<commit_message>
question 2 on final review done
</commit_message>
<xml_diff>
--- a/Test Prep/CS 4700 Final Review.docx
+++ b/Test Prep/CS 4700 Final Review.docx
@@ -171,13 +171,7 @@
             <w:rPr>
               <w:rFonts w:ascii="Cambria Math" w:eastAsiaTheme="minorEastAsia" w:hAnsi="Cambria Math"/>
             </w:rPr>
-            <m:t>i=</m:t>
-          </m:r>
-          <m:r>
-            <w:rPr>
-              <w:rFonts w:ascii="Cambria Math" w:eastAsiaTheme="minorEastAsia" w:hAnsi="Cambria Math"/>
-            </w:rPr>
-            <m:t>0</m:t>
+            <m:t>i=0</m:t>
           </m:r>
         </m:oMath>
       </m:oMathPara>
@@ -327,13 +321,7 @@
             <w:rPr>
               <w:rFonts w:ascii="Cambria Math" w:hAnsi="Cambria Math"/>
             </w:rPr>
-            <m:t>=</m:t>
-          </m:r>
-          <m:r>
-            <w:rPr>
-              <w:rFonts w:ascii="Cambria Math" w:hAnsi="Cambria Math"/>
-            </w:rPr>
-            <m:t>coffee</m:t>
+            <m:t>=coffee</m:t>
           </m:r>
         </m:oMath>
       </m:oMathPara>
@@ -408,13 +396,7 @@
             <w:rPr>
               <w:rFonts w:ascii="Cambria Math" w:hAnsi="Cambria Math"/>
             </w:rPr>
-            <m:t>=</m:t>
-          </m:r>
-          <m:r>
-            <w:rPr>
-              <w:rFonts w:ascii="Cambria Math" w:hAnsi="Cambria Math"/>
-            </w:rPr>
-            <m:t>0</m:t>
+            <m:t>=0</m:t>
           </m:r>
         </m:oMath>
       </m:oMathPara>
@@ -492,13 +474,7 @@
             <w:rPr>
               <w:rFonts w:ascii="Cambria Math" w:hAnsi="Cambria Math"/>
             </w:rPr>
-            <m:t>=</m:t>
-          </m:r>
-          <m:r>
-            <w:rPr>
-              <w:rFonts w:ascii="Cambria Math" w:hAnsi="Cambria Math"/>
-            </w:rPr>
-            <m:t>0</m:t>
+            <m:t>=0</m:t>
           </m:r>
         </m:oMath>
       </m:oMathPara>
@@ -529,13 +505,7 @@
             <w:rPr>
               <w:rFonts w:ascii="Cambria Math" w:hAnsi="Cambria Math"/>
             </w:rPr>
-            <m:t>i=</m:t>
-          </m:r>
-          <m:r>
-            <w:rPr>
-              <w:rFonts w:ascii="Cambria Math" w:hAnsi="Cambria Math"/>
-            </w:rPr>
-            <m:t>1</m:t>
+            <m:t>i=1</m:t>
           </m:r>
         </m:oMath>
       </m:oMathPara>
@@ -613,13 +583,7 @@
             <w:rPr>
               <w:rFonts w:ascii="Cambria Math" w:hAnsi="Cambria Math"/>
             </w:rPr>
-            <m:t>=</m:t>
-          </m:r>
-          <m:r>
-            <w:rPr>
-              <w:rFonts w:ascii="Cambria Math" w:hAnsi="Cambria Math"/>
-            </w:rPr>
-            <m:t>0.6</m:t>
+            <m:t>=0.6</m:t>
           </m:r>
           <m:d>
             <m:dPr>
@@ -824,13 +788,7 @@
             <w:rPr>
               <w:rFonts w:ascii="Cambria Math" w:eastAsiaTheme="minorEastAsia" w:hAnsi="Cambria Math"/>
             </w:rPr>
-            <m:t>focused:study:</m:t>
-          </m:r>
-          <m:r>
-            <w:rPr>
-              <w:rFonts w:ascii="Cambria Math" w:eastAsiaTheme="minorEastAsia" w:hAnsi="Cambria Math"/>
-            </w:rPr>
-            <m:t xml:space="preserve"> 0.6</m:t>
+            <m:t>focused:study: 0.6</m:t>
           </m:r>
           <m:d>
             <m:dPr>
@@ -870,13 +828,7 @@
                 <w:rPr>
                   <w:rFonts w:ascii="Cambria Math" w:eastAsiaTheme="minorEastAsia" w:hAnsi="Cambria Math"/>
                 </w:rPr>
-                <m:t>6+0.5×</m:t>
-              </m:r>
-              <m:r>
-                <w:rPr>
-                  <w:rFonts w:ascii="Cambria Math" w:eastAsiaTheme="minorEastAsia" w:hAnsi="Cambria Math"/>
-                </w:rPr>
-                <m:t>-x</m:t>
+                <m:t>6+0.5×-x</m:t>
               </m:r>
             </m:e>
           </m:d>
@@ -884,13 +836,7 @@
             <w:rPr>
               <w:rFonts w:ascii="Cambria Math" w:eastAsiaTheme="minorEastAsia" w:hAnsi="Cambria Math"/>
             </w:rPr>
-            <m:t>=</m:t>
-          </m:r>
-          <m:r>
-            <w:rPr>
-              <w:rFonts w:ascii="Cambria Math" w:eastAsiaTheme="minorEastAsia" w:hAnsi="Cambria Math"/>
-            </w:rPr>
-            <m:t>7.8-0.2x</m:t>
+            <m:t>=7.8-0.2x</m:t>
           </m:r>
         </m:oMath>
       </m:oMathPara>
@@ -914,13 +860,7 @@
           <w:rPr>
             <w:rFonts w:ascii="Cambria Math" w:eastAsiaTheme="minorEastAsia" w:hAnsi="Cambria Math"/>
           </w:rPr>
-          <m:t>coffee:</m:t>
-        </m:r>
-        <m:r>
-          <w:rPr>
-            <w:rFonts w:ascii="Cambria Math" w:eastAsiaTheme="minorEastAsia" w:hAnsi="Cambria Math"/>
-          </w:rPr>
-          <m:t xml:space="preserve"> 1</m:t>
+          <m:t>coffee: 1</m:t>
         </m:r>
         <m:d>
           <m:dPr>
@@ -944,13 +884,7 @@
           <w:rPr>
             <w:rFonts w:ascii="Cambria Math" w:eastAsiaTheme="minorEastAsia" w:hAnsi="Cambria Math"/>
           </w:rPr>
-          <m:t>+</m:t>
-        </m:r>
-        <m:r>
-          <w:rPr>
-            <w:rFonts w:ascii="Cambria Math" w:eastAsiaTheme="minorEastAsia" w:hAnsi="Cambria Math"/>
-          </w:rPr>
-          <m:t>0</m:t>
+          <m:t>+0</m:t>
         </m:r>
         <m:d>
           <m:dPr>
@@ -1076,13 +1010,7 @@
           <w:rPr>
             <w:rFonts w:ascii="Cambria Math" w:eastAsiaTheme="minorEastAsia" w:hAnsi="Cambria Math"/>
           </w:rPr>
-          <m:t>coffee:</m:t>
-        </m:r>
-        <m:r>
-          <w:rPr>
-            <w:rFonts w:ascii="Cambria Math" w:eastAsiaTheme="minorEastAsia" w:hAnsi="Cambria Math"/>
-          </w:rPr>
-          <m:t>0.9</m:t>
+          <m:t>coffee:0.9</m:t>
         </m:r>
         <m:d>
           <m:dPr>
@@ -1130,13 +1058,7 @@
           <w:rPr>
             <w:rFonts w:ascii="Cambria Math" w:eastAsiaTheme="minorEastAsia" w:hAnsi="Cambria Math"/>
           </w:rPr>
-          <m:t>=</m:t>
-        </m:r>
-        <m:r>
-          <w:rPr>
-            <w:rFonts w:ascii="Cambria Math" w:eastAsiaTheme="minorEastAsia" w:hAnsi="Cambria Math"/>
-          </w:rPr>
-          <m:t>2.7-1.05x</m:t>
+          <m:t>=2.7-1.05x</m:t>
         </m:r>
       </m:oMath>
     </w:p>
@@ -1328,19 +1250,7 @@
           <w:rPr>
             <w:rFonts w:ascii="Cambria Math" w:eastAsiaTheme="minorEastAsia" w:hAnsi="Cambria Math"/>
           </w:rPr>
-          <m:t>2.7-</m:t>
-        </m:r>
-        <m:r>
-          <w:rPr>
-            <w:rFonts w:ascii="Cambria Math" w:eastAsiaTheme="minorEastAsia" w:hAnsi="Cambria Math"/>
-          </w:rPr>
-          <m:t>1.05</m:t>
-        </m:r>
-        <m:r>
-          <w:rPr>
-            <w:rFonts w:ascii="Cambria Math" w:eastAsiaTheme="minorEastAsia" w:hAnsi="Cambria Math"/>
-          </w:rPr>
-          <m:t>x&gt;-10-0.5x</m:t>
+          <m:t>2.7-1.05x&gt;-10-0.5x</m:t>
         </m:r>
       </m:oMath>
       <w:r>
@@ -1372,22 +1282,327 @@
         </w:rPr>
         <w:t>.</w:t>
       </w:r>
+    </w:p>
+    <w:p>
+      <w:pPr>
+        <w:pStyle w:val="ListParagraph"/>
+        <w:numPr>
+          <w:ilvl w:val="0"/>
+          <w:numId w:val="1"/>
+        </w:numPr>
+        <w:rPr>
+          <w:rFonts w:eastAsiaTheme="minorEastAsia"/>
+        </w:rPr>
+      </w:pPr>
+      <w:r>
+        <w:rPr>
+          <w:rFonts w:eastAsiaTheme="minorEastAsia"/>
+        </w:rPr>
+        <w:t>Q-Learnin</w:t>
+      </w:r>
+      <w:r>
+        <w:rPr>
+          <w:rFonts w:eastAsiaTheme="minorEastAsia"/>
+        </w:rPr>
+        <w:t>g</w:t>
+      </w:r>
+    </w:p>
+    <w:p>
+      <w:pPr>
+        <w:pStyle w:val="ListParagraph"/>
+        <w:numPr>
+          <w:ilvl w:val="1"/>
+          <w:numId w:val="1"/>
+        </w:numPr>
+        <w:rPr>
+          <w:rFonts w:eastAsiaTheme="minorEastAsia"/>
+        </w:rPr>
+      </w:pPr>
+      <w:r>
+        <w:rPr>
+          <w:rFonts w:eastAsiaTheme="minorEastAsia"/>
+        </w:rPr>
+        <w:t xml:space="preserve">Then the update formula would be </w:t>
+      </w:r>
+      <m:oMath>
+        <m:r>
+          <w:rPr>
+            <w:rFonts w:ascii="Cambria Math" w:eastAsiaTheme="minorEastAsia" w:hAnsi="Cambria Math"/>
+          </w:rPr>
+          <m:t>Q</m:t>
+        </m:r>
+        <m:d>
+          <m:dPr>
+            <m:ctrlPr>
+              <w:rPr>
+                <w:rFonts w:ascii="Cambria Math" w:eastAsiaTheme="minorEastAsia" w:hAnsi="Cambria Math"/>
+                <w:i/>
+              </w:rPr>
+            </m:ctrlPr>
+          </m:dPr>
+          <m:e>
+            <m:r>
+              <w:rPr>
+                <w:rFonts w:ascii="Cambria Math" w:eastAsiaTheme="minorEastAsia" w:hAnsi="Cambria Math"/>
+              </w:rPr>
+              <m:t>s,a</m:t>
+            </m:r>
+          </m:e>
+        </m:d>
+        <m:r>
+          <w:rPr>
+            <w:rFonts w:ascii="Cambria Math" w:eastAsiaTheme="minorEastAsia" w:hAnsi="Cambria Math"/>
+          </w:rPr>
+          <m:t>←Q</m:t>
+        </m:r>
+        <m:d>
+          <m:dPr>
+            <m:ctrlPr>
+              <w:rPr>
+                <w:rFonts w:ascii="Cambria Math" w:eastAsiaTheme="minorEastAsia" w:hAnsi="Cambria Math"/>
+                <w:i/>
+              </w:rPr>
+            </m:ctrlPr>
+          </m:dPr>
+          <m:e>
+            <m:r>
+              <w:rPr>
+                <w:rFonts w:ascii="Cambria Math" w:eastAsiaTheme="minorEastAsia" w:hAnsi="Cambria Math"/>
+              </w:rPr>
+              <m:t>s,a</m:t>
+            </m:r>
+          </m:e>
+        </m:d>
+        <m:r>
+          <w:rPr>
+            <w:rFonts w:ascii="Cambria Math" w:eastAsiaTheme="minorEastAsia" w:hAnsi="Cambria Math"/>
+          </w:rPr>
+          <m:t>+α</m:t>
+        </m:r>
+        <m:d>
+          <m:dPr>
+            <m:ctrlPr>
+              <w:rPr>
+                <w:rFonts w:ascii="Cambria Math" w:eastAsiaTheme="minorEastAsia" w:hAnsi="Cambria Math"/>
+                <w:i/>
+              </w:rPr>
+            </m:ctrlPr>
+          </m:dPr>
+          <m:e>
+            <m:d>
+              <m:dPr>
+                <m:ctrlPr>
+                  <w:rPr>
+                    <w:rFonts w:ascii="Cambria Math" w:eastAsiaTheme="minorEastAsia" w:hAnsi="Cambria Math"/>
+                    <w:i/>
+                  </w:rPr>
+                </m:ctrlPr>
+              </m:dPr>
+              <m:e>
+                <m:r>
+                  <w:rPr>
+                    <w:rFonts w:ascii="Cambria Math" w:eastAsiaTheme="minorEastAsia" w:hAnsi="Cambria Math"/>
+                  </w:rPr>
+                  <m:t>&gt;Q</m:t>
+                </m:r>
+                <m:d>
+                  <m:dPr>
+                    <m:ctrlPr>
+                      <w:rPr>
+                        <w:rFonts w:ascii="Cambria Math" w:eastAsiaTheme="minorEastAsia" w:hAnsi="Cambria Math"/>
+                        <w:i/>
+                      </w:rPr>
+                    </m:ctrlPr>
+                  </m:dPr>
+                  <m:e>
+                    <m:r>
+                      <w:rPr>
+                        <w:rFonts w:ascii="Cambria Math" w:eastAsiaTheme="minorEastAsia" w:hAnsi="Cambria Math"/>
+                      </w:rPr>
+                      <m:t>s,a</m:t>
+                    </m:r>
+                  </m:e>
+                </m:d>
+              </m:e>
+            </m:d>
+            <m:r>
+              <w:rPr>
+                <w:rFonts w:ascii="Cambria Math" w:eastAsiaTheme="minorEastAsia" w:hAnsi="Cambria Math"/>
+              </w:rPr>
+              <m:t>-Q</m:t>
+            </m:r>
+            <m:d>
+              <m:dPr>
+                <m:ctrlPr>
+                  <w:rPr>
+                    <w:rFonts w:ascii="Cambria Math" w:eastAsiaTheme="minorEastAsia" w:hAnsi="Cambria Math"/>
+                    <w:i/>
+                  </w:rPr>
+                </m:ctrlPr>
+              </m:dPr>
+              <m:e>
+                <m:r>
+                  <w:rPr>
+                    <w:rFonts w:ascii="Cambria Math" w:eastAsiaTheme="minorEastAsia" w:hAnsi="Cambria Math"/>
+                  </w:rPr>
+                  <m:t>s,a</m:t>
+                </m:r>
+              </m:e>
+            </m:d>
+          </m:e>
+        </m:d>
+      </m:oMath>
+      <w:r>
+        <w:rPr>
+          <w:rFonts w:eastAsiaTheme="minorEastAsia"/>
+        </w:rPr>
+        <w:t xml:space="preserve">. Since </w:t>
+      </w:r>
+      <m:oMath>
+        <m:r>
+          <w:rPr>
+            <w:rFonts w:ascii="Cambria Math" w:eastAsiaTheme="minorEastAsia" w:hAnsi="Cambria Math"/>
+          </w:rPr>
+          <m:t>0&lt;α≤1</m:t>
+        </m:r>
+      </m:oMath>
+      <w:r>
+        <w:rPr>
+          <w:rFonts w:eastAsiaTheme="minorEastAsia"/>
+        </w:rPr>
+        <w:t>,</w:t>
+      </w:r>
+      <w:r>
+        <w:rPr>
+          <w:rFonts w:eastAsiaTheme="minorEastAsia"/>
+        </w:rPr>
+        <w:t xml:space="preserve"> then the updated Q-value will </w:t>
+      </w:r>
+      <w:r>
+        <w:rPr>
+          <w:rFonts w:eastAsiaTheme="minorEastAsia"/>
+          <w:b/>
+        </w:rPr>
+        <w:t>increase</w:t>
+      </w:r>
+      <w:r>
+        <w:rPr>
+          <w:rFonts w:eastAsiaTheme="minorEastAsia"/>
+        </w:rPr>
+        <w:t>.</w:t>
+      </w:r>
+    </w:p>
+    <w:p>
+      <w:pPr>
+        <w:pStyle w:val="ListParagraph"/>
+        <w:numPr>
+          <w:ilvl w:val="1"/>
+          <w:numId w:val="1"/>
+        </w:numPr>
+        <w:rPr>
+          <w:rFonts w:eastAsiaTheme="minorEastAsia"/>
+        </w:rPr>
+      </w:pPr>
+      <w:r>
+        <w:rPr>
+          <w:rFonts w:eastAsiaTheme="minorEastAsia"/>
+        </w:rPr>
+        <w:t xml:space="preserve">No, it will never be higher or lower, but equal to </w:t>
+      </w:r>
+      <m:oMath>
+        <m:r>
+          <w:rPr>
+            <w:rFonts w:ascii="Cambria Math" w:eastAsiaTheme="minorEastAsia" w:hAnsi="Cambria Math"/>
+          </w:rPr>
+          <m:t>Q</m:t>
+        </m:r>
+        <m:d>
+          <m:dPr>
+            <m:ctrlPr>
+              <w:rPr>
+                <w:rFonts w:ascii="Cambria Math" w:eastAsiaTheme="minorEastAsia" w:hAnsi="Cambria Math"/>
+                <w:i/>
+              </w:rPr>
+            </m:ctrlPr>
+          </m:dPr>
+          <m:e>
+            <m:r>
+              <w:rPr>
+                <w:rFonts w:ascii="Cambria Math" w:eastAsiaTheme="minorEastAsia" w:hAnsi="Cambria Math"/>
+              </w:rPr>
+              <m:t>s,a</m:t>
+            </m:r>
+          </m:e>
+        </m:d>
+        <m:r>
+          <w:rPr>
+            <w:rFonts w:ascii="Cambria Math" w:eastAsiaTheme="minorEastAsia" w:hAnsi="Cambria Math"/>
+          </w:rPr>
+          <m:t xml:space="preserve"> </m:t>
+        </m:r>
+      </m:oMath>
+      <w:r>
+        <w:rPr>
+          <w:rFonts w:eastAsiaTheme="minorEastAsia"/>
+        </w:rPr>
+        <w:t>to cancel out with it because it converged already.</w:t>
+      </w:r>
+      <w:r>
+        <w:rPr>
+          <w:rFonts w:eastAsiaTheme="minorEastAsia"/>
+        </w:rPr>
+        <w:t xml:space="preserve"> </w:t>
+      </w:r>
+      <w:r>
+        <w:rPr>
+          <w:rFonts w:eastAsiaTheme="minorEastAsia"/>
+          <w:color w:val="FF0000"/>
+        </w:rPr>
+        <w:t>This is only in the deterministic setting</w:t>
+      </w:r>
+      <w:r>
+        <w:rPr>
+          <w:rFonts w:eastAsiaTheme="minorEastAsia"/>
+          <w:color w:val="FF0000"/>
+        </w:rPr>
+        <w:t xml:space="preserve">. In the stochastic setting, higher or lower than </w:t>
+      </w:r>
+      <m:oMath>
+        <m:r>
+          <w:rPr>
+            <w:rFonts w:ascii="Cambria Math" w:eastAsiaTheme="minorEastAsia" w:hAnsi="Cambria Math"/>
+            <w:color w:val="FF0000"/>
+          </w:rPr>
+          <m:t>Q(s,a)</m:t>
+        </m:r>
+      </m:oMath>
+      <w:r>
+        <w:rPr>
+          <w:rFonts w:eastAsiaTheme="minorEastAsia"/>
+          <w:color w:val="FF0000"/>
+        </w:rPr>
+        <w:t xml:space="preserve"> is still possible</w:t>
+      </w:r>
+      <w:r>
+        <w:rPr>
+          <w:rFonts w:eastAsiaTheme="minorEastAsia"/>
+          <w:color w:val="FF0000"/>
+        </w:rPr>
+        <w:t>.</w:t>
+      </w:r>
       <w:bookmarkStart w:id="0" w:name="_GoBack"/>
       <w:bookmarkEnd w:id="0"/>
     </w:p>
     <w:p>
       <w:pPr>
         <w:pStyle w:val="ListParagraph"/>
-        <w:ind w:left="1440"/>
-        <w:rPr>
-          <w:rFonts w:eastAsiaTheme="minorEastAsia"/>
-        </w:rPr>
-      </w:pPr>
-    </w:p>
-    <w:p>
-      <w:pPr>
-        <w:pStyle w:val="ListParagraph"/>
-        <w:ind w:left="1440"/>
+        <w:numPr>
+          <w:ilvl w:val="0"/>
+          <w:numId w:val="1"/>
+        </w:numPr>
+        <w:rPr>
+          <w:rFonts w:eastAsiaTheme="minorEastAsia"/>
+        </w:rPr>
       </w:pPr>
     </w:p>
     <w:sectPr>

</xml_diff>

<commit_message>
question 3 on final review done
</commit_message>
<xml_diff>
--- a/Test Prep/CS 4700 Final Review.docx
+++ b/Test Prep/CS 4700 Final Review.docx
@@ -1590,8 +1590,6 @@
         </w:rPr>
         <w:t>.</w:t>
       </w:r>
-      <w:bookmarkStart w:id="0" w:name="_GoBack"/>
-      <w:bookmarkEnd w:id="0"/>
     </w:p>
     <w:p>
       <w:pPr>
@@ -1604,6 +1602,326 @@
           <w:rFonts w:eastAsiaTheme="minorEastAsia"/>
         </w:rPr>
       </w:pPr>
+      <w:r>
+        <w:rPr>
+          <w:rFonts w:eastAsiaTheme="minorEastAsia"/>
+        </w:rPr>
+        <w:t>Multi-Armed Bandits</w:t>
+      </w:r>
+    </w:p>
+    <w:p>
+      <w:pPr>
+        <w:pStyle w:val="ListParagraph"/>
+        <w:numPr>
+          <w:ilvl w:val="1"/>
+          <w:numId w:val="1"/>
+        </w:numPr>
+        <w:rPr>
+          <w:rFonts w:eastAsiaTheme="minorEastAsia"/>
+        </w:rPr>
+      </w:pPr>
+      <w:r>
+        <w:rPr>
+          <w:rFonts w:eastAsiaTheme="minorEastAsia"/>
+        </w:rPr>
+        <w:t xml:space="preserve">You add that term to </w:t>
+      </w:r>
+      <w:r>
+        <w:rPr>
+          <w:rFonts w:eastAsiaTheme="minorEastAsia"/>
+        </w:rPr>
+        <w:t>consider</w:t>
+      </w:r>
+      <w:r>
+        <w:rPr>
+          <w:rFonts w:eastAsiaTheme="minorEastAsia"/>
+        </w:rPr>
+        <w:t xml:space="preserve"> how much you’ve explored a machine.</w:t>
+      </w:r>
+      <w:r>
+        <w:rPr>
+          <w:rFonts w:eastAsiaTheme="minorEastAsia"/>
+        </w:rPr>
+        <w:t xml:space="preserve"> The </w:t>
+      </w:r>
+      <w:r>
+        <w:rPr>
+          <w:rFonts w:eastAsiaTheme="minorEastAsia"/>
+        </w:rPr>
+        <w:t xml:space="preserve">less you’ve pulled a machine, the greater its </w:t>
+      </w:r>
+      <m:oMath>
+        <m:r>
+          <w:rPr>
+            <w:rFonts w:ascii="Cambria Math" w:eastAsiaTheme="minorEastAsia" w:hAnsi="Cambria Math"/>
+          </w:rPr>
+          <m:t>UCB</m:t>
+        </m:r>
+      </m:oMath>
+      <w:r>
+        <w:rPr>
+          <w:rFonts w:eastAsiaTheme="minorEastAsia"/>
+        </w:rPr>
+        <w:t xml:space="preserve"> is</w:t>
+      </w:r>
+      <w:r>
+        <w:rPr>
+          <w:rFonts w:eastAsiaTheme="minorEastAsia"/>
+        </w:rPr>
+        <w:t xml:space="preserve"> and the more optimistic you are about its reward.</w:t>
+      </w:r>
+      <w:r>
+        <w:rPr>
+          <w:rFonts w:eastAsiaTheme="minorEastAsia"/>
+        </w:rPr>
+        <w:t xml:space="preserve"> </w:t>
+      </w:r>
+      <w:r>
+        <w:rPr>
+          <w:rFonts w:eastAsiaTheme="minorEastAsia"/>
+        </w:rPr>
+        <w:t xml:space="preserve">The more you’ve pulled it, the smaller its </w:t>
+      </w:r>
+      <m:oMath>
+        <m:r>
+          <w:rPr>
+            <w:rFonts w:ascii="Cambria Math" w:eastAsiaTheme="minorEastAsia" w:hAnsi="Cambria Math"/>
+          </w:rPr>
+          <m:t>UCB</m:t>
+        </m:r>
+      </m:oMath>
+      <w:r>
+        <w:rPr>
+          <w:rFonts w:eastAsiaTheme="minorEastAsia"/>
+        </w:rPr>
+        <w:t xml:space="preserve"> is and the closer it is to its actual average value.</w:t>
+      </w:r>
+    </w:p>
+    <w:p>
+      <w:pPr>
+        <w:pStyle w:val="ListParagraph"/>
+        <w:numPr>
+          <w:ilvl w:val="1"/>
+          <w:numId w:val="1"/>
+        </w:numPr>
+        <w:rPr>
+          <w:rFonts w:eastAsiaTheme="minorEastAsia"/>
+        </w:rPr>
+      </w:pPr>
+      <w:r>
+        <w:rPr>
+          <w:rFonts w:eastAsiaTheme="minorEastAsia"/>
+        </w:rPr>
+        <w:t>A</w:t>
+      </w:r>
+      <w:r>
+        <w:rPr>
+          <w:rFonts w:eastAsiaTheme="minorEastAsia"/>
+        </w:rPr>
+        <w:t>n</w:t>
+      </w:r>
+      <w:r>
+        <w:rPr>
+          <w:rFonts w:eastAsiaTheme="minorEastAsia"/>
+        </w:rPr>
+        <w:t xml:space="preserve"> optimistic </w:t>
+      </w:r>
+      <w:r>
+        <w:rPr>
+          <w:rFonts w:eastAsiaTheme="minorEastAsia"/>
+        </w:rPr>
+        <w:t xml:space="preserve">upper bound on how much reward Machine </w:t>
+      </w:r>
+      <m:oMath>
+        <m:r>
+          <w:rPr>
+            <w:rFonts w:ascii="Cambria Math" w:eastAsiaTheme="minorEastAsia" w:hAnsi="Cambria Math"/>
+          </w:rPr>
+          <m:t>i</m:t>
+        </m:r>
+      </m:oMath>
+      <w:r>
+        <w:rPr>
+          <w:rFonts w:eastAsiaTheme="minorEastAsia"/>
+        </w:rPr>
+        <w:t xml:space="preserve"> returns.</w:t>
+      </w:r>
+      <w:r>
+        <w:rPr>
+          <w:rFonts w:eastAsiaTheme="minorEastAsia"/>
+        </w:rPr>
+        <w:t xml:space="preserve"> </w:t>
+      </w:r>
+      <w:r>
+        <w:rPr>
+          <w:rFonts w:eastAsiaTheme="minorEastAsia"/>
+          <w:color w:val="FF0000"/>
+        </w:rPr>
+        <w:t xml:space="preserve">It is roughly our current estimate of </w:t>
+      </w:r>
+      <m:oMath>
+        <m:sSub>
+          <m:sSubPr>
+            <m:ctrlPr>
+              <w:rPr>
+                <w:rFonts w:ascii="Cambria Math" w:eastAsiaTheme="minorEastAsia" w:hAnsi="Cambria Math"/>
+                <w:i/>
+                <w:color w:val="FF0000"/>
+              </w:rPr>
+            </m:ctrlPr>
+          </m:sSubPr>
+          <m:e>
+            <m:r>
+              <w:rPr>
+                <w:rFonts w:ascii="Cambria Math" w:eastAsiaTheme="minorEastAsia" w:hAnsi="Cambria Math"/>
+                <w:color w:val="FF0000"/>
+              </w:rPr>
+              <m:t>R</m:t>
+            </m:r>
+          </m:e>
+          <m:sub>
+            <m:r>
+              <w:rPr>
+                <w:rFonts w:ascii="Cambria Math" w:eastAsiaTheme="minorEastAsia" w:hAnsi="Cambria Math"/>
+                <w:color w:val="FF0000"/>
+              </w:rPr>
+              <m:t>i</m:t>
+            </m:r>
+          </m:sub>
+        </m:sSub>
+      </m:oMath>
+      <w:r>
+        <w:rPr>
+          <w:rFonts w:eastAsiaTheme="minorEastAsia"/>
+          <w:color w:val="FF0000"/>
+        </w:rPr>
+        <w:t xml:space="preserve"> plus one deviation</w:t>
+      </w:r>
+    </w:p>
+    <w:p>
+      <w:pPr>
+        <w:pStyle w:val="ListParagraph"/>
+        <w:numPr>
+          <w:ilvl w:val="1"/>
+          <w:numId w:val="1"/>
+        </w:numPr>
+        <w:rPr>
+          <w:rFonts w:eastAsiaTheme="minorEastAsia"/>
+        </w:rPr>
+      </w:pPr>
+      <w:r>
+        <w:rPr>
+          <w:rFonts w:eastAsiaTheme="minorEastAsia"/>
+        </w:rPr>
+        <w:t xml:space="preserve">So the numerator and thus the </w:t>
+      </w:r>
+      <m:oMath>
+        <m:r>
+          <w:rPr>
+            <w:rFonts w:ascii="Cambria Math" w:eastAsiaTheme="minorEastAsia" w:hAnsi="Cambria Math"/>
+          </w:rPr>
+          <m:t>UCB</m:t>
+        </m:r>
+      </m:oMath>
+      <w:r>
+        <w:rPr>
+          <w:rFonts w:eastAsiaTheme="minorEastAsia"/>
+        </w:rPr>
+        <w:t xml:space="preserve"> grows more slowly the more you pull the machines.</w:t>
+      </w:r>
+      <w:r>
+        <w:rPr>
+          <w:rFonts w:eastAsiaTheme="minorEastAsia"/>
+        </w:rPr>
+        <w:t xml:space="preserve"> </w:t>
+      </w:r>
+      <w:r>
+        <w:rPr>
+          <w:rFonts w:eastAsiaTheme="minorEastAsia"/>
+          <w:color w:val="FF0000"/>
+        </w:rPr>
+        <w:t>Ok that is completely wrong.</w:t>
+      </w:r>
+      <w:r>
+        <w:rPr>
+          <w:rFonts w:eastAsiaTheme="minorEastAsia"/>
+          <w:color w:val="FF0000"/>
+        </w:rPr>
+        <w:t xml:space="preserve"> It’s because so </w:t>
+      </w:r>
+      <m:oMath>
+        <m:r>
+          <w:rPr>
+            <w:rFonts w:ascii="Cambria Math" w:eastAsiaTheme="minorEastAsia" w:hAnsi="Cambria Math"/>
+            <w:color w:val="FF0000"/>
+          </w:rPr>
+          <m:t>g(N)</m:t>
+        </m:r>
+      </m:oMath>
+      <w:r>
+        <w:rPr>
+          <w:rFonts w:eastAsiaTheme="minorEastAsia"/>
+          <w:color w:val="FF0000"/>
+        </w:rPr>
+        <w:t xml:space="preserve"> guarantees a regret bound that grows logarithmic with </w:t>
+      </w:r>
+      <m:oMath>
+        <m:r>
+          <w:rPr>
+            <w:rFonts w:ascii="Cambria Math" w:eastAsiaTheme="minorEastAsia" w:hAnsi="Cambria Math"/>
+            <w:color w:val="FF0000"/>
+          </w:rPr>
+          <m:t>N</m:t>
+        </m:r>
+      </m:oMath>
+      <w:r>
+        <w:rPr>
+          <w:rFonts w:eastAsiaTheme="minorEastAsia"/>
+          <w:color w:val="FF0000"/>
+        </w:rPr>
+        <w:t>, and that it allows our reward to be “one deviation” above the mean.</w:t>
+      </w:r>
+    </w:p>
+    <w:p>
+      <w:pPr>
+        <w:pStyle w:val="ListParagraph"/>
+        <w:numPr>
+          <w:ilvl w:val="1"/>
+          <w:numId w:val="1"/>
+        </w:numPr>
+        <w:rPr>
+          <w:rFonts w:eastAsiaTheme="minorEastAsia"/>
+        </w:rPr>
+      </w:pPr>
+      <w:r>
+        <w:rPr>
+          <w:rFonts w:eastAsiaTheme="minorEastAsia"/>
+        </w:rPr>
+        <w:lastRenderedPageBreak/>
+        <w:t>WTF is the Gittins index.</w:t>
+      </w:r>
+      <w:r>
+        <w:rPr>
+          <w:rFonts w:eastAsiaTheme="minorEastAsia"/>
+        </w:rPr>
+        <w:t xml:space="preserve"> </w:t>
+      </w:r>
+      <w:r>
+        <w:rPr>
+          <w:rFonts w:eastAsiaTheme="minorEastAsia"/>
+          <w:color w:val="FF0000"/>
+        </w:rPr>
+        <w:t>Because the Gittin</w:t>
+      </w:r>
+      <w:bookmarkStart w:id="0" w:name="_GoBack"/>
+      <w:bookmarkEnd w:id="0"/>
+      <w:r>
+        <w:rPr>
+          <w:rFonts w:eastAsiaTheme="minorEastAsia"/>
+          <w:color w:val="FF0000"/>
+        </w:rPr>
+        <w:t>s index is difficult or impossible to calculate sometimes.</w:t>
+      </w:r>
     </w:p>
     <w:sectPr>
       <w:pgSz w:w="12240" w:h="15840"/>

</xml_diff>

<commit_message>
done with question 4
</commit_message>
<xml_diff>
--- a/Test Prep/CS 4700 Final Review.docx
+++ b/Test Prep/CS 4700 Final Review.docx
@@ -1911,17 +1911,1955 @@
           <w:rFonts w:eastAsiaTheme="minorEastAsia"/>
           <w:color w:val="FF0000"/>
         </w:rPr>
-        <w:t>Because the Gittin</w:t>
+        <w:t>Because the Gittins index is difficult or impossible to calculate sometimes.</w:t>
+      </w:r>
+    </w:p>
+    <w:p>
+      <w:pPr>
+        <w:pStyle w:val="ListParagraph"/>
+        <w:numPr>
+          <w:ilvl w:val="0"/>
+          <w:numId w:val="1"/>
+        </w:numPr>
+        <w:rPr>
+          <w:rFonts w:eastAsiaTheme="minorEastAsia"/>
+        </w:rPr>
+      </w:pPr>
+      <w:r>
+        <w:rPr>
+          <w:rFonts w:eastAsiaTheme="minorEastAsia"/>
+        </w:rPr>
+        <w:t>Monte Carlo Tree Search</w:t>
+      </w:r>
+    </w:p>
+    <w:tbl>
+      <w:tblPr>
+        <w:tblStyle w:val="TableGrid"/>
+        <w:tblW w:w="0" w:type="auto"/>
+        <w:tblInd w:w="1440" w:type="dxa"/>
+        <w:tblLook w:val="04A0" w:firstRow="1" w:lastRow="0" w:firstColumn="1" w:lastColumn="0" w:noHBand="0" w:noVBand="1"/>
+      </w:tblPr>
+      <w:tblGrid>
+        <w:gridCol w:w="1966"/>
+        <w:gridCol w:w="1980"/>
+        <w:gridCol w:w="1982"/>
+        <w:gridCol w:w="1982"/>
+      </w:tblGrid>
+      <w:tr>
+        <w:tc>
+          <w:tcPr>
+            <w:tcW w:w="2337" w:type="dxa"/>
+          </w:tcPr>
+          <w:p>
+            <w:pPr>
+              <w:pStyle w:val="ListParagraph"/>
+              <w:ind w:left="0"/>
+              <w:rPr>
+                <w:rFonts w:eastAsiaTheme="minorEastAsia"/>
+              </w:rPr>
+            </w:pPr>
+          </w:p>
+        </w:tc>
+        <w:tc>
+          <w:tcPr>
+            <w:tcW w:w="2337" w:type="dxa"/>
+          </w:tcPr>
+          <w:p>
+            <w:pPr>
+              <w:pStyle w:val="ListParagraph"/>
+              <w:ind w:left="0"/>
+              <w:rPr>
+                <w:rFonts w:eastAsiaTheme="minorEastAsia"/>
+              </w:rPr>
+            </w:pPr>
+            <m:oMathPara>
+              <m:oMath>
+                <m:sSub>
+                  <m:sSubPr>
+                    <m:ctrlPr>
+                      <w:rPr>
+                        <w:rFonts w:ascii="Cambria Math" w:eastAsiaTheme="minorEastAsia" w:hAnsi="Cambria Math"/>
+                        <w:i/>
+                      </w:rPr>
+                    </m:ctrlPr>
+                  </m:sSubPr>
+                  <m:e>
+                    <m:r>
+                      <w:rPr>
+                        <w:rFonts w:ascii="Cambria Math" w:eastAsiaTheme="minorEastAsia" w:hAnsi="Cambria Math"/>
+                      </w:rPr>
+                      <m:t>m</m:t>
+                    </m:r>
+                  </m:e>
+                  <m:sub>
+                    <m:r>
+                      <w:rPr>
+                        <w:rFonts w:ascii="Cambria Math" w:eastAsiaTheme="minorEastAsia" w:hAnsi="Cambria Math"/>
+                      </w:rPr>
+                      <m:t>1</m:t>
+                    </m:r>
+                  </m:sub>
+                </m:sSub>
+              </m:oMath>
+            </m:oMathPara>
+          </w:p>
+        </w:tc>
+        <w:tc>
+          <w:tcPr>
+            <w:tcW w:w="2338" w:type="dxa"/>
+          </w:tcPr>
+          <w:p>
+            <w:pPr>
+              <w:pStyle w:val="ListParagraph"/>
+              <w:ind w:left="0"/>
+              <w:rPr>
+                <w:rFonts w:eastAsiaTheme="minorEastAsia"/>
+              </w:rPr>
+            </w:pPr>
+            <m:oMathPara>
+              <m:oMath>
+                <m:sSub>
+                  <m:sSubPr>
+                    <m:ctrlPr>
+                      <w:rPr>
+                        <w:rFonts w:ascii="Cambria Math" w:eastAsiaTheme="minorEastAsia" w:hAnsi="Cambria Math"/>
+                        <w:i/>
+                      </w:rPr>
+                    </m:ctrlPr>
+                  </m:sSubPr>
+                  <m:e>
+                    <m:r>
+                      <w:rPr>
+                        <w:rFonts w:ascii="Cambria Math" w:eastAsiaTheme="minorEastAsia" w:hAnsi="Cambria Math"/>
+                      </w:rPr>
+                      <m:t>m</m:t>
+                    </m:r>
+                  </m:e>
+                  <m:sub>
+                    <m:r>
+                      <w:rPr>
+                        <w:rFonts w:ascii="Cambria Math" w:eastAsiaTheme="minorEastAsia" w:hAnsi="Cambria Math"/>
+                      </w:rPr>
+                      <m:t>2</m:t>
+                    </m:r>
+                  </m:sub>
+                </m:sSub>
+              </m:oMath>
+            </m:oMathPara>
+          </w:p>
+        </w:tc>
+        <w:tc>
+          <w:tcPr>
+            <w:tcW w:w="2338" w:type="dxa"/>
+          </w:tcPr>
+          <w:p>
+            <w:pPr>
+              <w:pStyle w:val="ListParagraph"/>
+              <w:ind w:left="0"/>
+              <w:rPr>
+                <w:rFonts w:eastAsiaTheme="minorEastAsia"/>
+              </w:rPr>
+            </w:pPr>
+            <m:oMathPara>
+              <m:oMath>
+                <m:sSub>
+                  <m:sSubPr>
+                    <m:ctrlPr>
+                      <w:rPr>
+                        <w:rFonts w:ascii="Cambria Math" w:eastAsiaTheme="minorEastAsia" w:hAnsi="Cambria Math"/>
+                        <w:i/>
+                      </w:rPr>
+                    </m:ctrlPr>
+                  </m:sSubPr>
+                  <m:e>
+                    <m:r>
+                      <w:rPr>
+                        <w:rFonts w:ascii="Cambria Math" w:eastAsiaTheme="minorEastAsia" w:hAnsi="Cambria Math"/>
+                      </w:rPr>
+                      <m:t>m</m:t>
+                    </m:r>
+                  </m:e>
+                  <m:sub>
+                    <m:r>
+                      <w:rPr>
+                        <w:rFonts w:ascii="Cambria Math" w:eastAsiaTheme="minorEastAsia" w:hAnsi="Cambria Math"/>
+                      </w:rPr>
+                      <m:t>3</m:t>
+                    </m:r>
+                  </m:sub>
+                </m:sSub>
+              </m:oMath>
+            </m:oMathPara>
+          </w:p>
+        </w:tc>
+      </w:tr>
+      <w:tr>
+        <w:tc>
+          <w:tcPr>
+            <w:tcW w:w="2337" w:type="dxa"/>
+          </w:tcPr>
+          <w:p>
+            <w:pPr>
+              <w:pStyle w:val="ListParagraph"/>
+              <w:ind w:left="0"/>
+              <w:rPr>
+                <w:rFonts w:eastAsiaTheme="minorEastAsia"/>
+              </w:rPr>
+            </w:pPr>
+            <m:oMathPara>
+              <m:oMath>
+                <m:sSub>
+                  <m:sSubPr>
+                    <m:ctrlPr>
+                      <w:rPr>
+                        <w:rFonts w:ascii="Cambria Math" w:eastAsiaTheme="minorEastAsia" w:hAnsi="Cambria Math"/>
+                        <w:i/>
+                      </w:rPr>
+                    </m:ctrlPr>
+                  </m:sSubPr>
+                  <m:e>
+                    <m:r>
+                      <w:rPr>
+                        <w:rFonts w:ascii="Cambria Math" w:eastAsiaTheme="minorEastAsia" w:hAnsi="Cambria Math"/>
+                      </w:rPr>
+                      <m:t>S</m:t>
+                    </m:r>
+                  </m:e>
+                  <m:sub>
+                    <m:r>
+                      <w:rPr>
+                        <w:rFonts w:ascii="Cambria Math" w:eastAsiaTheme="minorEastAsia" w:hAnsi="Cambria Math"/>
+                      </w:rPr>
+                      <m:t>i</m:t>
+                    </m:r>
+                  </m:sub>
+                </m:sSub>
+              </m:oMath>
+            </m:oMathPara>
+          </w:p>
+        </w:tc>
+        <w:tc>
+          <w:tcPr>
+            <w:tcW w:w="2337" w:type="dxa"/>
+          </w:tcPr>
+          <w:p>
+            <w:pPr>
+              <w:pStyle w:val="ListParagraph"/>
+              <w:ind w:left="0"/>
+              <w:jc w:val="center"/>
+              <w:rPr>
+                <w:rFonts w:eastAsiaTheme="minorEastAsia"/>
+              </w:rPr>
+            </w:pPr>
+            <w:r>
+              <w:rPr>
+                <w:rFonts w:eastAsiaTheme="minorEastAsia"/>
+              </w:rPr>
+              <w:t>2</w:t>
+            </w:r>
+          </w:p>
+        </w:tc>
+        <w:tc>
+          <w:tcPr>
+            <w:tcW w:w="2338" w:type="dxa"/>
+          </w:tcPr>
+          <w:p>
+            <w:pPr>
+              <w:pStyle w:val="ListParagraph"/>
+              <w:ind w:left="0"/>
+              <w:jc w:val="center"/>
+              <w:rPr>
+                <w:rFonts w:eastAsiaTheme="minorEastAsia"/>
+              </w:rPr>
+            </w:pPr>
+            <w:r>
+              <w:rPr>
+                <w:rFonts w:eastAsiaTheme="minorEastAsia"/>
+              </w:rPr>
+              <w:t>2</w:t>
+            </w:r>
+          </w:p>
+        </w:tc>
+        <w:tc>
+          <w:tcPr>
+            <w:tcW w:w="2338" w:type="dxa"/>
+          </w:tcPr>
+          <w:p>
+            <w:pPr>
+              <w:pStyle w:val="ListParagraph"/>
+              <w:ind w:left="0"/>
+              <w:jc w:val="center"/>
+              <w:rPr>
+                <w:rFonts w:eastAsiaTheme="minorEastAsia"/>
+              </w:rPr>
+            </w:pPr>
+            <w:r>
+              <w:rPr>
+                <w:rFonts w:eastAsiaTheme="minorEastAsia"/>
+              </w:rPr>
+              <w:t>0</w:t>
+            </w:r>
+          </w:p>
+        </w:tc>
+      </w:tr>
+      <w:tr>
+        <w:tc>
+          <w:tcPr>
+            <w:tcW w:w="2337" w:type="dxa"/>
+          </w:tcPr>
+          <w:p>
+            <w:pPr>
+              <w:pStyle w:val="ListParagraph"/>
+              <w:ind w:left="0"/>
+              <w:rPr>
+                <w:rFonts w:eastAsiaTheme="minorEastAsia"/>
+              </w:rPr>
+            </w:pPr>
+            <m:oMathPara>
+              <m:oMath>
+                <m:sSub>
+                  <m:sSubPr>
+                    <m:ctrlPr>
+                      <w:rPr>
+                        <w:rFonts w:ascii="Cambria Math" w:eastAsiaTheme="minorEastAsia" w:hAnsi="Cambria Math"/>
+                        <w:i/>
+                      </w:rPr>
+                    </m:ctrlPr>
+                  </m:sSubPr>
+                  <m:e>
+                    <m:r>
+                      <w:rPr>
+                        <w:rFonts w:ascii="Cambria Math" w:eastAsiaTheme="minorEastAsia" w:hAnsi="Cambria Math"/>
+                      </w:rPr>
+                      <m:t>N</m:t>
+                    </m:r>
+                  </m:e>
+                  <m:sub>
+                    <m:r>
+                      <w:rPr>
+                        <w:rFonts w:ascii="Cambria Math" w:eastAsiaTheme="minorEastAsia" w:hAnsi="Cambria Math"/>
+                      </w:rPr>
+                      <m:t>i</m:t>
+                    </m:r>
+                  </m:sub>
+                </m:sSub>
+              </m:oMath>
+            </m:oMathPara>
+          </w:p>
+        </w:tc>
+        <w:tc>
+          <w:tcPr>
+            <w:tcW w:w="2337" w:type="dxa"/>
+          </w:tcPr>
+          <w:p>
+            <w:pPr>
+              <w:pStyle w:val="ListParagraph"/>
+              <w:ind w:left="0"/>
+              <w:jc w:val="center"/>
+              <w:rPr>
+                <w:rFonts w:eastAsiaTheme="minorEastAsia"/>
+              </w:rPr>
+            </w:pPr>
+            <w:r>
+              <w:rPr>
+                <w:rFonts w:eastAsiaTheme="minorEastAsia"/>
+              </w:rPr>
+              <w:t>2</w:t>
+            </w:r>
+          </w:p>
+        </w:tc>
+        <w:tc>
+          <w:tcPr>
+            <w:tcW w:w="2338" w:type="dxa"/>
+          </w:tcPr>
+          <w:p>
+            <w:pPr>
+              <w:pStyle w:val="ListParagraph"/>
+              <w:ind w:left="0"/>
+              <w:jc w:val="center"/>
+              <w:rPr>
+                <w:rFonts w:eastAsiaTheme="minorEastAsia"/>
+              </w:rPr>
+            </w:pPr>
+            <w:r>
+              <w:rPr>
+                <w:rFonts w:eastAsiaTheme="minorEastAsia"/>
+              </w:rPr>
+              <w:t>3</w:t>
+            </w:r>
+          </w:p>
+        </w:tc>
+        <w:tc>
+          <w:tcPr>
+            <w:tcW w:w="2338" w:type="dxa"/>
+          </w:tcPr>
+          <w:p>
+            <w:pPr>
+              <w:pStyle w:val="ListParagraph"/>
+              <w:ind w:left="0"/>
+              <w:jc w:val="center"/>
+              <w:rPr>
+                <w:rFonts w:eastAsiaTheme="minorEastAsia"/>
+              </w:rPr>
+            </w:pPr>
+            <w:r>
+              <w:rPr>
+                <w:rFonts w:eastAsiaTheme="minorEastAsia"/>
+              </w:rPr>
+              <w:t>1</w:t>
+            </w:r>
+          </w:p>
+        </w:tc>
+      </w:tr>
+    </w:tbl>
+    <w:p>
+      <w:pPr>
+        <w:pStyle w:val="ListParagraph"/>
+        <w:numPr>
+          <w:ilvl w:val="1"/>
+          <w:numId w:val="1"/>
+        </w:numPr>
+        <w:rPr>
+          <w:rFonts w:eastAsiaTheme="minorEastAsia"/>
+        </w:rPr>
+      </w:pPr>
+      <w:r>
+        <w:rPr>
+          <w:rFonts w:eastAsiaTheme="minorEastAsia"/>
+        </w:rPr>
+        <w:t xml:space="preserve">^; </w:t>
+      </w:r>
+      <m:oMath>
+        <m:r>
+          <w:rPr>
+            <w:rFonts w:ascii="Cambria Math" w:eastAsiaTheme="minorEastAsia" w:hAnsi="Cambria Math"/>
+          </w:rPr>
+          <m:t>N=6</m:t>
+        </m:r>
+      </m:oMath>
+    </w:p>
+    <w:p>
+      <w:pPr>
+        <w:pStyle w:val="ListParagraph"/>
+        <w:numPr>
+          <w:ilvl w:val="1"/>
+          <w:numId w:val="1"/>
+        </w:numPr>
+        <w:rPr>
+          <w:rFonts w:eastAsiaTheme="minorEastAsia"/>
+        </w:rPr>
+      </w:pPr>
+    </w:p>
+    <w:p>
+      <w:pPr>
+        <w:pStyle w:val="ListParagraph"/>
+        <w:ind w:left="1440"/>
+        <w:rPr>
+          <w:rFonts w:eastAsiaTheme="minorEastAsia"/>
+        </w:rPr>
+      </w:pPr>
+      <m:oMathPara>
+        <m:oMathParaPr>
+          <m:jc m:val="left"/>
+        </m:oMathParaPr>
+        <m:oMath>
+          <m:r>
+            <w:rPr>
+              <w:rFonts w:ascii="Cambria Math" w:eastAsiaTheme="minorEastAsia" w:hAnsi="Cambria Math"/>
+            </w:rPr>
+            <m:t>i=1:</m:t>
+          </m:r>
+          <m:r>
+            <w:rPr>
+              <w:rFonts w:ascii="Cambria Math" w:eastAsiaTheme="minorEastAsia" w:hAnsi="Cambria Math"/>
+            </w:rPr>
+            <m:t xml:space="preserve">  </m:t>
+          </m:r>
+          <m:f>
+            <m:fPr>
+              <m:ctrlPr>
+                <w:rPr>
+                  <w:rFonts w:ascii="Cambria Math" w:eastAsiaTheme="minorEastAsia" w:hAnsi="Cambria Math"/>
+                  <w:i/>
+                </w:rPr>
+              </m:ctrlPr>
+            </m:fPr>
+            <m:num>
+              <m:r>
+                <w:rPr>
+                  <w:rFonts w:ascii="Cambria Math" w:eastAsiaTheme="minorEastAsia" w:hAnsi="Cambria Math"/>
+                </w:rPr>
+                <m:t>2</m:t>
+              </m:r>
+            </m:num>
+            <m:den>
+              <m:r>
+                <w:rPr>
+                  <w:rFonts w:ascii="Cambria Math" w:eastAsiaTheme="minorEastAsia" w:hAnsi="Cambria Math"/>
+                </w:rPr>
+                <m:t>2</m:t>
+              </m:r>
+            </m:den>
+          </m:f>
+          <m:r>
+            <w:rPr>
+              <w:rFonts w:ascii="Cambria Math" w:eastAsiaTheme="minorEastAsia" w:hAnsi="Cambria Math"/>
+            </w:rPr>
+            <m:t>+</m:t>
+          </m:r>
+          <m:r>
+            <w:rPr>
+              <w:rFonts w:ascii="Cambria Math" w:eastAsiaTheme="minorEastAsia" w:hAnsi="Cambria Math"/>
+            </w:rPr>
+            <m:t>1</m:t>
+          </m:r>
+          <m:rad>
+            <m:radPr>
+              <m:degHide m:val="1"/>
+              <m:ctrlPr>
+                <w:rPr>
+                  <w:rFonts w:ascii="Cambria Math" w:eastAsiaTheme="minorEastAsia" w:hAnsi="Cambria Math"/>
+                  <w:i/>
+                </w:rPr>
+              </m:ctrlPr>
+            </m:radPr>
+            <m:deg/>
+            <m:e>
+              <m:f>
+                <m:fPr>
+                  <m:ctrlPr>
+                    <w:rPr>
+                      <w:rFonts w:ascii="Cambria Math" w:eastAsiaTheme="minorEastAsia" w:hAnsi="Cambria Math"/>
+                      <w:i/>
+                    </w:rPr>
+                  </m:ctrlPr>
+                </m:fPr>
+                <m:num>
+                  <m:func>
+                    <m:funcPr>
+                      <m:ctrlPr>
+                        <w:rPr>
+                          <w:rFonts w:ascii="Cambria Math" w:eastAsiaTheme="minorEastAsia" w:hAnsi="Cambria Math"/>
+                          <w:i/>
+                        </w:rPr>
+                      </m:ctrlPr>
+                    </m:funcPr>
+                    <m:fName>
+                      <m:r>
+                        <m:rPr>
+                          <m:sty m:val="p"/>
+                        </m:rPr>
+                        <w:rPr>
+                          <w:rFonts w:ascii="Cambria Math" w:eastAsiaTheme="minorEastAsia" w:hAnsi="Cambria Math"/>
+                        </w:rPr>
+                        <m:t>ln</m:t>
+                      </m:r>
+                    </m:fName>
+                    <m:e>
+                      <m:r>
+                        <w:rPr>
+                          <w:rFonts w:ascii="Cambria Math" w:eastAsiaTheme="minorEastAsia" w:hAnsi="Cambria Math"/>
+                        </w:rPr>
+                        <m:t>5</m:t>
+                      </m:r>
+                    </m:e>
+                  </m:func>
+                </m:num>
+                <m:den>
+                  <m:r>
+                    <w:rPr>
+                      <w:rFonts w:ascii="Cambria Math" w:eastAsiaTheme="minorEastAsia" w:hAnsi="Cambria Math"/>
+                    </w:rPr>
+                    <m:t>2</m:t>
+                  </m:r>
+                </m:den>
+              </m:f>
+            </m:e>
+          </m:rad>
+          <m:r>
+            <w:rPr>
+              <w:rFonts w:ascii="Cambria Math" w:eastAsiaTheme="minorEastAsia" w:hAnsi="Cambria Math"/>
+            </w:rPr>
+            <m:t>=1.897</m:t>
+          </m:r>
+        </m:oMath>
+      </m:oMathPara>
+    </w:p>
+    <w:p>
+      <w:pPr>
+        <w:pStyle w:val="ListParagraph"/>
+        <w:ind w:left="1440"/>
+        <w:rPr>
+          <w:rFonts w:eastAsiaTheme="minorEastAsia"/>
+        </w:rPr>
+      </w:pPr>
+      <m:oMathPara>
+        <m:oMathParaPr>
+          <m:jc m:val="left"/>
+        </m:oMathParaPr>
+        <m:oMath>
+          <m:r>
+            <w:rPr>
+              <w:rFonts w:ascii="Cambria Math" w:eastAsiaTheme="minorEastAsia" w:hAnsi="Cambria Math"/>
+            </w:rPr>
+            <m:t>i=</m:t>
+          </m:r>
+          <m:r>
+            <w:rPr>
+              <w:rFonts w:ascii="Cambria Math" w:eastAsiaTheme="minorEastAsia" w:hAnsi="Cambria Math"/>
+            </w:rPr>
+            <m:t>2</m:t>
+          </m:r>
+          <m:r>
+            <w:rPr>
+              <w:rFonts w:ascii="Cambria Math" w:eastAsiaTheme="minorEastAsia" w:hAnsi="Cambria Math"/>
+            </w:rPr>
+            <m:t>:</m:t>
+          </m:r>
+          <m:r>
+            <w:rPr>
+              <w:rFonts w:ascii="Cambria Math" w:eastAsiaTheme="minorEastAsia" w:hAnsi="Cambria Math"/>
+            </w:rPr>
+            <m:t xml:space="preserve">  </m:t>
+          </m:r>
+          <m:f>
+            <m:fPr>
+              <m:ctrlPr>
+                <w:rPr>
+                  <w:rFonts w:ascii="Cambria Math" w:eastAsiaTheme="minorEastAsia" w:hAnsi="Cambria Math"/>
+                  <w:i/>
+                </w:rPr>
+              </m:ctrlPr>
+            </m:fPr>
+            <m:num>
+              <m:r>
+                <w:rPr>
+                  <w:rFonts w:ascii="Cambria Math" w:eastAsiaTheme="minorEastAsia" w:hAnsi="Cambria Math"/>
+                </w:rPr>
+                <m:t>2</m:t>
+              </m:r>
+            </m:num>
+            <m:den>
+              <m:r>
+                <w:rPr>
+                  <w:rFonts w:ascii="Cambria Math" w:eastAsiaTheme="minorEastAsia" w:hAnsi="Cambria Math"/>
+                </w:rPr>
+                <m:t>3</m:t>
+              </m:r>
+            </m:den>
+          </m:f>
+          <m:r>
+            <w:rPr>
+              <w:rFonts w:ascii="Cambria Math" w:eastAsiaTheme="minorEastAsia" w:hAnsi="Cambria Math"/>
+            </w:rPr>
+            <m:t>+</m:t>
+          </m:r>
+          <m:r>
+            <w:rPr>
+              <w:rFonts w:ascii="Cambria Math" w:eastAsiaTheme="minorEastAsia" w:hAnsi="Cambria Math"/>
+            </w:rPr>
+            <m:t>1</m:t>
+          </m:r>
+          <m:rad>
+            <m:radPr>
+              <m:degHide m:val="1"/>
+              <m:ctrlPr>
+                <w:rPr>
+                  <w:rFonts w:ascii="Cambria Math" w:eastAsiaTheme="minorEastAsia" w:hAnsi="Cambria Math"/>
+                  <w:i/>
+                </w:rPr>
+              </m:ctrlPr>
+            </m:radPr>
+            <m:deg/>
+            <m:e>
+              <m:f>
+                <m:fPr>
+                  <m:ctrlPr>
+                    <w:rPr>
+                      <w:rFonts w:ascii="Cambria Math" w:eastAsiaTheme="minorEastAsia" w:hAnsi="Cambria Math"/>
+                      <w:i/>
+                    </w:rPr>
+                  </m:ctrlPr>
+                </m:fPr>
+                <m:num>
+                  <m:func>
+                    <m:funcPr>
+                      <m:ctrlPr>
+                        <w:rPr>
+                          <w:rFonts w:ascii="Cambria Math" w:eastAsiaTheme="minorEastAsia" w:hAnsi="Cambria Math"/>
+                          <w:i/>
+                        </w:rPr>
+                      </m:ctrlPr>
+                    </m:funcPr>
+                    <m:fName>
+                      <m:r>
+                        <m:rPr>
+                          <m:sty m:val="p"/>
+                        </m:rPr>
+                        <w:rPr>
+                          <w:rFonts w:ascii="Cambria Math" w:eastAsiaTheme="minorEastAsia" w:hAnsi="Cambria Math"/>
+                        </w:rPr>
+                        <m:t>ln</m:t>
+                      </m:r>
+                    </m:fName>
+                    <m:e>
+                      <m:r>
+                        <w:rPr>
+                          <w:rFonts w:ascii="Cambria Math" w:eastAsiaTheme="minorEastAsia" w:hAnsi="Cambria Math"/>
+                        </w:rPr>
+                        <m:t>5</m:t>
+                      </m:r>
+                    </m:e>
+                  </m:func>
+                </m:num>
+                <m:den>
+                  <m:r>
+                    <w:rPr>
+                      <w:rFonts w:ascii="Cambria Math" w:eastAsiaTheme="minorEastAsia" w:hAnsi="Cambria Math"/>
+                    </w:rPr>
+                    <m:t>3</m:t>
+                  </m:r>
+                </m:den>
+              </m:f>
+            </m:e>
+          </m:rad>
+          <m:r>
+            <w:rPr>
+              <w:rFonts w:ascii="Cambria Math" w:eastAsiaTheme="minorEastAsia" w:hAnsi="Cambria Math"/>
+            </w:rPr>
+            <m:t>=1.399</m:t>
+          </m:r>
+        </m:oMath>
+      </m:oMathPara>
+    </w:p>
+    <w:p>
+      <w:pPr>
+        <w:pStyle w:val="ListParagraph"/>
+        <w:ind w:left="1440"/>
+        <w:rPr>
+          <w:rFonts w:eastAsiaTheme="minorEastAsia"/>
+        </w:rPr>
+      </w:pPr>
+      <m:oMathPara>
+        <m:oMathParaPr>
+          <m:jc m:val="left"/>
+        </m:oMathParaPr>
+        <m:oMath>
+          <m:r>
+            <w:rPr>
+              <w:rFonts w:ascii="Cambria Math" w:eastAsiaTheme="minorEastAsia" w:hAnsi="Cambria Math"/>
+            </w:rPr>
+            <m:t>i=</m:t>
+          </m:r>
+          <m:r>
+            <w:rPr>
+              <w:rFonts w:ascii="Cambria Math" w:eastAsiaTheme="minorEastAsia" w:hAnsi="Cambria Math"/>
+            </w:rPr>
+            <m:t>3</m:t>
+          </m:r>
+          <m:r>
+            <w:rPr>
+              <w:rFonts w:ascii="Cambria Math" w:eastAsiaTheme="minorEastAsia" w:hAnsi="Cambria Math"/>
+            </w:rPr>
+            <m:t>:</m:t>
+          </m:r>
+          <m:r>
+            <w:rPr>
+              <w:rFonts w:ascii="Cambria Math" w:eastAsiaTheme="minorEastAsia" w:hAnsi="Cambria Math"/>
+            </w:rPr>
+            <m:t xml:space="preserve">  </m:t>
+          </m:r>
+          <m:f>
+            <m:fPr>
+              <m:ctrlPr>
+                <w:rPr>
+                  <w:rFonts w:ascii="Cambria Math" w:eastAsiaTheme="minorEastAsia" w:hAnsi="Cambria Math"/>
+                  <w:i/>
+                </w:rPr>
+              </m:ctrlPr>
+            </m:fPr>
+            <m:num>
+              <m:r>
+                <w:rPr>
+                  <w:rFonts w:ascii="Cambria Math" w:eastAsiaTheme="minorEastAsia" w:hAnsi="Cambria Math"/>
+                </w:rPr>
+                <m:t>0</m:t>
+              </m:r>
+            </m:num>
+            <m:den>
+              <m:r>
+                <w:rPr>
+                  <w:rFonts w:ascii="Cambria Math" w:eastAsiaTheme="minorEastAsia" w:hAnsi="Cambria Math"/>
+                </w:rPr>
+                <m:t>1</m:t>
+              </m:r>
+            </m:den>
+          </m:f>
+          <m:r>
+            <w:rPr>
+              <w:rFonts w:ascii="Cambria Math" w:eastAsiaTheme="minorEastAsia" w:hAnsi="Cambria Math"/>
+            </w:rPr>
+            <m:t>+</m:t>
+          </m:r>
+          <m:r>
+            <w:rPr>
+              <w:rFonts w:ascii="Cambria Math" w:eastAsiaTheme="minorEastAsia" w:hAnsi="Cambria Math"/>
+            </w:rPr>
+            <m:t>1</m:t>
+          </m:r>
+          <m:rad>
+            <m:radPr>
+              <m:degHide m:val="1"/>
+              <m:ctrlPr>
+                <w:rPr>
+                  <w:rFonts w:ascii="Cambria Math" w:eastAsiaTheme="minorEastAsia" w:hAnsi="Cambria Math"/>
+                  <w:i/>
+                </w:rPr>
+              </m:ctrlPr>
+            </m:radPr>
+            <m:deg/>
+            <m:e>
+              <m:f>
+                <m:fPr>
+                  <m:ctrlPr>
+                    <w:rPr>
+                      <w:rFonts w:ascii="Cambria Math" w:eastAsiaTheme="minorEastAsia" w:hAnsi="Cambria Math"/>
+                      <w:i/>
+                    </w:rPr>
+                  </m:ctrlPr>
+                </m:fPr>
+                <m:num>
+                  <m:func>
+                    <m:funcPr>
+                      <m:ctrlPr>
+                        <w:rPr>
+                          <w:rFonts w:ascii="Cambria Math" w:eastAsiaTheme="minorEastAsia" w:hAnsi="Cambria Math"/>
+                          <w:i/>
+                        </w:rPr>
+                      </m:ctrlPr>
+                    </m:funcPr>
+                    <m:fName>
+                      <m:r>
+                        <m:rPr>
+                          <m:sty m:val="p"/>
+                        </m:rPr>
+                        <w:rPr>
+                          <w:rFonts w:ascii="Cambria Math" w:eastAsiaTheme="minorEastAsia" w:hAnsi="Cambria Math"/>
+                        </w:rPr>
+                        <m:t>ln</m:t>
+                      </m:r>
+                    </m:fName>
+                    <m:e>
+                      <m:r>
+                        <w:rPr>
+                          <w:rFonts w:ascii="Cambria Math" w:eastAsiaTheme="minorEastAsia" w:hAnsi="Cambria Math"/>
+                        </w:rPr>
+                        <m:t>5</m:t>
+                      </m:r>
+                    </m:e>
+                  </m:func>
+                </m:num>
+                <m:den>
+                  <m:r>
+                    <w:rPr>
+                      <w:rFonts w:ascii="Cambria Math" w:eastAsiaTheme="minorEastAsia" w:hAnsi="Cambria Math"/>
+                    </w:rPr>
+                    <m:t>1</m:t>
+                  </m:r>
+                </m:den>
+              </m:f>
+            </m:e>
+          </m:rad>
+          <m:r>
+            <w:rPr>
+              <w:rFonts w:ascii="Cambria Math" w:eastAsiaTheme="minorEastAsia" w:hAnsi="Cambria Math"/>
+            </w:rPr>
+            <m:t>=1.269</m:t>
+          </m:r>
+        </m:oMath>
+      </m:oMathPara>
+    </w:p>
+    <w:p>
+      <w:pPr>
+        <w:pStyle w:val="ListParagraph"/>
+        <w:ind w:left="1440"/>
+        <w:rPr>
+          <w:rFonts w:eastAsiaTheme="minorEastAsia"/>
+          <w:b/>
+        </w:rPr>
+      </w:pPr>
+      <m:oMathPara>
+        <m:oMathParaPr>
+          <m:jc m:val="left"/>
+        </m:oMathParaPr>
+        <m:oMath>
+          <m:sSub>
+            <m:sSubPr>
+              <m:ctrlPr>
+                <w:rPr>
+                  <w:rFonts w:ascii="Cambria Math" w:eastAsiaTheme="minorEastAsia" w:hAnsi="Cambria Math"/>
+                  <w:b/>
+                  <w:i/>
+                </w:rPr>
+              </m:ctrlPr>
+            </m:sSubPr>
+            <m:e>
+              <m:r>
+                <m:rPr>
+                  <m:sty m:val="bi"/>
+                </m:rPr>
+                <w:rPr>
+                  <w:rFonts w:ascii="Cambria Math" w:eastAsiaTheme="minorEastAsia" w:hAnsi="Cambria Math"/>
+                </w:rPr>
+                <m:t>M</m:t>
+              </m:r>
+            </m:e>
+            <m:sub>
+              <m:r>
+                <m:rPr>
+                  <m:sty m:val="bi"/>
+                </m:rPr>
+                <w:rPr>
+                  <w:rFonts w:ascii="Cambria Math" w:eastAsiaTheme="minorEastAsia" w:hAnsi="Cambria Math"/>
+                </w:rPr>
+                <m:t>1</m:t>
+              </m:r>
+            </m:sub>
+          </m:sSub>
+        </m:oMath>
+      </m:oMathPara>
+    </w:p>
+    <w:p>
+      <w:pPr>
+        <w:pStyle w:val="ListParagraph"/>
+        <w:numPr>
+          <w:ilvl w:val="1"/>
+          <w:numId w:val="1"/>
+        </w:numPr>
+        <w:rPr>
+          <w:rFonts w:eastAsiaTheme="minorEastAsia"/>
+          <w:b/>
+        </w:rPr>
+      </w:pPr>
+      <w:r>
+        <w:rPr>
+          <w:rFonts w:eastAsiaTheme="minorEastAsia"/>
+        </w:rPr>
+        <w:t xml:space="preserve">Because it makes the </w:t>
+      </w:r>
+      <m:oMath>
+        <m:r>
+          <w:rPr>
+            <w:rFonts w:ascii="Cambria Math" w:eastAsiaTheme="minorEastAsia" w:hAnsi="Cambria Math"/>
+          </w:rPr>
+          <m:t>UCB</m:t>
+        </m:r>
+      </m:oMath>
+      <w:r>
+        <w:rPr>
+          <w:rFonts w:eastAsiaTheme="minorEastAsia"/>
+        </w:rPr>
+        <w:t xml:space="preserve"> higher.</w:t>
+      </w:r>
+      <w:r>
+        <w:rPr>
+          <w:rFonts w:eastAsiaTheme="minorEastAsia"/>
+        </w:rPr>
+        <w:t xml:space="preserve"> It means its games won to games played ratio is very high.</w:t>
+      </w:r>
+    </w:p>
+    <w:p>
+      <w:pPr>
+        <w:pStyle w:val="ListParagraph"/>
+        <w:numPr>
+          <w:ilvl w:val="1"/>
+          <w:numId w:val="1"/>
+        </w:numPr>
+        <w:rPr>
+          <w:rFonts w:eastAsiaTheme="minorEastAsia"/>
+          <w:b/>
+        </w:rPr>
+      </w:pPr>
+      <w:r>
+        <w:rPr>
+          <w:rFonts w:eastAsiaTheme="minorEastAsia"/>
+        </w:rPr>
+        <w:t xml:space="preserve">Because it makes the UCB higher. It means the ratio of number of all games played to </w:t>
+      </w:r>
+      <w:r>
+        <w:rPr>
+          <w:rFonts w:eastAsiaTheme="minorEastAsia"/>
+        </w:rPr>
+        <w:t xml:space="preserve">number of games played on that machine is high, </w:t>
+      </w:r>
+      <w:r>
+        <w:rPr>
+          <w:rFonts w:eastAsiaTheme="minorEastAsia"/>
+          <w:color w:val="FF0000"/>
+        </w:rPr>
+        <w:t xml:space="preserve">so </w:t>
+      </w:r>
+      <m:oMath>
+        <m:sSub>
+          <m:sSubPr>
+            <m:ctrlPr>
+              <w:rPr>
+                <w:rFonts w:ascii="Cambria Math" w:eastAsiaTheme="minorEastAsia" w:hAnsi="Cambria Math"/>
+                <w:i/>
+                <w:color w:val="FF0000"/>
+              </w:rPr>
+            </m:ctrlPr>
+          </m:sSubPr>
+          <m:e>
+            <m:r>
+              <w:rPr>
+                <w:rFonts w:ascii="Cambria Math" w:eastAsiaTheme="minorEastAsia" w:hAnsi="Cambria Math"/>
+                <w:color w:val="FF0000"/>
+              </w:rPr>
+              <m:t>N</m:t>
+            </m:r>
+          </m:e>
+          <m:sub>
+            <m:r>
+              <w:rPr>
+                <w:rFonts w:ascii="Cambria Math" w:eastAsiaTheme="minorEastAsia" w:hAnsi="Cambria Math"/>
+                <w:color w:val="FF0000"/>
+              </w:rPr>
+              <m:t>i</m:t>
+            </m:r>
+          </m:sub>
+        </m:sSub>
+      </m:oMath>
+      <w:r>
+        <w:rPr>
+          <w:rFonts w:eastAsiaTheme="minorEastAsia"/>
+          <w:color w:val="FF0000"/>
+        </w:rPr>
+        <w:t xml:space="preserve"> is relatively low, so we would explore that machine; it encourages exploration.</w:t>
+      </w:r>
+    </w:p>
+    <w:tbl>
+      <w:tblPr>
+        <w:tblStyle w:val="TableGrid"/>
+        <w:tblW w:w="0" w:type="auto"/>
+        <w:tblInd w:w="1440" w:type="dxa"/>
+        <w:tblLook w:val="04A0" w:firstRow="1" w:lastRow="0" w:firstColumn="1" w:lastColumn="0" w:noHBand="0" w:noVBand="1"/>
+      </w:tblPr>
+      <w:tblGrid>
+        <w:gridCol w:w="1896"/>
+        <w:gridCol w:w="2004"/>
+        <w:gridCol w:w="2005"/>
+        <w:gridCol w:w="2005"/>
+      </w:tblGrid>
+      <w:tr>
+        <w:tc>
+          <w:tcPr>
+            <w:tcW w:w="2337" w:type="dxa"/>
+          </w:tcPr>
+          <w:p>
+            <w:pPr>
+              <w:pStyle w:val="ListParagraph"/>
+              <w:ind w:left="0"/>
+              <w:rPr>
+                <w:rFonts w:eastAsiaTheme="minorEastAsia"/>
+              </w:rPr>
+            </w:pPr>
+          </w:p>
+        </w:tc>
+        <w:tc>
+          <w:tcPr>
+            <w:tcW w:w="2337" w:type="dxa"/>
+          </w:tcPr>
+          <w:p>
+            <w:pPr>
+              <w:pStyle w:val="ListParagraph"/>
+              <w:ind w:left="0"/>
+              <w:rPr>
+                <w:rFonts w:eastAsiaTheme="minorEastAsia"/>
+              </w:rPr>
+            </w:pPr>
+            <m:oMathPara>
+              <m:oMath>
+                <m:sSub>
+                  <m:sSubPr>
+                    <m:ctrlPr>
+                      <w:rPr>
+                        <w:rFonts w:ascii="Cambria Math" w:eastAsiaTheme="minorEastAsia" w:hAnsi="Cambria Math"/>
+                        <w:i/>
+                      </w:rPr>
+                    </m:ctrlPr>
+                  </m:sSubPr>
+                  <m:e>
+                    <m:r>
+                      <w:rPr>
+                        <w:rFonts w:ascii="Cambria Math" w:eastAsiaTheme="minorEastAsia" w:hAnsi="Cambria Math"/>
+                      </w:rPr>
+                      <m:t>m</m:t>
+                    </m:r>
+                  </m:e>
+                  <m:sub>
+                    <m:r>
+                      <w:rPr>
+                        <w:rFonts w:ascii="Cambria Math" w:eastAsiaTheme="minorEastAsia" w:hAnsi="Cambria Math"/>
+                      </w:rPr>
+                      <m:t>1</m:t>
+                    </m:r>
+                  </m:sub>
+                </m:sSub>
+              </m:oMath>
+            </m:oMathPara>
+          </w:p>
+        </w:tc>
+        <w:tc>
+          <w:tcPr>
+            <w:tcW w:w="2338" w:type="dxa"/>
+          </w:tcPr>
+          <w:p>
+            <w:pPr>
+              <w:pStyle w:val="ListParagraph"/>
+              <w:ind w:left="0"/>
+              <w:rPr>
+                <w:rFonts w:eastAsiaTheme="minorEastAsia"/>
+              </w:rPr>
+            </w:pPr>
+            <m:oMathPara>
+              <m:oMath>
+                <m:sSub>
+                  <m:sSubPr>
+                    <m:ctrlPr>
+                      <w:rPr>
+                        <w:rFonts w:ascii="Cambria Math" w:eastAsiaTheme="minorEastAsia" w:hAnsi="Cambria Math"/>
+                        <w:i/>
+                      </w:rPr>
+                    </m:ctrlPr>
+                  </m:sSubPr>
+                  <m:e>
+                    <m:r>
+                      <w:rPr>
+                        <w:rFonts w:ascii="Cambria Math" w:eastAsiaTheme="minorEastAsia" w:hAnsi="Cambria Math"/>
+                      </w:rPr>
+                      <m:t>m</m:t>
+                    </m:r>
+                  </m:e>
+                  <m:sub>
+                    <m:r>
+                      <w:rPr>
+                        <w:rFonts w:ascii="Cambria Math" w:eastAsiaTheme="minorEastAsia" w:hAnsi="Cambria Math"/>
+                      </w:rPr>
+                      <m:t>2</m:t>
+                    </m:r>
+                  </m:sub>
+                </m:sSub>
+              </m:oMath>
+            </m:oMathPara>
+          </w:p>
+        </w:tc>
+        <w:tc>
+          <w:tcPr>
+            <w:tcW w:w="2338" w:type="dxa"/>
+          </w:tcPr>
+          <w:p>
+            <w:pPr>
+              <w:pStyle w:val="ListParagraph"/>
+              <w:ind w:left="0"/>
+              <w:rPr>
+                <w:rFonts w:eastAsiaTheme="minorEastAsia"/>
+              </w:rPr>
+            </w:pPr>
+            <m:oMathPara>
+              <m:oMath>
+                <m:sSub>
+                  <m:sSubPr>
+                    <m:ctrlPr>
+                      <w:rPr>
+                        <w:rFonts w:ascii="Cambria Math" w:eastAsiaTheme="minorEastAsia" w:hAnsi="Cambria Math"/>
+                        <w:i/>
+                      </w:rPr>
+                    </m:ctrlPr>
+                  </m:sSubPr>
+                  <m:e>
+                    <m:r>
+                      <w:rPr>
+                        <w:rFonts w:ascii="Cambria Math" w:eastAsiaTheme="minorEastAsia" w:hAnsi="Cambria Math"/>
+                      </w:rPr>
+                      <m:t>m</m:t>
+                    </m:r>
+                  </m:e>
+                  <m:sub>
+                    <m:r>
+                      <w:rPr>
+                        <w:rFonts w:ascii="Cambria Math" w:eastAsiaTheme="minorEastAsia" w:hAnsi="Cambria Math"/>
+                      </w:rPr>
+                      <m:t>3</m:t>
+                    </m:r>
+                  </m:sub>
+                </m:sSub>
+              </m:oMath>
+            </m:oMathPara>
+          </w:p>
+        </w:tc>
+      </w:tr>
+      <w:tr>
+        <w:tc>
+          <w:tcPr>
+            <w:tcW w:w="2337" w:type="dxa"/>
+          </w:tcPr>
+          <w:p>
+            <w:pPr>
+              <w:pStyle w:val="ListParagraph"/>
+              <w:ind w:left="0"/>
+              <w:rPr>
+                <w:rFonts w:eastAsiaTheme="minorEastAsia"/>
+              </w:rPr>
+            </w:pPr>
+            <m:oMathPara>
+              <m:oMath>
+                <m:sSub>
+                  <m:sSubPr>
+                    <m:ctrlPr>
+                      <w:rPr>
+                        <w:rFonts w:ascii="Cambria Math" w:eastAsiaTheme="minorEastAsia" w:hAnsi="Cambria Math"/>
+                        <w:i/>
+                      </w:rPr>
+                    </m:ctrlPr>
+                  </m:sSubPr>
+                  <m:e>
+                    <m:r>
+                      <w:rPr>
+                        <w:rFonts w:ascii="Cambria Math" w:eastAsiaTheme="minorEastAsia" w:hAnsi="Cambria Math"/>
+                      </w:rPr>
+                      <m:t>S</m:t>
+                    </m:r>
+                  </m:e>
+                  <m:sub>
+                    <m:r>
+                      <w:rPr>
+                        <w:rFonts w:ascii="Cambria Math" w:eastAsiaTheme="minorEastAsia" w:hAnsi="Cambria Math"/>
+                      </w:rPr>
+                      <m:t>i</m:t>
+                    </m:r>
+                  </m:sub>
+                </m:sSub>
+              </m:oMath>
+            </m:oMathPara>
+          </w:p>
+        </w:tc>
+        <w:tc>
+          <w:tcPr>
+            <w:tcW w:w="2337" w:type="dxa"/>
+          </w:tcPr>
+          <w:p>
+            <w:pPr>
+              <w:pStyle w:val="ListParagraph"/>
+              <w:ind w:left="0"/>
+              <w:jc w:val="center"/>
+              <w:rPr>
+                <w:rFonts w:eastAsiaTheme="minorEastAsia"/>
+              </w:rPr>
+            </w:pPr>
+            <m:oMathPara>
+              <m:oMath>
+                <m:r>
+                  <w:rPr>
+                    <w:rFonts w:ascii="Cambria Math" w:eastAsiaTheme="minorEastAsia" w:hAnsi="Cambria Math"/>
+                  </w:rPr>
+                  <m:t>1+x</m:t>
+                </m:r>
+              </m:oMath>
+            </m:oMathPara>
+          </w:p>
+        </w:tc>
+        <w:tc>
+          <w:tcPr>
+            <w:tcW w:w="2338" w:type="dxa"/>
+          </w:tcPr>
+          <w:p>
+            <w:pPr>
+              <w:pStyle w:val="ListParagraph"/>
+              <w:ind w:left="0"/>
+              <w:jc w:val="center"/>
+              <w:rPr>
+                <w:rFonts w:eastAsiaTheme="minorEastAsia"/>
+              </w:rPr>
+            </w:pPr>
+            <m:oMathPara>
+              <m:oMath>
+                <m:r>
+                  <w:rPr>
+                    <w:rFonts w:ascii="Cambria Math" w:eastAsiaTheme="minorEastAsia" w:hAnsi="Cambria Math"/>
+                  </w:rPr>
+                  <m:t>0</m:t>
+                </m:r>
+              </m:oMath>
+            </m:oMathPara>
+          </w:p>
+        </w:tc>
+        <w:tc>
+          <w:tcPr>
+            <w:tcW w:w="2338" w:type="dxa"/>
+          </w:tcPr>
+          <w:p>
+            <w:pPr>
+              <w:pStyle w:val="ListParagraph"/>
+              <w:ind w:left="0"/>
+              <w:jc w:val="center"/>
+              <w:rPr>
+                <w:rFonts w:eastAsiaTheme="minorEastAsia"/>
+              </w:rPr>
+            </w:pPr>
+            <m:oMathPara>
+              <m:oMath>
+                <m:r>
+                  <w:rPr>
+                    <w:rFonts w:ascii="Cambria Math" w:eastAsiaTheme="minorEastAsia" w:hAnsi="Cambria Math"/>
+                  </w:rPr>
+                  <m:t>0</m:t>
+                </m:r>
+              </m:oMath>
+            </m:oMathPara>
+          </w:p>
+        </w:tc>
+      </w:tr>
+      <w:tr>
+        <w:tc>
+          <w:tcPr>
+            <w:tcW w:w="2337" w:type="dxa"/>
+          </w:tcPr>
+          <w:p>
+            <w:pPr>
+              <w:pStyle w:val="ListParagraph"/>
+              <w:ind w:left="0"/>
+              <w:rPr>
+                <w:rFonts w:eastAsiaTheme="minorEastAsia"/>
+              </w:rPr>
+            </w:pPr>
+            <m:oMathPara>
+              <m:oMath>
+                <m:sSub>
+                  <m:sSubPr>
+                    <m:ctrlPr>
+                      <w:rPr>
+                        <w:rFonts w:ascii="Cambria Math" w:eastAsiaTheme="minorEastAsia" w:hAnsi="Cambria Math"/>
+                        <w:i/>
+                      </w:rPr>
+                    </m:ctrlPr>
+                  </m:sSubPr>
+                  <m:e>
+                    <m:r>
+                      <w:rPr>
+                        <w:rFonts w:ascii="Cambria Math" w:eastAsiaTheme="minorEastAsia" w:hAnsi="Cambria Math"/>
+                      </w:rPr>
+                      <m:t>N</m:t>
+                    </m:r>
+                  </m:e>
+                  <m:sub>
+                    <m:r>
+                      <w:rPr>
+                        <w:rFonts w:ascii="Cambria Math" w:eastAsiaTheme="minorEastAsia" w:hAnsi="Cambria Math"/>
+                      </w:rPr>
+                      <m:t>i</m:t>
+                    </m:r>
+                  </m:sub>
+                </m:sSub>
+              </m:oMath>
+            </m:oMathPara>
+          </w:p>
+        </w:tc>
+        <w:tc>
+          <w:tcPr>
+            <w:tcW w:w="2337" w:type="dxa"/>
+          </w:tcPr>
+          <w:p>
+            <w:pPr>
+              <w:pStyle w:val="ListParagraph"/>
+              <w:ind w:left="0"/>
+              <w:jc w:val="center"/>
+              <w:rPr>
+                <w:rFonts w:eastAsiaTheme="minorEastAsia"/>
+              </w:rPr>
+            </w:pPr>
+            <m:oMathPara>
+              <m:oMath>
+                <m:r>
+                  <w:rPr>
+                    <w:rFonts w:ascii="Cambria Math" w:eastAsiaTheme="minorEastAsia" w:hAnsi="Cambria Math"/>
+                  </w:rPr>
+                  <m:t>1+x</m:t>
+                </m:r>
+              </m:oMath>
+            </m:oMathPara>
+          </w:p>
+        </w:tc>
+        <w:tc>
+          <w:tcPr>
+            <w:tcW w:w="2338" w:type="dxa"/>
+          </w:tcPr>
+          <w:p>
+            <w:pPr>
+              <w:pStyle w:val="ListParagraph"/>
+              <w:ind w:left="0"/>
+              <w:jc w:val="center"/>
+              <w:rPr>
+                <w:rFonts w:eastAsiaTheme="minorEastAsia"/>
+              </w:rPr>
+            </w:pPr>
+            <m:oMathPara>
+              <m:oMath>
+                <m:r>
+                  <w:rPr>
+                    <w:rFonts w:ascii="Cambria Math" w:eastAsiaTheme="minorEastAsia" w:hAnsi="Cambria Math"/>
+                  </w:rPr>
+                  <m:t>1</m:t>
+                </m:r>
+              </m:oMath>
+            </m:oMathPara>
+          </w:p>
+        </w:tc>
+        <w:tc>
+          <w:tcPr>
+            <w:tcW w:w="2338" w:type="dxa"/>
+          </w:tcPr>
+          <w:p>
+            <w:pPr>
+              <w:pStyle w:val="ListParagraph"/>
+              <w:ind w:left="0"/>
+              <w:jc w:val="center"/>
+              <w:rPr>
+                <w:rFonts w:eastAsiaTheme="minorEastAsia"/>
+              </w:rPr>
+            </w:pPr>
+            <m:oMathPara>
+              <m:oMath>
+                <m:r>
+                  <w:rPr>
+                    <w:rFonts w:ascii="Cambria Math" w:eastAsiaTheme="minorEastAsia" w:hAnsi="Cambria Math"/>
+                  </w:rPr>
+                  <m:t>1</m:t>
+                </m:r>
+              </m:oMath>
+            </m:oMathPara>
+          </w:p>
+        </w:tc>
+      </w:tr>
+      <w:tr>
+        <w:tc>
+          <w:tcPr>
+            <w:tcW w:w="2337" w:type="dxa"/>
+          </w:tcPr>
+          <w:p>
+            <w:pPr>
+              <w:pStyle w:val="ListParagraph"/>
+              <w:ind w:left="0"/>
+              <w:rPr>
+                <w:rFonts w:ascii="Calibri" w:eastAsia="Times New Roman" w:hAnsi="Calibri" w:cs="Times New Roman"/>
+              </w:rPr>
+            </w:pPr>
+            <m:oMathPara>
+              <m:oMath>
+                <m:f>
+                  <m:fPr>
+                    <m:ctrlPr>
+                      <w:rPr>
+                        <w:rFonts w:ascii="Cambria Math" w:eastAsia="Times New Roman" w:hAnsi="Cambria Math" w:cs="Times New Roman"/>
+                        <w:i/>
+                      </w:rPr>
+                    </m:ctrlPr>
+                  </m:fPr>
+                  <m:num>
+                    <m:sSub>
+                      <m:sSubPr>
+                        <m:ctrlPr>
+                          <w:rPr>
+                            <w:rFonts w:ascii="Cambria Math" w:eastAsia="Times New Roman" w:hAnsi="Cambria Math" w:cs="Times New Roman"/>
+                            <w:i/>
+                          </w:rPr>
+                        </m:ctrlPr>
+                      </m:sSubPr>
+                      <m:e>
+                        <m:r>
+                          <w:rPr>
+                            <w:rFonts w:ascii="Cambria Math" w:eastAsia="Times New Roman" w:hAnsi="Cambria Math" w:cs="Times New Roman"/>
+                          </w:rPr>
+                          <m:t>S</m:t>
+                        </m:r>
+                      </m:e>
+                      <m:sub>
+                        <m:r>
+                          <w:rPr>
+                            <w:rFonts w:ascii="Cambria Math" w:eastAsia="Times New Roman" w:hAnsi="Cambria Math" w:cs="Times New Roman"/>
+                          </w:rPr>
+                          <m:t>i</m:t>
+                        </m:r>
+                      </m:sub>
+                    </m:sSub>
+                  </m:num>
+                  <m:den>
+                    <m:sSub>
+                      <m:sSubPr>
+                        <m:ctrlPr>
+                          <w:rPr>
+                            <w:rFonts w:ascii="Cambria Math" w:eastAsia="Times New Roman" w:hAnsi="Cambria Math" w:cs="Times New Roman"/>
+                            <w:i/>
+                          </w:rPr>
+                        </m:ctrlPr>
+                      </m:sSubPr>
+                      <m:e>
+                        <m:r>
+                          <w:rPr>
+                            <w:rFonts w:ascii="Cambria Math" w:eastAsia="Times New Roman" w:hAnsi="Cambria Math" w:cs="Times New Roman"/>
+                          </w:rPr>
+                          <m:t>N</m:t>
+                        </m:r>
+                      </m:e>
+                      <m:sub>
+                        <m:r>
+                          <w:rPr>
+                            <w:rFonts w:ascii="Cambria Math" w:eastAsia="Times New Roman" w:hAnsi="Cambria Math" w:cs="Times New Roman"/>
+                          </w:rPr>
+                          <m:t>i</m:t>
+                        </m:r>
+                      </m:sub>
+                    </m:sSub>
+                  </m:den>
+                </m:f>
+              </m:oMath>
+            </m:oMathPara>
+          </w:p>
+        </w:tc>
+        <w:tc>
+          <w:tcPr>
+            <w:tcW w:w="2337" w:type="dxa"/>
+          </w:tcPr>
+          <w:p>
+            <w:pPr>
+              <w:pStyle w:val="ListParagraph"/>
+              <w:ind w:left="0"/>
+              <w:jc w:val="center"/>
+              <w:rPr>
+                <w:rFonts w:ascii="Calibri" w:eastAsia="Times New Roman" w:hAnsi="Calibri" w:cs="Times New Roman"/>
+              </w:rPr>
+            </w:pPr>
+            <w:r>
+              <w:rPr>
+                <w:rFonts w:ascii="Calibri" w:eastAsia="Times New Roman" w:hAnsi="Calibri" w:cs="Times New Roman"/>
+              </w:rPr>
+              <w:t>1</w:t>
+            </w:r>
+          </w:p>
+        </w:tc>
+        <w:tc>
+          <w:tcPr>
+            <w:tcW w:w="2338" w:type="dxa"/>
+          </w:tcPr>
+          <w:p>
+            <w:pPr>
+              <w:pStyle w:val="ListParagraph"/>
+              <w:ind w:left="0"/>
+              <w:jc w:val="center"/>
+              <w:rPr>
+                <w:rFonts w:ascii="Calibri" w:eastAsia="Times New Roman" w:hAnsi="Calibri" w:cs="Times New Roman"/>
+              </w:rPr>
+            </w:pPr>
+            <w:r>
+              <w:rPr>
+                <w:rFonts w:ascii="Calibri" w:eastAsia="Times New Roman" w:hAnsi="Calibri" w:cs="Times New Roman"/>
+              </w:rPr>
+              <w:t>0</w:t>
+            </w:r>
+          </w:p>
+        </w:tc>
+        <w:tc>
+          <w:tcPr>
+            <w:tcW w:w="2338" w:type="dxa"/>
+          </w:tcPr>
+          <w:p>
+            <w:pPr>
+              <w:pStyle w:val="ListParagraph"/>
+              <w:ind w:left="0"/>
+              <w:jc w:val="center"/>
+              <w:rPr>
+                <w:rFonts w:ascii="Calibri" w:eastAsia="Times New Roman" w:hAnsi="Calibri" w:cs="Times New Roman"/>
+              </w:rPr>
+            </w:pPr>
+            <w:r>
+              <w:rPr>
+                <w:rFonts w:ascii="Calibri" w:eastAsia="Times New Roman" w:hAnsi="Calibri" w:cs="Times New Roman"/>
+              </w:rPr>
+              <w:t>0</w:t>
+            </w:r>
+          </w:p>
+        </w:tc>
+      </w:tr>
+      <w:tr>
+        <w:tc>
+          <w:tcPr>
+            <w:tcW w:w="2337" w:type="dxa"/>
+          </w:tcPr>
+          <w:p>
+            <w:pPr>
+              <w:pStyle w:val="ListParagraph"/>
+              <w:ind w:left="0"/>
+              <w:rPr>
+                <w:rFonts w:ascii="Calibri" w:eastAsia="Times New Roman" w:hAnsi="Calibri" w:cs="Times New Roman"/>
+              </w:rPr>
+            </w:pPr>
+            <m:oMathPara>
+              <m:oMath>
+                <m:rad>
+                  <m:radPr>
+                    <m:degHide m:val="1"/>
+                    <m:ctrlPr>
+                      <w:rPr>
+                        <w:rFonts w:ascii="Cambria Math" w:eastAsia="Times New Roman" w:hAnsi="Cambria Math" w:cs="Times New Roman"/>
+                        <w:i/>
+                      </w:rPr>
+                    </m:ctrlPr>
+                  </m:radPr>
+                  <m:deg/>
+                  <m:e>
+                    <m:f>
+                      <m:fPr>
+                        <m:ctrlPr>
+                          <w:rPr>
+                            <w:rFonts w:ascii="Cambria Math" w:eastAsia="Times New Roman" w:hAnsi="Cambria Math" w:cs="Times New Roman"/>
+                            <w:i/>
+                          </w:rPr>
+                        </m:ctrlPr>
+                      </m:fPr>
+                      <m:num>
+                        <m:func>
+                          <m:funcPr>
+                            <m:ctrlPr>
+                              <w:rPr>
+                                <w:rFonts w:ascii="Cambria Math" w:eastAsia="Times New Roman" w:hAnsi="Cambria Math" w:cs="Times New Roman"/>
+                                <w:i/>
+                              </w:rPr>
+                            </m:ctrlPr>
+                          </m:funcPr>
+                          <m:fName>
+                            <m:r>
+                              <m:rPr>
+                                <m:sty m:val="p"/>
+                              </m:rPr>
+                              <w:rPr>
+                                <w:rFonts w:ascii="Cambria Math" w:eastAsia="Times New Roman" w:hAnsi="Cambria Math" w:cs="Times New Roman"/>
+                              </w:rPr>
+                              <m:t>ln</m:t>
+                            </m:r>
+                          </m:fName>
+                          <m:e>
+                            <m:r>
+                              <w:rPr>
+                                <w:rFonts w:ascii="Cambria Math" w:eastAsia="Times New Roman" w:hAnsi="Cambria Math" w:cs="Times New Roman"/>
+                              </w:rPr>
+                              <m:t>N</m:t>
+                            </m:r>
+                          </m:e>
+                        </m:func>
+                      </m:num>
+                      <m:den>
+                        <m:sSub>
+                          <m:sSubPr>
+                            <m:ctrlPr>
+                              <w:rPr>
+                                <w:rFonts w:ascii="Cambria Math" w:eastAsia="Times New Roman" w:hAnsi="Cambria Math" w:cs="Times New Roman"/>
+                                <w:i/>
+                              </w:rPr>
+                            </m:ctrlPr>
+                          </m:sSubPr>
+                          <m:e>
+                            <m:r>
+                              <w:rPr>
+                                <w:rFonts w:ascii="Cambria Math" w:eastAsia="Times New Roman" w:hAnsi="Cambria Math" w:cs="Times New Roman"/>
+                              </w:rPr>
+                              <m:t>N</m:t>
+                            </m:r>
+                          </m:e>
+                          <m:sub>
+                            <m:r>
+                              <w:rPr>
+                                <w:rFonts w:ascii="Cambria Math" w:eastAsia="Times New Roman" w:hAnsi="Cambria Math" w:cs="Times New Roman"/>
+                              </w:rPr>
+                              <m:t>i</m:t>
+                            </m:r>
+                          </m:sub>
+                        </m:sSub>
+                      </m:den>
+                    </m:f>
+                  </m:e>
+                </m:rad>
+              </m:oMath>
+            </m:oMathPara>
+          </w:p>
+        </w:tc>
+        <w:tc>
+          <w:tcPr>
+            <w:tcW w:w="2337" w:type="dxa"/>
+          </w:tcPr>
+          <w:p>
+            <w:pPr>
+              <w:pStyle w:val="ListParagraph"/>
+              <w:ind w:left="0"/>
+              <w:jc w:val="center"/>
+              <w:rPr>
+                <w:rFonts w:ascii="Calibri" w:eastAsia="Times New Roman" w:hAnsi="Calibri" w:cs="Times New Roman"/>
+              </w:rPr>
+            </w:pPr>
+            <m:oMathPara>
+              <m:oMath>
+                <m:rad>
+                  <m:radPr>
+                    <m:degHide m:val="1"/>
+                    <m:ctrlPr>
+                      <w:rPr>
+                        <w:rFonts w:ascii="Cambria Math" w:eastAsia="Times New Roman" w:hAnsi="Cambria Math" w:cs="Times New Roman"/>
+                        <w:i/>
+                      </w:rPr>
+                    </m:ctrlPr>
+                  </m:radPr>
+                  <m:deg/>
+                  <m:e>
+                    <m:f>
+                      <m:fPr>
+                        <m:ctrlPr>
+                          <w:rPr>
+                            <w:rFonts w:ascii="Cambria Math" w:eastAsia="Times New Roman" w:hAnsi="Cambria Math" w:cs="Times New Roman"/>
+                            <w:i/>
+                          </w:rPr>
+                        </m:ctrlPr>
+                      </m:fPr>
+                      <m:num>
+                        <m:func>
+                          <m:funcPr>
+                            <m:ctrlPr>
+                              <w:rPr>
+                                <w:rFonts w:ascii="Cambria Math" w:eastAsia="Times New Roman" w:hAnsi="Cambria Math" w:cs="Times New Roman"/>
+                                <w:i/>
+                              </w:rPr>
+                            </m:ctrlPr>
+                          </m:funcPr>
+                          <m:fName>
+                            <m:r>
+                              <m:rPr>
+                                <m:sty m:val="p"/>
+                              </m:rPr>
+                              <w:rPr>
+                                <w:rFonts w:ascii="Cambria Math" w:eastAsia="Times New Roman" w:hAnsi="Cambria Math" w:cs="Times New Roman"/>
+                              </w:rPr>
+                              <m:t>ln</m:t>
+                            </m:r>
+                          </m:fName>
+                          <m:e>
+                            <m:r>
+                              <w:rPr>
+                                <w:rFonts w:ascii="Cambria Math" w:eastAsia="Times New Roman" w:hAnsi="Cambria Math" w:cs="Times New Roman"/>
+                              </w:rPr>
+                              <m:t>3+x</m:t>
+                            </m:r>
+                          </m:e>
+                        </m:func>
+                      </m:num>
+                      <m:den>
+                        <m:r>
+                          <w:rPr>
+                            <w:rFonts w:ascii="Cambria Math" w:eastAsia="Times New Roman" w:hAnsi="Cambria Math" w:cs="Times New Roman"/>
+                          </w:rPr>
+                          <m:t>1+x</m:t>
+                        </m:r>
+                      </m:den>
+                    </m:f>
+                  </m:e>
+                </m:rad>
+              </m:oMath>
+            </m:oMathPara>
+          </w:p>
+        </w:tc>
+        <w:tc>
+          <w:tcPr>
+            <w:tcW w:w="2338" w:type="dxa"/>
+          </w:tcPr>
+          <w:p>
+            <w:pPr>
+              <w:pStyle w:val="ListParagraph"/>
+              <w:ind w:left="0"/>
+              <w:jc w:val="center"/>
+              <w:rPr>
+                <w:rFonts w:ascii="Calibri" w:eastAsia="Times New Roman" w:hAnsi="Calibri" w:cs="Times New Roman"/>
+              </w:rPr>
+            </w:pPr>
+            <m:oMathPara>
+              <m:oMath>
+                <m:rad>
+                  <m:radPr>
+                    <m:degHide m:val="1"/>
+                    <m:ctrlPr>
+                      <w:rPr>
+                        <w:rFonts w:ascii="Cambria Math" w:eastAsia="Times New Roman" w:hAnsi="Cambria Math" w:cs="Times New Roman"/>
+                        <w:i/>
+                      </w:rPr>
+                    </m:ctrlPr>
+                  </m:radPr>
+                  <m:deg/>
+                  <m:e>
+                    <m:f>
+                      <m:fPr>
+                        <m:ctrlPr>
+                          <w:rPr>
+                            <w:rFonts w:ascii="Cambria Math" w:eastAsia="Times New Roman" w:hAnsi="Cambria Math" w:cs="Times New Roman"/>
+                            <w:i/>
+                          </w:rPr>
+                        </m:ctrlPr>
+                      </m:fPr>
+                      <m:num>
+                        <m:func>
+                          <m:funcPr>
+                            <m:ctrlPr>
+                              <w:rPr>
+                                <w:rFonts w:ascii="Cambria Math" w:eastAsia="Times New Roman" w:hAnsi="Cambria Math" w:cs="Times New Roman"/>
+                                <w:i/>
+                              </w:rPr>
+                            </m:ctrlPr>
+                          </m:funcPr>
+                          <m:fName>
+                            <m:r>
+                              <m:rPr>
+                                <m:sty m:val="p"/>
+                              </m:rPr>
+                              <w:rPr>
+                                <w:rFonts w:ascii="Cambria Math" w:eastAsia="Times New Roman" w:hAnsi="Cambria Math" w:cs="Times New Roman"/>
+                              </w:rPr>
+                              <m:t>ln</m:t>
+                            </m:r>
+                          </m:fName>
+                          <m:e>
+                            <m:r>
+                              <w:rPr>
+                                <w:rFonts w:ascii="Cambria Math" w:eastAsia="Times New Roman" w:hAnsi="Cambria Math" w:cs="Times New Roman"/>
+                              </w:rPr>
+                              <m:t>3+x</m:t>
+                            </m:r>
+                          </m:e>
+                        </m:func>
+                      </m:num>
+                      <m:den>
+                        <m:r>
+                          <w:rPr>
+                            <w:rFonts w:ascii="Cambria Math" w:eastAsia="Times New Roman" w:hAnsi="Cambria Math" w:cs="Times New Roman"/>
+                          </w:rPr>
+                          <m:t>1</m:t>
+                        </m:r>
+                      </m:den>
+                    </m:f>
+                  </m:e>
+                </m:rad>
+              </m:oMath>
+            </m:oMathPara>
+          </w:p>
+        </w:tc>
+        <w:tc>
+          <w:tcPr>
+            <w:tcW w:w="2338" w:type="dxa"/>
+          </w:tcPr>
+          <w:p>
+            <w:pPr>
+              <w:pStyle w:val="ListParagraph"/>
+              <w:ind w:left="0"/>
+              <w:jc w:val="center"/>
+              <w:rPr>
+                <w:rFonts w:ascii="Calibri" w:eastAsia="Times New Roman" w:hAnsi="Calibri" w:cs="Times New Roman"/>
+              </w:rPr>
+            </w:pPr>
+            <m:oMathPara>
+              <m:oMath>
+                <m:rad>
+                  <m:radPr>
+                    <m:degHide m:val="1"/>
+                    <m:ctrlPr>
+                      <w:rPr>
+                        <w:rFonts w:ascii="Cambria Math" w:eastAsia="Times New Roman" w:hAnsi="Cambria Math" w:cs="Times New Roman"/>
+                        <w:i/>
+                      </w:rPr>
+                    </m:ctrlPr>
+                  </m:radPr>
+                  <m:deg/>
+                  <m:e>
+                    <m:f>
+                      <m:fPr>
+                        <m:ctrlPr>
+                          <w:rPr>
+                            <w:rFonts w:ascii="Cambria Math" w:eastAsia="Times New Roman" w:hAnsi="Cambria Math" w:cs="Times New Roman"/>
+                            <w:i/>
+                          </w:rPr>
+                        </m:ctrlPr>
+                      </m:fPr>
+                      <m:num>
+                        <m:func>
+                          <m:funcPr>
+                            <m:ctrlPr>
+                              <w:rPr>
+                                <w:rFonts w:ascii="Cambria Math" w:eastAsia="Times New Roman" w:hAnsi="Cambria Math" w:cs="Times New Roman"/>
+                                <w:i/>
+                              </w:rPr>
+                            </m:ctrlPr>
+                          </m:funcPr>
+                          <m:fName>
+                            <m:r>
+                              <m:rPr>
+                                <m:sty m:val="p"/>
+                              </m:rPr>
+                              <w:rPr>
+                                <w:rFonts w:ascii="Cambria Math" w:eastAsia="Times New Roman" w:hAnsi="Cambria Math" w:cs="Times New Roman"/>
+                              </w:rPr>
+                              <m:t>ln</m:t>
+                            </m:r>
+                          </m:fName>
+                          <m:e>
+                            <m:r>
+                              <w:rPr>
+                                <w:rFonts w:ascii="Cambria Math" w:eastAsia="Times New Roman" w:hAnsi="Cambria Math" w:cs="Times New Roman"/>
+                              </w:rPr>
+                              <m:t>3+x</m:t>
+                            </m:r>
+                          </m:e>
+                        </m:func>
+                      </m:num>
+                      <m:den>
+                        <m:r>
+                          <w:rPr>
+                            <w:rFonts w:ascii="Cambria Math" w:eastAsia="Times New Roman" w:hAnsi="Cambria Math" w:cs="Times New Roman"/>
+                          </w:rPr>
+                          <m:t>1</m:t>
+                        </m:r>
+                      </m:den>
+                    </m:f>
+                  </m:e>
+                </m:rad>
+              </m:oMath>
+            </m:oMathPara>
+          </w:p>
+        </w:tc>
+      </w:tr>
+    </w:tbl>
+    <w:p>
+      <w:pPr>
+        <w:pStyle w:val="ListParagraph"/>
+        <w:numPr>
+          <w:ilvl w:val="1"/>
+          <w:numId w:val="1"/>
+        </w:numPr>
+        <w:rPr>
+          <w:rFonts w:eastAsiaTheme="minorEastAsia"/>
+          <w:b/>
+        </w:rPr>
+      </w:pPr>
+      <w:r>
+        <w:rPr>
+          <w:rFonts w:eastAsiaTheme="minorEastAsia"/>
+        </w:rPr>
+        <w:t>^</w:t>
       </w:r>
       <w:bookmarkStart w:id="0" w:name="_GoBack"/>
       <w:bookmarkEnd w:id="0"/>
-      <w:r>
-        <w:rPr>
-          <w:rFonts w:eastAsiaTheme="minorEastAsia"/>
-          <w:color w:val="FF0000"/>
-        </w:rPr>
-        <w:t>s index is difficult or impossible to calculate sometimes.</w:t>
-      </w:r>
     </w:p>
     <w:sectPr>
       <w:pgSz w:w="12240" w:h="15840"/>
@@ -1938,7 +3876,7 @@
   <w:abstractNum w:abstractNumId="0" w15:restartNumberingAfterBreak="0">
     <w:nsid w:val="27397244"/>
     <w:multiLevelType w:val="hybridMultilevel"/>
-    <w:tmpl w:val="D9FE8A12"/>
+    <w:tmpl w:val="106C62D2"/>
     <w:lvl w:ilvl="0" w:tplc="0409000F">
       <w:start w:val="1"/>
       <w:numFmt w:val="decimal"/>
@@ -1951,7 +3889,7 @@
         <w:rFonts w:hint="default"/>
       </w:rPr>
     </w:lvl>
-    <w:lvl w:ilvl="1" w:tplc="04090019">
+    <w:lvl w:ilvl="1" w:tplc="7E002EE6">
       <w:start w:val="1"/>
       <w:numFmt w:val="lowerLetter"/>
       <w:lvlText w:val="%2."/>
@@ -1959,6 +3897,9 @@
       <w:pPr>
         <w:ind w:left="1440" w:hanging="360"/>
       </w:pPr>
+      <w:rPr>
+        <w:b w:val="0"/>
+      </w:rPr>
     </w:lvl>
     <w:lvl w:ilvl="2" w:tplc="0409001B" w:tentative="1">
       <w:start w:val="1"/>
@@ -2505,6 +4446,22 @@
       <w:contextualSpacing/>
     </w:pPr>
   </w:style>
+  <w:style w:type="table" w:styleId="TableGrid">
+    <w:name w:val="Table Grid"/>
+    <w:basedOn w:val="TableNormal"/>
+    <w:uiPriority w:val="39"/>
+    <w:rsid w:val="00BC759D"/>
+    <w:tblPr>
+      <w:tblBorders>
+        <w:top w:val="single" w:sz="4" w:space="0" w:color="auto"/>
+        <w:left w:val="single" w:sz="4" w:space="0" w:color="auto"/>
+        <w:bottom w:val="single" w:sz="4" w:space="0" w:color="auto"/>
+        <w:right w:val="single" w:sz="4" w:space="0" w:color="auto"/>
+        <w:insideH w:val="single" w:sz="4" w:space="0" w:color="auto"/>
+        <w:insideV w:val="single" w:sz="4" w:space="0" w:color="auto"/>
+      </w:tblBorders>
+    </w:tblPr>
+  </w:style>
 </w:styles>
 </file>
 

</xml_diff>

<commit_message>
not yet done with #5
</commit_message>
<xml_diff>
--- a/Test Prep/CS 4700 Final Review.docx
+++ b/Test Prep/CS 4700 Final Review.docx
@@ -1809,11 +1809,19 @@
           <w:rFonts w:eastAsiaTheme="minorEastAsia"/>
         </w:rPr>
       </w:pPr>
-      <w:r>
-        <w:rPr>
-          <w:rFonts w:eastAsiaTheme="minorEastAsia"/>
-        </w:rPr>
-        <w:t xml:space="preserve">So the numerator and thus the </w:t>
+      <w:proofErr w:type="gramStart"/>
+      <w:r>
+        <w:rPr>
+          <w:rFonts w:eastAsiaTheme="minorEastAsia"/>
+        </w:rPr>
+        <w:t>So</w:t>
+      </w:r>
+      <w:proofErr w:type="gramEnd"/>
+      <w:r>
+        <w:rPr>
+          <w:rFonts w:eastAsiaTheme="minorEastAsia"/>
+        </w:rPr>
+        <w:t xml:space="preserve"> the numerator and thus the </w:t>
       </w:r>
       <m:oMath>
         <m:r>
@@ -1863,7 +1871,23 @@
           <w:rFonts w:eastAsiaTheme="minorEastAsia"/>
           <w:color w:val="FF0000"/>
         </w:rPr>
-        <w:t xml:space="preserve"> guarantees a regret bound that grows logarithmic with </w:t>
+        <w:t xml:space="preserve"> guar</w:t>
+      </w:r>
+      <w:proofErr w:type="spellStart"/>
+      <w:r>
+        <w:rPr>
+          <w:rFonts w:eastAsiaTheme="minorEastAsia"/>
+          <w:color w:val="FF0000"/>
+        </w:rPr>
+        <w:t>antees</w:t>
+      </w:r>
+      <w:proofErr w:type="spellEnd"/>
+      <w:r>
+        <w:rPr>
+          <w:rFonts w:eastAsiaTheme="minorEastAsia"/>
+          <w:color w:val="FF0000"/>
+        </w:rPr>
+        <w:t xml:space="preserve"> a regret bound that grows logarithmic with </w:t>
       </w:r>
       <m:oMath>
         <m:r>
@@ -2865,7 +2889,21 @@
         <w:rPr>
           <w:rFonts w:eastAsiaTheme="minorEastAsia"/>
         </w:rPr>
-        <w:t xml:space="preserve"> It means its games won to games played ratio is very high.</w:t>
+        <w:t xml:space="preserve"> It means its games won </w:t>
+      </w:r>
+      <w:proofErr w:type="spellStart"/>
+      <w:r>
+        <w:rPr>
+          <w:rFonts w:eastAsiaTheme="minorEastAsia"/>
+        </w:rPr>
+        <w:t>to</w:t>
+      </w:r>
+      <w:proofErr w:type="spellEnd"/>
+      <w:r>
+        <w:rPr>
+          <w:rFonts w:eastAsiaTheme="minorEastAsia"/>
+        </w:rPr>
+        <w:t xml:space="preserve"> games played ratio is very high.</w:t>
       </w:r>
     </w:p>
     <w:p>
@@ -3858,8 +3896,356 @@
         </w:rPr>
         <w:t>^</w:t>
       </w:r>
+    </w:p>
+    <w:p>
+      <w:pPr>
+        <w:pStyle w:val="ListParagraph"/>
+        <w:numPr>
+          <w:ilvl w:val="0"/>
+          <w:numId w:val="1"/>
+        </w:numPr>
+        <w:rPr>
+          <w:rFonts w:eastAsiaTheme="minorEastAsia"/>
+        </w:rPr>
+      </w:pPr>
+      <w:r>
+        <w:rPr>
+          <w:rFonts w:eastAsiaTheme="minorEastAsia"/>
+        </w:rPr>
+        <w:t>Perceptron</w:t>
+      </w:r>
+    </w:p>
+    <w:p>
+      <w:pPr>
+        <w:pStyle w:val="ListParagraph"/>
+        <w:numPr>
+          <w:ilvl w:val="1"/>
+          <w:numId w:val="1"/>
+        </w:numPr>
+        <w:rPr>
+          <w:rFonts w:eastAsiaTheme="minorEastAsia"/>
+        </w:rPr>
+      </w:pPr>
+      <w:r>
+        <w:rPr>
+          <w:rFonts w:eastAsiaTheme="minorEastAsia"/>
+        </w:rPr>
+        <w:t xml:space="preserve">False. An </w:t>
+      </w:r>
+      <m:oMath>
+        <m:r>
+          <w:rPr>
+            <w:rFonts w:ascii="Cambria Math" w:eastAsiaTheme="minorEastAsia" w:hAnsi="Cambria Math"/>
+          </w:rPr>
+          <m:t>α</m:t>
+        </m:r>
+      </m:oMath>
+      <w:r>
+        <w:rPr>
+          <w:rFonts w:eastAsiaTheme="minorEastAsia"/>
+        </w:rPr>
+        <w:t xml:space="preserve"> that’s too large may overstep (more misclassifications in each iteration</w:t>
+      </w:r>
+      <w:r>
+        <w:rPr>
+          <w:rFonts w:eastAsiaTheme="minorEastAsia"/>
+        </w:rPr>
+        <w:t xml:space="preserve"> by a decision boundary that </w:t>
+      </w:r>
+      <w:r>
+        <w:rPr>
+          <w:rFonts w:eastAsiaTheme="minorEastAsia"/>
+        </w:rPr>
+        <w:t>rotates too much</w:t>
+      </w:r>
+      <w:r>
+        <w:rPr>
+          <w:rFonts w:eastAsiaTheme="minorEastAsia"/>
+        </w:rPr>
+        <w:t>), causing slower converge.</w:t>
+      </w:r>
+    </w:p>
+    <w:p>
+      <w:pPr>
+        <w:pStyle w:val="ListParagraph"/>
+        <w:numPr>
+          <w:ilvl w:val="1"/>
+          <w:numId w:val="1"/>
+        </w:numPr>
+        <w:rPr>
+          <w:rFonts w:eastAsiaTheme="minorEastAsia"/>
+        </w:rPr>
+      </w:pPr>
+      <w:r>
+        <w:rPr>
+          <w:rFonts w:eastAsiaTheme="minorEastAsia"/>
+        </w:rPr>
+        <w:t>True.</w:t>
+      </w:r>
+      <w:r>
+        <w:rPr>
+          <w:rFonts w:eastAsiaTheme="minorEastAsia"/>
+        </w:rPr>
+        <w:t xml:space="preserve"> Percep</w:t>
+      </w:r>
       <w:bookmarkStart w:id="0" w:name="_GoBack"/>
       <w:bookmarkEnd w:id="0"/>
+      <w:r>
+        <w:rPr>
+          <w:rFonts w:eastAsiaTheme="minorEastAsia"/>
+        </w:rPr>
+        <w:t xml:space="preserve">tron converges within </w:t>
+      </w:r>
+      <m:oMath>
+        <m:sSup>
+          <m:sSupPr>
+            <m:ctrlPr>
+              <w:rPr>
+                <w:rFonts w:ascii="Cambria Math" w:eastAsiaTheme="minorEastAsia" w:hAnsi="Cambria Math"/>
+                <w:i/>
+              </w:rPr>
+            </m:ctrlPr>
+          </m:sSupPr>
+          <m:e>
+            <m:d>
+              <m:dPr>
+                <m:ctrlPr>
+                  <w:rPr>
+                    <w:rFonts w:ascii="Cambria Math" w:eastAsiaTheme="minorEastAsia" w:hAnsi="Cambria Math"/>
+                    <w:i/>
+                  </w:rPr>
+                </m:ctrlPr>
+              </m:dPr>
+              <m:e>
+                <m:f>
+                  <m:fPr>
+                    <m:ctrlPr>
+                      <w:rPr>
+                        <w:rFonts w:ascii="Cambria Math" w:eastAsiaTheme="minorEastAsia" w:hAnsi="Cambria Math"/>
+                        <w:i/>
+                      </w:rPr>
+                    </m:ctrlPr>
+                  </m:fPr>
+                  <m:num>
+                    <m:r>
+                      <w:rPr>
+                        <w:rFonts w:ascii="Cambria Math" w:eastAsiaTheme="minorEastAsia" w:hAnsi="Cambria Math"/>
+                      </w:rPr>
+                      <m:t>R</m:t>
+                    </m:r>
+                  </m:num>
+                  <m:den>
+                    <m:r>
+                      <w:rPr>
+                        <w:rFonts w:ascii="Cambria Math" w:eastAsiaTheme="minorEastAsia" w:hAnsi="Cambria Math"/>
+                      </w:rPr>
+                      <m:t>γ</m:t>
+                    </m:r>
+                  </m:den>
+                </m:f>
+              </m:e>
+            </m:d>
+          </m:e>
+          <m:sup>
+            <m:r>
+              <w:rPr>
+                <w:rFonts w:ascii="Cambria Math" w:eastAsiaTheme="minorEastAsia" w:hAnsi="Cambria Math"/>
+              </w:rPr>
+              <m:t>2</m:t>
+            </m:r>
+          </m:sup>
+        </m:sSup>
+      </m:oMath>
+      <w:r>
+        <w:rPr>
+          <w:rFonts w:eastAsiaTheme="minorEastAsia"/>
+        </w:rPr>
+        <w:t xml:space="preserve">steps, where all the data is within a ball of radius </w:t>
+      </w:r>
+      <m:oMath>
+        <m:r>
+          <w:rPr>
+            <w:rFonts w:ascii="Cambria Math" w:eastAsiaTheme="minorEastAsia" w:hAnsi="Cambria Math"/>
+          </w:rPr>
+          <m:t>R</m:t>
+        </m:r>
+      </m:oMath>
+      <w:r>
+        <w:rPr>
+          <w:rFonts w:eastAsiaTheme="minorEastAsia"/>
+        </w:rPr>
+        <w:t xml:space="preserve"> and the data has a margin </w:t>
+      </w:r>
+      <m:oMath>
+        <m:r>
+          <w:rPr>
+            <w:rFonts w:ascii="Cambria Math" w:eastAsiaTheme="minorEastAsia" w:hAnsi="Cambria Math"/>
+          </w:rPr>
+          <m:t>γ</m:t>
+        </m:r>
+      </m:oMath>
+      <w:r>
+        <w:rPr>
+          <w:rFonts w:eastAsiaTheme="minorEastAsia"/>
+        </w:rPr>
+        <w:t>.</w:t>
+      </w:r>
+    </w:p>
+    <w:p>
+      <w:pPr>
+        <w:pStyle w:val="ListParagraph"/>
+        <w:numPr>
+          <w:ilvl w:val="1"/>
+          <w:numId w:val="1"/>
+        </w:numPr>
+        <w:rPr>
+          <w:rFonts w:eastAsiaTheme="minorEastAsia"/>
+        </w:rPr>
+      </w:pPr>
+      <w:r>
+        <w:rPr>
+          <w:rFonts w:eastAsiaTheme="minorEastAsia"/>
+        </w:rPr>
+        <w:t>The bias term stays the same.</w:t>
+      </w:r>
+      <w:r>
+        <w:rPr>
+          <w:rFonts w:eastAsiaTheme="minorEastAsia"/>
+        </w:rPr>
+        <w:t xml:space="preserve"> Negate the weight vector.</w:t>
+      </w:r>
+    </w:p>
+    <w:p>
+      <w:pPr>
+        <w:pStyle w:val="ListParagraph"/>
+        <w:numPr>
+          <w:ilvl w:val="1"/>
+          <w:numId w:val="1"/>
+        </w:numPr>
+        <w:rPr>
+          <w:rFonts w:eastAsiaTheme="minorEastAsia"/>
+        </w:rPr>
+      </w:pPr>
+      <w:r>
+        <w:rPr>
+          <w:rFonts w:eastAsiaTheme="minorEastAsia"/>
+        </w:rPr>
+        <w:t>Running Perceptron on the dataset:</w:t>
+      </w:r>
+    </w:p>
+    <w:p>
+      <w:pPr>
+        <w:pStyle w:val="ListParagraph"/>
+        <w:ind w:left="1440"/>
+        <w:rPr>
+          <w:rFonts w:eastAsiaTheme="minorEastAsia"/>
+        </w:rPr>
+      </w:pPr>
+      <m:oMathPara>
+        <m:oMath>
+          <m:sSub>
+            <m:sSubPr>
+              <m:ctrlPr>
+                <w:rPr>
+                  <w:rFonts w:ascii="Cambria Math" w:eastAsiaTheme="minorEastAsia" w:hAnsi="Cambria Math"/>
+                  <w:i/>
+                </w:rPr>
+              </m:ctrlPr>
+            </m:sSubPr>
+            <m:e>
+              <m:acc>
+                <m:accPr>
+                  <m:chr m:val="⃗"/>
+                  <m:ctrlPr>
+                    <w:rPr>
+                      <w:rFonts w:ascii="Cambria Math" w:eastAsiaTheme="minorEastAsia" w:hAnsi="Cambria Math"/>
+                      <w:i/>
+                    </w:rPr>
+                  </m:ctrlPr>
+                </m:accPr>
+                <m:e>
+                  <m:r>
+                    <w:rPr>
+                      <w:rFonts w:ascii="Cambria Math" w:eastAsiaTheme="minorEastAsia" w:hAnsi="Cambria Math"/>
+                    </w:rPr>
+                    <m:t>w</m:t>
+                  </m:r>
+                </m:e>
+              </m:acc>
+            </m:e>
+            <m:sub>
+              <m:r>
+                <w:rPr>
+                  <w:rFonts w:ascii="Cambria Math" w:eastAsiaTheme="minorEastAsia" w:hAnsi="Cambria Math"/>
+                </w:rPr>
+                <m:t>0</m:t>
+              </m:r>
+            </m:sub>
+          </m:sSub>
+          <m:r>
+            <w:rPr>
+              <w:rFonts w:ascii="Cambria Math" w:eastAsiaTheme="minorEastAsia" w:hAnsi="Cambria Math"/>
+            </w:rPr>
+            <m:t>=</m:t>
+          </m:r>
+          <m:acc>
+            <m:accPr>
+              <m:chr m:val="⃗"/>
+              <m:ctrlPr>
+                <w:rPr>
+                  <w:rFonts w:ascii="Cambria Math" w:eastAsiaTheme="minorEastAsia" w:hAnsi="Cambria Math"/>
+                  <w:i/>
+                </w:rPr>
+              </m:ctrlPr>
+            </m:accPr>
+            <m:e>
+              <m:r>
+                <w:rPr>
+                  <w:rFonts w:ascii="Cambria Math" w:eastAsiaTheme="minorEastAsia" w:hAnsi="Cambria Math"/>
+                </w:rPr>
+                <m:t>0</m:t>
+              </m:r>
+            </m:e>
+          </m:acc>
+        </m:oMath>
+      </m:oMathPara>
+    </w:p>
+    <w:p>
+      <w:pPr>
+        <w:pStyle w:val="ListParagraph"/>
+        <w:ind w:left="1440"/>
+        <w:rPr>
+          <w:rFonts w:eastAsiaTheme="minorEastAsia"/>
+        </w:rPr>
+      </w:pPr>
+      <w:sdt>
+        <w:sdtPr>
+          <w:rPr>
+            <w:rFonts w:ascii="Cambria Math" w:eastAsiaTheme="minorEastAsia" w:hAnsi="Cambria Math"/>
+            <w:i/>
+          </w:rPr>
+          <w:id w:val="1928074777"/>
+          <w:placeholder>
+            <w:docPart w:val="DefaultPlaceholder_2098659788"/>
+          </w:placeholder>
+          <w:temporary/>
+          <w:showingPlcHdr/>
+          <w:equation/>
+        </w:sdtPr>
+        <w:sdtContent>
+          <m:oMathPara>
+            <m:oMath>
+              <m:r>
+                <w:rPr>
+                  <w:rStyle w:val="PlaceholderText"/>
+                  <w:rFonts w:ascii="Cambria Math" w:hAnsi="Cambria Math"/>
+                </w:rPr>
+                <m:t>Type equation here.</m:t>
+              </m:r>
+            </m:oMath>
+          </m:oMathPara>
+        </w:sdtContent>
+      </w:sdt>
     </w:p>
     <w:sectPr>
       <w:pgSz w:w="12240" w:h="15840"/>
@@ -4465,6 +4851,553 @@
 </w:styles>
 </file>
 
+<file path=word/glossary/document.xml><?xml version="1.0" encoding="utf-8"?>
+<w:glossaryDocument xmlns:wpc="http://schemas.microsoft.com/office/word/2010/wordprocessingCanvas" xmlns:cx="http://schemas.microsoft.com/office/drawing/2014/chartex" xmlns:cx1="http://schemas.microsoft.com/office/drawing/2015/9/8/chartex" xmlns:cx2="http://schemas.microsoft.com/office/drawing/2015/10/21/chartex" xmlns:cx3="http://schemas.microsoft.com/office/drawing/2016/5/9/chartex" xmlns:cx4="http://schemas.microsoft.com/office/drawing/2016/5/10/chartex" xmlns:cx5="http://schemas.microsoft.com/office/drawing/2016/5/11/chartex" xmlns:cx6="http://schemas.microsoft.com/office/drawing/2016/5/12/chartex" xmlns:cx7="http://schemas.microsoft.com/office/drawing/2016/5/13/chartex" xmlns:cx8="http://schemas.microsoft.com/office/drawing/2016/5/14/chartex" xmlns:mc="http://schemas.openxmlformats.org/markup-compatibility/2006" xmlns:aink="http://schemas.microsoft.com/office/drawing/2016/ink" xmlns:am3d="http://schemas.microsoft.com/office/drawing/2017/model3d" xmlns:o="urn:schemas-microsoft-com:office:office" xmlns:r="http://schemas.openxmlformats.org/officeDocument/2006/relationships" xmlns:m="http://schemas.openxmlformats.org/officeDocument/2006/math" xmlns:v="urn:schemas-microsoft-com:vml" xmlns:wp14="http://schemas.microsoft.com/office/word/2010/wordprocessingDrawing" xmlns:wp="http://schemas.openxmlformats.org/drawingml/2006/wordprocessingDrawing" xmlns:w10="urn:schemas-microsoft-com:office:word" xmlns:w="http://schemas.openxmlformats.org/wordprocessingml/2006/main" xmlns:w14="http://schemas.microsoft.com/office/word/2010/wordml" xmlns:w15="http://schemas.microsoft.com/office/word/2012/wordml" xmlns:w16cid="http://schemas.microsoft.com/office/word/2016/wordml/cid" xmlns:w16se="http://schemas.microsoft.com/office/word/2015/wordml/symex" xmlns:wpg="http://schemas.microsoft.com/office/word/2010/wordprocessingGroup" xmlns:wpi="http://schemas.microsoft.com/office/word/2010/wordprocessingInk" xmlns:wne="http://schemas.microsoft.com/office/word/2006/wordml" xmlns:wps="http://schemas.microsoft.com/office/word/2010/wordprocessingShape" mc:Ignorable="w14 w15 w16se w16cid wp14">
+  <w:docParts>
+    <w:docPart>
+      <w:docPartPr>
+        <w:name w:val="DefaultPlaceholder_2098659788"/>
+        <w:category>
+          <w:name w:val="General"/>
+          <w:gallery w:val="placeholder"/>
+        </w:category>
+        <w:types>
+          <w:type w:val="bbPlcHdr"/>
+        </w:types>
+        <w:behaviors>
+          <w:behavior w:val="content"/>
+        </w:behaviors>
+        <w:guid w:val="{96D221D1-00BF-A14F-86C0-66F1B0C13D53}"/>
+      </w:docPartPr>
+      <w:docPartBody>
+        <w:p>
+          <w:r>
+            <w:rPr>
+              <w:rStyle w:val="PlaceholderText"/>
+            </w:rPr>
+            <w:t>Type equation here.</w:t>
+          </w:r>
+        </w:p>
+      </w:docPartBody>
+    </w:docPart>
+  </w:docParts>
+</w:glossaryDocument>
+</file>
+
+<file path=word/glossary/fontTable.xml><?xml version="1.0" encoding="utf-8"?>
+<w:fonts xmlns:mc="http://schemas.openxmlformats.org/markup-compatibility/2006" xmlns:r="http://schemas.openxmlformats.org/officeDocument/2006/relationships" xmlns:w="http://schemas.openxmlformats.org/wordprocessingml/2006/main" xmlns:w14="http://schemas.microsoft.com/office/word/2010/wordml" xmlns:w15="http://schemas.microsoft.com/office/word/2012/wordml" xmlns:w16cid="http://schemas.microsoft.com/office/word/2016/wordml/cid" xmlns:w16se="http://schemas.microsoft.com/office/word/2015/wordml/symex" mc:Ignorable="w14 w15 w16se w16cid">
+  <w:font w:name="Times New Roman">
+    <w:panose1 w:val="02020603050405020304"/>
+    <w:charset w:val="00"/>
+    <w:family w:val="roman"/>
+    <w:pitch w:val="variable"/>
+    <w:sig w:usb0="E0002AEF" w:usb1="C0007841" w:usb2="00000009" w:usb3="00000000" w:csb0="000001FF" w:csb1="00000000"/>
+  </w:font>
+  <w:font w:name="Calibri">
+    <w:panose1 w:val="020F0502020204030204"/>
+    <w:charset w:val="00"/>
+    <w:family w:val="swiss"/>
+    <w:pitch w:val="variable"/>
+    <w:sig w:usb0="E0002AFF" w:usb1="C000247B" w:usb2="00000009" w:usb3="00000000" w:csb0="000001FF" w:csb1="00000000"/>
+  </w:font>
+  <w:font w:name="Calibri Light">
+    <w:panose1 w:val="020F0302020204030204"/>
+    <w:charset w:val="00"/>
+    <w:family w:val="swiss"/>
+    <w:pitch w:val="variable"/>
+    <w:sig w:usb0="E0002AFF" w:usb1="C000247B" w:usb2="00000009" w:usb3="00000000" w:csb0="000001FF" w:csb1="00000000"/>
+  </w:font>
+  <w:font w:name="Cambria Math">
+    <w:panose1 w:val="02040503050406030204"/>
+    <w:charset w:val="00"/>
+    <w:family w:val="roman"/>
+    <w:pitch w:val="variable"/>
+    <w:sig w:usb0="E00002FF" w:usb1="420024FF" w:usb2="00000000" w:usb3="00000000" w:csb0="0000019F" w:csb1="00000000"/>
+  </w:font>
+</w:fonts>
+</file>
+
+<file path=word/glossary/settings.xml><?xml version="1.0" encoding="utf-8"?>
+<w:settings xmlns:mc="http://schemas.openxmlformats.org/markup-compatibility/2006" xmlns:o="urn:schemas-microsoft-com:office:office" xmlns:r="http://schemas.openxmlformats.org/officeDocument/2006/relationships" xmlns:m="http://schemas.openxmlformats.org/officeDocument/2006/math" xmlns:v="urn:schemas-microsoft-com:vml" xmlns:w10="urn:schemas-microsoft-com:office:word" xmlns:w="http://schemas.openxmlformats.org/wordprocessingml/2006/main" xmlns:w14="http://schemas.microsoft.com/office/word/2010/wordml" xmlns:w15="http://schemas.microsoft.com/office/word/2012/wordml" xmlns:w16cid="http://schemas.microsoft.com/office/word/2016/wordml/cid" xmlns:w16se="http://schemas.microsoft.com/office/word/2015/wordml/symex" xmlns:sl="http://schemas.openxmlformats.org/schemaLibrary/2006/main" mc:Ignorable="w14 w15 w16se w16cid">
+  <w:view w:val="normal"/>
+  <w:defaultTabStop w:val="720"/>
+  <w:characterSpacingControl w:val="doNotCompress"/>
+  <w:compat>
+    <w:useFELayout/>
+    <w:compatSetting w:name="compatibilityMode" w:uri="http://schemas.microsoft.com/office/word" w:val="15"/>
+    <w:compatSetting w:name="overrideTableStyleFontSizeAndJustification" w:uri="http://schemas.microsoft.com/office/word" w:val="1"/>
+    <w:compatSetting w:name="enableOpenTypeFeatures" w:uri="http://schemas.microsoft.com/office/word" w:val="1"/>
+    <w:compatSetting w:name="doNotFlipMirrorIndents" w:uri="http://schemas.microsoft.com/office/word" w:val="1"/>
+    <w:compatSetting w:name="differentiateMultirowTableHeaders" w:uri="http://schemas.microsoft.com/office/word" w:val="1"/>
+    <w:compatSetting w:name="useWord2013TrackBottomHyphenation" w:uri="http://schemas.microsoft.com/office/word" w:val="0"/>
+  </w:compat>
+  <w:rsids>
+    <w:rsidRoot w:val="001D6E28"/>
+    <w:rsid w:val="001D6E28"/>
+    <w:rsid w:val="00F14E15"/>
+  </w:rsids>
+  <m:mathPr>
+    <m:mathFont m:val="Cambria Math"/>
+    <m:brkBin m:val="before"/>
+    <m:brkBinSub m:val="--"/>
+    <m:smallFrac m:val="0"/>
+    <m:dispDef/>
+    <m:lMargin m:val="0"/>
+    <m:rMargin m:val="0"/>
+    <m:defJc m:val="centerGroup"/>
+    <m:wrapIndent m:val="1440"/>
+    <m:intLim m:val="subSup"/>
+    <m:naryLim m:val="undOvr"/>
+  </m:mathPr>
+  <w:themeFontLang w:val="en-US"/>
+  <w:clrSchemeMapping w:bg1="light1" w:t1="dark1" w:bg2="light2" w:t2="dark2" w:accent1="accent1" w:accent2="accent2" w:accent3="accent3" w:accent4="accent4" w:accent5="accent5" w:accent6="accent6" w:hyperlink="hyperlink" w:followedHyperlink="followedHyperlink"/>
+  <w:decimalSymbol w:val="."/>
+  <w:listSeparator w:val=","/>
+  <w15:chartTrackingRefBased/>
+</w:settings>
+</file>
+
+<file path=word/glossary/styles.xml><?xml version="1.0" encoding="utf-8"?>
+<w:styles xmlns:mc="http://schemas.openxmlformats.org/markup-compatibility/2006" xmlns:r="http://schemas.openxmlformats.org/officeDocument/2006/relationships" xmlns:w="http://schemas.openxmlformats.org/wordprocessingml/2006/main" xmlns:w14="http://schemas.microsoft.com/office/word/2010/wordml" xmlns:w15="http://schemas.microsoft.com/office/word/2012/wordml" xmlns:w16cid="http://schemas.microsoft.com/office/word/2016/wordml/cid" xmlns:w16se="http://schemas.microsoft.com/office/word/2015/wordml/symex" mc:Ignorable="w14 w15 w16se w16cid">
+  <w:docDefaults>
+    <w:rPrDefault>
+      <w:rPr>
+        <w:rFonts w:asciiTheme="minorHAnsi" w:eastAsiaTheme="minorEastAsia" w:hAnsiTheme="minorHAnsi" w:cstheme="minorBidi"/>
+        <w:sz w:val="24"/>
+        <w:szCs w:val="24"/>
+        <w:lang w:val="en-US" w:eastAsia="en-US" w:bidi="ar-SA"/>
+      </w:rPr>
+    </w:rPrDefault>
+    <w:pPrDefault/>
+  </w:docDefaults>
+  <w:latentStyles w:defLockedState="0" w:defUIPriority="99" w:defSemiHidden="0" w:defUnhideWhenUsed="0" w:defQFormat="0" w:count="375">
+    <w:lsdException w:name="Normal" w:uiPriority="0" w:qFormat="1"/>
+    <w:lsdException w:name="heading 1" w:uiPriority="9" w:qFormat="1"/>
+    <w:lsdException w:name="heading 2" w:semiHidden="1" w:uiPriority="9" w:unhideWhenUsed="1" w:qFormat="1"/>
+    <w:lsdException w:name="heading 3" w:semiHidden="1" w:uiPriority="9" w:unhideWhenUsed="1" w:qFormat="1"/>
+    <w:lsdException w:name="heading 4" w:semiHidden="1" w:uiPriority="9" w:unhideWhenUsed="1" w:qFormat="1"/>
+    <w:lsdException w:name="heading 5" w:semiHidden="1" w:uiPriority="9" w:unhideWhenUsed="1" w:qFormat="1"/>
+    <w:lsdException w:name="heading 6" w:semiHidden="1" w:uiPriority="9" w:unhideWhenUsed="1" w:qFormat="1"/>
+    <w:lsdException w:name="heading 7" w:semiHidden="1" w:uiPriority="9" w:unhideWhenUsed="1" w:qFormat="1"/>
+    <w:lsdException w:name="heading 8" w:semiHidden="1" w:uiPriority="9" w:unhideWhenUsed="1" w:qFormat="1"/>
+    <w:lsdException w:name="heading 9" w:semiHidden="1" w:uiPriority="9" w:unhideWhenUsed="1" w:qFormat="1"/>
+    <w:lsdException w:name="index 1" w:semiHidden="1" w:unhideWhenUsed="1"/>
+    <w:lsdException w:name="index 2" w:semiHidden="1" w:unhideWhenUsed="1"/>
+    <w:lsdException w:name="index 3" w:semiHidden="1" w:unhideWhenUsed="1"/>
+    <w:lsdException w:name="index 4" w:semiHidden="1" w:unhideWhenUsed="1"/>
+    <w:lsdException w:name="index 5" w:semiHidden="1" w:unhideWhenUsed="1"/>
+    <w:lsdException w:name="index 6" w:semiHidden="1" w:unhideWhenUsed="1"/>
+    <w:lsdException w:name="index 7" w:semiHidden="1" w:unhideWhenUsed="1"/>
+    <w:lsdException w:name="index 8" w:semiHidden="1" w:unhideWhenUsed="1"/>
+    <w:lsdException w:name="index 9" w:semiHidden="1" w:unhideWhenUsed="1"/>
+    <w:lsdException w:name="toc 1" w:semiHidden="1" w:uiPriority="39" w:unhideWhenUsed="1"/>
+    <w:lsdException w:name="toc 2" w:semiHidden="1" w:uiPriority="39" w:unhideWhenUsed="1"/>
+    <w:lsdException w:name="toc 3" w:semiHidden="1" w:uiPriority="39" w:unhideWhenUsed="1"/>
+    <w:lsdException w:name="toc 4" w:semiHidden="1" w:uiPriority="39" w:unhideWhenUsed="1"/>
+    <w:lsdException w:name="toc 5" w:semiHidden="1" w:uiPriority="39" w:unhideWhenUsed="1"/>
+    <w:lsdException w:name="toc 6" w:semiHidden="1" w:uiPriority="39" w:unhideWhenUsed="1"/>
+    <w:lsdException w:name="toc 7" w:semiHidden="1" w:uiPriority="39" w:unhideWhenUsed="1"/>
+    <w:lsdException w:name="toc 8" w:semiHidden="1" w:uiPriority="39" w:unhideWhenUsed="1"/>
+    <w:lsdException w:name="toc 9" w:semiHidden="1" w:uiPriority="39" w:unhideWhenUsed="1"/>
+    <w:lsdException w:name="Normal Indent" w:semiHidden="1" w:unhideWhenUsed="1"/>
+    <w:lsdException w:name="footnote text" w:semiHidden="1" w:unhideWhenUsed="1"/>
+    <w:lsdException w:name="annotation text" w:semiHidden="1" w:unhideWhenUsed="1"/>
+    <w:lsdException w:name="header" w:semiHidden="1" w:unhideWhenUsed="1"/>
+    <w:lsdException w:name="footer" w:semiHidden="1" w:unhideWhenUsed="1"/>
+    <w:lsdException w:name="index heading" w:semiHidden="1" w:unhideWhenUsed="1"/>
+    <w:lsdException w:name="caption" w:semiHidden="1" w:uiPriority="35" w:unhideWhenUsed="1" w:qFormat="1"/>
+    <w:lsdException w:name="table of figures" w:semiHidden="1" w:unhideWhenUsed="1"/>
+    <w:lsdException w:name="envelope address" w:semiHidden="1" w:unhideWhenUsed="1"/>
+    <w:lsdException w:name="envelope return" w:semiHidden="1" w:unhideWhenUsed="1"/>
+    <w:lsdException w:name="footnote reference" w:semiHidden="1" w:unhideWhenUsed="1"/>
+    <w:lsdException w:name="annotation reference" w:semiHidden="1" w:unhideWhenUsed="1"/>
+    <w:lsdException w:name="line number" w:semiHidden="1" w:unhideWhenUsed="1"/>
+    <w:lsdException w:name="page number" w:semiHidden="1" w:unhideWhenUsed="1"/>
+    <w:lsdException w:name="endnote reference" w:semiHidden="1" w:unhideWhenUsed="1"/>
+    <w:lsdException w:name="endnote text" w:semiHidden="1" w:unhideWhenUsed="1"/>
+    <w:lsdException w:name="table of authorities" w:semiHidden="1" w:unhideWhenUsed="1"/>
+    <w:lsdException w:name="macro" w:semiHidden="1" w:unhideWhenUsed="1"/>
+    <w:lsdException w:name="toa heading" w:semiHidden="1" w:unhideWhenUsed="1"/>
+    <w:lsdException w:name="List" w:semiHidden="1" w:unhideWhenUsed="1"/>
+    <w:lsdException w:name="List Bullet" w:semiHidden="1" w:unhideWhenUsed="1"/>
+    <w:lsdException w:name="List Number" w:semiHidden="1" w:unhideWhenUsed="1"/>
+    <w:lsdException w:name="List 2" w:semiHidden="1" w:unhideWhenUsed="1"/>
+    <w:lsdException w:name="List 3" w:semiHidden="1" w:unhideWhenUsed="1"/>
+    <w:lsdException w:name="List 4" w:semiHidden="1" w:unhideWhenUsed="1"/>
+    <w:lsdException w:name="List 5" w:semiHidden="1" w:unhideWhenUsed="1"/>
+    <w:lsdException w:name="List Bullet 2" w:semiHidden="1" w:unhideWhenUsed="1"/>
+    <w:lsdException w:name="List Bullet 3" w:semiHidden="1" w:unhideWhenUsed="1"/>
+    <w:lsdException w:name="List Bullet 4" w:semiHidden="1" w:unhideWhenUsed="1"/>
+    <w:lsdException w:name="List Bullet 5" w:semiHidden="1" w:unhideWhenUsed="1"/>
+    <w:lsdException w:name="List Number 2" w:semiHidden="1" w:unhideWhenUsed="1"/>
+    <w:lsdException w:name="List Number 3" w:semiHidden="1" w:unhideWhenUsed="1"/>
+    <w:lsdException w:name="List Number 4" w:semiHidden="1" w:unhideWhenUsed="1"/>
+    <w:lsdException w:name="List Number 5" w:semiHidden="1" w:unhideWhenUsed="1"/>
+    <w:lsdException w:name="Title" w:uiPriority="10" w:qFormat="1"/>
+    <w:lsdException w:name="Closing" w:semiHidden="1" w:unhideWhenUsed="1"/>
+    <w:lsdException w:name="Signature" w:semiHidden="1" w:unhideWhenUsed="1"/>
+    <w:lsdException w:name="Default Paragraph Font" w:semiHidden="1" w:uiPriority="1" w:unhideWhenUsed="1"/>
+    <w:lsdException w:name="Body Text" w:semiHidden="1" w:unhideWhenUsed="1"/>
+    <w:lsdException w:name="Body Text Indent" w:semiHidden="1" w:unhideWhenUsed="1"/>
+    <w:lsdException w:name="List Continue" w:semiHidden="1" w:unhideWhenUsed="1"/>
+    <w:lsdException w:name="List Continue 2" w:semiHidden="1" w:unhideWhenUsed="1"/>
+    <w:lsdException w:name="List Continue 3" w:semiHidden="1" w:unhideWhenUsed="1"/>
+    <w:lsdException w:name="List Continue 4" w:semiHidden="1" w:unhideWhenUsed="1"/>
+    <w:lsdException w:name="List Continue 5" w:semiHidden="1" w:unhideWhenUsed="1"/>
+    <w:lsdException w:name="Message Header" w:semiHidden="1" w:unhideWhenUsed="1"/>
+    <w:lsdException w:name="Subtitle" w:uiPriority="11" w:qFormat="1"/>
+    <w:lsdException w:name="Salutation" w:semiHidden="1" w:unhideWhenUsed="1"/>
+    <w:lsdException w:name="Date" w:semiHidden="1" w:unhideWhenUsed="1"/>
+    <w:lsdException w:name="Body Text First Indent" w:semiHidden="1" w:unhideWhenUsed="1"/>
+    <w:lsdException w:name="Body Text First Indent 2" w:semiHidden="1" w:unhideWhenUsed="1"/>
+    <w:lsdException w:name="Note Heading" w:semiHidden="1" w:unhideWhenUsed="1"/>
+    <w:lsdException w:name="Body Text 2" w:semiHidden="1" w:unhideWhenUsed="1"/>
+    <w:lsdException w:name="Body Text 3" w:semiHidden="1" w:unhideWhenUsed="1"/>
+    <w:lsdException w:name="Body Text Indent 2" w:semiHidden="1" w:unhideWhenUsed="1"/>
+    <w:lsdException w:name="Body Text Indent 3" w:semiHidden="1" w:unhideWhenUsed="1"/>
+    <w:lsdException w:name="Block Text" w:semiHidden="1" w:unhideWhenUsed="1"/>
+    <w:lsdException w:name="Hyperlink" w:semiHidden="1" w:unhideWhenUsed="1"/>
+    <w:lsdException w:name="FollowedHyperlink" w:semiHidden="1" w:unhideWhenUsed="1"/>
+    <w:lsdException w:name="Strong" w:uiPriority="22" w:qFormat="1"/>
+    <w:lsdException w:name="Emphasis" w:uiPriority="20" w:qFormat="1"/>
+    <w:lsdException w:name="Document Map" w:semiHidden="1" w:unhideWhenUsed="1"/>
+    <w:lsdException w:name="Plain Text" w:semiHidden="1" w:unhideWhenUsed="1"/>
+    <w:lsdException w:name="E-mail Signature" w:semiHidden="1" w:unhideWhenUsed="1"/>
+    <w:lsdException w:name="HTML Top of Form" w:semiHidden="1" w:unhideWhenUsed="1"/>
+    <w:lsdException w:name="HTML Bottom of Form" w:semiHidden="1" w:unhideWhenUsed="1"/>
+    <w:lsdException w:name="Normal (Web)" w:semiHidden="1" w:unhideWhenUsed="1"/>
+    <w:lsdException w:name="HTML Acronym" w:semiHidden="1" w:unhideWhenUsed="1"/>
+    <w:lsdException w:name="HTML Address" w:semiHidden="1" w:unhideWhenUsed="1"/>
+    <w:lsdException w:name="HTML Cite" w:semiHidden="1" w:unhideWhenUsed="1"/>
+    <w:lsdException w:name="HTML Code" w:semiHidden="1" w:unhideWhenUsed="1"/>
+    <w:lsdException w:name="HTML Definition" w:semiHidden="1" w:unhideWhenUsed="1"/>
+    <w:lsdException w:name="HTML Keyboard" w:semiHidden="1" w:unhideWhenUsed="1"/>
+    <w:lsdException w:name="HTML Preformatted" w:semiHidden="1" w:unhideWhenUsed="1"/>
+    <w:lsdException w:name="HTML Sample" w:semiHidden="1" w:unhideWhenUsed="1"/>
+    <w:lsdException w:name="HTML Typewriter" w:semiHidden="1" w:unhideWhenUsed="1"/>
+    <w:lsdException w:name="HTML Variable" w:semiHidden="1" w:unhideWhenUsed="1"/>
+    <w:lsdException w:name="Normal Table" w:semiHidden="1" w:unhideWhenUsed="1"/>
+    <w:lsdException w:name="annotation subject" w:semiHidden="1" w:unhideWhenUsed="1"/>
+    <w:lsdException w:name="No List" w:semiHidden="1" w:unhideWhenUsed="1"/>
+    <w:lsdException w:name="Outline List 1" w:semiHidden="1" w:unhideWhenUsed="1"/>
+    <w:lsdException w:name="Outline List 2" w:semiHidden="1" w:unhideWhenUsed="1"/>
+    <w:lsdException w:name="Outline List 3" w:semiHidden="1" w:unhideWhenUsed="1"/>
+    <w:lsdException w:name="Table Simple 1" w:semiHidden="1" w:unhideWhenUsed="1"/>
+    <w:lsdException w:name="Table Simple 2" w:semiHidden="1" w:unhideWhenUsed="1"/>
+    <w:lsdException w:name="Table Simple 3" w:semiHidden="1" w:unhideWhenUsed="1"/>
+    <w:lsdException w:name="Table Classic 1" w:semiHidden="1" w:unhideWhenUsed="1"/>
+    <w:lsdException w:name="Table Classic 2" w:semiHidden="1" w:unhideWhenUsed="1"/>
+    <w:lsdException w:name="Table Classic 3" w:semiHidden="1" w:unhideWhenUsed="1"/>
+    <w:lsdException w:name="Table Classic 4" w:semiHidden="1" w:unhideWhenUsed="1"/>
+    <w:lsdException w:name="Table Colorful 1" w:semiHidden="1" w:unhideWhenUsed="1"/>
+    <w:lsdException w:name="Table Colorful 2" w:semiHidden="1" w:unhideWhenUsed="1"/>
+    <w:lsdException w:name="Table Colorful 3" w:semiHidden="1" w:unhideWhenUsed="1"/>
+    <w:lsdException w:name="Table Columns 1" w:semiHidden="1" w:unhideWhenUsed="1"/>
+    <w:lsdException w:name="Table Columns 2" w:semiHidden="1" w:unhideWhenUsed="1"/>
+    <w:lsdException w:name="Table Columns 3" w:semiHidden="1" w:unhideWhenUsed="1"/>
+    <w:lsdException w:name="Table Columns 4" w:semiHidden="1" w:unhideWhenUsed="1"/>
+    <w:lsdException w:name="Table Columns 5" w:semiHidden="1" w:unhideWhenUsed="1"/>
+    <w:lsdException w:name="Table Grid 1" w:semiHidden="1" w:unhideWhenUsed="1"/>
+    <w:lsdException w:name="Table Grid 2" w:semiHidden="1" w:unhideWhenUsed="1"/>
+    <w:lsdException w:name="Table Grid 3" w:semiHidden="1" w:unhideWhenUsed="1"/>
+    <w:lsdException w:name="Table Grid 4" w:semiHidden="1" w:unhideWhenUsed="1"/>
+    <w:lsdException w:name="Table Grid 5" w:semiHidden="1" w:unhideWhenUsed="1"/>
+    <w:lsdException w:name="Table Grid 6" w:semiHidden="1" w:unhideWhenUsed="1"/>
+    <w:lsdException w:name="Table Grid 7" w:semiHidden="1" w:unhideWhenUsed="1"/>
+    <w:lsdException w:name="Table Grid 8" w:semiHidden="1" w:unhideWhenUsed="1"/>
+    <w:lsdException w:name="Table List 1" w:semiHidden="1" w:unhideWhenUsed="1"/>
+    <w:lsdException w:name="Table List 2" w:semiHidden="1" w:unhideWhenUsed="1"/>
+    <w:lsdException w:name="Table List 3" w:semiHidden="1" w:unhideWhenUsed="1"/>
+    <w:lsdException w:name="Table List 4" w:semiHidden="1" w:unhideWhenUsed="1"/>
+    <w:lsdException w:name="Table List 5" w:semiHidden="1" w:unhideWhenUsed="1"/>
+    <w:lsdException w:name="Table List 6" w:semiHidden="1" w:unhideWhenUsed="1"/>
+    <w:lsdException w:name="Table List 7" w:semiHidden="1" w:unhideWhenUsed="1"/>
+    <w:lsdException w:name="Table List 8" w:semiHidden="1" w:unhideWhenUsed="1"/>
+    <w:lsdException w:name="Table 3D effects 1" w:semiHidden="1" w:unhideWhenUsed="1"/>
+    <w:lsdException w:name="Table 3D effects 2" w:semiHidden="1" w:unhideWhenUsed="1"/>
+    <w:lsdException w:name="Table 3D effects 3" w:semiHidden="1" w:unhideWhenUsed="1"/>
+    <w:lsdException w:name="Table Contemporary" w:semiHidden="1" w:unhideWhenUsed="1"/>
+    <w:lsdException w:name="Table Elegant" w:semiHidden="1" w:unhideWhenUsed="1"/>
+    <w:lsdException w:name="Table Professional" w:semiHidden="1" w:unhideWhenUsed="1"/>
+    <w:lsdException w:name="Table Subtle 1" w:semiHidden="1" w:unhideWhenUsed="1"/>
+    <w:lsdException w:name="Table Subtle 2" w:semiHidden="1" w:unhideWhenUsed="1"/>
+    <w:lsdException w:name="Table Web 1" w:semiHidden="1" w:unhideWhenUsed="1"/>
+    <w:lsdException w:name="Table Web 2" w:semiHidden="1" w:unhideWhenUsed="1"/>
+    <w:lsdException w:name="Table Web 3" w:semiHidden="1" w:unhideWhenUsed="1"/>
+    <w:lsdException w:name="Balloon Text" w:semiHidden="1" w:unhideWhenUsed="1"/>
+    <w:lsdException w:name="Table Grid" w:uiPriority="39"/>
+    <w:lsdException w:name="Table Theme" w:semiHidden="1" w:unhideWhenUsed="1"/>
+    <w:lsdException w:name="Placeholder Text" w:semiHidden="1"/>
+    <w:lsdException w:name="No Spacing" w:uiPriority="1" w:qFormat="1"/>
+    <w:lsdException w:name="Light Shading" w:uiPriority="60"/>
+    <w:lsdException w:name="Light List" w:uiPriority="61"/>
+    <w:lsdException w:name="Light Grid" w:uiPriority="62"/>
+    <w:lsdException w:name="Medium Shading 1" w:uiPriority="63"/>
+    <w:lsdException w:name="Medium Shading 2" w:uiPriority="64"/>
+    <w:lsdException w:name="Medium List 1" w:uiPriority="65"/>
+    <w:lsdException w:name="Medium List 2" w:uiPriority="66"/>
+    <w:lsdException w:name="Medium Grid 1" w:uiPriority="67"/>
+    <w:lsdException w:name="Medium Grid 2" w:uiPriority="68"/>
+    <w:lsdException w:name="Medium Grid 3" w:uiPriority="69"/>
+    <w:lsdException w:name="Dark List" w:uiPriority="70"/>
+    <w:lsdException w:name="Colorful Shading" w:uiPriority="71"/>
+    <w:lsdException w:name="Colorful List" w:uiPriority="72"/>
+    <w:lsdException w:name="Colorful Grid" w:uiPriority="73"/>
+    <w:lsdException w:name="Light Shading Accent 1" w:uiPriority="60"/>
+    <w:lsdException w:name="Light List Accent 1" w:uiPriority="61"/>
+    <w:lsdException w:name="Light Grid Accent 1" w:uiPriority="62"/>
+    <w:lsdException w:name="Medium Shading 1 Accent 1" w:uiPriority="63"/>
+    <w:lsdException w:name="Medium Shading 2 Accent 1" w:uiPriority="64"/>
+    <w:lsdException w:name="Medium List 1 Accent 1" w:uiPriority="65"/>
+    <w:lsdException w:name="Revision" w:semiHidden="1"/>
+    <w:lsdException w:name="List Paragraph" w:uiPriority="34" w:qFormat="1"/>
+    <w:lsdException w:name="Quote" w:uiPriority="29" w:qFormat="1"/>
+    <w:lsdException w:name="Intense Quote" w:uiPriority="30" w:qFormat="1"/>
+    <w:lsdException w:name="Medium List 2 Accent 1" w:uiPriority="66"/>
+    <w:lsdException w:name="Medium Grid 1 Accent 1" w:uiPriority="67"/>
+    <w:lsdException w:name="Medium Grid 2 Accent 1" w:uiPriority="68"/>
+    <w:lsdException w:name="Medium Grid 3 Accent 1" w:uiPriority="69"/>
+    <w:lsdException w:name="Dark List Accent 1" w:uiPriority="70"/>
+    <w:lsdException w:name="Colorful Shading Accent 1" w:uiPriority="71"/>
+    <w:lsdException w:name="Colorful List Accent 1" w:uiPriority="72"/>
+    <w:lsdException w:name="Colorful Grid Accent 1" w:uiPriority="73"/>
+    <w:lsdException w:name="Light Shading Accent 2" w:uiPriority="60"/>
+    <w:lsdException w:name="Light List Accent 2" w:uiPriority="61"/>
+    <w:lsdException w:name="Light Grid Accent 2" w:uiPriority="62"/>
+    <w:lsdException w:name="Medium Shading 1 Accent 2" w:uiPriority="63"/>
+    <w:lsdException w:name="Medium Shading 2 Accent 2" w:uiPriority="64"/>
+    <w:lsdException w:name="Medium List 1 Accent 2" w:uiPriority="65"/>
+    <w:lsdException w:name="Medium List 2 Accent 2" w:uiPriority="66"/>
+    <w:lsdException w:name="Medium Grid 1 Accent 2" w:uiPriority="67"/>
+    <w:lsdException w:name="Medium Grid 2 Accent 2" w:uiPriority="68"/>
+    <w:lsdException w:name="Medium Grid 3 Accent 2" w:uiPriority="69"/>
+    <w:lsdException w:name="Dark List Accent 2" w:uiPriority="70"/>
+    <w:lsdException w:name="Colorful Shading Accent 2" w:uiPriority="71"/>
+    <w:lsdException w:name="Colorful List Accent 2" w:uiPriority="72"/>
+    <w:lsdException w:name="Colorful Grid Accent 2" w:uiPriority="73"/>
+    <w:lsdException w:name="Light Shading Accent 3" w:uiPriority="60"/>
+    <w:lsdException w:name="Light List Accent 3" w:uiPriority="61"/>
+    <w:lsdException w:name="Light Grid Accent 3" w:uiPriority="62"/>
+    <w:lsdException w:name="Medium Shading 1 Accent 3" w:uiPriority="63"/>
+    <w:lsdException w:name="Medium Shading 2 Accent 3" w:uiPriority="64"/>
+    <w:lsdException w:name="Medium List 1 Accent 3" w:uiPriority="65"/>
+    <w:lsdException w:name="Medium List 2 Accent 3" w:uiPriority="66"/>
+    <w:lsdException w:name="Medium Grid 1 Accent 3" w:uiPriority="67"/>
+    <w:lsdException w:name="Medium Grid 2 Accent 3" w:uiPriority="68"/>
+    <w:lsdException w:name="Medium Grid 3 Accent 3" w:uiPriority="69"/>
+    <w:lsdException w:name="Dark List Accent 3" w:uiPriority="70"/>
+    <w:lsdException w:name="Colorful Shading Accent 3" w:uiPriority="71"/>
+    <w:lsdException w:name="Colorful List Accent 3" w:uiPriority="72"/>
+    <w:lsdException w:name="Colorful Grid Accent 3" w:uiPriority="73"/>
+    <w:lsdException w:name="Light Shading Accent 4" w:uiPriority="60"/>
+    <w:lsdException w:name="Light List Accent 4" w:uiPriority="61"/>
+    <w:lsdException w:name="Light Grid Accent 4" w:uiPriority="62"/>
+    <w:lsdException w:name="Medium Shading 1 Accent 4" w:uiPriority="63"/>
+    <w:lsdException w:name="Medium Shading 2 Accent 4" w:uiPriority="64"/>
+    <w:lsdException w:name="Medium List 1 Accent 4" w:uiPriority="65"/>
+    <w:lsdException w:name="Medium List 2 Accent 4" w:uiPriority="66"/>
+    <w:lsdException w:name="Medium Grid 1 Accent 4" w:uiPriority="67"/>
+    <w:lsdException w:name="Medium Grid 2 Accent 4" w:uiPriority="68"/>
+    <w:lsdException w:name="Medium Grid 3 Accent 4" w:uiPriority="69"/>
+    <w:lsdException w:name="Dark List Accent 4" w:uiPriority="70"/>
+    <w:lsdException w:name="Colorful Shading Accent 4" w:uiPriority="71"/>
+    <w:lsdException w:name="Colorful List Accent 4" w:uiPriority="72"/>
+    <w:lsdException w:name="Colorful Grid Accent 4" w:uiPriority="73"/>
+    <w:lsdException w:name="Light Shading Accent 5" w:uiPriority="60"/>
+    <w:lsdException w:name="Light List Accent 5" w:uiPriority="61"/>
+    <w:lsdException w:name="Light Grid Accent 5" w:uiPriority="62"/>
+    <w:lsdException w:name="Medium Shading 1 Accent 5" w:uiPriority="63"/>
+    <w:lsdException w:name="Medium Shading 2 Accent 5" w:uiPriority="64"/>
+    <w:lsdException w:name="Medium List 1 Accent 5" w:uiPriority="65"/>
+    <w:lsdException w:name="Medium List 2 Accent 5" w:uiPriority="66"/>
+    <w:lsdException w:name="Medium Grid 1 Accent 5" w:uiPriority="67"/>
+    <w:lsdException w:name="Medium Grid 2 Accent 5" w:uiPriority="68"/>
+    <w:lsdException w:name="Medium Grid 3 Accent 5" w:uiPriority="69"/>
+    <w:lsdException w:name="Dark List Accent 5" w:uiPriority="70"/>
+    <w:lsdException w:name="Colorful Shading Accent 5" w:uiPriority="71"/>
+    <w:lsdException w:name="Colorful List Accent 5" w:uiPriority="72"/>
+    <w:lsdException w:name="Colorful Grid Accent 5" w:uiPriority="73"/>
+    <w:lsdException w:name="Light Shading Accent 6" w:uiPriority="60"/>
+    <w:lsdException w:name="Light List Accent 6" w:uiPriority="61"/>
+    <w:lsdException w:name="Light Grid Accent 6" w:uiPriority="62"/>
+    <w:lsdException w:name="Medium Shading 1 Accent 6" w:uiPriority="63"/>
+    <w:lsdException w:name="Medium Shading 2 Accent 6" w:uiPriority="64"/>
+    <w:lsdException w:name="Medium List 1 Accent 6" w:uiPriority="65"/>
+    <w:lsdException w:name="Medium List 2 Accent 6" w:uiPriority="66"/>
+    <w:lsdException w:name="Medium Grid 1 Accent 6" w:uiPriority="67"/>
+    <w:lsdException w:name="Medium Grid 2 Accent 6" w:uiPriority="68"/>
+    <w:lsdException w:name="Medium Grid 3 Accent 6" w:uiPriority="69"/>
+    <w:lsdException w:name="Dark List Accent 6" w:uiPriority="70"/>
+    <w:lsdException w:name="Colorful Shading Accent 6" w:uiPriority="71"/>
+    <w:lsdException w:name="Colorful List Accent 6" w:uiPriority="72"/>
+    <w:lsdException w:name="Colorful Grid Accent 6" w:uiPriority="73"/>
+    <w:lsdException w:name="Subtle Emphasis" w:uiPriority="19" w:qFormat="1"/>
+    <w:lsdException w:name="Intense Emphasis" w:uiPriority="21" w:qFormat="1"/>
+    <w:lsdException w:name="Subtle Reference" w:uiPriority="31" w:qFormat="1"/>
+    <w:lsdException w:name="Intense Reference" w:uiPriority="32" w:qFormat="1"/>
+    <w:lsdException w:name="Book Title" w:uiPriority="33" w:qFormat="1"/>
+    <w:lsdException w:name="Bibliography" w:semiHidden="1" w:uiPriority="37" w:unhideWhenUsed="1"/>
+    <w:lsdException w:name="TOC Heading" w:semiHidden="1" w:uiPriority="39" w:unhideWhenUsed="1" w:qFormat="1"/>
+    <w:lsdException w:name="Plain Table 1" w:uiPriority="41"/>
+    <w:lsdException w:name="Plain Table 2" w:uiPriority="42"/>
+    <w:lsdException w:name="Plain Table 3" w:uiPriority="43"/>
+    <w:lsdException w:name="Plain Table 4" w:uiPriority="44"/>
+    <w:lsdException w:name="Plain Table 5" w:uiPriority="45"/>
+    <w:lsdException w:name="Grid Table Light" w:uiPriority="40"/>
+    <w:lsdException w:name="Grid Table 1 Light" w:uiPriority="46"/>
+    <w:lsdException w:name="Grid Table 2" w:uiPriority="47"/>
+    <w:lsdException w:name="Grid Table 3" w:uiPriority="48"/>
+    <w:lsdException w:name="Grid Table 4" w:uiPriority="49"/>
+    <w:lsdException w:name="Grid Table 5 Dark" w:uiPriority="50"/>
+    <w:lsdException w:name="Grid Table 6 Colorful" w:uiPriority="51"/>
+    <w:lsdException w:name="Grid Table 7 Colorful" w:uiPriority="52"/>
+    <w:lsdException w:name="Grid Table 1 Light Accent 1" w:uiPriority="46"/>
+    <w:lsdException w:name="Grid Table 2 Accent 1" w:uiPriority="47"/>
+    <w:lsdException w:name="Grid Table 3 Accent 1" w:uiPriority="48"/>
+    <w:lsdException w:name="Grid Table 4 Accent 1" w:uiPriority="49"/>
+    <w:lsdException w:name="Grid Table 5 Dark Accent 1" w:uiPriority="50"/>
+    <w:lsdException w:name="Grid Table 6 Colorful Accent 1" w:uiPriority="51"/>
+    <w:lsdException w:name="Grid Table 7 Colorful Accent 1" w:uiPriority="52"/>
+    <w:lsdException w:name="Grid Table 1 Light Accent 2" w:uiPriority="46"/>
+    <w:lsdException w:name="Grid Table 2 Accent 2" w:uiPriority="47"/>
+    <w:lsdException w:name="Grid Table 3 Accent 2" w:uiPriority="48"/>
+    <w:lsdException w:name="Grid Table 4 Accent 2" w:uiPriority="49"/>
+    <w:lsdException w:name="Grid Table 5 Dark Accent 2" w:uiPriority="50"/>
+    <w:lsdException w:name="Grid Table 6 Colorful Accent 2" w:uiPriority="51"/>
+    <w:lsdException w:name="Grid Table 7 Colorful Accent 2" w:uiPriority="52"/>
+    <w:lsdException w:name="Grid Table 1 Light Accent 3" w:uiPriority="46"/>
+    <w:lsdException w:name="Grid Table 2 Accent 3" w:uiPriority="47"/>
+    <w:lsdException w:name="Grid Table 3 Accent 3" w:uiPriority="48"/>
+    <w:lsdException w:name="Grid Table 4 Accent 3" w:uiPriority="49"/>
+    <w:lsdException w:name="Grid Table 5 Dark Accent 3" w:uiPriority="50"/>
+    <w:lsdException w:name="Grid Table 6 Colorful Accent 3" w:uiPriority="51"/>
+    <w:lsdException w:name="Grid Table 7 Colorful Accent 3" w:uiPriority="52"/>
+    <w:lsdException w:name="Grid Table 1 Light Accent 4" w:uiPriority="46"/>
+    <w:lsdException w:name="Grid Table 2 Accent 4" w:uiPriority="47"/>
+    <w:lsdException w:name="Grid Table 3 Accent 4" w:uiPriority="48"/>
+    <w:lsdException w:name="Grid Table 4 Accent 4" w:uiPriority="49"/>
+    <w:lsdException w:name="Grid Table 5 Dark Accent 4" w:uiPriority="50"/>
+    <w:lsdException w:name="Grid Table 6 Colorful Accent 4" w:uiPriority="51"/>
+    <w:lsdException w:name="Grid Table 7 Colorful Accent 4" w:uiPriority="52"/>
+    <w:lsdException w:name="Grid Table 1 Light Accent 5" w:uiPriority="46"/>
+    <w:lsdException w:name="Grid Table 2 Accent 5" w:uiPriority="47"/>
+    <w:lsdException w:name="Grid Table 3 Accent 5" w:uiPriority="48"/>
+    <w:lsdException w:name="Grid Table 4 Accent 5" w:uiPriority="49"/>
+    <w:lsdException w:name="Grid Table 5 Dark Accent 5" w:uiPriority="50"/>
+    <w:lsdException w:name="Grid Table 6 Colorful Accent 5" w:uiPriority="51"/>
+    <w:lsdException w:name="Grid Table 7 Colorful Accent 5" w:uiPriority="52"/>
+    <w:lsdException w:name="Grid Table 1 Light Accent 6" w:uiPriority="46"/>
+    <w:lsdException w:name="Grid Table 2 Accent 6" w:uiPriority="47"/>
+    <w:lsdException w:name="Grid Table 3 Accent 6" w:uiPriority="48"/>
+    <w:lsdException w:name="Grid Table 4 Accent 6" w:uiPriority="49"/>
+    <w:lsdException w:name="Grid Table 5 Dark Accent 6" w:uiPriority="50"/>
+    <w:lsdException w:name="Grid Table 6 Colorful Accent 6" w:uiPriority="51"/>
+    <w:lsdException w:name="Grid Table 7 Colorful Accent 6" w:uiPriority="52"/>
+    <w:lsdException w:name="List Table 1 Light" w:uiPriority="46"/>
+    <w:lsdException w:name="List Table 2" w:uiPriority="47"/>
+    <w:lsdException w:name="List Table 3" w:uiPriority="48"/>
+    <w:lsdException w:name="List Table 4" w:uiPriority="49"/>
+    <w:lsdException w:name="List Table 5 Dark" w:uiPriority="50"/>
+    <w:lsdException w:name="List Table 6 Colorful" w:uiPriority="51"/>
+    <w:lsdException w:name="List Table 7 Colorful" w:uiPriority="52"/>
+    <w:lsdException w:name="List Table 1 Light Accent 1" w:uiPriority="46"/>
+    <w:lsdException w:name="List Table 2 Accent 1" w:uiPriority="47"/>
+    <w:lsdException w:name="List Table 3 Accent 1" w:uiPriority="48"/>
+    <w:lsdException w:name="List Table 4 Accent 1" w:uiPriority="49"/>
+    <w:lsdException w:name="List Table 5 Dark Accent 1" w:uiPriority="50"/>
+    <w:lsdException w:name="List Table 6 Colorful Accent 1" w:uiPriority="51"/>
+    <w:lsdException w:name="List Table 7 Colorful Accent 1" w:uiPriority="52"/>
+    <w:lsdException w:name="List Table 1 Light Accent 2" w:uiPriority="46"/>
+    <w:lsdException w:name="List Table 2 Accent 2" w:uiPriority="47"/>
+    <w:lsdException w:name="List Table 3 Accent 2" w:uiPriority="48"/>
+    <w:lsdException w:name="List Table 4 Accent 2" w:uiPriority="49"/>
+    <w:lsdException w:name="List Table 5 Dark Accent 2" w:uiPriority="50"/>
+    <w:lsdException w:name="List Table 6 Colorful Accent 2" w:uiPriority="51"/>
+    <w:lsdException w:name="List Table 7 Colorful Accent 2" w:uiPriority="52"/>
+    <w:lsdException w:name="List Table 1 Light Accent 3" w:uiPriority="46"/>
+    <w:lsdException w:name="List Table 2 Accent 3" w:uiPriority="47"/>
+    <w:lsdException w:name="List Table 3 Accent 3" w:uiPriority="48"/>
+    <w:lsdException w:name="List Table 4 Accent 3" w:uiPriority="49"/>
+    <w:lsdException w:name="List Table 5 Dark Accent 3" w:uiPriority="50"/>
+    <w:lsdException w:name="List Table 6 Colorful Accent 3" w:uiPriority="51"/>
+    <w:lsdException w:name="List Table 7 Colorful Accent 3" w:uiPriority="52"/>
+    <w:lsdException w:name="List Table 1 Light Accent 4" w:uiPriority="46"/>
+    <w:lsdException w:name="List Table 2 Accent 4" w:uiPriority="47"/>
+    <w:lsdException w:name="List Table 3 Accent 4" w:uiPriority="48"/>
+    <w:lsdException w:name="List Table 4 Accent 4" w:uiPriority="49"/>
+    <w:lsdException w:name="List Table 5 Dark Accent 4" w:uiPriority="50"/>
+    <w:lsdException w:name="List Table 6 Colorful Accent 4" w:uiPriority="51"/>
+    <w:lsdException w:name="List Table 7 Colorful Accent 4" w:uiPriority="52"/>
+    <w:lsdException w:name="List Table 1 Light Accent 5" w:uiPriority="46"/>
+    <w:lsdException w:name="List Table 2 Accent 5" w:uiPriority="47"/>
+    <w:lsdException w:name="List Table 3 Accent 5" w:uiPriority="48"/>
+    <w:lsdException w:name="List Table 4 Accent 5" w:uiPriority="49"/>
+    <w:lsdException w:name="List Table 5 Dark Accent 5" w:uiPriority="50"/>
+    <w:lsdException w:name="List Table 6 Colorful Accent 5" w:uiPriority="51"/>
+    <w:lsdException w:name="List Table 7 Colorful Accent 5" w:uiPriority="52"/>
+    <w:lsdException w:name="List Table 1 Light Accent 6" w:uiPriority="46"/>
+    <w:lsdException w:name="List Table 2 Accent 6" w:uiPriority="47"/>
+    <w:lsdException w:name="List Table 3 Accent 6" w:uiPriority="48"/>
+    <w:lsdException w:name="List Table 4 Accent 6" w:uiPriority="49"/>
+    <w:lsdException w:name="List Table 5 Dark Accent 6" w:uiPriority="50"/>
+    <w:lsdException w:name="List Table 6 Colorful Accent 6" w:uiPriority="51"/>
+    <w:lsdException w:name="List Table 7 Colorful Accent 6" w:uiPriority="52"/>
+    <w:lsdException w:name="Mention" w:semiHidden="1" w:unhideWhenUsed="1"/>
+    <w:lsdException w:name="Smart Hyperlink" w:semiHidden="1" w:unhideWhenUsed="1"/>
+    <w:lsdException w:name="Hashtag" w:semiHidden="1" w:unhideWhenUsed="1"/>
+    <w:lsdException w:name="Unresolved Mention" w:semiHidden="1" w:unhideWhenUsed="1"/>
+  </w:latentStyles>
+  <w:style w:type="paragraph" w:default="1" w:styleId="Normal">
+    <w:name w:val="Normal"/>
+    <w:qFormat/>
+  </w:style>
+  <w:style w:type="character" w:default="1" w:styleId="DefaultParagraphFont">
+    <w:name w:val="Default Paragraph Font"/>
+    <w:uiPriority w:val="1"/>
+    <w:semiHidden/>
+    <w:unhideWhenUsed/>
+  </w:style>
+  <w:style w:type="table" w:default="1" w:styleId="TableNormal">
+    <w:name w:val="Normal Table"/>
+    <w:uiPriority w:val="99"/>
+    <w:semiHidden/>
+    <w:unhideWhenUsed/>
+    <w:tblPr>
+      <w:tblInd w:w="0" w:type="dxa"/>
+      <w:tblCellMar>
+        <w:top w:w="0" w:type="dxa"/>
+        <w:left w:w="108" w:type="dxa"/>
+        <w:bottom w:w="0" w:type="dxa"/>
+        <w:right w:w="108" w:type="dxa"/>
+      </w:tblCellMar>
+    </w:tblPr>
+  </w:style>
+  <w:style w:type="numbering" w:default="1" w:styleId="NoList">
+    <w:name w:val="No List"/>
+    <w:uiPriority w:val="99"/>
+    <w:semiHidden/>
+    <w:unhideWhenUsed/>
+  </w:style>
+  <w:style w:type="character" w:styleId="PlaceholderText">
+    <w:name w:val="Placeholder Text"/>
+    <w:basedOn w:val="DefaultParagraphFont"/>
+    <w:uiPriority w:val="99"/>
+    <w:semiHidden/>
+    <w:rsid w:val="001D6E28"/>
+    <w:rPr>
+      <w:color w:val="808080"/>
+    </w:rPr>
+  </w:style>
+</w:styles>
+</file>
+
+<file path=word/glossary/webSettings.xml><?xml version="1.0" encoding="utf-8"?>
+<w:webSettings xmlns:mc="http://schemas.openxmlformats.org/markup-compatibility/2006" xmlns:r="http://schemas.openxmlformats.org/officeDocument/2006/relationships" xmlns:w="http://schemas.openxmlformats.org/wordprocessingml/2006/main" xmlns:w14="http://schemas.microsoft.com/office/word/2010/wordml" xmlns:w15="http://schemas.microsoft.com/office/word/2012/wordml" xmlns:w16cid="http://schemas.microsoft.com/office/word/2016/wordml/cid" xmlns:w16se="http://schemas.microsoft.com/office/word/2015/wordml/symex" mc:Ignorable="w14 w15 w16se w16cid">
+  <w:optimizeForBrowser/>
+  <w:allowPNG/>
+</w:webSettings>
+</file>
+
 <file path=word/theme/theme1.xml><?xml version="1.0" encoding="utf-8"?>
 <a:theme xmlns:a="http://schemas.openxmlformats.org/drawingml/2006/main" name="Office Theme">
   <a:themeElements>

</xml_diff>

<commit_message>
question 5 on final review done
</commit_message>
<xml_diff>
--- a/Test Prep/CS 4700 Final Review.docx
+++ b/Test Prep/CS 4700 Final Review.docx
@@ -1871,23 +1871,7 @@
           <w:rFonts w:eastAsiaTheme="minorEastAsia"/>
           <w:color w:val="FF0000"/>
         </w:rPr>
-        <w:t xml:space="preserve"> guar</w:t>
-      </w:r>
-      <w:proofErr w:type="spellStart"/>
-      <w:r>
-        <w:rPr>
-          <w:rFonts w:eastAsiaTheme="minorEastAsia"/>
-          <w:color w:val="FF0000"/>
-        </w:rPr>
-        <w:t>antees</w:t>
-      </w:r>
-      <w:proofErr w:type="spellEnd"/>
-      <w:r>
-        <w:rPr>
-          <w:rFonts w:eastAsiaTheme="minorEastAsia"/>
-          <w:color w:val="FF0000"/>
-        </w:rPr>
-        <w:t xml:space="preserve"> a regret bound that grows logarithmic with </w:t>
+        <w:t xml:space="preserve"> guarantees a regret bound that grows logarithmic with </w:t>
       </w:r>
       <m:oMath>
         <m:r>
@@ -2391,13 +2375,7 @@
             <w:rPr>
               <w:rFonts w:ascii="Cambria Math" w:eastAsiaTheme="minorEastAsia" w:hAnsi="Cambria Math"/>
             </w:rPr>
-            <m:t>i=1:</m:t>
-          </m:r>
-          <m:r>
-            <w:rPr>
-              <w:rFonts w:ascii="Cambria Math" w:eastAsiaTheme="minorEastAsia" w:hAnsi="Cambria Math"/>
-            </w:rPr>
-            <m:t xml:space="preserve">  </m:t>
+            <m:t xml:space="preserve">i=1:  </m:t>
           </m:r>
           <m:f>
             <m:fPr>
@@ -2429,13 +2407,7 @@
             <w:rPr>
               <w:rFonts w:ascii="Cambria Math" w:eastAsiaTheme="minorEastAsia" w:hAnsi="Cambria Math"/>
             </w:rPr>
-            <m:t>+</m:t>
-          </m:r>
-          <m:r>
-            <w:rPr>
-              <w:rFonts w:ascii="Cambria Math" w:eastAsiaTheme="minorEastAsia" w:hAnsi="Cambria Math"/>
-            </w:rPr>
-            <m:t>1</m:t>
+            <m:t>+1</m:t>
           </m:r>
           <m:rad>
             <m:radPr>
@@ -2526,25 +2498,7 @@
             <w:rPr>
               <w:rFonts w:ascii="Cambria Math" w:eastAsiaTheme="minorEastAsia" w:hAnsi="Cambria Math"/>
             </w:rPr>
-            <m:t>i=</m:t>
-          </m:r>
-          <m:r>
-            <w:rPr>
-              <w:rFonts w:ascii="Cambria Math" w:eastAsiaTheme="minorEastAsia" w:hAnsi="Cambria Math"/>
-            </w:rPr>
-            <m:t>2</m:t>
-          </m:r>
-          <m:r>
-            <w:rPr>
-              <w:rFonts w:ascii="Cambria Math" w:eastAsiaTheme="minorEastAsia" w:hAnsi="Cambria Math"/>
-            </w:rPr>
-            <m:t>:</m:t>
-          </m:r>
-          <m:r>
-            <w:rPr>
-              <w:rFonts w:ascii="Cambria Math" w:eastAsiaTheme="minorEastAsia" w:hAnsi="Cambria Math"/>
-            </w:rPr>
-            <m:t xml:space="preserve">  </m:t>
+            <m:t xml:space="preserve">i=2:  </m:t>
           </m:r>
           <m:f>
             <m:fPr>
@@ -2576,13 +2530,7 @@
             <w:rPr>
               <w:rFonts w:ascii="Cambria Math" w:eastAsiaTheme="minorEastAsia" w:hAnsi="Cambria Math"/>
             </w:rPr>
-            <m:t>+</m:t>
-          </m:r>
-          <m:r>
-            <w:rPr>
-              <w:rFonts w:ascii="Cambria Math" w:eastAsiaTheme="minorEastAsia" w:hAnsi="Cambria Math"/>
-            </w:rPr>
-            <m:t>1</m:t>
+            <m:t>+1</m:t>
           </m:r>
           <m:rad>
             <m:radPr>
@@ -2673,25 +2621,7 @@
             <w:rPr>
               <w:rFonts w:ascii="Cambria Math" w:eastAsiaTheme="minorEastAsia" w:hAnsi="Cambria Math"/>
             </w:rPr>
-            <m:t>i=</m:t>
-          </m:r>
-          <m:r>
-            <w:rPr>
-              <w:rFonts w:ascii="Cambria Math" w:eastAsiaTheme="minorEastAsia" w:hAnsi="Cambria Math"/>
-            </w:rPr>
-            <m:t>3</m:t>
-          </m:r>
-          <m:r>
-            <w:rPr>
-              <w:rFonts w:ascii="Cambria Math" w:eastAsiaTheme="minorEastAsia" w:hAnsi="Cambria Math"/>
-            </w:rPr>
-            <m:t>:</m:t>
-          </m:r>
-          <m:r>
-            <w:rPr>
-              <w:rFonts w:ascii="Cambria Math" w:eastAsiaTheme="minorEastAsia" w:hAnsi="Cambria Math"/>
-            </w:rPr>
-            <m:t xml:space="preserve">  </m:t>
+            <m:t xml:space="preserve">i=3:  </m:t>
           </m:r>
           <m:f>
             <m:fPr>
@@ -2723,13 +2653,7 @@
             <w:rPr>
               <w:rFonts w:ascii="Cambria Math" w:eastAsiaTheme="minorEastAsia" w:hAnsi="Cambria Math"/>
             </w:rPr>
-            <m:t>+</m:t>
-          </m:r>
-          <m:r>
-            <w:rPr>
-              <w:rFonts w:ascii="Cambria Math" w:eastAsiaTheme="minorEastAsia" w:hAnsi="Cambria Math"/>
-            </w:rPr>
-            <m:t>1</m:t>
+            <m:t>+1</m:t>
           </m:r>
           <m:rad>
             <m:radPr>
@@ -3986,15 +3910,7 @@
         <w:rPr>
           <w:rFonts w:eastAsiaTheme="minorEastAsia"/>
         </w:rPr>
-        <w:t xml:space="preserve"> Percep</w:t>
-      </w:r>
-      <w:bookmarkStart w:id="0" w:name="_GoBack"/>
-      <w:bookmarkEnd w:id="0"/>
-      <w:r>
-        <w:rPr>
-          <w:rFonts w:eastAsiaTheme="minorEastAsia"/>
-        </w:rPr>
-        <w:t xml:space="preserve">tron converges within </w:t>
+        <w:t xml:space="preserve"> Perceptron converges within </w:t>
       </w:r>
       <m:oMath>
         <m:sSup>
@@ -4114,6 +4030,35 @@
         </w:rPr>
         <w:t xml:space="preserve"> Negate the weight vector.</w:t>
       </w:r>
+      <w:r>
+        <w:rPr>
+          <w:rFonts w:eastAsiaTheme="minorEastAsia"/>
+        </w:rPr>
+        <w:t xml:space="preserve"> </w:t>
+      </w:r>
+      <w:r>
+        <w:rPr>
+          <w:rFonts w:eastAsiaTheme="minorEastAsia"/>
+          <w:color w:val="FF0000"/>
+        </w:rPr>
+        <w:t xml:space="preserve">Add some small value </w:t>
+      </w:r>
+      <m:oMath>
+        <m:r>
+          <w:rPr>
+            <w:rFonts w:ascii="Cambria Math" w:eastAsiaTheme="minorEastAsia" w:hAnsi="Cambria Math"/>
+            <w:color w:val="FF0000"/>
+          </w:rPr>
+          <m:t>ϵ</m:t>
+        </m:r>
+      </m:oMath>
+      <w:r>
+        <w:rPr>
+          <w:rFonts w:eastAsiaTheme="minorEastAsia"/>
+          <w:color w:val="FF0000"/>
+        </w:rPr>
+        <w:t xml:space="preserve"> to the bias to shift the points on the boundary back to the correct labelling.</w:t>
+      </w:r>
     </w:p>
     <w:p>
       <w:pPr>
@@ -4214,38 +4159,2130 @@
       <w:pPr>
         <w:pStyle w:val="ListParagraph"/>
         <w:ind w:left="1440"/>
-        <w:rPr>
-          <w:rFonts w:eastAsiaTheme="minorEastAsia"/>
-        </w:rPr>
-      </w:pPr>
-      <w:sdt>
-        <w:sdtPr>
+        <w:jc w:val="center"/>
+        <w:rPr>
+          <w:rFonts w:eastAsiaTheme="minorEastAsia"/>
+        </w:rPr>
+      </w:pPr>
+      <m:oMath>
+        <m:sSub>
+          <m:sSubPr>
+            <m:ctrlPr>
+              <w:rPr>
+                <w:rFonts w:ascii="Cambria Math" w:eastAsiaTheme="minorEastAsia" w:hAnsi="Cambria Math"/>
+                <w:i/>
+              </w:rPr>
+            </m:ctrlPr>
+          </m:sSubPr>
+          <m:e>
+            <m:acc>
+              <m:accPr>
+                <m:chr m:val="⃗"/>
+                <m:ctrlPr>
+                  <w:rPr>
+                    <w:rFonts w:ascii="Cambria Math" w:eastAsiaTheme="minorEastAsia" w:hAnsi="Cambria Math"/>
+                    <w:i/>
+                  </w:rPr>
+                </m:ctrlPr>
+              </m:accPr>
+              <m:e>
+                <m:r>
+                  <w:rPr>
+                    <w:rFonts w:ascii="Cambria Math" w:eastAsiaTheme="minorEastAsia" w:hAnsi="Cambria Math"/>
+                  </w:rPr>
+                  <m:t>w</m:t>
+                </m:r>
+              </m:e>
+            </m:acc>
+          </m:e>
+          <m:sub>
+            <m:r>
+              <w:rPr>
+                <w:rFonts w:ascii="Cambria Math" w:eastAsiaTheme="minorEastAsia" w:hAnsi="Cambria Math"/>
+              </w:rPr>
+              <m:t>0</m:t>
+            </m:r>
+          </m:sub>
+        </m:sSub>
+        <m:r>
           <w:rPr>
             <w:rFonts w:ascii="Cambria Math" w:eastAsiaTheme="minorEastAsia" w:hAnsi="Cambria Math"/>
-            <w:i/>
           </w:rPr>
-          <w:id w:val="1928074777"/>
-          <w:placeholder>
-            <w:docPart w:val="DefaultPlaceholder_2098659788"/>
-          </w:placeholder>
-          <w:temporary/>
-          <w:showingPlcHdr/>
-          <w:equation/>
-        </w:sdtPr>
-        <w:sdtContent>
-          <m:oMathPara>
-            <m:oMath>
+          <m:t>⋅</m:t>
+        </m:r>
+        <m:sSub>
+          <m:sSubPr>
+            <m:ctrlPr>
+              <w:rPr>
+                <w:rFonts w:ascii="Cambria Math" w:eastAsiaTheme="minorEastAsia" w:hAnsi="Cambria Math"/>
+                <w:i/>
+              </w:rPr>
+            </m:ctrlPr>
+          </m:sSubPr>
+          <m:e>
+            <m:acc>
+              <m:accPr>
+                <m:chr m:val="⃗"/>
+                <m:ctrlPr>
+                  <w:rPr>
+                    <w:rFonts w:ascii="Cambria Math" w:eastAsiaTheme="minorEastAsia" w:hAnsi="Cambria Math"/>
+                    <w:i/>
+                  </w:rPr>
+                </m:ctrlPr>
+              </m:accPr>
+              <m:e>
+                <m:r>
+                  <w:rPr>
+                    <w:rFonts w:ascii="Cambria Math" w:eastAsiaTheme="minorEastAsia" w:hAnsi="Cambria Math"/>
+                  </w:rPr>
+                  <m:t>x</m:t>
+                </m:r>
+              </m:e>
+            </m:acc>
+          </m:e>
+          <m:sub>
+            <m:r>
+              <w:rPr>
+                <w:rFonts w:ascii="Cambria Math" w:eastAsiaTheme="minorEastAsia" w:hAnsi="Cambria Math"/>
+              </w:rPr>
+              <m:t>1</m:t>
+            </m:r>
+          </m:sub>
+        </m:sSub>
+        <m:r>
+          <w:rPr>
+            <w:rFonts w:ascii="Cambria Math" w:eastAsiaTheme="minorEastAsia" w:hAnsi="Cambria Math"/>
+          </w:rPr>
+          <m:t>=0≥0→1;</m:t>
+        </m:r>
+      </m:oMath>
+      <w:r>
+        <w:rPr>
+          <w:rFonts w:eastAsiaTheme="minorEastAsia"/>
+        </w:rPr>
+        <w:t xml:space="preserve"> error</w:t>
+      </w:r>
+    </w:p>
+    <w:p>
+      <w:pPr>
+        <w:pStyle w:val="ListParagraph"/>
+        <w:ind w:left="1440"/>
+        <w:jc w:val="center"/>
+        <w:rPr>
+          <w:rFonts w:eastAsiaTheme="minorEastAsia"/>
+        </w:rPr>
+      </w:pPr>
+      <m:oMathPara>
+        <m:oMath>
+          <m:sSub>
+            <m:sSubPr>
+              <m:ctrlPr>
+                <w:rPr>
+                  <w:rFonts w:ascii="Cambria Math" w:eastAsiaTheme="minorEastAsia" w:hAnsi="Cambria Math"/>
+                  <w:i/>
+                </w:rPr>
+              </m:ctrlPr>
+            </m:sSubPr>
+            <m:e>
+              <m:acc>
+                <m:accPr>
+                  <m:chr m:val="⃗"/>
+                  <m:ctrlPr>
+                    <w:rPr>
+                      <w:rFonts w:ascii="Cambria Math" w:eastAsiaTheme="minorEastAsia" w:hAnsi="Cambria Math"/>
+                      <w:i/>
+                    </w:rPr>
+                  </m:ctrlPr>
+                </m:accPr>
+                <m:e>
+                  <m:r>
+                    <w:rPr>
+                      <w:rFonts w:ascii="Cambria Math" w:eastAsiaTheme="minorEastAsia" w:hAnsi="Cambria Math"/>
+                    </w:rPr>
+                    <m:t>w</m:t>
+                  </m:r>
+                </m:e>
+              </m:acc>
+            </m:e>
+            <m:sub>
               <m:r>
                 <w:rPr>
-                  <w:rStyle w:val="PlaceholderText"/>
-                  <w:rFonts w:ascii="Cambria Math" w:hAnsi="Cambria Math"/>
-                </w:rPr>
-                <m:t>Type equation here.</m:t>
+                  <w:rFonts w:ascii="Cambria Math" w:eastAsiaTheme="minorEastAsia" w:hAnsi="Cambria Math"/>
+                </w:rPr>
+                <m:t>1</m:t>
               </m:r>
-            </m:oMath>
-          </m:oMathPara>
-        </w:sdtContent>
-      </w:sdt>
+            </m:sub>
+          </m:sSub>
+          <m:r>
+            <w:rPr>
+              <w:rFonts w:ascii="Cambria Math" w:eastAsiaTheme="minorEastAsia" w:hAnsi="Cambria Math"/>
+            </w:rPr>
+            <m:t>=</m:t>
+          </m:r>
+          <m:acc>
+            <m:accPr>
+              <m:chr m:val="⃗"/>
+              <m:ctrlPr>
+                <w:rPr>
+                  <w:rFonts w:ascii="Cambria Math" w:eastAsiaTheme="minorEastAsia" w:hAnsi="Cambria Math"/>
+                  <w:i/>
+                </w:rPr>
+              </m:ctrlPr>
+            </m:accPr>
+            <m:e>
+              <m:r>
+                <w:rPr>
+                  <w:rFonts w:ascii="Cambria Math" w:eastAsiaTheme="minorEastAsia" w:hAnsi="Cambria Math"/>
+                </w:rPr>
+                <m:t>0</m:t>
+              </m:r>
+            </m:e>
+          </m:acc>
+          <m:r>
+            <w:rPr>
+              <w:rFonts w:ascii="Cambria Math" w:eastAsiaTheme="minorEastAsia" w:hAnsi="Cambria Math"/>
+            </w:rPr>
+            <m:t>+0.5</m:t>
+          </m:r>
+          <m:r>
+            <w:rPr>
+              <w:rFonts w:ascii="Cambria Math" w:eastAsiaTheme="minorEastAsia" w:hAnsi="Cambria Math"/>
+            </w:rPr>
+            <m:t>×</m:t>
+          </m:r>
+          <m:d>
+            <m:dPr>
+              <m:ctrlPr>
+                <w:rPr>
+                  <w:rFonts w:ascii="Cambria Math" w:eastAsiaTheme="minorEastAsia" w:hAnsi="Cambria Math"/>
+                  <w:i/>
+                </w:rPr>
+              </m:ctrlPr>
+            </m:dPr>
+            <m:e>
+              <m:r>
+                <w:rPr>
+                  <w:rFonts w:ascii="Cambria Math" w:eastAsiaTheme="minorEastAsia" w:hAnsi="Cambria Math"/>
+                </w:rPr>
+                <m:t>-1-1</m:t>
+              </m:r>
+            </m:e>
+          </m:d>
+          <m:r>
+            <w:rPr>
+              <w:rFonts w:ascii="Cambria Math" w:eastAsiaTheme="minorEastAsia" w:hAnsi="Cambria Math"/>
+            </w:rPr>
+            <m:t>×&lt;1,2&gt;</m:t>
+          </m:r>
+          <m:r>
+            <w:rPr>
+              <w:rFonts w:ascii="Cambria Math" w:eastAsiaTheme="minorEastAsia" w:hAnsi="Cambria Math"/>
+            </w:rPr>
+            <m:t>=&lt;-1,-2&gt;</m:t>
+          </m:r>
+        </m:oMath>
+      </m:oMathPara>
+    </w:p>
+    <w:p>
+      <w:pPr>
+        <w:pStyle w:val="ListParagraph"/>
+        <w:ind w:left="1440"/>
+        <w:jc w:val="center"/>
+        <w:rPr>
+          <w:rFonts w:eastAsiaTheme="minorEastAsia"/>
+        </w:rPr>
+      </w:pPr>
+      <m:oMathPara>
+        <m:oMath>
+          <m:sSub>
+            <m:sSubPr>
+              <m:ctrlPr>
+                <w:rPr>
+                  <w:rFonts w:ascii="Cambria Math" w:eastAsiaTheme="minorEastAsia" w:hAnsi="Cambria Math"/>
+                  <w:i/>
+                </w:rPr>
+              </m:ctrlPr>
+            </m:sSubPr>
+            <m:e>
+              <m:acc>
+                <m:accPr>
+                  <m:chr m:val="⃗"/>
+                  <m:ctrlPr>
+                    <w:rPr>
+                      <w:rFonts w:ascii="Cambria Math" w:eastAsiaTheme="minorEastAsia" w:hAnsi="Cambria Math"/>
+                      <w:i/>
+                    </w:rPr>
+                  </m:ctrlPr>
+                </m:accPr>
+                <m:e>
+                  <m:r>
+                    <w:rPr>
+                      <w:rFonts w:ascii="Cambria Math" w:eastAsiaTheme="minorEastAsia" w:hAnsi="Cambria Math"/>
+                    </w:rPr>
+                    <m:t>w</m:t>
+                  </m:r>
+                </m:e>
+              </m:acc>
+            </m:e>
+            <m:sub>
+              <m:r>
+                <w:rPr>
+                  <w:rFonts w:ascii="Cambria Math" w:eastAsiaTheme="minorEastAsia" w:hAnsi="Cambria Math"/>
+                </w:rPr>
+                <m:t>1</m:t>
+              </m:r>
+            </m:sub>
+          </m:sSub>
+          <m:r>
+            <w:rPr>
+              <w:rFonts w:ascii="Cambria Math" w:eastAsiaTheme="minorEastAsia" w:hAnsi="Cambria Math"/>
+            </w:rPr>
+            <m:t>⋅</m:t>
+          </m:r>
+          <m:sSub>
+            <m:sSubPr>
+              <m:ctrlPr>
+                <w:rPr>
+                  <w:rFonts w:ascii="Cambria Math" w:eastAsiaTheme="minorEastAsia" w:hAnsi="Cambria Math"/>
+                  <w:i/>
+                </w:rPr>
+              </m:ctrlPr>
+            </m:sSubPr>
+            <m:e>
+              <m:acc>
+                <m:accPr>
+                  <m:chr m:val="⃗"/>
+                  <m:ctrlPr>
+                    <w:rPr>
+                      <w:rFonts w:ascii="Cambria Math" w:eastAsiaTheme="minorEastAsia" w:hAnsi="Cambria Math"/>
+                      <w:i/>
+                    </w:rPr>
+                  </m:ctrlPr>
+                </m:accPr>
+                <m:e>
+                  <m:r>
+                    <w:rPr>
+                      <w:rFonts w:ascii="Cambria Math" w:eastAsiaTheme="minorEastAsia" w:hAnsi="Cambria Math"/>
+                    </w:rPr>
+                    <m:t>x</m:t>
+                  </m:r>
+                </m:e>
+              </m:acc>
+            </m:e>
+            <m:sub>
+              <m:r>
+                <w:rPr>
+                  <w:rFonts w:ascii="Cambria Math" w:eastAsiaTheme="minorEastAsia" w:hAnsi="Cambria Math"/>
+                </w:rPr>
+                <m:t>1</m:t>
+              </m:r>
+            </m:sub>
+          </m:sSub>
+          <m:r>
+            <w:rPr>
+              <w:rFonts w:ascii="Cambria Math" w:eastAsiaTheme="minorEastAsia" w:hAnsi="Cambria Math"/>
+            </w:rPr>
+            <m:t>=-5&lt;0→-1</m:t>
+          </m:r>
+        </m:oMath>
+      </m:oMathPara>
+    </w:p>
+    <w:p>
+      <w:pPr>
+        <w:pStyle w:val="ListParagraph"/>
+        <w:ind w:left="1440"/>
+        <w:jc w:val="center"/>
+        <w:rPr>
+          <w:rFonts w:eastAsiaTheme="minorEastAsia"/>
+        </w:rPr>
+      </w:pPr>
+      <m:oMathPara>
+        <m:oMath>
+          <m:sSub>
+            <m:sSubPr>
+              <m:ctrlPr>
+                <w:rPr>
+                  <w:rFonts w:ascii="Cambria Math" w:eastAsiaTheme="minorEastAsia" w:hAnsi="Cambria Math"/>
+                  <w:i/>
+                </w:rPr>
+              </m:ctrlPr>
+            </m:sSubPr>
+            <m:e>
+              <m:acc>
+                <m:accPr>
+                  <m:chr m:val="⃗"/>
+                  <m:ctrlPr>
+                    <w:rPr>
+                      <w:rFonts w:ascii="Cambria Math" w:eastAsiaTheme="minorEastAsia" w:hAnsi="Cambria Math"/>
+                      <w:i/>
+                    </w:rPr>
+                  </m:ctrlPr>
+                </m:accPr>
+                <m:e>
+                  <m:r>
+                    <w:rPr>
+                      <w:rFonts w:ascii="Cambria Math" w:eastAsiaTheme="minorEastAsia" w:hAnsi="Cambria Math"/>
+                    </w:rPr>
+                    <m:t>w</m:t>
+                  </m:r>
+                </m:e>
+              </m:acc>
+            </m:e>
+            <m:sub>
+              <m:r>
+                <w:rPr>
+                  <w:rFonts w:ascii="Cambria Math" w:eastAsiaTheme="minorEastAsia" w:hAnsi="Cambria Math"/>
+                </w:rPr>
+                <m:t>1</m:t>
+              </m:r>
+            </m:sub>
+          </m:sSub>
+          <m:r>
+            <w:rPr>
+              <w:rFonts w:ascii="Cambria Math" w:eastAsiaTheme="minorEastAsia" w:hAnsi="Cambria Math"/>
+            </w:rPr>
+            <m:t>⋅</m:t>
+          </m:r>
+          <m:sSub>
+            <m:sSubPr>
+              <m:ctrlPr>
+                <w:rPr>
+                  <w:rFonts w:ascii="Cambria Math" w:eastAsiaTheme="minorEastAsia" w:hAnsi="Cambria Math"/>
+                  <w:i/>
+                </w:rPr>
+              </m:ctrlPr>
+            </m:sSubPr>
+            <m:e>
+              <m:acc>
+                <m:accPr>
+                  <m:chr m:val="⃗"/>
+                  <m:ctrlPr>
+                    <w:rPr>
+                      <w:rFonts w:ascii="Cambria Math" w:eastAsiaTheme="minorEastAsia" w:hAnsi="Cambria Math"/>
+                      <w:i/>
+                    </w:rPr>
+                  </m:ctrlPr>
+                </m:accPr>
+                <m:e>
+                  <m:r>
+                    <w:rPr>
+                      <w:rFonts w:ascii="Cambria Math" w:eastAsiaTheme="minorEastAsia" w:hAnsi="Cambria Math"/>
+                    </w:rPr>
+                    <m:t>x</m:t>
+                  </m:r>
+                </m:e>
+              </m:acc>
+            </m:e>
+            <m:sub>
+              <m:r>
+                <w:rPr>
+                  <w:rFonts w:ascii="Cambria Math" w:eastAsiaTheme="minorEastAsia" w:hAnsi="Cambria Math"/>
+                </w:rPr>
+                <m:t>2</m:t>
+              </m:r>
+            </m:sub>
+          </m:sSub>
+          <m:r>
+            <w:rPr>
+              <w:rFonts w:ascii="Cambria Math" w:eastAsiaTheme="minorEastAsia" w:hAnsi="Cambria Math"/>
+            </w:rPr>
+            <m:t>=-4&lt;0→-1</m:t>
+          </m:r>
+        </m:oMath>
+      </m:oMathPara>
+    </w:p>
+    <w:p>
+      <w:pPr>
+        <w:pStyle w:val="ListParagraph"/>
+        <w:ind w:left="1440"/>
+        <w:jc w:val="center"/>
+        <w:rPr>
+          <w:rFonts w:eastAsiaTheme="minorEastAsia"/>
+        </w:rPr>
+      </w:pPr>
+      <m:oMathPara>
+        <m:oMath>
+          <m:sSub>
+            <m:sSubPr>
+              <m:ctrlPr>
+                <w:rPr>
+                  <w:rFonts w:ascii="Cambria Math" w:eastAsiaTheme="minorEastAsia" w:hAnsi="Cambria Math"/>
+                  <w:i/>
+                </w:rPr>
+              </m:ctrlPr>
+            </m:sSubPr>
+            <m:e>
+              <m:acc>
+                <m:accPr>
+                  <m:chr m:val="⃗"/>
+                  <m:ctrlPr>
+                    <w:rPr>
+                      <w:rFonts w:ascii="Cambria Math" w:eastAsiaTheme="minorEastAsia" w:hAnsi="Cambria Math"/>
+                      <w:i/>
+                    </w:rPr>
+                  </m:ctrlPr>
+                </m:accPr>
+                <m:e>
+                  <m:r>
+                    <w:rPr>
+                      <w:rFonts w:ascii="Cambria Math" w:eastAsiaTheme="minorEastAsia" w:hAnsi="Cambria Math"/>
+                    </w:rPr>
+                    <m:t>w</m:t>
+                  </m:r>
+                </m:e>
+              </m:acc>
+            </m:e>
+            <m:sub>
+              <m:r>
+                <w:rPr>
+                  <w:rFonts w:ascii="Cambria Math" w:eastAsiaTheme="minorEastAsia" w:hAnsi="Cambria Math"/>
+                </w:rPr>
+                <m:t>1</m:t>
+              </m:r>
+            </m:sub>
+          </m:sSub>
+          <m:r>
+            <w:rPr>
+              <w:rFonts w:ascii="Cambria Math" w:eastAsiaTheme="minorEastAsia" w:hAnsi="Cambria Math"/>
+            </w:rPr>
+            <m:t>⋅</m:t>
+          </m:r>
+          <m:sSub>
+            <m:sSubPr>
+              <m:ctrlPr>
+                <w:rPr>
+                  <w:rFonts w:ascii="Cambria Math" w:eastAsiaTheme="minorEastAsia" w:hAnsi="Cambria Math"/>
+                  <w:i/>
+                </w:rPr>
+              </m:ctrlPr>
+            </m:sSubPr>
+            <m:e>
+              <m:acc>
+                <m:accPr>
+                  <m:chr m:val="⃗"/>
+                  <m:ctrlPr>
+                    <w:rPr>
+                      <w:rFonts w:ascii="Cambria Math" w:eastAsiaTheme="minorEastAsia" w:hAnsi="Cambria Math"/>
+                      <w:i/>
+                    </w:rPr>
+                  </m:ctrlPr>
+                </m:accPr>
+                <m:e>
+                  <m:r>
+                    <w:rPr>
+                      <w:rFonts w:ascii="Cambria Math" w:eastAsiaTheme="minorEastAsia" w:hAnsi="Cambria Math"/>
+                    </w:rPr>
+                    <m:t>x</m:t>
+                  </m:r>
+                </m:e>
+              </m:acc>
+            </m:e>
+            <m:sub>
+              <m:r>
+                <w:rPr>
+                  <w:rFonts w:ascii="Cambria Math" w:eastAsiaTheme="minorEastAsia" w:hAnsi="Cambria Math"/>
+                </w:rPr>
+                <m:t>3</m:t>
+              </m:r>
+            </m:sub>
+          </m:sSub>
+          <m:r>
+            <w:rPr>
+              <w:rFonts w:ascii="Cambria Math" w:eastAsiaTheme="minorEastAsia" w:hAnsi="Cambria Math"/>
+            </w:rPr>
+            <m:t>=-9&lt;0→-1</m:t>
+          </m:r>
+        </m:oMath>
+      </m:oMathPara>
+    </w:p>
+    <w:p>
+      <w:pPr>
+        <w:pStyle w:val="ListParagraph"/>
+        <w:ind w:left="1440"/>
+        <w:jc w:val="center"/>
+        <w:rPr>
+          <w:rFonts w:eastAsiaTheme="minorEastAsia"/>
+        </w:rPr>
+      </w:pPr>
+      <m:oMath>
+        <m:sSub>
+          <m:sSubPr>
+            <m:ctrlPr>
+              <w:rPr>
+                <w:rFonts w:ascii="Cambria Math" w:eastAsiaTheme="minorEastAsia" w:hAnsi="Cambria Math"/>
+                <w:i/>
+              </w:rPr>
+            </m:ctrlPr>
+          </m:sSubPr>
+          <m:e>
+            <m:acc>
+              <m:accPr>
+                <m:chr m:val="⃗"/>
+                <m:ctrlPr>
+                  <w:rPr>
+                    <w:rFonts w:ascii="Cambria Math" w:eastAsiaTheme="minorEastAsia" w:hAnsi="Cambria Math"/>
+                    <w:i/>
+                  </w:rPr>
+                </m:ctrlPr>
+              </m:accPr>
+              <m:e>
+                <m:r>
+                  <w:rPr>
+                    <w:rFonts w:ascii="Cambria Math" w:eastAsiaTheme="minorEastAsia" w:hAnsi="Cambria Math"/>
+                  </w:rPr>
+                  <m:t>w</m:t>
+                </m:r>
+              </m:e>
+            </m:acc>
+          </m:e>
+          <m:sub>
+            <m:r>
+              <w:rPr>
+                <w:rFonts w:ascii="Cambria Math" w:eastAsiaTheme="minorEastAsia" w:hAnsi="Cambria Math"/>
+              </w:rPr>
+              <m:t>1</m:t>
+            </m:r>
+          </m:sub>
+        </m:sSub>
+        <m:r>
+          <w:rPr>
+            <w:rFonts w:ascii="Cambria Math" w:eastAsiaTheme="minorEastAsia" w:hAnsi="Cambria Math"/>
+          </w:rPr>
+          <m:t>⋅</m:t>
+        </m:r>
+        <m:sSub>
+          <m:sSubPr>
+            <m:ctrlPr>
+              <w:rPr>
+                <w:rFonts w:ascii="Cambria Math" w:eastAsiaTheme="minorEastAsia" w:hAnsi="Cambria Math"/>
+                <w:i/>
+              </w:rPr>
+            </m:ctrlPr>
+          </m:sSubPr>
+          <m:e>
+            <m:acc>
+              <m:accPr>
+                <m:chr m:val="⃗"/>
+                <m:ctrlPr>
+                  <w:rPr>
+                    <w:rFonts w:ascii="Cambria Math" w:eastAsiaTheme="minorEastAsia" w:hAnsi="Cambria Math"/>
+                    <w:i/>
+                  </w:rPr>
+                </m:ctrlPr>
+              </m:accPr>
+              <m:e>
+                <m:r>
+                  <w:rPr>
+                    <w:rFonts w:ascii="Cambria Math" w:eastAsiaTheme="minorEastAsia" w:hAnsi="Cambria Math"/>
+                  </w:rPr>
+                  <m:t>x</m:t>
+                </m:r>
+              </m:e>
+            </m:acc>
+          </m:e>
+          <m:sub>
+            <m:r>
+              <w:rPr>
+                <w:rFonts w:ascii="Cambria Math" w:eastAsiaTheme="minorEastAsia" w:hAnsi="Cambria Math"/>
+              </w:rPr>
+              <m:t>4</m:t>
+            </m:r>
+          </m:sub>
+        </m:sSub>
+        <m:r>
+          <w:rPr>
+            <w:rFonts w:ascii="Cambria Math" w:eastAsiaTheme="minorEastAsia" w:hAnsi="Cambria Math"/>
+          </w:rPr>
+          <m:t>=-2&lt;0→-1</m:t>
+        </m:r>
+      </m:oMath>
+      <w:r>
+        <w:rPr>
+          <w:rFonts w:eastAsiaTheme="minorEastAsia"/>
+        </w:rPr>
+        <w:t>; error</w:t>
+      </w:r>
+    </w:p>
+    <w:p>
+      <w:pPr>
+        <w:pStyle w:val="ListParagraph"/>
+        <w:ind w:left="1440"/>
+        <w:jc w:val="center"/>
+        <w:rPr>
+          <w:rFonts w:eastAsiaTheme="minorEastAsia"/>
+        </w:rPr>
+      </w:pPr>
+      <m:oMathPara>
+        <m:oMath>
+          <m:sSub>
+            <m:sSubPr>
+              <m:ctrlPr>
+                <w:rPr>
+                  <w:rFonts w:ascii="Cambria Math" w:eastAsiaTheme="minorEastAsia" w:hAnsi="Cambria Math"/>
+                  <w:i/>
+                </w:rPr>
+              </m:ctrlPr>
+            </m:sSubPr>
+            <m:e>
+              <m:acc>
+                <m:accPr>
+                  <m:chr m:val="⃗"/>
+                  <m:ctrlPr>
+                    <w:rPr>
+                      <w:rFonts w:ascii="Cambria Math" w:eastAsiaTheme="minorEastAsia" w:hAnsi="Cambria Math"/>
+                      <w:i/>
+                    </w:rPr>
+                  </m:ctrlPr>
+                </m:accPr>
+                <m:e>
+                  <m:r>
+                    <w:rPr>
+                      <w:rFonts w:ascii="Cambria Math" w:eastAsiaTheme="minorEastAsia" w:hAnsi="Cambria Math"/>
+                    </w:rPr>
+                    <m:t>w</m:t>
+                  </m:r>
+                </m:e>
+              </m:acc>
+            </m:e>
+            <m:sub>
+              <m:r>
+                <w:rPr>
+                  <w:rFonts w:ascii="Cambria Math" w:eastAsiaTheme="minorEastAsia" w:hAnsi="Cambria Math"/>
+                </w:rPr>
+                <m:t>2</m:t>
+              </m:r>
+            </m:sub>
+          </m:sSub>
+          <m:r>
+            <w:rPr>
+              <w:rFonts w:ascii="Cambria Math" w:eastAsiaTheme="minorEastAsia" w:hAnsi="Cambria Math"/>
+            </w:rPr>
+            <m:t>=</m:t>
+          </m:r>
+          <m:sSub>
+            <m:sSubPr>
+              <m:ctrlPr>
+                <w:rPr>
+                  <w:rFonts w:ascii="Cambria Math" w:eastAsiaTheme="minorEastAsia" w:hAnsi="Cambria Math"/>
+                  <w:i/>
+                </w:rPr>
+              </m:ctrlPr>
+            </m:sSubPr>
+            <m:e>
+              <m:acc>
+                <m:accPr>
+                  <m:chr m:val="⃗"/>
+                  <m:ctrlPr>
+                    <w:rPr>
+                      <w:rFonts w:ascii="Cambria Math" w:eastAsiaTheme="minorEastAsia" w:hAnsi="Cambria Math"/>
+                      <w:i/>
+                    </w:rPr>
+                  </m:ctrlPr>
+                </m:accPr>
+                <m:e>
+                  <m:r>
+                    <w:rPr>
+                      <w:rFonts w:ascii="Cambria Math" w:eastAsiaTheme="minorEastAsia" w:hAnsi="Cambria Math"/>
+                    </w:rPr>
+                    <m:t>w</m:t>
+                  </m:r>
+                </m:e>
+              </m:acc>
+            </m:e>
+            <m:sub>
+              <m:r>
+                <w:rPr>
+                  <w:rFonts w:ascii="Cambria Math" w:eastAsiaTheme="minorEastAsia" w:hAnsi="Cambria Math"/>
+                </w:rPr>
+                <m:t>1</m:t>
+              </m:r>
+            </m:sub>
+          </m:sSub>
+          <m:r>
+            <w:rPr>
+              <w:rFonts w:ascii="Cambria Math" w:eastAsiaTheme="minorEastAsia" w:hAnsi="Cambria Math"/>
+            </w:rPr>
+            <m:t>+0.5×</m:t>
+          </m:r>
+          <m:d>
+            <m:dPr>
+              <m:ctrlPr>
+                <w:rPr>
+                  <w:rFonts w:ascii="Cambria Math" w:eastAsiaTheme="minorEastAsia" w:hAnsi="Cambria Math"/>
+                  <w:i/>
+                </w:rPr>
+              </m:ctrlPr>
+            </m:dPr>
+            <m:e>
+              <m:r>
+                <w:rPr>
+                  <w:rFonts w:ascii="Cambria Math" w:eastAsiaTheme="minorEastAsia" w:hAnsi="Cambria Math"/>
+                </w:rPr>
+                <m:t>1-</m:t>
+              </m:r>
+              <m:d>
+                <m:dPr>
+                  <m:ctrlPr>
+                    <w:rPr>
+                      <w:rFonts w:ascii="Cambria Math" w:eastAsiaTheme="minorEastAsia" w:hAnsi="Cambria Math"/>
+                      <w:i/>
+                    </w:rPr>
+                  </m:ctrlPr>
+                </m:dPr>
+                <m:e>
+                  <m:r>
+                    <w:rPr>
+                      <w:rFonts w:ascii="Cambria Math" w:eastAsiaTheme="minorEastAsia" w:hAnsi="Cambria Math"/>
+                    </w:rPr>
+                    <m:t>-1</m:t>
+                  </m:r>
+                </m:e>
+              </m:d>
+            </m:e>
+          </m:d>
+          <m:r>
+            <w:rPr>
+              <w:rFonts w:ascii="Cambria Math" w:eastAsiaTheme="minorEastAsia" w:hAnsi="Cambria Math"/>
+            </w:rPr>
+            <m:t>×&lt;0,1&gt;=&lt;-1,-1&gt;</m:t>
+          </m:r>
+        </m:oMath>
+      </m:oMathPara>
+    </w:p>
+    <w:p>
+      <w:pPr>
+        <w:pStyle w:val="ListParagraph"/>
+        <w:ind w:left="1440"/>
+        <w:jc w:val="center"/>
+        <w:rPr>
+          <w:rFonts w:eastAsiaTheme="minorEastAsia"/>
+        </w:rPr>
+      </w:pPr>
+      <m:oMathPara>
+        <m:oMath>
+          <m:sSub>
+            <m:sSubPr>
+              <m:ctrlPr>
+                <w:rPr>
+                  <w:rFonts w:ascii="Cambria Math" w:eastAsiaTheme="minorEastAsia" w:hAnsi="Cambria Math"/>
+                  <w:i/>
+                </w:rPr>
+              </m:ctrlPr>
+            </m:sSubPr>
+            <m:e>
+              <m:acc>
+                <m:accPr>
+                  <m:chr m:val="⃗"/>
+                  <m:ctrlPr>
+                    <w:rPr>
+                      <w:rFonts w:ascii="Cambria Math" w:eastAsiaTheme="minorEastAsia" w:hAnsi="Cambria Math"/>
+                      <w:i/>
+                    </w:rPr>
+                  </m:ctrlPr>
+                </m:accPr>
+                <m:e>
+                  <m:r>
+                    <w:rPr>
+                      <w:rFonts w:ascii="Cambria Math" w:eastAsiaTheme="minorEastAsia" w:hAnsi="Cambria Math"/>
+                    </w:rPr>
+                    <m:t>w</m:t>
+                  </m:r>
+                </m:e>
+              </m:acc>
+            </m:e>
+            <m:sub>
+              <m:r>
+                <w:rPr>
+                  <w:rFonts w:ascii="Cambria Math" w:eastAsiaTheme="minorEastAsia" w:hAnsi="Cambria Math"/>
+                </w:rPr>
+                <m:t>2</m:t>
+              </m:r>
+            </m:sub>
+          </m:sSub>
+          <m:r>
+            <w:rPr>
+              <w:rFonts w:ascii="Cambria Math" w:eastAsiaTheme="minorEastAsia" w:hAnsi="Cambria Math"/>
+            </w:rPr>
+            <m:t>⋅</m:t>
+          </m:r>
+          <m:sSub>
+            <m:sSubPr>
+              <m:ctrlPr>
+                <w:rPr>
+                  <w:rFonts w:ascii="Cambria Math" w:eastAsiaTheme="minorEastAsia" w:hAnsi="Cambria Math"/>
+                  <w:i/>
+                </w:rPr>
+              </m:ctrlPr>
+            </m:sSubPr>
+            <m:e>
+              <m:acc>
+                <m:accPr>
+                  <m:chr m:val="⃗"/>
+                  <m:ctrlPr>
+                    <w:rPr>
+                      <w:rFonts w:ascii="Cambria Math" w:eastAsiaTheme="minorEastAsia" w:hAnsi="Cambria Math"/>
+                      <w:i/>
+                    </w:rPr>
+                  </m:ctrlPr>
+                </m:accPr>
+                <m:e>
+                  <m:r>
+                    <w:rPr>
+                      <w:rFonts w:ascii="Cambria Math" w:eastAsiaTheme="minorEastAsia" w:hAnsi="Cambria Math"/>
+                    </w:rPr>
+                    <m:t>x</m:t>
+                  </m:r>
+                </m:e>
+              </m:acc>
+            </m:e>
+            <m:sub>
+              <m:r>
+                <w:rPr>
+                  <w:rFonts w:ascii="Cambria Math" w:eastAsiaTheme="minorEastAsia" w:hAnsi="Cambria Math"/>
+                </w:rPr>
+                <m:t>1</m:t>
+              </m:r>
+            </m:sub>
+          </m:sSub>
+          <m:r>
+            <w:rPr>
+              <w:rFonts w:ascii="Cambria Math" w:eastAsiaTheme="minorEastAsia" w:hAnsi="Cambria Math"/>
+            </w:rPr>
+            <m:t>&lt;0→-1</m:t>
+          </m:r>
+        </m:oMath>
+      </m:oMathPara>
+    </w:p>
+    <w:p>
+      <w:pPr>
+        <w:pStyle w:val="ListParagraph"/>
+        <w:ind w:left="1440"/>
+        <w:jc w:val="center"/>
+        <w:rPr>
+          <w:rFonts w:eastAsiaTheme="minorEastAsia"/>
+        </w:rPr>
+      </w:pPr>
+      <m:oMathPara>
+        <m:oMath>
+          <m:sSub>
+            <m:sSubPr>
+              <m:ctrlPr>
+                <w:rPr>
+                  <w:rFonts w:ascii="Cambria Math" w:eastAsiaTheme="minorEastAsia" w:hAnsi="Cambria Math"/>
+                  <w:i/>
+                </w:rPr>
+              </m:ctrlPr>
+            </m:sSubPr>
+            <m:e>
+              <m:acc>
+                <m:accPr>
+                  <m:chr m:val="⃗"/>
+                  <m:ctrlPr>
+                    <w:rPr>
+                      <w:rFonts w:ascii="Cambria Math" w:eastAsiaTheme="minorEastAsia" w:hAnsi="Cambria Math"/>
+                      <w:i/>
+                    </w:rPr>
+                  </m:ctrlPr>
+                </m:accPr>
+                <m:e>
+                  <m:r>
+                    <w:rPr>
+                      <w:rFonts w:ascii="Cambria Math" w:eastAsiaTheme="minorEastAsia" w:hAnsi="Cambria Math"/>
+                    </w:rPr>
+                    <m:t>w</m:t>
+                  </m:r>
+                </m:e>
+              </m:acc>
+            </m:e>
+            <m:sub>
+              <m:r>
+                <w:rPr>
+                  <w:rFonts w:ascii="Cambria Math" w:eastAsiaTheme="minorEastAsia" w:hAnsi="Cambria Math"/>
+                </w:rPr>
+                <m:t>2</m:t>
+              </m:r>
+            </m:sub>
+          </m:sSub>
+          <m:r>
+            <w:rPr>
+              <w:rFonts w:ascii="Cambria Math" w:eastAsiaTheme="minorEastAsia" w:hAnsi="Cambria Math"/>
+            </w:rPr>
+            <m:t>⋅</m:t>
+          </m:r>
+          <m:sSub>
+            <m:sSubPr>
+              <m:ctrlPr>
+                <w:rPr>
+                  <w:rFonts w:ascii="Cambria Math" w:eastAsiaTheme="minorEastAsia" w:hAnsi="Cambria Math"/>
+                  <w:i/>
+                </w:rPr>
+              </m:ctrlPr>
+            </m:sSubPr>
+            <m:e>
+              <m:acc>
+                <m:accPr>
+                  <m:chr m:val="⃗"/>
+                  <m:ctrlPr>
+                    <w:rPr>
+                      <w:rFonts w:ascii="Cambria Math" w:eastAsiaTheme="minorEastAsia" w:hAnsi="Cambria Math"/>
+                      <w:i/>
+                    </w:rPr>
+                  </m:ctrlPr>
+                </m:accPr>
+                <m:e>
+                  <m:r>
+                    <w:rPr>
+                      <w:rFonts w:ascii="Cambria Math" w:eastAsiaTheme="minorEastAsia" w:hAnsi="Cambria Math"/>
+                    </w:rPr>
+                    <m:t>x</m:t>
+                  </m:r>
+                </m:e>
+              </m:acc>
+            </m:e>
+            <m:sub>
+              <m:r>
+                <w:rPr>
+                  <w:rFonts w:ascii="Cambria Math" w:eastAsiaTheme="minorEastAsia" w:hAnsi="Cambria Math"/>
+                </w:rPr>
+                <m:t>2</m:t>
+              </m:r>
+            </m:sub>
+          </m:sSub>
+          <m:r>
+            <w:rPr>
+              <w:rFonts w:ascii="Cambria Math" w:eastAsiaTheme="minorEastAsia" w:hAnsi="Cambria Math"/>
+            </w:rPr>
+            <m:t>&lt;0→-1</m:t>
+          </m:r>
+        </m:oMath>
+      </m:oMathPara>
+    </w:p>
+    <w:p>
+      <w:pPr>
+        <w:pStyle w:val="ListParagraph"/>
+        <w:ind w:left="1440"/>
+        <w:jc w:val="center"/>
+        <w:rPr>
+          <w:rFonts w:eastAsiaTheme="minorEastAsia"/>
+        </w:rPr>
+      </w:pPr>
+      <m:oMathPara>
+        <m:oMath>
+          <m:sSub>
+            <m:sSubPr>
+              <m:ctrlPr>
+                <w:rPr>
+                  <w:rFonts w:ascii="Cambria Math" w:eastAsiaTheme="minorEastAsia" w:hAnsi="Cambria Math"/>
+                  <w:i/>
+                </w:rPr>
+              </m:ctrlPr>
+            </m:sSubPr>
+            <m:e>
+              <m:acc>
+                <m:accPr>
+                  <m:chr m:val="⃗"/>
+                  <m:ctrlPr>
+                    <w:rPr>
+                      <w:rFonts w:ascii="Cambria Math" w:eastAsiaTheme="minorEastAsia" w:hAnsi="Cambria Math"/>
+                      <w:i/>
+                    </w:rPr>
+                  </m:ctrlPr>
+                </m:accPr>
+                <m:e>
+                  <m:r>
+                    <w:rPr>
+                      <w:rFonts w:ascii="Cambria Math" w:eastAsiaTheme="minorEastAsia" w:hAnsi="Cambria Math"/>
+                    </w:rPr>
+                    <m:t>w</m:t>
+                  </m:r>
+                </m:e>
+              </m:acc>
+            </m:e>
+            <m:sub>
+              <m:r>
+                <w:rPr>
+                  <w:rFonts w:ascii="Cambria Math" w:eastAsiaTheme="minorEastAsia" w:hAnsi="Cambria Math"/>
+                </w:rPr>
+                <m:t>2</m:t>
+              </m:r>
+            </m:sub>
+          </m:sSub>
+          <m:r>
+            <w:rPr>
+              <w:rFonts w:ascii="Cambria Math" w:eastAsiaTheme="minorEastAsia" w:hAnsi="Cambria Math"/>
+            </w:rPr>
+            <m:t>⋅</m:t>
+          </m:r>
+          <m:sSub>
+            <m:sSubPr>
+              <m:ctrlPr>
+                <w:rPr>
+                  <w:rFonts w:ascii="Cambria Math" w:eastAsiaTheme="minorEastAsia" w:hAnsi="Cambria Math"/>
+                  <w:i/>
+                </w:rPr>
+              </m:ctrlPr>
+            </m:sSubPr>
+            <m:e>
+              <m:acc>
+                <m:accPr>
+                  <m:chr m:val="⃗"/>
+                  <m:ctrlPr>
+                    <w:rPr>
+                      <w:rFonts w:ascii="Cambria Math" w:eastAsiaTheme="minorEastAsia" w:hAnsi="Cambria Math"/>
+                      <w:i/>
+                    </w:rPr>
+                  </m:ctrlPr>
+                </m:accPr>
+                <m:e>
+                  <m:r>
+                    <w:rPr>
+                      <w:rFonts w:ascii="Cambria Math" w:eastAsiaTheme="minorEastAsia" w:hAnsi="Cambria Math"/>
+                    </w:rPr>
+                    <m:t>x</m:t>
+                  </m:r>
+                </m:e>
+              </m:acc>
+            </m:e>
+            <m:sub>
+              <m:r>
+                <w:rPr>
+                  <w:rFonts w:ascii="Cambria Math" w:eastAsiaTheme="minorEastAsia" w:hAnsi="Cambria Math"/>
+                </w:rPr>
+                <m:t>3</m:t>
+              </m:r>
+            </m:sub>
+          </m:sSub>
+          <m:r>
+            <w:rPr>
+              <w:rFonts w:ascii="Cambria Math" w:eastAsiaTheme="minorEastAsia" w:hAnsi="Cambria Math"/>
+            </w:rPr>
+            <m:t>&lt;0→-1</m:t>
+          </m:r>
+        </m:oMath>
+      </m:oMathPara>
+    </w:p>
+    <w:p>
+      <w:pPr>
+        <w:pStyle w:val="ListParagraph"/>
+        <w:ind w:left="1440"/>
+        <w:jc w:val="center"/>
+        <w:rPr>
+          <w:rFonts w:eastAsiaTheme="minorEastAsia"/>
+        </w:rPr>
+      </w:pPr>
+      <m:oMath>
+        <m:sSub>
+          <m:sSubPr>
+            <m:ctrlPr>
+              <w:rPr>
+                <w:rFonts w:ascii="Cambria Math" w:eastAsiaTheme="minorEastAsia" w:hAnsi="Cambria Math"/>
+                <w:i/>
+              </w:rPr>
+            </m:ctrlPr>
+          </m:sSubPr>
+          <m:e>
+            <m:acc>
+              <m:accPr>
+                <m:chr m:val="⃗"/>
+                <m:ctrlPr>
+                  <w:rPr>
+                    <w:rFonts w:ascii="Cambria Math" w:eastAsiaTheme="minorEastAsia" w:hAnsi="Cambria Math"/>
+                    <w:i/>
+                  </w:rPr>
+                </m:ctrlPr>
+              </m:accPr>
+              <m:e>
+                <m:r>
+                  <w:rPr>
+                    <w:rFonts w:ascii="Cambria Math" w:eastAsiaTheme="minorEastAsia" w:hAnsi="Cambria Math"/>
+                  </w:rPr>
+                  <m:t>w</m:t>
+                </m:r>
+              </m:e>
+            </m:acc>
+          </m:e>
+          <m:sub>
+            <m:r>
+              <w:rPr>
+                <w:rFonts w:ascii="Cambria Math" w:eastAsiaTheme="minorEastAsia" w:hAnsi="Cambria Math"/>
+              </w:rPr>
+              <m:t>2</m:t>
+            </m:r>
+          </m:sub>
+        </m:sSub>
+        <m:r>
+          <w:rPr>
+            <w:rFonts w:ascii="Cambria Math" w:eastAsiaTheme="minorEastAsia" w:hAnsi="Cambria Math"/>
+          </w:rPr>
+          <m:t>⋅</m:t>
+        </m:r>
+        <m:sSub>
+          <m:sSubPr>
+            <m:ctrlPr>
+              <w:rPr>
+                <w:rFonts w:ascii="Cambria Math" w:eastAsiaTheme="minorEastAsia" w:hAnsi="Cambria Math"/>
+                <w:i/>
+              </w:rPr>
+            </m:ctrlPr>
+          </m:sSubPr>
+          <m:e>
+            <m:acc>
+              <m:accPr>
+                <m:chr m:val="⃗"/>
+                <m:ctrlPr>
+                  <w:rPr>
+                    <w:rFonts w:ascii="Cambria Math" w:eastAsiaTheme="minorEastAsia" w:hAnsi="Cambria Math"/>
+                    <w:i/>
+                  </w:rPr>
+                </m:ctrlPr>
+              </m:accPr>
+              <m:e>
+                <m:r>
+                  <w:rPr>
+                    <w:rFonts w:ascii="Cambria Math" w:eastAsiaTheme="minorEastAsia" w:hAnsi="Cambria Math"/>
+                  </w:rPr>
+                  <m:t>x</m:t>
+                </m:r>
+              </m:e>
+            </m:acc>
+          </m:e>
+          <m:sub>
+            <m:r>
+              <w:rPr>
+                <w:rFonts w:ascii="Cambria Math" w:eastAsiaTheme="minorEastAsia" w:hAnsi="Cambria Math"/>
+              </w:rPr>
+              <m:t>4</m:t>
+            </m:r>
+          </m:sub>
+        </m:sSub>
+        <m:r>
+          <w:rPr>
+            <w:rFonts w:ascii="Cambria Math" w:eastAsiaTheme="minorEastAsia" w:hAnsi="Cambria Math"/>
+          </w:rPr>
+          <m:t>&lt;0→-1</m:t>
+        </m:r>
+      </m:oMath>
+      <w:r>
+        <w:rPr>
+          <w:rFonts w:eastAsiaTheme="minorEastAsia"/>
+        </w:rPr>
+        <w:t>; error</w:t>
+      </w:r>
+    </w:p>
+    <w:p>
+      <w:pPr>
+        <w:pStyle w:val="ListParagraph"/>
+        <w:ind w:left="1440"/>
+        <w:jc w:val="center"/>
+        <w:rPr>
+          <w:rFonts w:eastAsiaTheme="minorEastAsia"/>
+        </w:rPr>
+      </w:pPr>
+      <m:oMathPara>
+        <m:oMath>
+          <m:sSub>
+            <m:sSubPr>
+              <m:ctrlPr>
+                <w:rPr>
+                  <w:rFonts w:ascii="Cambria Math" w:eastAsiaTheme="minorEastAsia" w:hAnsi="Cambria Math"/>
+                  <w:i/>
+                </w:rPr>
+              </m:ctrlPr>
+            </m:sSubPr>
+            <m:e>
+              <m:acc>
+                <m:accPr>
+                  <m:chr m:val="⃗"/>
+                  <m:ctrlPr>
+                    <w:rPr>
+                      <w:rFonts w:ascii="Cambria Math" w:eastAsiaTheme="minorEastAsia" w:hAnsi="Cambria Math"/>
+                      <w:i/>
+                    </w:rPr>
+                  </m:ctrlPr>
+                </m:accPr>
+                <m:e>
+                  <m:r>
+                    <w:rPr>
+                      <w:rFonts w:ascii="Cambria Math" w:eastAsiaTheme="minorEastAsia" w:hAnsi="Cambria Math"/>
+                    </w:rPr>
+                    <m:t>w</m:t>
+                  </m:r>
+                </m:e>
+              </m:acc>
+            </m:e>
+            <m:sub>
+              <m:r>
+                <w:rPr>
+                  <w:rFonts w:ascii="Cambria Math" w:eastAsiaTheme="minorEastAsia" w:hAnsi="Cambria Math"/>
+                </w:rPr>
+                <m:t>3</m:t>
+              </m:r>
+            </m:sub>
+          </m:sSub>
+          <m:r>
+            <w:rPr>
+              <w:rFonts w:ascii="Cambria Math" w:eastAsiaTheme="minorEastAsia" w:hAnsi="Cambria Math"/>
+            </w:rPr>
+            <m:t>=</m:t>
+          </m:r>
+          <m:sSub>
+            <m:sSubPr>
+              <m:ctrlPr>
+                <w:rPr>
+                  <w:rFonts w:ascii="Cambria Math" w:eastAsiaTheme="minorEastAsia" w:hAnsi="Cambria Math"/>
+                  <w:i/>
+                </w:rPr>
+              </m:ctrlPr>
+            </m:sSubPr>
+            <m:e>
+              <m:acc>
+                <m:accPr>
+                  <m:chr m:val="⃗"/>
+                  <m:ctrlPr>
+                    <w:rPr>
+                      <w:rFonts w:ascii="Cambria Math" w:eastAsiaTheme="minorEastAsia" w:hAnsi="Cambria Math"/>
+                      <w:i/>
+                    </w:rPr>
+                  </m:ctrlPr>
+                </m:accPr>
+                <m:e>
+                  <m:r>
+                    <w:rPr>
+                      <w:rFonts w:ascii="Cambria Math" w:eastAsiaTheme="minorEastAsia" w:hAnsi="Cambria Math"/>
+                    </w:rPr>
+                    <m:t>w</m:t>
+                  </m:r>
+                </m:e>
+              </m:acc>
+            </m:e>
+            <m:sub>
+              <m:r>
+                <w:rPr>
+                  <w:rFonts w:ascii="Cambria Math" w:eastAsiaTheme="minorEastAsia" w:hAnsi="Cambria Math"/>
+                </w:rPr>
+                <m:t>2</m:t>
+              </m:r>
+            </m:sub>
+          </m:sSub>
+          <m:r>
+            <w:rPr>
+              <w:rFonts w:ascii="Cambria Math" w:eastAsiaTheme="minorEastAsia" w:hAnsi="Cambria Math"/>
+            </w:rPr>
+            <m:t>+0.5×</m:t>
+          </m:r>
+          <m:d>
+            <m:dPr>
+              <m:ctrlPr>
+                <w:rPr>
+                  <w:rFonts w:ascii="Cambria Math" w:eastAsiaTheme="minorEastAsia" w:hAnsi="Cambria Math"/>
+                  <w:i/>
+                </w:rPr>
+              </m:ctrlPr>
+            </m:dPr>
+            <m:e>
+              <m:r>
+                <w:rPr>
+                  <w:rFonts w:ascii="Cambria Math" w:eastAsiaTheme="minorEastAsia" w:hAnsi="Cambria Math"/>
+                </w:rPr>
+                <m:t>1-</m:t>
+              </m:r>
+              <m:d>
+                <m:dPr>
+                  <m:ctrlPr>
+                    <w:rPr>
+                      <w:rFonts w:ascii="Cambria Math" w:eastAsiaTheme="minorEastAsia" w:hAnsi="Cambria Math"/>
+                      <w:i/>
+                    </w:rPr>
+                  </m:ctrlPr>
+                </m:dPr>
+                <m:e>
+                  <m:r>
+                    <w:rPr>
+                      <w:rFonts w:ascii="Cambria Math" w:eastAsiaTheme="minorEastAsia" w:hAnsi="Cambria Math"/>
+                    </w:rPr>
+                    <m:t>-1</m:t>
+                  </m:r>
+                </m:e>
+              </m:d>
+            </m:e>
+          </m:d>
+          <m:r>
+            <w:rPr>
+              <w:rFonts w:ascii="Cambria Math" w:eastAsiaTheme="minorEastAsia" w:hAnsi="Cambria Math"/>
+            </w:rPr>
+            <m:t>×&lt;0,1&gt;=&lt;-1,0&gt;</m:t>
+          </m:r>
+        </m:oMath>
+      </m:oMathPara>
+    </w:p>
+    <w:p>
+      <w:pPr>
+        <w:pStyle w:val="ListParagraph"/>
+        <w:ind w:left="1440"/>
+        <w:jc w:val="center"/>
+        <w:rPr>
+          <w:rFonts w:eastAsiaTheme="minorEastAsia"/>
+        </w:rPr>
+      </w:pPr>
+      <m:oMathPara>
+        <m:oMath>
+          <m:sSub>
+            <m:sSubPr>
+              <m:ctrlPr>
+                <w:rPr>
+                  <w:rFonts w:ascii="Cambria Math" w:eastAsiaTheme="minorEastAsia" w:hAnsi="Cambria Math"/>
+                  <w:i/>
+                </w:rPr>
+              </m:ctrlPr>
+            </m:sSubPr>
+            <m:e>
+              <m:acc>
+                <m:accPr>
+                  <m:chr m:val="⃗"/>
+                  <m:ctrlPr>
+                    <w:rPr>
+                      <w:rFonts w:ascii="Cambria Math" w:eastAsiaTheme="minorEastAsia" w:hAnsi="Cambria Math"/>
+                      <w:i/>
+                    </w:rPr>
+                  </m:ctrlPr>
+                </m:accPr>
+                <m:e>
+                  <m:r>
+                    <w:rPr>
+                      <w:rFonts w:ascii="Cambria Math" w:eastAsiaTheme="minorEastAsia" w:hAnsi="Cambria Math"/>
+                    </w:rPr>
+                    <m:t>w</m:t>
+                  </m:r>
+                </m:e>
+              </m:acc>
+            </m:e>
+            <m:sub>
+              <m:r>
+                <w:rPr>
+                  <w:rFonts w:ascii="Cambria Math" w:eastAsiaTheme="minorEastAsia" w:hAnsi="Cambria Math"/>
+                </w:rPr>
+                <m:t>3</m:t>
+              </m:r>
+            </m:sub>
+          </m:sSub>
+          <m:r>
+            <w:rPr>
+              <w:rFonts w:ascii="Cambria Math" w:eastAsiaTheme="minorEastAsia" w:hAnsi="Cambria Math"/>
+            </w:rPr>
+            <m:t>⋅</m:t>
+          </m:r>
+          <m:sSub>
+            <m:sSubPr>
+              <m:ctrlPr>
+                <w:rPr>
+                  <w:rFonts w:ascii="Cambria Math" w:eastAsiaTheme="minorEastAsia" w:hAnsi="Cambria Math"/>
+                  <w:i/>
+                </w:rPr>
+              </m:ctrlPr>
+            </m:sSubPr>
+            <m:e>
+              <m:acc>
+                <m:accPr>
+                  <m:chr m:val="⃗"/>
+                  <m:ctrlPr>
+                    <w:rPr>
+                      <w:rFonts w:ascii="Cambria Math" w:eastAsiaTheme="minorEastAsia" w:hAnsi="Cambria Math"/>
+                      <w:i/>
+                    </w:rPr>
+                  </m:ctrlPr>
+                </m:accPr>
+                <m:e>
+                  <m:r>
+                    <w:rPr>
+                      <w:rFonts w:ascii="Cambria Math" w:eastAsiaTheme="minorEastAsia" w:hAnsi="Cambria Math"/>
+                    </w:rPr>
+                    <m:t>x</m:t>
+                  </m:r>
+                </m:e>
+              </m:acc>
+            </m:e>
+            <m:sub>
+              <m:r>
+                <w:rPr>
+                  <w:rFonts w:ascii="Cambria Math" w:eastAsiaTheme="minorEastAsia" w:hAnsi="Cambria Math"/>
+                </w:rPr>
+                <m:t>1</m:t>
+              </m:r>
+            </m:sub>
+          </m:sSub>
+          <m:r>
+            <w:rPr>
+              <w:rFonts w:ascii="Cambria Math" w:eastAsiaTheme="minorEastAsia" w:hAnsi="Cambria Math"/>
+            </w:rPr>
+            <m:t>&lt;0→-1</m:t>
+          </m:r>
+        </m:oMath>
+      </m:oMathPara>
+    </w:p>
+    <w:p>
+      <w:pPr>
+        <w:pStyle w:val="ListParagraph"/>
+        <w:ind w:left="1440"/>
+        <w:jc w:val="center"/>
+        <w:rPr>
+          <w:rFonts w:eastAsiaTheme="minorEastAsia"/>
+        </w:rPr>
+      </w:pPr>
+      <m:oMathPara>
+        <m:oMath>
+          <m:sSub>
+            <m:sSubPr>
+              <m:ctrlPr>
+                <w:rPr>
+                  <w:rFonts w:ascii="Cambria Math" w:eastAsiaTheme="minorEastAsia" w:hAnsi="Cambria Math"/>
+                  <w:i/>
+                </w:rPr>
+              </m:ctrlPr>
+            </m:sSubPr>
+            <m:e>
+              <m:acc>
+                <m:accPr>
+                  <m:chr m:val="⃗"/>
+                  <m:ctrlPr>
+                    <w:rPr>
+                      <w:rFonts w:ascii="Cambria Math" w:eastAsiaTheme="minorEastAsia" w:hAnsi="Cambria Math"/>
+                      <w:i/>
+                    </w:rPr>
+                  </m:ctrlPr>
+                </m:accPr>
+                <m:e>
+                  <m:r>
+                    <w:rPr>
+                      <w:rFonts w:ascii="Cambria Math" w:eastAsiaTheme="minorEastAsia" w:hAnsi="Cambria Math"/>
+                    </w:rPr>
+                    <m:t>w</m:t>
+                  </m:r>
+                </m:e>
+              </m:acc>
+            </m:e>
+            <m:sub>
+              <m:r>
+                <w:rPr>
+                  <w:rFonts w:ascii="Cambria Math" w:eastAsiaTheme="minorEastAsia" w:hAnsi="Cambria Math"/>
+                </w:rPr>
+                <m:t>3</m:t>
+              </m:r>
+            </m:sub>
+          </m:sSub>
+          <m:r>
+            <w:rPr>
+              <w:rFonts w:ascii="Cambria Math" w:eastAsiaTheme="minorEastAsia" w:hAnsi="Cambria Math"/>
+            </w:rPr>
+            <m:t>⋅</m:t>
+          </m:r>
+          <m:sSub>
+            <m:sSubPr>
+              <m:ctrlPr>
+                <w:rPr>
+                  <w:rFonts w:ascii="Cambria Math" w:eastAsiaTheme="minorEastAsia" w:hAnsi="Cambria Math"/>
+                  <w:i/>
+                </w:rPr>
+              </m:ctrlPr>
+            </m:sSubPr>
+            <m:e>
+              <m:acc>
+                <m:accPr>
+                  <m:chr m:val="⃗"/>
+                  <m:ctrlPr>
+                    <w:rPr>
+                      <w:rFonts w:ascii="Cambria Math" w:eastAsiaTheme="minorEastAsia" w:hAnsi="Cambria Math"/>
+                      <w:i/>
+                    </w:rPr>
+                  </m:ctrlPr>
+                </m:accPr>
+                <m:e>
+                  <m:r>
+                    <w:rPr>
+                      <w:rFonts w:ascii="Cambria Math" w:eastAsiaTheme="minorEastAsia" w:hAnsi="Cambria Math"/>
+                    </w:rPr>
+                    <m:t>x</m:t>
+                  </m:r>
+                </m:e>
+              </m:acc>
+            </m:e>
+            <m:sub>
+              <m:r>
+                <w:rPr>
+                  <w:rFonts w:ascii="Cambria Math" w:eastAsiaTheme="minorEastAsia" w:hAnsi="Cambria Math"/>
+                </w:rPr>
+                <m:t>2</m:t>
+              </m:r>
+            </m:sub>
+          </m:sSub>
+          <m:r>
+            <w:rPr>
+              <w:rFonts w:ascii="Cambria Math" w:eastAsiaTheme="minorEastAsia" w:hAnsi="Cambria Math"/>
+            </w:rPr>
+            <m:t>&lt;0→-1</m:t>
+          </m:r>
+        </m:oMath>
+      </m:oMathPara>
+    </w:p>
+    <w:p>
+      <w:pPr>
+        <w:pStyle w:val="ListParagraph"/>
+        <w:ind w:left="1440"/>
+        <w:jc w:val="center"/>
+        <w:rPr>
+          <w:rFonts w:eastAsiaTheme="minorEastAsia"/>
+        </w:rPr>
+      </w:pPr>
+      <m:oMathPara>
+        <m:oMath>
+          <m:sSub>
+            <m:sSubPr>
+              <m:ctrlPr>
+                <w:rPr>
+                  <w:rFonts w:ascii="Cambria Math" w:eastAsiaTheme="minorEastAsia" w:hAnsi="Cambria Math"/>
+                  <w:i/>
+                </w:rPr>
+              </m:ctrlPr>
+            </m:sSubPr>
+            <m:e>
+              <m:acc>
+                <m:accPr>
+                  <m:chr m:val="⃗"/>
+                  <m:ctrlPr>
+                    <w:rPr>
+                      <w:rFonts w:ascii="Cambria Math" w:eastAsiaTheme="minorEastAsia" w:hAnsi="Cambria Math"/>
+                      <w:i/>
+                    </w:rPr>
+                  </m:ctrlPr>
+                </m:accPr>
+                <m:e>
+                  <m:r>
+                    <w:rPr>
+                      <w:rFonts w:ascii="Cambria Math" w:eastAsiaTheme="minorEastAsia" w:hAnsi="Cambria Math"/>
+                    </w:rPr>
+                    <m:t>w</m:t>
+                  </m:r>
+                </m:e>
+              </m:acc>
+            </m:e>
+            <m:sub>
+              <m:r>
+                <w:rPr>
+                  <w:rFonts w:ascii="Cambria Math" w:eastAsiaTheme="minorEastAsia" w:hAnsi="Cambria Math"/>
+                </w:rPr>
+                <m:t>3</m:t>
+              </m:r>
+            </m:sub>
+          </m:sSub>
+          <m:r>
+            <w:rPr>
+              <w:rFonts w:ascii="Cambria Math" w:eastAsiaTheme="minorEastAsia" w:hAnsi="Cambria Math"/>
+            </w:rPr>
+            <m:t>⋅</m:t>
+          </m:r>
+          <m:sSub>
+            <m:sSubPr>
+              <m:ctrlPr>
+                <w:rPr>
+                  <w:rFonts w:ascii="Cambria Math" w:eastAsiaTheme="minorEastAsia" w:hAnsi="Cambria Math"/>
+                  <w:i/>
+                </w:rPr>
+              </m:ctrlPr>
+            </m:sSubPr>
+            <m:e>
+              <m:acc>
+                <m:accPr>
+                  <m:chr m:val="⃗"/>
+                  <m:ctrlPr>
+                    <w:rPr>
+                      <w:rFonts w:ascii="Cambria Math" w:eastAsiaTheme="minorEastAsia" w:hAnsi="Cambria Math"/>
+                      <w:i/>
+                    </w:rPr>
+                  </m:ctrlPr>
+                </m:accPr>
+                <m:e>
+                  <m:r>
+                    <w:rPr>
+                      <w:rFonts w:ascii="Cambria Math" w:eastAsiaTheme="minorEastAsia" w:hAnsi="Cambria Math"/>
+                    </w:rPr>
+                    <m:t>x</m:t>
+                  </m:r>
+                </m:e>
+              </m:acc>
+            </m:e>
+            <m:sub>
+              <m:r>
+                <w:rPr>
+                  <w:rFonts w:ascii="Cambria Math" w:eastAsiaTheme="minorEastAsia" w:hAnsi="Cambria Math"/>
+                </w:rPr>
+                <m:t>3</m:t>
+              </m:r>
+            </m:sub>
+          </m:sSub>
+          <m:r>
+            <w:rPr>
+              <w:rFonts w:ascii="Cambria Math" w:eastAsiaTheme="minorEastAsia" w:hAnsi="Cambria Math"/>
+            </w:rPr>
+            <m:t>&lt;0→-1</m:t>
+          </m:r>
+        </m:oMath>
+      </m:oMathPara>
+    </w:p>
+    <w:p>
+      <w:pPr>
+        <w:pStyle w:val="ListParagraph"/>
+        <w:ind w:left="1440"/>
+        <w:jc w:val="center"/>
+        <w:rPr>
+          <w:rFonts w:eastAsiaTheme="minorEastAsia"/>
+        </w:rPr>
+      </w:pPr>
+      <m:oMathPara>
+        <m:oMath>
+          <m:sSub>
+            <m:sSubPr>
+              <m:ctrlPr>
+                <w:rPr>
+                  <w:rFonts w:ascii="Cambria Math" w:eastAsiaTheme="minorEastAsia" w:hAnsi="Cambria Math"/>
+                  <w:i/>
+                </w:rPr>
+              </m:ctrlPr>
+            </m:sSubPr>
+            <m:e>
+              <m:acc>
+                <m:accPr>
+                  <m:chr m:val="⃗"/>
+                  <m:ctrlPr>
+                    <w:rPr>
+                      <w:rFonts w:ascii="Cambria Math" w:eastAsiaTheme="minorEastAsia" w:hAnsi="Cambria Math"/>
+                      <w:i/>
+                    </w:rPr>
+                  </m:ctrlPr>
+                </m:accPr>
+                <m:e>
+                  <m:r>
+                    <w:rPr>
+                      <w:rFonts w:ascii="Cambria Math" w:eastAsiaTheme="minorEastAsia" w:hAnsi="Cambria Math"/>
+                    </w:rPr>
+                    <m:t>w</m:t>
+                  </m:r>
+                </m:e>
+              </m:acc>
+            </m:e>
+            <m:sub>
+              <m:r>
+                <w:rPr>
+                  <w:rFonts w:ascii="Cambria Math" w:eastAsiaTheme="minorEastAsia" w:hAnsi="Cambria Math"/>
+                </w:rPr>
+                <m:t>3</m:t>
+              </m:r>
+            </m:sub>
+          </m:sSub>
+          <m:r>
+            <w:rPr>
+              <w:rFonts w:ascii="Cambria Math" w:eastAsiaTheme="minorEastAsia" w:hAnsi="Cambria Math"/>
+            </w:rPr>
+            <m:t>⋅</m:t>
+          </m:r>
+          <m:sSub>
+            <m:sSubPr>
+              <m:ctrlPr>
+                <w:rPr>
+                  <w:rFonts w:ascii="Cambria Math" w:eastAsiaTheme="minorEastAsia" w:hAnsi="Cambria Math"/>
+                  <w:i/>
+                </w:rPr>
+              </m:ctrlPr>
+            </m:sSubPr>
+            <m:e>
+              <m:acc>
+                <m:accPr>
+                  <m:chr m:val="⃗"/>
+                  <m:ctrlPr>
+                    <w:rPr>
+                      <w:rFonts w:ascii="Cambria Math" w:eastAsiaTheme="minorEastAsia" w:hAnsi="Cambria Math"/>
+                      <w:i/>
+                    </w:rPr>
+                  </m:ctrlPr>
+                </m:accPr>
+                <m:e>
+                  <m:r>
+                    <w:rPr>
+                      <w:rFonts w:ascii="Cambria Math" w:eastAsiaTheme="minorEastAsia" w:hAnsi="Cambria Math"/>
+                    </w:rPr>
+                    <m:t>x</m:t>
+                  </m:r>
+                </m:e>
+              </m:acc>
+            </m:e>
+            <m:sub>
+              <m:r>
+                <w:rPr>
+                  <w:rFonts w:ascii="Cambria Math" w:eastAsiaTheme="minorEastAsia" w:hAnsi="Cambria Math"/>
+                </w:rPr>
+                <m:t>4</m:t>
+              </m:r>
+            </m:sub>
+          </m:sSub>
+          <m:r>
+            <w:rPr>
+              <w:rFonts w:ascii="Cambria Math" w:eastAsiaTheme="minorEastAsia" w:hAnsi="Cambria Math"/>
+            </w:rPr>
+            <m:t>≥</m:t>
+          </m:r>
+          <m:r>
+            <w:rPr>
+              <w:rFonts w:ascii="Cambria Math" w:eastAsiaTheme="minorEastAsia" w:hAnsi="Cambria Math"/>
+            </w:rPr>
+            <m:t>0→</m:t>
+          </m:r>
+          <m:r>
+            <w:rPr>
+              <w:rFonts w:ascii="Cambria Math" w:eastAsiaTheme="minorEastAsia" w:hAnsi="Cambria Math"/>
+            </w:rPr>
+            <m:t>+</m:t>
+          </m:r>
+          <m:r>
+            <w:rPr>
+              <w:rFonts w:ascii="Cambria Math" w:eastAsiaTheme="minorEastAsia" w:hAnsi="Cambria Math"/>
+            </w:rPr>
+            <m:t>1</m:t>
+          </m:r>
+        </m:oMath>
+      </m:oMathPara>
+    </w:p>
+    <w:p>
+      <w:pPr>
+        <w:pStyle w:val="ListParagraph"/>
+        <w:ind w:left="1440"/>
+        <w:jc w:val="center"/>
+        <w:rPr>
+          <w:rFonts w:eastAsiaTheme="minorEastAsia"/>
+        </w:rPr>
+      </w:pPr>
+      <m:oMathPara>
+        <m:oMath>
+          <m:sSub>
+            <m:sSubPr>
+              <m:ctrlPr>
+                <w:rPr>
+                  <w:rFonts w:ascii="Cambria Math" w:eastAsiaTheme="minorEastAsia" w:hAnsi="Cambria Math"/>
+                  <w:i/>
+                </w:rPr>
+              </m:ctrlPr>
+            </m:sSubPr>
+            <m:e>
+              <m:acc>
+                <m:accPr>
+                  <m:chr m:val="⃗"/>
+                  <m:ctrlPr>
+                    <w:rPr>
+                      <w:rFonts w:ascii="Cambria Math" w:eastAsiaTheme="minorEastAsia" w:hAnsi="Cambria Math"/>
+                      <w:i/>
+                    </w:rPr>
+                  </m:ctrlPr>
+                </m:accPr>
+                <m:e>
+                  <m:r>
+                    <w:rPr>
+                      <w:rFonts w:ascii="Cambria Math" w:eastAsiaTheme="minorEastAsia" w:hAnsi="Cambria Math"/>
+                    </w:rPr>
+                    <m:t>w</m:t>
+                  </m:r>
+                </m:e>
+              </m:acc>
+            </m:e>
+            <m:sub>
+              <m:r>
+                <w:rPr>
+                  <w:rFonts w:ascii="Cambria Math" w:eastAsiaTheme="minorEastAsia" w:hAnsi="Cambria Math"/>
+                </w:rPr>
+                <m:t>3</m:t>
+              </m:r>
+            </m:sub>
+          </m:sSub>
+          <m:r>
+            <w:rPr>
+              <w:rFonts w:ascii="Cambria Math" w:eastAsiaTheme="minorEastAsia" w:hAnsi="Cambria Math"/>
+            </w:rPr>
+            <m:t>⋅</m:t>
+          </m:r>
+          <m:sSub>
+            <m:sSubPr>
+              <m:ctrlPr>
+                <w:rPr>
+                  <w:rFonts w:ascii="Cambria Math" w:eastAsiaTheme="minorEastAsia" w:hAnsi="Cambria Math"/>
+                  <w:i/>
+                </w:rPr>
+              </m:ctrlPr>
+            </m:sSubPr>
+            <m:e>
+              <m:acc>
+                <m:accPr>
+                  <m:chr m:val="⃗"/>
+                  <m:ctrlPr>
+                    <w:rPr>
+                      <w:rFonts w:ascii="Cambria Math" w:eastAsiaTheme="minorEastAsia" w:hAnsi="Cambria Math"/>
+                      <w:i/>
+                    </w:rPr>
+                  </m:ctrlPr>
+                </m:accPr>
+                <m:e>
+                  <m:r>
+                    <w:rPr>
+                      <w:rFonts w:ascii="Cambria Math" w:eastAsiaTheme="minorEastAsia" w:hAnsi="Cambria Math"/>
+                    </w:rPr>
+                    <m:t>x</m:t>
+                  </m:r>
+                </m:e>
+              </m:acc>
+            </m:e>
+            <m:sub>
+              <m:r>
+                <w:rPr>
+                  <w:rFonts w:ascii="Cambria Math" w:eastAsiaTheme="minorEastAsia" w:hAnsi="Cambria Math"/>
+                </w:rPr>
+                <m:t>5</m:t>
+              </m:r>
+            </m:sub>
+          </m:sSub>
+          <m:r>
+            <w:rPr>
+              <w:rFonts w:ascii="Cambria Math" w:eastAsiaTheme="minorEastAsia" w:hAnsi="Cambria Math"/>
+            </w:rPr>
+            <m:t>≥</m:t>
+          </m:r>
+          <m:r>
+            <w:rPr>
+              <w:rFonts w:ascii="Cambria Math" w:eastAsiaTheme="minorEastAsia" w:hAnsi="Cambria Math"/>
+            </w:rPr>
+            <m:t>0→</m:t>
+          </m:r>
+          <m:r>
+            <w:rPr>
+              <w:rFonts w:ascii="Cambria Math" w:eastAsiaTheme="minorEastAsia" w:hAnsi="Cambria Math"/>
+            </w:rPr>
+            <m:t>+</m:t>
+          </m:r>
+          <m:r>
+            <w:rPr>
+              <w:rFonts w:ascii="Cambria Math" w:eastAsiaTheme="minorEastAsia" w:hAnsi="Cambria Math"/>
+            </w:rPr>
+            <m:t>1</m:t>
+          </m:r>
+        </m:oMath>
+      </m:oMathPara>
+    </w:p>
+    <w:p>
+      <w:pPr>
+        <w:pStyle w:val="ListParagraph"/>
+        <w:ind w:left="1440"/>
+        <w:jc w:val="center"/>
+        <w:rPr>
+          <w:rFonts w:eastAsiaTheme="minorEastAsia"/>
+        </w:rPr>
+      </w:pPr>
+      <m:oMathPara>
+        <m:oMath>
+          <m:sSub>
+            <m:sSubPr>
+              <m:ctrlPr>
+                <w:rPr>
+                  <w:rFonts w:ascii="Cambria Math" w:eastAsiaTheme="minorEastAsia" w:hAnsi="Cambria Math"/>
+                  <w:i/>
+                </w:rPr>
+              </m:ctrlPr>
+            </m:sSubPr>
+            <m:e>
+              <m:acc>
+                <m:accPr>
+                  <m:chr m:val="⃗"/>
+                  <m:ctrlPr>
+                    <w:rPr>
+                      <w:rFonts w:ascii="Cambria Math" w:eastAsiaTheme="minorEastAsia" w:hAnsi="Cambria Math"/>
+                      <w:i/>
+                    </w:rPr>
+                  </m:ctrlPr>
+                </m:accPr>
+                <m:e>
+                  <m:r>
+                    <w:rPr>
+                      <w:rFonts w:ascii="Cambria Math" w:eastAsiaTheme="minorEastAsia" w:hAnsi="Cambria Math"/>
+                    </w:rPr>
+                    <m:t>w</m:t>
+                  </m:r>
+                </m:e>
+              </m:acc>
+            </m:e>
+            <m:sub>
+              <m:r>
+                <w:rPr>
+                  <w:rFonts w:ascii="Cambria Math" w:eastAsiaTheme="minorEastAsia" w:hAnsi="Cambria Math"/>
+                </w:rPr>
+                <m:t>3</m:t>
+              </m:r>
+            </m:sub>
+          </m:sSub>
+          <m:r>
+            <w:rPr>
+              <w:rFonts w:ascii="Cambria Math" w:eastAsiaTheme="minorEastAsia" w:hAnsi="Cambria Math"/>
+            </w:rPr>
+            <m:t>⋅</m:t>
+          </m:r>
+          <m:sSub>
+            <m:sSubPr>
+              <m:ctrlPr>
+                <w:rPr>
+                  <w:rFonts w:ascii="Cambria Math" w:eastAsiaTheme="minorEastAsia" w:hAnsi="Cambria Math"/>
+                  <w:i/>
+                </w:rPr>
+              </m:ctrlPr>
+            </m:sSubPr>
+            <m:e>
+              <m:acc>
+                <m:accPr>
+                  <m:chr m:val="⃗"/>
+                  <m:ctrlPr>
+                    <w:rPr>
+                      <w:rFonts w:ascii="Cambria Math" w:eastAsiaTheme="minorEastAsia" w:hAnsi="Cambria Math"/>
+                      <w:i/>
+                    </w:rPr>
+                  </m:ctrlPr>
+                </m:accPr>
+                <m:e>
+                  <m:r>
+                    <w:rPr>
+                      <w:rFonts w:ascii="Cambria Math" w:eastAsiaTheme="minorEastAsia" w:hAnsi="Cambria Math"/>
+                    </w:rPr>
+                    <m:t>x</m:t>
+                  </m:r>
+                </m:e>
+              </m:acc>
+            </m:e>
+            <m:sub>
+              <m:r>
+                <w:rPr>
+                  <w:rFonts w:ascii="Cambria Math" w:eastAsiaTheme="minorEastAsia" w:hAnsi="Cambria Math"/>
+                </w:rPr>
+                <m:t>6</m:t>
+              </m:r>
+            </m:sub>
+          </m:sSub>
+          <m:r>
+            <w:rPr>
+              <w:rFonts w:ascii="Cambria Math" w:eastAsiaTheme="minorEastAsia" w:hAnsi="Cambria Math"/>
+            </w:rPr>
+            <m:t>≥0→+1</m:t>
+          </m:r>
+        </m:oMath>
+      </m:oMathPara>
+    </w:p>
+    <w:p>
+      <w:pPr>
+        <w:pStyle w:val="ListParagraph"/>
+        <w:ind w:left="1440"/>
+        <w:jc w:val="center"/>
+        <w:rPr>
+          <w:rFonts w:eastAsiaTheme="minorEastAsia"/>
+          <w:b/>
+        </w:rPr>
+      </w:pPr>
+      <m:oMathPara>
+        <m:oMath>
+          <m:acc>
+            <m:accPr>
+              <m:chr m:val="⃗"/>
+              <m:ctrlPr>
+                <w:rPr>
+                  <w:rFonts w:ascii="Cambria Math" w:eastAsiaTheme="minorEastAsia" w:hAnsi="Cambria Math"/>
+                  <w:b/>
+                  <w:i/>
+                </w:rPr>
+              </m:ctrlPr>
+            </m:accPr>
+            <m:e>
+              <m:r>
+                <m:rPr>
+                  <m:sty m:val="bi"/>
+                </m:rPr>
+                <w:rPr>
+                  <w:rFonts w:ascii="Cambria Math" w:eastAsiaTheme="minorEastAsia" w:hAnsi="Cambria Math"/>
+                </w:rPr>
+                <m:t>w</m:t>
+              </m:r>
+            </m:e>
+          </m:acc>
+          <m:r>
+            <m:rPr>
+              <m:sty m:val="bi"/>
+            </m:rPr>
+            <w:rPr>
+              <w:rFonts w:ascii="Cambria Math" w:eastAsiaTheme="minorEastAsia" w:hAnsi="Cambria Math"/>
+            </w:rPr>
+            <m:t>=&lt;-1,0&gt;</m:t>
+          </m:r>
+        </m:oMath>
+      </m:oMathPara>
+    </w:p>
+    <w:p>
+      <w:pPr>
+        <w:pStyle w:val="ListParagraph"/>
+        <w:numPr>
+          <w:ilvl w:val="0"/>
+          <w:numId w:val="1"/>
+        </w:numPr>
+        <w:rPr>
+          <w:rFonts w:eastAsiaTheme="minorEastAsia"/>
+        </w:rPr>
+      </w:pPr>
+      <w:r>
+        <w:rPr>
+          <w:rFonts w:eastAsiaTheme="minorEastAsia"/>
+        </w:rPr>
+        <w:t>Logistic Regression</w:t>
+      </w:r>
+    </w:p>
+    <w:p>
+      <w:pPr>
+        <w:pStyle w:val="ListParagraph"/>
+        <w:numPr>
+          <w:ilvl w:val="1"/>
+          <w:numId w:val="1"/>
+        </w:numPr>
+        <w:rPr>
+          <w:rFonts w:eastAsiaTheme="minorEastAsia"/>
+        </w:rPr>
+      </w:pPr>
+      <w:bookmarkStart w:id="0" w:name="_GoBack"/>
+      <w:bookmarkEnd w:id="0"/>
+    </w:p>
+    <w:p>
+      <w:pPr>
+        <w:pStyle w:val="ListParagraph"/>
+        <w:ind w:left="1440"/>
+        <w:jc w:val="center"/>
+        <w:rPr>
+          <w:rFonts w:eastAsiaTheme="minorEastAsia"/>
+        </w:rPr>
+      </w:pPr>
+    </w:p>
+    <w:p>
+      <w:pPr>
+        <w:pStyle w:val="ListParagraph"/>
+        <w:ind w:left="1440"/>
+        <w:jc w:val="center"/>
+        <w:rPr>
+          <w:rFonts w:eastAsiaTheme="minorEastAsia"/>
+        </w:rPr>
+      </w:pPr>
+    </w:p>
+    <w:p>
+      <w:pPr>
+        <w:pStyle w:val="ListParagraph"/>
+        <w:ind w:left="1440"/>
+        <w:jc w:val="center"/>
+        <w:rPr>
+          <w:rFonts w:eastAsiaTheme="minorEastAsia"/>
+        </w:rPr>
+      </w:pPr>
     </w:p>
     <w:sectPr>
       <w:pgSz w:w="12240" w:h="15840"/>
@@ -4851,553 +6888,6 @@
 </w:styles>
 </file>
 
-<file path=word/glossary/document.xml><?xml version="1.0" encoding="utf-8"?>
-<w:glossaryDocument xmlns:wpc="http://schemas.microsoft.com/office/word/2010/wordprocessingCanvas" xmlns:cx="http://schemas.microsoft.com/office/drawing/2014/chartex" xmlns:cx1="http://schemas.microsoft.com/office/drawing/2015/9/8/chartex" xmlns:cx2="http://schemas.microsoft.com/office/drawing/2015/10/21/chartex" xmlns:cx3="http://schemas.microsoft.com/office/drawing/2016/5/9/chartex" xmlns:cx4="http://schemas.microsoft.com/office/drawing/2016/5/10/chartex" xmlns:cx5="http://schemas.microsoft.com/office/drawing/2016/5/11/chartex" xmlns:cx6="http://schemas.microsoft.com/office/drawing/2016/5/12/chartex" xmlns:cx7="http://schemas.microsoft.com/office/drawing/2016/5/13/chartex" xmlns:cx8="http://schemas.microsoft.com/office/drawing/2016/5/14/chartex" xmlns:mc="http://schemas.openxmlformats.org/markup-compatibility/2006" xmlns:aink="http://schemas.microsoft.com/office/drawing/2016/ink" xmlns:am3d="http://schemas.microsoft.com/office/drawing/2017/model3d" xmlns:o="urn:schemas-microsoft-com:office:office" xmlns:r="http://schemas.openxmlformats.org/officeDocument/2006/relationships" xmlns:m="http://schemas.openxmlformats.org/officeDocument/2006/math" xmlns:v="urn:schemas-microsoft-com:vml" xmlns:wp14="http://schemas.microsoft.com/office/word/2010/wordprocessingDrawing" xmlns:wp="http://schemas.openxmlformats.org/drawingml/2006/wordprocessingDrawing" xmlns:w10="urn:schemas-microsoft-com:office:word" xmlns:w="http://schemas.openxmlformats.org/wordprocessingml/2006/main" xmlns:w14="http://schemas.microsoft.com/office/word/2010/wordml" xmlns:w15="http://schemas.microsoft.com/office/word/2012/wordml" xmlns:w16cid="http://schemas.microsoft.com/office/word/2016/wordml/cid" xmlns:w16se="http://schemas.microsoft.com/office/word/2015/wordml/symex" xmlns:wpg="http://schemas.microsoft.com/office/word/2010/wordprocessingGroup" xmlns:wpi="http://schemas.microsoft.com/office/word/2010/wordprocessingInk" xmlns:wne="http://schemas.microsoft.com/office/word/2006/wordml" xmlns:wps="http://schemas.microsoft.com/office/word/2010/wordprocessingShape" mc:Ignorable="w14 w15 w16se w16cid wp14">
-  <w:docParts>
-    <w:docPart>
-      <w:docPartPr>
-        <w:name w:val="DefaultPlaceholder_2098659788"/>
-        <w:category>
-          <w:name w:val="General"/>
-          <w:gallery w:val="placeholder"/>
-        </w:category>
-        <w:types>
-          <w:type w:val="bbPlcHdr"/>
-        </w:types>
-        <w:behaviors>
-          <w:behavior w:val="content"/>
-        </w:behaviors>
-        <w:guid w:val="{96D221D1-00BF-A14F-86C0-66F1B0C13D53}"/>
-      </w:docPartPr>
-      <w:docPartBody>
-        <w:p>
-          <w:r>
-            <w:rPr>
-              <w:rStyle w:val="PlaceholderText"/>
-            </w:rPr>
-            <w:t>Type equation here.</w:t>
-          </w:r>
-        </w:p>
-      </w:docPartBody>
-    </w:docPart>
-  </w:docParts>
-</w:glossaryDocument>
-</file>
-
-<file path=word/glossary/fontTable.xml><?xml version="1.0" encoding="utf-8"?>
-<w:fonts xmlns:mc="http://schemas.openxmlformats.org/markup-compatibility/2006" xmlns:r="http://schemas.openxmlformats.org/officeDocument/2006/relationships" xmlns:w="http://schemas.openxmlformats.org/wordprocessingml/2006/main" xmlns:w14="http://schemas.microsoft.com/office/word/2010/wordml" xmlns:w15="http://schemas.microsoft.com/office/word/2012/wordml" xmlns:w16cid="http://schemas.microsoft.com/office/word/2016/wordml/cid" xmlns:w16se="http://schemas.microsoft.com/office/word/2015/wordml/symex" mc:Ignorable="w14 w15 w16se w16cid">
-  <w:font w:name="Times New Roman">
-    <w:panose1 w:val="02020603050405020304"/>
-    <w:charset w:val="00"/>
-    <w:family w:val="roman"/>
-    <w:pitch w:val="variable"/>
-    <w:sig w:usb0="E0002AEF" w:usb1="C0007841" w:usb2="00000009" w:usb3="00000000" w:csb0="000001FF" w:csb1="00000000"/>
-  </w:font>
-  <w:font w:name="Calibri">
-    <w:panose1 w:val="020F0502020204030204"/>
-    <w:charset w:val="00"/>
-    <w:family w:val="swiss"/>
-    <w:pitch w:val="variable"/>
-    <w:sig w:usb0="E0002AFF" w:usb1="C000247B" w:usb2="00000009" w:usb3="00000000" w:csb0="000001FF" w:csb1="00000000"/>
-  </w:font>
-  <w:font w:name="Calibri Light">
-    <w:panose1 w:val="020F0302020204030204"/>
-    <w:charset w:val="00"/>
-    <w:family w:val="swiss"/>
-    <w:pitch w:val="variable"/>
-    <w:sig w:usb0="E0002AFF" w:usb1="C000247B" w:usb2="00000009" w:usb3="00000000" w:csb0="000001FF" w:csb1="00000000"/>
-  </w:font>
-  <w:font w:name="Cambria Math">
-    <w:panose1 w:val="02040503050406030204"/>
-    <w:charset w:val="00"/>
-    <w:family w:val="roman"/>
-    <w:pitch w:val="variable"/>
-    <w:sig w:usb0="E00002FF" w:usb1="420024FF" w:usb2="00000000" w:usb3="00000000" w:csb0="0000019F" w:csb1="00000000"/>
-  </w:font>
-</w:fonts>
-</file>
-
-<file path=word/glossary/settings.xml><?xml version="1.0" encoding="utf-8"?>
-<w:settings xmlns:mc="http://schemas.openxmlformats.org/markup-compatibility/2006" xmlns:o="urn:schemas-microsoft-com:office:office" xmlns:r="http://schemas.openxmlformats.org/officeDocument/2006/relationships" xmlns:m="http://schemas.openxmlformats.org/officeDocument/2006/math" xmlns:v="urn:schemas-microsoft-com:vml" xmlns:w10="urn:schemas-microsoft-com:office:word" xmlns:w="http://schemas.openxmlformats.org/wordprocessingml/2006/main" xmlns:w14="http://schemas.microsoft.com/office/word/2010/wordml" xmlns:w15="http://schemas.microsoft.com/office/word/2012/wordml" xmlns:w16cid="http://schemas.microsoft.com/office/word/2016/wordml/cid" xmlns:w16se="http://schemas.microsoft.com/office/word/2015/wordml/symex" xmlns:sl="http://schemas.openxmlformats.org/schemaLibrary/2006/main" mc:Ignorable="w14 w15 w16se w16cid">
-  <w:view w:val="normal"/>
-  <w:defaultTabStop w:val="720"/>
-  <w:characterSpacingControl w:val="doNotCompress"/>
-  <w:compat>
-    <w:useFELayout/>
-    <w:compatSetting w:name="compatibilityMode" w:uri="http://schemas.microsoft.com/office/word" w:val="15"/>
-    <w:compatSetting w:name="overrideTableStyleFontSizeAndJustification" w:uri="http://schemas.microsoft.com/office/word" w:val="1"/>
-    <w:compatSetting w:name="enableOpenTypeFeatures" w:uri="http://schemas.microsoft.com/office/word" w:val="1"/>
-    <w:compatSetting w:name="doNotFlipMirrorIndents" w:uri="http://schemas.microsoft.com/office/word" w:val="1"/>
-    <w:compatSetting w:name="differentiateMultirowTableHeaders" w:uri="http://schemas.microsoft.com/office/word" w:val="1"/>
-    <w:compatSetting w:name="useWord2013TrackBottomHyphenation" w:uri="http://schemas.microsoft.com/office/word" w:val="0"/>
-  </w:compat>
-  <w:rsids>
-    <w:rsidRoot w:val="001D6E28"/>
-    <w:rsid w:val="001D6E28"/>
-    <w:rsid w:val="00F14E15"/>
-  </w:rsids>
-  <m:mathPr>
-    <m:mathFont m:val="Cambria Math"/>
-    <m:brkBin m:val="before"/>
-    <m:brkBinSub m:val="--"/>
-    <m:smallFrac m:val="0"/>
-    <m:dispDef/>
-    <m:lMargin m:val="0"/>
-    <m:rMargin m:val="0"/>
-    <m:defJc m:val="centerGroup"/>
-    <m:wrapIndent m:val="1440"/>
-    <m:intLim m:val="subSup"/>
-    <m:naryLim m:val="undOvr"/>
-  </m:mathPr>
-  <w:themeFontLang w:val="en-US"/>
-  <w:clrSchemeMapping w:bg1="light1" w:t1="dark1" w:bg2="light2" w:t2="dark2" w:accent1="accent1" w:accent2="accent2" w:accent3="accent3" w:accent4="accent4" w:accent5="accent5" w:accent6="accent6" w:hyperlink="hyperlink" w:followedHyperlink="followedHyperlink"/>
-  <w:decimalSymbol w:val="."/>
-  <w:listSeparator w:val=","/>
-  <w15:chartTrackingRefBased/>
-</w:settings>
-</file>
-
-<file path=word/glossary/styles.xml><?xml version="1.0" encoding="utf-8"?>
-<w:styles xmlns:mc="http://schemas.openxmlformats.org/markup-compatibility/2006" xmlns:r="http://schemas.openxmlformats.org/officeDocument/2006/relationships" xmlns:w="http://schemas.openxmlformats.org/wordprocessingml/2006/main" xmlns:w14="http://schemas.microsoft.com/office/word/2010/wordml" xmlns:w15="http://schemas.microsoft.com/office/word/2012/wordml" xmlns:w16cid="http://schemas.microsoft.com/office/word/2016/wordml/cid" xmlns:w16se="http://schemas.microsoft.com/office/word/2015/wordml/symex" mc:Ignorable="w14 w15 w16se w16cid">
-  <w:docDefaults>
-    <w:rPrDefault>
-      <w:rPr>
-        <w:rFonts w:asciiTheme="minorHAnsi" w:eastAsiaTheme="minorEastAsia" w:hAnsiTheme="minorHAnsi" w:cstheme="minorBidi"/>
-        <w:sz w:val="24"/>
-        <w:szCs w:val="24"/>
-        <w:lang w:val="en-US" w:eastAsia="en-US" w:bidi="ar-SA"/>
-      </w:rPr>
-    </w:rPrDefault>
-    <w:pPrDefault/>
-  </w:docDefaults>
-  <w:latentStyles w:defLockedState="0" w:defUIPriority="99" w:defSemiHidden="0" w:defUnhideWhenUsed="0" w:defQFormat="0" w:count="375">
-    <w:lsdException w:name="Normal" w:uiPriority="0" w:qFormat="1"/>
-    <w:lsdException w:name="heading 1" w:uiPriority="9" w:qFormat="1"/>
-    <w:lsdException w:name="heading 2" w:semiHidden="1" w:uiPriority="9" w:unhideWhenUsed="1" w:qFormat="1"/>
-    <w:lsdException w:name="heading 3" w:semiHidden="1" w:uiPriority="9" w:unhideWhenUsed="1" w:qFormat="1"/>
-    <w:lsdException w:name="heading 4" w:semiHidden="1" w:uiPriority="9" w:unhideWhenUsed="1" w:qFormat="1"/>
-    <w:lsdException w:name="heading 5" w:semiHidden="1" w:uiPriority="9" w:unhideWhenUsed="1" w:qFormat="1"/>
-    <w:lsdException w:name="heading 6" w:semiHidden="1" w:uiPriority="9" w:unhideWhenUsed="1" w:qFormat="1"/>
-    <w:lsdException w:name="heading 7" w:semiHidden="1" w:uiPriority="9" w:unhideWhenUsed="1" w:qFormat="1"/>
-    <w:lsdException w:name="heading 8" w:semiHidden="1" w:uiPriority="9" w:unhideWhenUsed="1" w:qFormat="1"/>
-    <w:lsdException w:name="heading 9" w:semiHidden="1" w:uiPriority="9" w:unhideWhenUsed="1" w:qFormat="1"/>
-    <w:lsdException w:name="index 1" w:semiHidden="1" w:unhideWhenUsed="1"/>
-    <w:lsdException w:name="index 2" w:semiHidden="1" w:unhideWhenUsed="1"/>
-    <w:lsdException w:name="index 3" w:semiHidden="1" w:unhideWhenUsed="1"/>
-    <w:lsdException w:name="index 4" w:semiHidden="1" w:unhideWhenUsed="1"/>
-    <w:lsdException w:name="index 5" w:semiHidden="1" w:unhideWhenUsed="1"/>
-    <w:lsdException w:name="index 6" w:semiHidden="1" w:unhideWhenUsed="1"/>
-    <w:lsdException w:name="index 7" w:semiHidden="1" w:unhideWhenUsed="1"/>
-    <w:lsdException w:name="index 8" w:semiHidden="1" w:unhideWhenUsed="1"/>
-    <w:lsdException w:name="index 9" w:semiHidden="1" w:unhideWhenUsed="1"/>
-    <w:lsdException w:name="toc 1" w:semiHidden="1" w:uiPriority="39" w:unhideWhenUsed="1"/>
-    <w:lsdException w:name="toc 2" w:semiHidden="1" w:uiPriority="39" w:unhideWhenUsed="1"/>
-    <w:lsdException w:name="toc 3" w:semiHidden="1" w:uiPriority="39" w:unhideWhenUsed="1"/>
-    <w:lsdException w:name="toc 4" w:semiHidden="1" w:uiPriority="39" w:unhideWhenUsed="1"/>
-    <w:lsdException w:name="toc 5" w:semiHidden="1" w:uiPriority="39" w:unhideWhenUsed="1"/>
-    <w:lsdException w:name="toc 6" w:semiHidden="1" w:uiPriority="39" w:unhideWhenUsed="1"/>
-    <w:lsdException w:name="toc 7" w:semiHidden="1" w:uiPriority="39" w:unhideWhenUsed="1"/>
-    <w:lsdException w:name="toc 8" w:semiHidden="1" w:uiPriority="39" w:unhideWhenUsed="1"/>
-    <w:lsdException w:name="toc 9" w:semiHidden="1" w:uiPriority="39" w:unhideWhenUsed="1"/>
-    <w:lsdException w:name="Normal Indent" w:semiHidden="1" w:unhideWhenUsed="1"/>
-    <w:lsdException w:name="footnote text" w:semiHidden="1" w:unhideWhenUsed="1"/>
-    <w:lsdException w:name="annotation text" w:semiHidden="1" w:unhideWhenUsed="1"/>
-    <w:lsdException w:name="header" w:semiHidden="1" w:unhideWhenUsed="1"/>
-    <w:lsdException w:name="footer" w:semiHidden="1" w:unhideWhenUsed="1"/>
-    <w:lsdException w:name="index heading" w:semiHidden="1" w:unhideWhenUsed="1"/>
-    <w:lsdException w:name="caption" w:semiHidden="1" w:uiPriority="35" w:unhideWhenUsed="1" w:qFormat="1"/>
-    <w:lsdException w:name="table of figures" w:semiHidden="1" w:unhideWhenUsed="1"/>
-    <w:lsdException w:name="envelope address" w:semiHidden="1" w:unhideWhenUsed="1"/>
-    <w:lsdException w:name="envelope return" w:semiHidden="1" w:unhideWhenUsed="1"/>
-    <w:lsdException w:name="footnote reference" w:semiHidden="1" w:unhideWhenUsed="1"/>
-    <w:lsdException w:name="annotation reference" w:semiHidden="1" w:unhideWhenUsed="1"/>
-    <w:lsdException w:name="line number" w:semiHidden="1" w:unhideWhenUsed="1"/>
-    <w:lsdException w:name="page number" w:semiHidden="1" w:unhideWhenUsed="1"/>
-    <w:lsdException w:name="endnote reference" w:semiHidden="1" w:unhideWhenUsed="1"/>
-    <w:lsdException w:name="endnote text" w:semiHidden="1" w:unhideWhenUsed="1"/>
-    <w:lsdException w:name="table of authorities" w:semiHidden="1" w:unhideWhenUsed="1"/>
-    <w:lsdException w:name="macro" w:semiHidden="1" w:unhideWhenUsed="1"/>
-    <w:lsdException w:name="toa heading" w:semiHidden="1" w:unhideWhenUsed="1"/>
-    <w:lsdException w:name="List" w:semiHidden="1" w:unhideWhenUsed="1"/>
-    <w:lsdException w:name="List Bullet" w:semiHidden="1" w:unhideWhenUsed="1"/>
-    <w:lsdException w:name="List Number" w:semiHidden="1" w:unhideWhenUsed="1"/>
-    <w:lsdException w:name="List 2" w:semiHidden="1" w:unhideWhenUsed="1"/>
-    <w:lsdException w:name="List 3" w:semiHidden="1" w:unhideWhenUsed="1"/>
-    <w:lsdException w:name="List 4" w:semiHidden="1" w:unhideWhenUsed="1"/>
-    <w:lsdException w:name="List 5" w:semiHidden="1" w:unhideWhenUsed="1"/>
-    <w:lsdException w:name="List Bullet 2" w:semiHidden="1" w:unhideWhenUsed="1"/>
-    <w:lsdException w:name="List Bullet 3" w:semiHidden="1" w:unhideWhenUsed="1"/>
-    <w:lsdException w:name="List Bullet 4" w:semiHidden="1" w:unhideWhenUsed="1"/>
-    <w:lsdException w:name="List Bullet 5" w:semiHidden="1" w:unhideWhenUsed="1"/>
-    <w:lsdException w:name="List Number 2" w:semiHidden="1" w:unhideWhenUsed="1"/>
-    <w:lsdException w:name="List Number 3" w:semiHidden="1" w:unhideWhenUsed="1"/>
-    <w:lsdException w:name="List Number 4" w:semiHidden="1" w:unhideWhenUsed="1"/>
-    <w:lsdException w:name="List Number 5" w:semiHidden="1" w:unhideWhenUsed="1"/>
-    <w:lsdException w:name="Title" w:uiPriority="10" w:qFormat="1"/>
-    <w:lsdException w:name="Closing" w:semiHidden="1" w:unhideWhenUsed="1"/>
-    <w:lsdException w:name="Signature" w:semiHidden="1" w:unhideWhenUsed="1"/>
-    <w:lsdException w:name="Default Paragraph Font" w:semiHidden="1" w:uiPriority="1" w:unhideWhenUsed="1"/>
-    <w:lsdException w:name="Body Text" w:semiHidden="1" w:unhideWhenUsed="1"/>
-    <w:lsdException w:name="Body Text Indent" w:semiHidden="1" w:unhideWhenUsed="1"/>
-    <w:lsdException w:name="List Continue" w:semiHidden="1" w:unhideWhenUsed="1"/>
-    <w:lsdException w:name="List Continue 2" w:semiHidden="1" w:unhideWhenUsed="1"/>
-    <w:lsdException w:name="List Continue 3" w:semiHidden="1" w:unhideWhenUsed="1"/>
-    <w:lsdException w:name="List Continue 4" w:semiHidden="1" w:unhideWhenUsed="1"/>
-    <w:lsdException w:name="List Continue 5" w:semiHidden="1" w:unhideWhenUsed="1"/>
-    <w:lsdException w:name="Message Header" w:semiHidden="1" w:unhideWhenUsed="1"/>
-    <w:lsdException w:name="Subtitle" w:uiPriority="11" w:qFormat="1"/>
-    <w:lsdException w:name="Salutation" w:semiHidden="1" w:unhideWhenUsed="1"/>
-    <w:lsdException w:name="Date" w:semiHidden="1" w:unhideWhenUsed="1"/>
-    <w:lsdException w:name="Body Text First Indent" w:semiHidden="1" w:unhideWhenUsed="1"/>
-    <w:lsdException w:name="Body Text First Indent 2" w:semiHidden="1" w:unhideWhenUsed="1"/>
-    <w:lsdException w:name="Note Heading" w:semiHidden="1" w:unhideWhenUsed="1"/>
-    <w:lsdException w:name="Body Text 2" w:semiHidden="1" w:unhideWhenUsed="1"/>
-    <w:lsdException w:name="Body Text 3" w:semiHidden="1" w:unhideWhenUsed="1"/>
-    <w:lsdException w:name="Body Text Indent 2" w:semiHidden="1" w:unhideWhenUsed="1"/>
-    <w:lsdException w:name="Body Text Indent 3" w:semiHidden="1" w:unhideWhenUsed="1"/>
-    <w:lsdException w:name="Block Text" w:semiHidden="1" w:unhideWhenUsed="1"/>
-    <w:lsdException w:name="Hyperlink" w:semiHidden="1" w:unhideWhenUsed="1"/>
-    <w:lsdException w:name="FollowedHyperlink" w:semiHidden="1" w:unhideWhenUsed="1"/>
-    <w:lsdException w:name="Strong" w:uiPriority="22" w:qFormat="1"/>
-    <w:lsdException w:name="Emphasis" w:uiPriority="20" w:qFormat="1"/>
-    <w:lsdException w:name="Document Map" w:semiHidden="1" w:unhideWhenUsed="1"/>
-    <w:lsdException w:name="Plain Text" w:semiHidden="1" w:unhideWhenUsed="1"/>
-    <w:lsdException w:name="E-mail Signature" w:semiHidden="1" w:unhideWhenUsed="1"/>
-    <w:lsdException w:name="HTML Top of Form" w:semiHidden="1" w:unhideWhenUsed="1"/>
-    <w:lsdException w:name="HTML Bottom of Form" w:semiHidden="1" w:unhideWhenUsed="1"/>
-    <w:lsdException w:name="Normal (Web)" w:semiHidden="1" w:unhideWhenUsed="1"/>
-    <w:lsdException w:name="HTML Acronym" w:semiHidden="1" w:unhideWhenUsed="1"/>
-    <w:lsdException w:name="HTML Address" w:semiHidden="1" w:unhideWhenUsed="1"/>
-    <w:lsdException w:name="HTML Cite" w:semiHidden="1" w:unhideWhenUsed="1"/>
-    <w:lsdException w:name="HTML Code" w:semiHidden="1" w:unhideWhenUsed="1"/>
-    <w:lsdException w:name="HTML Definition" w:semiHidden="1" w:unhideWhenUsed="1"/>
-    <w:lsdException w:name="HTML Keyboard" w:semiHidden="1" w:unhideWhenUsed="1"/>
-    <w:lsdException w:name="HTML Preformatted" w:semiHidden="1" w:unhideWhenUsed="1"/>
-    <w:lsdException w:name="HTML Sample" w:semiHidden="1" w:unhideWhenUsed="1"/>
-    <w:lsdException w:name="HTML Typewriter" w:semiHidden="1" w:unhideWhenUsed="1"/>
-    <w:lsdException w:name="HTML Variable" w:semiHidden="1" w:unhideWhenUsed="1"/>
-    <w:lsdException w:name="Normal Table" w:semiHidden="1" w:unhideWhenUsed="1"/>
-    <w:lsdException w:name="annotation subject" w:semiHidden="1" w:unhideWhenUsed="1"/>
-    <w:lsdException w:name="No List" w:semiHidden="1" w:unhideWhenUsed="1"/>
-    <w:lsdException w:name="Outline List 1" w:semiHidden="1" w:unhideWhenUsed="1"/>
-    <w:lsdException w:name="Outline List 2" w:semiHidden="1" w:unhideWhenUsed="1"/>
-    <w:lsdException w:name="Outline List 3" w:semiHidden="1" w:unhideWhenUsed="1"/>
-    <w:lsdException w:name="Table Simple 1" w:semiHidden="1" w:unhideWhenUsed="1"/>
-    <w:lsdException w:name="Table Simple 2" w:semiHidden="1" w:unhideWhenUsed="1"/>
-    <w:lsdException w:name="Table Simple 3" w:semiHidden="1" w:unhideWhenUsed="1"/>
-    <w:lsdException w:name="Table Classic 1" w:semiHidden="1" w:unhideWhenUsed="1"/>
-    <w:lsdException w:name="Table Classic 2" w:semiHidden="1" w:unhideWhenUsed="1"/>
-    <w:lsdException w:name="Table Classic 3" w:semiHidden="1" w:unhideWhenUsed="1"/>
-    <w:lsdException w:name="Table Classic 4" w:semiHidden="1" w:unhideWhenUsed="1"/>
-    <w:lsdException w:name="Table Colorful 1" w:semiHidden="1" w:unhideWhenUsed="1"/>
-    <w:lsdException w:name="Table Colorful 2" w:semiHidden="1" w:unhideWhenUsed="1"/>
-    <w:lsdException w:name="Table Colorful 3" w:semiHidden="1" w:unhideWhenUsed="1"/>
-    <w:lsdException w:name="Table Columns 1" w:semiHidden="1" w:unhideWhenUsed="1"/>
-    <w:lsdException w:name="Table Columns 2" w:semiHidden="1" w:unhideWhenUsed="1"/>
-    <w:lsdException w:name="Table Columns 3" w:semiHidden="1" w:unhideWhenUsed="1"/>
-    <w:lsdException w:name="Table Columns 4" w:semiHidden="1" w:unhideWhenUsed="1"/>
-    <w:lsdException w:name="Table Columns 5" w:semiHidden="1" w:unhideWhenUsed="1"/>
-    <w:lsdException w:name="Table Grid 1" w:semiHidden="1" w:unhideWhenUsed="1"/>
-    <w:lsdException w:name="Table Grid 2" w:semiHidden="1" w:unhideWhenUsed="1"/>
-    <w:lsdException w:name="Table Grid 3" w:semiHidden="1" w:unhideWhenUsed="1"/>
-    <w:lsdException w:name="Table Grid 4" w:semiHidden="1" w:unhideWhenUsed="1"/>
-    <w:lsdException w:name="Table Grid 5" w:semiHidden="1" w:unhideWhenUsed="1"/>
-    <w:lsdException w:name="Table Grid 6" w:semiHidden="1" w:unhideWhenUsed="1"/>
-    <w:lsdException w:name="Table Grid 7" w:semiHidden="1" w:unhideWhenUsed="1"/>
-    <w:lsdException w:name="Table Grid 8" w:semiHidden="1" w:unhideWhenUsed="1"/>
-    <w:lsdException w:name="Table List 1" w:semiHidden="1" w:unhideWhenUsed="1"/>
-    <w:lsdException w:name="Table List 2" w:semiHidden="1" w:unhideWhenUsed="1"/>
-    <w:lsdException w:name="Table List 3" w:semiHidden="1" w:unhideWhenUsed="1"/>
-    <w:lsdException w:name="Table List 4" w:semiHidden="1" w:unhideWhenUsed="1"/>
-    <w:lsdException w:name="Table List 5" w:semiHidden="1" w:unhideWhenUsed="1"/>
-    <w:lsdException w:name="Table List 6" w:semiHidden="1" w:unhideWhenUsed="1"/>
-    <w:lsdException w:name="Table List 7" w:semiHidden="1" w:unhideWhenUsed="1"/>
-    <w:lsdException w:name="Table List 8" w:semiHidden="1" w:unhideWhenUsed="1"/>
-    <w:lsdException w:name="Table 3D effects 1" w:semiHidden="1" w:unhideWhenUsed="1"/>
-    <w:lsdException w:name="Table 3D effects 2" w:semiHidden="1" w:unhideWhenUsed="1"/>
-    <w:lsdException w:name="Table 3D effects 3" w:semiHidden="1" w:unhideWhenUsed="1"/>
-    <w:lsdException w:name="Table Contemporary" w:semiHidden="1" w:unhideWhenUsed="1"/>
-    <w:lsdException w:name="Table Elegant" w:semiHidden="1" w:unhideWhenUsed="1"/>
-    <w:lsdException w:name="Table Professional" w:semiHidden="1" w:unhideWhenUsed="1"/>
-    <w:lsdException w:name="Table Subtle 1" w:semiHidden="1" w:unhideWhenUsed="1"/>
-    <w:lsdException w:name="Table Subtle 2" w:semiHidden="1" w:unhideWhenUsed="1"/>
-    <w:lsdException w:name="Table Web 1" w:semiHidden="1" w:unhideWhenUsed="1"/>
-    <w:lsdException w:name="Table Web 2" w:semiHidden="1" w:unhideWhenUsed="1"/>
-    <w:lsdException w:name="Table Web 3" w:semiHidden="1" w:unhideWhenUsed="1"/>
-    <w:lsdException w:name="Balloon Text" w:semiHidden="1" w:unhideWhenUsed="1"/>
-    <w:lsdException w:name="Table Grid" w:uiPriority="39"/>
-    <w:lsdException w:name="Table Theme" w:semiHidden="1" w:unhideWhenUsed="1"/>
-    <w:lsdException w:name="Placeholder Text" w:semiHidden="1"/>
-    <w:lsdException w:name="No Spacing" w:uiPriority="1" w:qFormat="1"/>
-    <w:lsdException w:name="Light Shading" w:uiPriority="60"/>
-    <w:lsdException w:name="Light List" w:uiPriority="61"/>
-    <w:lsdException w:name="Light Grid" w:uiPriority="62"/>
-    <w:lsdException w:name="Medium Shading 1" w:uiPriority="63"/>
-    <w:lsdException w:name="Medium Shading 2" w:uiPriority="64"/>
-    <w:lsdException w:name="Medium List 1" w:uiPriority="65"/>
-    <w:lsdException w:name="Medium List 2" w:uiPriority="66"/>
-    <w:lsdException w:name="Medium Grid 1" w:uiPriority="67"/>
-    <w:lsdException w:name="Medium Grid 2" w:uiPriority="68"/>
-    <w:lsdException w:name="Medium Grid 3" w:uiPriority="69"/>
-    <w:lsdException w:name="Dark List" w:uiPriority="70"/>
-    <w:lsdException w:name="Colorful Shading" w:uiPriority="71"/>
-    <w:lsdException w:name="Colorful List" w:uiPriority="72"/>
-    <w:lsdException w:name="Colorful Grid" w:uiPriority="73"/>
-    <w:lsdException w:name="Light Shading Accent 1" w:uiPriority="60"/>
-    <w:lsdException w:name="Light List Accent 1" w:uiPriority="61"/>
-    <w:lsdException w:name="Light Grid Accent 1" w:uiPriority="62"/>
-    <w:lsdException w:name="Medium Shading 1 Accent 1" w:uiPriority="63"/>
-    <w:lsdException w:name="Medium Shading 2 Accent 1" w:uiPriority="64"/>
-    <w:lsdException w:name="Medium List 1 Accent 1" w:uiPriority="65"/>
-    <w:lsdException w:name="Revision" w:semiHidden="1"/>
-    <w:lsdException w:name="List Paragraph" w:uiPriority="34" w:qFormat="1"/>
-    <w:lsdException w:name="Quote" w:uiPriority="29" w:qFormat="1"/>
-    <w:lsdException w:name="Intense Quote" w:uiPriority="30" w:qFormat="1"/>
-    <w:lsdException w:name="Medium List 2 Accent 1" w:uiPriority="66"/>
-    <w:lsdException w:name="Medium Grid 1 Accent 1" w:uiPriority="67"/>
-    <w:lsdException w:name="Medium Grid 2 Accent 1" w:uiPriority="68"/>
-    <w:lsdException w:name="Medium Grid 3 Accent 1" w:uiPriority="69"/>
-    <w:lsdException w:name="Dark List Accent 1" w:uiPriority="70"/>
-    <w:lsdException w:name="Colorful Shading Accent 1" w:uiPriority="71"/>
-    <w:lsdException w:name="Colorful List Accent 1" w:uiPriority="72"/>
-    <w:lsdException w:name="Colorful Grid Accent 1" w:uiPriority="73"/>
-    <w:lsdException w:name="Light Shading Accent 2" w:uiPriority="60"/>
-    <w:lsdException w:name="Light List Accent 2" w:uiPriority="61"/>
-    <w:lsdException w:name="Light Grid Accent 2" w:uiPriority="62"/>
-    <w:lsdException w:name="Medium Shading 1 Accent 2" w:uiPriority="63"/>
-    <w:lsdException w:name="Medium Shading 2 Accent 2" w:uiPriority="64"/>
-    <w:lsdException w:name="Medium List 1 Accent 2" w:uiPriority="65"/>
-    <w:lsdException w:name="Medium List 2 Accent 2" w:uiPriority="66"/>
-    <w:lsdException w:name="Medium Grid 1 Accent 2" w:uiPriority="67"/>
-    <w:lsdException w:name="Medium Grid 2 Accent 2" w:uiPriority="68"/>
-    <w:lsdException w:name="Medium Grid 3 Accent 2" w:uiPriority="69"/>
-    <w:lsdException w:name="Dark List Accent 2" w:uiPriority="70"/>
-    <w:lsdException w:name="Colorful Shading Accent 2" w:uiPriority="71"/>
-    <w:lsdException w:name="Colorful List Accent 2" w:uiPriority="72"/>
-    <w:lsdException w:name="Colorful Grid Accent 2" w:uiPriority="73"/>
-    <w:lsdException w:name="Light Shading Accent 3" w:uiPriority="60"/>
-    <w:lsdException w:name="Light List Accent 3" w:uiPriority="61"/>
-    <w:lsdException w:name="Light Grid Accent 3" w:uiPriority="62"/>
-    <w:lsdException w:name="Medium Shading 1 Accent 3" w:uiPriority="63"/>
-    <w:lsdException w:name="Medium Shading 2 Accent 3" w:uiPriority="64"/>
-    <w:lsdException w:name="Medium List 1 Accent 3" w:uiPriority="65"/>
-    <w:lsdException w:name="Medium List 2 Accent 3" w:uiPriority="66"/>
-    <w:lsdException w:name="Medium Grid 1 Accent 3" w:uiPriority="67"/>
-    <w:lsdException w:name="Medium Grid 2 Accent 3" w:uiPriority="68"/>
-    <w:lsdException w:name="Medium Grid 3 Accent 3" w:uiPriority="69"/>
-    <w:lsdException w:name="Dark List Accent 3" w:uiPriority="70"/>
-    <w:lsdException w:name="Colorful Shading Accent 3" w:uiPriority="71"/>
-    <w:lsdException w:name="Colorful List Accent 3" w:uiPriority="72"/>
-    <w:lsdException w:name="Colorful Grid Accent 3" w:uiPriority="73"/>
-    <w:lsdException w:name="Light Shading Accent 4" w:uiPriority="60"/>
-    <w:lsdException w:name="Light List Accent 4" w:uiPriority="61"/>
-    <w:lsdException w:name="Light Grid Accent 4" w:uiPriority="62"/>
-    <w:lsdException w:name="Medium Shading 1 Accent 4" w:uiPriority="63"/>
-    <w:lsdException w:name="Medium Shading 2 Accent 4" w:uiPriority="64"/>
-    <w:lsdException w:name="Medium List 1 Accent 4" w:uiPriority="65"/>
-    <w:lsdException w:name="Medium List 2 Accent 4" w:uiPriority="66"/>
-    <w:lsdException w:name="Medium Grid 1 Accent 4" w:uiPriority="67"/>
-    <w:lsdException w:name="Medium Grid 2 Accent 4" w:uiPriority="68"/>
-    <w:lsdException w:name="Medium Grid 3 Accent 4" w:uiPriority="69"/>
-    <w:lsdException w:name="Dark List Accent 4" w:uiPriority="70"/>
-    <w:lsdException w:name="Colorful Shading Accent 4" w:uiPriority="71"/>
-    <w:lsdException w:name="Colorful List Accent 4" w:uiPriority="72"/>
-    <w:lsdException w:name="Colorful Grid Accent 4" w:uiPriority="73"/>
-    <w:lsdException w:name="Light Shading Accent 5" w:uiPriority="60"/>
-    <w:lsdException w:name="Light List Accent 5" w:uiPriority="61"/>
-    <w:lsdException w:name="Light Grid Accent 5" w:uiPriority="62"/>
-    <w:lsdException w:name="Medium Shading 1 Accent 5" w:uiPriority="63"/>
-    <w:lsdException w:name="Medium Shading 2 Accent 5" w:uiPriority="64"/>
-    <w:lsdException w:name="Medium List 1 Accent 5" w:uiPriority="65"/>
-    <w:lsdException w:name="Medium List 2 Accent 5" w:uiPriority="66"/>
-    <w:lsdException w:name="Medium Grid 1 Accent 5" w:uiPriority="67"/>
-    <w:lsdException w:name="Medium Grid 2 Accent 5" w:uiPriority="68"/>
-    <w:lsdException w:name="Medium Grid 3 Accent 5" w:uiPriority="69"/>
-    <w:lsdException w:name="Dark List Accent 5" w:uiPriority="70"/>
-    <w:lsdException w:name="Colorful Shading Accent 5" w:uiPriority="71"/>
-    <w:lsdException w:name="Colorful List Accent 5" w:uiPriority="72"/>
-    <w:lsdException w:name="Colorful Grid Accent 5" w:uiPriority="73"/>
-    <w:lsdException w:name="Light Shading Accent 6" w:uiPriority="60"/>
-    <w:lsdException w:name="Light List Accent 6" w:uiPriority="61"/>
-    <w:lsdException w:name="Light Grid Accent 6" w:uiPriority="62"/>
-    <w:lsdException w:name="Medium Shading 1 Accent 6" w:uiPriority="63"/>
-    <w:lsdException w:name="Medium Shading 2 Accent 6" w:uiPriority="64"/>
-    <w:lsdException w:name="Medium List 1 Accent 6" w:uiPriority="65"/>
-    <w:lsdException w:name="Medium List 2 Accent 6" w:uiPriority="66"/>
-    <w:lsdException w:name="Medium Grid 1 Accent 6" w:uiPriority="67"/>
-    <w:lsdException w:name="Medium Grid 2 Accent 6" w:uiPriority="68"/>
-    <w:lsdException w:name="Medium Grid 3 Accent 6" w:uiPriority="69"/>
-    <w:lsdException w:name="Dark List Accent 6" w:uiPriority="70"/>
-    <w:lsdException w:name="Colorful Shading Accent 6" w:uiPriority="71"/>
-    <w:lsdException w:name="Colorful List Accent 6" w:uiPriority="72"/>
-    <w:lsdException w:name="Colorful Grid Accent 6" w:uiPriority="73"/>
-    <w:lsdException w:name="Subtle Emphasis" w:uiPriority="19" w:qFormat="1"/>
-    <w:lsdException w:name="Intense Emphasis" w:uiPriority="21" w:qFormat="1"/>
-    <w:lsdException w:name="Subtle Reference" w:uiPriority="31" w:qFormat="1"/>
-    <w:lsdException w:name="Intense Reference" w:uiPriority="32" w:qFormat="1"/>
-    <w:lsdException w:name="Book Title" w:uiPriority="33" w:qFormat="1"/>
-    <w:lsdException w:name="Bibliography" w:semiHidden="1" w:uiPriority="37" w:unhideWhenUsed="1"/>
-    <w:lsdException w:name="TOC Heading" w:semiHidden="1" w:uiPriority="39" w:unhideWhenUsed="1" w:qFormat="1"/>
-    <w:lsdException w:name="Plain Table 1" w:uiPriority="41"/>
-    <w:lsdException w:name="Plain Table 2" w:uiPriority="42"/>
-    <w:lsdException w:name="Plain Table 3" w:uiPriority="43"/>
-    <w:lsdException w:name="Plain Table 4" w:uiPriority="44"/>
-    <w:lsdException w:name="Plain Table 5" w:uiPriority="45"/>
-    <w:lsdException w:name="Grid Table Light" w:uiPriority="40"/>
-    <w:lsdException w:name="Grid Table 1 Light" w:uiPriority="46"/>
-    <w:lsdException w:name="Grid Table 2" w:uiPriority="47"/>
-    <w:lsdException w:name="Grid Table 3" w:uiPriority="48"/>
-    <w:lsdException w:name="Grid Table 4" w:uiPriority="49"/>
-    <w:lsdException w:name="Grid Table 5 Dark" w:uiPriority="50"/>
-    <w:lsdException w:name="Grid Table 6 Colorful" w:uiPriority="51"/>
-    <w:lsdException w:name="Grid Table 7 Colorful" w:uiPriority="52"/>
-    <w:lsdException w:name="Grid Table 1 Light Accent 1" w:uiPriority="46"/>
-    <w:lsdException w:name="Grid Table 2 Accent 1" w:uiPriority="47"/>
-    <w:lsdException w:name="Grid Table 3 Accent 1" w:uiPriority="48"/>
-    <w:lsdException w:name="Grid Table 4 Accent 1" w:uiPriority="49"/>
-    <w:lsdException w:name="Grid Table 5 Dark Accent 1" w:uiPriority="50"/>
-    <w:lsdException w:name="Grid Table 6 Colorful Accent 1" w:uiPriority="51"/>
-    <w:lsdException w:name="Grid Table 7 Colorful Accent 1" w:uiPriority="52"/>
-    <w:lsdException w:name="Grid Table 1 Light Accent 2" w:uiPriority="46"/>
-    <w:lsdException w:name="Grid Table 2 Accent 2" w:uiPriority="47"/>
-    <w:lsdException w:name="Grid Table 3 Accent 2" w:uiPriority="48"/>
-    <w:lsdException w:name="Grid Table 4 Accent 2" w:uiPriority="49"/>
-    <w:lsdException w:name="Grid Table 5 Dark Accent 2" w:uiPriority="50"/>
-    <w:lsdException w:name="Grid Table 6 Colorful Accent 2" w:uiPriority="51"/>
-    <w:lsdException w:name="Grid Table 7 Colorful Accent 2" w:uiPriority="52"/>
-    <w:lsdException w:name="Grid Table 1 Light Accent 3" w:uiPriority="46"/>
-    <w:lsdException w:name="Grid Table 2 Accent 3" w:uiPriority="47"/>
-    <w:lsdException w:name="Grid Table 3 Accent 3" w:uiPriority="48"/>
-    <w:lsdException w:name="Grid Table 4 Accent 3" w:uiPriority="49"/>
-    <w:lsdException w:name="Grid Table 5 Dark Accent 3" w:uiPriority="50"/>
-    <w:lsdException w:name="Grid Table 6 Colorful Accent 3" w:uiPriority="51"/>
-    <w:lsdException w:name="Grid Table 7 Colorful Accent 3" w:uiPriority="52"/>
-    <w:lsdException w:name="Grid Table 1 Light Accent 4" w:uiPriority="46"/>
-    <w:lsdException w:name="Grid Table 2 Accent 4" w:uiPriority="47"/>
-    <w:lsdException w:name="Grid Table 3 Accent 4" w:uiPriority="48"/>
-    <w:lsdException w:name="Grid Table 4 Accent 4" w:uiPriority="49"/>
-    <w:lsdException w:name="Grid Table 5 Dark Accent 4" w:uiPriority="50"/>
-    <w:lsdException w:name="Grid Table 6 Colorful Accent 4" w:uiPriority="51"/>
-    <w:lsdException w:name="Grid Table 7 Colorful Accent 4" w:uiPriority="52"/>
-    <w:lsdException w:name="Grid Table 1 Light Accent 5" w:uiPriority="46"/>
-    <w:lsdException w:name="Grid Table 2 Accent 5" w:uiPriority="47"/>
-    <w:lsdException w:name="Grid Table 3 Accent 5" w:uiPriority="48"/>
-    <w:lsdException w:name="Grid Table 4 Accent 5" w:uiPriority="49"/>
-    <w:lsdException w:name="Grid Table 5 Dark Accent 5" w:uiPriority="50"/>
-    <w:lsdException w:name="Grid Table 6 Colorful Accent 5" w:uiPriority="51"/>
-    <w:lsdException w:name="Grid Table 7 Colorful Accent 5" w:uiPriority="52"/>
-    <w:lsdException w:name="Grid Table 1 Light Accent 6" w:uiPriority="46"/>
-    <w:lsdException w:name="Grid Table 2 Accent 6" w:uiPriority="47"/>
-    <w:lsdException w:name="Grid Table 3 Accent 6" w:uiPriority="48"/>
-    <w:lsdException w:name="Grid Table 4 Accent 6" w:uiPriority="49"/>
-    <w:lsdException w:name="Grid Table 5 Dark Accent 6" w:uiPriority="50"/>
-    <w:lsdException w:name="Grid Table 6 Colorful Accent 6" w:uiPriority="51"/>
-    <w:lsdException w:name="Grid Table 7 Colorful Accent 6" w:uiPriority="52"/>
-    <w:lsdException w:name="List Table 1 Light" w:uiPriority="46"/>
-    <w:lsdException w:name="List Table 2" w:uiPriority="47"/>
-    <w:lsdException w:name="List Table 3" w:uiPriority="48"/>
-    <w:lsdException w:name="List Table 4" w:uiPriority="49"/>
-    <w:lsdException w:name="List Table 5 Dark" w:uiPriority="50"/>
-    <w:lsdException w:name="List Table 6 Colorful" w:uiPriority="51"/>
-    <w:lsdException w:name="List Table 7 Colorful" w:uiPriority="52"/>
-    <w:lsdException w:name="List Table 1 Light Accent 1" w:uiPriority="46"/>
-    <w:lsdException w:name="List Table 2 Accent 1" w:uiPriority="47"/>
-    <w:lsdException w:name="List Table 3 Accent 1" w:uiPriority="48"/>
-    <w:lsdException w:name="List Table 4 Accent 1" w:uiPriority="49"/>
-    <w:lsdException w:name="List Table 5 Dark Accent 1" w:uiPriority="50"/>
-    <w:lsdException w:name="List Table 6 Colorful Accent 1" w:uiPriority="51"/>
-    <w:lsdException w:name="List Table 7 Colorful Accent 1" w:uiPriority="52"/>
-    <w:lsdException w:name="List Table 1 Light Accent 2" w:uiPriority="46"/>
-    <w:lsdException w:name="List Table 2 Accent 2" w:uiPriority="47"/>
-    <w:lsdException w:name="List Table 3 Accent 2" w:uiPriority="48"/>
-    <w:lsdException w:name="List Table 4 Accent 2" w:uiPriority="49"/>
-    <w:lsdException w:name="List Table 5 Dark Accent 2" w:uiPriority="50"/>
-    <w:lsdException w:name="List Table 6 Colorful Accent 2" w:uiPriority="51"/>
-    <w:lsdException w:name="List Table 7 Colorful Accent 2" w:uiPriority="52"/>
-    <w:lsdException w:name="List Table 1 Light Accent 3" w:uiPriority="46"/>
-    <w:lsdException w:name="List Table 2 Accent 3" w:uiPriority="47"/>
-    <w:lsdException w:name="List Table 3 Accent 3" w:uiPriority="48"/>
-    <w:lsdException w:name="List Table 4 Accent 3" w:uiPriority="49"/>
-    <w:lsdException w:name="List Table 5 Dark Accent 3" w:uiPriority="50"/>
-    <w:lsdException w:name="List Table 6 Colorful Accent 3" w:uiPriority="51"/>
-    <w:lsdException w:name="List Table 7 Colorful Accent 3" w:uiPriority="52"/>
-    <w:lsdException w:name="List Table 1 Light Accent 4" w:uiPriority="46"/>
-    <w:lsdException w:name="List Table 2 Accent 4" w:uiPriority="47"/>
-    <w:lsdException w:name="List Table 3 Accent 4" w:uiPriority="48"/>
-    <w:lsdException w:name="List Table 4 Accent 4" w:uiPriority="49"/>
-    <w:lsdException w:name="List Table 5 Dark Accent 4" w:uiPriority="50"/>
-    <w:lsdException w:name="List Table 6 Colorful Accent 4" w:uiPriority="51"/>
-    <w:lsdException w:name="List Table 7 Colorful Accent 4" w:uiPriority="52"/>
-    <w:lsdException w:name="List Table 1 Light Accent 5" w:uiPriority="46"/>
-    <w:lsdException w:name="List Table 2 Accent 5" w:uiPriority="47"/>
-    <w:lsdException w:name="List Table 3 Accent 5" w:uiPriority="48"/>
-    <w:lsdException w:name="List Table 4 Accent 5" w:uiPriority="49"/>
-    <w:lsdException w:name="List Table 5 Dark Accent 5" w:uiPriority="50"/>
-    <w:lsdException w:name="List Table 6 Colorful Accent 5" w:uiPriority="51"/>
-    <w:lsdException w:name="List Table 7 Colorful Accent 5" w:uiPriority="52"/>
-    <w:lsdException w:name="List Table 1 Light Accent 6" w:uiPriority="46"/>
-    <w:lsdException w:name="List Table 2 Accent 6" w:uiPriority="47"/>
-    <w:lsdException w:name="List Table 3 Accent 6" w:uiPriority="48"/>
-    <w:lsdException w:name="List Table 4 Accent 6" w:uiPriority="49"/>
-    <w:lsdException w:name="List Table 5 Dark Accent 6" w:uiPriority="50"/>
-    <w:lsdException w:name="List Table 6 Colorful Accent 6" w:uiPriority="51"/>
-    <w:lsdException w:name="List Table 7 Colorful Accent 6" w:uiPriority="52"/>
-    <w:lsdException w:name="Mention" w:semiHidden="1" w:unhideWhenUsed="1"/>
-    <w:lsdException w:name="Smart Hyperlink" w:semiHidden="1" w:unhideWhenUsed="1"/>
-    <w:lsdException w:name="Hashtag" w:semiHidden="1" w:unhideWhenUsed="1"/>
-    <w:lsdException w:name="Unresolved Mention" w:semiHidden="1" w:unhideWhenUsed="1"/>
-  </w:latentStyles>
-  <w:style w:type="paragraph" w:default="1" w:styleId="Normal">
-    <w:name w:val="Normal"/>
-    <w:qFormat/>
-  </w:style>
-  <w:style w:type="character" w:default="1" w:styleId="DefaultParagraphFont">
-    <w:name w:val="Default Paragraph Font"/>
-    <w:uiPriority w:val="1"/>
-    <w:semiHidden/>
-    <w:unhideWhenUsed/>
-  </w:style>
-  <w:style w:type="table" w:default="1" w:styleId="TableNormal">
-    <w:name w:val="Normal Table"/>
-    <w:uiPriority w:val="99"/>
-    <w:semiHidden/>
-    <w:unhideWhenUsed/>
-    <w:tblPr>
-      <w:tblInd w:w="0" w:type="dxa"/>
-      <w:tblCellMar>
-        <w:top w:w="0" w:type="dxa"/>
-        <w:left w:w="108" w:type="dxa"/>
-        <w:bottom w:w="0" w:type="dxa"/>
-        <w:right w:w="108" w:type="dxa"/>
-      </w:tblCellMar>
-    </w:tblPr>
-  </w:style>
-  <w:style w:type="numbering" w:default="1" w:styleId="NoList">
-    <w:name w:val="No List"/>
-    <w:uiPriority w:val="99"/>
-    <w:semiHidden/>
-    <w:unhideWhenUsed/>
-  </w:style>
-  <w:style w:type="character" w:styleId="PlaceholderText">
-    <w:name w:val="Placeholder Text"/>
-    <w:basedOn w:val="DefaultParagraphFont"/>
-    <w:uiPriority w:val="99"/>
-    <w:semiHidden/>
-    <w:rsid w:val="001D6E28"/>
-    <w:rPr>
-      <w:color w:val="808080"/>
-    </w:rPr>
-  </w:style>
-</w:styles>
-</file>
-
-<file path=word/glossary/webSettings.xml><?xml version="1.0" encoding="utf-8"?>
-<w:webSettings xmlns:mc="http://schemas.openxmlformats.org/markup-compatibility/2006" xmlns:r="http://schemas.openxmlformats.org/officeDocument/2006/relationships" xmlns:w="http://schemas.openxmlformats.org/wordprocessingml/2006/main" xmlns:w14="http://schemas.microsoft.com/office/word/2010/wordml" xmlns:w15="http://schemas.microsoft.com/office/word/2012/wordml" xmlns:w16cid="http://schemas.microsoft.com/office/word/2016/wordml/cid" xmlns:w16se="http://schemas.microsoft.com/office/word/2015/wordml/symex" mc:Ignorable="w14 w15 w16se w16cid">
-  <w:optimizeForBrowser/>
-  <w:allowPNG/>
-</w:webSettings>
-</file>
-
 <file path=word/theme/theme1.xml><?xml version="1.0" encoding="utf-8"?>
 <a:theme xmlns:a="http://schemas.openxmlformats.org/drawingml/2006/main" name="Office Theme">
   <a:themeElements>

</xml_diff>

<commit_message>
not done with q6
</commit_message>
<xml_diff>
--- a/Test Prep/CS 4700 Final Review.docx
+++ b/Test Prep/CS 4700 Final Review.docx
@@ -1809,11 +1809,19 @@
           <w:rFonts w:eastAsiaTheme="minorEastAsia"/>
         </w:rPr>
       </w:pPr>
-      <w:r>
-        <w:rPr>
-          <w:rFonts w:eastAsiaTheme="minorEastAsia"/>
-        </w:rPr>
-        <w:t xml:space="preserve">So the numerator and thus the </w:t>
+      <w:proofErr w:type="gramStart"/>
+      <w:r>
+        <w:rPr>
+          <w:rFonts w:eastAsiaTheme="minorEastAsia"/>
+        </w:rPr>
+        <w:t>So</w:t>
+      </w:r>
+      <w:proofErr w:type="gramEnd"/>
+      <w:r>
+        <w:rPr>
+          <w:rFonts w:eastAsiaTheme="minorEastAsia"/>
+        </w:rPr>
+        <w:t xml:space="preserve"> the numerator and thus the </w:t>
       </w:r>
       <m:oMath>
         <m:r>
@@ -2805,7 +2813,21 @@
         <w:rPr>
           <w:rFonts w:eastAsiaTheme="minorEastAsia"/>
         </w:rPr>
-        <w:t xml:space="preserve"> It means its games won to games played ratio is very high.</w:t>
+        <w:t xml:space="preserve"> It means its games won </w:t>
+      </w:r>
+      <w:proofErr w:type="spellStart"/>
+      <w:r>
+        <w:rPr>
+          <w:rFonts w:eastAsiaTheme="minorEastAsia"/>
+        </w:rPr>
+        <w:t>to</w:t>
+      </w:r>
+      <w:proofErr w:type="spellEnd"/>
+      <w:r>
+        <w:rPr>
+          <w:rFonts w:eastAsiaTheme="minorEastAsia"/>
+        </w:rPr>
+        <w:t xml:space="preserve"> games played ratio is very high.</w:t>
       </w:r>
     </w:p>
     <w:p>
@@ -6208,8 +6230,6 @@
           </m:r>
         </m:oMath>
       </m:oMathPara>
-      <w:bookmarkStart w:id="0" w:name="_GoBack"/>
-      <w:bookmarkEnd w:id="0"/>
     </w:p>
     <w:p>
       <w:pPr>
@@ -6234,6 +6254,546 @@
         <w:pStyle w:val="ListParagraph"/>
         <w:numPr>
           <w:ilvl w:val="1"/>
+          <w:numId w:val="1"/>
+        </w:numPr>
+        <w:rPr>
+          <w:rFonts w:eastAsiaTheme="minorEastAsia"/>
+        </w:rPr>
+      </w:pPr>
+      <m:oMath>
+        <m:f>
+          <m:fPr>
+            <m:ctrlPr>
+              <w:rPr>
+                <w:rFonts w:ascii="Cambria Math" w:eastAsiaTheme="minorEastAsia" w:hAnsi="Cambria Math"/>
+                <w:i/>
+              </w:rPr>
+            </m:ctrlPr>
+          </m:fPr>
+          <m:num>
+            <m:r>
+              <w:rPr>
+                <w:rFonts w:ascii="Cambria Math" w:eastAsiaTheme="minorEastAsia" w:hAnsi="Cambria Math"/>
+              </w:rPr>
+              <m:t>p</m:t>
+            </m:r>
+          </m:num>
+          <m:den>
+            <m:r>
+              <w:rPr>
+                <w:rFonts w:ascii="Cambria Math" w:eastAsiaTheme="minorEastAsia" w:hAnsi="Cambria Math"/>
+              </w:rPr>
+              <m:t>1-p</m:t>
+            </m:r>
+          </m:den>
+        </m:f>
+        <m:r>
+          <w:rPr>
+            <w:rFonts w:ascii="Cambria Math" w:eastAsiaTheme="minorEastAsia" w:hAnsi="Cambria Math"/>
+          </w:rPr>
+          <m:t>=</m:t>
+        </m:r>
+        <m:f>
+          <m:fPr>
+            <m:ctrlPr>
+              <w:rPr>
+                <w:rFonts w:ascii="Cambria Math" w:eastAsiaTheme="minorEastAsia" w:hAnsi="Cambria Math"/>
+                <w:i/>
+              </w:rPr>
+            </m:ctrlPr>
+          </m:fPr>
+          <m:num>
+            <m:f>
+              <m:fPr>
+                <m:ctrlPr>
+                  <w:rPr>
+                    <w:rFonts w:ascii="Cambria Math" w:eastAsiaTheme="minorEastAsia" w:hAnsi="Cambria Math"/>
+                    <w:i/>
+                  </w:rPr>
+                </m:ctrlPr>
+              </m:fPr>
+              <m:num>
+                <m:r>
+                  <w:rPr>
+                    <w:rFonts w:ascii="Cambria Math" w:eastAsiaTheme="minorEastAsia" w:hAnsi="Cambria Math"/>
+                  </w:rPr>
+                  <m:t>1</m:t>
+                </m:r>
+              </m:num>
+              <m:den>
+                <m:r>
+                  <w:rPr>
+                    <w:rFonts w:ascii="Cambria Math" w:eastAsiaTheme="minorEastAsia" w:hAnsi="Cambria Math"/>
+                  </w:rPr>
+                  <m:t>1+</m:t>
+                </m:r>
+                <m:sSup>
+                  <m:sSupPr>
+                    <m:ctrlPr>
+                      <w:rPr>
+                        <w:rFonts w:ascii="Cambria Math" w:eastAsiaTheme="minorEastAsia" w:hAnsi="Cambria Math"/>
+                        <w:i/>
+                      </w:rPr>
+                    </m:ctrlPr>
+                  </m:sSupPr>
+                  <m:e>
+                    <m:r>
+                      <w:rPr>
+                        <w:rFonts w:ascii="Cambria Math" w:eastAsiaTheme="minorEastAsia" w:hAnsi="Cambria Math"/>
+                      </w:rPr>
+                      <m:t>e</m:t>
+                    </m:r>
+                  </m:e>
+                  <m:sup>
+                    <m:r>
+                      <w:rPr>
+                        <w:rFonts w:ascii="Cambria Math" w:eastAsiaTheme="minorEastAsia" w:hAnsi="Cambria Math"/>
+                      </w:rPr>
+                      <m:t>-</m:t>
+                    </m:r>
+                    <m:r>
+                      <w:rPr>
+                        <w:rFonts w:ascii="Cambria Math" w:eastAsiaTheme="minorEastAsia" w:hAnsi="Cambria Math"/>
+                      </w:rPr>
+                      <m:t>z</m:t>
+                    </m:r>
+                  </m:sup>
+                </m:sSup>
+              </m:den>
+            </m:f>
+          </m:num>
+          <m:den>
+            <m:r>
+              <w:rPr>
+                <w:rFonts w:ascii="Cambria Math" w:eastAsiaTheme="minorEastAsia" w:hAnsi="Cambria Math"/>
+              </w:rPr>
+              <m:t>1-</m:t>
+            </m:r>
+            <m:f>
+              <m:fPr>
+                <m:ctrlPr>
+                  <w:rPr>
+                    <w:rFonts w:ascii="Cambria Math" w:eastAsiaTheme="minorEastAsia" w:hAnsi="Cambria Math"/>
+                    <w:i/>
+                  </w:rPr>
+                </m:ctrlPr>
+              </m:fPr>
+              <m:num>
+                <m:r>
+                  <w:rPr>
+                    <w:rFonts w:ascii="Cambria Math" w:eastAsiaTheme="minorEastAsia" w:hAnsi="Cambria Math"/>
+                  </w:rPr>
+                  <m:t>1</m:t>
+                </m:r>
+              </m:num>
+              <m:den>
+                <m:r>
+                  <w:rPr>
+                    <w:rFonts w:ascii="Cambria Math" w:eastAsiaTheme="minorEastAsia" w:hAnsi="Cambria Math"/>
+                  </w:rPr>
+                  <m:t>1+</m:t>
+                </m:r>
+                <m:sSup>
+                  <m:sSupPr>
+                    <m:ctrlPr>
+                      <w:rPr>
+                        <w:rFonts w:ascii="Cambria Math" w:eastAsiaTheme="minorEastAsia" w:hAnsi="Cambria Math"/>
+                        <w:i/>
+                      </w:rPr>
+                    </m:ctrlPr>
+                  </m:sSupPr>
+                  <m:e>
+                    <m:r>
+                      <w:rPr>
+                        <w:rFonts w:ascii="Cambria Math" w:eastAsiaTheme="minorEastAsia" w:hAnsi="Cambria Math"/>
+                      </w:rPr>
+                      <m:t>e</m:t>
+                    </m:r>
+                  </m:e>
+                  <m:sup>
+                    <m:r>
+                      <w:rPr>
+                        <w:rFonts w:ascii="Cambria Math" w:eastAsiaTheme="minorEastAsia" w:hAnsi="Cambria Math"/>
+                      </w:rPr>
+                      <m:t>-</m:t>
+                    </m:r>
+                    <m:r>
+                      <w:rPr>
+                        <w:rFonts w:ascii="Cambria Math" w:eastAsiaTheme="minorEastAsia" w:hAnsi="Cambria Math"/>
+                      </w:rPr>
+                      <m:t>z</m:t>
+                    </m:r>
+                  </m:sup>
+                </m:sSup>
+              </m:den>
+            </m:f>
+          </m:den>
+        </m:f>
+      </m:oMath>
+      <w:r>
+        <w:rPr>
+          <w:rFonts w:eastAsiaTheme="minorEastAsia"/>
+        </w:rPr>
+        <w:t xml:space="preserve">  Multiply by </w:t>
+      </w:r>
+      <m:oMath>
+        <m:f>
+          <m:fPr>
+            <m:ctrlPr>
+              <w:rPr>
+                <w:rFonts w:ascii="Cambria Math" w:eastAsiaTheme="minorEastAsia" w:hAnsi="Cambria Math"/>
+                <w:i/>
+              </w:rPr>
+            </m:ctrlPr>
+          </m:fPr>
+          <m:num>
+            <m:r>
+              <w:rPr>
+                <w:rFonts w:ascii="Cambria Math" w:eastAsiaTheme="minorEastAsia" w:hAnsi="Cambria Math"/>
+              </w:rPr>
+              <m:t>1+</m:t>
+            </m:r>
+            <m:sSup>
+              <m:sSupPr>
+                <m:ctrlPr>
+                  <w:rPr>
+                    <w:rFonts w:ascii="Cambria Math" w:eastAsiaTheme="minorEastAsia" w:hAnsi="Cambria Math"/>
+                    <w:i/>
+                  </w:rPr>
+                </m:ctrlPr>
+              </m:sSupPr>
+              <m:e>
+                <m:r>
+                  <w:rPr>
+                    <w:rFonts w:ascii="Cambria Math" w:eastAsiaTheme="minorEastAsia" w:hAnsi="Cambria Math"/>
+                  </w:rPr>
+                  <m:t>e</m:t>
+                </m:r>
+              </m:e>
+              <m:sup>
+                <m:r>
+                  <w:rPr>
+                    <w:rFonts w:ascii="Cambria Math" w:eastAsiaTheme="minorEastAsia" w:hAnsi="Cambria Math"/>
+                  </w:rPr>
+                  <m:t>-</m:t>
+                </m:r>
+                <m:r>
+                  <w:rPr>
+                    <w:rFonts w:ascii="Cambria Math" w:eastAsiaTheme="minorEastAsia" w:hAnsi="Cambria Math"/>
+                  </w:rPr>
+                  <m:t>z</m:t>
+                </m:r>
+              </m:sup>
+            </m:sSup>
+          </m:num>
+          <m:den>
+            <m:r>
+              <w:rPr>
+                <w:rFonts w:ascii="Cambria Math" w:eastAsiaTheme="minorEastAsia" w:hAnsi="Cambria Math"/>
+              </w:rPr>
+              <m:t>1+</m:t>
+            </m:r>
+            <m:sSup>
+              <m:sSupPr>
+                <m:ctrlPr>
+                  <w:rPr>
+                    <w:rFonts w:ascii="Cambria Math" w:eastAsiaTheme="minorEastAsia" w:hAnsi="Cambria Math"/>
+                    <w:i/>
+                  </w:rPr>
+                </m:ctrlPr>
+              </m:sSupPr>
+              <m:e>
+                <m:r>
+                  <w:rPr>
+                    <w:rFonts w:ascii="Cambria Math" w:eastAsiaTheme="minorEastAsia" w:hAnsi="Cambria Math"/>
+                  </w:rPr>
+                  <m:t>e</m:t>
+                </m:r>
+              </m:e>
+              <m:sup>
+                <m:r>
+                  <w:rPr>
+                    <w:rFonts w:ascii="Cambria Math" w:eastAsiaTheme="minorEastAsia" w:hAnsi="Cambria Math"/>
+                  </w:rPr>
+                  <m:t>-</m:t>
+                </m:r>
+                <m:r>
+                  <w:rPr>
+                    <w:rFonts w:ascii="Cambria Math" w:eastAsiaTheme="minorEastAsia" w:hAnsi="Cambria Math"/>
+                  </w:rPr>
+                  <m:t>z</m:t>
+                </m:r>
+              </m:sup>
+            </m:sSup>
+          </m:den>
+        </m:f>
+      </m:oMath>
+      <w:r>
+        <w:rPr>
+          <w:rFonts w:eastAsiaTheme="minorEastAsia"/>
+        </w:rPr>
+        <w:t xml:space="preserve">: </w:t>
+      </w:r>
+      <m:oMath>
+        <m:f>
+          <m:fPr>
+            <m:ctrlPr>
+              <w:rPr>
+                <w:rFonts w:ascii="Cambria Math" w:eastAsiaTheme="minorEastAsia" w:hAnsi="Cambria Math"/>
+                <w:i/>
+              </w:rPr>
+            </m:ctrlPr>
+          </m:fPr>
+          <m:num>
+            <m:r>
+              <w:rPr>
+                <w:rFonts w:ascii="Cambria Math" w:eastAsiaTheme="minorEastAsia" w:hAnsi="Cambria Math"/>
+              </w:rPr>
+              <m:t>1</m:t>
+            </m:r>
+          </m:num>
+          <m:den>
+            <m:r>
+              <w:rPr>
+                <w:rFonts w:ascii="Cambria Math" w:eastAsiaTheme="minorEastAsia" w:hAnsi="Cambria Math"/>
+              </w:rPr>
+              <m:t>1</m:t>
+            </m:r>
+            <m:r>
+              <w:rPr>
+                <w:rFonts w:ascii="Cambria Math" w:eastAsiaTheme="minorEastAsia" w:hAnsi="Cambria Math"/>
+              </w:rPr>
+              <m:t>+</m:t>
+            </m:r>
+            <m:sSup>
+              <m:sSupPr>
+                <m:ctrlPr>
+                  <w:rPr>
+                    <w:rFonts w:ascii="Cambria Math" w:eastAsiaTheme="minorEastAsia" w:hAnsi="Cambria Math"/>
+                    <w:i/>
+                  </w:rPr>
+                </m:ctrlPr>
+              </m:sSupPr>
+              <m:e>
+                <m:r>
+                  <w:rPr>
+                    <w:rFonts w:ascii="Cambria Math" w:eastAsiaTheme="minorEastAsia" w:hAnsi="Cambria Math"/>
+                  </w:rPr>
+                  <m:t>e</m:t>
+                </m:r>
+              </m:e>
+              <m:sup>
+                <m:r>
+                  <w:rPr>
+                    <w:rFonts w:ascii="Cambria Math" w:eastAsiaTheme="minorEastAsia" w:hAnsi="Cambria Math"/>
+                  </w:rPr>
+                  <m:t>-</m:t>
+                </m:r>
+                <m:r>
+                  <w:rPr>
+                    <w:rFonts w:ascii="Cambria Math" w:eastAsiaTheme="minorEastAsia" w:hAnsi="Cambria Math"/>
+                  </w:rPr>
+                  <m:t>z</m:t>
+                </m:r>
+              </m:sup>
+            </m:sSup>
+            <m:r>
+              <w:rPr>
+                <w:rFonts w:ascii="Cambria Math" w:eastAsiaTheme="minorEastAsia" w:hAnsi="Cambria Math"/>
+              </w:rPr>
+              <m:t>-1</m:t>
+            </m:r>
+          </m:den>
+        </m:f>
+        <m:r>
+          <w:rPr>
+            <w:rFonts w:ascii="Cambria Math" w:eastAsiaTheme="minorEastAsia" w:hAnsi="Cambria Math"/>
+          </w:rPr>
+          <m:t>=</m:t>
+        </m:r>
+        <m:f>
+          <m:fPr>
+            <m:ctrlPr>
+              <w:rPr>
+                <w:rFonts w:ascii="Cambria Math" w:eastAsiaTheme="minorEastAsia" w:hAnsi="Cambria Math"/>
+                <w:i/>
+              </w:rPr>
+            </m:ctrlPr>
+          </m:fPr>
+          <m:num>
+            <m:r>
+              <w:rPr>
+                <w:rFonts w:ascii="Cambria Math" w:eastAsiaTheme="minorEastAsia" w:hAnsi="Cambria Math"/>
+              </w:rPr>
+              <m:t>1</m:t>
+            </m:r>
+          </m:num>
+          <m:den>
+            <m:sSup>
+              <m:sSupPr>
+                <m:ctrlPr>
+                  <w:rPr>
+                    <w:rFonts w:ascii="Cambria Math" w:eastAsiaTheme="minorEastAsia" w:hAnsi="Cambria Math"/>
+                    <w:i/>
+                  </w:rPr>
+                </m:ctrlPr>
+              </m:sSupPr>
+              <m:e>
+                <m:r>
+                  <w:rPr>
+                    <w:rFonts w:ascii="Cambria Math" w:eastAsiaTheme="minorEastAsia" w:hAnsi="Cambria Math"/>
+                  </w:rPr>
+                  <m:t>e</m:t>
+                </m:r>
+              </m:e>
+              <m:sup>
+                <m:r>
+                  <w:rPr>
+                    <w:rFonts w:ascii="Cambria Math" w:eastAsiaTheme="minorEastAsia" w:hAnsi="Cambria Math"/>
+                  </w:rPr>
+                  <m:t>-</m:t>
+                </m:r>
+                <m:r>
+                  <w:rPr>
+                    <w:rFonts w:ascii="Cambria Math" w:eastAsiaTheme="minorEastAsia" w:hAnsi="Cambria Math"/>
+                  </w:rPr>
+                  <m:t>z</m:t>
+                </m:r>
+              </m:sup>
+            </m:sSup>
+          </m:den>
+        </m:f>
+        <m:r>
+          <w:rPr>
+            <w:rFonts w:ascii="Cambria Math" w:eastAsiaTheme="minorEastAsia" w:hAnsi="Cambria Math"/>
+          </w:rPr>
+          <m:t>=</m:t>
+        </m:r>
+        <m:sSup>
+          <m:sSupPr>
+            <m:ctrlPr>
+              <w:rPr>
+                <w:rFonts w:ascii="Cambria Math" w:eastAsiaTheme="minorEastAsia" w:hAnsi="Cambria Math"/>
+                <w:i/>
+              </w:rPr>
+            </m:ctrlPr>
+          </m:sSupPr>
+          <m:e>
+            <m:r>
+              <w:rPr>
+                <w:rFonts w:ascii="Cambria Math" w:eastAsiaTheme="minorEastAsia" w:hAnsi="Cambria Math"/>
+              </w:rPr>
+              <m:t>e</m:t>
+            </m:r>
+          </m:e>
+          <m:sup>
+            <m:r>
+              <w:rPr>
+                <w:rFonts w:ascii="Cambria Math" w:eastAsiaTheme="minorEastAsia" w:hAnsi="Cambria Math"/>
+              </w:rPr>
+              <m:t>z</m:t>
+            </m:r>
+          </m:sup>
+        </m:sSup>
+      </m:oMath>
+      <w:r>
+        <w:rPr>
+          <w:rFonts w:eastAsiaTheme="minorEastAsia"/>
+        </w:rPr>
+        <w:t>.</w:t>
+      </w:r>
+      <w:bookmarkStart w:id="0" w:name="_GoBack"/>
+      <w:bookmarkEnd w:id="0"/>
+    </w:p>
+    <w:p>
+      <w:pPr>
+        <w:pStyle w:val="ListParagraph"/>
+        <w:numPr>
+          <w:ilvl w:val="1"/>
+          <w:numId w:val="1"/>
+        </w:numPr>
+        <w:rPr>
+          <w:rFonts w:eastAsiaTheme="minorEastAsia"/>
+        </w:rPr>
+      </w:pPr>
+      <w:r>
+        <w:rPr>
+          <w:rFonts w:eastAsiaTheme="minorEastAsia"/>
+        </w:rPr>
+        <w:t>Naïve Bayes returns</w:t>
+      </w:r>
+      <w:r>
+        <w:rPr>
+          <w:rFonts w:eastAsiaTheme="minorEastAsia"/>
+        </w:rPr>
+        <w:t xml:space="preserve"> the label of a data point, logistic regression returns the likelihood of a certain label to appear on a data point.</w:t>
+      </w:r>
+    </w:p>
+    <w:p>
+      <w:pPr>
+        <w:pStyle w:val="ListParagraph"/>
+        <w:numPr>
+          <w:ilvl w:val="1"/>
+          <w:numId w:val="1"/>
+        </w:numPr>
+        <w:rPr>
+          <w:rFonts w:eastAsiaTheme="minorEastAsia"/>
+          <w:color w:val="ED7D31" w:themeColor="accent2"/>
+        </w:rPr>
+      </w:pPr>
+      <w:r>
+        <w:rPr>
+          <w:rFonts w:eastAsiaTheme="minorEastAsia"/>
+          <w:color w:val="ED7D31" w:themeColor="accent2"/>
+        </w:rPr>
+        <w:t>Later</w:t>
+      </w:r>
+    </w:p>
+    <w:p>
+      <w:pPr>
+        <w:pStyle w:val="ListParagraph"/>
+        <w:numPr>
+          <w:ilvl w:val="1"/>
+          <w:numId w:val="1"/>
+        </w:numPr>
+        <w:rPr>
+          <w:rFonts w:eastAsiaTheme="minorEastAsia"/>
+          <w:color w:val="ED7D31" w:themeColor="accent2"/>
+        </w:rPr>
+      </w:pPr>
+      <w:r>
+        <w:rPr>
+          <w:rFonts w:eastAsiaTheme="minorEastAsia"/>
+          <w:color w:val="ED7D31" w:themeColor="accent2"/>
+        </w:rPr>
+        <w:t>Later</w:t>
+      </w:r>
+    </w:p>
+    <w:p>
+      <w:pPr>
+        <w:pStyle w:val="ListParagraph"/>
+        <w:numPr>
+          <w:ilvl w:val="1"/>
+          <w:numId w:val="1"/>
+        </w:numPr>
+        <w:rPr>
+          <w:rFonts w:eastAsiaTheme="minorEastAsia"/>
+          <w:color w:val="ED7D31" w:themeColor="accent2"/>
+        </w:rPr>
+      </w:pPr>
+      <w:r>
+        <w:rPr>
+          <w:rFonts w:eastAsiaTheme="minorEastAsia"/>
+          <w:color w:val="ED7D31" w:themeColor="accent2"/>
+        </w:rPr>
+        <w:t>Later</w:t>
+      </w:r>
+    </w:p>
+    <w:p>
+      <w:pPr>
+        <w:pStyle w:val="ListParagraph"/>
+        <w:numPr>
+          <w:ilvl w:val="0"/>
           <w:numId w:val="1"/>
         </w:numPr>
         <w:rPr>

</xml_diff>

<commit_message>
done with question 6
</commit_message>
<xml_diff>
--- a/Test Prep/CS 4700 Final Review.docx
+++ b/Test Prep/CS 4700 Final Review.docx
@@ -4342,13 +4342,7 @@
             <w:rPr>
               <w:rFonts w:ascii="Cambria Math" w:eastAsiaTheme="minorEastAsia" w:hAnsi="Cambria Math"/>
             </w:rPr>
-            <m:t>+0.5</m:t>
-          </m:r>
-          <m:r>
-            <w:rPr>
-              <w:rFonts w:ascii="Cambria Math" w:eastAsiaTheme="minorEastAsia" w:hAnsi="Cambria Math"/>
-            </w:rPr>
-            <m:t>×</m:t>
+            <m:t>+0.5×</m:t>
           </m:r>
           <m:d>
             <m:dPr>
@@ -4372,13 +4366,7 @@
             <w:rPr>
               <w:rFonts w:ascii="Cambria Math" w:eastAsiaTheme="minorEastAsia" w:hAnsi="Cambria Math"/>
             </w:rPr>
-            <m:t>×&lt;1,2&gt;</m:t>
-          </m:r>
-          <m:r>
-            <w:rPr>
-              <w:rFonts w:ascii="Cambria Math" w:eastAsiaTheme="minorEastAsia" w:hAnsi="Cambria Math"/>
-            </w:rPr>
-            <m:t>=&lt;-1,-2&gt;</m:t>
+            <m:t>×&lt;1,2&gt;=&lt;-1,-2&gt;</m:t>
           </m:r>
         </m:oMath>
       </m:oMathPara>
@@ -5926,25 +5914,7 @@
             <w:rPr>
               <w:rFonts w:ascii="Cambria Math" w:eastAsiaTheme="minorEastAsia" w:hAnsi="Cambria Math"/>
             </w:rPr>
-            <m:t>≥</m:t>
-          </m:r>
-          <m:r>
-            <w:rPr>
-              <w:rFonts w:ascii="Cambria Math" w:eastAsiaTheme="minorEastAsia" w:hAnsi="Cambria Math"/>
-            </w:rPr>
-            <m:t>0→</m:t>
-          </m:r>
-          <m:r>
-            <w:rPr>
-              <w:rFonts w:ascii="Cambria Math" w:eastAsiaTheme="minorEastAsia" w:hAnsi="Cambria Math"/>
-            </w:rPr>
-            <m:t>+</m:t>
-          </m:r>
-          <m:r>
-            <w:rPr>
-              <w:rFonts w:ascii="Cambria Math" w:eastAsiaTheme="minorEastAsia" w:hAnsi="Cambria Math"/>
-            </w:rPr>
-            <m:t>1</m:t>
+            <m:t>≥0→+1</m:t>
           </m:r>
         </m:oMath>
       </m:oMathPara>
@@ -6048,25 +6018,7 @@
             <w:rPr>
               <w:rFonts w:ascii="Cambria Math" w:eastAsiaTheme="minorEastAsia" w:hAnsi="Cambria Math"/>
             </w:rPr>
-            <m:t>≥</m:t>
-          </m:r>
-          <m:r>
-            <w:rPr>
-              <w:rFonts w:ascii="Cambria Math" w:eastAsiaTheme="minorEastAsia" w:hAnsi="Cambria Math"/>
-            </w:rPr>
-            <m:t>0→</m:t>
-          </m:r>
-          <m:r>
-            <w:rPr>
-              <w:rFonts w:ascii="Cambria Math" w:eastAsiaTheme="minorEastAsia" w:hAnsi="Cambria Math"/>
-            </w:rPr>
-            <m:t>+</m:t>
-          </m:r>
-          <m:r>
-            <w:rPr>
-              <w:rFonts w:ascii="Cambria Math" w:eastAsiaTheme="minorEastAsia" w:hAnsi="Cambria Math"/>
-            </w:rPr>
-            <m:t>1</m:t>
+            <m:t>≥0→+1</m:t>
           </m:r>
         </m:oMath>
       </m:oMathPara>
@@ -6217,16 +6169,7 @@
             <w:rPr>
               <w:rFonts w:ascii="Cambria Math" w:eastAsiaTheme="minorEastAsia" w:hAnsi="Cambria Math"/>
             </w:rPr>
-            <m:t>=&lt;-1,0&gt;</m:t>
-          </m:r>
-          <m:r>
-            <m:rPr>
-              <m:sty m:val="bi"/>
-            </m:rPr>
-            <w:rPr>
-              <w:rFonts w:ascii="Cambria Math" w:eastAsiaTheme="minorEastAsia" w:hAnsi="Cambria Math"/>
-            </w:rPr>
-            <m:t>, b=0</m:t>
+            <m:t>=&lt;-1,0&gt;, b=0</m:t>
           </m:r>
         </m:oMath>
       </m:oMathPara>
@@ -6349,13 +6292,7 @@
                       <w:rPr>
                         <w:rFonts w:ascii="Cambria Math" w:eastAsiaTheme="minorEastAsia" w:hAnsi="Cambria Math"/>
                       </w:rPr>
-                      <m:t>-</m:t>
-                    </m:r>
-                    <m:r>
-                      <w:rPr>
-                        <w:rFonts w:ascii="Cambria Math" w:eastAsiaTheme="minorEastAsia" w:hAnsi="Cambria Math"/>
-                      </w:rPr>
-                      <m:t>z</m:t>
+                      <m:t>-z</m:t>
                     </m:r>
                   </m:sup>
                 </m:sSup>
@@ -6415,13 +6352,7 @@
                       <w:rPr>
                         <w:rFonts w:ascii="Cambria Math" w:eastAsiaTheme="minorEastAsia" w:hAnsi="Cambria Math"/>
                       </w:rPr>
-                      <m:t>-</m:t>
-                    </m:r>
-                    <m:r>
-                      <w:rPr>
-                        <w:rFonts w:ascii="Cambria Math" w:eastAsiaTheme="minorEastAsia" w:hAnsi="Cambria Math"/>
-                      </w:rPr>
-                      <m:t>z</m:t>
+                      <m:t>-z</m:t>
                     </m:r>
                   </m:sup>
                 </m:sSup>
@@ -6475,13 +6406,7 @@
                   <w:rPr>
                     <w:rFonts w:ascii="Cambria Math" w:eastAsiaTheme="minorEastAsia" w:hAnsi="Cambria Math"/>
                   </w:rPr>
-                  <m:t>-</m:t>
-                </m:r>
-                <m:r>
-                  <w:rPr>
-                    <w:rFonts w:ascii="Cambria Math" w:eastAsiaTheme="minorEastAsia" w:hAnsi="Cambria Math"/>
-                  </w:rPr>
-                  <m:t>z</m:t>
+                  <m:t>-z</m:t>
                 </m:r>
               </m:sup>
             </m:sSup>
@@ -6515,13 +6440,7 @@
                   <w:rPr>
                     <w:rFonts w:ascii="Cambria Math" w:eastAsiaTheme="minorEastAsia" w:hAnsi="Cambria Math"/>
                   </w:rPr>
-                  <m:t>-</m:t>
-                </m:r>
-                <m:r>
-                  <w:rPr>
-                    <w:rFonts w:ascii="Cambria Math" w:eastAsiaTheme="minorEastAsia" w:hAnsi="Cambria Math"/>
-                  </w:rPr>
-                  <m:t>z</m:t>
+                  <m:t>-z</m:t>
                 </m:r>
               </m:sup>
             </m:sSup>
@@ -6557,13 +6476,7 @@
               <w:rPr>
                 <w:rFonts w:ascii="Cambria Math" w:eastAsiaTheme="minorEastAsia" w:hAnsi="Cambria Math"/>
               </w:rPr>
-              <m:t>1</m:t>
-            </m:r>
-            <m:r>
-              <w:rPr>
-                <w:rFonts w:ascii="Cambria Math" w:eastAsiaTheme="minorEastAsia" w:hAnsi="Cambria Math"/>
-              </w:rPr>
-              <m:t>+</m:t>
+              <m:t>1+</m:t>
             </m:r>
             <m:sSup>
               <m:sSupPr>
@@ -6587,13 +6500,7 @@
                   <w:rPr>
                     <w:rFonts w:ascii="Cambria Math" w:eastAsiaTheme="minorEastAsia" w:hAnsi="Cambria Math"/>
                   </w:rPr>
-                  <m:t>-</m:t>
-                </m:r>
-                <m:r>
-                  <w:rPr>
-                    <w:rFonts w:ascii="Cambria Math" w:eastAsiaTheme="minorEastAsia" w:hAnsi="Cambria Math"/>
-                  </w:rPr>
-                  <m:t>z</m:t>
+                  <m:t>-z</m:t>
                 </m:r>
               </m:sup>
             </m:sSup>
@@ -6651,13 +6558,7 @@
                   <w:rPr>
                     <w:rFonts w:ascii="Cambria Math" w:eastAsiaTheme="minorEastAsia" w:hAnsi="Cambria Math"/>
                   </w:rPr>
-                  <m:t>-</m:t>
-                </m:r>
-                <m:r>
-                  <w:rPr>
-                    <w:rFonts w:ascii="Cambria Math" w:eastAsiaTheme="minorEastAsia" w:hAnsi="Cambria Math"/>
-                  </w:rPr>
-                  <m:t>z</m:t>
+                  <m:t>-z</m:t>
                 </m:r>
               </m:sup>
             </m:sSup>
@@ -6702,8 +6603,6 @@
         </w:rPr>
         <w:t>.</w:t>
       </w:r>
-      <w:bookmarkStart w:id="0" w:name="_GoBack"/>
-      <w:bookmarkEnd w:id="0"/>
     </w:p>
     <w:p>
       <w:pPr>
@@ -6728,6 +6627,109 @@
         </w:rPr>
         <w:t xml:space="preserve"> the label of a data point, logistic regression returns the likelihood of a certain label to appear on a data point.</w:t>
       </w:r>
+      <w:r>
+        <w:rPr>
+          <w:rFonts w:eastAsiaTheme="minorEastAsia"/>
+        </w:rPr>
+        <w:t xml:space="preserve"> </w:t>
+      </w:r>
+      <w:r>
+        <w:rPr>
+          <w:rFonts w:eastAsiaTheme="minorEastAsia"/>
+          <w:color w:val="FF0000"/>
+        </w:rPr>
+        <w:t xml:space="preserve">On top of that, in Naïve Bayes we have a procedure for computing </w:t>
+      </w:r>
+      <m:oMath>
+        <m:r>
+          <w:rPr>
+            <w:rFonts w:ascii="Cambria Math" w:eastAsiaTheme="minorEastAsia" w:hAnsi="Cambria Math"/>
+            <w:color w:val="FF0000"/>
+          </w:rPr>
+          <m:t>P(</m:t>
+        </m:r>
+        <m:sSub>
+          <m:sSubPr>
+            <m:ctrlPr>
+              <w:rPr>
+                <w:rFonts w:ascii="Cambria Math" w:eastAsiaTheme="minorEastAsia" w:hAnsi="Cambria Math"/>
+                <w:i/>
+                <w:color w:val="FF0000"/>
+              </w:rPr>
+            </m:ctrlPr>
+          </m:sSubPr>
+          <m:e>
+            <m:r>
+              <w:rPr>
+                <w:rFonts w:ascii="Cambria Math" w:eastAsiaTheme="minorEastAsia" w:hAnsi="Cambria Math"/>
+                <w:color w:val="FF0000"/>
+              </w:rPr>
+              <m:t>x</m:t>
+            </m:r>
+          </m:e>
+          <m:sub>
+            <m:r>
+              <w:rPr>
+                <w:rFonts w:ascii="Cambria Math" w:eastAsiaTheme="minorEastAsia" w:hAnsi="Cambria Math"/>
+                <w:color w:val="FF0000"/>
+              </w:rPr>
+              <m:t>i</m:t>
+            </m:r>
+          </m:sub>
+        </m:sSub>
+        <m:r>
+          <w:rPr>
+            <w:rFonts w:ascii="Cambria Math" w:eastAsiaTheme="minorEastAsia" w:hAnsi="Cambria Math"/>
+            <w:color w:val="FF0000"/>
+          </w:rPr>
+          <m:t>|c)</m:t>
+        </m:r>
+      </m:oMath>
+      <w:r>
+        <w:rPr>
+          <w:rFonts w:eastAsiaTheme="minorEastAsia"/>
+          <w:color w:val="FF0000"/>
+        </w:rPr>
+        <w:t xml:space="preserve"> based on the data, while in Logistic Regression we simply find the best </w:t>
+      </w:r>
+      <m:oMath>
+        <m:sSub>
+          <m:sSubPr>
+            <m:ctrlPr>
+              <w:rPr>
+                <w:rFonts w:ascii="Cambria Math" w:eastAsiaTheme="minorEastAsia" w:hAnsi="Cambria Math"/>
+                <w:i/>
+                <w:color w:val="FF0000"/>
+              </w:rPr>
+            </m:ctrlPr>
+          </m:sSubPr>
+          <m:e>
+            <m:r>
+              <w:rPr>
+                <w:rFonts w:ascii="Cambria Math" w:eastAsiaTheme="minorEastAsia" w:hAnsi="Cambria Math"/>
+                <w:color w:val="FF0000"/>
+              </w:rPr>
+              <m:t>β</m:t>
+            </m:r>
+          </m:e>
+          <m:sub>
+            <m:r>
+              <w:rPr>
+                <w:rFonts w:ascii="Cambria Math" w:eastAsiaTheme="minorEastAsia" w:hAnsi="Cambria Math"/>
+                <w:color w:val="FF0000"/>
+              </w:rPr>
+              <m:t>i</m:t>
+            </m:r>
+          </m:sub>
+        </m:sSub>
+      </m:oMath>
+      <w:r>
+        <w:rPr>
+          <w:rFonts w:eastAsiaTheme="minorEastAsia"/>
+          <w:color w:val="FF0000"/>
+        </w:rPr>
+        <w:t xml:space="preserve"> by optimization.</w:t>
+      </w:r>
     </w:p>
     <w:p>
       <w:pPr>
@@ -6738,16 +6740,3564 @@
         </w:numPr>
         <w:rPr>
           <w:rFonts w:eastAsiaTheme="minorEastAsia"/>
-          <w:color w:val="ED7D31" w:themeColor="accent2"/>
+          <w:color w:val="000000" w:themeColor="text1"/>
         </w:rPr>
       </w:pPr>
       <w:r>
         <w:rPr>
           <w:rFonts w:eastAsiaTheme="minorEastAsia"/>
-          <w:color w:val="ED7D31" w:themeColor="accent2"/>
-        </w:rPr>
-        <w:t>Later</w:t>
-      </w:r>
+          <w:color w:val="000000" w:themeColor="text1"/>
+        </w:rPr>
+        <w:t>A heck lot of math:</w:t>
+      </w:r>
+    </w:p>
+    <w:p>
+      <w:pPr>
+        <w:pStyle w:val="ListParagraph"/>
+        <w:ind w:left="1440"/>
+        <w:rPr>
+          <w:rFonts w:eastAsiaTheme="minorEastAsia"/>
+          <w:color w:val="000000" w:themeColor="text1"/>
+        </w:rPr>
+      </w:pPr>
+      <m:oMathPara>
+        <m:oMath>
+          <m:f>
+            <m:fPr>
+              <m:ctrlPr>
+                <w:rPr>
+                  <w:rFonts w:ascii="Cambria Math" w:eastAsiaTheme="minorEastAsia" w:hAnsi="Cambria Math"/>
+                  <w:i/>
+                  <w:color w:val="000000" w:themeColor="text1"/>
+                </w:rPr>
+              </m:ctrlPr>
+            </m:fPr>
+            <m:num>
+              <m:func>
+                <m:funcPr>
+                  <m:ctrlPr>
+                    <w:rPr>
+                      <w:rFonts w:ascii="Cambria Math" w:eastAsiaTheme="minorEastAsia" w:hAnsi="Cambria Math"/>
+                      <w:i/>
+                      <w:color w:val="000000" w:themeColor="text1"/>
+                    </w:rPr>
+                  </m:ctrlPr>
+                </m:funcPr>
+                <m:fName>
+                  <m:r>
+                    <m:rPr>
+                      <m:sty m:val="p"/>
+                    </m:rPr>
+                    <w:rPr>
+                      <w:rFonts w:ascii="Cambria Math" w:eastAsiaTheme="minorEastAsia" w:hAnsi="Cambria Math"/>
+                      <w:color w:val="000000" w:themeColor="text1"/>
+                    </w:rPr>
+                    <m:t>exp</m:t>
+                  </m:r>
+                </m:fName>
+                <m:e>
+                  <m:sSub>
+                    <m:sSubPr>
+                      <m:ctrlPr>
+                        <w:rPr>
+                          <w:rFonts w:ascii="Cambria Math" w:eastAsiaTheme="minorEastAsia" w:hAnsi="Cambria Math"/>
+                          <w:i/>
+                          <w:color w:val="000000" w:themeColor="text1"/>
+                        </w:rPr>
+                      </m:ctrlPr>
+                    </m:sSubPr>
+                    <m:e>
+                      <m:r>
+                        <w:rPr>
+                          <w:rFonts w:ascii="Cambria Math" w:eastAsiaTheme="minorEastAsia" w:hAnsi="Cambria Math"/>
+                          <w:color w:val="000000" w:themeColor="text1"/>
+                        </w:rPr>
+                        <m:t>(β</m:t>
+                      </m:r>
+                    </m:e>
+                    <m:sub>
+                      <m:r>
+                        <w:rPr>
+                          <w:rFonts w:ascii="Cambria Math" w:eastAsiaTheme="minorEastAsia" w:hAnsi="Cambria Math"/>
+                          <w:color w:val="000000" w:themeColor="text1"/>
+                        </w:rPr>
+                        <m:t>j0</m:t>
+                      </m:r>
+                    </m:sub>
+                  </m:sSub>
+                  <m:r>
+                    <w:rPr>
+                      <w:rFonts w:ascii="Cambria Math" w:eastAsiaTheme="minorEastAsia" w:hAnsi="Cambria Math"/>
+                      <w:color w:val="000000" w:themeColor="text1"/>
+                    </w:rPr>
+                    <m:t>+</m:t>
+                  </m:r>
+                  <m:nary>
+                    <m:naryPr>
+                      <m:chr m:val="∑"/>
+                      <m:ctrlPr>
+                        <w:rPr>
+                          <w:rFonts w:ascii="Cambria Math" w:eastAsiaTheme="minorEastAsia" w:hAnsi="Cambria Math"/>
+                          <w:i/>
+                          <w:color w:val="000000" w:themeColor="text1"/>
+                        </w:rPr>
+                      </m:ctrlPr>
+                    </m:naryPr>
+                    <m:sub>
+                      <m:r>
+                        <w:rPr>
+                          <w:rFonts w:ascii="Cambria Math" w:eastAsiaTheme="minorEastAsia" w:hAnsi="Cambria Math"/>
+                          <w:color w:val="000000" w:themeColor="text1"/>
+                        </w:rPr>
+                        <m:t>i=1</m:t>
+                      </m:r>
+                    </m:sub>
+                    <m:sup>
+                      <m:r>
+                        <w:rPr>
+                          <w:rFonts w:ascii="Cambria Math" w:eastAsiaTheme="minorEastAsia" w:hAnsi="Cambria Math"/>
+                          <w:color w:val="000000" w:themeColor="text1"/>
+                        </w:rPr>
+                        <m:t>d</m:t>
+                      </m:r>
+                    </m:sup>
+                    <m:e>
+                      <m:sSub>
+                        <m:sSubPr>
+                          <m:ctrlPr>
+                            <w:rPr>
+                              <w:rFonts w:ascii="Cambria Math" w:eastAsiaTheme="minorEastAsia" w:hAnsi="Cambria Math"/>
+                              <w:i/>
+                              <w:color w:val="000000" w:themeColor="text1"/>
+                            </w:rPr>
+                          </m:ctrlPr>
+                        </m:sSubPr>
+                        <m:e>
+                          <m:r>
+                            <w:rPr>
+                              <w:rFonts w:ascii="Cambria Math" w:eastAsiaTheme="minorEastAsia" w:hAnsi="Cambria Math"/>
+                              <w:color w:val="000000" w:themeColor="text1"/>
+                            </w:rPr>
+                            <m:t>β</m:t>
+                          </m:r>
+                        </m:e>
+                        <m:sub>
+                          <m:r>
+                            <w:rPr>
+                              <w:rFonts w:ascii="Cambria Math" w:eastAsiaTheme="minorEastAsia" w:hAnsi="Cambria Math"/>
+                              <w:color w:val="000000" w:themeColor="text1"/>
+                            </w:rPr>
+                            <m:t>ji</m:t>
+                          </m:r>
+                        </m:sub>
+                      </m:sSub>
+                      <m:sSub>
+                        <m:sSubPr>
+                          <m:ctrlPr>
+                            <w:rPr>
+                              <w:rFonts w:ascii="Cambria Math" w:eastAsiaTheme="minorEastAsia" w:hAnsi="Cambria Math"/>
+                              <w:i/>
+                              <w:color w:val="000000" w:themeColor="text1"/>
+                            </w:rPr>
+                          </m:ctrlPr>
+                        </m:sSubPr>
+                        <m:e>
+                          <m:r>
+                            <w:rPr>
+                              <w:rFonts w:ascii="Cambria Math" w:eastAsiaTheme="minorEastAsia" w:hAnsi="Cambria Math"/>
+                              <w:color w:val="000000" w:themeColor="text1"/>
+                            </w:rPr>
+                            <m:t>x</m:t>
+                          </m:r>
+                        </m:e>
+                        <m:sub>
+                          <m:r>
+                            <w:rPr>
+                              <w:rFonts w:ascii="Cambria Math" w:eastAsiaTheme="minorEastAsia" w:hAnsi="Cambria Math"/>
+                              <w:color w:val="000000" w:themeColor="text1"/>
+                            </w:rPr>
+                            <m:t>i</m:t>
+                          </m:r>
+                        </m:sub>
+                      </m:sSub>
+                      <m:r>
+                        <w:rPr>
+                          <w:rFonts w:ascii="Cambria Math" w:eastAsiaTheme="minorEastAsia" w:hAnsi="Cambria Math"/>
+                          <w:color w:val="000000" w:themeColor="text1"/>
+                        </w:rPr>
+                        <m:t>)</m:t>
+                      </m:r>
+                    </m:e>
+                  </m:nary>
+                </m:e>
+              </m:func>
+            </m:num>
+            <m:den>
+              <m:r>
+                <w:rPr>
+                  <w:rFonts w:ascii="Cambria Math" w:eastAsiaTheme="minorEastAsia" w:hAnsi="Cambria Math"/>
+                  <w:color w:val="000000" w:themeColor="text1"/>
+                </w:rPr>
+                <m:t>1+</m:t>
+              </m:r>
+              <m:nary>
+                <m:naryPr>
+                  <m:chr m:val="∑"/>
+                  <m:ctrlPr>
+                    <w:rPr>
+                      <w:rFonts w:ascii="Cambria Math" w:eastAsiaTheme="minorEastAsia" w:hAnsi="Cambria Math"/>
+                      <w:i/>
+                      <w:color w:val="000000" w:themeColor="text1"/>
+                    </w:rPr>
+                  </m:ctrlPr>
+                </m:naryPr>
+                <m:sub>
+                  <m:sSup>
+                    <m:sSupPr>
+                      <m:ctrlPr>
+                        <w:rPr>
+                          <w:rFonts w:ascii="Cambria Math" w:eastAsiaTheme="minorEastAsia" w:hAnsi="Cambria Math"/>
+                          <w:i/>
+                          <w:color w:val="000000" w:themeColor="text1"/>
+                        </w:rPr>
+                      </m:ctrlPr>
+                    </m:sSupPr>
+                    <m:e>
+                      <m:r>
+                        <w:rPr>
+                          <w:rFonts w:ascii="Cambria Math" w:eastAsiaTheme="minorEastAsia" w:hAnsi="Cambria Math"/>
+                          <w:color w:val="000000" w:themeColor="text1"/>
+                        </w:rPr>
+                        <m:t>j</m:t>
+                      </m:r>
+                    </m:e>
+                    <m:sup>
+                      <m:r>
+                        <w:rPr>
+                          <w:rFonts w:ascii="Cambria Math" w:eastAsiaTheme="minorEastAsia" w:hAnsi="Cambria Math"/>
+                          <w:color w:val="000000" w:themeColor="text1"/>
+                        </w:rPr>
+                        <m:t>'</m:t>
+                      </m:r>
+                    </m:sup>
+                  </m:sSup>
+                  <m:r>
+                    <w:rPr>
+                      <w:rFonts w:ascii="Cambria Math" w:eastAsiaTheme="minorEastAsia" w:hAnsi="Cambria Math"/>
+                      <w:color w:val="000000" w:themeColor="text1"/>
+                    </w:rPr>
+                    <m:t>=1</m:t>
+                  </m:r>
+                </m:sub>
+                <m:sup>
+                  <m:r>
+                    <w:rPr>
+                      <w:rFonts w:ascii="Cambria Math" w:eastAsiaTheme="minorEastAsia" w:hAnsi="Cambria Math"/>
+                      <w:color w:val="000000" w:themeColor="text1"/>
+                    </w:rPr>
+                    <m:t>k-1</m:t>
+                  </m:r>
+                </m:sup>
+                <m:e>
+                  <m:func>
+                    <m:funcPr>
+                      <m:ctrlPr>
+                        <w:rPr>
+                          <w:rFonts w:ascii="Cambria Math" w:eastAsiaTheme="minorEastAsia" w:hAnsi="Cambria Math"/>
+                          <w:color w:val="000000" w:themeColor="text1"/>
+                        </w:rPr>
+                      </m:ctrlPr>
+                    </m:funcPr>
+                    <m:fName>
+                      <m:r>
+                        <m:rPr>
+                          <m:sty m:val="p"/>
+                        </m:rPr>
+                        <w:rPr>
+                          <w:rFonts w:ascii="Cambria Math" w:eastAsiaTheme="minorEastAsia" w:hAnsi="Cambria Math"/>
+                          <w:color w:val="000000" w:themeColor="text1"/>
+                        </w:rPr>
+                        <m:t>exp</m:t>
+                      </m:r>
+                    </m:fName>
+                    <m:e>
+                      <m:d>
+                        <m:dPr>
+                          <m:ctrlPr>
+                            <w:rPr>
+                              <w:rFonts w:ascii="Cambria Math" w:eastAsiaTheme="minorEastAsia" w:hAnsi="Cambria Math"/>
+                              <w:i/>
+                              <w:color w:val="000000" w:themeColor="text1"/>
+                            </w:rPr>
+                          </m:ctrlPr>
+                        </m:dPr>
+                        <m:e>
+                          <m:sSub>
+                            <m:sSubPr>
+                              <m:ctrlPr>
+                                <w:rPr>
+                                  <w:rFonts w:ascii="Cambria Math" w:eastAsiaTheme="minorEastAsia" w:hAnsi="Cambria Math"/>
+                                  <w:i/>
+                                  <w:color w:val="000000" w:themeColor="text1"/>
+                                </w:rPr>
+                              </m:ctrlPr>
+                            </m:sSubPr>
+                            <m:e>
+                              <m:r>
+                                <w:rPr>
+                                  <w:rFonts w:ascii="Cambria Math" w:eastAsiaTheme="minorEastAsia" w:hAnsi="Cambria Math"/>
+                                  <w:color w:val="000000" w:themeColor="text1"/>
+                                </w:rPr>
+                                <m:t>β</m:t>
+                              </m:r>
+                            </m:e>
+                            <m:sub>
+                              <m:sSup>
+                                <m:sSupPr>
+                                  <m:ctrlPr>
+                                    <w:rPr>
+                                      <w:rFonts w:ascii="Cambria Math" w:eastAsiaTheme="minorEastAsia" w:hAnsi="Cambria Math"/>
+                                      <w:i/>
+                                      <w:color w:val="000000" w:themeColor="text1"/>
+                                    </w:rPr>
+                                  </m:ctrlPr>
+                                </m:sSupPr>
+                                <m:e>
+                                  <m:r>
+                                    <w:rPr>
+                                      <w:rFonts w:ascii="Cambria Math" w:eastAsiaTheme="minorEastAsia" w:hAnsi="Cambria Math"/>
+                                      <w:color w:val="000000" w:themeColor="text1"/>
+                                    </w:rPr>
+                                    <m:t>j</m:t>
+                                  </m:r>
+                                </m:e>
+                                <m:sup>
+                                  <m:r>
+                                    <w:rPr>
+                                      <w:rFonts w:ascii="Cambria Math" w:eastAsiaTheme="minorEastAsia" w:hAnsi="Cambria Math"/>
+                                      <w:color w:val="000000" w:themeColor="text1"/>
+                                    </w:rPr>
+                                    <m:t>'</m:t>
+                                  </m:r>
+                                </m:sup>
+                              </m:sSup>
+                              <m:r>
+                                <w:rPr>
+                                  <w:rFonts w:ascii="Cambria Math" w:eastAsiaTheme="minorEastAsia" w:hAnsi="Cambria Math"/>
+                                  <w:color w:val="000000" w:themeColor="text1"/>
+                                </w:rPr>
+                                <m:t>0</m:t>
+                              </m:r>
+                            </m:sub>
+                          </m:sSub>
+                          <m:r>
+                            <w:rPr>
+                              <w:rFonts w:ascii="Cambria Math" w:eastAsiaTheme="minorEastAsia" w:hAnsi="Cambria Math"/>
+                              <w:color w:val="000000" w:themeColor="text1"/>
+                            </w:rPr>
+                            <m:t>+</m:t>
+                          </m:r>
+                          <m:nary>
+                            <m:naryPr>
+                              <m:chr m:val="∑"/>
+                              <m:ctrlPr>
+                                <w:rPr>
+                                  <w:rFonts w:ascii="Cambria Math" w:eastAsiaTheme="minorEastAsia" w:hAnsi="Cambria Math"/>
+                                  <w:i/>
+                                  <w:color w:val="000000" w:themeColor="text1"/>
+                                </w:rPr>
+                              </m:ctrlPr>
+                            </m:naryPr>
+                            <m:sub>
+                              <m:r>
+                                <w:rPr>
+                                  <w:rFonts w:ascii="Cambria Math" w:eastAsiaTheme="minorEastAsia" w:hAnsi="Cambria Math"/>
+                                  <w:color w:val="000000" w:themeColor="text1"/>
+                                </w:rPr>
+                                <m:t>i=1</m:t>
+                              </m:r>
+                            </m:sub>
+                            <m:sup>
+                              <m:r>
+                                <w:rPr>
+                                  <w:rFonts w:ascii="Cambria Math" w:eastAsiaTheme="minorEastAsia" w:hAnsi="Cambria Math"/>
+                                  <w:color w:val="000000" w:themeColor="text1"/>
+                                </w:rPr>
+                                <m:t>d</m:t>
+                              </m:r>
+                            </m:sup>
+                            <m:e>
+                              <m:sSub>
+                                <m:sSubPr>
+                                  <m:ctrlPr>
+                                    <w:rPr>
+                                      <w:rFonts w:ascii="Cambria Math" w:eastAsiaTheme="minorEastAsia" w:hAnsi="Cambria Math"/>
+                                      <w:i/>
+                                      <w:color w:val="000000" w:themeColor="text1"/>
+                                    </w:rPr>
+                                  </m:ctrlPr>
+                                </m:sSubPr>
+                                <m:e>
+                                  <m:r>
+                                    <w:rPr>
+                                      <w:rFonts w:ascii="Cambria Math" w:eastAsiaTheme="minorEastAsia" w:hAnsi="Cambria Math"/>
+                                      <w:color w:val="000000" w:themeColor="text1"/>
+                                    </w:rPr>
+                                    <m:t>β</m:t>
+                                  </m:r>
+                                </m:e>
+                                <m:sub>
+                                  <m:sSup>
+                                    <m:sSupPr>
+                                      <m:ctrlPr>
+                                        <w:rPr>
+                                          <w:rFonts w:ascii="Cambria Math" w:eastAsiaTheme="minorEastAsia" w:hAnsi="Cambria Math"/>
+                                          <w:i/>
+                                          <w:color w:val="000000" w:themeColor="text1"/>
+                                        </w:rPr>
+                                      </m:ctrlPr>
+                                    </m:sSupPr>
+                                    <m:e>
+                                      <m:r>
+                                        <w:rPr>
+                                          <w:rFonts w:ascii="Cambria Math" w:eastAsiaTheme="minorEastAsia" w:hAnsi="Cambria Math"/>
+                                          <w:color w:val="000000" w:themeColor="text1"/>
+                                        </w:rPr>
+                                        <m:t>j</m:t>
+                                      </m:r>
+                                    </m:e>
+                                    <m:sup>
+                                      <m:r>
+                                        <w:rPr>
+                                          <w:rFonts w:ascii="Cambria Math" w:eastAsiaTheme="minorEastAsia" w:hAnsi="Cambria Math"/>
+                                          <w:color w:val="000000" w:themeColor="text1"/>
+                                        </w:rPr>
+                                        <m:t>'</m:t>
+                                      </m:r>
+                                    </m:sup>
+                                  </m:sSup>
+                                  <m:r>
+                                    <w:rPr>
+                                      <w:rFonts w:ascii="Cambria Math" w:eastAsiaTheme="minorEastAsia" w:hAnsi="Cambria Math"/>
+                                      <w:color w:val="000000" w:themeColor="text1"/>
+                                    </w:rPr>
+                                    <m:t>i</m:t>
+                                  </m:r>
+                                </m:sub>
+                              </m:sSub>
+                              <m:sSub>
+                                <m:sSubPr>
+                                  <m:ctrlPr>
+                                    <w:rPr>
+                                      <w:rFonts w:ascii="Cambria Math" w:eastAsiaTheme="minorEastAsia" w:hAnsi="Cambria Math"/>
+                                      <w:i/>
+                                      <w:color w:val="000000" w:themeColor="text1"/>
+                                    </w:rPr>
+                                  </m:ctrlPr>
+                                </m:sSubPr>
+                                <m:e>
+                                  <m:r>
+                                    <w:rPr>
+                                      <w:rFonts w:ascii="Cambria Math" w:eastAsiaTheme="minorEastAsia" w:hAnsi="Cambria Math"/>
+                                      <w:color w:val="000000" w:themeColor="text1"/>
+                                    </w:rPr>
+                                    <m:t>x</m:t>
+                                  </m:r>
+                                </m:e>
+                                <m:sub>
+                                  <m:r>
+                                    <w:rPr>
+                                      <w:rFonts w:ascii="Cambria Math" w:eastAsiaTheme="minorEastAsia" w:hAnsi="Cambria Math"/>
+                                      <w:color w:val="000000" w:themeColor="text1"/>
+                                    </w:rPr>
+                                    <m:t>i</m:t>
+                                  </m:r>
+                                </m:sub>
+                              </m:sSub>
+                            </m:e>
+                          </m:nary>
+                        </m:e>
+                      </m:d>
+                    </m:e>
+                  </m:func>
+                </m:e>
+              </m:nary>
+            </m:den>
+          </m:f>
+        </m:oMath>
+      </m:oMathPara>
+    </w:p>
+    <w:p>
+      <w:pPr>
+        <w:pStyle w:val="ListParagraph"/>
+        <w:ind w:left="1440"/>
+        <w:rPr>
+          <w:rFonts w:eastAsiaTheme="minorEastAsia"/>
+          <w:color w:val="000000" w:themeColor="text1"/>
+        </w:rPr>
+      </w:pPr>
+      <w:r>
+        <w:rPr>
+          <w:rFonts w:eastAsiaTheme="minorEastAsia"/>
+          <w:color w:val="000000" w:themeColor="text1"/>
+        </w:rPr>
+        <w:t xml:space="preserve">Hint 1 says our original </w:t>
+      </w:r>
+      <m:oMath>
+        <m:sSub>
+          <m:sSubPr>
+            <m:ctrlPr>
+              <w:rPr>
+                <w:rFonts w:ascii="Cambria Math" w:eastAsiaTheme="minorEastAsia" w:hAnsi="Cambria Math"/>
+                <w:i/>
+                <w:color w:val="000000" w:themeColor="text1"/>
+              </w:rPr>
+            </m:ctrlPr>
+          </m:sSubPr>
+          <m:e>
+            <m:r>
+              <w:rPr>
+                <w:rFonts w:ascii="Cambria Math" w:eastAsiaTheme="minorEastAsia" w:hAnsi="Cambria Math"/>
+                <w:color w:val="000000" w:themeColor="text1"/>
+              </w:rPr>
+              <m:t>β</m:t>
+            </m:r>
+          </m:e>
+          <m:sub>
+            <m:r>
+              <w:rPr>
+                <w:rFonts w:ascii="Cambria Math" w:eastAsiaTheme="minorEastAsia" w:hAnsi="Cambria Math"/>
+                <w:color w:val="000000" w:themeColor="text1"/>
+              </w:rPr>
+              <m:t>ki</m:t>
+            </m:r>
+          </m:sub>
+        </m:sSub>
+        <m:r>
+          <w:rPr>
+            <w:rFonts w:ascii="Cambria Math" w:eastAsiaTheme="minorEastAsia" w:hAnsi="Cambria Math"/>
+            <w:color w:val="000000" w:themeColor="text1"/>
+          </w:rPr>
+          <m:t>=0</m:t>
+        </m:r>
+      </m:oMath>
+      <w:r>
+        <w:rPr>
+          <w:rFonts w:eastAsiaTheme="minorEastAsia"/>
+          <w:color w:val="000000" w:themeColor="text1"/>
+        </w:rPr>
+        <w:t xml:space="preserve">, since </w:t>
+      </w:r>
+      <m:oMath>
+        <m:func>
+          <m:funcPr>
+            <m:ctrlPr>
+              <w:rPr>
+                <w:rFonts w:ascii="Cambria Math" w:eastAsiaTheme="minorEastAsia" w:hAnsi="Cambria Math"/>
+                <w:i/>
+                <w:color w:val="000000" w:themeColor="text1"/>
+              </w:rPr>
+            </m:ctrlPr>
+          </m:funcPr>
+          <m:fName>
+            <m:r>
+              <m:rPr>
+                <m:sty m:val="p"/>
+              </m:rPr>
+              <w:rPr>
+                <w:rFonts w:ascii="Cambria Math" w:eastAsiaTheme="minorEastAsia" w:hAnsi="Cambria Math"/>
+                <w:color w:val="000000" w:themeColor="text1"/>
+              </w:rPr>
+              <m:t>exp</m:t>
+            </m:r>
+          </m:fName>
+          <m:e>
+            <m:d>
+              <m:dPr>
+                <m:ctrlPr>
+                  <w:rPr>
+                    <w:rFonts w:ascii="Cambria Math" w:eastAsiaTheme="minorEastAsia" w:hAnsi="Cambria Math"/>
+                    <w:i/>
+                    <w:color w:val="000000" w:themeColor="text1"/>
+                  </w:rPr>
+                </m:ctrlPr>
+              </m:dPr>
+              <m:e>
+                <m:r>
+                  <w:rPr>
+                    <w:rFonts w:ascii="Cambria Math" w:eastAsiaTheme="minorEastAsia" w:hAnsi="Cambria Math"/>
+                    <w:color w:val="000000" w:themeColor="text1"/>
+                  </w:rPr>
+                  <m:t>0+</m:t>
+                </m:r>
+                <m:nary>
+                  <m:naryPr>
+                    <m:chr m:val="∑"/>
+                    <m:ctrlPr>
+                      <w:rPr>
+                        <w:rFonts w:ascii="Cambria Math" w:eastAsiaTheme="minorEastAsia" w:hAnsi="Cambria Math"/>
+                        <w:i/>
+                        <w:color w:val="000000" w:themeColor="text1"/>
+                      </w:rPr>
+                    </m:ctrlPr>
+                  </m:naryPr>
+                  <m:sub>
+                    <m:r>
+                      <w:rPr>
+                        <w:rFonts w:ascii="Cambria Math" w:eastAsiaTheme="minorEastAsia" w:hAnsi="Cambria Math"/>
+                        <w:color w:val="000000" w:themeColor="text1"/>
+                      </w:rPr>
+                      <m:t>i=1</m:t>
+                    </m:r>
+                  </m:sub>
+                  <m:sup>
+                    <m:r>
+                      <w:rPr>
+                        <w:rFonts w:ascii="Cambria Math" w:eastAsiaTheme="minorEastAsia" w:hAnsi="Cambria Math"/>
+                        <w:color w:val="000000" w:themeColor="text1"/>
+                      </w:rPr>
+                      <m:t>d</m:t>
+                    </m:r>
+                  </m:sup>
+                  <m:e>
+                    <m:r>
+                      <w:rPr>
+                        <w:rFonts w:ascii="Cambria Math" w:eastAsiaTheme="minorEastAsia" w:hAnsi="Cambria Math"/>
+                        <w:color w:val="000000" w:themeColor="text1"/>
+                      </w:rPr>
+                      <m:t>0</m:t>
+                    </m:r>
+                    <m:sSub>
+                      <m:sSubPr>
+                        <m:ctrlPr>
+                          <w:rPr>
+                            <w:rFonts w:ascii="Cambria Math" w:eastAsiaTheme="minorEastAsia" w:hAnsi="Cambria Math"/>
+                            <w:i/>
+                            <w:color w:val="000000" w:themeColor="text1"/>
+                          </w:rPr>
+                        </m:ctrlPr>
+                      </m:sSubPr>
+                      <m:e>
+                        <m:r>
+                          <w:rPr>
+                            <w:rFonts w:ascii="Cambria Math" w:eastAsiaTheme="minorEastAsia" w:hAnsi="Cambria Math"/>
+                            <w:color w:val="000000" w:themeColor="text1"/>
+                          </w:rPr>
+                          <m:t>x</m:t>
+                        </m:r>
+                      </m:e>
+                      <m:sub>
+                        <m:r>
+                          <w:rPr>
+                            <w:rFonts w:ascii="Cambria Math" w:eastAsiaTheme="minorEastAsia" w:hAnsi="Cambria Math"/>
+                            <w:color w:val="000000" w:themeColor="text1"/>
+                          </w:rPr>
+                          <m:t>i</m:t>
+                        </m:r>
+                      </m:sub>
+                    </m:sSub>
+                  </m:e>
+                </m:nary>
+              </m:e>
+            </m:d>
+            <m:r>
+              <w:rPr>
+                <w:rFonts w:ascii="Cambria Math" w:eastAsiaTheme="minorEastAsia" w:hAnsi="Cambria Math"/>
+                <w:color w:val="000000" w:themeColor="text1"/>
+              </w:rPr>
+              <m:t>=</m:t>
+            </m:r>
+            <m:func>
+              <m:funcPr>
+                <m:ctrlPr>
+                  <w:rPr>
+                    <w:rFonts w:ascii="Cambria Math" w:eastAsiaTheme="minorEastAsia" w:hAnsi="Cambria Math"/>
+                    <w:color w:val="000000" w:themeColor="text1"/>
+                  </w:rPr>
+                </m:ctrlPr>
+              </m:funcPr>
+              <m:fName>
+                <m:r>
+                  <m:rPr>
+                    <m:sty m:val="p"/>
+                  </m:rPr>
+                  <w:rPr>
+                    <w:rFonts w:ascii="Cambria Math" w:eastAsiaTheme="minorEastAsia" w:hAnsi="Cambria Math"/>
+                    <w:color w:val="000000" w:themeColor="text1"/>
+                  </w:rPr>
+                  <m:t>exp</m:t>
+                </m:r>
+              </m:fName>
+              <m:e>
+                <m:r>
+                  <w:rPr>
+                    <w:rFonts w:ascii="Cambria Math" w:eastAsiaTheme="minorEastAsia" w:hAnsi="Cambria Math"/>
+                    <w:color w:val="000000" w:themeColor="text1"/>
+                  </w:rPr>
+                  <m:t>0</m:t>
+                </m:r>
+              </m:e>
+            </m:func>
+            <m:r>
+              <w:rPr>
+                <w:rFonts w:ascii="Cambria Math" w:eastAsiaTheme="minorEastAsia" w:hAnsi="Cambria Math"/>
+                <w:color w:val="000000" w:themeColor="text1"/>
+              </w:rPr>
+              <m:t>=1</m:t>
+            </m:r>
+          </m:e>
+        </m:func>
+      </m:oMath>
+      <w:r>
+        <w:rPr>
+          <w:rFonts w:eastAsiaTheme="minorEastAsia"/>
+          <w:color w:val="000000" w:themeColor="text1"/>
+        </w:rPr>
+        <w:t xml:space="preserve">, so we get rid of the </w:t>
+      </w:r>
+      <m:oMath>
+        <m:r>
+          <w:rPr>
+            <w:rFonts w:ascii="Cambria Math" w:eastAsiaTheme="minorEastAsia" w:hAnsi="Cambria Math"/>
+            <w:color w:val="000000" w:themeColor="text1"/>
+          </w:rPr>
+          <m:t>1</m:t>
+        </m:r>
+      </m:oMath>
+      <w:r>
+        <w:rPr>
+          <w:rFonts w:eastAsiaTheme="minorEastAsia"/>
+          <w:color w:val="000000" w:themeColor="text1"/>
+        </w:rPr>
+        <w:t xml:space="preserve"> in the denominator </w:t>
+      </w:r>
+      <w:r>
+        <w:rPr>
+          <w:rFonts w:eastAsiaTheme="minorEastAsia"/>
+          <w:color w:val="000000" w:themeColor="text1"/>
+        </w:rPr>
+        <w:t xml:space="preserve">by </w:t>
+      </w:r>
+      <w:r>
+        <w:rPr>
+          <w:rFonts w:eastAsiaTheme="minorEastAsia"/>
+          <w:color w:val="000000" w:themeColor="text1"/>
+        </w:rPr>
+        <w:t>integrat</w:t>
+      </w:r>
+      <w:r>
+        <w:rPr>
+          <w:rFonts w:eastAsiaTheme="minorEastAsia"/>
+          <w:color w:val="000000" w:themeColor="text1"/>
+        </w:rPr>
+        <w:t xml:space="preserve">ing it </w:t>
+      </w:r>
+      <w:r>
+        <w:rPr>
+          <w:rFonts w:eastAsiaTheme="minorEastAsia"/>
+          <w:color w:val="000000" w:themeColor="text1"/>
+        </w:rPr>
+        <w:t>into the summation</w:t>
+      </w:r>
+      <w:r>
+        <w:rPr>
+          <w:rFonts w:eastAsiaTheme="minorEastAsia"/>
+          <w:color w:val="000000" w:themeColor="text1"/>
+        </w:rPr>
+        <w:t>.</w:t>
+      </w:r>
+    </w:p>
+    <w:p>
+      <w:pPr>
+        <w:pStyle w:val="ListParagraph"/>
+        <w:ind w:left="1440"/>
+        <w:rPr>
+          <w:rFonts w:eastAsiaTheme="minorEastAsia"/>
+          <w:color w:val="000000" w:themeColor="text1"/>
+        </w:rPr>
+      </w:pPr>
+      <m:oMathPara>
+        <m:oMath>
+          <m:f>
+            <m:fPr>
+              <m:ctrlPr>
+                <w:rPr>
+                  <w:rFonts w:ascii="Cambria Math" w:eastAsiaTheme="minorEastAsia" w:hAnsi="Cambria Math"/>
+                  <w:i/>
+                  <w:color w:val="000000" w:themeColor="text1"/>
+                </w:rPr>
+              </m:ctrlPr>
+            </m:fPr>
+            <m:num>
+              <m:func>
+                <m:funcPr>
+                  <m:ctrlPr>
+                    <w:rPr>
+                      <w:rFonts w:ascii="Cambria Math" w:eastAsiaTheme="minorEastAsia" w:hAnsi="Cambria Math"/>
+                      <w:i/>
+                      <w:color w:val="000000" w:themeColor="text1"/>
+                    </w:rPr>
+                  </m:ctrlPr>
+                </m:funcPr>
+                <m:fName>
+                  <m:r>
+                    <m:rPr>
+                      <m:sty m:val="p"/>
+                    </m:rPr>
+                    <w:rPr>
+                      <w:rFonts w:ascii="Cambria Math" w:eastAsiaTheme="minorEastAsia" w:hAnsi="Cambria Math"/>
+                      <w:color w:val="000000" w:themeColor="text1"/>
+                    </w:rPr>
+                    <m:t>exp</m:t>
+                  </m:r>
+                </m:fName>
+                <m:e>
+                  <m:sSub>
+                    <m:sSubPr>
+                      <m:ctrlPr>
+                        <w:rPr>
+                          <w:rFonts w:ascii="Cambria Math" w:eastAsiaTheme="minorEastAsia" w:hAnsi="Cambria Math"/>
+                          <w:i/>
+                          <w:color w:val="000000" w:themeColor="text1"/>
+                        </w:rPr>
+                      </m:ctrlPr>
+                    </m:sSubPr>
+                    <m:e>
+                      <m:r>
+                        <w:rPr>
+                          <w:rFonts w:ascii="Cambria Math" w:eastAsiaTheme="minorEastAsia" w:hAnsi="Cambria Math"/>
+                          <w:color w:val="000000" w:themeColor="text1"/>
+                        </w:rPr>
+                        <m:t>(β</m:t>
+                      </m:r>
+                    </m:e>
+                    <m:sub>
+                      <m:r>
+                        <w:rPr>
+                          <w:rFonts w:ascii="Cambria Math" w:eastAsiaTheme="minorEastAsia" w:hAnsi="Cambria Math"/>
+                          <w:color w:val="000000" w:themeColor="text1"/>
+                        </w:rPr>
+                        <m:t>j0</m:t>
+                      </m:r>
+                    </m:sub>
+                  </m:sSub>
+                  <m:r>
+                    <w:rPr>
+                      <w:rFonts w:ascii="Cambria Math" w:eastAsiaTheme="minorEastAsia" w:hAnsi="Cambria Math"/>
+                      <w:color w:val="000000" w:themeColor="text1"/>
+                    </w:rPr>
+                    <m:t>+</m:t>
+                  </m:r>
+                  <m:nary>
+                    <m:naryPr>
+                      <m:chr m:val="∑"/>
+                      <m:ctrlPr>
+                        <w:rPr>
+                          <w:rFonts w:ascii="Cambria Math" w:eastAsiaTheme="minorEastAsia" w:hAnsi="Cambria Math"/>
+                          <w:i/>
+                          <w:color w:val="000000" w:themeColor="text1"/>
+                        </w:rPr>
+                      </m:ctrlPr>
+                    </m:naryPr>
+                    <m:sub>
+                      <m:r>
+                        <w:rPr>
+                          <w:rFonts w:ascii="Cambria Math" w:eastAsiaTheme="minorEastAsia" w:hAnsi="Cambria Math"/>
+                          <w:color w:val="000000" w:themeColor="text1"/>
+                        </w:rPr>
+                        <m:t>i=1</m:t>
+                      </m:r>
+                    </m:sub>
+                    <m:sup>
+                      <m:r>
+                        <w:rPr>
+                          <w:rFonts w:ascii="Cambria Math" w:eastAsiaTheme="minorEastAsia" w:hAnsi="Cambria Math"/>
+                          <w:color w:val="000000" w:themeColor="text1"/>
+                        </w:rPr>
+                        <m:t>d</m:t>
+                      </m:r>
+                    </m:sup>
+                    <m:e>
+                      <m:sSub>
+                        <m:sSubPr>
+                          <m:ctrlPr>
+                            <w:rPr>
+                              <w:rFonts w:ascii="Cambria Math" w:eastAsiaTheme="minorEastAsia" w:hAnsi="Cambria Math"/>
+                              <w:i/>
+                              <w:color w:val="000000" w:themeColor="text1"/>
+                            </w:rPr>
+                          </m:ctrlPr>
+                        </m:sSubPr>
+                        <m:e>
+                          <m:r>
+                            <w:rPr>
+                              <w:rFonts w:ascii="Cambria Math" w:eastAsiaTheme="minorEastAsia" w:hAnsi="Cambria Math"/>
+                              <w:color w:val="000000" w:themeColor="text1"/>
+                            </w:rPr>
+                            <m:t>β</m:t>
+                          </m:r>
+                        </m:e>
+                        <m:sub>
+                          <m:r>
+                            <w:rPr>
+                              <w:rFonts w:ascii="Cambria Math" w:eastAsiaTheme="minorEastAsia" w:hAnsi="Cambria Math"/>
+                              <w:color w:val="000000" w:themeColor="text1"/>
+                            </w:rPr>
+                            <m:t>ji</m:t>
+                          </m:r>
+                        </m:sub>
+                      </m:sSub>
+                      <m:sSub>
+                        <m:sSubPr>
+                          <m:ctrlPr>
+                            <w:rPr>
+                              <w:rFonts w:ascii="Cambria Math" w:eastAsiaTheme="minorEastAsia" w:hAnsi="Cambria Math"/>
+                              <w:i/>
+                              <w:color w:val="000000" w:themeColor="text1"/>
+                            </w:rPr>
+                          </m:ctrlPr>
+                        </m:sSubPr>
+                        <m:e>
+                          <m:r>
+                            <w:rPr>
+                              <w:rFonts w:ascii="Cambria Math" w:eastAsiaTheme="minorEastAsia" w:hAnsi="Cambria Math"/>
+                              <w:color w:val="000000" w:themeColor="text1"/>
+                            </w:rPr>
+                            <m:t>x</m:t>
+                          </m:r>
+                        </m:e>
+                        <m:sub>
+                          <m:r>
+                            <w:rPr>
+                              <w:rFonts w:ascii="Cambria Math" w:eastAsiaTheme="minorEastAsia" w:hAnsi="Cambria Math"/>
+                              <w:color w:val="000000" w:themeColor="text1"/>
+                            </w:rPr>
+                            <m:t>i</m:t>
+                          </m:r>
+                        </m:sub>
+                      </m:sSub>
+                      <m:r>
+                        <w:rPr>
+                          <w:rFonts w:ascii="Cambria Math" w:eastAsiaTheme="minorEastAsia" w:hAnsi="Cambria Math"/>
+                          <w:color w:val="000000" w:themeColor="text1"/>
+                        </w:rPr>
+                        <m:t>)</m:t>
+                      </m:r>
+                    </m:e>
+                  </m:nary>
+                </m:e>
+              </m:func>
+            </m:num>
+            <m:den>
+              <m:nary>
+                <m:naryPr>
+                  <m:chr m:val="∑"/>
+                  <m:ctrlPr>
+                    <w:rPr>
+                      <w:rFonts w:ascii="Cambria Math" w:eastAsiaTheme="minorEastAsia" w:hAnsi="Cambria Math"/>
+                      <w:i/>
+                      <w:color w:val="000000" w:themeColor="text1"/>
+                    </w:rPr>
+                  </m:ctrlPr>
+                </m:naryPr>
+                <m:sub>
+                  <m:sSup>
+                    <m:sSupPr>
+                      <m:ctrlPr>
+                        <w:rPr>
+                          <w:rFonts w:ascii="Cambria Math" w:eastAsiaTheme="minorEastAsia" w:hAnsi="Cambria Math"/>
+                          <w:i/>
+                          <w:color w:val="000000" w:themeColor="text1"/>
+                        </w:rPr>
+                      </m:ctrlPr>
+                    </m:sSupPr>
+                    <m:e>
+                      <m:r>
+                        <w:rPr>
+                          <w:rFonts w:ascii="Cambria Math" w:eastAsiaTheme="minorEastAsia" w:hAnsi="Cambria Math"/>
+                          <w:color w:val="000000" w:themeColor="text1"/>
+                        </w:rPr>
+                        <m:t>j</m:t>
+                      </m:r>
+                    </m:e>
+                    <m:sup>
+                      <m:r>
+                        <w:rPr>
+                          <w:rFonts w:ascii="Cambria Math" w:eastAsiaTheme="minorEastAsia" w:hAnsi="Cambria Math"/>
+                          <w:color w:val="000000" w:themeColor="text1"/>
+                        </w:rPr>
+                        <m:t>'</m:t>
+                      </m:r>
+                    </m:sup>
+                  </m:sSup>
+                  <m:r>
+                    <w:rPr>
+                      <w:rFonts w:ascii="Cambria Math" w:eastAsiaTheme="minorEastAsia" w:hAnsi="Cambria Math"/>
+                      <w:color w:val="000000" w:themeColor="text1"/>
+                    </w:rPr>
+                    <m:t>=1</m:t>
+                  </m:r>
+                </m:sub>
+                <m:sup>
+                  <m:r>
+                    <w:rPr>
+                      <w:rFonts w:ascii="Cambria Math" w:eastAsiaTheme="minorEastAsia" w:hAnsi="Cambria Math"/>
+                      <w:color w:val="000000" w:themeColor="text1"/>
+                    </w:rPr>
+                    <m:t>k</m:t>
+                  </m:r>
+                </m:sup>
+                <m:e>
+                  <m:func>
+                    <m:funcPr>
+                      <m:ctrlPr>
+                        <w:rPr>
+                          <w:rFonts w:ascii="Cambria Math" w:eastAsiaTheme="minorEastAsia" w:hAnsi="Cambria Math"/>
+                          <w:color w:val="000000" w:themeColor="text1"/>
+                        </w:rPr>
+                      </m:ctrlPr>
+                    </m:funcPr>
+                    <m:fName>
+                      <m:r>
+                        <m:rPr>
+                          <m:sty m:val="p"/>
+                        </m:rPr>
+                        <w:rPr>
+                          <w:rFonts w:ascii="Cambria Math" w:eastAsiaTheme="minorEastAsia" w:hAnsi="Cambria Math"/>
+                          <w:color w:val="000000" w:themeColor="text1"/>
+                        </w:rPr>
+                        <m:t>exp</m:t>
+                      </m:r>
+                    </m:fName>
+                    <m:e>
+                      <m:d>
+                        <m:dPr>
+                          <m:ctrlPr>
+                            <w:rPr>
+                              <w:rFonts w:ascii="Cambria Math" w:eastAsiaTheme="minorEastAsia" w:hAnsi="Cambria Math"/>
+                              <w:i/>
+                              <w:color w:val="000000" w:themeColor="text1"/>
+                            </w:rPr>
+                          </m:ctrlPr>
+                        </m:dPr>
+                        <m:e>
+                          <m:sSub>
+                            <m:sSubPr>
+                              <m:ctrlPr>
+                                <w:rPr>
+                                  <w:rFonts w:ascii="Cambria Math" w:eastAsiaTheme="minorEastAsia" w:hAnsi="Cambria Math"/>
+                                  <w:i/>
+                                  <w:color w:val="000000" w:themeColor="text1"/>
+                                </w:rPr>
+                              </m:ctrlPr>
+                            </m:sSubPr>
+                            <m:e>
+                              <m:r>
+                                <w:rPr>
+                                  <w:rFonts w:ascii="Cambria Math" w:eastAsiaTheme="minorEastAsia" w:hAnsi="Cambria Math"/>
+                                  <w:color w:val="000000" w:themeColor="text1"/>
+                                </w:rPr>
+                                <m:t>β</m:t>
+                              </m:r>
+                            </m:e>
+                            <m:sub>
+                              <m:sSup>
+                                <m:sSupPr>
+                                  <m:ctrlPr>
+                                    <w:rPr>
+                                      <w:rFonts w:ascii="Cambria Math" w:eastAsiaTheme="minorEastAsia" w:hAnsi="Cambria Math"/>
+                                      <w:i/>
+                                      <w:color w:val="000000" w:themeColor="text1"/>
+                                    </w:rPr>
+                                  </m:ctrlPr>
+                                </m:sSupPr>
+                                <m:e>
+                                  <m:r>
+                                    <w:rPr>
+                                      <w:rFonts w:ascii="Cambria Math" w:eastAsiaTheme="minorEastAsia" w:hAnsi="Cambria Math"/>
+                                      <w:color w:val="000000" w:themeColor="text1"/>
+                                    </w:rPr>
+                                    <m:t>j</m:t>
+                                  </m:r>
+                                </m:e>
+                                <m:sup>
+                                  <m:r>
+                                    <w:rPr>
+                                      <w:rFonts w:ascii="Cambria Math" w:eastAsiaTheme="minorEastAsia" w:hAnsi="Cambria Math"/>
+                                      <w:color w:val="000000" w:themeColor="text1"/>
+                                    </w:rPr>
+                                    <m:t>'</m:t>
+                                  </m:r>
+                                </m:sup>
+                              </m:sSup>
+                              <m:r>
+                                <w:rPr>
+                                  <w:rFonts w:ascii="Cambria Math" w:eastAsiaTheme="minorEastAsia" w:hAnsi="Cambria Math"/>
+                                  <w:color w:val="000000" w:themeColor="text1"/>
+                                </w:rPr>
+                                <m:t>0</m:t>
+                              </m:r>
+                            </m:sub>
+                          </m:sSub>
+                          <m:r>
+                            <w:rPr>
+                              <w:rFonts w:ascii="Cambria Math" w:eastAsiaTheme="minorEastAsia" w:hAnsi="Cambria Math"/>
+                              <w:color w:val="000000" w:themeColor="text1"/>
+                            </w:rPr>
+                            <m:t>+</m:t>
+                          </m:r>
+                          <m:nary>
+                            <m:naryPr>
+                              <m:chr m:val="∑"/>
+                              <m:ctrlPr>
+                                <w:rPr>
+                                  <w:rFonts w:ascii="Cambria Math" w:eastAsiaTheme="minorEastAsia" w:hAnsi="Cambria Math"/>
+                                  <w:i/>
+                                  <w:color w:val="000000" w:themeColor="text1"/>
+                                </w:rPr>
+                              </m:ctrlPr>
+                            </m:naryPr>
+                            <m:sub>
+                              <m:r>
+                                <w:rPr>
+                                  <w:rFonts w:ascii="Cambria Math" w:eastAsiaTheme="minorEastAsia" w:hAnsi="Cambria Math"/>
+                                  <w:color w:val="000000" w:themeColor="text1"/>
+                                </w:rPr>
+                                <m:t>i=1</m:t>
+                              </m:r>
+                            </m:sub>
+                            <m:sup>
+                              <m:r>
+                                <w:rPr>
+                                  <w:rFonts w:ascii="Cambria Math" w:eastAsiaTheme="minorEastAsia" w:hAnsi="Cambria Math"/>
+                                  <w:color w:val="000000" w:themeColor="text1"/>
+                                </w:rPr>
+                                <m:t>d</m:t>
+                              </m:r>
+                            </m:sup>
+                            <m:e>
+                              <m:sSub>
+                                <m:sSubPr>
+                                  <m:ctrlPr>
+                                    <w:rPr>
+                                      <w:rFonts w:ascii="Cambria Math" w:eastAsiaTheme="minorEastAsia" w:hAnsi="Cambria Math"/>
+                                      <w:i/>
+                                      <w:color w:val="000000" w:themeColor="text1"/>
+                                    </w:rPr>
+                                  </m:ctrlPr>
+                                </m:sSubPr>
+                                <m:e>
+                                  <m:r>
+                                    <w:rPr>
+                                      <w:rFonts w:ascii="Cambria Math" w:eastAsiaTheme="minorEastAsia" w:hAnsi="Cambria Math"/>
+                                      <w:color w:val="000000" w:themeColor="text1"/>
+                                    </w:rPr>
+                                    <m:t>β</m:t>
+                                  </m:r>
+                                </m:e>
+                                <m:sub>
+                                  <m:sSup>
+                                    <m:sSupPr>
+                                      <m:ctrlPr>
+                                        <w:rPr>
+                                          <w:rFonts w:ascii="Cambria Math" w:eastAsiaTheme="minorEastAsia" w:hAnsi="Cambria Math"/>
+                                          <w:i/>
+                                          <w:color w:val="000000" w:themeColor="text1"/>
+                                        </w:rPr>
+                                      </m:ctrlPr>
+                                    </m:sSupPr>
+                                    <m:e>
+                                      <m:r>
+                                        <w:rPr>
+                                          <w:rFonts w:ascii="Cambria Math" w:eastAsiaTheme="minorEastAsia" w:hAnsi="Cambria Math"/>
+                                          <w:color w:val="000000" w:themeColor="text1"/>
+                                        </w:rPr>
+                                        <m:t>j</m:t>
+                                      </m:r>
+                                    </m:e>
+                                    <m:sup>
+                                      <m:r>
+                                        <w:rPr>
+                                          <w:rFonts w:ascii="Cambria Math" w:eastAsiaTheme="minorEastAsia" w:hAnsi="Cambria Math"/>
+                                          <w:color w:val="000000" w:themeColor="text1"/>
+                                        </w:rPr>
+                                        <m:t>'</m:t>
+                                      </m:r>
+                                    </m:sup>
+                                  </m:sSup>
+                                  <m:r>
+                                    <w:rPr>
+                                      <w:rFonts w:ascii="Cambria Math" w:eastAsiaTheme="minorEastAsia" w:hAnsi="Cambria Math"/>
+                                      <w:color w:val="000000" w:themeColor="text1"/>
+                                    </w:rPr>
+                                    <m:t>i</m:t>
+                                  </m:r>
+                                </m:sub>
+                              </m:sSub>
+                              <m:sSub>
+                                <m:sSubPr>
+                                  <m:ctrlPr>
+                                    <w:rPr>
+                                      <w:rFonts w:ascii="Cambria Math" w:eastAsiaTheme="minorEastAsia" w:hAnsi="Cambria Math"/>
+                                      <w:i/>
+                                      <w:color w:val="000000" w:themeColor="text1"/>
+                                    </w:rPr>
+                                  </m:ctrlPr>
+                                </m:sSubPr>
+                                <m:e>
+                                  <m:r>
+                                    <w:rPr>
+                                      <w:rFonts w:ascii="Cambria Math" w:eastAsiaTheme="minorEastAsia" w:hAnsi="Cambria Math"/>
+                                      <w:color w:val="000000" w:themeColor="text1"/>
+                                    </w:rPr>
+                                    <m:t>x</m:t>
+                                  </m:r>
+                                </m:e>
+                                <m:sub>
+                                  <m:r>
+                                    <w:rPr>
+                                      <w:rFonts w:ascii="Cambria Math" w:eastAsiaTheme="minorEastAsia" w:hAnsi="Cambria Math"/>
+                                      <w:color w:val="000000" w:themeColor="text1"/>
+                                    </w:rPr>
+                                    <m:t>i</m:t>
+                                  </m:r>
+                                </m:sub>
+                              </m:sSub>
+                            </m:e>
+                          </m:nary>
+                        </m:e>
+                      </m:d>
+                    </m:e>
+                  </m:func>
+                </m:e>
+              </m:nary>
+            </m:den>
+          </m:f>
+        </m:oMath>
+      </m:oMathPara>
+    </w:p>
+    <w:p>
+      <w:pPr>
+        <w:pStyle w:val="ListParagraph"/>
+        <w:ind w:left="1440"/>
+        <w:rPr>
+          <w:rFonts w:eastAsiaTheme="minorEastAsia"/>
+          <w:color w:val="000000" w:themeColor="text1"/>
+        </w:rPr>
+      </w:pPr>
+      <w:r>
+        <w:rPr>
+          <w:rFonts w:eastAsiaTheme="minorEastAsia"/>
+          <w:color w:val="000000" w:themeColor="text1"/>
+        </w:rPr>
+        <w:t>Rewrite this as</w:t>
+      </w:r>
+    </w:p>
+    <w:p>
+      <w:pPr>
+        <w:pStyle w:val="ListParagraph"/>
+        <w:ind w:left="1440"/>
+        <w:rPr>
+          <w:rFonts w:eastAsiaTheme="minorEastAsia"/>
+          <w:color w:val="000000" w:themeColor="text1"/>
+        </w:rPr>
+      </w:pPr>
+      <m:oMathPara>
+        <m:oMath>
+          <m:f>
+            <m:fPr>
+              <m:ctrlPr>
+                <w:rPr>
+                  <w:rFonts w:ascii="Cambria Math" w:eastAsiaTheme="minorEastAsia" w:hAnsi="Cambria Math"/>
+                  <w:i/>
+                  <w:color w:val="000000" w:themeColor="text1"/>
+                </w:rPr>
+              </m:ctrlPr>
+            </m:fPr>
+            <m:num>
+              <m:sSup>
+                <m:sSupPr>
+                  <m:ctrlPr>
+                    <w:rPr>
+                      <w:rFonts w:ascii="Cambria Math" w:eastAsiaTheme="minorEastAsia" w:hAnsi="Cambria Math"/>
+                      <w:i/>
+                      <w:color w:val="000000" w:themeColor="text1"/>
+                    </w:rPr>
+                  </m:ctrlPr>
+                </m:sSupPr>
+                <m:e>
+                  <m:r>
+                    <w:rPr>
+                      <w:rFonts w:ascii="Cambria Math" w:eastAsiaTheme="minorEastAsia" w:hAnsi="Cambria Math"/>
+                      <w:color w:val="000000" w:themeColor="text1"/>
+                    </w:rPr>
+                    <m:t>e</m:t>
+                  </m:r>
+                </m:e>
+                <m:sup>
+                  <m:sSub>
+                    <m:sSubPr>
+                      <m:ctrlPr>
+                        <w:rPr>
+                          <w:rFonts w:ascii="Cambria Math" w:eastAsiaTheme="minorEastAsia" w:hAnsi="Cambria Math"/>
+                          <w:i/>
+                          <w:color w:val="000000" w:themeColor="text1"/>
+                        </w:rPr>
+                      </m:ctrlPr>
+                    </m:sSubPr>
+                    <m:e>
+                      <m:r>
+                        <w:rPr>
+                          <w:rFonts w:ascii="Cambria Math" w:eastAsiaTheme="minorEastAsia" w:hAnsi="Cambria Math"/>
+                          <w:color w:val="000000" w:themeColor="text1"/>
+                        </w:rPr>
+                        <m:t>β</m:t>
+                      </m:r>
+                    </m:e>
+                    <m:sub>
+                      <m:r>
+                        <w:rPr>
+                          <w:rFonts w:ascii="Cambria Math" w:eastAsiaTheme="minorEastAsia" w:hAnsi="Cambria Math"/>
+                          <w:color w:val="000000" w:themeColor="text1"/>
+                        </w:rPr>
+                        <m:t>j0</m:t>
+                      </m:r>
+                    </m:sub>
+                  </m:sSub>
+                </m:sup>
+              </m:sSup>
+              <m:nary>
+                <m:naryPr>
+                  <m:chr m:val="∏"/>
+                  <m:ctrlPr>
+                    <w:rPr>
+                      <w:rFonts w:ascii="Cambria Math" w:eastAsiaTheme="minorEastAsia" w:hAnsi="Cambria Math"/>
+                      <w:i/>
+                      <w:color w:val="000000" w:themeColor="text1"/>
+                    </w:rPr>
+                  </m:ctrlPr>
+                </m:naryPr>
+                <m:sub>
+                  <m:r>
+                    <w:rPr>
+                      <w:rFonts w:ascii="Cambria Math" w:eastAsiaTheme="minorEastAsia" w:hAnsi="Cambria Math"/>
+                      <w:color w:val="000000" w:themeColor="text1"/>
+                    </w:rPr>
+                    <m:t>i=1</m:t>
+                  </m:r>
+                </m:sub>
+                <m:sup>
+                  <m:r>
+                    <w:rPr>
+                      <w:rFonts w:ascii="Cambria Math" w:eastAsiaTheme="minorEastAsia" w:hAnsi="Cambria Math"/>
+                      <w:color w:val="000000" w:themeColor="text1"/>
+                    </w:rPr>
+                    <m:t>d</m:t>
+                  </m:r>
+                </m:sup>
+                <m:e>
+                  <m:sSup>
+                    <m:sSupPr>
+                      <m:ctrlPr>
+                        <w:rPr>
+                          <w:rFonts w:ascii="Cambria Math" w:eastAsiaTheme="minorEastAsia" w:hAnsi="Cambria Math"/>
+                          <w:i/>
+                          <w:color w:val="000000" w:themeColor="text1"/>
+                        </w:rPr>
+                      </m:ctrlPr>
+                    </m:sSupPr>
+                    <m:e>
+                      <m:r>
+                        <w:rPr>
+                          <w:rFonts w:ascii="Cambria Math" w:eastAsiaTheme="minorEastAsia" w:hAnsi="Cambria Math"/>
+                          <w:color w:val="000000" w:themeColor="text1"/>
+                        </w:rPr>
+                        <m:t>e</m:t>
+                      </m:r>
+                    </m:e>
+                    <m:sup>
+                      <m:sSub>
+                        <m:sSubPr>
+                          <m:ctrlPr>
+                            <w:rPr>
+                              <w:rFonts w:ascii="Cambria Math" w:eastAsiaTheme="minorEastAsia" w:hAnsi="Cambria Math"/>
+                              <w:i/>
+                              <w:color w:val="000000" w:themeColor="text1"/>
+                            </w:rPr>
+                          </m:ctrlPr>
+                        </m:sSubPr>
+                        <m:e>
+                          <m:r>
+                            <w:rPr>
+                              <w:rFonts w:ascii="Cambria Math" w:eastAsiaTheme="minorEastAsia" w:hAnsi="Cambria Math"/>
+                              <w:color w:val="000000" w:themeColor="text1"/>
+                            </w:rPr>
+                            <m:t>β</m:t>
+                          </m:r>
+                        </m:e>
+                        <m:sub>
+                          <m:r>
+                            <w:rPr>
+                              <w:rFonts w:ascii="Cambria Math" w:eastAsiaTheme="minorEastAsia" w:hAnsi="Cambria Math"/>
+                              <w:color w:val="000000" w:themeColor="text1"/>
+                            </w:rPr>
+                            <m:t>ji</m:t>
+                          </m:r>
+                        </m:sub>
+                      </m:sSub>
+                      <m:sSub>
+                        <m:sSubPr>
+                          <m:ctrlPr>
+                            <w:rPr>
+                              <w:rFonts w:ascii="Cambria Math" w:eastAsiaTheme="minorEastAsia" w:hAnsi="Cambria Math"/>
+                              <w:i/>
+                              <w:color w:val="000000" w:themeColor="text1"/>
+                            </w:rPr>
+                          </m:ctrlPr>
+                        </m:sSubPr>
+                        <m:e>
+                          <m:r>
+                            <w:rPr>
+                              <w:rFonts w:ascii="Cambria Math" w:eastAsiaTheme="minorEastAsia" w:hAnsi="Cambria Math"/>
+                              <w:color w:val="000000" w:themeColor="text1"/>
+                            </w:rPr>
+                            <m:t>x</m:t>
+                          </m:r>
+                        </m:e>
+                        <m:sub>
+                          <m:r>
+                            <w:rPr>
+                              <w:rFonts w:ascii="Cambria Math" w:eastAsiaTheme="minorEastAsia" w:hAnsi="Cambria Math"/>
+                              <w:color w:val="000000" w:themeColor="text1"/>
+                            </w:rPr>
+                            <m:t>i</m:t>
+                          </m:r>
+                        </m:sub>
+                      </m:sSub>
+                    </m:sup>
+                  </m:sSup>
+                </m:e>
+              </m:nary>
+            </m:num>
+            <m:den>
+              <m:nary>
+                <m:naryPr>
+                  <m:chr m:val="∑"/>
+                  <m:ctrlPr>
+                    <w:rPr>
+                      <w:rFonts w:ascii="Cambria Math" w:eastAsiaTheme="minorEastAsia" w:hAnsi="Cambria Math"/>
+                      <w:i/>
+                      <w:color w:val="000000" w:themeColor="text1"/>
+                    </w:rPr>
+                  </m:ctrlPr>
+                </m:naryPr>
+                <m:sub>
+                  <m:sSup>
+                    <m:sSupPr>
+                      <m:ctrlPr>
+                        <w:rPr>
+                          <w:rFonts w:ascii="Cambria Math" w:eastAsiaTheme="minorEastAsia" w:hAnsi="Cambria Math"/>
+                          <w:i/>
+                          <w:color w:val="000000" w:themeColor="text1"/>
+                        </w:rPr>
+                      </m:ctrlPr>
+                    </m:sSupPr>
+                    <m:e>
+                      <m:r>
+                        <w:rPr>
+                          <w:rFonts w:ascii="Cambria Math" w:eastAsiaTheme="minorEastAsia" w:hAnsi="Cambria Math"/>
+                          <w:color w:val="000000" w:themeColor="text1"/>
+                        </w:rPr>
+                        <m:t>j</m:t>
+                      </m:r>
+                    </m:e>
+                    <m:sup>
+                      <m:r>
+                        <w:rPr>
+                          <w:rFonts w:ascii="Cambria Math" w:eastAsiaTheme="minorEastAsia" w:hAnsi="Cambria Math"/>
+                          <w:color w:val="000000" w:themeColor="text1"/>
+                        </w:rPr>
+                        <m:t>'</m:t>
+                      </m:r>
+                    </m:sup>
+                  </m:sSup>
+                  <m:r>
+                    <w:rPr>
+                      <w:rFonts w:ascii="Cambria Math" w:eastAsiaTheme="minorEastAsia" w:hAnsi="Cambria Math"/>
+                      <w:color w:val="000000" w:themeColor="text1"/>
+                    </w:rPr>
+                    <m:t>=1</m:t>
+                  </m:r>
+                </m:sub>
+                <m:sup>
+                  <m:r>
+                    <w:rPr>
+                      <w:rFonts w:ascii="Cambria Math" w:eastAsiaTheme="minorEastAsia" w:hAnsi="Cambria Math"/>
+                      <w:color w:val="000000" w:themeColor="text1"/>
+                    </w:rPr>
+                    <m:t>k</m:t>
+                  </m:r>
+                </m:sup>
+                <m:e>
+                  <m:sSup>
+                    <m:sSupPr>
+                      <m:ctrlPr>
+                        <w:rPr>
+                          <w:rFonts w:ascii="Cambria Math" w:eastAsiaTheme="minorEastAsia" w:hAnsi="Cambria Math"/>
+                          <w:i/>
+                          <w:color w:val="000000" w:themeColor="text1"/>
+                        </w:rPr>
+                      </m:ctrlPr>
+                    </m:sSupPr>
+                    <m:e>
+                      <m:r>
+                        <w:rPr>
+                          <w:rFonts w:ascii="Cambria Math" w:eastAsiaTheme="minorEastAsia" w:hAnsi="Cambria Math"/>
+                          <w:color w:val="000000" w:themeColor="text1"/>
+                        </w:rPr>
+                        <m:t>e</m:t>
+                      </m:r>
+                    </m:e>
+                    <m:sup>
+                      <m:sSub>
+                        <m:sSubPr>
+                          <m:ctrlPr>
+                            <w:rPr>
+                              <w:rFonts w:ascii="Cambria Math" w:eastAsiaTheme="minorEastAsia" w:hAnsi="Cambria Math"/>
+                              <w:i/>
+                              <w:color w:val="000000" w:themeColor="text1"/>
+                            </w:rPr>
+                          </m:ctrlPr>
+                        </m:sSubPr>
+                        <m:e>
+                          <m:r>
+                            <w:rPr>
+                              <w:rFonts w:ascii="Cambria Math" w:eastAsiaTheme="minorEastAsia" w:hAnsi="Cambria Math"/>
+                              <w:color w:val="000000" w:themeColor="text1"/>
+                            </w:rPr>
+                            <m:t>β</m:t>
+                          </m:r>
+                        </m:e>
+                        <m:sub>
+                          <m:sSup>
+                            <m:sSupPr>
+                              <m:ctrlPr>
+                                <w:rPr>
+                                  <w:rFonts w:ascii="Cambria Math" w:eastAsiaTheme="minorEastAsia" w:hAnsi="Cambria Math"/>
+                                  <w:i/>
+                                  <w:color w:val="000000" w:themeColor="text1"/>
+                                </w:rPr>
+                              </m:ctrlPr>
+                            </m:sSupPr>
+                            <m:e>
+                              <m:r>
+                                <w:rPr>
+                                  <w:rFonts w:ascii="Cambria Math" w:eastAsiaTheme="minorEastAsia" w:hAnsi="Cambria Math"/>
+                                  <w:color w:val="000000" w:themeColor="text1"/>
+                                </w:rPr>
+                                <m:t>j</m:t>
+                              </m:r>
+                            </m:e>
+                            <m:sup>
+                              <m:r>
+                                <w:rPr>
+                                  <w:rFonts w:ascii="Cambria Math" w:eastAsiaTheme="minorEastAsia" w:hAnsi="Cambria Math"/>
+                                  <w:color w:val="000000" w:themeColor="text1"/>
+                                </w:rPr>
+                                <m:t>'</m:t>
+                              </m:r>
+                            </m:sup>
+                          </m:sSup>
+                          <m:r>
+                            <w:rPr>
+                              <w:rFonts w:ascii="Cambria Math" w:eastAsiaTheme="minorEastAsia" w:hAnsi="Cambria Math"/>
+                              <w:color w:val="000000" w:themeColor="text1"/>
+                            </w:rPr>
+                            <m:t>0</m:t>
+                          </m:r>
+                        </m:sub>
+                      </m:sSub>
+                    </m:sup>
+                  </m:sSup>
+                  <m:nary>
+                    <m:naryPr>
+                      <m:chr m:val="∏"/>
+                      <m:ctrlPr>
+                        <w:rPr>
+                          <w:rFonts w:ascii="Cambria Math" w:eastAsiaTheme="minorEastAsia" w:hAnsi="Cambria Math"/>
+                          <w:i/>
+                          <w:color w:val="000000" w:themeColor="text1"/>
+                        </w:rPr>
+                      </m:ctrlPr>
+                    </m:naryPr>
+                    <m:sub>
+                      <m:r>
+                        <w:rPr>
+                          <w:rFonts w:ascii="Cambria Math" w:eastAsiaTheme="minorEastAsia" w:hAnsi="Cambria Math"/>
+                          <w:color w:val="000000" w:themeColor="text1"/>
+                        </w:rPr>
+                        <m:t>i=1</m:t>
+                      </m:r>
+                    </m:sub>
+                    <m:sup>
+                      <m:r>
+                        <w:rPr>
+                          <w:rFonts w:ascii="Cambria Math" w:eastAsiaTheme="minorEastAsia" w:hAnsi="Cambria Math"/>
+                          <w:color w:val="000000" w:themeColor="text1"/>
+                        </w:rPr>
+                        <m:t>d</m:t>
+                      </m:r>
+                    </m:sup>
+                    <m:e>
+                      <m:sSup>
+                        <m:sSupPr>
+                          <m:ctrlPr>
+                            <w:rPr>
+                              <w:rFonts w:ascii="Cambria Math" w:eastAsiaTheme="minorEastAsia" w:hAnsi="Cambria Math"/>
+                              <w:i/>
+                              <w:color w:val="000000" w:themeColor="text1"/>
+                            </w:rPr>
+                          </m:ctrlPr>
+                        </m:sSupPr>
+                        <m:e>
+                          <m:r>
+                            <w:rPr>
+                              <w:rFonts w:ascii="Cambria Math" w:eastAsiaTheme="minorEastAsia" w:hAnsi="Cambria Math"/>
+                              <w:color w:val="000000" w:themeColor="text1"/>
+                            </w:rPr>
+                            <m:t>e</m:t>
+                          </m:r>
+                        </m:e>
+                        <m:sup>
+                          <m:sSub>
+                            <m:sSubPr>
+                              <m:ctrlPr>
+                                <w:rPr>
+                                  <w:rFonts w:ascii="Cambria Math" w:eastAsiaTheme="minorEastAsia" w:hAnsi="Cambria Math"/>
+                                  <w:i/>
+                                  <w:color w:val="000000" w:themeColor="text1"/>
+                                </w:rPr>
+                              </m:ctrlPr>
+                            </m:sSubPr>
+                            <m:e>
+                              <m:r>
+                                <w:rPr>
+                                  <w:rFonts w:ascii="Cambria Math" w:eastAsiaTheme="minorEastAsia" w:hAnsi="Cambria Math"/>
+                                  <w:color w:val="000000" w:themeColor="text1"/>
+                                </w:rPr>
+                                <m:t>β</m:t>
+                              </m:r>
+                            </m:e>
+                            <m:sub>
+                              <m:sSup>
+                                <m:sSupPr>
+                                  <m:ctrlPr>
+                                    <w:rPr>
+                                      <w:rFonts w:ascii="Cambria Math" w:eastAsiaTheme="minorEastAsia" w:hAnsi="Cambria Math"/>
+                                      <w:i/>
+                                      <w:color w:val="000000" w:themeColor="text1"/>
+                                    </w:rPr>
+                                  </m:ctrlPr>
+                                </m:sSupPr>
+                                <m:e>
+                                  <m:r>
+                                    <w:rPr>
+                                      <w:rFonts w:ascii="Cambria Math" w:eastAsiaTheme="minorEastAsia" w:hAnsi="Cambria Math"/>
+                                      <w:color w:val="000000" w:themeColor="text1"/>
+                                    </w:rPr>
+                                    <m:t>j</m:t>
+                                  </m:r>
+                                </m:e>
+                                <m:sup>
+                                  <m:r>
+                                    <w:rPr>
+                                      <w:rFonts w:ascii="Cambria Math" w:eastAsiaTheme="minorEastAsia" w:hAnsi="Cambria Math"/>
+                                      <w:color w:val="000000" w:themeColor="text1"/>
+                                    </w:rPr>
+                                    <m:t>'</m:t>
+                                  </m:r>
+                                </m:sup>
+                              </m:sSup>
+                              <m:r>
+                                <w:rPr>
+                                  <w:rFonts w:ascii="Cambria Math" w:eastAsiaTheme="minorEastAsia" w:hAnsi="Cambria Math"/>
+                                  <w:color w:val="000000" w:themeColor="text1"/>
+                                </w:rPr>
+                                <m:t>i</m:t>
+                              </m:r>
+                            </m:sub>
+                          </m:sSub>
+                          <m:sSub>
+                            <m:sSubPr>
+                              <m:ctrlPr>
+                                <w:rPr>
+                                  <w:rFonts w:ascii="Cambria Math" w:eastAsiaTheme="minorEastAsia" w:hAnsi="Cambria Math"/>
+                                  <w:i/>
+                                  <w:color w:val="000000" w:themeColor="text1"/>
+                                </w:rPr>
+                              </m:ctrlPr>
+                            </m:sSubPr>
+                            <m:e>
+                              <m:r>
+                                <w:rPr>
+                                  <w:rFonts w:ascii="Cambria Math" w:eastAsiaTheme="minorEastAsia" w:hAnsi="Cambria Math"/>
+                                  <w:color w:val="000000" w:themeColor="text1"/>
+                                </w:rPr>
+                                <m:t>x</m:t>
+                              </m:r>
+                            </m:e>
+                            <m:sub>
+                              <m:r>
+                                <w:rPr>
+                                  <w:rFonts w:ascii="Cambria Math" w:eastAsiaTheme="minorEastAsia" w:hAnsi="Cambria Math"/>
+                                  <w:color w:val="000000" w:themeColor="text1"/>
+                                </w:rPr>
+                                <m:t>i</m:t>
+                              </m:r>
+                            </m:sub>
+                          </m:sSub>
+                        </m:sup>
+                      </m:sSup>
+                    </m:e>
+                  </m:nary>
+                </m:e>
+              </m:nary>
+            </m:den>
+          </m:f>
+        </m:oMath>
+      </m:oMathPara>
+    </w:p>
+    <w:p>
+      <w:pPr>
+        <w:pStyle w:val="ListParagraph"/>
+        <w:ind w:left="1440"/>
+        <w:rPr>
+          <w:rFonts w:eastAsiaTheme="minorEastAsia"/>
+          <w:color w:val="000000" w:themeColor="text1"/>
+        </w:rPr>
+      </w:pPr>
+      <w:r>
+        <w:rPr>
+          <w:rFonts w:eastAsiaTheme="minorEastAsia"/>
+          <w:color w:val="000000" w:themeColor="text1"/>
+        </w:rPr>
+        <w:t xml:space="preserve">Hint 2 says to multiply both the numerator and denominator by </w:t>
+      </w:r>
+      <m:oMath>
+        <m:sSup>
+          <m:sSupPr>
+            <m:ctrlPr>
+              <w:rPr>
+                <w:rFonts w:ascii="Cambria Math" w:eastAsiaTheme="minorEastAsia" w:hAnsi="Cambria Math"/>
+                <w:i/>
+                <w:color w:val="000000" w:themeColor="text1"/>
+              </w:rPr>
+            </m:ctrlPr>
+          </m:sSupPr>
+          <m:e>
+            <m:r>
+              <w:rPr>
+                <w:rFonts w:ascii="Cambria Math" w:eastAsiaTheme="minorEastAsia" w:hAnsi="Cambria Math"/>
+                <w:color w:val="000000" w:themeColor="text1"/>
+              </w:rPr>
+              <m:t>e</m:t>
+            </m:r>
+          </m:e>
+          <m:sup>
+            <m:sSub>
+              <m:sSubPr>
+                <m:ctrlPr>
+                  <w:rPr>
+                    <w:rFonts w:ascii="Cambria Math" w:eastAsiaTheme="minorEastAsia" w:hAnsi="Cambria Math"/>
+                    <w:i/>
+                    <w:color w:val="000000" w:themeColor="text1"/>
+                  </w:rPr>
+                </m:ctrlPr>
+              </m:sSubPr>
+              <m:e>
+                <m:r>
+                  <w:rPr>
+                    <w:rFonts w:ascii="Cambria Math" w:eastAsiaTheme="minorEastAsia" w:hAnsi="Cambria Math"/>
+                    <w:color w:val="000000" w:themeColor="text1"/>
+                  </w:rPr>
+                  <m:t>a</m:t>
+                </m:r>
+              </m:e>
+              <m:sub>
+                <m:r>
+                  <w:rPr>
+                    <w:rFonts w:ascii="Cambria Math" w:eastAsiaTheme="minorEastAsia" w:hAnsi="Cambria Math"/>
+                    <w:color w:val="000000" w:themeColor="text1"/>
+                  </w:rPr>
+                  <m:t>0</m:t>
+                </m:r>
+              </m:sub>
+            </m:sSub>
+          </m:sup>
+        </m:sSup>
+        <m:nary>
+          <m:naryPr>
+            <m:chr m:val="∏"/>
+            <m:ctrlPr>
+              <w:rPr>
+                <w:rFonts w:ascii="Cambria Math" w:eastAsiaTheme="minorEastAsia" w:hAnsi="Cambria Math"/>
+                <w:i/>
+                <w:color w:val="000000" w:themeColor="text1"/>
+              </w:rPr>
+            </m:ctrlPr>
+          </m:naryPr>
+          <m:sub>
+            <m:r>
+              <w:rPr>
+                <w:rFonts w:ascii="Cambria Math" w:eastAsiaTheme="minorEastAsia" w:hAnsi="Cambria Math"/>
+                <w:color w:val="000000" w:themeColor="text1"/>
+              </w:rPr>
+              <m:t>i=1</m:t>
+            </m:r>
+          </m:sub>
+          <m:sup>
+            <m:r>
+              <w:rPr>
+                <w:rFonts w:ascii="Cambria Math" w:eastAsiaTheme="minorEastAsia" w:hAnsi="Cambria Math"/>
+                <w:color w:val="000000" w:themeColor="text1"/>
+              </w:rPr>
+              <m:t>d</m:t>
+            </m:r>
+          </m:sup>
+          <m:e>
+            <m:sSup>
+              <m:sSupPr>
+                <m:ctrlPr>
+                  <w:rPr>
+                    <w:rFonts w:ascii="Cambria Math" w:eastAsiaTheme="minorEastAsia" w:hAnsi="Cambria Math"/>
+                    <w:i/>
+                    <w:color w:val="000000" w:themeColor="text1"/>
+                  </w:rPr>
+                </m:ctrlPr>
+              </m:sSupPr>
+              <m:e>
+                <m:r>
+                  <w:rPr>
+                    <w:rFonts w:ascii="Cambria Math" w:eastAsiaTheme="minorEastAsia" w:hAnsi="Cambria Math"/>
+                    <w:color w:val="000000" w:themeColor="text1"/>
+                  </w:rPr>
+                  <m:t>e</m:t>
+                </m:r>
+              </m:e>
+              <m:sup>
+                <m:d>
+                  <m:dPr>
+                    <m:ctrlPr>
+                      <w:rPr>
+                        <w:rFonts w:ascii="Cambria Math" w:eastAsiaTheme="minorEastAsia" w:hAnsi="Cambria Math"/>
+                        <w:i/>
+                        <w:color w:val="000000" w:themeColor="text1"/>
+                      </w:rPr>
+                    </m:ctrlPr>
+                  </m:dPr>
+                  <m:e>
+                    <m:sSub>
+                      <m:sSubPr>
+                        <m:ctrlPr>
+                          <w:rPr>
+                            <w:rFonts w:ascii="Cambria Math" w:eastAsiaTheme="minorEastAsia" w:hAnsi="Cambria Math"/>
+                            <w:i/>
+                            <w:color w:val="000000" w:themeColor="text1"/>
+                          </w:rPr>
+                        </m:ctrlPr>
+                      </m:sSubPr>
+                      <m:e>
+                        <m:r>
+                          <w:rPr>
+                            <w:rFonts w:ascii="Cambria Math" w:eastAsiaTheme="minorEastAsia" w:hAnsi="Cambria Math"/>
+                            <w:color w:val="000000" w:themeColor="text1"/>
+                          </w:rPr>
+                          <m:t>a</m:t>
+                        </m:r>
+                      </m:e>
+                      <m:sub>
+                        <m:r>
+                          <w:rPr>
+                            <w:rFonts w:ascii="Cambria Math" w:eastAsiaTheme="minorEastAsia" w:hAnsi="Cambria Math"/>
+                            <w:color w:val="000000" w:themeColor="text1"/>
+                          </w:rPr>
+                          <m:t>i</m:t>
+                        </m:r>
+                      </m:sub>
+                    </m:sSub>
+                    <m:sSub>
+                      <m:sSubPr>
+                        <m:ctrlPr>
+                          <w:rPr>
+                            <w:rFonts w:ascii="Cambria Math" w:eastAsiaTheme="minorEastAsia" w:hAnsi="Cambria Math"/>
+                            <w:i/>
+                            <w:color w:val="000000" w:themeColor="text1"/>
+                          </w:rPr>
+                        </m:ctrlPr>
+                      </m:sSubPr>
+                      <m:e>
+                        <m:r>
+                          <w:rPr>
+                            <w:rFonts w:ascii="Cambria Math" w:eastAsiaTheme="minorEastAsia" w:hAnsi="Cambria Math"/>
+                            <w:color w:val="000000" w:themeColor="text1"/>
+                          </w:rPr>
+                          <m:t>x</m:t>
+                        </m:r>
+                      </m:e>
+                      <m:sub>
+                        <m:r>
+                          <w:rPr>
+                            <w:rFonts w:ascii="Cambria Math" w:eastAsiaTheme="minorEastAsia" w:hAnsi="Cambria Math"/>
+                            <w:color w:val="000000" w:themeColor="text1"/>
+                          </w:rPr>
+                          <m:t>i</m:t>
+                        </m:r>
+                      </m:sub>
+                    </m:sSub>
+                  </m:e>
+                </m:d>
+              </m:sup>
+            </m:sSup>
+          </m:e>
+        </m:nary>
+      </m:oMath>
+    </w:p>
+    <w:p>
+      <w:pPr>
+        <w:pStyle w:val="ListParagraph"/>
+        <w:ind w:left="1440"/>
+        <w:rPr>
+          <w:rFonts w:eastAsiaTheme="minorEastAsia"/>
+          <w:color w:val="000000" w:themeColor="text1"/>
+        </w:rPr>
+      </w:pPr>
+      <m:oMathPara>
+        <m:oMath>
+          <m:f>
+            <m:fPr>
+              <m:ctrlPr>
+                <w:rPr>
+                  <w:rFonts w:ascii="Cambria Math" w:eastAsiaTheme="minorEastAsia" w:hAnsi="Cambria Math"/>
+                  <w:i/>
+                  <w:color w:val="000000" w:themeColor="text1"/>
+                </w:rPr>
+              </m:ctrlPr>
+            </m:fPr>
+            <m:num>
+              <m:sSup>
+                <m:sSupPr>
+                  <m:ctrlPr>
+                    <w:rPr>
+                      <w:rFonts w:ascii="Cambria Math" w:eastAsiaTheme="minorEastAsia" w:hAnsi="Cambria Math"/>
+                      <w:i/>
+                      <w:color w:val="000000" w:themeColor="text1"/>
+                    </w:rPr>
+                  </m:ctrlPr>
+                </m:sSupPr>
+                <m:e>
+                  <m:r>
+                    <w:rPr>
+                      <w:rFonts w:ascii="Cambria Math" w:eastAsiaTheme="minorEastAsia" w:hAnsi="Cambria Math"/>
+                      <w:color w:val="000000" w:themeColor="text1"/>
+                    </w:rPr>
+                    <m:t>e</m:t>
+                  </m:r>
+                </m:e>
+                <m:sup>
+                  <m:sSub>
+                    <m:sSubPr>
+                      <m:ctrlPr>
+                        <w:rPr>
+                          <w:rFonts w:ascii="Cambria Math" w:eastAsiaTheme="minorEastAsia" w:hAnsi="Cambria Math"/>
+                          <w:i/>
+                          <w:color w:val="000000" w:themeColor="text1"/>
+                        </w:rPr>
+                      </m:ctrlPr>
+                    </m:sSubPr>
+                    <m:e>
+                      <m:r>
+                        <w:rPr>
+                          <w:rFonts w:ascii="Cambria Math" w:eastAsiaTheme="minorEastAsia" w:hAnsi="Cambria Math"/>
+                          <w:color w:val="000000" w:themeColor="text1"/>
+                        </w:rPr>
+                        <m:t>β</m:t>
+                      </m:r>
+                    </m:e>
+                    <m:sub>
+                      <m:r>
+                        <w:rPr>
+                          <w:rFonts w:ascii="Cambria Math" w:eastAsiaTheme="minorEastAsia" w:hAnsi="Cambria Math"/>
+                          <w:color w:val="000000" w:themeColor="text1"/>
+                        </w:rPr>
+                        <m:t>j0</m:t>
+                      </m:r>
+                    </m:sub>
+                  </m:sSub>
+                </m:sup>
+              </m:sSup>
+              <m:nary>
+                <m:naryPr>
+                  <m:chr m:val="∏"/>
+                  <m:ctrlPr>
+                    <w:rPr>
+                      <w:rFonts w:ascii="Cambria Math" w:eastAsiaTheme="minorEastAsia" w:hAnsi="Cambria Math"/>
+                      <w:i/>
+                      <w:color w:val="000000" w:themeColor="text1"/>
+                    </w:rPr>
+                  </m:ctrlPr>
+                </m:naryPr>
+                <m:sub>
+                  <m:r>
+                    <w:rPr>
+                      <w:rFonts w:ascii="Cambria Math" w:eastAsiaTheme="minorEastAsia" w:hAnsi="Cambria Math"/>
+                      <w:color w:val="000000" w:themeColor="text1"/>
+                    </w:rPr>
+                    <m:t>i=1</m:t>
+                  </m:r>
+                </m:sub>
+                <m:sup>
+                  <m:r>
+                    <w:rPr>
+                      <w:rFonts w:ascii="Cambria Math" w:eastAsiaTheme="minorEastAsia" w:hAnsi="Cambria Math"/>
+                      <w:color w:val="000000" w:themeColor="text1"/>
+                    </w:rPr>
+                    <m:t>d</m:t>
+                  </m:r>
+                </m:sup>
+                <m:e>
+                  <m:sSup>
+                    <m:sSupPr>
+                      <m:ctrlPr>
+                        <w:rPr>
+                          <w:rFonts w:ascii="Cambria Math" w:eastAsiaTheme="minorEastAsia" w:hAnsi="Cambria Math"/>
+                          <w:i/>
+                          <w:color w:val="000000" w:themeColor="text1"/>
+                        </w:rPr>
+                      </m:ctrlPr>
+                    </m:sSupPr>
+                    <m:e>
+                      <m:r>
+                        <w:rPr>
+                          <w:rFonts w:ascii="Cambria Math" w:eastAsiaTheme="minorEastAsia" w:hAnsi="Cambria Math"/>
+                          <w:color w:val="000000" w:themeColor="text1"/>
+                        </w:rPr>
+                        <m:t>e</m:t>
+                      </m:r>
+                    </m:e>
+                    <m:sup>
+                      <m:sSub>
+                        <m:sSubPr>
+                          <m:ctrlPr>
+                            <w:rPr>
+                              <w:rFonts w:ascii="Cambria Math" w:eastAsiaTheme="minorEastAsia" w:hAnsi="Cambria Math"/>
+                              <w:i/>
+                              <w:color w:val="000000" w:themeColor="text1"/>
+                            </w:rPr>
+                          </m:ctrlPr>
+                        </m:sSubPr>
+                        <m:e>
+                          <m:r>
+                            <w:rPr>
+                              <w:rFonts w:ascii="Cambria Math" w:eastAsiaTheme="minorEastAsia" w:hAnsi="Cambria Math"/>
+                              <w:color w:val="000000" w:themeColor="text1"/>
+                            </w:rPr>
+                            <m:t>β</m:t>
+                          </m:r>
+                        </m:e>
+                        <m:sub>
+                          <m:r>
+                            <w:rPr>
+                              <w:rFonts w:ascii="Cambria Math" w:eastAsiaTheme="minorEastAsia" w:hAnsi="Cambria Math"/>
+                              <w:color w:val="000000" w:themeColor="text1"/>
+                            </w:rPr>
+                            <m:t>ji</m:t>
+                          </m:r>
+                        </m:sub>
+                      </m:sSub>
+                      <m:sSub>
+                        <m:sSubPr>
+                          <m:ctrlPr>
+                            <w:rPr>
+                              <w:rFonts w:ascii="Cambria Math" w:eastAsiaTheme="minorEastAsia" w:hAnsi="Cambria Math"/>
+                              <w:i/>
+                              <w:color w:val="000000" w:themeColor="text1"/>
+                            </w:rPr>
+                          </m:ctrlPr>
+                        </m:sSubPr>
+                        <m:e>
+                          <m:r>
+                            <w:rPr>
+                              <w:rFonts w:ascii="Cambria Math" w:eastAsiaTheme="minorEastAsia" w:hAnsi="Cambria Math"/>
+                              <w:color w:val="000000" w:themeColor="text1"/>
+                            </w:rPr>
+                            <m:t>x</m:t>
+                          </m:r>
+                        </m:e>
+                        <m:sub>
+                          <m:r>
+                            <w:rPr>
+                              <w:rFonts w:ascii="Cambria Math" w:eastAsiaTheme="minorEastAsia" w:hAnsi="Cambria Math"/>
+                              <w:color w:val="000000" w:themeColor="text1"/>
+                            </w:rPr>
+                            <m:t>i</m:t>
+                          </m:r>
+                        </m:sub>
+                      </m:sSub>
+                    </m:sup>
+                  </m:sSup>
+                </m:e>
+              </m:nary>
+              <m:r>
+                <w:rPr>
+                  <w:rFonts w:ascii="Cambria Math" w:eastAsiaTheme="minorEastAsia" w:hAnsi="Cambria Math"/>
+                  <w:color w:val="000000" w:themeColor="text1"/>
+                </w:rPr>
+                <m:t>×</m:t>
+              </m:r>
+              <m:sSup>
+                <m:sSupPr>
+                  <m:ctrlPr>
+                    <w:rPr>
+                      <w:rFonts w:ascii="Cambria Math" w:eastAsiaTheme="minorEastAsia" w:hAnsi="Cambria Math"/>
+                      <w:i/>
+                      <w:color w:val="000000" w:themeColor="text1"/>
+                    </w:rPr>
+                  </m:ctrlPr>
+                </m:sSupPr>
+                <m:e>
+                  <m:r>
+                    <w:rPr>
+                      <w:rFonts w:ascii="Cambria Math" w:eastAsiaTheme="minorEastAsia" w:hAnsi="Cambria Math"/>
+                      <w:color w:val="000000" w:themeColor="text1"/>
+                    </w:rPr>
+                    <m:t>e</m:t>
+                  </m:r>
+                </m:e>
+                <m:sup>
+                  <m:sSub>
+                    <m:sSubPr>
+                      <m:ctrlPr>
+                        <w:rPr>
+                          <w:rFonts w:ascii="Cambria Math" w:eastAsiaTheme="minorEastAsia" w:hAnsi="Cambria Math"/>
+                          <w:i/>
+                          <w:color w:val="000000" w:themeColor="text1"/>
+                        </w:rPr>
+                      </m:ctrlPr>
+                    </m:sSubPr>
+                    <m:e>
+                      <m:r>
+                        <w:rPr>
+                          <w:rFonts w:ascii="Cambria Math" w:eastAsiaTheme="minorEastAsia" w:hAnsi="Cambria Math"/>
+                          <w:color w:val="000000" w:themeColor="text1"/>
+                        </w:rPr>
+                        <m:t>a</m:t>
+                      </m:r>
+                    </m:e>
+                    <m:sub>
+                      <m:r>
+                        <w:rPr>
+                          <w:rFonts w:ascii="Cambria Math" w:eastAsiaTheme="minorEastAsia" w:hAnsi="Cambria Math"/>
+                          <w:color w:val="000000" w:themeColor="text1"/>
+                        </w:rPr>
+                        <m:t>0</m:t>
+                      </m:r>
+                    </m:sub>
+                  </m:sSub>
+                </m:sup>
+              </m:sSup>
+              <m:nary>
+                <m:naryPr>
+                  <m:chr m:val="∏"/>
+                  <m:ctrlPr>
+                    <w:rPr>
+                      <w:rFonts w:ascii="Cambria Math" w:eastAsiaTheme="minorEastAsia" w:hAnsi="Cambria Math"/>
+                      <w:i/>
+                      <w:color w:val="000000" w:themeColor="text1"/>
+                    </w:rPr>
+                  </m:ctrlPr>
+                </m:naryPr>
+                <m:sub>
+                  <m:r>
+                    <w:rPr>
+                      <w:rFonts w:ascii="Cambria Math" w:eastAsiaTheme="minorEastAsia" w:hAnsi="Cambria Math"/>
+                      <w:color w:val="000000" w:themeColor="text1"/>
+                    </w:rPr>
+                    <m:t>i=1</m:t>
+                  </m:r>
+                </m:sub>
+                <m:sup>
+                  <m:r>
+                    <w:rPr>
+                      <w:rFonts w:ascii="Cambria Math" w:eastAsiaTheme="minorEastAsia" w:hAnsi="Cambria Math"/>
+                      <w:color w:val="000000" w:themeColor="text1"/>
+                    </w:rPr>
+                    <m:t>d</m:t>
+                  </m:r>
+                </m:sup>
+                <m:e>
+                  <m:sSup>
+                    <m:sSupPr>
+                      <m:ctrlPr>
+                        <w:rPr>
+                          <w:rFonts w:ascii="Cambria Math" w:eastAsiaTheme="minorEastAsia" w:hAnsi="Cambria Math"/>
+                          <w:i/>
+                          <w:color w:val="000000" w:themeColor="text1"/>
+                        </w:rPr>
+                      </m:ctrlPr>
+                    </m:sSupPr>
+                    <m:e>
+                      <m:r>
+                        <w:rPr>
+                          <w:rFonts w:ascii="Cambria Math" w:eastAsiaTheme="minorEastAsia" w:hAnsi="Cambria Math"/>
+                          <w:color w:val="000000" w:themeColor="text1"/>
+                        </w:rPr>
+                        <m:t>e</m:t>
+                      </m:r>
+                    </m:e>
+                    <m:sup>
+                      <m:sSub>
+                        <m:sSubPr>
+                          <m:ctrlPr>
+                            <w:rPr>
+                              <w:rFonts w:ascii="Cambria Math" w:eastAsiaTheme="minorEastAsia" w:hAnsi="Cambria Math"/>
+                              <w:i/>
+                              <w:color w:val="000000" w:themeColor="text1"/>
+                            </w:rPr>
+                          </m:ctrlPr>
+                        </m:sSubPr>
+                        <m:e>
+                          <m:r>
+                            <w:rPr>
+                              <w:rFonts w:ascii="Cambria Math" w:eastAsiaTheme="minorEastAsia" w:hAnsi="Cambria Math"/>
+                              <w:color w:val="000000" w:themeColor="text1"/>
+                            </w:rPr>
+                            <m:t>a</m:t>
+                          </m:r>
+                        </m:e>
+                        <m:sub>
+                          <m:r>
+                            <w:rPr>
+                              <w:rFonts w:ascii="Cambria Math" w:eastAsiaTheme="minorEastAsia" w:hAnsi="Cambria Math"/>
+                              <w:color w:val="000000" w:themeColor="text1"/>
+                            </w:rPr>
+                            <m:t>i</m:t>
+                          </m:r>
+                        </m:sub>
+                      </m:sSub>
+                      <m:sSub>
+                        <m:sSubPr>
+                          <m:ctrlPr>
+                            <w:rPr>
+                              <w:rFonts w:ascii="Cambria Math" w:eastAsiaTheme="minorEastAsia" w:hAnsi="Cambria Math"/>
+                              <w:i/>
+                              <w:color w:val="000000" w:themeColor="text1"/>
+                            </w:rPr>
+                          </m:ctrlPr>
+                        </m:sSubPr>
+                        <m:e>
+                          <m:r>
+                            <w:rPr>
+                              <w:rFonts w:ascii="Cambria Math" w:eastAsiaTheme="minorEastAsia" w:hAnsi="Cambria Math"/>
+                              <w:color w:val="000000" w:themeColor="text1"/>
+                            </w:rPr>
+                            <m:t>x</m:t>
+                          </m:r>
+                        </m:e>
+                        <m:sub>
+                          <m:r>
+                            <w:rPr>
+                              <w:rFonts w:ascii="Cambria Math" w:eastAsiaTheme="minorEastAsia" w:hAnsi="Cambria Math"/>
+                              <w:color w:val="000000" w:themeColor="text1"/>
+                            </w:rPr>
+                            <m:t>i</m:t>
+                          </m:r>
+                        </m:sub>
+                      </m:sSub>
+                    </m:sup>
+                  </m:sSup>
+                </m:e>
+              </m:nary>
+            </m:num>
+            <m:den>
+              <m:nary>
+                <m:naryPr>
+                  <m:chr m:val="∑"/>
+                  <m:ctrlPr>
+                    <w:rPr>
+                      <w:rFonts w:ascii="Cambria Math" w:eastAsiaTheme="minorEastAsia" w:hAnsi="Cambria Math"/>
+                      <w:i/>
+                      <w:color w:val="000000" w:themeColor="text1"/>
+                    </w:rPr>
+                  </m:ctrlPr>
+                </m:naryPr>
+                <m:sub>
+                  <m:sSup>
+                    <m:sSupPr>
+                      <m:ctrlPr>
+                        <w:rPr>
+                          <w:rFonts w:ascii="Cambria Math" w:eastAsiaTheme="minorEastAsia" w:hAnsi="Cambria Math"/>
+                          <w:i/>
+                          <w:color w:val="000000" w:themeColor="text1"/>
+                        </w:rPr>
+                      </m:ctrlPr>
+                    </m:sSupPr>
+                    <m:e>
+                      <m:r>
+                        <w:rPr>
+                          <w:rFonts w:ascii="Cambria Math" w:eastAsiaTheme="minorEastAsia" w:hAnsi="Cambria Math"/>
+                          <w:color w:val="000000" w:themeColor="text1"/>
+                        </w:rPr>
+                        <m:t>j</m:t>
+                      </m:r>
+                    </m:e>
+                    <m:sup>
+                      <m:r>
+                        <w:rPr>
+                          <w:rFonts w:ascii="Cambria Math" w:eastAsiaTheme="minorEastAsia" w:hAnsi="Cambria Math"/>
+                          <w:color w:val="000000" w:themeColor="text1"/>
+                        </w:rPr>
+                        <m:t>'</m:t>
+                      </m:r>
+                    </m:sup>
+                  </m:sSup>
+                  <m:r>
+                    <w:rPr>
+                      <w:rFonts w:ascii="Cambria Math" w:eastAsiaTheme="minorEastAsia" w:hAnsi="Cambria Math"/>
+                      <w:color w:val="000000" w:themeColor="text1"/>
+                    </w:rPr>
+                    <m:t>=1</m:t>
+                  </m:r>
+                </m:sub>
+                <m:sup>
+                  <m:r>
+                    <w:rPr>
+                      <w:rFonts w:ascii="Cambria Math" w:eastAsiaTheme="minorEastAsia" w:hAnsi="Cambria Math"/>
+                      <w:color w:val="000000" w:themeColor="text1"/>
+                    </w:rPr>
+                    <m:t>k</m:t>
+                  </m:r>
+                </m:sup>
+                <m:e>
+                  <m:sSup>
+                    <m:sSupPr>
+                      <m:ctrlPr>
+                        <w:rPr>
+                          <w:rFonts w:ascii="Cambria Math" w:eastAsiaTheme="minorEastAsia" w:hAnsi="Cambria Math"/>
+                          <w:i/>
+                          <w:color w:val="000000" w:themeColor="text1"/>
+                        </w:rPr>
+                      </m:ctrlPr>
+                    </m:sSupPr>
+                    <m:e>
+                      <m:r>
+                        <w:rPr>
+                          <w:rFonts w:ascii="Cambria Math" w:eastAsiaTheme="minorEastAsia" w:hAnsi="Cambria Math"/>
+                          <w:color w:val="000000" w:themeColor="text1"/>
+                        </w:rPr>
+                        <m:t>e</m:t>
+                      </m:r>
+                    </m:e>
+                    <m:sup>
+                      <m:sSub>
+                        <m:sSubPr>
+                          <m:ctrlPr>
+                            <w:rPr>
+                              <w:rFonts w:ascii="Cambria Math" w:eastAsiaTheme="minorEastAsia" w:hAnsi="Cambria Math"/>
+                              <w:i/>
+                              <w:color w:val="000000" w:themeColor="text1"/>
+                            </w:rPr>
+                          </m:ctrlPr>
+                        </m:sSubPr>
+                        <m:e>
+                          <m:r>
+                            <w:rPr>
+                              <w:rFonts w:ascii="Cambria Math" w:eastAsiaTheme="minorEastAsia" w:hAnsi="Cambria Math"/>
+                              <w:color w:val="000000" w:themeColor="text1"/>
+                            </w:rPr>
+                            <m:t>β</m:t>
+                          </m:r>
+                        </m:e>
+                        <m:sub>
+                          <m:sSup>
+                            <m:sSupPr>
+                              <m:ctrlPr>
+                                <w:rPr>
+                                  <w:rFonts w:ascii="Cambria Math" w:eastAsiaTheme="minorEastAsia" w:hAnsi="Cambria Math"/>
+                                  <w:i/>
+                                  <w:color w:val="000000" w:themeColor="text1"/>
+                                </w:rPr>
+                              </m:ctrlPr>
+                            </m:sSupPr>
+                            <m:e>
+                              <m:r>
+                                <w:rPr>
+                                  <w:rFonts w:ascii="Cambria Math" w:eastAsiaTheme="minorEastAsia" w:hAnsi="Cambria Math"/>
+                                  <w:color w:val="000000" w:themeColor="text1"/>
+                                </w:rPr>
+                                <m:t>j</m:t>
+                              </m:r>
+                            </m:e>
+                            <m:sup>
+                              <m:r>
+                                <w:rPr>
+                                  <w:rFonts w:ascii="Cambria Math" w:eastAsiaTheme="minorEastAsia" w:hAnsi="Cambria Math"/>
+                                  <w:color w:val="000000" w:themeColor="text1"/>
+                                </w:rPr>
+                                <m:t>'</m:t>
+                              </m:r>
+                            </m:sup>
+                          </m:sSup>
+                          <m:r>
+                            <w:rPr>
+                              <w:rFonts w:ascii="Cambria Math" w:eastAsiaTheme="minorEastAsia" w:hAnsi="Cambria Math"/>
+                              <w:color w:val="000000" w:themeColor="text1"/>
+                            </w:rPr>
+                            <m:t>0</m:t>
+                          </m:r>
+                        </m:sub>
+                      </m:sSub>
+                    </m:sup>
+                  </m:sSup>
+                  <m:nary>
+                    <m:naryPr>
+                      <m:chr m:val="∏"/>
+                      <m:ctrlPr>
+                        <w:rPr>
+                          <w:rFonts w:ascii="Cambria Math" w:eastAsiaTheme="minorEastAsia" w:hAnsi="Cambria Math"/>
+                          <w:i/>
+                          <w:color w:val="000000" w:themeColor="text1"/>
+                        </w:rPr>
+                      </m:ctrlPr>
+                    </m:naryPr>
+                    <m:sub>
+                      <m:r>
+                        <w:rPr>
+                          <w:rFonts w:ascii="Cambria Math" w:eastAsiaTheme="minorEastAsia" w:hAnsi="Cambria Math"/>
+                          <w:color w:val="000000" w:themeColor="text1"/>
+                        </w:rPr>
+                        <m:t>i=1</m:t>
+                      </m:r>
+                    </m:sub>
+                    <m:sup>
+                      <m:r>
+                        <w:rPr>
+                          <w:rFonts w:ascii="Cambria Math" w:eastAsiaTheme="minorEastAsia" w:hAnsi="Cambria Math"/>
+                          <w:color w:val="000000" w:themeColor="text1"/>
+                        </w:rPr>
+                        <m:t>d</m:t>
+                      </m:r>
+                    </m:sup>
+                    <m:e>
+                      <m:sSup>
+                        <m:sSupPr>
+                          <m:ctrlPr>
+                            <w:rPr>
+                              <w:rFonts w:ascii="Cambria Math" w:eastAsiaTheme="minorEastAsia" w:hAnsi="Cambria Math"/>
+                              <w:i/>
+                              <w:color w:val="000000" w:themeColor="text1"/>
+                            </w:rPr>
+                          </m:ctrlPr>
+                        </m:sSupPr>
+                        <m:e>
+                          <m:r>
+                            <w:rPr>
+                              <w:rFonts w:ascii="Cambria Math" w:eastAsiaTheme="minorEastAsia" w:hAnsi="Cambria Math"/>
+                              <w:color w:val="000000" w:themeColor="text1"/>
+                            </w:rPr>
+                            <m:t>e</m:t>
+                          </m:r>
+                        </m:e>
+                        <m:sup>
+                          <m:sSub>
+                            <m:sSubPr>
+                              <m:ctrlPr>
+                                <w:rPr>
+                                  <w:rFonts w:ascii="Cambria Math" w:eastAsiaTheme="minorEastAsia" w:hAnsi="Cambria Math"/>
+                                  <w:i/>
+                                  <w:color w:val="000000" w:themeColor="text1"/>
+                                </w:rPr>
+                              </m:ctrlPr>
+                            </m:sSubPr>
+                            <m:e>
+                              <m:r>
+                                <w:rPr>
+                                  <w:rFonts w:ascii="Cambria Math" w:eastAsiaTheme="minorEastAsia" w:hAnsi="Cambria Math"/>
+                                  <w:color w:val="000000" w:themeColor="text1"/>
+                                </w:rPr>
+                                <m:t>β</m:t>
+                              </m:r>
+                            </m:e>
+                            <m:sub>
+                              <m:sSup>
+                                <m:sSupPr>
+                                  <m:ctrlPr>
+                                    <w:rPr>
+                                      <w:rFonts w:ascii="Cambria Math" w:eastAsiaTheme="minorEastAsia" w:hAnsi="Cambria Math"/>
+                                      <w:i/>
+                                      <w:color w:val="000000" w:themeColor="text1"/>
+                                    </w:rPr>
+                                  </m:ctrlPr>
+                                </m:sSupPr>
+                                <m:e>
+                                  <m:r>
+                                    <w:rPr>
+                                      <w:rFonts w:ascii="Cambria Math" w:eastAsiaTheme="minorEastAsia" w:hAnsi="Cambria Math"/>
+                                      <w:color w:val="000000" w:themeColor="text1"/>
+                                    </w:rPr>
+                                    <m:t>j</m:t>
+                                  </m:r>
+                                </m:e>
+                                <m:sup>
+                                  <m:r>
+                                    <w:rPr>
+                                      <w:rFonts w:ascii="Cambria Math" w:eastAsiaTheme="minorEastAsia" w:hAnsi="Cambria Math"/>
+                                      <w:color w:val="000000" w:themeColor="text1"/>
+                                    </w:rPr>
+                                    <m:t>'</m:t>
+                                  </m:r>
+                                </m:sup>
+                              </m:sSup>
+                              <m:r>
+                                <w:rPr>
+                                  <w:rFonts w:ascii="Cambria Math" w:eastAsiaTheme="minorEastAsia" w:hAnsi="Cambria Math"/>
+                                  <w:color w:val="000000" w:themeColor="text1"/>
+                                </w:rPr>
+                                <m:t>i</m:t>
+                              </m:r>
+                            </m:sub>
+                          </m:sSub>
+                          <m:sSub>
+                            <m:sSubPr>
+                              <m:ctrlPr>
+                                <w:rPr>
+                                  <w:rFonts w:ascii="Cambria Math" w:eastAsiaTheme="minorEastAsia" w:hAnsi="Cambria Math"/>
+                                  <w:i/>
+                                  <w:color w:val="000000" w:themeColor="text1"/>
+                                </w:rPr>
+                              </m:ctrlPr>
+                            </m:sSubPr>
+                            <m:e>
+                              <m:r>
+                                <w:rPr>
+                                  <w:rFonts w:ascii="Cambria Math" w:eastAsiaTheme="minorEastAsia" w:hAnsi="Cambria Math"/>
+                                  <w:color w:val="000000" w:themeColor="text1"/>
+                                </w:rPr>
+                                <m:t>x</m:t>
+                              </m:r>
+                            </m:e>
+                            <m:sub>
+                              <m:r>
+                                <w:rPr>
+                                  <w:rFonts w:ascii="Cambria Math" w:eastAsiaTheme="minorEastAsia" w:hAnsi="Cambria Math"/>
+                                  <w:color w:val="000000" w:themeColor="text1"/>
+                                </w:rPr>
+                                <m:t>i</m:t>
+                              </m:r>
+                            </m:sub>
+                          </m:sSub>
+                        </m:sup>
+                      </m:sSup>
+                    </m:e>
+                  </m:nary>
+                </m:e>
+              </m:nary>
+              <m:r>
+                <w:rPr>
+                  <w:rFonts w:ascii="Cambria Math" w:eastAsiaTheme="minorEastAsia" w:hAnsi="Cambria Math"/>
+                  <w:color w:val="000000" w:themeColor="text1"/>
+                </w:rPr>
+                <m:t>×</m:t>
+              </m:r>
+              <m:sSup>
+                <m:sSupPr>
+                  <m:ctrlPr>
+                    <w:rPr>
+                      <w:rFonts w:ascii="Cambria Math" w:eastAsiaTheme="minorEastAsia" w:hAnsi="Cambria Math"/>
+                      <w:i/>
+                      <w:color w:val="000000" w:themeColor="text1"/>
+                    </w:rPr>
+                  </m:ctrlPr>
+                </m:sSupPr>
+                <m:e>
+                  <m:r>
+                    <w:rPr>
+                      <w:rFonts w:ascii="Cambria Math" w:eastAsiaTheme="minorEastAsia" w:hAnsi="Cambria Math"/>
+                      <w:color w:val="000000" w:themeColor="text1"/>
+                    </w:rPr>
+                    <m:t>e</m:t>
+                  </m:r>
+                </m:e>
+                <m:sup>
+                  <m:sSub>
+                    <m:sSubPr>
+                      <m:ctrlPr>
+                        <w:rPr>
+                          <w:rFonts w:ascii="Cambria Math" w:eastAsiaTheme="minorEastAsia" w:hAnsi="Cambria Math"/>
+                          <w:i/>
+                          <w:color w:val="000000" w:themeColor="text1"/>
+                        </w:rPr>
+                      </m:ctrlPr>
+                    </m:sSubPr>
+                    <m:e>
+                      <m:r>
+                        <w:rPr>
+                          <w:rFonts w:ascii="Cambria Math" w:eastAsiaTheme="minorEastAsia" w:hAnsi="Cambria Math"/>
+                          <w:color w:val="000000" w:themeColor="text1"/>
+                        </w:rPr>
+                        <m:t>a</m:t>
+                      </m:r>
+                    </m:e>
+                    <m:sub>
+                      <m:r>
+                        <w:rPr>
+                          <w:rFonts w:ascii="Cambria Math" w:eastAsiaTheme="minorEastAsia" w:hAnsi="Cambria Math"/>
+                          <w:color w:val="000000" w:themeColor="text1"/>
+                        </w:rPr>
+                        <m:t>0</m:t>
+                      </m:r>
+                    </m:sub>
+                  </m:sSub>
+                </m:sup>
+              </m:sSup>
+              <m:nary>
+                <m:naryPr>
+                  <m:chr m:val="∏"/>
+                  <m:ctrlPr>
+                    <w:rPr>
+                      <w:rFonts w:ascii="Cambria Math" w:eastAsiaTheme="minorEastAsia" w:hAnsi="Cambria Math"/>
+                      <w:i/>
+                      <w:color w:val="000000" w:themeColor="text1"/>
+                    </w:rPr>
+                  </m:ctrlPr>
+                </m:naryPr>
+                <m:sub>
+                  <m:r>
+                    <w:rPr>
+                      <w:rFonts w:ascii="Cambria Math" w:eastAsiaTheme="minorEastAsia" w:hAnsi="Cambria Math"/>
+                      <w:color w:val="000000" w:themeColor="text1"/>
+                    </w:rPr>
+                    <m:t>i=1</m:t>
+                  </m:r>
+                </m:sub>
+                <m:sup>
+                  <m:r>
+                    <w:rPr>
+                      <w:rFonts w:ascii="Cambria Math" w:eastAsiaTheme="minorEastAsia" w:hAnsi="Cambria Math"/>
+                      <w:color w:val="000000" w:themeColor="text1"/>
+                    </w:rPr>
+                    <m:t>d</m:t>
+                  </m:r>
+                </m:sup>
+                <m:e>
+                  <m:sSup>
+                    <m:sSupPr>
+                      <m:ctrlPr>
+                        <w:rPr>
+                          <w:rFonts w:ascii="Cambria Math" w:eastAsiaTheme="minorEastAsia" w:hAnsi="Cambria Math"/>
+                          <w:i/>
+                          <w:color w:val="000000" w:themeColor="text1"/>
+                        </w:rPr>
+                      </m:ctrlPr>
+                    </m:sSupPr>
+                    <m:e>
+                      <m:r>
+                        <w:rPr>
+                          <w:rFonts w:ascii="Cambria Math" w:eastAsiaTheme="minorEastAsia" w:hAnsi="Cambria Math"/>
+                          <w:color w:val="000000" w:themeColor="text1"/>
+                        </w:rPr>
+                        <m:t>e</m:t>
+                      </m:r>
+                    </m:e>
+                    <m:sup>
+                      <m:sSub>
+                        <m:sSubPr>
+                          <m:ctrlPr>
+                            <w:rPr>
+                              <w:rFonts w:ascii="Cambria Math" w:eastAsiaTheme="minorEastAsia" w:hAnsi="Cambria Math"/>
+                              <w:i/>
+                              <w:color w:val="000000" w:themeColor="text1"/>
+                            </w:rPr>
+                          </m:ctrlPr>
+                        </m:sSubPr>
+                        <m:e>
+                          <m:r>
+                            <w:rPr>
+                              <w:rFonts w:ascii="Cambria Math" w:eastAsiaTheme="minorEastAsia" w:hAnsi="Cambria Math"/>
+                              <w:color w:val="000000" w:themeColor="text1"/>
+                            </w:rPr>
+                            <m:t>a</m:t>
+                          </m:r>
+                        </m:e>
+                        <m:sub>
+                          <m:r>
+                            <w:rPr>
+                              <w:rFonts w:ascii="Cambria Math" w:eastAsiaTheme="minorEastAsia" w:hAnsi="Cambria Math"/>
+                              <w:color w:val="000000" w:themeColor="text1"/>
+                            </w:rPr>
+                            <m:t>i</m:t>
+                          </m:r>
+                        </m:sub>
+                      </m:sSub>
+                      <m:sSub>
+                        <m:sSubPr>
+                          <m:ctrlPr>
+                            <w:rPr>
+                              <w:rFonts w:ascii="Cambria Math" w:eastAsiaTheme="minorEastAsia" w:hAnsi="Cambria Math"/>
+                              <w:i/>
+                              <w:color w:val="000000" w:themeColor="text1"/>
+                            </w:rPr>
+                          </m:ctrlPr>
+                        </m:sSubPr>
+                        <m:e>
+                          <m:r>
+                            <w:rPr>
+                              <w:rFonts w:ascii="Cambria Math" w:eastAsiaTheme="minorEastAsia" w:hAnsi="Cambria Math"/>
+                              <w:color w:val="000000" w:themeColor="text1"/>
+                            </w:rPr>
+                            <m:t>x</m:t>
+                          </m:r>
+                        </m:e>
+                        <m:sub>
+                          <m:r>
+                            <w:rPr>
+                              <w:rFonts w:ascii="Cambria Math" w:eastAsiaTheme="minorEastAsia" w:hAnsi="Cambria Math"/>
+                              <w:color w:val="000000" w:themeColor="text1"/>
+                            </w:rPr>
+                            <m:t>i</m:t>
+                          </m:r>
+                        </m:sub>
+                      </m:sSub>
+                    </m:sup>
+                  </m:sSup>
+                </m:e>
+              </m:nary>
+            </m:den>
+          </m:f>
+        </m:oMath>
+      </m:oMathPara>
+    </w:p>
+    <w:p>
+      <w:pPr>
+        <w:pStyle w:val="ListParagraph"/>
+        <w:ind w:left="1440"/>
+        <w:rPr>
+          <w:rFonts w:eastAsiaTheme="minorEastAsia"/>
+          <w:color w:val="000000" w:themeColor="text1"/>
+        </w:rPr>
+      </w:pPr>
+      <m:oMathPara>
+        <m:oMath>
+          <m:r>
+            <w:rPr>
+              <w:rFonts w:ascii="Cambria Math" w:eastAsiaTheme="minorEastAsia" w:hAnsi="Cambria Math"/>
+              <w:color w:val="000000" w:themeColor="text1"/>
+            </w:rPr>
+            <m:t>=</m:t>
+          </m:r>
+          <m:f>
+            <m:fPr>
+              <m:ctrlPr>
+                <w:rPr>
+                  <w:rFonts w:ascii="Cambria Math" w:eastAsiaTheme="minorEastAsia" w:hAnsi="Cambria Math"/>
+                  <w:i/>
+                  <w:color w:val="000000" w:themeColor="text1"/>
+                </w:rPr>
+              </m:ctrlPr>
+            </m:fPr>
+            <m:num>
+              <m:sSup>
+                <m:sSupPr>
+                  <m:ctrlPr>
+                    <w:rPr>
+                      <w:rFonts w:ascii="Cambria Math" w:eastAsiaTheme="minorEastAsia" w:hAnsi="Cambria Math"/>
+                      <w:i/>
+                      <w:color w:val="000000" w:themeColor="text1"/>
+                    </w:rPr>
+                  </m:ctrlPr>
+                </m:sSupPr>
+                <m:e>
+                  <m:r>
+                    <w:rPr>
+                      <w:rFonts w:ascii="Cambria Math" w:eastAsiaTheme="minorEastAsia" w:hAnsi="Cambria Math"/>
+                      <w:color w:val="000000" w:themeColor="text1"/>
+                    </w:rPr>
+                    <m:t>e</m:t>
+                  </m:r>
+                </m:e>
+                <m:sup>
+                  <m:sSub>
+                    <m:sSubPr>
+                      <m:ctrlPr>
+                        <w:rPr>
+                          <w:rFonts w:ascii="Cambria Math" w:eastAsiaTheme="minorEastAsia" w:hAnsi="Cambria Math"/>
+                          <w:i/>
+                          <w:color w:val="000000" w:themeColor="text1"/>
+                        </w:rPr>
+                      </m:ctrlPr>
+                    </m:sSubPr>
+                    <m:e>
+                      <m:r>
+                        <w:rPr>
+                          <w:rFonts w:ascii="Cambria Math" w:eastAsiaTheme="minorEastAsia" w:hAnsi="Cambria Math"/>
+                          <w:color w:val="000000" w:themeColor="text1"/>
+                        </w:rPr>
+                        <m:t>β</m:t>
+                      </m:r>
+                    </m:e>
+                    <m:sub>
+                      <m:r>
+                        <w:rPr>
+                          <w:rFonts w:ascii="Cambria Math" w:eastAsiaTheme="minorEastAsia" w:hAnsi="Cambria Math"/>
+                          <w:color w:val="000000" w:themeColor="text1"/>
+                        </w:rPr>
+                        <m:t>j0</m:t>
+                      </m:r>
+                    </m:sub>
+                  </m:sSub>
+                  <m:r>
+                    <w:rPr>
+                      <w:rFonts w:ascii="Cambria Math" w:eastAsiaTheme="minorEastAsia" w:hAnsi="Cambria Math"/>
+                      <w:color w:val="000000" w:themeColor="text1"/>
+                    </w:rPr>
+                    <m:t>+</m:t>
+                  </m:r>
+                  <m:sSub>
+                    <m:sSubPr>
+                      <m:ctrlPr>
+                        <w:rPr>
+                          <w:rFonts w:ascii="Cambria Math" w:eastAsiaTheme="minorEastAsia" w:hAnsi="Cambria Math"/>
+                          <w:i/>
+                          <w:color w:val="000000" w:themeColor="text1"/>
+                        </w:rPr>
+                      </m:ctrlPr>
+                    </m:sSubPr>
+                    <m:e>
+                      <m:r>
+                        <w:rPr>
+                          <w:rFonts w:ascii="Cambria Math" w:eastAsiaTheme="minorEastAsia" w:hAnsi="Cambria Math"/>
+                          <w:color w:val="000000" w:themeColor="text1"/>
+                        </w:rPr>
+                        <m:t>a</m:t>
+                      </m:r>
+                    </m:e>
+                    <m:sub>
+                      <m:r>
+                        <w:rPr>
+                          <w:rFonts w:ascii="Cambria Math" w:eastAsiaTheme="minorEastAsia" w:hAnsi="Cambria Math"/>
+                          <w:color w:val="000000" w:themeColor="text1"/>
+                        </w:rPr>
+                        <m:t>0</m:t>
+                      </m:r>
+                    </m:sub>
+                  </m:sSub>
+                </m:sup>
+              </m:sSup>
+              <m:nary>
+                <m:naryPr>
+                  <m:chr m:val="∏"/>
+                  <m:ctrlPr>
+                    <w:rPr>
+                      <w:rFonts w:ascii="Cambria Math" w:eastAsiaTheme="minorEastAsia" w:hAnsi="Cambria Math"/>
+                      <w:i/>
+                      <w:color w:val="000000" w:themeColor="text1"/>
+                    </w:rPr>
+                  </m:ctrlPr>
+                </m:naryPr>
+                <m:sub>
+                  <m:r>
+                    <w:rPr>
+                      <w:rFonts w:ascii="Cambria Math" w:eastAsiaTheme="minorEastAsia" w:hAnsi="Cambria Math"/>
+                      <w:color w:val="000000" w:themeColor="text1"/>
+                    </w:rPr>
+                    <m:t>i=1</m:t>
+                  </m:r>
+                </m:sub>
+                <m:sup>
+                  <m:r>
+                    <w:rPr>
+                      <w:rFonts w:ascii="Cambria Math" w:eastAsiaTheme="minorEastAsia" w:hAnsi="Cambria Math"/>
+                      <w:color w:val="000000" w:themeColor="text1"/>
+                    </w:rPr>
+                    <m:t>d</m:t>
+                  </m:r>
+                </m:sup>
+                <m:e>
+                  <m:sSup>
+                    <m:sSupPr>
+                      <m:ctrlPr>
+                        <w:rPr>
+                          <w:rFonts w:ascii="Cambria Math" w:eastAsiaTheme="minorEastAsia" w:hAnsi="Cambria Math"/>
+                          <w:i/>
+                          <w:color w:val="000000" w:themeColor="text1"/>
+                        </w:rPr>
+                      </m:ctrlPr>
+                    </m:sSupPr>
+                    <m:e>
+                      <m:r>
+                        <w:rPr>
+                          <w:rFonts w:ascii="Cambria Math" w:eastAsiaTheme="minorEastAsia" w:hAnsi="Cambria Math"/>
+                          <w:color w:val="000000" w:themeColor="text1"/>
+                        </w:rPr>
+                        <m:t>e</m:t>
+                      </m:r>
+                    </m:e>
+                    <m:sup>
+                      <m:r>
+                        <w:rPr>
+                          <w:rFonts w:ascii="Cambria Math" w:eastAsiaTheme="minorEastAsia" w:hAnsi="Cambria Math"/>
+                          <w:color w:val="000000" w:themeColor="text1"/>
+                        </w:rPr>
+                        <m:t>(</m:t>
+                      </m:r>
+                      <m:sSub>
+                        <m:sSubPr>
+                          <m:ctrlPr>
+                            <w:rPr>
+                              <w:rFonts w:ascii="Cambria Math" w:eastAsiaTheme="minorEastAsia" w:hAnsi="Cambria Math"/>
+                              <w:i/>
+                              <w:color w:val="000000" w:themeColor="text1"/>
+                            </w:rPr>
+                          </m:ctrlPr>
+                        </m:sSubPr>
+                        <m:e>
+                          <m:r>
+                            <w:rPr>
+                              <w:rFonts w:ascii="Cambria Math" w:eastAsiaTheme="minorEastAsia" w:hAnsi="Cambria Math"/>
+                              <w:color w:val="000000" w:themeColor="text1"/>
+                            </w:rPr>
+                            <m:t>β</m:t>
+                          </m:r>
+                        </m:e>
+                        <m:sub>
+                          <m:r>
+                            <w:rPr>
+                              <w:rFonts w:ascii="Cambria Math" w:eastAsiaTheme="minorEastAsia" w:hAnsi="Cambria Math"/>
+                              <w:color w:val="000000" w:themeColor="text1"/>
+                            </w:rPr>
+                            <m:t>ji</m:t>
+                          </m:r>
+                        </m:sub>
+                      </m:sSub>
+                      <m:sSub>
+                        <m:sSubPr>
+                          <m:ctrlPr>
+                            <w:rPr>
+                              <w:rFonts w:ascii="Cambria Math" w:eastAsiaTheme="minorEastAsia" w:hAnsi="Cambria Math"/>
+                              <w:i/>
+                              <w:color w:val="000000" w:themeColor="text1"/>
+                            </w:rPr>
+                          </m:ctrlPr>
+                        </m:sSubPr>
+                        <m:e>
+                          <m:r>
+                            <w:rPr>
+                              <w:rFonts w:ascii="Cambria Math" w:eastAsiaTheme="minorEastAsia" w:hAnsi="Cambria Math"/>
+                              <w:color w:val="000000" w:themeColor="text1"/>
+                            </w:rPr>
+                            <m:t>+</m:t>
+                          </m:r>
+                          <m:sSub>
+                            <m:sSubPr>
+                              <m:ctrlPr>
+                                <w:rPr>
+                                  <w:rFonts w:ascii="Cambria Math" w:eastAsiaTheme="minorEastAsia" w:hAnsi="Cambria Math"/>
+                                  <w:i/>
+                                  <w:color w:val="000000" w:themeColor="text1"/>
+                                </w:rPr>
+                              </m:ctrlPr>
+                            </m:sSubPr>
+                            <m:e>
+                              <m:r>
+                                <w:rPr>
+                                  <w:rFonts w:ascii="Cambria Math" w:eastAsiaTheme="minorEastAsia" w:hAnsi="Cambria Math"/>
+                                  <w:color w:val="000000" w:themeColor="text1"/>
+                                </w:rPr>
+                                <m:t>a</m:t>
+                              </m:r>
+                            </m:e>
+                            <m:sub>
+                              <m:r>
+                                <w:rPr>
+                                  <w:rFonts w:ascii="Cambria Math" w:eastAsiaTheme="minorEastAsia" w:hAnsi="Cambria Math"/>
+                                  <w:color w:val="000000" w:themeColor="text1"/>
+                                </w:rPr>
+                                <m:t>i</m:t>
+                              </m:r>
+                            </m:sub>
+                          </m:sSub>
+                          <m:r>
+                            <w:rPr>
+                              <w:rFonts w:ascii="Cambria Math" w:eastAsiaTheme="minorEastAsia" w:hAnsi="Cambria Math"/>
+                              <w:color w:val="000000" w:themeColor="text1"/>
+                            </w:rPr>
+                            <m:t>)</m:t>
+                          </m:r>
+                          <m:r>
+                            <w:rPr>
+                              <w:rFonts w:ascii="Cambria Math" w:eastAsiaTheme="minorEastAsia" w:hAnsi="Cambria Math"/>
+                              <w:color w:val="000000" w:themeColor="text1"/>
+                            </w:rPr>
+                            <m:t>x</m:t>
+                          </m:r>
+                        </m:e>
+                        <m:sub>
+                          <m:r>
+                            <w:rPr>
+                              <w:rFonts w:ascii="Cambria Math" w:eastAsiaTheme="minorEastAsia" w:hAnsi="Cambria Math"/>
+                              <w:color w:val="000000" w:themeColor="text1"/>
+                            </w:rPr>
+                            <m:t>i</m:t>
+                          </m:r>
+                        </m:sub>
+                      </m:sSub>
+                    </m:sup>
+                  </m:sSup>
+                </m:e>
+              </m:nary>
+            </m:num>
+            <m:den>
+              <m:nary>
+                <m:naryPr>
+                  <m:chr m:val="∑"/>
+                  <m:ctrlPr>
+                    <w:rPr>
+                      <w:rFonts w:ascii="Cambria Math" w:eastAsiaTheme="minorEastAsia" w:hAnsi="Cambria Math"/>
+                      <w:i/>
+                      <w:color w:val="000000" w:themeColor="text1"/>
+                    </w:rPr>
+                  </m:ctrlPr>
+                </m:naryPr>
+                <m:sub>
+                  <m:sSup>
+                    <m:sSupPr>
+                      <m:ctrlPr>
+                        <w:rPr>
+                          <w:rFonts w:ascii="Cambria Math" w:eastAsiaTheme="minorEastAsia" w:hAnsi="Cambria Math"/>
+                          <w:i/>
+                          <w:color w:val="000000" w:themeColor="text1"/>
+                        </w:rPr>
+                      </m:ctrlPr>
+                    </m:sSupPr>
+                    <m:e>
+                      <m:r>
+                        <w:rPr>
+                          <w:rFonts w:ascii="Cambria Math" w:eastAsiaTheme="minorEastAsia" w:hAnsi="Cambria Math"/>
+                          <w:color w:val="000000" w:themeColor="text1"/>
+                        </w:rPr>
+                        <m:t>j</m:t>
+                      </m:r>
+                    </m:e>
+                    <m:sup>
+                      <m:r>
+                        <w:rPr>
+                          <w:rFonts w:ascii="Cambria Math" w:eastAsiaTheme="minorEastAsia" w:hAnsi="Cambria Math"/>
+                          <w:color w:val="000000" w:themeColor="text1"/>
+                        </w:rPr>
+                        <m:t>'</m:t>
+                      </m:r>
+                    </m:sup>
+                  </m:sSup>
+                  <m:r>
+                    <w:rPr>
+                      <w:rFonts w:ascii="Cambria Math" w:eastAsiaTheme="minorEastAsia" w:hAnsi="Cambria Math"/>
+                      <w:color w:val="000000" w:themeColor="text1"/>
+                    </w:rPr>
+                    <m:t>=1</m:t>
+                  </m:r>
+                </m:sub>
+                <m:sup>
+                  <m:r>
+                    <w:rPr>
+                      <w:rFonts w:ascii="Cambria Math" w:eastAsiaTheme="minorEastAsia" w:hAnsi="Cambria Math"/>
+                      <w:color w:val="000000" w:themeColor="text1"/>
+                    </w:rPr>
+                    <m:t>k</m:t>
+                  </m:r>
+                </m:sup>
+                <m:e>
+                  <m:sSup>
+                    <m:sSupPr>
+                      <m:ctrlPr>
+                        <w:rPr>
+                          <w:rFonts w:ascii="Cambria Math" w:eastAsiaTheme="minorEastAsia" w:hAnsi="Cambria Math"/>
+                          <w:i/>
+                          <w:color w:val="000000" w:themeColor="text1"/>
+                        </w:rPr>
+                      </m:ctrlPr>
+                    </m:sSupPr>
+                    <m:e>
+                      <m:r>
+                        <w:rPr>
+                          <w:rFonts w:ascii="Cambria Math" w:eastAsiaTheme="minorEastAsia" w:hAnsi="Cambria Math"/>
+                          <w:color w:val="000000" w:themeColor="text1"/>
+                        </w:rPr>
+                        <m:t>e</m:t>
+                      </m:r>
+                    </m:e>
+                    <m:sup>
+                      <m:sSub>
+                        <m:sSubPr>
+                          <m:ctrlPr>
+                            <w:rPr>
+                              <w:rFonts w:ascii="Cambria Math" w:eastAsiaTheme="minorEastAsia" w:hAnsi="Cambria Math"/>
+                              <w:i/>
+                              <w:color w:val="000000" w:themeColor="text1"/>
+                            </w:rPr>
+                          </m:ctrlPr>
+                        </m:sSubPr>
+                        <m:e>
+                          <m:r>
+                            <w:rPr>
+                              <w:rFonts w:ascii="Cambria Math" w:eastAsiaTheme="minorEastAsia" w:hAnsi="Cambria Math"/>
+                              <w:color w:val="000000" w:themeColor="text1"/>
+                            </w:rPr>
+                            <m:t>β</m:t>
+                          </m:r>
+                        </m:e>
+                        <m:sub>
+                          <m:sSup>
+                            <m:sSupPr>
+                              <m:ctrlPr>
+                                <w:rPr>
+                                  <w:rFonts w:ascii="Cambria Math" w:eastAsiaTheme="minorEastAsia" w:hAnsi="Cambria Math"/>
+                                  <w:i/>
+                                  <w:color w:val="000000" w:themeColor="text1"/>
+                                </w:rPr>
+                              </m:ctrlPr>
+                            </m:sSupPr>
+                            <m:e>
+                              <m:r>
+                                <w:rPr>
+                                  <w:rFonts w:ascii="Cambria Math" w:eastAsiaTheme="minorEastAsia" w:hAnsi="Cambria Math"/>
+                                  <w:color w:val="000000" w:themeColor="text1"/>
+                                </w:rPr>
+                                <m:t>j</m:t>
+                              </m:r>
+                            </m:e>
+                            <m:sup>
+                              <m:r>
+                                <w:rPr>
+                                  <w:rFonts w:ascii="Cambria Math" w:eastAsiaTheme="minorEastAsia" w:hAnsi="Cambria Math"/>
+                                  <w:color w:val="000000" w:themeColor="text1"/>
+                                </w:rPr>
+                                <m:t>'</m:t>
+                              </m:r>
+                            </m:sup>
+                          </m:sSup>
+                          <m:r>
+                            <w:rPr>
+                              <w:rFonts w:ascii="Cambria Math" w:eastAsiaTheme="minorEastAsia" w:hAnsi="Cambria Math"/>
+                              <w:color w:val="000000" w:themeColor="text1"/>
+                            </w:rPr>
+                            <m:t>0</m:t>
+                          </m:r>
+                        </m:sub>
+                      </m:sSub>
+                      <m:r>
+                        <w:rPr>
+                          <w:rFonts w:ascii="Cambria Math" w:eastAsiaTheme="minorEastAsia" w:hAnsi="Cambria Math"/>
+                          <w:color w:val="000000" w:themeColor="text1"/>
+                        </w:rPr>
+                        <m:t>+</m:t>
+                      </m:r>
+                      <m:sSub>
+                        <m:sSubPr>
+                          <m:ctrlPr>
+                            <w:rPr>
+                              <w:rFonts w:ascii="Cambria Math" w:eastAsiaTheme="minorEastAsia" w:hAnsi="Cambria Math"/>
+                              <w:i/>
+                              <w:color w:val="000000" w:themeColor="text1"/>
+                            </w:rPr>
+                          </m:ctrlPr>
+                        </m:sSubPr>
+                        <m:e>
+                          <m:r>
+                            <w:rPr>
+                              <w:rFonts w:ascii="Cambria Math" w:eastAsiaTheme="minorEastAsia" w:hAnsi="Cambria Math"/>
+                              <w:color w:val="000000" w:themeColor="text1"/>
+                            </w:rPr>
+                            <m:t>a</m:t>
+                          </m:r>
+                        </m:e>
+                        <m:sub>
+                          <m:r>
+                            <w:rPr>
+                              <w:rFonts w:ascii="Cambria Math" w:eastAsiaTheme="minorEastAsia" w:hAnsi="Cambria Math"/>
+                              <w:color w:val="000000" w:themeColor="text1"/>
+                            </w:rPr>
+                            <m:t>0</m:t>
+                          </m:r>
+                        </m:sub>
+                      </m:sSub>
+                    </m:sup>
+                  </m:sSup>
+                  <m:nary>
+                    <m:naryPr>
+                      <m:chr m:val="∏"/>
+                      <m:ctrlPr>
+                        <w:rPr>
+                          <w:rFonts w:ascii="Cambria Math" w:eastAsiaTheme="minorEastAsia" w:hAnsi="Cambria Math"/>
+                          <w:i/>
+                          <w:color w:val="000000" w:themeColor="text1"/>
+                        </w:rPr>
+                      </m:ctrlPr>
+                    </m:naryPr>
+                    <m:sub>
+                      <m:r>
+                        <w:rPr>
+                          <w:rFonts w:ascii="Cambria Math" w:eastAsiaTheme="minorEastAsia" w:hAnsi="Cambria Math"/>
+                          <w:color w:val="000000" w:themeColor="text1"/>
+                        </w:rPr>
+                        <m:t>i=1</m:t>
+                      </m:r>
+                    </m:sub>
+                    <m:sup>
+                      <m:r>
+                        <w:rPr>
+                          <w:rFonts w:ascii="Cambria Math" w:eastAsiaTheme="minorEastAsia" w:hAnsi="Cambria Math"/>
+                          <w:color w:val="000000" w:themeColor="text1"/>
+                        </w:rPr>
+                        <m:t>d</m:t>
+                      </m:r>
+                    </m:sup>
+                    <m:e>
+                      <m:sSup>
+                        <m:sSupPr>
+                          <m:ctrlPr>
+                            <w:rPr>
+                              <w:rFonts w:ascii="Cambria Math" w:eastAsiaTheme="minorEastAsia" w:hAnsi="Cambria Math"/>
+                              <w:i/>
+                              <w:color w:val="000000" w:themeColor="text1"/>
+                            </w:rPr>
+                          </m:ctrlPr>
+                        </m:sSupPr>
+                        <m:e>
+                          <m:r>
+                            <w:rPr>
+                              <w:rFonts w:ascii="Cambria Math" w:eastAsiaTheme="minorEastAsia" w:hAnsi="Cambria Math"/>
+                              <w:color w:val="000000" w:themeColor="text1"/>
+                            </w:rPr>
+                            <m:t>e</m:t>
+                          </m:r>
+                        </m:e>
+                        <m:sup>
+                          <m:r>
+                            <w:rPr>
+                              <w:rFonts w:ascii="Cambria Math" w:eastAsiaTheme="minorEastAsia" w:hAnsi="Cambria Math"/>
+                              <w:color w:val="000000" w:themeColor="text1"/>
+                            </w:rPr>
+                            <m:t>(</m:t>
+                          </m:r>
+                          <m:sSub>
+                            <m:sSubPr>
+                              <m:ctrlPr>
+                                <w:rPr>
+                                  <w:rFonts w:ascii="Cambria Math" w:eastAsiaTheme="minorEastAsia" w:hAnsi="Cambria Math"/>
+                                  <w:i/>
+                                  <w:color w:val="000000" w:themeColor="text1"/>
+                                </w:rPr>
+                              </m:ctrlPr>
+                            </m:sSubPr>
+                            <m:e>
+                              <m:r>
+                                <w:rPr>
+                                  <w:rFonts w:ascii="Cambria Math" w:eastAsiaTheme="minorEastAsia" w:hAnsi="Cambria Math"/>
+                                  <w:color w:val="000000" w:themeColor="text1"/>
+                                </w:rPr>
+                                <m:t>β</m:t>
+                              </m:r>
+                            </m:e>
+                            <m:sub>
+                              <m:sSup>
+                                <m:sSupPr>
+                                  <m:ctrlPr>
+                                    <w:rPr>
+                                      <w:rFonts w:ascii="Cambria Math" w:eastAsiaTheme="minorEastAsia" w:hAnsi="Cambria Math"/>
+                                      <w:i/>
+                                      <w:color w:val="000000" w:themeColor="text1"/>
+                                    </w:rPr>
+                                  </m:ctrlPr>
+                                </m:sSupPr>
+                                <m:e>
+                                  <m:r>
+                                    <w:rPr>
+                                      <w:rFonts w:ascii="Cambria Math" w:eastAsiaTheme="minorEastAsia" w:hAnsi="Cambria Math"/>
+                                      <w:color w:val="000000" w:themeColor="text1"/>
+                                    </w:rPr>
+                                    <m:t>j</m:t>
+                                  </m:r>
+                                </m:e>
+                                <m:sup>
+                                  <m:r>
+                                    <w:rPr>
+                                      <w:rFonts w:ascii="Cambria Math" w:eastAsiaTheme="minorEastAsia" w:hAnsi="Cambria Math"/>
+                                      <w:color w:val="000000" w:themeColor="text1"/>
+                                    </w:rPr>
+                                    <m:t>'</m:t>
+                                  </m:r>
+                                </m:sup>
+                              </m:sSup>
+                              <m:r>
+                                <w:rPr>
+                                  <w:rFonts w:ascii="Cambria Math" w:eastAsiaTheme="minorEastAsia" w:hAnsi="Cambria Math"/>
+                                  <w:color w:val="000000" w:themeColor="text1"/>
+                                </w:rPr>
+                                <m:t>i</m:t>
+                              </m:r>
+                            </m:sub>
+                          </m:sSub>
+                          <m:r>
+                            <w:rPr>
+                              <w:rFonts w:ascii="Cambria Math" w:eastAsiaTheme="minorEastAsia" w:hAnsi="Cambria Math"/>
+                              <w:color w:val="000000" w:themeColor="text1"/>
+                            </w:rPr>
+                            <m:t>+</m:t>
+                          </m:r>
+                          <m:sSub>
+                            <m:sSubPr>
+                              <m:ctrlPr>
+                                <w:rPr>
+                                  <w:rFonts w:ascii="Cambria Math" w:eastAsiaTheme="minorEastAsia" w:hAnsi="Cambria Math"/>
+                                  <w:i/>
+                                  <w:color w:val="000000" w:themeColor="text1"/>
+                                </w:rPr>
+                              </m:ctrlPr>
+                            </m:sSubPr>
+                            <m:e>
+                              <m:r>
+                                <w:rPr>
+                                  <w:rFonts w:ascii="Cambria Math" w:eastAsiaTheme="minorEastAsia" w:hAnsi="Cambria Math"/>
+                                  <w:color w:val="000000" w:themeColor="text1"/>
+                                </w:rPr>
+                                <m:t>a</m:t>
+                              </m:r>
+                            </m:e>
+                            <m:sub>
+                              <m:r>
+                                <w:rPr>
+                                  <w:rFonts w:ascii="Cambria Math" w:eastAsiaTheme="minorEastAsia" w:hAnsi="Cambria Math"/>
+                                  <w:color w:val="000000" w:themeColor="text1"/>
+                                </w:rPr>
+                                <m:t>i</m:t>
+                              </m:r>
+                            </m:sub>
+                          </m:sSub>
+                          <m:r>
+                            <w:rPr>
+                              <w:rFonts w:ascii="Cambria Math" w:eastAsiaTheme="minorEastAsia" w:hAnsi="Cambria Math"/>
+                              <w:color w:val="000000" w:themeColor="text1"/>
+                            </w:rPr>
+                            <m:t>)</m:t>
+                          </m:r>
+                          <m:sSub>
+                            <m:sSubPr>
+                              <m:ctrlPr>
+                                <w:rPr>
+                                  <w:rFonts w:ascii="Cambria Math" w:eastAsiaTheme="minorEastAsia" w:hAnsi="Cambria Math"/>
+                                  <w:i/>
+                                  <w:color w:val="000000" w:themeColor="text1"/>
+                                </w:rPr>
+                              </m:ctrlPr>
+                            </m:sSubPr>
+                            <m:e>
+                              <m:r>
+                                <w:rPr>
+                                  <w:rFonts w:ascii="Cambria Math" w:eastAsiaTheme="minorEastAsia" w:hAnsi="Cambria Math"/>
+                                  <w:color w:val="000000" w:themeColor="text1"/>
+                                </w:rPr>
+                                <m:t>x</m:t>
+                              </m:r>
+                            </m:e>
+                            <m:sub>
+                              <m:r>
+                                <w:rPr>
+                                  <w:rFonts w:ascii="Cambria Math" w:eastAsiaTheme="minorEastAsia" w:hAnsi="Cambria Math"/>
+                                  <w:color w:val="000000" w:themeColor="text1"/>
+                                </w:rPr>
+                                <m:t>i</m:t>
+                              </m:r>
+                            </m:sub>
+                          </m:sSub>
+                        </m:sup>
+                      </m:sSup>
+                    </m:e>
+                  </m:nary>
+                </m:e>
+              </m:nary>
+            </m:den>
+          </m:f>
+        </m:oMath>
+      </m:oMathPara>
+    </w:p>
+    <w:p>
+      <w:pPr>
+        <w:pStyle w:val="ListParagraph"/>
+        <w:ind w:left="1440"/>
+        <w:rPr>
+          <w:rFonts w:eastAsiaTheme="minorEastAsia"/>
+          <w:b/>
+          <w:color w:val="000000" w:themeColor="text1"/>
+        </w:rPr>
+      </w:pPr>
+      <w:r>
+        <w:rPr>
+          <w:rFonts w:eastAsiaTheme="minorEastAsia"/>
+          <w:color w:val="000000" w:themeColor="text1"/>
+        </w:rPr>
+        <w:t xml:space="preserve">Therefore, </w:t>
+      </w:r>
+      <m:oMath>
+        <m:sSubSup>
+          <m:sSubSupPr>
+            <m:ctrlPr>
+              <w:rPr>
+                <w:rFonts w:ascii="Cambria Math" w:eastAsiaTheme="minorEastAsia" w:hAnsi="Cambria Math"/>
+                <w:b/>
+                <w:i/>
+                <w:color w:val="000000" w:themeColor="text1"/>
+              </w:rPr>
+            </m:ctrlPr>
+          </m:sSubSupPr>
+          <m:e>
+            <m:r>
+              <m:rPr>
+                <m:sty m:val="bi"/>
+              </m:rPr>
+              <w:rPr>
+                <w:rFonts w:ascii="Cambria Math" w:eastAsiaTheme="minorEastAsia" w:hAnsi="Cambria Math"/>
+                <w:color w:val="000000" w:themeColor="text1"/>
+              </w:rPr>
+              <m:t>β</m:t>
+            </m:r>
+          </m:e>
+          <m:sub>
+            <m:r>
+              <m:rPr>
+                <m:sty m:val="bi"/>
+              </m:rPr>
+              <w:rPr>
+                <w:rFonts w:ascii="Cambria Math" w:eastAsiaTheme="minorEastAsia" w:hAnsi="Cambria Math"/>
+                <w:color w:val="000000" w:themeColor="text1"/>
+              </w:rPr>
+              <m:t>ji</m:t>
+            </m:r>
+          </m:sub>
+          <m:sup>
+            <m:r>
+              <m:rPr>
+                <m:sty m:val="bi"/>
+              </m:rPr>
+              <w:rPr>
+                <w:rFonts w:ascii="Cambria Math" w:eastAsiaTheme="minorEastAsia" w:hAnsi="Cambria Math"/>
+                <w:color w:val="000000" w:themeColor="text1"/>
+              </w:rPr>
+              <m:t>'</m:t>
+            </m:r>
+          </m:sup>
+        </m:sSubSup>
+        <m:r>
+          <m:rPr>
+            <m:sty m:val="bi"/>
+          </m:rPr>
+          <w:rPr>
+            <w:rFonts w:ascii="Cambria Math" w:eastAsiaTheme="minorEastAsia" w:hAnsi="Cambria Math"/>
+            <w:color w:val="000000" w:themeColor="text1"/>
+          </w:rPr>
+          <m:t>=</m:t>
+        </m:r>
+        <m:sSub>
+          <m:sSubPr>
+            <m:ctrlPr>
+              <w:rPr>
+                <w:rFonts w:ascii="Cambria Math" w:eastAsiaTheme="minorEastAsia" w:hAnsi="Cambria Math"/>
+                <w:b/>
+                <w:i/>
+                <w:color w:val="000000" w:themeColor="text1"/>
+              </w:rPr>
+            </m:ctrlPr>
+          </m:sSubPr>
+          <m:e>
+            <m:r>
+              <m:rPr>
+                <m:sty m:val="bi"/>
+              </m:rPr>
+              <w:rPr>
+                <w:rFonts w:ascii="Cambria Math" w:eastAsiaTheme="minorEastAsia" w:hAnsi="Cambria Math"/>
+                <w:color w:val="000000" w:themeColor="text1"/>
+              </w:rPr>
+              <m:t>β</m:t>
+            </m:r>
+          </m:e>
+          <m:sub>
+            <m:r>
+              <m:rPr>
+                <m:sty m:val="bi"/>
+              </m:rPr>
+              <w:rPr>
+                <w:rFonts w:ascii="Cambria Math" w:eastAsiaTheme="minorEastAsia" w:hAnsi="Cambria Math"/>
+                <w:color w:val="000000" w:themeColor="text1"/>
+              </w:rPr>
+              <m:t>ji</m:t>
+            </m:r>
+          </m:sub>
+        </m:sSub>
+        <m:r>
+          <m:rPr>
+            <m:sty m:val="bi"/>
+          </m:rPr>
+          <w:rPr>
+            <w:rFonts w:ascii="Cambria Math" w:eastAsiaTheme="minorEastAsia" w:hAnsi="Cambria Math"/>
+            <w:color w:val="000000" w:themeColor="text1"/>
+          </w:rPr>
+          <m:t>+</m:t>
+        </m:r>
+        <m:sSub>
+          <m:sSubPr>
+            <m:ctrlPr>
+              <w:rPr>
+                <w:rFonts w:ascii="Cambria Math" w:eastAsiaTheme="minorEastAsia" w:hAnsi="Cambria Math"/>
+                <w:b/>
+                <w:i/>
+                <w:color w:val="000000" w:themeColor="text1"/>
+              </w:rPr>
+            </m:ctrlPr>
+          </m:sSubPr>
+          <m:e>
+            <m:r>
+              <m:rPr>
+                <m:sty m:val="bi"/>
+              </m:rPr>
+              <w:rPr>
+                <w:rFonts w:ascii="Cambria Math" w:eastAsiaTheme="minorEastAsia" w:hAnsi="Cambria Math"/>
+                <w:color w:val="000000" w:themeColor="text1"/>
+              </w:rPr>
+              <m:t>a</m:t>
+            </m:r>
+          </m:e>
+          <m:sub>
+            <m:r>
+              <m:rPr>
+                <m:sty m:val="bi"/>
+              </m:rPr>
+              <w:rPr>
+                <w:rFonts w:ascii="Cambria Math" w:eastAsiaTheme="minorEastAsia" w:hAnsi="Cambria Math"/>
+                <w:color w:val="000000" w:themeColor="text1"/>
+              </w:rPr>
+              <m:t>i</m:t>
+            </m:r>
+          </m:sub>
+        </m:sSub>
+      </m:oMath>
+    </w:p>
+    <w:p>
+      <w:pPr>
+        <w:pStyle w:val="ListParagraph"/>
+        <w:ind w:left="1440"/>
+        <w:rPr>
+          <w:rFonts w:eastAsiaTheme="minorEastAsia"/>
+          <w:color w:val="000000" w:themeColor="text1"/>
+        </w:rPr>
+      </w:pPr>
     </w:p>
     <w:p>
       <w:pPr>
@@ -6758,16 +10308,704 @@
         </w:numPr>
         <w:rPr>
           <w:rFonts w:eastAsiaTheme="minorEastAsia"/>
-          <w:color w:val="ED7D31" w:themeColor="accent2"/>
+          <w:color w:val="000000" w:themeColor="text1"/>
         </w:rPr>
       </w:pPr>
-      <w:r>
-        <w:rPr>
-          <w:rFonts w:eastAsiaTheme="minorEastAsia"/>
-          <w:color w:val="ED7D31" w:themeColor="accent2"/>
-        </w:rPr>
-        <w:t>Later</w:t>
-      </w:r>
+      <m:oMath>
+        <m:r>
+          <w:rPr>
+            <w:rFonts w:ascii="Cambria Math" w:eastAsiaTheme="minorEastAsia" w:hAnsi="Cambria Math"/>
+            <w:color w:val="000000" w:themeColor="text1"/>
+          </w:rPr>
+          <m:t>P</m:t>
+        </m:r>
+        <m:d>
+          <m:dPr>
+            <m:ctrlPr>
+              <w:rPr>
+                <w:rFonts w:ascii="Cambria Math" w:eastAsiaTheme="minorEastAsia" w:hAnsi="Cambria Math"/>
+                <w:i/>
+                <w:color w:val="000000" w:themeColor="text1"/>
+              </w:rPr>
+            </m:ctrlPr>
+          </m:dPr>
+          <m:e>
+            <m:sSub>
+              <m:sSubPr>
+                <m:ctrlPr>
+                  <w:rPr>
+                    <w:rFonts w:ascii="Cambria Math" w:eastAsiaTheme="minorEastAsia" w:hAnsi="Cambria Math"/>
+                    <w:i/>
+                    <w:color w:val="000000" w:themeColor="text1"/>
+                  </w:rPr>
+                </m:ctrlPr>
+              </m:sSubPr>
+              <m:e>
+                <m:r>
+                  <w:rPr>
+                    <w:rFonts w:ascii="Cambria Math" w:eastAsiaTheme="minorEastAsia" w:hAnsi="Cambria Math"/>
+                    <w:color w:val="000000" w:themeColor="text1"/>
+                  </w:rPr>
+                  <m:t>c</m:t>
+                </m:r>
+              </m:e>
+              <m:sub>
+                <m:r>
+                  <w:rPr>
+                    <w:rFonts w:ascii="Cambria Math" w:eastAsiaTheme="minorEastAsia" w:hAnsi="Cambria Math"/>
+                    <w:color w:val="000000" w:themeColor="text1"/>
+                  </w:rPr>
+                  <m:t>j</m:t>
+                </m:r>
+              </m:sub>
+            </m:sSub>
+          </m:e>
+        </m:d>
+        <m:r>
+          <w:rPr>
+            <w:rFonts w:ascii="Cambria Math" w:eastAsiaTheme="minorEastAsia" w:hAnsi="Cambria Math"/>
+            <w:color w:val="000000" w:themeColor="text1"/>
+          </w:rPr>
+          <m:t>=</m:t>
+        </m:r>
+        <m:sSup>
+          <m:sSupPr>
+            <m:ctrlPr>
+              <w:rPr>
+                <w:rFonts w:ascii="Cambria Math" w:eastAsiaTheme="minorEastAsia" w:hAnsi="Cambria Math"/>
+                <w:i/>
+                <w:color w:val="000000" w:themeColor="text1"/>
+              </w:rPr>
+            </m:ctrlPr>
+          </m:sSupPr>
+          <m:e>
+            <m:r>
+              <w:rPr>
+                <w:rFonts w:ascii="Cambria Math" w:eastAsiaTheme="minorEastAsia" w:hAnsi="Cambria Math"/>
+                <w:color w:val="000000" w:themeColor="text1"/>
+              </w:rPr>
+              <m:t>e</m:t>
+            </m:r>
+          </m:e>
+          <m:sup>
+            <m:sSub>
+              <m:sSubPr>
+                <m:ctrlPr>
+                  <w:rPr>
+                    <w:rFonts w:ascii="Cambria Math" w:eastAsiaTheme="minorEastAsia" w:hAnsi="Cambria Math"/>
+                    <w:i/>
+                    <w:color w:val="000000" w:themeColor="text1"/>
+                  </w:rPr>
+                </m:ctrlPr>
+              </m:sSubPr>
+              <m:e>
+                <m:r>
+                  <w:rPr>
+                    <w:rFonts w:ascii="Cambria Math" w:eastAsiaTheme="minorEastAsia" w:hAnsi="Cambria Math"/>
+                    <w:color w:val="000000" w:themeColor="text1"/>
+                  </w:rPr>
+                  <m:t>β</m:t>
+                </m:r>
+              </m:e>
+              <m:sub>
+                <m:r>
+                  <w:rPr>
+                    <w:rFonts w:ascii="Cambria Math" w:eastAsiaTheme="minorEastAsia" w:hAnsi="Cambria Math"/>
+                    <w:color w:val="000000" w:themeColor="text1"/>
+                  </w:rPr>
+                  <m:t>j0</m:t>
+                </m:r>
+              </m:sub>
+            </m:sSub>
+          </m:sup>
+        </m:sSup>
+        <m:r>
+          <w:rPr>
+            <w:rFonts w:ascii="Cambria Math" w:eastAsiaTheme="minorEastAsia" w:hAnsi="Cambria Math"/>
+            <w:color w:val="000000" w:themeColor="text1"/>
+          </w:rPr>
+          <m:t>→</m:t>
+        </m:r>
+        <m:sSub>
+          <m:sSubPr>
+            <m:ctrlPr>
+              <w:rPr>
+                <w:rFonts w:ascii="Cambria Math" w:eastAsiaTheme="minorEastAsia" w:hAnsi="Cambria Math"/>
+                <w:b/>
+                <w:i/>
+                <w:color w:val="000000" w:themeColor="text1"/>
+              </w:rPr>
+            </m:ctrlPr>
+          </m:sSubPr>
+          <m:e>
+            <m:r>
+              <m:rPr>
+                <m:sty m:val="bi"/>
+              </m:rPr>
+              <w:rPr>
+                <w:rFonts w:ascii="Cambria Math" w:eastAsiaTheme="minorEastAsia" w:hAnsi="Cambria Math"/>
+                <w:color w:val="000000" w:themeColor="text1"/>
+              </w:rPr>
+              <m:t>β</m:t>
+            </m:r>
+          </m:e>
+          <m:sub>
+            <m:r>
+              <m:rPr>
+                <m:sty m:val="bi"/>
+              </m:rPr>
+              <w:rPr>
+                <w:rFonts w:ascii="Cambria Math" w:eastAsiaTheme="minorEastAsia" w:hAnsi="Cambria Math"/>
+                <w:color w:val="000000" w:themeColor="text1"/>
+              </w:rPr>
+              <m:t>j</m:t>
+            </m:r>
+            <m:r>
+              <m:rPr>
+                <m:sty m:val="bi"/>
+              </m:rPr>
+              <w:rPr>
+                <w:rFonts w:ascii="Cambria Math" w:eastAsiaTheme="minorEastAsia" w:hAnsi="Cambria Math"/>
+                <w:color w:val="000000" w:themeColor="text1"/>
+              </w:rPr>
+              <m:t>0</m:t>
+            </m:r>
+          </m:sub>
+        </m:sSub>
+        <m:r>
+          <m:rPr>
+            <m:sty m:val="bi"/>
+          </m:rPr>
+          <w:rPr>
+            <w:rFonts w:ascii="Cambria Math" w:eastAsiaTheme="minorEastAsia" w:hAnsi="Cambria Math"/>
+            <w:color w:val="000000" w:themeColor="text1"/>
+          </w:rPr>
+          <m:t>=</m:t>
+        </m:r>
+        <m:func>
+          <m:funcPr>
+            <m:ctrlPr>
+              <w:rPr>
+                <w:rFonts w:ascii="Cambria Math" w:eastAsiaTheme="minorEastAsia" w:hAnsi="Cambria Math"/>
+                <w:b/>
+                <w:i/>
+                <w:color w:val="000000" w:themeColor="text1"/>
+              </w:rPr>
+            </m:ctrlPr>
+          </m:funcPr>
+          <m:fName>
+            <m:r>
+              <m:rPr>
+                <m:sty m:val="b"/>
+              </m:rPr>
+              <w:rPr>
+                <w:rFonts w:ascii="Cambria Math" w:eastAsiaTheme="minorEastAsia" w:hAnsi="Cambria Math"/>
+                <w:color w:val="000000" w:themeColor="text1"/>
+              </w:rPr>
+              <m:t>log</m:t>
+            </m:r>
+          </m:fName>
+          <m:e>
+            <m:r>
+              <m:rPr>
+                <m:sty m:val="bi"/>
+              </m:rPr>
+              <w:rPr>
+                <w:rFonts w:ascii="Cambria Math" w:eastAsiaTheme="minorEastAsia" w:hAnsi="Cambria Math"/>
+                <w:color w:val="000000" w:themeColor="text1"/>
+              </w:rPr>
+              <m:t>P(</m:t>
+            </m:r>
+            <m:sSub>
+              <m:sSubPr>
+                <m:ctrlPr>
+                  <w:rPr>
+                    <w:rFonts w:ascii="Cambria Math" w:eastAsiaTheme="minorEastAsia" w:hAnsi="Cambria Math"/>
+                    <w:b/>
+                    <w:i/>
+                    <w:color w:val="000000" w:themeColor="text1"/>
+                  </w:rPr>
+                </m:ctrlPr>
+              </m:sSubPr>
+              <m:e>
+                <m:r>
+                  <m:rPr>
+                    <m:sty m:val="bi"/>
+                  </m:rPr>
+                  <w:rPr>
+                    <w:rFonts w:ascii="Cambria Math" w:eastAsiaTheme="minorEastAsia" w:hAnsi="Cambria Math"/>
+                    <w:color w:val="000000" w:themeColor="text1"/>
+                  </w:rPr>
+                  <m:t>c</m:t>
+                </m:r>
+              </m:e>
+              <m:sub>
+                <m:r>
+                  <m:rPr>
+                    <m:sty m:val="bi"/>
+                  </m:rPr>
+                  <w:rPr>
+                    <w:rFonts w:ascii="Cambria Math" w:eastAsiaTheme="minorEastAsia" w:hAnsi="Cambria Math"/>
+                    <w:color w:val="000000" w:themeColor="text1"/>
+                  </w:rPr>
+                  <m:t>j</m:t>
+                </m:r>
+              </m:sub>
+            </m:sSub>
+            <m:r>
+              <m:rPr>
+                <m:sty m:val="bi"/>
+              </m:rPr>
+              <w:rPr>
+                <w:rFonts w:ascii="Cambria Math" w:eastAsiaTheme="minorEastAsia" w:hAnsi="Cambria Math"/>
+                <w:color w:val="000000" w:themeColor="text1"/>
+              </w:rPr>
+              <m:t>)</m:t>
+            </m:r>
+          </m:e>
+        </m:func>
+      </m:oMath>
+    </w:p>
+    <w:p>
+      <w:pPr>
+        <w:pStyle w:val="ListParagraph"/>
+        <w:ind w:left="1440"/>
+        <w:rPr>
+          <w:rFonts w:eastAsiaTheme="minorEastAsia"/>
+          <w:color w:val="000000" w:themeColor="text1"/>
+        </w:rPr>
+      </w:pPr>
+      <m:oMathPara>
+        <m:oMathParaPr>
+          <m:jc m:val="left"/>
+        </m:oMathParaPr>
+        <m:oMath>
+          <m:r>
+            <w:rPr>
+              <w:rFonts w:ascii="Cambria Math" w:eastAsiaTheme="minorEastAsia" w:hAnsi="Cambria Math"/>
+              <w:color w:val="000000" w:themeColor="text1"/>
+            </w:rPr>
+            <m:t>P</m:t>
+          </m:r>
+          <m:d>
+            <m:dPr>
+              <m:endChr m:val="|"/>
+              <m:ctrlPr>
+                <w:rPr>
+                  <w:rFonts w:ascii="Cambria Math" w:eastAsiaTheme="minorEastAsia" w:hAnsi="Cambria Math"/>
+                  <w:i/>
+                  <w:color w:val="000000" w:themeColor="text1"/>
+                </w:rPr>
+              </m:ctrlPr>
+            </m:dPr>
+            <m:e>
+              <m:sSub>
+                <m:sSubPr>
+                  <m:ctrlPr>
+                    <w:rPr>
+                      <w:rFonts w:ascii="Cambria Math" w:eastAsiaTheme="minorEastAsia" w:hAnsi="Cambria Math"/>
+                      <w:i/>
+                      <w:color w:val="000000" w:themeColor="text1"/>
+                    </w:rPr>
+                  </m:ctrlPr>
+                </m:sSubPr>
+                <m:e>
+                  <m:r>
+                    <w:rPr>
+                      <w:rFonts w:ascii="Cambria Math" w:eastAsiaTheme="minorEastAsia" w:hAnsi="Cambria Math"/>
+                      <w:color w:val="000000" w:themeColor="text1"/>
+                    </w:rPr>
+                    <m:t>x</m:t>
+                  </m:r>
+                </m:e>
+                <m:sub>
+                  <m:r>
+                    <w:rPr>
+                      <w:rFonts w:ascii="Cambria Math" w:eastAsiaTheme="minorEastAsia" w:hAnsi="Cambria Math"/>
+                      <w:color w:val="000000" w:themeColor="text1"/>
+                    </w:rPr>
+                    <m:t>i</m:t>
+                  </m:r>
+                </m:sub>
+              </m:sSub>
+            </m:e>
+          </m:d>
+          <m:sSub>
+            <m:sSubPr>
+              <m:ctrlPr>
+                <w:rPr>
+                  <w:rFonts w:ascii="Cambria Math" w:eastAsiaTheme="minorEastAsia" w:hAnsi="Cambria Math"/>
+                  <w:i/>
+                  <w:color w:val="000000" w:themeColor="text1"/>
+                </w:rPr>
+              </m:ctrlPr>
+            </m:sSubPr>
+            <m:e>
+              <m:r>
+                <w:rPr>
+                  <w:rFonts w:ascii="Cambria Math" w:eastAsiaTheme="minorEastAsia" w:hAnsi="Cambria Math"/>
+                  <w:color w:val="000000" w:themeColor="text1"/>
+                </w:rPr>
+                <m:t>c</m:t>
+              </m:r>
+            </m:e>
+            <m:sub>
+              <m:r>
+                <w:rPr>
+                  <w:rFonts w:ascii="Cambria Math" w:eastAsiaTheme="minorEastAsia" w:hAnsi="Cambria Math"/>
+                  <w:color w:val="000000" w:themeColor="text1"/>
+                </w:rPr>
+                <m:t>j</m:t>
+              </m:r>
+            </m:sub>
+          </m:sSub>
+          <m:r>
+            <w:rPr>
+              <w:rFonts w:ascii="Cambria Math" w:eastAsiaTheme="minorEastAsia" w:hAnsi="Cambria Math"/>
+              <w:color w:val="000000" w:themeColor="text1"/>
+            </w:rPr>
+            <m:t>)=</m:t>
+          </m:r>
+          <m:sSup>
+            <m:sSupPr>
+              <m:ctrlPr>
+                <w:rPr>
+                  <w:rFonts w:ascii="Cambria Math" w:eastAsiaTheme="minorEastAsia" w:hAnsi="Cambria Math"/>
+                  <w:i/>
+                  <w:color w:val="000000" w:themeColor="text1"/>
+                </w:rPr>
+              </m:ctrlPr>
+            </m:sSupPr>
+            <m:e>
+              <m:r>
+                <w:rPr>
+                  <w:rFonts w:ascii="Cambria Math" w:eastAsiaTheme="minorEastAsia" w:hAnsi="Cambria Math"/>
+                  <w:color w:val="000000" w:themeColor="text1"/>
+                </w:rPr>
+                <m:t>e</m:t>
+              </m:r>
+            </m:e>
+            <m:sup>
+              <m:sSub>
+                <m:sSubPr>
+                  <m:ctrlPr>
+                    <w:rPr>
+                      <w:rFonts w:ascii="Cambria Math" w:eastAsiaTheme="minorEastAsia" w:hAnsi="Cambria Math"/>
+                      <w:i/>
+                      <w:color w:val="000000" w:themeColor="text1"/>
+                    </w:rPr>
+                  </m:ctrlPr>
+                </m:sSubPr>
+                <m:e>
+                  <m:r>
+                    <w:rPr>
+                      <w:rFonts w:ascii="Cambria Math" w:eastAsiaTheme="minorEastAsia" w:hAnsi="Cambria Math"/>
+                      <w:color w:val="000000" w:themeColor="text1"/>
+                    </w:rPr>
+                    <m:t>β</m:t>
+                  </m:r>
+                </m:e>
+                <m:sub>
+                  <m:sSup>
+                    <m:sSupPr>
+                      <m:ctrlPr>
+                        <w:rPr>
+                          <w:rFonts w:ascii="Cambria Math" w:eastAsiaTheme="minorEastAsia" w:hAnsi="Cambria Math"/>
+                          <w:i/>
+                          <w:color w:val="000000" w:themeColor="text1"/>
+                        </w:rPr>
+                      </m:ctrlPr>
+                    </m:sSupPr>
+                    <m:e>
+                      <m:r>
+                        <w:rPr>
+                          <w:rFonts w:ascii="Cambria Math" w:eastAsiaTheme="minorEastAsia" w:hAnsi="Cambria Math"/>
+                          <w:color w:val="000000" w:themeColor="text1"/>
+                        </w:rPr>
+                        <m:t>j</m:t>
+                      </m:r>
+                    </m:e>
+                    <m:sup>
+                      <m:r>
+                        <w:rPr>
+                          <w:rFonts w:ascii="Cambria Math" w:eastAsiaTheme="minorEastAsia" w:hAnsi="Cambria Math"/>
+                          <w:color w:val="000000" w:themeColor="text1"/>
+                        </w:rPr>
+                        <m:t>'</m:t>
+                      </m:r>
+                    </m:sup>
+                  </m:sSup>
+                  <m:r>
+                    <w:rPr>
+                      <w:rFonts w:ascii="Cambria Math" w:eastAsiaTheme="minorEastAsia" w:hAnsi="Cambria Math"/>
+                      <w:color w:val="000000" w:themeColor="text1"/>
+                    </w:rPr>
+                    <m:t>i</m:t>
+                  </m:r>
+                  <m:sSub>
+                    <m:sSubPr>
+                      <m:ctrlPr>
+                        <w:rPr>
+                          <w:rFonts w:ascii="Cambria Math" w:eastAsiaTheme="minorEastAsia" w:hAnsi="Cambria Math"/>
+                          <w:i/>
+                          <w:color w:val="000000" w:themeColor="text1"/>
+                        </w:rPr>
+                      </m:ctrlPr>
+                    </m:sSubPr>
+                    <m:e>
+                      <m:r>
+                        <w:rPr>
+                          <w:rFonts w:ascii="Cambria Math" w:eastAsiaTheme="minorEastAsia" w:hAnsi="Cambria Math"/>
+                          <w:color w:val="000000" w:themeColor="text1"/>
+                        </w:rPr>
+                        <m:t>x</m:t>
+                      </m:r>
+                    </m:e>
+                    <m:sub>
+                      <m:r>
+                        <w:rPr>
+                          <w:rFonts w:ascii="Cambria Math" w:eastAsiaTheme="minorEastAsia" w:hAnsi="Cambria Math"/>
+                          <w:color w:val="000000" w:themeColor="text1"/>
+                        </w:rPr>
+                        <m:t>i</m:t>
+                      </m:r>
+                    </m:sub>
+                  </m:sSub>
+                </m:sub>
+              </m:sSub>
+            </m:sup>
+          </m:sSup>
+          <m:r>
+            <w:rPr>
+              <w:rFonts w:ascii="Cambria Math" w:eastAsiaTheme="minorEastAsia" w:hAnsi="Cambria Math"/>
+              <w:color w:val="000000" w:themeColor="text1"/>
+            </w:rPr>
+            <m:t>→</m:t>
+          </m:r>
+          <m:sSub>
+            <m:sSubPr>
+              <m:ctrlPr>
+                <w:rPr>
+                  <w:rFonts w:ascii="Cambria Math" w:eastAsiaTheme="minorEastAsia" w:hAnsi="Cambria Math"/>
+                  <w:b/>
+                  <w:i/>
+                  <w:color w:val="000000" w:themeColor="text1"/>
+                </w:rPr>
+              </m:ctrlPr>
+            </m:sSubPr>
+            <m:e>
+              <m:r>
+                <m:rPr>
+                  <m:sty m:val="bi"/>
+                </m:rPr>
+                <w:rPr>
+                  <w:rFonts w:ascii="Cambria Math" w:eastAsiaTheme="minorEastAsia" w:hAnsi="Cambria Math"/>
+                  <w:color w:val="000000" w:themeColor="text1"/>
+                </w:rPr>
+                <m:t>β</m:t>
+              </m:r>
+            </m:e>
+            <m:sub>
+              <m:r>
+                <m:rPr>
+                  <m:sty m:val="bi"/>
+                </m:rPr>
+                <w:rPr>
+                  <w:rFonts w:ascii="Cambria Math" w:eastAsiaTheme="minorEastAsia" w:hAnsi="Cambria Math"/>
+                  <w:color w:val="000000" w:themeColor="text1"/>
+                </w:rPr>
+                <m:t>ji</m:t>
+              </m:r>
+            </m:sub>
+          </m:sSub>
+          <m:r>
+            <m:rPr>
+              <m:sty m:val="bi"/>
+            </m:rPr>
+            <w:rPr>
+              <w:rFonts w:ascii="Cambria Math" w:eastAsiaTheme="minorEastAsia" w:hAnsi="Cambria Math"/>
+              <w:color w:val="000000" w:themeColor="text1"/>
+            </w:rPr>
+            <m:t>=</m:t>
+          </m:r>
+          <m:func>
+            <m:funcPr>
+              <m:ctrlPr>
+                <w:rPr>
+                  <w:rFonts w:ascii="Cambria Math" w:eastAsiaTheme="minorEastAsia" w:hAnsi="Cambria Math"/>
+                  <w:b/>
+                  <w:i/>
+                  <w:color w:val="000000" w:themeColor="text1"/>
+                </w:rPr>
+              </m:ctrlPr>
+            </m:funcPr>
+            <m:fName>
+              <m:r>
+                <m:rPr>
+                  <m:sty m:val="b"/>
+                </m:rPr>
+                <w:rPr>
+                  <w:rFonts w:ascii="Cambria Math" w:eastAsiaTheme="minorEastAsia" w:hAnsi="Cambria Math"/>
+                  <w:color w:val="000000" w:themeColor="text1"/>
+                </w:rPr>
+                <m:t>log</m:t>
+              </m:r>
+            </m:fName>
+            <m:e>
+              <m:f>
+                <m:fPr>
+                  <m:ctrlPr>
+                    <w:rPr>
+                      <w:rFonts w:ascii="Cambria Math" w:eastAsiaTheme="minorEastAsia" w:hAnsi="Cambria Math"/>
+                      <w:b/>
+                      <w:i/>
+                      <w:color w:val="000000" w:themeColor="text1"/>
+                    </w:rPr>
+                  </m:ctrlPr>
+                </m:fPr>
+                <m:num>
+                  <m:r>
+                    <m:rPr>
+                      <m:sty m:val="bi"/>
+                    </m:rPr>
+                    <w:rPr>
+                      <w:rFonts w:ascii="Cambria Math" w:eastAsiaTheme="minorEastAsia" w:hAnsi="Cambria Math"/>
+                      <w:color w:val="000000" w:themeColor="text1"/>
+                    </w:rPr>
+                    <m:t>P</m:t>
+                  </m:r>
+                  <m:d>
+                    <m:dPr>
+                      <m:ctrlPr>
+                        <w:rPr>
+                          <w:rFonts w:ascii="Cambria Math" w:eastAsiaTheme="minorEastAsia" w:hAnsi="Cambria Math"/>
+                          <w:b/>
+                          <w:i/>
+                          <w:color w:val="000000" w:themeColor="text1"/>
+                        </w:rPr>
+                      </m:ctrlPr>
+                    </m:dPr>
+                    <m:e>
+                      <m:sSub>
+                        <m:sSubPr>
+                          <m:ctrlPr>
+                            <w:rPr>
+                              <w:rFonts w:ascii="Cambria Math" w:eastAsiaTheme="minorEastAsia" w:hAnsi="Cambria Math"/>
+                              <w:b/>
+                              <w:i/>
+                              <w:color w:val="000000" w:themeColor="text1"/>
+                            </w:rPr>
+                          </m:ctrlPr>
+                        </m:sSubPr>
+                        <m:e>
+                          <m:r>
+                            <m:rPr>
+                              <m:sty m:val="bi"/>
+                            </m:rPr>
+                            <w:rPr>
+                              <w:rFonts w:ascii="Cambria Math" w:eastAsiaTheme="minorEastAsia" w:hAnsi="Cambria Math"/>
+                              <w:color w:val="000000" w:themeColor="text1"/>
+                            </w:rPr>
+                            <m:t>x</m:t>
+                          </m:r>
+                        </m:e>
+                        <m:sub>
+                          <m:r>
+                            <m:rPr>
+                              <m:sty m:val="bi"/>
+                            </m:rPr>
+                            <w:rPr>
+                              <w:rFonts w:ascii="Cambria Math" w:eastAsiaTheme="minorEastAsia" w:hAnsi="Cambria Math"/>
+                              <w:color w:val="000000" w:themeColor="text1"/>
+                            </w:rPr>
+                            <m:t>i</m:t>
+                          </m:r>
+                        </m:sub>
+                      </m:sSub>
+                    </m:e>
+                    <m:e>
+                      <m:sSub>
+                        <m:sSubPr>
+                          <m:ctrlPr>
+                            <w:rPr>
+                              <w:rFonts w:ascii="Cambria Math" w:eastAsiaTheme="minorEastAsia" w:hAnsi="Cambria Math"/>
+                              <w:b/>
+                              <w:i/>
+                              <w:color w:val="000000" w:themeColor="text1"/>
+                            </w:rPr>
+                          </m:ctrlPr>
+                        </m:sSubPr>
+                        <m:e>
+                          <m:r>
+                            <m:rPr>
+                              <m:sty m:val="bi"/>
+                            </m:rPr>
+                            <w:rPr>
+                              <w:rFonts w:ascii="Cambria Math" w:eastAsiaTheme="minorEastAsia" w:hAnsi="Cambria Math"/>
+                              <w:color w:val="000000" w:themeColor="text1"/>
+                            </w:rPr>
+                            <m:t>c</m:t>
+                          </m:r>
+                        </m:e>
+                        <m:sub>
+                          <m:r>
+                            <m:rPr>
+                              <m:sty m:val="bi"/>
+                            </m:rPr>
+                            <w:rPr>
+                              <w:rFonts w:ascii="Cambria Math" w:eastAsiaTheme="minorEastAsia" w:hAnsi="Cambria Math"/>
+                              <w:color w:val="000000" w:themeColor="text1"/>
+                            </w:rPr>
+                            <m:t>j</m:t>
+                          </m:r>
+                        </m:sub>
+                      </m:sSub>
+                    </m:e>
+                  </m:d>
+                </m:num>
+                <m:den>
+                  <m:sSub>
+                    <m:sSubPr>
+                      <m:ctrlPr>
+                        <w:rPr>
+                          <w:rFonts w:ascii="Cambria Math" w:eastAsiaTheme="minorEastAsia" w:hAnsi="Cambria Math"/>
+                          <w:b/>
+                          <w:i/>
+                          <w:color w:val="000000" w:themeColor="text1"/>
+                        </w:rPr>
+                      </m:ctrlPr>
+                    </m:sSubPr>
+                    <m:e>
+                      <m:r>
+                        <m:rPr>
+                          <m:sty m:val="bi"/>
+                        </m:rPr>
+                        <w:rPr>
+                          <w:rFonts w:ascii="Cambria Math" w:eastAsiaTheme="minorEastAsia" w:hAnsi="Cambria Math"/>
+                          <w:color w:val="000000" w:themeColor="text1"/>
+                        </w:rPr>
+                        <m:t>x</m:t>
+                      </m:r>
+                    </m:e>
+                    <m:sub>
+                      <m:r>
+                        <m:rPr>
+                          <m:sty m:val="bi"/>
+                        </m:rPr>
+                        <w:rPr>
+                          <w:rFonts w:ascii="Cambria Math" w:eastAsiaTheme="minorEastAsia" w:hAnsi="Cambria Math"/>
+                          <w:color w:val="000000" w:themeColor="text1"/>
+                        </w:rPr>
+                        <m:t>i</m:t>
+                      </m:r>
+                    </m:sub>
+                  </m:sSub>
+                </m:den>
+              </m:f>
+            </m:e>
+          </m:func>
+        </m:oMath>
+      </m:oMathPara>
     </w:p>
     <w:p>
       <w:pPr>
@@ -6778,15 +11016,90 @@
         </w:numPr>
         <w:rPr>
           <w:rFonts w:eastAsiaTheme="minorEastAsia"/>
-          <w:color w:val="ED7D31" w:themeColor="accent2"/>
+          <w:color w:val="000000" w:themeColor="text1"/>
         </w:rPr>
       </w:pPr>
       <w:r>
         <w:rPr>
           <w:rFonts w:eastAsiaTheme="minorEastAsia"/>
-          <w:color w:val="ED7D31" w:themeColor="accent2"/>
-        </w:rPr>
-        <w:t>Later</w:t>
+          <w:color w:val="000000" w:themeColor="text1"/>
+        </w:rPr>
+        <w:t xml:space="preserve">Because Logistic Regression finds </w:t>
+      </w:r>
+      <m:oMath>
+        <m:r>
+          <w:rPr>
+            <w:rFonts w:ascii="Cambria Math" w:eastAsiaTheme="minorEastAsia" w:hAnsi="Cambria Math"/>
+            <w:color w:val="000000" w:themeColor="text1"/>
+          </w:rPr>
+          <m:t>β</m:t>
+        </m:r>
+      </m:oMath>
+      <w:r>
+        <w:rPr>
+          <w:rFonts w:eastAsiaTheme="minorEastAsia"/>
+          <w:color w:val="000000" w:themeColor="text1"/>
+        </w:rPr>
+        <w:t>’s using optimization by gradient descent, so there’s still room for error</w:t>
+      </w:r>
+      <w:r>
+        <w:rPr>
+          <w:rFonts w:eastAsiaTheme="minorEastAsia"/>
+          <w:color w:val="000000" w:themeColor="text1"/>
+        </w:rPr>
+        <w:t>, i.e. they are calculated differently.</w:t>
+      </w:r>
+      <w:r>
+        <w:rPr>
+          <w:rFonts w:eastAsiaTheme="minorEastAsia"/>
+          <w:color w:val="000000" w:themeColor="text1"/>
+        </w:rPr>
+        <w:t xml:space="preserve"> </w:t>
+      </w:r>
+      <w:r>
+        <w:rPr>
+          <w:rFonts w:eastAsiaTheme="minorEastAsia"/>
+          <w:color w:val="FF0000"/>
+        </w:rPr>
+        <w:t xml:space="preserve">There are infinitely many equivalent </w:t>
+      </w:r>
+      <m:oMath>
+        <m:sSub>
+          <m:sSubPr>
+            <m:ctrlPr>
+              <w:rPr>
+                <w:rFonts w:ascii="Cambria Math" w:eastAsiaTheme="minorEastAsia" w:hAnsi="Cambria Math"/>
+                <w:i/>
+                <w:color w:val="FF0000"/>
+              </w:rPr>
+            </m:ctrlPr>
+          </m:sSubPr>
+          <m:e>
+            <m:r>
+              <w:rPr>
+                <w:rFonts w:ascii="Cambria Math" w:eastAsiaTheme="minorEastAsia" w:hAnsi="Cambria Math"/>
+                <w:color w:val="FF0000"/>
+              </w:rPr>
+              <m:t>β</m:t>
+            </m:r>
+          </m:e>
+          <m:sub>
+            <m:r>
+              <w:rPr>
+                <w:rFonts w:ascii="Cambria Math" w:eastAsiaTheme="minorEastAsia" w:hAnsi="Cambria Math"/>
+                <w:color w:val="FF0000"/>
+              </w:rPr>
+              <m:t>ij</m:t>
+            </m:r>
+          </m:sub>
+        </m:sSub>
+      </m:oMath>
+      <w:r>
+        <w:rPr>
+          <w:rFonts w:eastAsiaTheme="minorEastAsia"/>
+          <w:color w:val="FF0000"/>
+        </w:rPr>
+        <w:t xml:space="preserve"> assignments which yield the same probability if you scale the weights classes differently.</w:t>
       </w:r>
     </w:p>
     <w:p>
@@ -6800,6 +11113,86 @@
           <w:rFonts w:eastAsiaTheme="minorEastAsia"/>
         </w:rPr>
       </w:pPr>
+      <w:r>
+        <w:rPr>
+          <w:rFonts w:eastAsiaTheme="minorEastAsia"/>
+        </w:rPr>
+        <w:t>Neural Nets and Backpropagation</w:t>
+      </w:r>
+    </w:p>
+    <w:p>
+      <w:pPr>
+        <w:pStyle w:val="ListParagraph"/>
+        <w:numPr>
+          <w:ilvl w:val="1"/>
+          <w:numId w:val="1"/>
+        </w:numPr>
+        <w:rPr>
+          <w:rFonts w:eastAsiaTheme="minorEastAsia"/>
+        </w:rPr>
+      </w:pPr>
+      <w:r>
+        <w:rPr>
+          <w:rFonts w:eastAsiaTheme="minorEastAsia"/>
+        </w:rPr>
+        <w:t>Later</w:t>
+      </w:r>
+    </w:p>
+    <w:p>
+      <w:pPr>
+        <w:pStyle w:val="ListParagraph"/>
+        <w:numPr>
+          <w:ilvl w:val="0"/>
+          <w:numId w:val="1"/>
+        </w:numPr>
+        <w:rPr>
+          <w:rFonts w:eastAsiaTheme="minorEastAsia"/>
+        </w:rPr>
+      </w:pPr>
+      <w:r>
+        <w:rPr>
+          <w:rFonts w:eastAsiaTheme="minorEastAsia"/>
+        </w:rPr>
+        <w:t>Naïve Bayes</w:t>
+      </w:r>
+    </w:p>
+    <w:p>
+      <w:pPr>
+        <w:pStyle w:val="ListParagraph"/>
+        <w:numPr>
+          <w:ilvl w:val="1"/>
+          <w:numId w:val="1"/>
+        </w:numPr>
+        <w:rPr>
+          <w:rFonts w:eastAsiaTheme="minorEastAsia"/>
+        </w:rPr>
+      </w:pPr>
+      <w:r>
+        <w:rPr>
+          <w:rFonts w:eastAsiaTheme="minorEastAsia"/>
+        </w:rPr>
+        <w:t>Later</w:t>
+      </w:r>
+    </w:p>
+    <w:p>
+      <w:pPr>
+        <w:pStyle w:val="ListParagraph"/>
+        <w:numPr>
+          <w:ilvl w:val="0"/>
+          <w:numId w:val="1"/>
+        </w:numPr>
+        <w:rPr>
+          <w:rFonts w:eastAsiaTheme="minorEastAsia"/>
+        </w:rPr>
+      </w:pPr>
+      <w:r>
+        <w:rPr>
+          <w:rFonts w:eastAsiaTheme="minorEastAsia"/>
+        </w:rPr>
+        <w:t>Logic</w:t>
+      </w:r>
+      <w:bookmarkStart w:id="0" w:name="_GoBack"/>
+      <w:bookmarkEnd w:id="0"/>
     </w:p>
     <w:p>
       <w:pPr>

</xml_diff>

<commit_message>
done with question 8
</commit_message>
<xml_diff>
--- a/Test Prep/CS 4700 Final Review.docx
+++ b/Test Prep/CS 4700 Final Review.docx
@@ -11164,8 +11164,2246 @@
         <w:rPr>
           <w:rFonts w:eastAsiaTheme="minorEastAsia"/>
         </w:rPr>
-        <w:t>Later</w:t>
-      </w:r>
+        <w:t>False. Naïve Bayes assumes independence between the input features. Correlation will make the features very dependent.</w:t>
+      </w:r>
+    </w:p>
+    <w:p>
+      <w:pPr>
+        <w:pStyle w:val="ListParagraph"/>
+        <w:numPr>
+          <w:ilvl w:val="1"/>
+          <w:numId w:val="1"/>
+        </w:numPr>
+        <w:rPr>
+          <w:rFonts w:eastAsiaTheme="minorEastAsia"/>
+        </w:rPr>
+      </w:pPr>
+      <w:r>
+        <w:rPr>
+          <w:rFonts w:eastAsiaTheme="minorEastAsia"/>
+        </w:rPr>
+        <w:t>False. It’s linear in the number of features.</w:t>
+      </w:r>
+    </w:p>
+    <w:p>
+      <w:pPr>
+        <w:pStyle w:val="ListParagraph"/>
+        <w:numPr>
+          <w:ilvl w:val="1"/>
+          <w:numId w:val="1"/>
+        </w:numPr>
+        <w:rPr>
+          <w:rFonts w:eastAsiaTheme="minorEastAsia"/>
+        </w:rPr>
+      </w:pPr>
+      <w:r>
+        <w:rPr>
+          <w:rFonts w:eastAsiaTheme="minorEastAsia"/>
+        </w:rPr>
+        <w:t xml:space="preserve">False. </w:t>
+      </w:r>
+      <w:r>
+        <w:rPr>
+          <w:rFonts w:eastAsiaTheme="minorEastAsia"/>
+        </w:rPr>
+        <w:t>You can do Naïve Bayes with more than one class for each label.</w:t>
+      </w:r>
+    </w:p>
+    <w:p>
+      <w:pPr>
+        <w:pStyle w:val="ListParagraph"/>
+        <w:numPr>
+          <w:ilvl w:val="1"/>
+          <w:numId w:val="1"/>
+        </w:numPr>
+        <w:rPr>
+          <w:rFonts w:eastAsiaTheme="minorEastAsia"/>
+        </w:rPr>
+      </w:pPr>
+      <m:oMath>
+        <m:r>
+          <w:rPr>
+            <w:rFonts w:ascii="Cambria Math" w:eastAsiaTheme="minorEastAsia" w:hAnsi="Cambria Math"/>
+          </w:rPr>
+          <m:t>P</m:t>
+        </m:r>
+        <m:d>
+          <m:dPr>
+            <m:ctrlPr>
+              <w:rPr>
+                <w:rFonts w:ascii="Cambria Math" w:eastAsiaTheme="minorEastAsia" w:hAnsi="Cambria Math"/>
+                <w:i/>
+              </w:rPr>
+            </m:ctrlPr>
+          </m:dPr>
+          <m:e>
+            <m:r>
+              <w:rPr>
+                <w:rFonts w:ascii="Cambria Math" w:eastAsiaTheme="minorEastAsia" w:hAnsi="Cambria Math"/>
+              </w:rPr>
+              <m:t>c,</m:t>
+            </m:r>
+            <m:acc>
+              <m:accPr>
+                <m:chr m:val="⃗"/>
+                <m:ctrlPr>
+                  <w:rPr>
+                    <w:rFonts w:ascii="Cambria Math" w:eastAsiaTheme="minorEastAsia" w:hAnsi="Cambria Math"/>
+                    <w:i/>
+                  </w:rPr>
+                </m:ctrlPr>
+              </m:accPr>
+              <m:e>
+                <m:r>
+                  <w:rPr>
+                    <w:rFonts w:ascii="Cambria Math" w:eastAsiaTheme="minorEastAsia" w:hAnsi="Cambria Math"/>
+                  </w:rPr>
+                  <m:t>x</m:t>
+                </m:r>
+              </m:e>
+            </m:acc>
+          </m:e>
+        </m:d>
+        <m:r>
+          <w:rPr>
+            <w:rFonts w:ascii="Cambria Math" w:eastAsiaTheme="minorEastAsia" w:hAnsi="Cambria Math"/>
+          </w:rPr>
+          <m:t>=P</m:t>
+        </m:r>
+        <m:d>
+          <m:dPr>
+            <m:ctrlPr>
+              <w:rPr>
+                <w:rFonts w:ascii="Cambria Math" w:eastAsiaTheme="minorEastAsia" w:hAnsi="Cambria Math"/>
+                <w:i/>
+              </w:rPr>
+            </m:ctrlPr>
+          </m:dPr>
+          <m:e>
+            <m:r>
+              <w:rPr>
+                <w:rFonts w:ascii="Cambria Math" w:eastAsiaTheme="minorEastAsia" w:hAnsi="Cambria Math"/>
+              </w:rPr>
+              <m:t>c</m:t>
+            </m:r>
+          </m:e>
+        </m:d>
+        <m:nary>
+          <m:naryPr>
+            <m:chr m:val="∏"/>
+            <m:ctrlPr>
+              <w:rPr>
+                <w:rFonts w:ascii="Cambria Math" w:eastAsiaTheme="minorEastAsia" w:hAnsi="Cambria Math"/>
+                <w:i/>
+              </w:rPr>
+            </m:ctrlPr>
+          </m:naryPr>
+          <m:sub>
+            <m:r>
+              <w:rPr>
+                <w:rFonts w:ascii="Cambria Math" w:eastAsiaTheme="minorEastAsia" w:hAnsi="Cambria Math"/>
+              </w:rPr>
+              <m:t>i=1</m:t>
+            </m:r>
+          </m:sub>
+          <m:sup>
+            <m:r>
+              <w:rPr>
+                <w:rFonts w:ascii="Cambria Math" w:eastAsiaTheme="minorEastAsia" w:hAnsi="Cambria Math"/>
+              </w:rPr>
+              <m:t>d</m:t>
+            </m:r>
+          </m:sup>
+          <m:e>
+            <m:r>
+              <w:rPr>
+                <w:rFonts w:ascii="Cambria Math" w:eastAsiaTheme="minorEastAsia" w:hAnsi="Cambria Math"/>
+              </w:rPr>
+              <m:t>P</m:t>
+            </m:r>
+            <m:d>
+              <m:dPr>
+                <m:ctrlPr>
+                  <w:rPr>
+                    <w:rFonts w:ascii="Cambria Math" w:eastAsiaTheme="minorEastAsia" w:hAnsi="Cambria Math"/>
+                    <w:i/>
+                  </w:rPr>
+                </m:ctrlPr>
+              </m:dPr>
+              <m:e>
+                <m:sSub>
+                  <m:sSubPr>
+                    <m:ctrlPr>
+                      <w:rPr>
+                        <w:rFonts w:ascii="Cambria Math" w:eastAsiaTheme="minorEastAsia" w:hAnsi="Cambria Math"/>
+                        <w:i/>
+                      </w:rPr>
+                    </m:ctrlPr>
+                  </m:sSubPr>
+                  <m:e>
+                    <m:r>
+                      <w:rPr>
+                        <w:rFonts w:ascii="Cambria Math" w:eastAsiaTheme="minorEastAsia" w:hAnsi="Cambria Math"/>
+                      </w:rPr>
+                      <m:t>x</m:t>
+                    </m:r>
+                  </m:e>
+                  <m:sub>
+                    <m:r>
+                      <w:rPr>
+                        <w:rFonts w:ascii="Cambria Math" w:eastAsiaTheme="minorEastAsia" w:hAnsi="Cambria Math"/>
+                      </w:rPr>
+                      <m:t>i</m:t>
+                    </m:r>
+                  </m:sub>
+                </m:sSub>
+              </m:e>
+              <m:e>
+                <m:r>
+                  <w:rPr>
+                    <w:rFonts w:ascii="Cambria Math" w:eastAsiaTheme="minorEastAsia" w:hAnsi="Cambria Math"/>
+                  </w:rPr>
+                  <m:t>c</m:t>
+                </m:r>
+              </m:e>
+            </m:d>
+          </m:e>
+        </m:nary>
+      </m:oMath>
+    </w:p>
+    <w:p>
+      <w:pPr>
+        <w:pStyle w:val="ListParagraph"/>
+        <w:ind w:left="1440"/>
+        <w:rPr>
+          <w:rFonts w:eastAsiaTheme="minorEastAsia"/>
+        </w:rPr>
+      </w:pPr>
+      <m:oMathPara>
+        <m:oMath>
+          <m:r>
+            <w:rPr>
+              <w:rFonts w:ascii="Cambria Math" w:eastAsiaTheme="minorEastAsia" w:hAnsi="Cambria Math"/>
+            </w:rPr>
+            <m:t>P</m:t>
+          </m:r>
+          <m:d>
+            <m:dPr>
+              <m:ctrlPr>
+                <w:rPr>
+                  <w:rFonts w:ascii="Cambria Math" w:eastAsiaTheme="minorEastAsia" w:hAnsi="Cambria Math"/>
+                  <w:i/>
+                </w:rPr>
+              </m:ctrlPr>
+            </m:dPr>
+            <m:e>
+              <m:r>
+                <w:rPr>
+                  <w:rFonts w:ascii="Cambria Math" w:eastAsiaTheme="minorEastAsia" w:hAnsi="Cambria Math"/>
+                </w:rPr>
+                <m:t>positive</m:t>
+              </m:r>
+            </m:e>
+          </m:d>
+          <m:r>
+            <w:rPr>
+              <w:rFonts w:ascii="Cambria Math" w:eastAsiaTheme="minorEastAsia" w:hAnsi="Cambria Math"/>
+            </w:rPr>
+            <m:t>=P</m:t>
+          </m:r>
+          <m:d>
+            <m:dPr>
+              <m:ctrlPr>
+                <w:rPr>
+                  <w:rFonts w:ascii="Cambria Math" w:eastAsiaTheme="minorEastAsia" w:hAnsi="Cambria Math"/>
+                  <w:i/>
+                </w:rPr>
+              </m:ctrlPr>
+            </m:dPr>
+            <m:e>
+              <m:r>
+                <w:rPr>
+                  <w:rFonts w:ascii="Cambria Math" w:eastAsiaTheme="minorEastAsia" w:hAnsi="Cambria Math"/>
+                </w:rPr>
+                <m:t>negative</m:t>
+              </m:r>
+            </m:e>
+          </m:d>
+          <m:r>
+            <w:rPr>
+              <w:rFonts w:ascii="Cambria Math" w:eastAsiaTheme="minorEastAsia" w:hAnsi="Cambria Math"/>
+            </w:rPr>
+            <m:t>=</m:t>
+          </m:r>
+          <m:f>
+            <m:fPr>
+              <m:ctrlPr>
+                <w:rPr>
+                  <w:rFonts w:ascii="Cambria Math" w:eastAsiaTheme="minorEastAsia" w:hAnsi="Cambria Math"/>
+                  <w:i/>
+                </w:rPr>
+              </m:ctrlPr>
+            </m:fPr>
+            <m:num>
+              <m:r>
+                <w:rPr>
+                  <w:rFonts w:ascii="Cambria Math" w:eastAsiaTheme="minorEastAsia" w:hAnsi="Cambria Math"/>
+                </w:rPr>
+                <m:t>1</m:t>
+              </m:r>
+            </m:num>
+            <m:den>
+              <m:r>
+                <w:rPr>
+                  <w:rFonts w:ascii="Cambria Math" w:eastAsiaTheme="minorEastAsia" w:hAnsi="Cambria Math"/>
+                </w:rPr>
+                <m:t>2</m:t>
+              </m:r>
+            </m:den>
+          </m:f>
+        </m:oMath>
+      </m:oMathPara>
+    </w:p>
+    <w:p>
+      <w:pPr>
+        <w:pStyle w:val="ListParagraph"/>
+        <w:ind w:left="1440"/>
+        <w:rPr>
+          <w:rFonts w:eastAsiaTheme="minorEastAsia"/>
+        </w:rPr>
+      </w:pPr>
+      <m:oMathPara>
+        <m:oMath>
+          <m:nary>
+            <m:naryPr>
+              <m:chr m:val="∏"/>
+              <m:ctrlPr>
+                <w:rPr>
+                  <w:rFonts w:ascii="Cambria Math" w:eastAsiaTheme="minorEastAsia" w:hAnsi="Cambria Math"/>
+                  <w:i/>
+                </w:rPr>
+              </m:ctrlPr>
+            </m:naryPr>
+            <m:sub>
+              <m:r>
+                <w:rPr>
+                  <w:rFonts w:ascii="Cambria Math" w:eastAsiaTheme="minorEastAsia" w:hAnsi="Cambria Math"/>
+                </w:rPr>
+                <m:t>i=1</m:t>
+              </m:r>
+            </m:sub>
+            <m:sup>
+              <m:r>
+                <w:rPr>
+                  <w:rFonts w:ascii="Cambria Math" w:eastAsiaTheme="minorEastAsia" w:hAnsi="Cambria Math"/>
+                </w:rPr>
+                <m:t>d</m:t>
+              </m:r>
+            </m:sup>
+            <m:e>
+              <m:r>
+                <w:rPr>
+                  <w:rFonts w:ascii="Cambria Math" w:eastAsiaTheme="minorEastAsia" w:hAnsi="Cambria Math"/>
+                </w:rPr>
+                <m:t>P</m:t>
+              </m:r>
+              <m:d>
+                <m:dPr>
+                  <m:ctrlPr>
+                    <w:rPr>
+                      <w:rFonts w:ascii="Cambria Math" w:eastAsiaTheme="minorEastAsia" w:hAnsi="Cambria Math"/>
+                      <w:i/>
+                    </w:rPr>
+                  </m:ctrlPr>
+                </m:dPr>
+                <m:e>
+                  <m:sSub>
+                    <m:sSubPr>
+                      <m:ctrlPr>
+                        <w:rPr>
+                          <w:rFonts w:ascii="Cambria Math" w:eastAsiaTheme="minorEastAsia" w:hAnsi="Cambria Math"/>
+                          <w:i/>
+                        </w:rPr>
+                      </m:ctrlPr>
+                    </m:sSubPr>
+                    <m:e>
+                      <m:r>
+                        <w:rPr>
+                          <w:rFonts w:ascii="Cambria Math" w:eastAsiaTheme="minorEastAsia" w:hAnsi="Cambria Math"/>
+                        </w:rPr>
+                        <m:t>x</m:t>
+                      </m:r>
+                    </m:e>
+                    <m:sub>
+                      <m:r>
+                        <w:rPr>
+                          <w:rFonts w:ascii="Cambria Math" w:eastAsiaTheme="minorEastAsia" w:hAnsi="Cambria Math"/>
+                        </w:rPr>
+                        <m:t>i</m:t>
+                      </m:r>
+                    </m:sub>
+                  </m:sSub>
+                </m:e>
+                <m:e>
+                  <m:r>
+                    <w:rPr>
+                      <w:rFonts w:ascii="Cambria Math" w:eastAsiaTheme="minorEastAsia" w:hAnsi="Cambria Math"/>
+                    </w:rPr>
+                    <m:t>positive</m:t>
+                  </m:r>
+                </m:e>
+              </m:d>
+              <m:r>
+                <w:rPr>
+                  <w:rFonts w:ascii="Cambria Math" w:eastAsiaTheme="minorEastAsia" w:hAnsi="Cambria Math"/>
+                </w:rPr>
+                <m:t>=</m:t>
+              </m:r>
+              <m:f>
+                <m:fPr>
+                  <m:ctrlPr>
+                    <w:rPr>
+                      <w:rFonts w:ascii="Cambria Math" w:eastAsiaTheme="minorEastAsia" w:hAnsi="Cambria Math"/>
+                      <w:i/>
+                    </w:rPr>
+                  </m:ctrlPr>
+                </m:fPr>
+                <m:num>
+                  <m:r>
+                    <w:rPr>
+                      <w:rFonts w:ascii="Cambria Math" w:eastAsiaTheme="minorEastAsia" w:hAnsi="Cambria Math"/>
+                    </w:rPr>
+                    <m:t>1000</m:t>
+                  </m:r>
+                </m:num>
+                <m:den>
+                  <m:r>
+                    <w:rPr>
+                      <w:rFonts w:ascii="Cambria Math" w:eastAsiaTheme="minorEastAsia" w:hAnsi="Cambria Math"/>
+                    </w:rPr>
+                    <m:t>10000</m:t>
+                  </m:r>
+                </m:den>
+              </m:f>
+              <m:r>
+                <w:rPr>
+                  <w:rFonts w:ascii="Cambria Math" w:eastAsiaTheme="minorEastAsia" w:hAnsi="Cambria Math"/>
+                </w:rPr>
+                <m:t>×</m:t>
+              </m:r>
+              <m:f>
+                <m:fPr>
+                  <m:ctrlPr>
+                    <w:rPr>
+                      <w:rFonts w:ascii="Cambria Math" w:eastAsiaTheme="minorEastAsia" w:hAnsi="Cambria Math"/>
+                      <w:i/>
+                    </w:rPr>
+                  </m:ctrlPr>
+                </m:fPr>
+                <m:num>
+                  <m:r>
+                    <w:rPr>
+                      <w:rFonts w:ascii="Cambria Math" w:eastAsiaTheme="minorEastAsia" w:hAnsi="Cambria Math"/>
+                    </w:rPr>
+                    <m:t>15</m:t>
+                  </m:r>
+                </m:num>
+                <m:den>
+                  <m:r>
+                    <w:rPr>
+                      <w:rFonts w:ascii="Cambria Math" w:eastAsiaTheme="minorEastAsia" w:hAnsi="Cambria Math"/>
+                    </w:rPr>
+                    <m:t>10000</m:t>
+                  </m:r>
+                </m:den>
+              </m:f>
+              <m:r>
+                <w:rPr>
+                  <w:rFonts w:ascii="Cambria Math" w:eastAsiaTheme="minorEastAsia" w:hAnsi="Cambria Math"/>
+                </w:rPr>
+                <m:t>×</m:t>
+              </m:r>
+              <m:f>
+                <m:fPr>
+                  <m:ctrlPr>
+                    <w:rPr>
+                      <w:rFonts w:ascii="Cambria Math" w:eastAsiaTheme="minorEastAsia" w:hAnsi="Cambria Math"/>
+                      <w:i/>
+                    </w:rPr>
+                  </m:ctrlPr>
+                </m:fPr>
+                <m:num>
+                  <m:r>
+                    <w:rPr>
+                      <w:rFonts w:ascii="Cambria Math" w:eastAsiaTheme="minorEastAsia" w:hAnsi="Cambria Math"/>
+                    </w:rPr>
+                    <m:t>9990</m:t>
+                  </m:r>
+                </m:num>
+                <m:den>
+                  <m:r>
+                    <w:rPr>
+                      <w:rFonts w:ascii="Cambria Math" w:eastAsiaTheme="minorEastAsia" w:hAnsi="Cambria Math"/>
+                    </w:rPr>
+                    <m:t>10000</m:t>
+                  </m:r>
+                </m:den>
+              </m:f>
+              <m:r>
+                <w:rPr>
+                  <w:rFonts w:ascii="Cambria Math" w:eastAsiaTheme="minorEastAsia" w:hAnsi="Cambria Math"/>
+                </w:rPr>
+                <m:t>×</m:t>
+              </m:r>
+              <m:f>
+                <m:fPr>
+                  <m:ctrlPr>
+                    <w:rPr>
+                      <w:rFonts w:ascii="Cambria Math" w:eastAsiaTheme="minorEastAsia" w:hAnsi="Cambria Math"/>
+                      <w:i/>
+                    </w:rPr>
+                  </m:ctrlPr>
+                </m:fPr>
+                <m:num>
+                  <m:r>
+                    <w:rPr>
+                      <w:rFonts w:ascii="Cambria Math" w:eastAsiaTheme="minorEastAsia" w:hAnsi="Cambria Math"/>
+                    </w:rPr>
+                    <m:t>9995</m:t>
+                  </m:r>
+                </m:num>
+                <m:den>
+                  <m:r>
+                    <w:rPr>
+                      <w:rFonts w:ascii="Cambria Math" w:eastAsiaTheme="minorEastAsia" w:hAnsi="Cambria Math"/>
+                    </w:rPr>
+                    <m:t>10000</m:t>
+                  </m:r>
+                </m:den>
+              </m:f>
+              <m:r>
+                <w:rPr>
+                  <w:rFonts w:ascii="Cambria Math" w:eastAsiaTheme="minorEastAsia" w:hAnsi="Cambria Math"/>
+                </w:rPr>
+                <m:t>×</m:t>
+              </m:r>
+              <m:f>
+                <m:fPr>
+                  <m:ctrlPr>
+                    <w:rPr>
+                      <w:rFonts w:ascii="Cambria Math" w:eastAsiaTheme="minorEastAsia" w:hAnsi="Cambria Math"/>
+                      <w:i/>
+                    </w:rPr>
+                  </m:ctrlPr>
+                </m:fPr>
+                <m:num>
+                  <m:r>
+                    <w:rPr>
+                      <w:rFonts w:ascii="Cambria Math" w:eastAsiaTheme="minorEastAsia" w:hAnsi="Cambria Math"/>
+                    </w:rPr>
+                    <m:t>9995</m:t>
+                  </m:r>
+                </m:num>
+                <m:den>
+                  <m:r>
+                    <w:rPr>
+                      <w:rFonts w:ascii="Cambria Math" w:eastAsiaTheme="minorEastAsia" w:hAnsi="Cambria Math"/>
+                    </w:rPr>
+                    <m:t>10000</m:t>
+                  </m:r>
+                </m:den>
+              </m:f>
+            </m:e>
+          </m:nary>
+        </m:oMath>
+      </m:oMathPara>
+    </w:p>
+    <w:p>
+      <w:pPr>
+        <w:pStyle w:val="ListParagraph"/>
+        <w:ind w:left="1440"/>
+        <w:rPr>
+          <w:rFonts w:eastAsiaTheme="minorEastAsia"/>
+        </w:rPr>
+      </w:pPr>
+      <m:oMathPara>
+        <m:oMath>
+          <m:nary>
+            <m:naryPr>
+              <m:chr m:val="∏"/>
+              <m:ctrlPr>
+                <w:rPr>
+                  <w:rFonts w:ascii="Cambria Math" w:eastAsiaTheme="minorEastAsia" w:hAnsi="Cambria Math"/>
+                  <w:i/>
+                </w:rPr>
+              </m:ctrlPr>
+            </m:naryPr>
+            <m:sub>
+              <m:r>
+                <w:rPr>
+                  <w:rFonts w:ascii="Cambria Math" w:eastAsiaTheme="minorEastAsia" w:hAnsi="Cambria Math"/>
+                </w:rPr>
+                <m:t>i=1</m:t>
+              </m:r>
+            </m:sub>
+            <m:sup>
+              <m:r>
+                <w:rPr>
+                  <w:rFonts w:ascii="Cambria Math" w:eastAsiaTheme="minorEastAsia" w:hAnsi="Cambria Math"/>
+                </w:rPr>
+                <m:t>d</m:t>
+              </m:r>
+            </m:sup>
+            <m:e>
+              <m:r>
+                <w:rPr>
+                  <w:rFonts w:ascii="Cambria Math" w:eastAsiaTheme="minorEastAsia" w:hAnsi="Cambria Math"/>
+                </w:rPr>
+                <m:t>P</m:t>
+              </m:r>
+              <m:d>
+                <m:dPr>
+                  <m:ctrlPr>
+                    <w:rPr>
+                      <w:rFonts w:ascii="Cambria Math" w:eastAsiaTheme="minorEastAsia" w:hAnsi="Cambria Math"/>
+                      <w:i/>
+                    </w:rPr>
+                  </m:ctrlPr>
+                </m:dPr>
+                <m:e>
+                  <m:sSub>
+                    <m:sSubPr>
+                      <m:ctrlPr>
+                        <w:rPr>
+                          <w:rFonts w:ascii="Cambria Math" w:eastAsiaTheme="minorEastAsia" w:hAnsi="Cambria Math"/>
+                          <w:i/>
+                        </w:rPr>
+                      </m:ctrlPr>
+                    </m:sSubPr>
+                    <m:e>
+                      <m:r>
+                        <w:rPr>
+                          <w:rFonts w:ascii="Cambria Math" w:eastAsiaTheme="minorEastAsia" w:hAnsi="Cambria Math"/>
+                        </w:rPr>
+                        <m:t>x</m:t>
+                      </m:r>
+                    </m:e>
+                    <m:sub>
+                      <m:r>
+                        <w:rPr>
+                          <w:rFonts w:ascii="Cambria Math" w:eastAsiaTheme="minorEastAsia" w:hAnsi="Cambria Math"/>
+                        </w:rPr>
+                        <m:t>i</m:t>
+                      </m:r>
+                    </m:sub>
+                  </m:sSub>
+                </m:e>
+                <m:e>
+                  <m:r>
+                    <w:rPr>
+                      <w:rFonts w:ascii="Cambria Math" w:eastAsiaTheme="minorEastAsia" w:hAnsi="Cambria Math"/>
+                    </w:rPr>
+                    <m:t>negative</m:t>
+                  </m:r>
+                </m:e>
+              </m:d>
+            </m:e>
+          </m:nary>
+          <m:r>
+            <w:rPr>
+              <w:rFonts w:ascii="Cambria Math" w:eastAsiaTheme="minorEastAsia" w:hAnsi="Cambria Math"/>
+            </w:rPr>
+            <m:t>=</m:t>
+          </m:r>
+          <m:f>
+            <m:fPr>
+              <m:ctrlPr>
+                <w:rPr>
+                  <w:rFonts w:ascii="Cambria Math" w:eastAsiaTheme="minorEastAsia" w:hAnsi="Cambria Math"/>
+                  <w:i/>
+                </w:rPr>
+              </m:ctrlPr>
+            </m:fPr>
+            <m:num>
+              <m:r>
+                <w:rPr>
+                  <w:rFonts w:ascii="Cambria Math" w:eastAsiaTheme="minorEastAsia" w:hAnsi="Cambria Math"/>
+                </w:rPr>
+                <m:t>50</m:t>
+              </m:r>
+            </m:num>
+            <m:den>
+              <m:r>
+                <w:rPr>
+                  <w:rFonts w:ascii="Cambria Math" w:eastAsiaTheme="minorEastAsia" w:hAnsi="Cambria Math"/>
+                </w:rPr>
+                <m:t>10000</m:t>
+              </m:r>
+            </m:den>
+          </m:f>
+          <m:r>
+            <w:rPr>
+              <w:rFonts w:ascii="Cambria Math" w:eastAsiaTheme="minorEastAsia" w:hAnsi="Cambria Math"/>
+            </w:rPr>
+            <m:t>×</m:t>
+          </m:r>
+          <m:f>
+            <m:fPr>
+              <m:ctrlPr>
+                <w:rPr>
+                  <w:rFonts w:ascii="Cambria Math" w:eastAsiaTheme="minorEastAsia" w:hAnsi="Cambria Math"/>
+                  <w:i/>
+                </w:rPr>
+              </m:ctrlPr>
+            </m:fPr>
+            <m:num>
+              <m:r>
+                <w:rPr>
+                  <w:rFonts w:ascii="Cambria Math" w:eastAsiaTheme="minorEastAsia" w:hAnsi="Cambria Math"/>
+                </w:rPr>
+                <m:t>0</m:t>
+              </m:r>
+            </m:num>
+            <m:den>
+              <m:r>
+                <w:rPr>
+                  <w:rFonts w:ascii="Cambria Math" w:eastAsiaTheme="minorEastAsia" w:hAnsi="Cambria Math"/>
+                </w:rPr>
+                <m:t>10000</m:t>
+              </m:r>
+            </m:den>
+          </m:f>
+          <m:r>
+            <w:rPr>
+              <w:rFonts w:ascii="Cambria Math" w:eastAsiaTheme="minorEastAsia" w:hAnsi="Cambria Math"/>
+            </w:rPr>
+            <m:t>×</m:t>
+          </m:r>
+          <m:f>
+            <m:fPr>
+              <m:ctrlPr>
+                <w:rPr>
+                  <w:rFonts w:ascii="Cambria Math" w:eastAsiaTheme="minorEastAsia" w:hAnsi="Cambria Math"/>
+                  <w:i/>
+                </w:rPr>
+              </m:ctrlPr>
+            </m:fPr>
+            <m:num>
+              <m:r>
+                <w:rPr>
+                  <w:rFonts w:ascii="Cambria Math" w:eastAsiaTheme="minorEastAsia" w:hAnsi="Cambria Math"/>
+                </w:rPr>
+                <m:t>10000</m:t>
+              </m:r>
+            </m:num>
+            <m:den>
+              <m:r>
+                <w:rPr>
+                  <w:rFonts w:ascii="Cambria Math" w:eastAsiaTheme="minorEastAsia" w:hAnsi="Cambria Math"/>
+                </w:rPr>
+                <m:t>10000</m:t>
+              </m:r>
+            </m:den>
+          </m:f>
+          <m:r>
+            <w:rPr>
+              <w:rFonts w:ascii="Cambria Math" w:eastAsiaTheme="minorEastAsia" w:hAnsi="Cambria Math"/>
+            </w:rPr>
+            <m:t>×</m:t>
+          </m:r>
+          <m:f>
+            <m:fPr>
+              <m:ctrlPr>
+                <w:rPr>
+                  <w:rFonts w:ascii="Cambria Math" w:eastAsiaTheme="minorEastAsia" w:hAnsi="Cambria Math"/>
+                  <w:i/>
+                </w:rPr>
+              </m:ctrlPr>
+            </m:fPr>
+            <m:num>
+              <m:r>
+                <w:rPr>
+                  <w:rFonts w:ascii="Cambria Math" w:eastAsiaTheme="minorEastAsia" w:hAnsi="Cambria Math"/>
+                </w:rPr>
+                <m:t>9000</m:t>
+              </m:r>
+            </m:num>
+            <m:den>
+              <m:r>
+                <w:rPr>
+                  <w:rFonts w:ascii="Cambria Math" w:eastAsiaTheme="minorEastAsia" w:hAnsi="Cambria Math"/>
+                </w:rPr>
+                <m:t>10000</m:t>
+              </m:r>
+            </m:den>
+          </m:f>
+          <m:r>
+            <w:rPr>
+              <w:rFonts w:ascii="Cambria Math" w:eastAsiaTheme="minorEastAsia" w:hAnsi="Cambria Math"/>
+            </w:rPr>
+            <m:t>×</m:t>
+          </m:r>
+          <m:f>
+            <m:fPr>
+              <m:ctrlPr>
+                <w:rPr>
+                  <w:rFonts w:ascii="Cambria Math" w:eastAsiaTheme="minorEastAsia" w:hAnsi="Cambria Math"/>
+                  <w:i/>
+                </w:rPr>
+              </m:ctrlPr>
+            </m:fPr>
+            <m:num>
+              <m:r>
+                <w:rPr>
+                  <w:rFonts w:ascii="Cambria Math" w:eastAsiaTheme="minorEastAsia" w:hAnsi="Cambria Math"/>
+                </w:rPr>
+                <m:t>9900</m:t>
+              </m:r>
+            </m:num>
+            <m:den>
+              <m:r>
+                <w:rPr>
+                  <w:rFonts w:ascii="Cambria Math" w:eastAsiaTheme="minorEastAsia" w:hAnsi="Cambria Math"/>
+                </w:rPr>
+                <m:t>10000</m:t>
+              </m:r>
+            </m:den>
+          </m:f>
+          <m:r>
+            <w:rPr>
+              <w:rFonts w:ascii="Cambria Math" w:eastAsiaTheme="minorEastAsia" w:hAnsi="Cambria Math"/>
+            </w:rPr>
+            <m:t>=0</m:t>
+          </m:r>
+        </m:oMath>
+      </m:oMathPara>
+    </w:p>
+    <w:p>
+      <w:pPr>
+        <w:pStyle w:val="ListParagraph"/>
+        <w:ind w:left="1440"/>
+        <w:rPr>
+          <w:rFonts w:eastAsiaTheme="minorEastAsia"/>
+          <w:b/>
+        </w:rPr>
+      </w:pPr>
+    </w:p>
+    <w:p>
+      <w:pPr>
+        <w:pStyle w:val="ListParagraph"/>
+        <w:ind w:left="1440"/>
+        <w:rPr>
+          <w:rFonts w:eastAsiaTheme="minorEastAsia"/>
+          <w:b/>
+        </w:rPr>
+      </w:pPr>
+      <w:r>
+        <w:rPr>
+          <w:rFonts w:eastAsiaTheme="minorEastAsia"/>
+          <w:b/>
+        </w:rPr>
+        <w:t>P</w:t>
+      </w:r>
+      <w:r>
+        <w:rPr>
+          <w:rFonts w:eastAsiaTheme="minorEastAsia"/>
+          <w:b/>
+        </w:rPr>
+        <w:t>ositive</w:t>
+      </w:r>
+    </w:p>
+    <w:p>
+      <w:pPr>
+        <w:pStyle w:val="ListParagraph"/>
+        <w:numPr>
+          <w:ilvl w:val="1"/>
+          <w:numId w:val="1"/>
+        </w:numPr>
+        <w:rPr>
+          <w:rFonts w:eastAsiaTheme="minorEastAsia"/>
+        </w:rPr>
+      </w:pPr>
+      <w:r>
+        <w:rPr>
+          <w:rFonts w:eastAsiaTheme="minorEastAsia"/>
+        </w:rPr>
+        <w:t xml:space="preserve">“The move was surprisingly </w:t>
+      </w:r>
+      <w:r>
+        <w:rPr>
+          <w:rFonts w:eastAsiaTheme="minorEastAsia"/>
+        </w:rPr>
+        <w:t>bad</w:t>
+      </w:r>
+      <w:r>
+        <w:rPr>
+          <w:rFonts w:eastAsiaTheme="minorEastAsia"/>
+        </w:rPr>
+        <w:t>.”</w:t>
+      </w:r>
+    </w:p>
+    <w:p>
+      <w:pPr>
+        <w:pStyle w:val="ListParagraph"/>
+        <w:ind w:left="1440"/>
+        <w:rPr>
+          <w:rFonts w:eastAsiaTheme="minorEastAsia"/>
+        </w:rPr>
+      </w:pPr>
+      <w:r>
+        <w:rPr>
+          <w:rFonts w:eastAsiaTheme="minorEastAsia"/>
+        </w:rPr>
+        <w:t>Without smoothing:</w:t>
+      </w:r>
+    </w:p>
+    <w:p>
+      <w:pPr>
+        <w:pStyle w:val="ListParagraph"/>
+        <w:ind w:left="1440"/>
+        <w:rPr>
+          <w:rFonts w:eastAsiaTheme="minorEastAsia"/>
+        </w:rPr>
+      </w:pPr>
+      <m:oMathPara>
+        <m:oMath>
+          <m:nary>
+            <m:naryPr>
+              <m:chr m:val="∏"/>
+              <m:ctrlPr>
+                <w:rPr>
+                  <w:rFonts w:ascii="Cambria Math" w:eastAsiaTheme="minorEastAsia" w:hAnsi="Cambria Math"/>
+                  <w:i/>
+                </w:rPr>
+              </m:ctrlPr>
+            </m:naryPr>
+            <m:sub>
+              <m:r>
+                <w:rPr>
+                  <w:rFonts w:ascii="Cambria Math" w:eastAsiaTheme="minorEastAsia" w:hAnsi="Cambria Math"/>
+                </w:rPr>
+                <m:t>i=1</m:t>
+              </m:r>
+            </m:sub>
+            <m:sup>
+              <m:r>
+                <w:rPr>
+                  <w:rFonts w:ascii="Cambria Math" w:eastAsiaTheme="minorEastAsia" w:hAnsi="Cambria Math"/>
+                </w:rPr>
+                <m:t>d</m:t>
+              </m:r>
+            </m:sup>
+            <m:e>
+              <m:r>
+                <w:rPr>
+                  <w:rFonts w:ascii="Cambria Math" w:eastAsiaTheme="minorEastAsia" w:hAnsi="Cambria Math"/>
+                </w:rPr>
+                <m:t>P</m:t>
+              </m:r>
+              <m:d>
+                <m:dPr>
+                  <m:ctrlPr>
+                    <w:rPr>
+                      <w:rFonts w:ascii="Cambria Math" w:eastAsiaTheme="minorEastAsia" w:hAnsi="Cambria Math"/>
+                      <w:i/>
+                    </w:rPr>
+                  </m:ctrlPr>
+                </m:dPr>
+                <m:e>
+                  <m:sSub>
+                    <m:sSubPr>
+                      <m:ctrlPr>
+                        <w:rPr>
+                          <w:rFonts w:ascii="Cambria Math" w:eastAsiaTheme="minorEastAsia" w:hAnsi="Cambria Math"/>
+                          <w:i/>
+                        </w:rPr>
+                      </m:ctrlPr>
+                    </m:sSubPr>
+                    <m:e>
+                      <m:r>
+                        <w:rPr>
+                          <w:rFonts w:ascii="Cambria Math" w:eastAsiaTheme="minorEastAsia" w:hAnsi="Cambria Math"/>
+                        </w:rPr>
+                        <m:t>x</m:t>
+                      </m:r>
+                    </m:e>
+                    <m:sub>
+                      <m:r>
+                        <w:rPr>
+                          <w:rFonts w:ascii="Cambria Math" w:eastAsiaTheme="minorEastAsia" w:hAnsi="Cambria Math"/>
+                        </w:rPr>
+                        <m:t>i</m:t>
+                      </m:r>
+                    </m:sub>
+                  </m:sSub>
+                </m:e>
+                <m:e>
+                  <m:r>
+                    <w:rPr>
+                      <w:rFonts w:ascii="Cambria Math" w:eastAsiaTheme="minorEastAsia" w:hAnsi="Cambria Math"/>
+                    </w:rPr>
+                    <m:t>positive</m:t>
+                  </m:r>
+                </m:e>
+              </m:d>
+            </m:e>
+          </m:nary>
+          <m:r>
+            <w:rPr>
+              <w:rFonts w:ascii="Cambria Math" w:eastAsiaTheme="minorEastAsia" w:hAnsi="Cambria Math"/>
+            </w:rPr>
+            <m:t>=</m:t>
+          </m:r>
+          <m:f>
+            <m:fPr>
+              <m:ctrlPr>
+                <w:rPr>
+                  <w:rFonts w:ascii="Cambria Math" w:eastAsiaTheme="minorEastAsia" w:hAnsi="Cambria Math"/>
+                  <w:i/>
+                </w:rPr>
+              </m:ctrlPr>
+            </m:fPr>
+            <m:num>
+              <m:r>
+                <w:rPr>
+                  <w:rFonts w:ascii="Cambria Math" w:eastAsiaTheme="minorEastAsia" w:hAnsi="Cambria Math"/>
+                </w:rPr>
+                <m:t>9000</m:t>
+              </m:r>
+            </m:num>
+            <m:den>
+              <m:r>
+                <w:rPr>
+                  <w:rFonts w:ascii="Cambria Math" w:eastAsiaTheme="minorEastAsia" w:hAnsi="Cambria Math"/>
+                </w:rPr>
+                <m:t>10000</m:t>
+              </m:r>
+            </m:den>
+          </m:f>
+          <m:r>
+            <w:rPr>
+              <w:rFonts w:ascii="Cambria Math" w:eastAsiaTheme="minorEastAsia" w:hAnsi="Cambria Math"/>
+            </w:rPr>
+            <m:t>×</m:t>
+          </m:r>
+          <m:f>
+            <m:fPr>
+              <m:ctrlPr>
+                <w:rPr>
+                  <w:rFonts w:ascii="Cambria Math" w:eastAsiaTheme="minorEastAsia" w:hAnsi="Cambria Math"/>
+                  <w:i/>
+                </w:rPr>
+              </m:ctrlPr>
+            </m:fPr>
+            <m:num>
+              <m:r>
+                <w:rPr>
+                  <w:rFonts w:ascii="Cambria Math" w:eastAsiaTheme="minorEastAsia" w:hAnsi="Cambria Math"/>
+                </w:rPr>
+                <m:t>9985</m:t>
+              </m:r>
+            </m:num>
+            <m:den>
+              <m:r>
+                <w:rPr>
+                  <w:rFonts w:ascii="Cambria Math" w:eastAsiaTheme="minorEastAsia" w:hAnsi="Cambria Math"/>
+                </w:rPr>
+                <m:t>10000</m:t>
+              </m:r>
+            </m:den>
+          </m:f>
+          <m:r>
+            <w:rPr>
+              <w:rFonts w:ascii="Cambria Math" w:eastAsiaTheme="minorEastAsia" w:hAnsi="Cambria Math"/>
+            </w:rPr>
+            <m:t>×</m:t>
+          </m:r>
+          <m:f>
+            <m:fPr>
+              <m:ctrlPr>
+                <w:rPr>
+                  <w:rFonts w:ascii="Cambria Math" w:eastAsiaTheme="minorEastAsia" w:hAnsi="Cambria Math"/>
+                  <w:i/>
+                </w:rPr>
+              </m:ctrlPr>
+            </m:fPr>
+            <m:num>
+              <m:r>
+                <w:rPr>
+                  <w:rFonts w:ascii="Cambria Math" w:eastAsiaTheme="minorEastAsia" w:hAnsi="Cambria Math"/>
+                </w:rPr>
+                <m:t>10</m:t>
+              </m:r>
+            </m:num>
+            <m:den>
+              <m:r>
+                <w:rPr>
+                  <w:rFonts w:ascii="Cambria Math" w:eastAsiaTheme="minorEastAsia" w:hAnsi="Cambria Math"/>
+                </w:rPr>
+                <m:t>10000</m:t>
+              </m:r>
+            </m:den>
+          </m:f>
+          <m:r>
+            <w:rPr>
+              <w:rFonts w:ascii="Cambria Math" w:eastAsiaTheme="minorEastAsia" w:hAnsi="Cambria Math"/>
+            </w:rPr>
+            <m:t>×</m:t>
+          </m:r>
+          <m:f>
+            <m:fPr>
+              <m:ctrlPr>
+                <w:rPr>
+                  <w:rFonts w:ascii="Cambria Math" w:eastAsiaTheme="minorEastAsia" w:hAnsi="Cambria Math"/>
+                  <w:i/>
+                </w:rPr>
+              </m:ctrlPr>
+            </m:fPr>
+            <m:num>
+              <m:r>
+                <w:rPr>
+                  <w:rFonts w:ascii="Cambria Math" w:eastAsiaTheme="minorEastAsia" w:hAnsi="Cambria Math"/>
+                </w:rPr>
+                <m:t>5</m:t>
+              </m:r>
+            </m:num>
+            <m:den>
+              <m:r>
+                <w:rPr>
+                  <w:rFonts w:ascii="Cambria Math" w:eastAsiaTheme="minorEastAsia" w:hAnsi="Cambria Math"/>
+                </w:rPr>
+                <m:t>10000</m:t>
+              </m:r>
+            </m:den>
+          </m:f>
+          <m:r>
+            <w:rPr>
+              <w:rFonts w:ascii="Cambria Math" w:eastAsiaTheme="minorEastAsia" w:hAnsi="Cambria Math"/>
+            </w:rPr>
+            <m:t>×</m:t>
+          </m:r>
+          <m:f>
+            <m:fPr>
+              <m:ctrlPr>
+                <w:rPr>
+                  <w:rFonts w:ascii="Cambria Math" w:eastAsiaTheme="minorEastAsia" w:hAnsi="Cambria Math"/>
+                  <w:i/>
+                </w:rPr>
+              </m:ctrlPr>
+            </m:fPr>
+            <m:num>
+              <m:r>
+                <w:rPr>
+                  <w:rFonts w:ascii="Cambria Math" w:eastAsiaTheme="minorEastAsia" w:hAnsi="Cambria Math"/>
+                </w:rPr>
+                <m:t>9995</m:t>
+              </m:r>
+            </m:num>
+            <m:den>
+              <m:r>
+                <w:rPr>
+                  <w:rFonts w:ascii="Cambria Math" w:eastAsiaTheme="minorEastAsia" w:hAnsi="Cambria Math"/>
+                </w:rPr>
+                <m:t>10000</m:t>
+              </m:r>
+            </m:den>
+          </m:f>
+        </m:oMath>
+      </m:oMathPara>
+    </w:p>
+    <w:p>
+      <w:pPr>
+        <w:pStyle w:val="ListParagraph"/>
+        <w:ind w:left="1440"/>
+        <w:rPr>
+          <w:rFonts w:eastAsiaTheme="minorEastAsia"/>
+        </w:rPr>
+      </w:pPr>
+      <m:oMathPara>
+        <m:oMath>
+          <m:nary>
+            <m:naryPr>
+              <m:chr m:val="∏"/>
+              <m:ctrlPr>
+                <w:rPr>
+                  <w:rFonts w:ascii="Cambria Math" w:eastAsiaTheme="minorEastAsia" w:hAnsi="Cambria Math"/>
+                  <w:i/>
+                </w:rPr>
+              </m:ctrlPr>
+            </m:naryPr>
+            <m:sub>
+              <m:r>
+                <w:rPr>
+                  <w:rFonts w:ascii="Cambria Math" w:eastAsiaTheme="minorEastAsia" w:hAnsi="Cambria Math"/>
+                </w:rPr>
+                <m:t>i=1</m:t>
+              </m:r>
+            </m:sub>
+            <m:sup>
+              <m:r>
+                <w:rPr>
+                  <w:rFonts w:ascii="Cambria Math" w:eastAsiaTheme="minorEastAsia" w:hAnsi="Cambria Math"/>
+                </w:rPr>
+                <m:t>d</m:t>
+              </m:r>
+            </m:sup>
+            <m:e>
+              <m:r>
+                <w:rPr>
+                  <w:rFonts w:ascii="Cambria Math" w:eastAsiaTheme="minorEastAsia" w:hAnsi="Cambria Math"/>
+                </w:rPr>
+                <m:t>P</m:t>
+              </m:r>
+              <m:d>
+                <m:dPr>
+                  <m:ctrlPr>
+                    <w:rPr>
+                      <w:rFonts w:ascii="Cambria Math" w:eastAsiaTheme="minorEastAsia" w:hAnsi="Cambria Math"/>
+                      <w:i/>
+                    </w:rPr>
+                  </m:ctrlPr>
+                </m:dPr>
+                <m:e>
+                  <m:sSub>
+                    <m:sSubPr>
+                      <m:ctrlPr>
+                        <w:rPr>
+                          <w:rFonts w:ascii="Cambria Math" w:eastAsiaTheme="minorEastAsia" w:hAnsi="Cambria Math"/>
+                          <w:i/>
+                        </w:rPr>
+                      </m:ctrlPr>
+                    </m:sSubPr>
+                    <m:e>
+                      <m:r>
+                        <w:rPr>
+                          <w:rFonts w:ascii="Cambria Math" w:eastAsiaTheme="minorEastAsia" w:hAnsi="Cambria Math"/>
+                        </w:rPr>
+                        <m:t>x</m:t>
+                      </m:r>
+                    </m:e>
+                    <m:sub>
+                      <m:r>
+                        <w:rPr>
+                          <w:rFonts w:ascii="Cambria Math" w:eastAsiaTheme="minorEastAsia" w:hAnsi="Cambria Math"/>
+                        </w:rPr>
+                        <m:t>i</m:t>
+                      </m:r>
+                    </m:sub>
+                  </m:sSub>
+                </m:e>
+                <m:e>
+                  <m:r>
+                    <w:rPr>
+                      <w:rFonts w:ascii="Cambria Math" w:eastAsiaTheme="minorEastAsia" w:hAnsi="Cambria Math"/>
+                    </w:rPr>
+                    <m:t>negative</m:t>
+                  </m:r>
+                </m:e>
+              </m:d>
+            </m:e>
+          </m:nary>
+          <m:r>
+            <w:rPr>
+              <w:rFonts w:ascii="Cambria Math" w:eastAsiaTheme="minorEastAsia" w:hAnsi="Cambria Math"/>
+            </w:rPr>
+            <m:t>=</m:t>
+          </m:r>
+          <m:f>
+            <m:fPr>
+              <m:ctrlPr>
+                <w:rPr>
+                  <w:rFonts w:ascii="Cambria Math" w:eastAsiaTheme="minorEastAsia" w:hAnsi="Cambria Math"/>
+                  <w:i/>
+                </w:rPr>
+              </m:ctrlPr>
+            </m:fPr>
+            <m:num>
+              <m:r>
+                <w:rPr>
+                  <w:rFonts w:ascii="Cambria Math" w:eastAsiaTheme="minorEastAsia" w:hAnsi="Cambria Math"/>
+                </w:rPr>
+                <m:t>9950</m:t>
+              </m:r>
+            </m:num>
+            <m:den>
+              <m:r>
+                <w:rPr>
+                  <w:rFonts w:ascii="Cambria Math" w:eastAsiaTheme="minorEastAsia" w:hAnsi="Cambria Math"/>
+                </w:rPr>
+                <m:t>10000</m:t>
+              </m:r>
+            </m:den>
+          </m:f>
+          <m:r>
+            <w:rPr>
+              <w:rFonts w:ascii="Cambria Math" w:eastAsiaTheme="minorEastAsia" w:hAnsi="Cambria Math"/>
+            </w:rPr>
+            <m:t>×</m:t>
+          </m:r>
+          <m:f>
+            <m:fPr>
+              <m:ctrlPr>
+                <w:rPr>
+                  <w:rFonts w:ascii="Cambria Math" w:eastAsiaTheme="minorEastAsia" w:hAnsi="Cambria Math"/>
+                  <w:i/>
+                </w:rPr>
+              </m:ctrlPr>
+            </m:fPr>
+            <m:num>
+              <m:r>
+                <w:rPr>
+                  <w:rFonts w:ascii="Cambria Math" w:eastAsiaTheme="minorEastAsia" w:hAnsi="Cambria Math"/>
+                </w:rPr>
+                <m:t>10000</m:t>
+              </m:r>
+            </m:num>
+            <m:den>
+              <m:r>
+                <w:rPr>
+                  <w:rFonts w:ascii="Cambria Math" w:eastAsiaTheme="minorEastAsia" w:hAnsi="Cambria Math"/>
+                </w:rPr>
+                <m:t>10000</m:t>
+              </m:r>
+            </m:den>
+          </m:f>
+          <m:r>
+            <w:rPr>
+              <w:rFonts w:ascii="Cambria Math" w:eastAsiaTheme="minorEastAsia" w:hAnsi="Cambria Math"/>
+            </w:rPr>
+            <m:t>×</m:t>
+          </m:r>
+          <m:f>
+            <m:fPr>
+              <m:ctrlPr>
+                <w:rPr>
+                  <w:rFonts w:ascii="Cambria Math" w:eastAsiaTheme="minorEastAsia" w:hAnsi="Cambria Math"/>
+                  <w:i/>
+                </w:rPr>
+              </m:ctrlPr>
+            </m:fPr>
+            <m:num>
+              <m:r>
+                <w:rPr>
+                  <w:rFonts w:ascii="Cambria Math" w:eastAsiaTheme="minorEastAsia" w:hAnsi="Cambria Math"/>
+                </w:rPr>
+                <m:t>0</m:t>
+              </m:r>
+            </m:num>
+            <m:den>
+              <m:r>
+                <w:rPr>
+                  <w:rFonts w:ascii="Cambria Math" w:eastAsiaTheme="minorEastAsia" w:hAnsi="Cambria Math"/>
+                </w:rPr>
+                <m:t>10000</m:t>
+              </m:r>
+            </m:den>
+          </m:f>
+          <m:r>
+            <w:rPr>
+              <w:rFonts w:ascii="Cambria Math" w:eastAsiaTheme="minorEastAsia" w:hAnsi="Cambria Math"/>
+            </w:rPr>
+            <m:t>×</m:t>
+          </m:r>
+          <m:f>
+            <m:fPr>
+              <m:ctrlPr>
+                <w:rPr>
+                  <w:rFonts w:ascii="Cambria Math" w:eastAsiaTheme="minorEastAsia" w:hAnsi="Cambria Math"/>
+                  <w:i/>
+                </w:rPr>
+              </m:ctrlPr>
+            </m:fPr>
+            <m:num>
+              <m:r>
+                <w:rPr>
+                  <w:rFonts w:ascii="Cambria Math" w:eastAsiaTheme="minorEastAsia" w:hAnsi="Cambria Math"/>
+                </w:rPr>
+                <m:t>1000</m:t>
+              </m:r>
+            </m:num>
+            <m:den>
+              <m:r>
+                <w:rPr>
+                  <w:rFonts w:ascii="Cambria Math" w:eastAsiaTheme="minorEastAsia" w:hAnsi="Cambria Math"/>
+                </w:rPr>
+                <m:t>10000</m:t>
+              </m:r>
+            </m:den>
+          </m:f>
+          <m:r>
+            <w:rPr>
+              <w:rFonts w:ascii="Cambria Math" w:eastAsiaTheme="minorEastAsia" w:hAnsi="Cambria Math"/>
+            </w:rPr>
+            <m:t>×</m:t>
+          </m:r>
+          <m:f>
+            <m:fPr>
+              <m:ctrlPr>
+                <w:rPr>
+                  <w:rFonts w:ascii="Cambria Math" w:eastAsiaTheme="minorEastAsia" w:hAnsi="Cambria Math"/>
+                  <w:i/>
+                </w:rPr>
+              </m:ctrlPr>
+            </m:fPr>
+            <m:num>
+              <m:r>
+                <w:rPr>
+                  <w:rFonts w:ascii="Cambria Math" w:eastAsiaTheme="minorEastAsia" w:hAnsi="Cambria Math"/>
+                </w:rPr>
+                <m:t>999</m:t>
+              </m:r>
+              <m:r>
+                <w:rPr>
+                  <w:rFonts w:ascii="Cambria Math" w:eastAsiaTheme="minorEastAsia" w:hAnsi="Cambria Math"/>
+                </w:rPr>
+                <m:t>0</m:t>
+              </m:r>
+            </m:num>
+            <m:den>
+              <m:r>
+                <w:rPr>
+                  <w:rFonts w:ascii="Cambria Math" w:eastAsiaTheme="minorEastAsia" w:hAnsi="Cambria Math"/>
+                </w:rPr>
+                <m:t>10000</m:t>
+              </m:r>
+            </m:den>
+          </m:f>
+          <m:r>
+            <w:rPr>
+              <w:rFonts w:ascii="Cambria Math" w:eastAsiaTheme="minorEastAsia" w:hAnsi="Cambria Math"/>
+            </w:rPr>
+            <m:t>=0</m:t>
+          </m:r>
+        </m:oMath>
+      </m:oMathPara>
+    </w:p>
+    <w:p>
+      <w:pPr>
+        <w:pStyle w:val="ListParagraph"/>
+        <w:ind w:left="1440"/>
+        <w:rPr>
+          <w:rFonts w:eastAsiaTheme="minorEastAsia"/>
+        </w:rPr>
+      </w:pPr>
+      <w:r>
+        <w:rPr>
+          <w:rFonts w:eastAsiaTheme="minorEastAsia"/>
+        </w:rPr>
+        <w:t>With smoothing:</w:t>
+      </w:r>
+    </w:p>
+    <w:p>
+      <w:pPr>
+        <w:pStyle w:val="ListParagraph"/>
+        <w:ind w:left="1440"/>
+        <w:rPr>
+          <w:rFonts w:eastAsiaTheme="minorEastAsia"/>
+        </w:rPr>
+      </w:pPr>
+      <m:oMathPara>
+        <m:oMath>
+          <m:nary>
+            <m:naryPr>
+              <m:chr m:val="∏"/>
+              <m:ctrlPr>
+                <w:rPr>
+                  <w:rFonts w:ascii="Cambria Math" w:eastAsiaTheme="minorEastAsia" w:hAnsi="Cambria Math"/>
+                  <w:i/>
+                </w:rPr>
+              </m:ctrlPr>
+            </m:naryPr>
+            <m:sub>
+              <m:r>
+                <w:rPr>
+                  <w:rFonts w:ascii="Cambria Math" w:eastAsiaTheme="minorEastAsia" w:hAnsi="Cambria Math"/>
+                </w:rPr>
+                <m:t>i=1</m:t>
+              </m:r>
+            </m:sub>
+            <m:sup>
+              <m:r>
+                <w:rPr>
+                  <w:rFonts w:ascii="Cambria Math" w:eastAsiaTheme="minorEastAsia" w:hAnsi="Cambria Math"/>
+                </w:rPr>
+                <m:t>d</m:t>
+              </m:r>
+            </m:sup>
+            <m:e>
+              <m:r>
+                <w:rPr>
+                  <w:rFonts w:ascii="Cambria Math" w:eastAsiaTheme="minorEastAsia" w:hAnsi="Cambria Math"/>
+                </w:rPr>
+                <m:t>P</m:t>
+              </m:r>
+              <m:d>
+                <m:dPr>
+                  <m:ctrlPr>
+                    <w:rPr>
+                      <w:rFonts w:ascii="Cambria Math" w:eastAsiaTheme="minorEastAsia" w:hAnsi="Cambria Math"/>
+                      <w:i/>
+                    </w:rPr>
+                  </m:ctrlPr>
+                </m:dPr>
+                <m:e>
+                  <m:sSub>
+                    <m:sSubPr>
+                      <m:ctrlPr>
+                        <w:rPr>
+                          <w:rFonts w:ascii="Cambria Math" w:eastAsiaTheme="minorEastAsia" w:hAnsi="Cambria Math"/>
+                          <w:i/>
+                        </w:rPr>
+                      </m:ctrlPr>
+                    </m:sSubPr>
+                    <m:e>
+                      <m:r>
+                        <w:rPr>
+                          <w:rFonts w:ascii="Cambria Math" w:eastAsiaTheme="minorEastAsia" w:hAnsi="Cambria Math"/>
+                        </w:rPr>
+                        <m:t>x</m:t>
+                      </m:r>
+                    </m:e>
+                    <m:sub>
+                      <m:r>
+                        <w:rPr>
+                          <w:rFonts w:ascii="Cambria Math" w:eastAsiaTheme="minorEastAsia" w:hAnsi="Cambria Math"/>
+                        </w:rPr>
+                        <m:t>i</m:t>
+                      </m:r>
+                    </m:sub>
+                  </m:sSub>
+                </m:e>
+                <m:e>
+                  <m:r>
+                    <w:rPr>
+                      <w:rFonts w:ascii="Cambria Math" w:eastAsiaTheme="minorEastAsia" w:hAnsi="Cambria Math"/>
+                    </w:rPr>
+                    <m:t>positive</m:t>
+                  </m:r>
+                </m:e>
+              </m:d>
+            </m:e>
+          </m:nary>
+          <m:r>
+            <w:rPr>
+              <w:rFonts w:ascii="Cambria Math" w:eastAsiaTheme="minorEastAsia" w:hAnsi="Cambria Math"/>
+            </w:rPr>
+            <m:t>=</m:t>
+          </m:r>
+          <m:f>
+            <m:fPr>
+              <m:ctrlPr>
+                <w:rPr>
+                  <w:rFonts w:ascii="Cambria Math" w:eastAsiaTheme="minorEastAsia" w:hAnsi="Cambria Math"/>
+                  <w:i/>
+                </w:rPr>
+              </m:ctrlPr>
+            </m:fPr>
+            <m:num>
+              <m:r>
+                <w:rPr>
+                  <w:rFonts w:ascii="Cambria Math" w:eastAsiaTheme="minorEastAsia" w:hAnsi="Cambria Math"/>
+                </w:rPr>
+                <m:t>9000</m:t>
+              </m:r>
+              <m:r>
+                <w:rPr>
+                  <w:rFonts w:ascii="Cambria Math" w:eastAsiaTheme="minorEastAsia" w:hAnsi="Cambria Math"/>
+                </w:rPr>
+                <m:t>+1</m:t>
+              </m:r>
+            </m:num>
+            <m:den>
+              <m:r>
+                <w:rPr>
+                  <w:rFonts w:ascii="Cambria Math" w:eastAsiaTheme="minorEastAsia" w:hAnsi="Cambria Math"/>
+                </w:rPr>
+                <m:t>10000</m:t>
+              </m:r>
+              <m:r>
+                <w:rPr>
+                  <w:rFonts w:ascii="Cambria Math" w:eastAsiaTheme="minorEastAsia" w:hAnsi="Cambria Math"/>
+                </w:rPr>
+                <m:t>+2</m:t>
+              </m:r>
+            </m:den>
+          </m:f>
+          <m:r>
+            <w:rPr>
+              <w:rFonts w:ascii="Cambria Math" w:eastAsiaTheme="minorEastAsia" w:hAnsi="Cambria Math"/>
+            </w:rPr>
+            <m:t>×</m:t>
+          </m:r>
+          <m:f>
+            <m:fPr>
+              <m:ctrlPr>
+                <w:rPr>
+                  <w:rFonts w:ascii="Cambria Math" w:eastAsiaTheme="minorEastAsia" w:hAnsi="Cambria Math"/>
+                  <w:i/>
+                </w:rPr>
+              </m:ctrlPr>
+            </m:fPr>
+            <m:num>
+              <m:r>
+                <w:rPr>
+                  <w:rFonts w:ascii="Cambria Math" w:eastAsiaTheme="minorEastAsia" w:hAnsi="Cambria Math"/>
+                </w:rPr>
+                <m:t>9985</m:t>
+              </m:r>
+              <m:r>
+                <w:rPr>
+                  <w:rFonts w:ascii="Cambria Math" w:eastAsiaTheme="minorEastAsia" w:hAnsi="Cambria Math"/>
+                </w:rPr>
+                <m:t>+1</m:t>
+              </m:r>
+            </m:num>
+            <m:den>
+              <m:r>
+                <w:rPr>
+                  <w:rFonts w:ascii="Cambria Math" w:eastAsiaTheme="minorEastAsia" w:hAnsi="Cambria Math"/>
+                </w:rPr>
+                <m:t>10000</m:t>
+              </m:r>
+              <m:r>
+                <w:rPr>
+                  <w:rFonts w:ascii="Cambria Math" w:eastAsiaTheme="minorEastAsia" w:hAnsi="Cambria Math"/>
+                </w:rPr>
+                <m:t>+2</m:t>
+              </m:r>
+            </m:den>
+          </m:f>
+          <m:r>
+            <w:rPr>
+              <w:rFonts w:ascii="Cambria Math" w:eastAsiaTheme="minorEastAsia" w:hAnsi="Cambria Math"/>
+            </w:rPr>
+            <m:t>×</m:t>
+          </m:r>
+          <m:f>
+            <m:fPr>
+              <m:ctrlPr>
+                <w:rPr>
+                  <w:rFonts w:ascii="Cambria Math" w:eastAsiaTheme="minorEastAsia" w:hAnsi="Cambria Math"/>
+                  <w:i/>
+                </w:rPr>
+              </m:ctrlPr>
+            </m:fPr>
+            <m:num>
+              <m:r>
+                <w:rPr>
+                  <w:rFonts w:ascii="Cambria Math" w:eastAsiaTheme="minorEastAsia" w:hAnsi="Cambria Math"/>
+                </w:rPr>
+                <m:t>10</m:t>
+              </m:r>
+              <m:r>
+                <w:rPr>
+                  <w:rFonts w:ascii="Cambria Math" w:eastAsiaTheme="minorEastAsia" w:hAnsi="Cambria Math"/>
+                </w:rPr>
+                <m:t>+1</m:t>
+              </m:r>
+            </m:num>
+            <m:den>
+              <m:r>
+                <w:rPr>
+                  <w:rFonts w:ascii="Cambria Math" w:eastAsiaTheme="minorEastAsia" w:hAnsi="Cambria Math"/>
+                </w:rPr>
+                <m:t>10000</m:t>
+              </m:r>
+              <m:r>
+                <w:rPr>
+                  <w:rFonts w:ascii="Cambria Math" w:eastAsiaTheme="minorEastAsia" w:hAnsi="Cambria Math"/>
+                </w:rPr>
+                <m:t>+2</m:t>
+              </m:r>
+            </m:den>
+          </m:f>
+          <m:r>
+            <w:rPr>
+              <w:rFonts w:ascii="Cambria Math" w:eastAsiaTheme="minorEastAsia" w:hAnsi="Cambria Math"/>
+            </w:rPr>
+            <m:t>×</m:t>
+          </m:r>
+          <m:f>
+            <m:fPr>
+              <m:ctrlPr>
+                <w:rPr>
+                  <w:rFonts w:ascii="Cambria Math" w:eastAsiaTheme="minorEastAsia" w:hAnsi="Cambria Math"/>
+                  <w:i/>
+                </w:rPr>
+              </m:ctrlPr>
+            </m:fPr>
+            <m:num>
+              <m:r>
+                <w:rPr>
+                  <w:rFonts w:ascii="Cambria Math" w:eastAsiaTheme="minorEastAsia" w:hAnsi="Cambria Math"/>
+                </w:rPr>
+                <m:t>5</m:t>
+              </m:r>
+              <m:r>
+                <w:rPr>
+                  <w:rFonts w:ascii="Cambria Math" w:eastAsiaTheme="minorEastAsia" w:hAnsi="Cambria Math"/>
+                </w:rPr>
+                <m:t>+1</m:t>
+              </m:r>
+            </m:num>
+            <m:den>
+              <m:r>
+                <w:rPr>
+                  <w:rFonts w:ascii="Cambria Math" w:eastAsiaTheme="minorEastAsia" w:hAnsi="Cambria Math"/>
+                </w:rPr>
+                <m:t>10000</m:t>
+              </m:r>
+              <m:r>
+                <w:rPr>
+                  <w:rFonts w:ascii="Cambria Math" w:eastAsiaTheme="minorEastAsia" w:hAnsi="Cambria Math"/>
+                </w:rPr>
+                <m:t>+2</m:t>
+              </m:r>
+            </m:den>
+          </m:f>
+          <m:r>
+            <w:rPr>
+              <w:rFonts w:ascii="Cambria Math" w:eastAsiaTheme="minorEastAsia" w:hAnsi="Cambria Math"/>
+            </w:rPr>
+            <m:t>×</m:t>
+          </m:r>
+          <m:f>
+            <m:fPr>
+              <m:ctrlPr>
+                <w:rPr>
+                  <w:rFonts w:ascii="Cambria Math" w:eastAsiaTheme="minorEastAsia" w:hAnsi="Cambria Math"/>
+                  <w:i/>
+                </w:rPr>
+              </m:ctrlPr>
+            </m:fPr>
+            <m:num>
+              <m:r>
+                <w:rPr>
+                  <w:rFonts w:ascii="Cambria Math" w:eastAsiaTheme="minorEastAsia" w:hAnsi="Cambria Math"/>
+                </w:rPr>
+                <m:t>9995</m:t>
+              </m:r>
+              <m:r>
+                <w:rPr>
+                  <w:rFonts w:ascii="Cambria Math" w:eastAsiaTheme="minorEastAsia" w:hAnsi="Cambria Math"/>
+                </w:rPr>
+                <m:t>+1</m:t>
+              </m:r>
+            </m:num>
+            <m:den>
+              <m:r>
+                <w:rPr>
+                  <w:rFonts w:ascii="Cambria Math" w:eastAsiaTheme="minorEastAsia" w:hAnsi="Cambria Math"/>
+                </w:rPr>
+                <m:t>10000</m:t>
+              </m:r>
+              <m:r>
+                <w:rPr>
+                  <w:rFonts w:ascii="Cambria Math" w:eastAsiaTheme="minorEastAsia" w:hAnsi="Cambria Math"/>
+                </w:rPr>
+                <m:t>+2</m:t>
+              </m:r>
+            </m:den>
+          </m:f>
+          <m:r>
+            <w:rPr>
+              <w:rFonts w:ascii="Cambria Math" w:eastAsiaTheme="minorEastAsia" w:hAnsi="Cambria Math"/>
+            </w:rPr>
+            <m:t>=5.92×</m:t>
+          </m:r>
+          <m:sSup>
+            <m:sSupPr>
+              <m:ctrlPr>
+                <w:rPr>
+                  <w:rFonts w:ascii="Cambria Math" w:eastAsiaTheme="minorEastAsia" w:hAnsi="Cambria Math"/>
+                  <w:i/>
+                </w:rPr>
+              </m:ctrlPr>
+            </m:sSupPr>
+            <m:e>
+              <m:r>
+                <w:rPr>
+                  <w:rFonts w:ascii="Cambria Math" w:eastAsiaTheme="minorEastAsia" w:hAnsi="Cambria Math"/>
+                </w:rPr>
+                <m:t>10</m:t>
+              </m:r>
+            </m:e>
+            <m:sup>
+              <m:r>
+                <w:rPr>
+                  <w:rFonts w:ascii="Cambria Math" w:eastAsiaTheme="minorEastAsia" w:hAnsi="Cambria Math"/>
+                </w:rPr>
+                <m:t>-7</m:t>
+              </m:r>
+            </m:sup>
+          </m:sSup>
+        </m:oMath>
+      </m:oMathPara>
+    </w:p>
+    <w:p>
+      <w:pPr>
+        <w:pStyle w:val="ListParagraph"/>
+        <w:ind w:left="1440"/>
+        <w:rPr>
+          <w:rFonts w:eastAsiaTheme="minorEastAsia"/>
+        </w:rPr>
+      </w:pPr>
+      <m:oMathPara>
+        <m:oMath>
+          <m:nary>
+            <m:naryPr>
+              <m:chr m:val="∏"/>
+              <m:ctrlPr>
+                <w:rPr>
+                  <w:rFonts w:ascii="Cambria Math" w:eastAsiaTheme="minorEastAsia" w:hAnsi="Cambria Math"/>
+                  <w:i/>
+                </w:rPr>
+              </m:ctrlPr>
+            </m:naryPr>
+            <m:sub>
+              <m:r>
+                <w:rPr>
+                  <w:rFonts w:ascii="Cambria Math" w:eastAsiaTheme="minorEastAsia" w:hAnsi="Cambria Math"/>
+                </w:rPr>
+                <m:t>i=1</m:t>
+              </m:r>
+            </m:sub>
+            <m:sup>
+              <m:r>
+                <w:rPr>
+                  <w:rFonts w:ascii="Cambria Math" w:eastAsiaTheme="minorEastAsia" w:hAnsi="Cambria Math"/>
+                </w:rPr>
+                <m:t>d</m:t>
+              </m:r>
+            </m:sup>
+            <m:e>
+              <m:r>
+                <w:rPr>
+                  <w:rFonts w:ascii="Cambria Math" w:eastAsiaTheme="minorEastAsia" w:hAnsi="Cambria Math"/>
+                </w:rPr>
+                <m:t>P</m:t>
+              </m:r>
+              <m:d>
+                <m:dPr>
+                  <m:ctrlPr>
+                    <w:rPr>
+                      <w:rFonts w:ascii="Cambria Math" w:eastAsiaTheme="minorEastAsia" w:hAnsi="Cambria Math"/>
+                      <w:i/>
+                    </w:rPr>
+                  </m:ctrlPr>
+                </m:dPr>
+                <m:e>
+                  <m:sSub>
+                    <m:sSubPr>
+                      <m:ctrlPr>
+                        <w:rPr>
+                          <w:rFonts w:ascii="Cambria Math" w:eastAsiaTheme="minorEastAsia" w:hAnsi="Cambria Math"/>
+                          <w:i/>
+                        </w:rPr>
+                      </m:ctrlPr>
+                    </m:sSubPr>
+                    <m:e>
+                      <m:r>
+                        <w:rPr>
+                          <w:rFonts w:ascii="Cambria Math" w:eastAsiaTheme="minorEastAsia" w:hAnsi="Cambria Math"/>
+                        </w:rPr>
+                        <m:t>x</m:t>
+                      </m:r>
+                    </m:e>
+                    <m:sub>
+                      <m:r>
+                        <w:rPr>
+                          <w:rFonts w:ascii="Cambria Math" w:eastAsiaTheme="minorEastAsia" w:hAnsi="Cambria Math"/>
+                        </w:rPr>
+                        <m:t>i</m:t>
+                      </m:r>
+                    </m:sub>
+                  </m:sSub>
+                </m:e>
+                <m:e>
+                  <m:r>
+                    <w:rPr>
+                      <w:rFonts w:ascii="Cambria Math" w:eastAsiaTheme="minorEastAsia" w:hAnsi="Cambria Math"/>
+                    </w:rPr>
+                    <m:t>negative</m:t>
+                  </m:r>
+                </m:e>
+              </m:d>
+            </m:e>
+          </m:nary>
+          <m:r>
+            <w:rPr>
+              <w:rFonts w:ascii="Cambria Math" w:eastAsiaTheme="minorEastAsia" w:hAnsi="Cambria Math"/>
+            </w:rPr>
+            <m:t>=</m:t>
+          </m:r>
+          <m:f>
+            <m:fPr>
+              <m:ctrlPr>
+                <w:rPr>
+                  <w:rFonts w:ascii="Cambria Math" w:eastAsiaTheme="minorEastAsia" w:hAnsi="Cambria Math"/>
+                  <w:i/>
+                </w:rPr>
+              </m:ctrlPr>
+            </m:fPr>
+            <m:num>
+              <m:r>
+                <w:rPr>
+                  <w:rFonts w:ascii="Cambria Math" w:eastAsiaTheme="minorEastAsia" w:hAnsi="Cambria Math"/>
+                </w:rPr>
+                <m:t>9950</m:t>
+              </m:r>
+              <m:r>
+                <w:rPr>
+                  <w:rFonts w:ascii="Cambria Math" w:eastAsiaTheme="minorEastAsia" w:hAnsi="Cambria Math"/>
+                </w:rPr>
+                <m:t>+1</m:t>
+              </m:r>
+            </m:num>
+            <m:den>
+              <m:r>
+                <w:rPr>
+                  <w:rFonts w:ascii="Cambria Math" w:eastAsiaTheme="minorEastAsia" w:hAnsi="Cambria Math"/>
+                </w:rPr>
+                <m:t>10000</m:t>
+              </m:r>
+              <m:r>
+                <w:rPr>
+                  <w:rFonts w:ascii="Cambria Math" w:eastAsiaTheme="minorEastAsia" w:hAnsi="Cambria Math"/>
+                </w:rPr>
+                <m:t>+2</m:t>
+              </m:r>
+            </m:den>
+          </m:f>
+          <m:r>
+            <w:rPr>
+              <w:rFonts w:ascii="Cambria Math" w:eastAsiaTheme="minorEastAsia" w:hAnsi="Cambria Math"/>
+            </w:rPr>
+            <m:t>×</m:t>
+          </m:r>
+          <m:f>
+            <m:fPr>
+              <m:ctrlPr>
+                <w:rPr>
+                  <w:rFonts w:ascii="Cambria Math" w:eastAsiaTheme="minorEastAsia" w:hAnsi="Cambria Math"/>
+                  <w:i/>
+                </w:rPr>
+              </m:ctrlPr>
+            </m:fPr>
+            <m:num>
+              <m:r>
+                <w:rPr>
+                  <w:rFonts w:ascii="Cambria Math" w:eastAsiaTheme="minorEastAsia" w:hAnsi="Cambria Math"/>
+                </w:rPr>
+                <m:t>10000</m:t>
+              </m:r>
+              <m:r>
+                <w:rPr>
+                  <w:rFonts w:ascii="Cambria Math" w:eastAsiaTheme="minorEastAsia" w:hAnsi="Cambria Math"/>
+                </w:rPr>
+                <m:t>+1</m:t>
+              </m:r>
+            </m:num>
+            <m:den>
+              <m:r>
+                <w:rPr>
+                  <w:rFonts w:ascii="Cambria Math" w:eastAsiaTheme="minorEastAsia" w:hAnsi="Cambria Math"/>
+                </w:rPr>
+                <m:t>10000</m:t>
+              </m:r>
+              <m:r>
+                <w:rPr>
+                  <w:rFonts w:ascii="Cambria Math" w:eastAsiaTheme="minorEastAsia" w:hAnsi="Cambria Math"/>
+                </w:rPr>
+                <m:t>+2</m:t>
+              </m:r>
+            </m:den>
+          </m:f>
+          <m:r>
+            <w:rPr>
+              <w:rFonts w:ascii="Cambria Math" w:eastAsiaTheme="minorEastAsia" w:hAnsi="Cambria Math"/>
+            </w:rPr>
+            <m:t>×</m:t>
+          </m:r>
+          <m:f>
+            <m:fPr>
+              <m:ctrlPr>
+                <w:rPr>
+                  <w:rFonts w:ascii="Cambria Math" w:eastAsiaTheme="minorEastAsia" w:hAnsi="Cambria Math"/>
+                  <w:i/>
+                </w:rPr>
+              </m:ctrlPr>
+            </m:fPr>
+            <m:num>
+              <m:r>
+                <w:rPr>
+                  <w:rFonts w:ascii="Cambria Math" w:eastAsiaTheme="minorEastAsia" w:hAnsi="Cambria Math"/>
+                </w:rPr>
+                <m:t>0</m:t>
+              </m:r>
+              <m:r>
+                <w:rPr>
+                  <w:rFonts w:ascii="Cambria Math" w:eastAsiaTheme="minorEastAsia" w:hAnsi="Cambria Math"/>
+                </w:rPr>
+                <m:t>+1</m:t>
+              </m:r>
+            </m:num>
+            <m:den>
+              <m:r>
+                <w:rPr>
+                  <w:rFonts w:ascii="Cambria Math" w:eastAsiaTheme="minorEastAsia" w:hAnsi="Cambria Math"/>
+                </w:rPr>
+                <m:t>10000</m:t>
+              </m:r>
+              <m:r>
+                <w:rPr>
+                  <w:rFonts w:ascii="Cambria Math" w:eastAsiaTheme="minorEastAsia" w:hAnsi="Cambria Math"/>
+                </w:rPr>
+                <m:t>+2</m:t>
+              </m:r>
+            </m:den>
+          </m:f>
+          <m:r>
+            <w:rPr>
+              <w:rFonts w:ascii="Cambria Math" w:eastAsiaTheme="minorEastAsia" w:hAnsi="Cambria Math"/>
+            </w:rPr>
+            <m:t>×</m:t>
+          </m:r>
+          <m:f>
+            <m:fPr>
+              <m:ctrlPr>
+                <w:rPr>
+                  <w:rFonts w:ascii="Cambria Math" w:eastAsiaTheme="minorEastAsia" w:hAnsi="Cambria Math"/>
+                  <w:i/>
+                </w:rPr>
+              </m:ctrlPr>
+            </m:fPr>
+            <m:num>
+              <m:r>
+                <w:rPr>
+                  <w:rFonts w:ascii="Cambria Math" w:eastAsiaTheme="minorEastAsia" w:hAnsi="Cambria Math"/>
+                </w:rPr>
+                <m:t>1000</m:t>
+              </m:r>
+              <m:r>
+                <w:rPr>
+                  <w:rFonts w:ascii="Cambria Math" w:eastAsiaTheme="minorEastAsia" w:hAnsi="Cambria Math"/>
+                </w:rPr>
+                <m:t>+1</m:t>
+              </m:r>
+            </m:num>
+            <m:den>
+              <m:r>
+                <w:rPr>
+                  <w:rFonts w:ascii="Cambria Math" w:eastAsiaTheme="minorEastAsia" w:hAnsi="Cambria Math"/>
+                </w:rPr>
+                <m:t>10000</m:t>
+              </m:r>
+              <m:r>
+                <w:rPr>
+                  <w:rFonts w:ascii="Cambria Math" w:eastAsiaTheme="minorEastAsia" w:hAnsi="Cambria Math"/>
+                </w:rPr>
+                <m:t>+2</m:t>
+              </m:r>
+            </m:den>
+          </m:f>
+          <m:r>
+            <w:rPr>
+              <w:rFonts w:ascii="Cambria Math" w:eastAsiaTheme="minorEastAsia" w:hAnsi="Cambria Math"/>
+            </w:rPr>
+            <m:t>×</m:t>
+          </m:r>
+          <m:f>
+            <m:fPr>
+              <m:ctrlPr>
+                <w:rPr>
+                  <w:rFonts w:ascii="Cambria Math" w:eastAsiaTheme="minorEastAsia" w:hAnsi="Cambria Math"/>
+                  <w:i/>
+                </w:rPr>
+              </m:ctrlPr>
+            </m:fPr>
+            <m:num>
+              <m:r>
+                <w:rPr>
+                  <w:rFonts w:ascii="Cambria Math" w:eastAsiaTheme="minorEastAsia" w:hAnsi="Cambria Math"/>
+                </w:rPr>
+                <m:t>9990</m:t>
+              </m:r>
+              <m:r>
+                <w:rPr>
+                  <w:rFonts w:ascii="Cambria Math" w:eastAsiaTheme="minorEastAsia" w:hAnsi="Cambria Math"/>
+                </w:rPr>
+                <m:t>+1</m:t>
+              </m:r>
+            </m:num>
+            <m:den>
+              <m:r>
+                <w:rPr>
+                  <w:rFonts w:ascii="Cambria Math" w:eastAsiaTheme="minorEastAsia" w:hAnsi="Cambria Math"/>
+                </w:rPr>
+                <m:t>10000</m:t>
+              </m:r>
+              <m:r>
+                <w:rPr>
+                  <w:rFonts w:ascii="Cambria Math" w:eastAsiaTheme="minorEastAsia" w:hAnsi="Cambria Math"/>
+                </w:rPr>
+                <m:t>+2</m:t>
+              </m:r>
+            </m:den>
+          </m:f>
+          <m:r>
+            <w:rPr>
+              <w:rFonts w:ascii="Cambria Math" w:eastAsiaTheme="minorEastAsia" w:hAnsi="Cambria Math"/>
+            </w:rPr>
+            <m:t>=</m:t>
+          </m:r>
+          <m:r>
+            <w:rPr>
+              <w:rFonts w:ascii="Cambria Math" w:eastAsiaTheme="minorEastAsia" w:hAnsi="Cambria Math"/>
+            </w:rPr>
+            <m:t>9.94×</m:t>
+          </m:r>
+          <m:sSup>
+            <m:sSupPr>
+              <m:ctrlPr>
+                <w:rPr>
+                  <w:rFonts w:ascii="Cambria Math" w:eastAsiaTheme="minorEastAsia" w:hAnsi="Cambria Math"/>
+                  <w:i/>
+                </w:rPr>
+              </m:ctrlPr>
+            </m:sSupPr>
+            <m:e>
+              <m:r>
+                <w:rPr>
+                  <w:rFonts w:ascii="Cambria Math" w:eastAsiaTheme="minorEastAsia" w:hAnsi="Cambria Math"/>
+                </w:rPr>
+                <m:t>10</m:t>
+              </m:r>
+            </m:e>
+            <m:sup>
+              <m:r>
+                <w:rPr>
+                  <w:rFonts w:ascii="Cambria Math" w:eastAsiaTheme="minorEastAsia" w:hAnsi="Cambria Math"/>
+                </w:rPr>
+                <m:t>-6</m:t>
+              </m:r>
+            </m:sup>
+          </m:sSup>
+        </m:oMath>
+      </m:oMathPara>
+    </w:p>
+    <w:p>
+      <w:pPr>
+        <w:pStyle w:val="ListParagraph"/>
+        <w:numPr>
+          <w:ilvl w:val="1"/>
+          <w:numId w:val="1"/>
+        </w:numPr>
+        <w:rPr>
+          <w:rFonts w:eastAsiaTheme="minorEastAsia"/>
+        </w:rPr>
+      </w:pPr>
+      <w:r>
+        <w:rPr>
+          <w:rFonts w:eastAsiaTheme="minorEastAsia"/>
+        </w:rPr>
+        <w:t xml:space="preserve">Pros: </w:t>
+      </w:r>
+      <w:r>
+        <w:rPr>
+          <w:rFonts w:eastAsiaTheme="minorEastAsia"/>
+        </w:rPr>
+        <w:t>generally, individual words can be indicative of sentiment.</w:t>
+      </w:r>
+      <w:r>
+        <w:rPr>
+          <w:rFonts w:eastAsiaTheme="minorEastAsia"/>
+        </w:rPr>
+        <w:t xml:space="preserve"> </w:t>
+      </w:r>
+      <w:r>
+        <w:rPr>
+          <w:rFonts w:eastAsiaTheme="minorEastAsia"/>
+        </w:rPr>
+        <w:t>Efficient (linear time and space).</w:t>
+      </w:r>
+    </w:p>
+    <w:p>
+      <w:pPr>
+        <w:pStyle w:val="ListParagraph"/>
+        <w:ind w:left="1440"/>
+        <w:rPr>
+          <w:rFonts w:eastAsiaTheme="minorEastAsia"/>
+        </w:rPr>
+      </w:pPr>
+      <w:r>
+        <w:rPr>
+          <w:rFonts w:eastAsiaTheme="minorEastAsia"/>
+        </w:rPr>
+        <w:t>Cons:</w:t>
+      </w:r>
+      <w:r>
+        <w:rPr>
+          <w:rFonts w:eastAsiaTheme="minorEastAsia"/>
+        </w:rPr>
+        <w:t xml:space="preserve"> However, there can be negative reviews like “this movie was surprisingly bad, given its director was amazingly experienced.” Or positive reviews like “This movie was terribly good.”</w:t>
+      </w:r>
+      <w:r>
+        <w:rPr>
+          <w:rFonts w:eastAsiaTheme="minorEastAsia"/>
+        </w:rPr>
+        <w:t xml:space="preserve"> </w:t>
+      </w:r>
+      <w:r>
+        <w:rPr>
+          <w:rFonts w:eastAsiaTheme="minorEastAsia"/>
+        </w:rPr>
+        <w:t>These almost oxymoronic sentences can throw off the Naïve Bayes classifier.</w:t>
+      </w:r>
+    </w:p>
+    <w:p>
+      <w:pPr>
+        <w:pStyle w:val="ListParagraph"/>
+        <w:numPr>
+          <w:ilvl w:val="1"/>
+          <w:numId w:val="1"/>
+        </w:numPr>
+        <w:rPr>
+          <w:rFonts w:eastAsiaTheme="minorEastAsia"/>
+        </w:rPr>
+      </w:pPr>
+      <w:r>
+        <w:rPr>
+          <w:rFonts w:eastAsiaTheme="minorEastAsia"/>
+        </w:rPr>
+        <w:t xml:space="preserve">We need to use logs because multiplying many things that are less than </w:t>
+      </w:r>
+      <m:oMath>
+        <m:r>
+          <w:rPr>
+            <w:rFonts w:ascii="Cambria Math" w:eastAsiaTheme="minorEastAsia" w:hAnsi="Cambria Math"/>
+          </w:rPr>
+          <m:t>1</m:t>
+        </m:r>
+      </m:oMath>
+      <w:r>
+        <w:rPr>
+          <w:rFonts w:eastAsiaTheme="minorEastAsia"/>
+        </w:rPr>
+        <w:t xml:space="preserve"> makes the result very very small, almost 0</w:t>
+      </w:r>
+      <w:r>
+        <w:rPr>
+          <w:rFonts w:eastAsiaTheme="minorEastAsia"/>
+        </w:rPr>
+        <w:t xml:space="preserve"> (underflow)</w:t>
+      </w:r>
+      <w:r>
+        <w:rPr>
+          <w:rFonts w:eastAsiaTheme="minorEastAsia"/>
+        </w:rPr>
+        <w:t>. Taking logs scales things up.</w:t>
+      </w:r>
+      <w:bookmarkStart w:id="0" w:name="_GoBack"/>
+      <w:bookmarkEnd w:id="0"/>
     </w:p>
     <w:p>
       <w:pPr>
@@ -13512,6 +15750,7 @@
           <w:rPr>
             <w:rFonts w:ascii="Cambria Math" w:eastAsiaTheme="minorEastAsia" w:hAnsi="Cambria Math"/>
           </w:rPr>
+          <w:lastRenderedPageBreak/>
           <m:t>¬</m:t>
         </m:r>
       </m:oMath>
@@ -13658,7 +15897,6 @@
         <w:rPr>
           <w:rFonts w:eastAsiaTheme="minorEastAsia"/>
         </w:rPr>
-        <w:lastRenderedPageBreak/>
         <w:t>HasChannel</w:t>
       </w:r>
       <w:proofErr w:type="spellEnd"/>
@@ -16841,8 +19079,6 @@
         </w:rPr>
         <w:t xml:space="preserve"> and it will become the same as part iv.</w:t>
       </w:r>
-      <w:bookmarkStart w:id="0" w:name="_GoBack"/>
-      <w:bookmarkEnd w:id="0"/>
     </w:p>
     <w:sectPr>
       <w:pgSz w:w="12240" w:h="15840"/>

</xml_diff>

<commit_message>
FINALLY DONE WITH THIS SHIT
</commit_message>
<xml_diff>
--- a/Test Prep/CS 4700 Final Review.docx
+++ b/Test Prep/CS 4700 Final Review.docx
@@ -1809,11 +1809,19 @@
           <w:rFonts w:eastAsiaTheme="minorEastAsia"/>
         </w:rPr>
       </w:pPr>
-      <w:r>
-        <w:rPr>
-          <w:rFonts w:eastAsiaTheme="minorEastAsia"/>
-        </w:rPr>
-        <w:t xml:space="preserve">So the numerator and thus the </w:t>
+      <w:proofErr w:type="gramStart"/>
+      <w:r>
+        <w:rPr>
+          <w:rFonts w:eastAsiaTheme="minorEastAsia"/>
+        </w:rPr>
+        <w:t>So</w:t>
+      </w:r>
+      <w:proofErr w:type="gramEnd"/>
+      <w:r>
+        <w:rPr>
+          <w:rFonts w:eastAsiaTheme="minorEastAsia"/>
+        </w:rPr>
+        <w:t xml:space="preserve"> the numerator and thus the </w:t>
       </w:r>
       <m:oMath>
         <m:r>
@@ -2805,7 +2813,21 @@
         <w:rPr>
           <w:rFonts w:eastAsiaTheme="minorEastAsia"/>
         </w:rPr>
-        <w:t xml:space="preserve"> It means its games won to games played ratio is very high.</w:t>
+        <w:t xml:space="preserve"> It means its games won </w:t>
+      </w:r>
+      <w:proofErr w:type="spellStart"/>
+      <w:r>
+        <w:rPr>
+          <w:rFonts w:eastAsiaTheme="minorEastAsia"/>
+        </w:rPr>
+        <w:t>to</w:t>
+      </w:r>
+      <w:proofErr w:type="spellEnd"/>
+      <w:r>
+        <w:rPr>
+          <w:rFonts w:eastAsiaTheme="minorEastAsia"/>
+        </w:rPr>
+        <w:t xml:space="preserve"> games played ratio is very high.</w:t>
       </w:r>
     </w:p>
     <w:p>
@@ -3832,7 +3854,21 @@
         <w:rPr>
           <w:rFonts w:eastAsiaTheme="minorEastAsia"/>
         </w:rPr>
-        <w:t xml:space="preserve">False. An </w:t>
+        <w:t xml:space="preserve">False. </w:t>
+      </w:r>
+      <w:proofErr w:type="spellStart"/>
+      <w:r>
+        <w:rPr>
+          <w:rFonts w:eastAsiaTheme="minorEastAsia"/>
+        </w:rPr>
+        <w:t>An</w:t>
+      </w:r>
+      <w:proofErr w:type="spellEnd"/>
+      <w:r>
+        <w:rPr>
+          <w:rFonts w:eastAsiaTheme="minorEastAsia"/>
+        </w:rPr>
+        <w:t xml:space="preserve"> </w:t>
       </w:r>
       <m:oMath>
         <m:r>
@@ -11102,11 +11138,2691 @@
           <w:rFonts w:eastAsiaTheme="minorEastAsia"/>
         </w:rPr>
       </w:pPr>
-      <w:r>
-        <w:rPr>
-          <w:rFonts w:eastAsiaTheme="minorEastAsia"/>
-        </w:rPr>
-        <w:t>Later</w:t>
+      <m:oMath>
+        <m:sSub>
+          <m:sSubPr>
+            <m:ctrlPr>
+              <w:rPr>
+                <w:rFonts w:ascii="Cambria Math" w:eastAsiaTheme="minorEastAsia" w:hAnsi="Cambria Math"/>
+                <w:i/>
+              </w:rPr>
+            </m:ctrlPr>
+          </m:sSubPr>
+          <m:e>
+            <m:r>
+              <w:rPr>
+                <w:rFonts w:ascii="Cambria Math" w:eastAsiaTheme="minorEastAsia" w:hAnsi="Cambria Math"/>
+              </w:rPr>
+              <m:t>a</m:t>
+            </m:r>
+          </m:e>
+          <m:sub>
+            <m:r>
+              <w:rPr>
+                <w:rFonts w:ascii="Cambria Math" w:eastAsiaTheme="minorEastAsia" w:hAnsi="Cambria Math"/>
+              </w:rPr>
+              <m:t>5</m:t>
+            </m:r>
+          </m:sub>
+        </m:sSub>
+        <m:r>
+          <w:rPr>
+            <w:rFonts w:ascii="Cambria Math" w:eastAsiaTheme="minorEastAsia" w:hAnsi="Cambria Math"/>
+          </w:rPr>
+          <m:t>=g</m:t>
+        </m:r>
+        <m:d>
+          <m:dPr>
+            <m:ctrlPr>
+              <w:rPr>
+                <w:rFonts w:ascii="Cambria Math" w:eastAsiaTheme="minorEastAsia" w:hAnsi="Cambria Math"/>
+                <w:i/>
+              </w:rPr>
+            </m:ctrlPr>
+          </m:dPr>
+          <m:e>
+            <m:sSub>
+              <m:sSubPr>
+                <m:ctrlPr>
+                  <w:rPr>
+                    <w:rFonts w:ascii="Cambria Math" w:eastAsiaTheme="minorEastAsia" w:hAnsi="Cambria Math"/>
+                    <w:i/>
+                  </w:rPr>
+                </m:ctrlPr>
+              </m:sSubPr>
+              <m:e>
+                <m:r>
+                  <w:rPr>
+                    <w:rFonts w:ascii="Cambria Math" w:eastAsiaTheme="minorEastAsia" w:hAnsi="Cambria Math"/>
+                  </w:rPr>
+                  <m:t>z</m:t>
+                </m:r>
+              </m:e>
+              <m:sub>
+                <m:r>
+                  <w:rPr>
+                    <w:rFonts w:ascii="Cambria Math" w:eastAsiaTheme="minorEastAsia" w:hAnsi="Cambria Math"/>
+                  </w:rPr>
+                  <m:t>5</m:t>
+                </m:r>
+              </m:sub>
+            </m:sSub>
+          </m:e>
+        </m:d>
+        <m:r>
+          <w:rPr>
+            <w:rFonts w:ascii="Cambria Math" w:eastAsiaTheme="minorEastAsia" w:hAnsi="Cambria Math"/>
+          </w:rPr>
+          <m:t xml:space="preserve">   </m:t>
+        </m:r>
+        <m:sSub>
+          <m:sSubPr>
+            <m:ctrlPr>
+              <w:rPr>
+                <w:rFonts w:ascii="Cambria Math" w:eastAsiaTheme="minorEastAsia" w:hAnsi="Cambria Math"/>
+                <w:i/>
+              </w:rPr>
+            </m:ctrlPr>
+          </m:sSubPr>
+          <m:e>
+            <m:r>
+              <w:rPr>
+                <w:rFonts w:ascii="Cambria Math" w:eastAsiaTheme="minorEastAsia" w:hAnsi="Cambria Math"/>
+              </w:rPr>
+              <m:t>z</m:t>
+            </m:r>
+          </m:e>
+          <m:sub>
+            <m:r>
+              <w:rPr>
+                <w:rFonts w:ascii="Cambria Math" w:eastAsiaTheme="minorEastAsia" w:hAnsi="Cambria Math"/>
+              </w:rPr>
+              <m:t>5</m:t>
+            </m:r>
+          </m:sub>
+        </m:sSub>
+        <m:r>
+          <w:rPr>
+            <w:rFonts w:ascii="Cambria Math" w:eastAsiaTheme="minorEastAsia" w:hAnsi="Cambria Math"/>
+          </w:rPr>
+          <m:t>=</m:t>
+        </m:r>
+        <m:sSub>
+          <m:sSubPr>
+            <m:ctrlPr>
+              <w:rPr>
+                <w:rFonts w:ascii="Cambria Math" w:eastAsiaTheme="minorEastAsia" w:hAnsi="Cambria Math"/>
+                <w:i/>
+              </w:rPr>
+            </m:ctrlPr>
+          </m:sSubPr>
+          <m:e>
+            <m:r>
+              <w:rPr>
+                <w:rFonts w:ascii="Cambria Math" w:eastAsiaTheme="minorEastAsia" w:hAnsi="Cambria Math"/>
+              </w:rPr>
+              <m:t>a</m:t>
+            </m:r>
+          </m:e>
+          <m:sub>
+            <m:r>
+              <w:rPr>
+                <w:rFonts w:ascii="Cambria Math" w:eastAsiaTheme="minorEastAsia" w:hAnsi="Cambria Math"/>
+              </w:rPr>
+              <m:t>3</m:t>
+            </m:r>
+          </m:sub>
+        </m:sSub>
+        <m:sSub>
+          <m:sSubPr>
+            <m:ctrlPr>
+              <w:rPr>
+                <w:rFonts w:ascii="Cambria Math" w:eastAsiaTheme="minorEastAsia" w:hAnsi="Cambria Math"/>
+                <w:i/>
+              </w:rPr>
+            </m:ctrlPr>
+          </m:sSubPr>
+          <m:e>
+            <m:r>
+              <w:rPr>
+                <w:rFonts w:ascii="Cambria Math" w:eastAsiaTheme="minorEastAsia" w:hAnsi="Cambria Math"/>
+              </w:rPr>
+              <m:t>w</m:t>
+            </m:r>
+          </m:e>
+          <m:sub>
+            <m:r>
+              <w:rPr>
+                <w:rFonts w:ascii="Cambria Math" w:eastAsiaTheme="minorEastAsia" w:hAnsi="Cambria Math"/>
+              </w:rPr>
+              <m:t>35</m:t>
+            </m:r>
+          </m:sub>
+        </m:sSub>
+        <m:r>
+          <w:rPr>
+            <w:rFonts w:ascii="Cambria Math" w:eastAsiaTheme="minorEastAsia" w:hAnsi="Cambria Math"/>
+          </w:rPr>
+          <m:t>+</m:t>
+        </m:r>
+        <m:sSub>
+          <m:sSubPr>
+            <m:ctrlPr>
+              <w:rPr>
+                <w:rFonts w:ascii="Cambria Math" w:eastAsiaTheme="minorEastAsia" w:hAnsi="Cambria Math"/>
+                <w:i/>
+              </w:rPr>
+            </m:ctrlPr>
+          </m:sSubPr>
+          <m:e>
+            <m:r>
+              <w:rPr>
+                <w:rFonts w:ascii="Cambria Math" w:eastAsiaTheme="minorEastAsia" w:hAnsi="Cambria Math"/>
+              </w:rPr>
+              <m:t>a</m:t>
+            </m:r>
+          </m:e>
+          <m:sub>
+            <m:r>
+              <w:rPr>
+                <w:rFonts w:ascii="Cambria Math" w:eastAsiaTheme="minorEastAsia" w:hAnsi="Cambria Math"/>
+              </w:rPr>
+              <m:t>4</m:t>
+            </m:r>
+          </m:sub>
+        </m:sSub>
+        <m:sSub>
+          <m:sSubPr>
+            <m:ctrlPr>
+              <w:rPr>
+                <w:rFonts w:ascii="Cambria Math" w:eastAsiaTheme="minorEastAsia" w:hAnsi="Cambria Math"/>
+                <w:i/>
+              </w:rPr>
+            </m:ctrlPr>
+          </m:sSubPr>
+          <m:e>
+            <m:r>
+              <w:rPr>
+                <w:rFonts w:ascii="Cambria Math" w:eastAsiaTheme="minorEastAsia" w:hAnsi="Cambria Math"/>
+              </w:rPr>
+              <m:t>w</m:t>
+            </m:r>
+          </m:e>
+          <m:sub>
+            <m:r>
+              <w:rPr>
+                <w:rFonts w:ascii="Cambria Math" w:eastAsiaTheme="minorEastAsia" w:hAnsi="Cambria Math"/>
+              </w:rPr>
+              <m:t>45</m:t>
+            </m:r>
+          </m:sub>
+        </m:sSub>
+        <m:r>
+          <w:rPr>
+            <w:rFonts w:ascii="Cambria Math" w:eastAsiaTheme="minorEastAsia" w:hAnsi="Cambria Math"/>
+          </w:rPr>
+          <m:t>+</m:t>
+        </m:r>
+        <m:sSub>
+          <m:sSubPr>
+            <m:ctrlPr>
+              <w:rPr>
+                <w:rFonts w:ascii="Cambria Math" w:eastAsiaTheme="minorEastAsia" w:hAnsi="Cambria Math"/>
+                <w:i/>
+              </w:rPr>
+            </m:ctrlPr>
+          </m:sSubPr>
+          <m:e>
+            <m:r>
+              <w:rPr>
+                <w:rFonts w:ascii="Cambria Math" w:eastAsiaTheme="minorEastAsia" w:hAnsi="Cambria Math"/>
+              </w:rPr>
+              <m:t>w</m:t>
+            </m:r>
+          </m:e>
+          <m:sub>
+            <m:r>
+              <w:rPr>
+                <w:rFonts w:ascii="Cambria Math" w:eastAsiaTheme="minorEastAsia" w:hAnsi="Cambria Math"/>
+              </w:rPr>
+              <m:t>05</m:t>
+            </m:r>
+          </m:sub>
+        </m:sSub>
+        <m:r>
+          <w:rPr>
+            <w:rFonts w:ascii="Cambria Math" w:eastAsiaTheme="minorEastAsia" w:hAnsi="Cambria Math"/>
+          </w:rPr>
+          <m:t xml:space="preserve">   </m:t>
+        </m:r>
+        <m:sSub>
+          <m:sSubPr>
+            <m:ctrlPr>
+              <w:rPr>
+                <w:rFonts w:ascii="Cambria Math" w:eastAsiaTheme="minorEastAsia" w:hAnsi="Cambria Math"/>
+                <w:i/>
+              </w:rPr>
+            </m:ctrlPr>
+          </m:sSubPr>
+          <m:e>
+            <m:r>
+              <w:rPr>
+                <w:rFonts w:ascii="Cambria Math" w:eastAsiaTheme="minorEastAsia" w:hAnsi="Cambria Math"/>
+              </w:rPr>
+              <m:t>a</m:t>
+            </m:r>
+          </m:e>
+          <m:sub>
+            <m:r>
+              <w:rPr>
+                <w:rFonts w:ascii="Cambria Math" w:eastAsiaTheme="minorEastAsia" w:hAnsi="Cambria Math"/>
+              </w:rPr>
+              <m:t>3</m:t>
+            </m:r>
+          </m:sub>
+        </m:sSub>
+        <m:r>
+          <w:rPr>
+            <w:rFonts w:ascii="Cambria Math" w:eastAsiaTheme="minorEastAsia" w:hAnsi="Cambria Math"/>
+          </w:rPr>
+          <m:t>=g</m:t>
+        </m:r>
+        <m:d>
+          <m:dPr>
+            <m:ctrlPr>
+              <w:rPr>
+                <w:rFonts w:ascii="Cambria Math" w:eastAsiaTheme="minorEastAsia" w:hAnsi="Cambria Math"/>
+                <w:i/>
+              </w:rPr>
+            </m:ctrlPr>
+          </m:dPr>
+          <m:e>
+            <m:sSub>
+              <m:sSubPr>
+                <m:ctrlPr>
+                  <w:rPr>
+                    <w:rFonts w:ascii="Cambria Math" w:eastAsiaTheme="minorEastAsia" w:hAnsi="Cambria Math"/>
+                    <w:i/>
+                  </w:rPr>
+                </m:ctrlPr>
+              </m:sSubPr>
+              <m:e>
+                <m:r>
+                  <w:rPr>
+                    <w:rFonts w:ascii="Cambria Math" w:eastAsiaTheme="minorEastAsia" w:hAnsi="Cambria Math"/>
+                  </w:rPr>
+                  <m:t>z</m:t>
+                </m:r>
+              </m:e>
+              <m:sub>
+                <m:r>
+                  <w:rPr>
+                    <w:rFonts w:ascii="Cambria Math" w:eastAsiaTheme="minorEastAsia" w:hAnsi="Cambria Math"/>
+                  </w:rPr>
+                  <m:t>3</m:t>
+                </m:r>
+              </m:sub>
+            </m:sSub>
+          </m:e>
+        </m:d>
+        <m:r>
+          <w:rPr>
+            <w:rFonts w:ascii="Cambria Math" w:eastAsiaTheme="minorEastAsia" w:hAnsi="Cambria Math"/>
+          </w:rPr>
+          <m:t xml:space="preserve">   </m:t>
+        </m:r>
+        <m:sSub>
+          <m:sSubPr>
+            <m:ctrlPr>
+              <w:rPr>
+                <w:rFonts w:ascii="Cambria Math" w:eastAsiaTheme="minorEastAsia" w:hAnsi="Cambria Math"/>
+                <w:i/>
+              </w:rPr>
+            </m:ctrlPr>
+          </m:sSubPr>
+          <m:e>
+            <m:r>
+              <w:rPr>
+                <w:rFonts w:ascii="Cambria Math" w:eastAsiaTheme="minorEastAsia" w:hAnsi="Cambria Math"/>
+              </w:rPr>
+              <m:t>a</m:t>
+            </m:r>
+          </m:e>
+          <m:sub>
+            <m:r>
+              <w:rPr>
+                <w:rFonts w:ascii="Cambria Math" w:eastAsiaTheme="minorEastAsia" w:hAnsi="Cambria Math"/>
+              </w:rPr>
+              <m:t>4</m:t>
+            </m:r>
+          </m:sub>
+        </m:sSub>
+        <m:r>
+          <w:rPr>
+            <w:rFonts w:ascii="Cambria Math" w:eastAsiaTheme="minorEastAsia" w:hAnsi="Cambria Math"/>
+          </w:rPr>
+          <m:t>=g</m:t>
+        </m:r>
+        <m:d>
+          <m:dPr>
+            <m:ctrlPr>
+              <w:rPr>
+                <w:rFonts w:ascii="Cambria Math" w:eastAsiaTheme="minorEastAsia" w:hAnsi="Cambria Math"/>
+                <w:i/>
+              </w:rPr>
+            </m:ctrlPr>
+          </m:dPr>
+          <m:e>
+            <m:sSub>
+              <m:sSubPr>
+                <m:ctrlPr>
+                  <w:rPr>
+                    <w:rFonts w:ascii="Cambria Math" w:eastAsiaTheme="minorEastAsia" w:hAnsi="Cambria Math"/>
+                    <w:i/>
+                  </w:rPr>
+                </m:ctrlPr>
+              </m:sSubPr>
+              <m:e>
+                <m:r>
+                  <w:rPr>
+                    <w:rFonts w:ascii="Cambria Math" w:eastAsiaTheme="minorEastAsia" w:hAnsi="Cambria Math"/>
+                  </w:rPr>
+                  <m:t>z</m:t>
+                </m:r>
+              </m:e>
+              <m:sub>
+                <m:r>
+                  <w:rPr>
+                    <w:rFonts w:ascii="Cambria Math" w:eastAsiaTheme="minorEastAsia" w:hAnsi="Cambria Math"/>
+                  </w:rPr>
+                  <m:t>4</m:t>
+                </m:r>
+              </m:sub>
+            </m:sSub>
+          </m:e>
+        </m:d>
+      </m:oMath>
+    </w:p>
+    <w:p>
+      <w:pPr>
+        <w:pStyle w:val="ListParagraph"/>
+        <w:ind w:left="1440"/>
+        <w:rPr>
+          <w:rFonts w:eastAsiaTheme="minorEastAsia"/>
+        </w:rPr>
+      </w:pPr>
+      <m:oMathPara>
+        <m:oMathParaPr>
+          <m:jc m:val="left"/>
+        </m:oMathParaPr>
+        <m:oMath>
+          <m:sSub>
+            <m:sSubPr>
+              <m:ctrlPr>
+                <w:rPr>
+                  <w:rFonts w:ascii="Cambria Math" w:eastAsiaTheme="minorEastAsia" w:hAnsi="Cambria Math"/>
+                  <w:i/>
+                </w:rPr>
+              </m:ctrlPr>
+            </m:sSubPr>
+            <m:e>
+              <m:r>
+                <w:rPr>
+                  <w:rFonts w:ascii="Cambria Math" w:eastAsiaTheme="minorEastAsia" w:hAnsi="Cambria Math"/>
+                </w:rPr>
+                <m:t>z</m:t>
+              </m:r>
+            </m:e>
+            <m:sub>
+              <m:r>
+                <w:rPr>
+                  <w:rFonts w:ascii="Cambria Math" w:eastAsiaTheme="minorEastAsia" w:hAnsi="Cambria Math"/>
+                </w:rPr>
+                <m:t>3</m:t>
+              </m:r>
+            </m:sub>
+          </m:sSub>
+          <m:r>
+            <w:rPr>
+              <w:rFonts w:ascii="Cambria Math" w:eastAsiaTheme="minorEastAsia" w:hAnsi="Cambria Math"/>
+            </w:rPr>
+            <m:t>=</m:t>
+          </m:r>
+          <m:sSub>
+            <m:sSubPr>
+              <m:ctrlPr>
+                <w:rPr>
+                  <w:rFonts w:ascii="Cambria Math" w:eastAsiaTheme="minorEastAsia" w:hAnsi="Cambria Math"/>
+                  <w:i/>
+                </w:rPr>
+              </m:ctrlPr>
+            </m:sSubPr>
+            <m:e>
+              <m:r>
+                <w:rPr>
+                  <w:rFonts w:ascii="Cambria Math" w:eastAsiaTheme="minorEastAsia" w:hAnsi="Cambria Math"/>
+                </w:rPr>
+                <m:t>x</m:t>
+              </m:r>
+            </m:e>
+            <m:sub>
+              <m:r>
+                <w:rPr>
+                  <w:rFonts w:ascii="Cambria Math" w:eastAsiaTheme="minorEastAsia" w:hAnsi="Cambria Math"/>
+                </w:rPr>
+                <m:t>1</m:t>
+              </m:r>
+            </m:sub>
+          </m:sSub>
+          <m:sSub>
+            <m:sSubPr>
+              <m:ctrlPr>
+                <w:rPr>
+                  <w:rFonts w:ascii="Cambria Math" w:eastAsiaTheme="minorEastAsia" w:hAnsi="Cambria Math"/>
+                  <w:i/>
+                </w:rPr>
+              </m:ctrlPr>
+            </m:sSubPr>
+            <m:e>
+              <m:r>
+                <w:rPr>
+                  <w:rFonts w:ascii="Cambria Math" w:eastAsiaTheme="minorEastAsia" w:hAnsi="Cambria Math"/>
+                </w:rPr>
+                <m:t>w</m:t>
+              </m:r>
+            </m:e>
+            <m:sub>
+              <m:r>
+                <w:rPr>
+                  <w:rFonts w:ascii="Cambria Math" w:eastAsiaTheme="minorEastAsia" w:hAnsi="Cambria Math"/>
+                </w:rPr>
+                <m:t>13</m:t>
+              </m:r>
+            </m:sub>
+          </m:sSub>
+          <m:r>
+            <w:rPr>
+              <w:rFonts w:ascii="Cambria Math" w:eastAsiaTheme="minorEastAsia" w:hAnsi="Cambria Math"/>
+            </w:rPr>
+            <m:t>+</m:t>
+          </m:r>
+          <m:sSub>
+            <m:sSubPr>
+              <m:ctrlPr>
+                <w:rPr>
+                  <w:rFonts w:ascii="Cambria Math" w:eastAsiaTheme="minorEastAsia" w:hAnsi="Cambria Math"/>
+                  <w:i/>
+                </w:rPr>
+              </m:ctrlPr>
+            </m:sSubPr>
+            <m:e>
+              <m:r>
+                <w:rPr>
+                  <w:rFonts w:ascii="Cambria Math" w:eastAsiaTheme="minorEastAsia" w:hAnsi="Cambria Math"/>
+                </w:rPr>
+                <m:t>a</m:t>
+              </m:r>
+            </m:e>
+            <m:sub>
+              <m:r>
+                <w:rPr>
+                  <w:rFonts w:ascii="Cambria Math" w:eastAsiaTheme="minorEastAsia" w:hAnsi="Cambria Math"/>
+                </w:rPr>
+                <m:t>2</m:t>
+              </m:r>
+            </m:sub>
+          </m:sSub>
+          <m:sSub>
+            <m:sSubPr>
+              <m:ctrlPr>
+                <w:rPr>
+                  <w:rFonts w:ascii="Cambria Math" w:eastAsiaTheme="minorEastAsia" w:hAnsi="Cambria Math"/>
+                  <w:i/>
+                </w:rPr>
+              </m:ctrlPr>
+            </m:sSubPr>
+            <m:e>
+              <m:r>
+                <w:rPr>
+                  <w:rFonts w:ascii="Cambria Math" w:eastAsiaTheme="minorEastAsia" w:hAnsi="Cambria Math"/>
+                </w:rPr>
+                <m:t>w</m:t>
+              </m:r>
+            </m:e>
+            <m:sub>
+              <m:r>
+                <w:rPr>
+                  <w:rFonts w:ascii="Cambria Math" w:eastAsiaTheme="minorEastAsia" w:hAnsi="Cambria Math"/>
+                </w:rPr>
+                <m:t>23</m:t>
+              </m:r>
+            </m:sub>
+          </m:sSub>
+          <m:r>
+            <w:rPr>
+              <w:rFonts w:ascii="Cambria Math" w:eastAsiaTheme="minorEastAsia" w:hAnsi="Cambria Math"/>
+            </w:rPr>
+            <m:t>+</m:t>
+          </m:r>
+          <m:sSub>
+            <m:sSubPr>
+              <m:ctrlPr>
+                <w:rPr>
+                  <w:rFonts w:ascii="Cambria Math" w:eastAsiaTheme="minorEastAsia" w:hAnsi="Cambria Math"/>
+                  <w:i/>
+                </w:rPr>
+              </m:ctrlPr>
+            </m:sSubPr>
+            <m:e>
+              <m:r>
+                <w:rPr>
+                  <w:rFonts w:ascii="Cambria Math" w:eastAsiaTheme="minorEastAsia" w:hAnsi="Cambria Math"/>
+                </w:rPr>
+                <m:t>w</m:t>
+              </m:r>
+            </m:e>
+            <m:sub>
+              <m:r>
+                <w:rPr>
+                  <w:rFonts w:ascii="Cambria Math" w:eastAsiaTheme="minorEastAsia" w:hAnsi="Cambria Math"/>
+                </w:rPr>
+                <m:t>03</m:t>
+              </m:r>
+            </m:sub>
+          </m:sSub>
+          <m:r>
+            <w:rPr>
+              <w:rFonts w:ascii="Cambria Math" w:eastAsiaTheme="minorEastAsia" w:hAnsi="Cambria Math"/>
+            </w:rPr>
+            <m:t xml:space="preserve">    </m:t>
+          </m:r>
+          <m:sSub>
+            <m:sSubPr>
+              <m:ctrlPr>
+                <w:rPr>
+                  <w:rFonts w:ascii="Cambria Math" w:eastAsiaTheme="minorEastAsia" w:hAnsi="Cambria Math"/>
+                  <w:i/>
+                </w:rPr>
+              </m:ctrlPr>
+            </m:sSubPr>
+            <m:e>
+              <m:r>
+                <w:rPr>
+                  <w:rFonts w:ascii="Cambria Math" w:eastAsiaTheme="minorEastAsia" w:hAnsi="Cambria Math"/>
+                </w:rPr>
+                <m:t>z</m:t>
+              </m:r>
+            </m:e>
+            <m:sub>
+              <m:r>
+                <w:rPr>
+                  <w:rFonts w:ascii="Cambria Math" w:eastAsiaTheme="minorEastAsia" w:hAnsi="Cambria Math"/>
+                </w:rPr>
+                <m:t>4</m:t>
+              </m:r>
+            </m:sub>
+          </m:sSub>
+          <m:r>
+            <w:rPr>
+              <w:rFonts w:ascii="Cambria Math" w:eastAsiaTheme="minorEastAsia" w:hAnsi="Cambria Math"/>
+            </w:rPr>
+            <m:t>=</m:t>
+          </m:r>
+          <m:sSub>
+            <m:sSubPr>
+              <m:ctrlPr>
+                <w:rPr>
+                  <w:rFonts w:ascii="Cambria Math" w:eastAsiaTheme="minorEastAsia" w:hAnsi="Cambria Math"/>
+                  <w:i/>
+                </w:rPr>
+              </m:ctrlPr>
+            </m:sSubPr>
+            <m:e>
+              <m:r>
+                <w:rPr>
+                  <w:rFonts w:ascii="Cambria Math" w:eastAsiaTheme="minorEastAsia" w:hAnsi="Cambria Math"/>
+                </w:rPr>
+                <m:t>x</m:t>
+              </m:r>
+            </m:e>
+            <m:sub>
+              <m:r>
+                <w:rPr>
+                  <w:rFonts w:ascii="Cambria Math" w:eastAsiaTheme="minorEastAsia" w:hAnsi="Cambria Math"/>
+                </w:rPr>
+                <m:t>1</m:t>
+              </m:r>
+            </m:sub>
+          </m:sSub>
+          <m:sSub>
+            <m:sSubPr>
+              <m:ctrlPr>
+                <w:rPr>
+                  <w:rFonts w:ascii="Cambria Math" w:eastAsiaTheme="minorEastAsia" w:hAnsi="Cambria Math"/>
+                  <w:i/>
+                </w:rPr>
+              </m:ctrlPr>
+            </m:sSubPr>
+            <m:e>
+              <m:r>
+                <w:rPr>
+                  <w:rFonts w:ascii="Cambria Math" w:eastAsiaTheme="minorEastAsia" w:hAnsi="Cambria Math"/>
+                </w:rPr>
+                <m:t>w</m:t>
+              </m:r>
+            </m:e>
+            <m:sub>
+              <m:r>
+                <w:rPr>
+                  <w:rFonts w:ascii="Cambria Math" w:eastAsiaTheme="minorEastAsia" w:hAnsi="Cambria Math"/>
+                </w:rPr>
+                <m:t>14</m:t>
+              </m:r>
+            </m:sub>
+          </m:sSub>
+          <m:r>
+            <w:rPr>
+              <w:rFonts w:ascii="Cambria Math" w:eastAsiaTheme="minorEastAsia" w:hAnsi="Cambria Math"/>
+            </w:rPr>
+            <m:t>+</m:t>
+          </m:r>
+          <m:sSub>
+            <m:sSubPr>
+              <m:ctrlPr>
+                <w:rPr>
+                  <w:rFonts w:ascii="Cambria Math" w:eastAsiaTheme="minorEastAsia" w:hAnsi="Cambria Math"/>
+                  <w:i/>
+                </w:rPr>
+              </m:ctrlPr>
+            </m:sSubPr>
+            <m:e>
+              <m:r>
+                <w:rPr>
+                  <w:rFonts w:ascii="Cambria Math" w:eastAsiaTheme="minorEastAsia" w:hAnsi="Cambria Math"/>
+                </w:rPr>
+                <m:t>x</m:t>
+              </m:r>
+            </m:e>
+            <m:sub>
+              <m:r>
+                <w:rPr>
+                  <w:rFonts w:ascii="Cambria Math" w:eastAsiaTheme="minorEastAsia" w:hAnsi="Cambria Math"/>
+                </w:rPr>
+                <m:t>2</m:t>
+              </m:r>
+            </m:sub>
+          </m:sSub>
+          <m:sSub>
+            <m:sSubPr>
+              <m:ctrlPr>
+                <w:rPr>
+                  <w:rFonts w:ascii="Cambria Math" w:eastAsiaTheme="minorEastAsia" w:hAnsi="Cambria Math"/>
+                  <w:i/>
+                </w:rPr>
+              </m:ctrlPr>
+            </m:sSubPr>
+            <m:e>
+              <m:r>
+                <w:rPr>
+                  <w:rFonts w:ascii="Cambria Math" w:eastAsiaTheme="minorEastAsia" w:hAnsi="Cambria Math"/>
+                </w:rPr>
+                <m:t>w</m:t>
+              </m:r>
+            </m:e>
+            <m:sub>
+              <m:r>
+                <w:rPr>
+                  <w:rFonts w:ascii="Cambria Math" w:eastAsiaTheme="minorEastAsia" w:hAnsi="Cambria Math"/>
+                </w:rPr>
+                <m:t>24</m:t>
+              </m:r>
+            </m:sub>
+          </m:sSub>
+          <m:r>
+            <w:rPr>
+              <w:rFonts w:ascii="Cambria Math" w:eastAsiaTheme="minorEastAsia" w:hAnsi="Cambria Math"/>
+            </w:rPr>
+            <m:t>+</m:t>
+          </m:r>
+          <m:sSub>
+            <m:sSubPr>
+              <m:ctrlPr>
+                <w:rPr>
+                  <w:rFonts w:ascii="Cambria Math" w:eastAsiaTheme="minorEastAsia" w:hAnsi="Cambria Math"/>
+                  <w:i/>
+                </w:rPr>
+              </m:ctrlPr>
+            </m:sSubPr>
+            <m:e>
+              <m:r>
+                <w:rPr>
+                  <w:rFonts w:ascii="Cambria Math" w:eastAsiaTheme="minorEastAsia" w:hAnsi="Cambria Math"/>
+                </w:rPr>
+                <m:t>w</m:t>
+              </m:r>
+            </m:e>
+            <m:sub>
+              <m:r>
+                <w:rPr>
+                  <w:rFonts w:ascii="Cambria Math" w:eastAsiaTheme="minorEastAsia" w:hAnsi="Cambria Math"/>
+                </w:rPr>
+                <m:t>04</m:t>
+              </m:r>
+            </m:sub>
+          </m:sSub>
+        </m:oMath>
+      </m:oMathPara>
+    </w:p>
+    <w:p>
+      <w:pPr>
+        <w:pStyle w:val="ListParagraph"/>
+        <w:ind w:left="1440"/>
+        <w:rPr>
+          <w:rFonts w:eastAsiaTheme="minorEastAsia"/>
+        </w:rPr>
+      </w:pPr>
+      <m:oMathPara>
+        <m:oMathParaPr>
+          <m:jc m:val="left"/>
+        </m:oMathParaPr>
+        <m:oMath>
+          <m:sSub>
+            <m:sSubPr>
+              <m:ctrlPr>
+                <w:rPr>
+                  <w:rFonts w:ascii="Cambria Math" w:eastAsiaTheme="minorEastAsia" w:hAnsi="Cambria Math"/>
+                  <w:i/>
+                </w:rPr>
+              </m:ctrlPr>
+            </m:sSubPr>
+            <m:e>
+              <m:r>
+                <w:rPr>
+                  <w:rFonts w:ascii="Cambria Math" w:eastAsiaTheme="minorEastAsia" w:hAnsi="Cambria Math"/>
+                </w:rPr>
+                <m:t>a</m:t>
+              </m:r>
+            </m:e>
+            <m:sub>
+              <m:r>
+                <w:rPr>
+                  <w:rFonts w:ascii="Cambria Math" w:eastAsiaTheme="minorEastAsia" w:hAnsi="Cambria Math"/>
+                </w:rPr>
+                <m:t>5</m:t>
+              </m:r>
+            </m:sub>
+          </m:sSub>
+          <m:r>
+            <w:rPr>
+              <w:rFonts w:ascii="Cambria Math" w:eastAsiaTheme="minorEastAsia" w:hAnsi="Cambria Math"/>
+            </w:rPr>
+            <m:t>=g(g</m:t>
+          </m:r>
+          <m:d>
+            <m:dPr>
+              <m:ctrlPr>
+                <w:rPr>
+                  <w:rFonts w:ascii="Cambria Math" w:eastAsiaTheme="minorEastAsia" w:hAnsi="Cambria Math"/>
+                  <w:i/>
+                </w:rPr>
+              </m:ctrlPr>
+            </m:dPr>
+            <m:e>
+              <m:sSub>
+                <m:sSubPr>
+                  <m:ctrlPr>
+                    <w:rPr>
+                      <w:rFonts w:ascii="Cambria Math" w:eastAsiaTheme="minorEastAsia" w:hAnsi="Cambria Math"/>
+                      <w:i/>
+                    </w:rPr>
+                  </m:ctrlPr>
+                </m:sSubPr>
+                <m:e>
+                  <m:r>
+                    <w:rPr>
+                      <w:rFonts w:ascii="Cambria Math" w:eastAsiaTheme="minorEastAsia" w:hAnsi="Cambria Math"/>
+                    </w:rPr>
+                    <m:t>x</m:t>
+                  </m:r>
+                </m:e>
+                <m:sub>
+                  <m:r>
+                    <w:rPr>
+                      <w:rFonts w:ascii="Cambria Math" w:eastAsiaTheme="minorEastAsia" w:hAnsi="Cambria Math"/>
+                    </w:rPr>
+                    <m:t>1</m:t>
+                  </m:r>
+                </m:sub>
+              </m:sSub>
+              <m:sSub>
+                <m:sSubPr>
+                  <m:ctrlPr>
+                    <w:rPr>
+                      <w:rFonts w:ascii="Cambria Math" w:eastAsiaTheme="minorEastAsia" w:hAnsi="Cambria Math"/>
+                      <w:i/>
+                    </w:rPr>
+                  </m:ctrlPr>
+                </m:sSubPr>
+                <m:e>
+                  <m:r>
+                    <w:rPr>
+                      <w:rFonts w:ascii="Cambria Math" w:eastAsiaTheme="minorEastAsia" w:hAnsi="Cambria Math"/>
+                    </w:rPr>
+                    <m:t>w</m:t>
+                  </m:r>
+                </m:e>
+                <m:sub>
+                  <m:r>
+                    <w:rPr>
+                      <w:rFonts w:ascii="Cambria Math" w:eastAsiaTheme="minorEastAsia" w:hAnsi="Cambria Math"/>
+                    </w:rPr>
+                    <m:t>13</m:t>
+                  </m:r>
+                </m:sub>
+              </m:sSub>
+              <m:r>
+                <w:rPr>
+                  <w:rFonts w:ascii="Cambria Math" w:eastAsiaTheme="minorEastAsia" w:hAnsi="Cambria Math"/>
+                </w:rPr>
+                <m:t>+</m:t>
+              </m:r>
+              <m:sSub>
+                <m:sSubPr>
+                  <m:ctrlPr>
+                    <w:rPr>
+                      <w:rFonts w:ascii="Cambria Math" w:eastAsiaTheme="minorEastAsia" w:hAnsi="Cambria Math"/>
+                      <w:i/>
+                    </w:rPr>
+                  </m:ctrlPr>
+                </m:sSubPr>
+                <m:e>
+                  <m:r>
+                    <w:rPr>
+                      <w:rFonts w:ascii="Cambria Math" w:eastAsiaTheme="minorEastAsia" w:hAnsi="Cambria Math"/>
+                    </w:rPr>
+                    <m:t>a</m:t>
+                  </m:r>
+                </m:e>
+                <m:sub>
+                  <m:r>
+                    <w:rPr>
+                      <w:rFonts w:ascii="Cambria Math" w:eastAsiaTheme="minorEastAsia" w:hAnsi="Cambria Math"/>
+                    </w:rPr>
+                    <m:t>2</m:t>
+                  </m:r>
+                </m:sub>
+              </m:sSub>
+              <m:sSub>
+                <m:sSubPr>
+                  <m:ctrlPr>
+                    <w:rPr>
+                      <w:rFonts w:ascii="Cambria Math" w:eastAsiaTheme="minorEastAsia" w:hAnsi="Cambria Math"/>
+                      <w:i/>
+                    </w:rPr>
+                  </m:ctrlPr>
+                </m:sSubPr>
+                <m:e>
+                  <m:r>
+                    <w:rPr>
+                      <w:rFonts w:ascii="Cambria Math" w:eastAsiaTheme="minorEastAsia" w:hAnsi="Cambria Math"/>
+                    </w:rPr>
+                    <m:t>w</m:t>
+                  </m:r>
+                </m:e>
+                <m:sub>
+                  <m:r>
+                    <w:rPr>
+                      <w:rFonts w:ascii="Cambria Math" w:eastAsiaTheme="minorEastAsia" w:hAnsi="Cambria Math"/>
+                    </w:rPr>
+                    <m:t>23</m:t>
+                  </m:r>
+                </m:sub>
+              </m:sSub>
+              <m:r>
+                <w:rPr>
+                  <w:rFonts w:ascii="Cambria Math" w:eastAsiaTheme="minorEastAsia" w:hAnsi="Cambria Math"/>
+                </w:rPr>
+                <m:t>+</m:t>
+              </m:r>
+              <m:sSub>
+                <m:sSubPr>
+                  <m:ctrlPr>
+                    <w:rPr>
+                      <w:rFonts w:ascii="Cambria Math" w:eastAsiaTheme="minorEastAsia" w:hAnsi="Cambria Math"/>
+                      <w:i/>
+                    </w:rPr>
+                  </m:ctrlPr>
+                </m:sSubPr>
+                <m:e>
+                  <m:r>
+                    <w:rPr>
+                      <w:rFonts w:ascii="Cambria Math" w:eastAsiaTheme="minorEastAsia" w:hAnsi="Cambria Math"/>
+                    </w:rPr>
+                    <m:t>w</m:t>
+                  </m:r>
+                </m:e>
+                <m:sub>
+                  <m:r>
+                    <w:rPr>
+                      <w:rFonts w:ascii="Cambria Math" w:eastAsiaTheme="minorEastAsia" w:hAnsi="Cambria Math"/>
+                    </w:rPr>
+                    <m:t>03</m:t>
+                  </m:r>
+                </m:sub>
+              </m:sSub>
+            </m:e>
+          </m:d>
+          <m:sSub>
+            <m:sSubPr>
+              <m:ctrlPr>
+                <w:rPr>
+                  <w:rFonts w:ascii="Cambria Math" w:eastAsiaTheme="minorEastAsia" w:hAnsi="Cambria Math"/>
+                  <w:i/>
+                </w:rPr>
+              </m:ctrlPr>
+            </m:sSubPr>
+            <m:e>
+              <m:r>
+                <w:rPr>
+                  <w:rFonts w:ascii="Cambria Math" w:eastAsiaTheme="minorEastAsia" w:hAnsi="Cambria Math"/>
+                </w:rPr>
+                <m:t>w</m:t>
+              </m:r>
+            </m:e>
+            <m:sub>
+              <m:r>
+                <w:rPr>
+                  <w:rFonts w:ascii="Cambria Math" w:eastAsiaTheme="minorEastAsia" w:hAnsi="Cambria Math"/>
+                </w:rPr>
+                <m:t>35</m:t>
+              </m:r>
+            </m:sub>
+          </m:sSub>
+          <m:r>
+            <w:rPr>
+              <w:rFonts w:ascii="Cambria Math" w:eastAsiaTheme="minorEastAsia" w:hAnsi="Cambria Math"/>
+            </w:rPr>
+            <m:t>+g</m:t>
+          </m:r>
+          <m:d>
+            <m:dPr>
+              <m:ctrlPr>
+                <w:rPr>
+                  <w:rFonts w:ascii="Cambria Math" w:eastAsiaTheme="minorEastAsia" w:hAnsi="Cambria Math"/>
+                  <w:i/>
+                </w:rPr>
+              </m:ctrlPr>
+            </m:dPr>
+            <m:e>
+              <m:sSub>
+                <m:sSubPr>
+                  <m:ctrlPr>
+                    <w:rPr>
+                      <w:rFonts w:ascii="Cambria Math" w:eastAsiaTheme="minorEastAsia" w:hAnsi="Cambria Math"/>
+                      <w:i/>
+                    </w:rPr>
+                  </m:ctrlPr>
+                </m:sSubPr>
+                <m:e>
+                  <m:r>
+                    <w:rPr>
+                      <w:rFonts w:ascii="Cambria Math" w:eastAsiaTheme="minorEastAsia" w:hAnsi="Cambria Math"/>
+                    </w:rPr>
+                    <m:t>x</m:t>
+                  </m:r>
+                </m:e>
+                <m:sub>
+                  <m:r>
+                    <w:rPr>
+                      <w:rFonts w:ascii="Cambria Math" w:eastAsiaTheme="minorEastAsia" w:hAnsi="Cambria Math"/>
+                    </w:rPr>
+                    <m:t>1</m:t>
+                  </m:r>
+                </m:sub>
+              </m:sSub>
+              <m:sSub>
+                <m:sSubPr>
+                  <m:ctrlPr>
+                    <w:rPr>
+                      <w:rFonts w:ascii="Cambria Math" w:eastAsiaTheme="minorEastAsia" w:hAnsi="Cambria Math"/>
+                      <w:i/>
+                    </w:rPr>
+                  </m:ctrlPr>
+                </m:sSubPr>
+                <m:e>
+                  <m:r>
+                    <w:rPr>
+                      <w:rFonts w:ascii="Cambria Math" w:eastAsiaTheme="minorEastAsia" w:hAnsi="Cambria Math"/>
+                    </w:rPr>
+                    <m:t>w</m:t>
+                  </m:r>
+                </m:e>
+                <m:sub>
+                  <m:r>
+                    <w:rPr>
+                      <w:rFonts w:ascii="Cambria Math" w:eastAsiaTheme="minorEastAsia" w:hAnsi="Cambria Math"/>
+                    </w:rPr>
+                    <m:t>14</m:t>
+                  </m:r>
+                </m:sub>
+              </m:sSub>
+              <m:r>
+                <w:rPr>
+                  <w:rFonts w:ascii="Cambria Math" w:eastAsiaTheme="minorEastAsia" w:hAnsi="Cambria Math"/>
+                </w:rPr>
+                <m:t>+</m:t>
+              </m:r>
+              <m:sSub>
+                <m:sSubPr>
+                  <m:ctrlPr>
+                    <w:rPr>
+                      <w:rFonts w:ascii="Cambria Math" w:eastAsiaTheme="minorEastAsia" w:hAnsi="Cambria Math"/>
+                      <w:i/>
+                    </w:rPr>
+                  </m:ctrlPr>
+                </m:sSubPr>
+                <m:e>
+                  <m:r>
+                    <w:rPr>
+                      <w:rFonts w:ascii="Cambria Math" w:eastAsiaTheme="minorEastAsia" w:hAnsi="Cambria Math"/>
+                    </w:rPr>
+                    <m:t>x</m:t>
+                  </m:r>
+                </m:e>
+                <m:sub>
+                  <m:r>
+                    <w:rPr>
+                      <w:rFonts w:ascii="Cambria Math" w:eastAsiaTheme="minorEastAsia" w:hAnsi="Cambria Math"/>
+                    </w:rPr>
+                    <m:t>2</m:t>
+                  </m:r>
+                </m:sub>
+              </m:sSub>
+              <m:sSub>
+                <m:sSubPr>
+                  <m:ctrlPr>
+                    <w:rPr>
+                      <w:rFonts w:ascii="Cambria Math" w:eastAsiaTheme="minorEastAsia" w:hAnsi="Cambria Math"/>
+                      <w:i/>
+                    </w:rPr>
+                  </m:ctrlPr>
+                </m:sSubPr>
+                <m:e>
+                  <m:r>
+                    <w:rPr>
+                      <w:rFonts w:ascii="Cambria Math" w:eastAsiaTheme="minorEastAsia" w:hAnsi="Cambria Math"/>
+                    </w:rPr>
+                    <m:t>w</m:t>
+                  </m:r>
+                </m:e>
+                <m:sub>
+                  <m:r>
+                    <w:rPr>
+                      <w:rFonts w:ascii="Cambria Math" w:eastAsiaTheme="minorEastAsia" w:hAnsi="Cambria Math"/>
+                    </w:rPr>
+                    <m:t>24</m:t>
+                  </m:r>
+                </m:sub>
+              </m:sSub>
+              <m:r>
+                <w:rPr>
+                  <w:rFonts w:ascii="Cambria Math" w:eastAsiaTheme="minorEastAsia" w:hAnsi="Cambria Math"/>
+                </w:rPr>
+                <m:t>+</m:t>
+              </m:r>
+              <m:sSub>
+                <m:sSubPr>
+                  <m:ctrlPr>
+                    <w:rPr>
+                      <w:rFonts w:ascii="Cambria Math" w:eastAsiaTheme="minorEastAsia" w:hAnsi="Cambria Math"/>
+                      <w:i/>
+                    </w:rPr>
+                  </m:ctrlPr>
+                </m:sSubPr>
+                <m:e>
+                  <m:r>
+                    <w:rPr>
+                      <w:rFonts w:ascii="Cambria Math" w:eastAsiaTheme="minorEastAsia" w:hAnsi="Cambria Math"/>
+                    </w:rPr>
+                    <m:t>w</m:t>
+                  </m:r>
+                </m:e>
+                <m:sub>
+                  <m:r>
+                    <w:rPr>
+                      <w:rFonts w:ascii="Cambria Math" w:eastAsiaTheme="minorEastAsia" w:hAnsi="Cambria Math"/>
+                    </w:rPr>
+                    <m:t>04</m:t>
+                  </m:r>
+                </m:sub>
+              </m:sSub>
+            </m:e>
+          </m:d>
+          <m:sSub>
+            <m:sSubPr>
+              <m:ctrlPr>
+                <w:rPr>
+                  <w:rFonts w:ascii="Cambria Math" w:eastAsiaTheme="minorEastAsia" w:hAnsi="Cambria Math"/>
+                  <w:i/>
+                </w:rPr>
+              </m:ctrlPr>
+            </m:sSubPr>
+            <m:e>
+              <m:r>
+                <w:rPr>
+                  <w:rFonts w:ascii="Cambria Math" w:eastAsiaTheme="minorEastAsia" w:hAnsi="Cambria Math"/>
+                </w:rPr>
+                <m:t>w</m:t>
+              </m:r>
+            </m:e>
+            <m:sub>
+              <m:r>
+                <w:rPr>
+                  <w:rFonts w:ascii="Cambria Math" w:eastAsiaTheme="minorEastAsia" w:hAnsi="Cambria Math"/>
+                </w:rPr>
+                <m:t>45</m:t>
+              </m:r>
+            </m:sub>
+          </m:sSub>
+          <m:r>
+            <w:rPr>
+              <w:rFonts w:ascii="Cambria Math" w:eastAsiaTheme="minorEastAsia" w:hAnsi="Cambria Math"/>
+            </w:rPr>
+            <m:t>+</m:t>
+          </m:r>
+          <m:sSub>
+            <m:sSubPr>
+              <m:ctrlPr>
+                <w:rPr>
+                  <w:rFonts w:ascii="Cambria Math" w:eastAsiaTheme="minorEastAsia" w:hAnsi="Cambria Math"/>
+                  <w:i/>
+                </w:rPr>
+              </m:ctrlPr>
+            </m:sSubPr>
+            <m:e>
+              <m:r>
+                <w:rPr>
+                  <w:rFonts w:ascii="Cambria Math" w:eastAsiaTheme="minorEastAsia" w:hAnsi="Cambria Math"/>
+                </w:rPr>
+                <m:t>w</m:t>
+              </m:r>
+            </m:e>
+            <m:sub>
+              <m:r>
+                <w:rPr>
+                  <w:rFonts w:ascii="Cambria Math" w:eastAsiaTheme="minorEastAsia" w:hAnsi="Cambria Math"/>
+                </w:rPr>
+                <m:t>05</m:t>
+              </m:r>
+            </m:sub>
+          </m:sSub>
+          <m:r>
+            <w:rPr>
+              <w:rFonts w:ascii="Cambria Math" w:eastAsiaTheme="minorEastAsia" w:hAnsi="Cambria Math"/>
+            </w:rPr>
+            <m:t>)</m:t>
+          </m:r>
+        </m:oMath>
+      </m:oMathPara>
+    </w:p>
+    <w:p>
+      <w:pPr>
+        <w:pStyle w:val="ListParagraph"/>
+        <w:numPr>
+          <w:ilvl w:val="1"/>
+          <w:numId w:val="1"/>
+        </w:numPr>
+        <w:rPr>
+          <w:rFonts w:eastAsiaTheme="minorEastAsia"/>
+        </w:rPr>
+      </w:pPr>
+      <m:oMath>
+        <m:sSub>
+          <m:sSubPr>
+            <m:ctrlPr>
+              <w:rPr>
+                <w:rFonts w:ascii="Cambria Math" w:eastAsiaTheme="minorEastAsia" w:hAnsi="Cambria Math"/>
+                <w:i/>
+              </w:rPr>
+            </m:ctrlPr>
+          </m:sSubPr>
+          <m:e>
+            <m:r>
+              <w:rPr>
+                <w:rFonts w:ascii="Cambria Math" w:eastAsiaTheme="minorEastAsia" w:hAnsi="Cambria Math"/>
+              </w:rPr>
+              <m:t>a</m:t>
+            </m:r>
+          </m:e>
+          <m:sub>
+            <m:r>
+              <w:rPr>
+                <w:rFonts w:ascii="Cambria Math" w:eastAsiaTheme="minorEastAsia" w:hAnsi="Cambria Math"/>
+              </w:rPr>
+              <m:t>1</m:t>
+            </m:r>
+          </m:sub>
+        </m:sSub>
+        <m:r>
+          <w:rPr>
+            <w:rFonts w:ascii="Cambria Math" w:eastAsiaTheme="minorEastAsia" w:hAnsi="Cambria Math"/>
+          </w:rPr>
+          <m:t xml:space="preserve">=4;  </m:t>
+        </m:r>
+        <m:sSub>
+          <m:sSubPr>
+            <m:ctrlPr>
+              <w:rPr>
+                <w:rFonts w:ascii="Cambria Math" w:eastAsiaTheme="minorEastAsia" w:hAnsi="Cambria Math"/>
+                <w:i/>
+              </w:rPr>
+            </m:ctrlPr>
+          </m:sSubPr>
+          <m:e>
+            <m:r>
+              <w:rPr>
+                <w:rFonts w:ascii="Cambria Math" w:eastAsiaTheme="minorEastAsia" w:hAnsi="Cambria Math"/>
+              </w:rPr>
+              <m:t>a</m:t>
+            </m:r>
+          </m:e>
+          <m:sub>
+            <m:r>
+              <w:rPr>
+                <w:rFonts w:ascii="Cambria Math" w:eastAsiaTheme="minorEastAsia" w:hAnsi="Cambria Math"/>
+              </w:rPr>
+              <m:t>2</m:t>
+            </m:r>
+          </m:sub>
+        </m:sSub>
+        <m:r>
+          <w:rPr>
+            <w:rFonts w:ascii="Cambria Math" w:eastAsiaTheme="minorEastAsia" w:hAnsi="Cambria Math"/>
+          </w:rPr>
+          <m:t xml:space="preserve">=-1   </m:t>
+        </m:r>
+        <m:sSub>
+          <m:sSubPr>
+            <m:ctrlPr>
+              <w:rPr>
+                <w:rFonts w:ascii="Cambria Math" w:eastAsiaTheme="minorEastAsia" w:hAnsi="Cambria Math"/>
+                <w:i/>
+              </w:rPr>
+            </m:ctrlPr>
+          </m:sSubPr>
+          <m:e>
+            <m:r>
+              <w:rPr>
+                <w:rFonts w:ascii="Cambria Math" w:eastAsiaTheme="minorEastAsia" w:hAnsi="Cambria Math"/>
+              </w:rPr>
+              <m:t>z</m:t>
+            </m:r>
+          </m:e>
+          <m:sub>
+            <m:r>
+              <w:rPr>
+                <w:rFonts w:ascii="Cambria Math" w:eastAsiaTheme="minorEastAsia" w:hAnsi="Cambria Math"/>
+              </w:rPr>
+              <m:t>3</m:t>
+            </m:r>
+          </m:sub>
+        </m:sSub>
+        <m:r>
+          <w:rPr>
+            <w:rFonts w:ascii="Cambria Math" w:eastAsiaTheme="minorEastAsia" w:hAnsi="Cambria Math"/>
+          </w:rPr>
+          <m:t>=</m:t>
+        </m:r>
+        <m:sSub>
+          <m:sSubPr>
+            <m:ctrlPr>
+              <w:rPr>
+                <w:rFonts w:ascii="Cambria Math" w:eastAsiaTheme="minorEastAsia" w:hAnsi="Cambria Math"/>
+                <w:i/>
+              </w:rPr>
+            </m:ctrlPr>
+          </m:sSubPr>
+          <m:e>
+            <m:r>
+              <w:rPr>
+                <w:rFonts w:ascii="Cambria Math" w:eastAsiaTheme="minorEastAsia" w:hAnsi="Cambria Math"/>
+              </w:rPr>
+              <m:t>a</m:t>
+            </m:r>
+          </m:e>
+          <m:sub>
+            <m:r>
+              <w:rPr>
+                <w:rFonts w:ascii="Cambria Math" w:eastAsiaTheme="minorEastAsia" w:hAnsi="Cambria Math"/>
+              </w:rPr>
+              <m:t>1</m:t>
+            </m:r>
+          </m:sub>
+        </m:sSub>
+        <m:sSub>
+          <m:sSubPr>
+            <m:ctrlPr>
+              <w:rPr>
+                <w:rFonts w:ascii="Cambria Math" w:eastAsiaTheme="minorEastAsia" w:hAnsi="Cambria Math"/>
+                <w:i/>
+              </w:rPr>
+            </m:ctrlPr>
+          </m:sSubPr>
+          <m:e>
+            <m:r>
+              <w:rPr>
+                <w:rFonts w:ascii="Cambria Math" w:eastAsiaTheme="minorEastAsia" w:hAnsi="Cambria Math"/>
+              </w:rPr>
+              <m:t>w</m:t>
+            </m:r>
+          </m:e>
+          <m:sub>
+            <m:r>
+              <w:rPr>
+                <w:rFonts w:ascii="Cambria Math" w:eastAsiaTheme="minorEastAsia" w:hAnsi="Cambria Math"/>
+              </w:rPr>
+              <m:t>13</m:t>
+            </m:r>
+          </m:sub>
+        </m:sSub>
+        <m:r>
+          <w:rPr>
+            <w:rFonts w:ascii="Cambria Math" w:eastAsiaTheme="minorEastAsia" w:hAnsi="Cambria Math"/>
+          </w:rPr>
+          <m:t>+</m:t>
+        </m:r>
+        <m:sSub>
+          <m:sSubPr>
+            <m:ctrlPr>
+              <w:rPr>
+                <w:rFonts w:ascii="Cambria Math" w:eastAsiaTheme="minorEastAsia" w:hAnsi="Cambria Math"/>
+                <w:i/>
+              </w:rPr>
+            </m:ctrlPr>
+          </m:sSubPr>
+          <m:e>
+            <m:r>
+              <w:rPr>
+                <w:rFonts w:ascii="Cambria Math" w:eastAsiaTheme="minorEastAsia" w:hAnsi="Cambria Math"/>
+              </w:rPr>
+              <m:t>a</m:t>
+            </m:r>
+          </m:e>
+          <m:sub>
+            <m:r>
+              <w:rPr>
+                <w:rFonts w:ascii="Cambria Math" w:eastAsiaTheme="minorEastAsia" w:hAnsi="Cambria Math"/>
+              </w:rPr>
+              <m:t>2</m:t>
+            </m:r>
+          </m:sub>
+        </m:sSub>
+        <m:sSub>
+          <m:sSubPr>
+            <m:ctrlPr>
+              <w:rPr>
+                <w:rFonts w:ascii="Cambria Math" w:eastAsiaTheme="minorEastAsia" w:hAnsi="Cambria Math"/>
+                <w:i/>
+              </w:rPr>
+            </m:ctrlPr>
+          </m:sSubPr>
+          <m:e>
+            <m:r>
+              <w:rPr>
+                <w:rFonts w:ascii="Cambria Math" w:eastAsiaTheme="minorEastAsia" w:hAnsi="Cambria Math"/>
+              </w:rPr>
+              <m:t>w</m:t>
+            </m:r>
+          </m:e>
+          <m:sub>
+            <m:r>
+              <w:rPr>
+                <w:rFonts w:ascii="Cambria Math" w:eastAsiaTheme="minorEastAsia" w:hAnsi="Cambria Math"/>
+              </w:rPr>
+              <m:t>23</m:t>
+            </m:r>
+          </m:sub>
+        </m:sSub>
+        <m:r>
+          <w:rPr>
+            <w:rFonts w:ascii="Cambria Math" w:eastAsiaTheme="minorEastAsia" w:hAnsi="Cambria Math"/>
+          </w:rPr>
+          <m:t>+</m:t>
+        </m:r>
+        <m:sSub>
+          <m:sSubPr>
+            <m:ctrlPr>
+              <w:rPr>
+                <w:rFonts w:ascii="Cambria Math" w:eastAsiaTheme="minorEastAsia" w:hAnsi="Cambria Math"/>
+                <w:i/>
+              </w:rPr>
+            </m:ctrlPr>
+          </m:sSubPr>
+          <m:e>
+            <m:r>
+              <w:rPr>
+                <w:rFonts w:ascii="Cambria Math" w:eastAsiaTheme="minorEastAsia" w:hAnsi="Cambria Math"/>
+              </w:rPr>
+              <m:t>w</m:t>
+            </m:r>
+          </m:e>
+          <m:sub>
+            <m:r>
+              <w:rPr>
+                <w:rFonts w:ascii="Cambria Math" w:eastAsiaTheme="minorEastAsia" w:hAnsi="Cambria Math"/>
+              </w:rPr>
+              <m:t>03</m:t>
+            </m:r>
+          </m:sub>
+        </m:sSub>
+        <m:r>
+          <w:rPr>
+            <w:rFonts w:ascii="Cambria Math" w:eastAsiaTheme="minorEastAsia" w:hAnsi="Cambria Math"/>
+          </w:rPr>
+          <m:t xml:space="preserve">=2.4  </m:t>
+        </m:r>
+        <m:sSub>
+          <m:sSubPr>
+            <m:ctrlPr>
+              <w:rPr>
+                <w:rFonts w:ascii="Cambria Math" w:eastAsiaTheme="minorEastAsia" w:hAnsi="Cambria Math"/>
+                <w:i/>
+              </w:rPr>
+            </m:ctrlPr>
+          </m:sSubPr>
+          <m:e>
+            <m:r>
+              <w:rPr>
+                <w:rFonts w:ascii="Cambria Math" w:eastAsiaTheme="minorEastAsia" w:hAnsi="Cambria Math"/>
+              </w:rPr>
+              <m:t>a</m:t>
+            </m:r>
+          </m:e>
+          <m:sub>
+            <m:r>
+              <w:rPr>
+                <w:rFonts w:ascii="Cambria Math" w:eastAsiaTheme="minorEastAsia" w:hAnsi="Cambria Math"/>
+              </w:rPr>
+              <m:t>3</m:t>
+            </m:r>
+          </m:sub>
+        </m:sSub>
+        <m:r>
+          <w:rPr>
+            <w:rFonts w:ascii="Cambria Math" w:eastAsiaTheme="minorEastAsia" w:hAnsi="Cambria Math"/>
+          </w:rPr>
+          <m:t>=</m:t>
+        </m:r>
+        <m:func>
+          <m:funcPr>
+            <m:ctrlPr>
+              <w:rPr>
+                <w:rFonts w:ascii="Cambria Math" w:eastAsiaTheme="minorEastAsia" w:hAnsi="Cambria Math"/>
+              </w:rPr>
+            </m:ctrlPr>
+          </m:funcPr>
+          <m:fName>
+            <m:r>
+              <m:rPr>
+                <m:sty m:val="p"/>
+              </m:rPr>
+              <w:rPr>
+                <w:rFonts w:ascii="Cambria Math" w:eastAsiaTheme="minorEastAsia" w:hAnsi="Cambria Math"/>
+              </w:rPr>
+              <m:t>max</m:t>
+            </m:r>
+            <m:ctrlPr>
+              <w:rPr>
+                <w:rFonts w:ascii="Cambria Math" w:eastAsiaTheme="minorEastAsia" w:hAnsi="Cambria Math"/>
+                <w:i/>
+              </w:rPr>
+            </m:ctrlPr>
+          </m:fName>
+          <m:e>
+            <m:d>
+              <m:dPr>
+                <m:ctrlPr>
+                  <w:rPr>
+                    <w:rFonts w:ascii="Cambria Math" w:eastAsiaTheme="minorEastAsia" w:hAnsi="Cambria Math"/>
+                    <w:i/>
+                  </w:rPr>
+                </m:ctrlPr>
+              </m:dPr>
+              <m:e>
+                <m:sSub>
+                  <m:sSubPr>
+                    <m:ctrlPr>
+                      <w:rPr>
+                        <w:rFonts w:ascii="Cambria Math" w:eastAsiaTheme="minorEastAsia" w:hAnsi="Cambria Math"/>
+                        <w:i/>
+                      </w:rPr>
+                    </m:ctrlPr>
+                  </m:sSubPr>
+                  <m:e>
+                    <m:r>
+                      <w:rPr>
+                        <w:rFonts w:ascii="Cambria Math" w:eastAsiaTheme="minorEastAsia" w:hAnsi="Cambria Math"/>
+                      </w:rPr>
+                      <m:t>z</m:t>
+                    </m:r>
+                  </m:e>
+                  <m:sub>
+                    <m:r>
+                      <w:rPr>
+                        <w:rFonts w:ascii="Cambria Math" w:eastAsiaTheme="minorEastAsia" w:hAnsi="Cambria Math"/>
+                      </w:rPr>
+                      <m:t>3</m:t>
+                    </m:r>
+                  </m:sub>
+                </m:sSub>
+                <m:r>
+                  <w:rPr>
+                    <w:rFonts w:ascii="Cambria Math" w:eastAsiaTheme="minorEastAsia" w:hAnsi="Cambria Math"/>
+                  </w:rPr>
+                  <m:t>,0</m:t>
+                </m:r>
+              </m:e>
+            </m:d>
+          </m:e>
+        </m:func>
+        <m:r>
+          <w:rPr>
+            <w:rFonts w:ascii="Cambria Math" w:eastAsiaTheme="minorEastAsia" w:hAnsi="Cambria Math"/>
+          </w:rPr>
+          <m:t>=2.4</m:t>
+        </m:r>
+      </m:oMath>
+    </w:p>
+    <w:p>
+      <w:pPr>
+        <w:pStyle w:val="ListParagraph"/>
+        <w:ind w:left="1440"/>
+        <w:rPr>
+          <w:rFonts w:eastAsiaTheme="minorEastAsia"/>
+        </w:rPr>
+      </w:pPr>
+      <m:oMathPara>
+        <m:oMathParaPr>
+          <m:jc m:val="left"/>
+        </m:oMathParaPr>
+        <m:oMath>
+          <m:sSub>
+            <m:sSubPr>
+              <m:ctrlPr>
+                <w:rPr>
+                  <w:rFonts w:ascii="Cambria Math" w:eastAsiaTheme="minorEastAsia" w:hAnsi="Cambria Math"/>
+                  <w:i/>
+                </w:rPr>
+              </m:ctrlPr>
+            </m:sSubPr>
+            <m:e>
+              <m:r>
+                <w:rPr>
+                  <w:rFonts w:ascii="Cambria Math" w:eastAsiaTheme="minorEastAsia" w:hAnsi="Cambria Math"/>
+                </w:rPr>
+                <m:t>z</m:t>
+              </m:r>
+            </m:e>
+            <m:sub>
+              <m:r>
+                <w:rPr>
+                  <w:rFonts w:ascii="Cambria Math" w:eastAsiaTheme="minorEastAsia" w:hAnsi="Cambria Math"/>
+                </w:rPr>
+                <m:t>4</m:t>
+              </m:r>
+            </m:sub>
+          </m:sSub>
+          <m:r>
+            <w:rPr>
+              <w:rFonts w:ascii="Cambria Math" w:eastAsiaTheme="minorEastAsia" w:hAnsi="Cambria Math"/>
+            </w:rPr>
+            <m:t>=</m:t>
+          </m:r>
+          <m:sSub>
+            <m:sSubPr>
+              <m:ctrlPr>
+                <w:rPr>
+                  <w:rFonts w:ascii="Cambria Math" w:eastAsiaTheme="minorEastAsia" w:hAnsi="Cambria Math"/>
+                  <w:i/>
+                </w:rPr>
+              </m:ctrlPr>
+            </m:sSubPr>
+            <m:e>
+              <m:r>
+                <w:rPr>
+                  <w:rFonts w:ascii="Cambria Math" w:eastAsiaTheme="minorEastAsia" w:hAnsi="Cambria Math"/>
+                </w:rPr>
+                <m:t>a</m:t>
+              </m:r>
+            </m:e>
+            <m:sub>
+              <m:r>
+                <w:rPr>
+                  <w:rFonts w:ascii="Cambria Math" w:eastAsiaTheme="minorEastAsia" w:hAnsi="Cambria Math"/>
+                </w:rPr>
+                <m:t>1</m:t>
+              </m:r>
+            </m:sub>
+          </m:sSub>
+          <m:sSub>
+            <m:sSubPr>
+              <m:ctrlPr>
+                <w:rPr>
+                  <w:rFonts w:ascii="Cambria Math" w:eastAsiaTheme="minorEastAsia" w:hAnsi="Cambria Math"/>
+                  <w:i/>
+                </w:rPr>
+              </m:ctrlPr>
+            </m:sSubPr>
+            <m:e>
+              <m:r>
+                <w:rPr>
+                  <w:rFonts w:ascii="Cambria Math" w:eastAsiaTheme="minorEastAsia" w:hAnsi="Cambria Math"/>
+                </w:rPr>
+                <m:t>w</m:t>
+              </m:r>
+            </m:e>
+            <m:sub>
+              <m:r>
+                <w:rPr>
+                  <w:rFonts w:ascii="Cambria Math" w:eastAsiaTheme="minorEastAsia" w:hAnsi="Cambria Math"/>
+                </w:rPr>
+                <m:t>14</m:t>
+              </m:r>
+            </m:sub>
+          </m:sSub>
+          <m:r>
+            <w:rPr>
+              <w:rFonts w:ascii="Cambria Math" w:eastAsiaTheme="minorEastAsia" w:hAnsi="Cambria Math"/>
+            </w:rPr>
+            <m:t>+</m:t>
+          </m:r>
+          <m:sSub>
+            <m:sSubPr>
+              <m:ctrlPr>
+                <w:rPr>
+                  <w:rFonts w:ascii="Cambria Math" w:eastAsiaTheme="minorEastAsia" w:hAnsi="Cambria Math"/>
+                  <w:i/>
+                </w:rPr>
+              </m:ctrlPr>
+            </m:sSubPr>
+            <m:e>
+              <m:r>
+                <w:rPr>
+                  <w:rFonts w:ascii="Cambria Math" w:eastAsiaTheme="minorEastAsia" w:hAnsi="Cambria Math"/>
+                </w:rPr>
+                <m:t>a</m:t>
+              </m:r>
+            </m:e>
+            <m:sub>
+              <m:r>
+                <w:rPr>
+                  <w:rFonts w:ascii="Cambria Math" w:eastAsiaTheme="minorEastAsia" w:hAnsi="Cambria Math"/>
+                </w:rPr>
+                <m:t>2</m:t>
+              </m:r>
+            </m:sub>
+          </m:sSub>
+          <m:sSub>
+            <m:sSubPr>
+              <m:ctrlPr>
+                <w:rPr>
+                  <w:rFonts w:ascii="Cambria Math" w:eastAsiaTheme="minorEastAsia" w:hAnsi="Cambria Math"/>
+                  <w:i/>
+                </w:rPr>
+              </m:ctrlPr>
+            </m:sSubPr>
+            <m:e>
+              <m:r>
+                <w:rPr>
+                  <w:rFonts w:ascii="Cambria Math" w:eastAsiaTheme="minorEastAsia" w:hAnsi="Cambria Math"/>
+                </w:rPr>
+                <m:t>w</m:t>
+              </m:r>
+            </m:e>
+            <m:sub>
+              <m:r>
+                <w:rPr>
+                  <w:rFonts w:ascii="Cambria Math" w:eastAsiaTheme="minorEastAsia" w:hAnsi="Cambria Math"/>
+                </w:rPr>
+                <m:t>24</m:t>
+              </m:r>
+            </m:sub>
+          </m:sSub>
+          <m:r>
+            <w:rPr>
+              <w:rFonts w:ascii="Cambria Math" w:eastAsiaTheme="minorEastAsia" w:hAnsi="Cambria Math"/>
+            </w:rPr>
+            <m:t>+</m:t>
+          </m:r>
+          <m:sSub>
+            <m:sSubPr>
+              <m:ctrlPr>
+                <w:rPr>
+                  <w:rFonts w:ascii="Cambria Math" w:eastAsiaTheme="minorEastAsia" w:hAnsi="Cambria Math"/>
+                  <w:i/>
+                </w:rPr>
+              </m:ctrlPr>
+            </m:sSubPr>
+            <m:e>
+              <m:r>
+                <w:rPr>
+                  <w:rFonts w:ascii="Cambria Math" w:eastAsiaTheme="minorEastAsia" w:hAnsi="Cambria Math"/>
+                </w:rPr>
+                <m:t>w</m:t>
+              </m:r>
+            </m:e>
+            <m:sub>
+              <m:r>
+                <w:rPr>
+                  <w:rFonts w:ascii="Cambria Math" w:eastAsiaTheme="minorEastAsia" w:hAnsi="Cambria Math"/>
+                </w:rPr>
+                <m:t>04</m:t>
+              </m:r>
+            </m:sub>
+          </m:sSub>
+          <m:r>
+            <w:rPr>
+              <w:rFonts w:ascii="Cambria Math" w:eastAsiaTheme="minorEastAsia" w:hAnsi="Cambria Math"/>
+            </w:rPr>
+            <m:t xml:space="preserve">=1.4   </m:t>
+          </m:r>
+          <m:sSub>
+            <m:sSubPr>
+              <m:ctrlPr>
+                <w:rPr>
+                  <w:rFonts w:ascii="Cambria Math" w:eastAsiaTheme="minorEastAsia" w:hAnsi="Cambria Math"/>
+                  <w:i/>
+                </w:rPr>
+              </m:ctrlPr>
+            </m:sSubPr>
+            <m:e>
+              <m:r>
+                <w:rPr>
+                  <w:rFonts w:ascii="Cambria Math" w:eastAsiaTheme="minorEastAsia" w:hAnsi="Cambria Math"/>
+                </w:rPr>
+                <m:t>a</m:t>
+              </m:r>
+            </m:e>
+            <m:sub>
+              <m:r>
+                <w:rPr>
+                  <w:rFonts w:ascii="Cambria Math" w:eastAsiaTheme="minorEastAsia" w:hAnsi="Cambria Math"/>
+                </w:rPr>
+                <m:t>4</m:t>
+              </m:r>
+            </m:sub>
+          </m:sSub>
+          <m:r>
+            <w:rPr>
+              <w:rFonts w:ascii="Cambria Math" w:eastAsiaTheme="minorEastAsia" w:hAnsi="Cambria Math"/>
+            </w:rPr>
+            <m:t>=</m:t>
+          </m:r>
+          <m:func>
+            <m:funcPr>
+              <m:ctrlPr>
+                <w:rPr>
+                  <w:rFonts w:ascii="Cambria Math" w:eastAsiaTheme="minorEastAsia" w:hAnsi="Cambria Math"/>
+                </w:rPr>
+              </m:ctrlPr>
+            </m:funcPr>
+            <m:fName>
+              <m:r>
+                <m:rPr>
+                  <m:sty m:val="p"/>
+                </m:rPr>
+                <w:rPr>
+                  <w:rFonts w:ascii="Cambria Math" w:eastAsiaTheme="minorEastAsia" w:hAnsi="Cambria Math"/>
+                </w:rPr>
+                <m:t>max</m:t>
+              </m:r>
+            </m:fName>
+            <m:e>
+              <m:d>
+                <m:dPr>
+                  <m:ctrlPr>
+                    <w:rPr>
+                      <w:rFonts w:ascii="Cambria Math" w:eastAsiaTheme="minorEastAsia" w:hAnsi="Cambria Math"/>
+                      <w:i/>
+                    </w:rPr>
+                  </m:ctrlPr>
+                </m:dPr>
+                <m:e>
+                  <m:sSub>
+                    <m:sSubPr>
+                      <m:ctrlPr>
+                        <w:rPr>
+                          <w:rFonts w:ascii="Cambria Math" w:eastAsiaTheme="minorEastAsia" w:hAnsi="Cambria Math"/>
+                          <w:i/>
+                        </w:rPr>
+                      </m:ctrlPr>
+                    </m:sSubPr>
+                    <m:e>
+                      <m:r>
+                        <w:rPr>
+                          <w:rFonts w:ascii="Cambria Math" w:eastAsiaTheme="minorEastAsia" w:hAnsi="Cambria Math"/>
+                        </w:rPr>
+                        <m:t>z</m:t>
+                      </m:r>
+                    </m:e>
+                    <m:sub>
+                      <m:r>
+                        <w:rPr>
+                          <w:rFonts w:ascii="Cambria Math" w:eastAsiaTheme="minorEastAsia" w:hAnsi="Cambria Math"/>
+                        </w:rPr>
+                        <m:t>4</m:t>
+                      </m:r>
+                    </m:sub>
+                  </m:sSub>
+                  <m:r>
+                    <w:rPr>
+                      <w:rFonts w:ascii="Cambria Math" w:eastAsiaTheme="minorEastAsia" w:hAnsi="Cambria Math"/>
+                    </w:rPr>
+                    <m:t>,0</m:t>
+                  </m:r>
+                </m:e>
+              </m:d>
+            </m:e>
+          </m:func>
+          <m:r>
+            <w:rPr>
+              <w:rFonts w:ascii="Cambria Math" w:eastAsiaTheme="minorEastAsia" w:hAnsi="Cambria Math"/>
+            </w:rPr>
+            <m:t>=1.</m:t>
+          </m:r>
+          <m:r>
+            <w:rPr>
+              <w:rFonts w:ascii="Cambria Math" w:eastAsiaTheme="minorEastAsia" w:hAnsi="Cambria Math"/>
+            </w:rPr>
+            <m:t>4</m:t>
+          </m:r>
+        </m:oMath>
+      </m:oMathPara>
+    </w:p>
+    <w:p>
+      <w:pPr>
+        <w:pStyle w:val="ListParagraph"/>
+        <w:ind w:left="1440"/>
+        <w:rPr>
+          <w:rFonts w:eastAsiaTheme="minorEastAsia"/>
+          <w:b/>
+        </w:rPr>
+      </w:pPr>
+      <m:oMathPara>
+        <m:oMathParaPr>
+          <m:jc m:val="left"/>
+        </m:oMathParaPr>
+        <m:oMath>
+          <m:sSub>
+            <m:sSubPr>
+              <m:ctrlPr>
+                <w:rPr>
+                  <w:rFonts w:ascii="Cambria Math" w:eastAsiaTheme="minorEastAsia" w:hAnsi="Cambria Math"/>
+                  <w:i/>
+                </w:rPr>
+              </m:ctrlPr>
+            </m:sSubPr>
+            <m:e>
+              <m:r>
+                <w:rPr>
+                  <w:rFonts w:ascii="Cambria Math" w:eastAsiaTheme="minorEastAsia" w:hAnsi="Cambria Math"/>
+                </w:rPr>
+                <m:t>z</m:t>
+              </m:r>
+            </m:e>
+            <m:sub>
+              <m:r>
+                <w:rPr>
+                  <w:rFonts w:ascii="Cambria Math" w:eastAsiaTheme="minorEastAsia" w:hAnsi="Cambria Math"/>
+                </w:rPr>
+                <m:t>5</m:t>
+              </m:r>
+            </m:sub>
+          </m:sSub>
+          <m:r>
+            <w:rPr>
+              <w:rFonts w:ascii="Cambria Math" w:eastAsiaTheme="minorEastAsia" w:hAnsi="Cambria Math"/>
+            </w:rPr>
+            <m:t>=</m:t>
+          </m:r>
+          <m:sSub>
+            <m:sSubPr>
+              <m:ctrlPr>
+                <w:rPr>
+                  <w:rFonts w:ascii="Cambria Math" w:eastAsiaTheme="minorEastAsia" w:hAnsi="Cambria Math"/>
+                  <w:i/>
+                </w:rPr>
+              </m:ctrlPr>
+            </m:sSubPr>
+            <m:e>
+              <m:r>
+                <w:rPr>
+                  <w:rFonts w:ascii="Cambria Math" w:eastAsiaTheme="minorEastAsia" w:hAnsi="Cambria Math"/>
+                </w:rPr>
+                <m:t>a</m:t>
+              </m:r>
+            </m:e>
+            <m:sub>
+              <m:r>
+                <w:rPr>
+                  <w:rFonts w:ascii="Cambria Math" w:eastAsiaTheme="minorEastAsia" w:hAnsi="Cambria Math"/>
+                </w:rPr>
+                <m:t>3</m:t>
+              </m:r>
+            </m:sub>
+          </m:sSub>
+          <m:sSub>
+            <m:sSubPr>
+              <m:ctrlPr>
+                <w:rPr>
+                  <w:rFonts w:ascii="Cambria Math" w:eastAsiaTheme="minorEastAsia" w:hAnsi="Cambria Math"/>
+                  <w:i/>
+                </w:rPr>
+              </m:ctrlPr>
+            </m:sSubPr>
+            <m:e>
+              <m:r>
+                <w:rPr>
+                  <w:rFonts w:ascii="Cambria Math" w:eastAsiaTheme="minorEastAsia" w:hAnsi="Cambria Math"/>
+                </w:rPr>
+                <m:t>w</m:t>
+              </m:r>
+            </m:e>
+            <m:sub>
+              <m:r>
+                <w:rPr>
+                  <w:rFonts w:ascii="Cambria Math" w:eastAsiaTheme="minorEastAsia" w:hAnsi="Cambria Math"/>
+                </w:rPr>
+                <m:t>35</m:t>
+              </m:r>
+            </m:sub>
+          </m:sSub>
+          <m:r>
+            <w:rPr>
+              <w:rFonts w:ascii="Cambria Math" w:eastAsiaTheme="minorEastAsia" w:hAnsi="Cambria Math"/>
+            </w:rPr>
+            <m:t>+</m:t>
+          </m:r>
+          <m:sSub>
+            <m:sSubPr>
+              <m:ctrlPr>
+                <w:rPr>
+                  <w:rFonts w:ascii="Cambria Math" w:eastAsiaTheme="minorEastAsia" w:hAnsi="Cambria Math"/>
+                  <w:i/>
+                </w:rPr>
+              </m:ctrlPr>
+            </m:sSubPr>
+            <m:e>
+              <m:r>
+                <w:rPr>
+                  <w:rFonts w:ascii="Cambria Math" w:eastAsiaTheme="minorEastAsia" w:hAnsi="Cambria Math"/>
+                </w:rPr>
+                <m:t>a</m:t>
+              </m:r>
+            </m:e>
+            <m:sub>
+              <m:r>
+                <w:rPr>
+                  <w:rFonts w:ascii="Cambria Math" w:eastAsiaTheme="minorEastAsia" w:hAnsi="Cambria Math"/>
+                </w:rPr>
+                <m:t>4</m:t>
+              </m:r>
+            </m:sub>
+          </m:sSub>
+          <m:sSub>
+            <m:sSubPr>
+              <m:ctrlPr>
+                <w:rPr>
+                  <w:rFonts w:ascii="Cambria Math" w:eastAsiaTheme="minorEastAsia" w:hAnsi="Cambria Math"/>
+                  <w:i/>
+                </w:rPr>
+              </m:ctrlPr>
+            </m:sSubPr>
+            <m:e>
+              <m:r>
+                <w:rPr>
+                  <w:rFonts w:ascii="Cambria Math" w:eastAsiaTheme="minorEastAsia" w:hAnsi="Cambria Math"/>
+                </w:rPr>
+                <m:t>w</m:t>
+              </m:r>
+            </m:e>
+            <m:sub>
+              <m:r>
+                <w:rPr>
+                  <w:rFonts w:ascii="Cambria Math" w:eastAsiaTheme="minorEastAsia" w:hAnsi="Cambria Math"/>
+                </w:rPr>
+                <m:t>45</m:t>
+              </m:r>
+            </m:sub>
+          </m:sSub>
+          <m:r>
+            <w:rPr>
+              <w:rFonts w:ascii="Cambria Math" w:eastAsiaTheme="minorEastAsia" w:hAnsi="Cambria Math"/>
+            </w:rPr>
+            <m:t>+</m:t>
+          </m:r>
+          <m:sSub>
+            <m:sSubPr>
+              <m:ctrlPr>
+                <w:rPr>
+                  <w:rFonts w:ascii="Cambria Math" w:eastAsiaTheme="minorEastAsia" w:hAnsi="Cambria Math"/>
+                  <w:i/>
+                </w:rPr>
+              </m:ctrlPr>
+            </m:sSubPr>
+            <m:e>
+              <m:r>
+                <w:rPr>
+                  <w:rFonts w:ascii="Cambria Math" w:eastAsiaTheme="minorEastAsia" w:hAnsi="Cambria Math"/>
+                </w:rPr>
+                <m:t>w</m:t>
+              </m:r>
+            </m:e>
+            <m:sub>
+              <m:r>
+                <w:rPr>
+                  <w:rFonts w:ascii="Cambria Math" w:eastAsiaTheme="minorEastAsia" w:hAnsi="Cambria Math"/>
+                </w:rPr>
+                <m:t>05</m:t>
+              </m:r>
+            </m:sub>
+          </m:sSub>
+          <m:r>
+            <w:rPr>
+              <w:rFonts w:ascii="Cambria Math" w:eastAsiaTheme="minorEastAsia" w:hAnsi="Cambria Math"/>
+            </w:rPr>
+            <m:t xml:space="preserve">=1.62   </m:t>
+          </m:r>
+          <m:sSub>
+            <m:sSubPr>
+              <m:ctrlPr>
+                <w:rPr>
+                  <w:rFonts w:ascii="Cambria Math" w:eastAsiaTheme="minorEastAsia" w:hAnsi="Cambria Math"/>
+                  <w:i/>
+                </w:rPr>
+              </m:ctrlPr>
+            </m:sSubPr>
+            <m:e>
+              <m:r>
+                <w:rPr>
+                  <w:rFonts w:ascii="Cambria Math" w:eastAsiaTheme="minorEastAsia" w:hAnsi="Cambria Math"/>
+                </w:rPr>
+                <m:t>a</m:t>
+              </m:r>
+            </m:e>
+            <m:sub>
+              <m:r>
+                <w:rPr>
+                  <w:rFonts w:ascii="Cambria Math" w:eastAsiaTheme="minorEastAsia" w:hAnsi="Cambria Math"/>
+                </w:rPr>
+                <m:t>5</m:t>
+              </m:r>
+            </m:sub>
+          </m:sSub>
+          <m:r>
+            <w:rPr>
+              <w:rFonts w:ascii="Cambria Math" w:eastAsiaTheme="minorEastAsia" w:hAnsi="Cambria Math"/>
+            </w:rPr>
+            <m:t>=</m:t>
+          </m:r>
+          <m:func>
+            <m:funcPr>
+              <m:ctrlPr>
+                <w:rPr>
+                  <w:rFonts w:ascii="Cambria Math" w:eastAsiaTheme="minorEastAsia" w:hAnsi="Cambria Math"/>
+                </w:rPr>
+              </m:ctrlPr>
+            </m:funcPr>
+            <m:fName>
+              <m:r>
+                <m:rPr>
+                  <m:sty m:val="p"/>
+                </m:rPr>
+                <w:rPr>
+                  <w:rFonts w:ascii="Cambria Math" w:eastAsiaTheme="minorEastAsia" w:hAnsi="Cambria Math"/>
+                </w:rPr>
+                <m:t>max</m:t>
+              </m:r>
+            </m:fName>
+            <m:e>
+              <m:d>
+                <m:dPr>
+                  <m:ctrlPr>
+                    <w:rPr>
+                      <w:rFonts w:ascii="Cambria Math" w:eastAsiaTheme="minorEastAsia" w:hAnsi="Cambria Math"/>
+                      <w:i/>
+                    </w:rPr>
+                  </m:ctrlPr>
+                </m:dPr>
+                <m:e>
+                  <m:sSub>
+                    <m:sSubPr>
+                      <m:ctrlPr>
+                        <w:rPr>
+                          <w:rFonts w:ascii="Cambria Math" w:eastAsiaTheme="minorEastAsia" w:hAnsi="Cambria Math"/>
+                          <w:i/>
+                        </w:rPr>
+                      </m:ctrlPr>
+                    </m:sSubPr>
+                    <m:e>
+                      <m:r>
+                        <w:rPr>
+                          <w:rFonts w:ascii="Cambria Math" w:eastAsiaTheme="minorEastAsia" w:hAnsi="Cambria Math"/>
+                        </w:rPr>
+                        <m:t>z</m:t>
+                      </m:r>
+                    </m:e>
+                    <m:sub>
+                      <m:r>
+                        <w:rPr>
+                          <w:rFonts w:ascii="Cambria Math" w:eastAsiaTheme="minorEastAsia" w:hAnsi="Cambria Math"/>
+                        </w:rPr>
+                        <m:t>5</m:t>
+                      </m:r>
+                    </m:sub>
+                  </m:sSub>
+                  <m:r>
+                    <w:rPr>
+                      <w:rFonts w:ascii="Cambria Math" w:eastAsiaTheme="minorEastAsia" w:hAnsi="Cambria Math"/>
+                    </w:rPr>
+                    <m:t>,0</m:t>
+                  </m:r>
+                </m:e>
+              </m:d>
+            </m:e>
+          </m:func>
+          <m:r>
+            <w:rPr>
+              <w:rFonts w:ascii="Cambria Math" w:eastAsiaTheme="minorEastAsia" w:hAnsi="Cambria Math"/>
+            </w:rPr>
+            <m:t>=</m:t>
+          </m:r>
+          <m:r>
+            <m:rPr>
+              <m:sty m:val="bi"/>
+            </m:rPr>
+            <w:rPr>
+              <w:rFonts w:ascii="Cambria Math" w:eastAsiaTheme="minorEastAsia" w:hAnsi="Cambria Math"/>
+            </w:rPr>
+            <m:t>1.62</m:t>
+          </m:r>
+        </m:oMath>
+      </m:oMathPara>
+    </w:p>
+    <w:p>
+      <w:pPr>
+        <w:pStyle w:val="ListParagraph"/>
+        <w:numPr>
+          <w:ilvl w:val="1"/>
+          <w:numId w:val="1"/>
+        </w:numPr>
+        <w:rPr>
+          <w:rFonts w:eastAsiaTheme="minorEastAsia"/>
+        </w:rPr>
+      </w:pPr>
+      <m:oMath>
+        <m:sSub>
+          <m:sSubPr>
+            <m:ctrlPr>
+              <w:rPr>
+                <w:rFonts w:ascii="Cambria Math" w:eastAsiaTheme="minorEastAsia" w:hAnsi="Cambria Math"/>
+                <w:i/>
+              </w:rPr>
+            </m:ctrlPr>
+          </m:sSubPr>
+          <m:e>
+            <m:r>
+              <w:rPr>
+                <w:rFonts w:ascii="Cambria Math" w:eastAsiaTheme="minorEastAsia" w:hAnsi="Cambria Math"/>
+              </w:rPr>
+              <m:t>a</m:t>
+            </m:r>
+          </m:e>
+          <m:sub>
+            <m:r>
+              <w:rPr>
+                <w:rFonts w:ascii="Cambria Math" w:eastAsiaTheme="minorEastAsia" w:hAnsi="Cambria Math"/>
+              </w:rPr>
+              <m:t>5</m:t>
+            </m:r>
+          </m:sub>
+        </m:sSub>
+        <m:r>
+          <w:rPr>
+            <w:rFonts w:ascii="Cambria Math" w:eastAsiaTheme="minorEastAsia" w:hAnsi="Cambria Math"/>
+          </w:rPr>
+          <m:t>-y</m:t>
+        </m:r>
+        <m:r>
+          <w:rPr>
+            <w:rFonts w:ascii="Cambria Math" w:eastAsiaTheme="minorEastAsia" w:hAnsi="Cambria Math"/>
+          </w:rPr>
+          <m:t>=</m:t>
+        </m:r>
+        <m:r>
+          <w:rPr>
+            <w:rFonts w:ascii="Cambria Math" w:eastAsiaTheme="minorEastAsia" w:hAnsi="Cambria Math"/>
+          </w:rPr>
+          <m:t>1.62-1=</m:t>
+        </m:r>
+        <m:r>
+          <m:rPr>
+            <m:sty m:val="bi"/>
+          </m:rPr>
+          <w:rPr>
+            <w:rFonts w:ascii="Cambria Math" w:eastAsiaTheme="minorEastAsia" w:hAnsi="Cambria Math"/>
+          </w:rPr>
+          <m:t>0.62</m:t>
+        </m:r>
+      </m:oMath>
+    </w:p>
+    <w:p>
+      <w:pPr>
+        <w:pStyle w:val="ListParagraph"/>
+        <w:numPr>
+          <w:ilvl w:val="1"/>
+          <w:numId w:val="1"/>
+        </w:numPr>
+        <w:rPr>
+          <w:rFonts w:eastAsiaTheme="minorEastAsia"/>
+        </w:rPr>
+      </w:pPr>
+      <m:oMath>
+        <m:f>
+          <m:fPr>
+            <m:ctrlPr>
+              <w:rPr>
+                <w:rFonts w:ascii="Cambria Math" w:eastAsiaTheme="minorEastAsia" w:hAnsi="Cambria Math"/>
+                <w:i/>
+              </w:rPr>
+            </m:ctrlPr>
+          </m:fPr>
+          <m:num>
+            <m:r>
+              <w:rPr>
+                <w:rFonts w:ascii="Cambria Math" w:eastAsiaTheme="minorEastAsia" w:hAnsi="Cambria Math"/>
+              </w:rPr>
+              <m:t>∂</m:t>
+            </m:r>
+            <m:sSub>
+              <m:sSubPr>
+                <m:ctrlPr>
+                  <w:rPr>
+                    <w:rFonts w:ascii="Cambria Math" w:eastAsiaTheme="minorEastAsia" w:hAnsi="Cambria Math"/>
+                    <w:i/>
+                  </w:rPr>
+                </m:ctrlPr>
+              </m:sSubPr>
+              <m:e>
+                <m:r>
+                  <w:rPr>
+                    <w:rFonts w:ascii="Cambria Math" w:eastAsiaTheme="minorEastAsia" w:hAnsi="Cambria Math"/>
+                  </w:rPr>
+                  <m:t>a</m:t>
+                </m:r>
+              </m:e>
+              <m:sub>
+                <m:r>
+                  <w:rPr>
+                    <w:rFonts w:ascii="Cambria Math" w:eastAsiaTheme="minorEastAsia" w:hAnsi="Cambria Math"/>
+                  </w:rPr>
+                  <m:t>5</m:t>
+                </m:r>
+              </m:sub>
+            </m:sSub>
+          </m:num>
+          <m:den>
+            <m:r>
+              <w:rPr>
+                <w:rFonts w:ascii="Cambria Math" w:eastAsiaTheme="minorEastAsia" w:hAnsi="Cambria Math"/>
+              </w:rPr>
+              <m:t>∂</m:t>
+            </m:r>
+            <m:sSub>
+              <m:sSubPr>
+                <m:ctrlPr>
+                  <w:rPr>
+                    <w:rFonts w:ascii="Cambria Math" w:eastAsiaTheme="minorEastAsia" w:hAnsi="Cambria Math"/>
+                    <w:i/>
+                  </w:rPr>
+                </m:ctrlPr>
+              </m:sSubPr>
+              <m:e>
+                <m:r>
+                  <w:rPr>
+                    <w:rFonts w:ascii="Cambria Math" w:eastAsiaTheme="minorEastAsia" w:hAnsi="Cambria Math"/>
+                  </w:rPr>
+                  <m:t>z</m:t>
+                </m:r>
+              </m:e>
+              <m:sub>
+                <m:r>
+                  <w:rPr>
+                    <w:rFonts w:ascii="Cambria Math" w:eastAsiaTheme="minorEastAsia" w:hAnsi="Cambria Math"/>
+                  </w:rPr>
+                  <m:t>5</m:t>
+                </m:r>
+              </m:sub>
+            </m:sSub>
+          </m:den>
+        </m:f>
+        <m:r>
+          <w:rPr>
+            <w:rFonts w:ascii="Cambria Math" w:eastAsiaTheme="minorEastAsia" w:hAnsi="Cambria Math"/>
+          </w:rPr>
+          <m:t>=1</m:t>
+        </m:r>
+        <m:r>
+          <w:rPr>
+            <w:rFonts w:ascii="Cambria Math" w:eastAsiaTheme="minorEastAsia" w:hAnsi="Cambria Math"/>
+          </w:rPr>
+          <m:t xml:space="preserve">  </m:t>
+        </m:r>
+      </m:oMath>
+      <w:r>
+        <w:rPr>
+          <w:rFonts w:eastAsiaTheme="minorEastAsia"/>
+        </w:rPr>
+        <w:t xml:space="preserve"> </w:t>
+      </w:r>
+      <m:oMath>
+        <m:f>
+          <m:fPr>
+            <m:ctrlPr>
+              <w:rPr>
+                <w:rFonts w:ascii="Cambria Math" w:eastAsiaTheme="minorEastAsia" w:hAnsi="Cambria Math"/>
+                <w:i/>
+              </w:rPr>
+            </m:ctrlPr>
+          </m:fPr>
+          <m:num>
+            <m:r>
+              <w:rPr>
+                <w:rFonts w:ascii="Cambria Math" w:eastAsiaTheme="minorEastAsia" w:hAnsi="Cambria Math"/>
+              </w:rPr>
+              <m:t>∂L</m:t>
+            </m:r>
+          </m:num>
+          <m:den>
+            <m:r>
+              <w:rPr>
+                <w:rFonts w:ascii="Cambria Math" w:eastAsiaTheme="minorEastAsia" w:hAnsi="Cambria Math"/>
+              </w:rPr>
+              <m:t>∂</m:t>
+            </m:r>
+            <m:sSub>
+              <m:sSubPr>
+                <m:ctrlPr>
+                  <w:rPr>
+                    <w:rFonts w:ascii="Cambria Math" w:eastAsiaTheme="minorEastAsia" w:hAnsi="Cambria Math"/>
+                    <w:i/>
+                  </w:rPr>
+                </m:ctrlPr>
+              </m:sSubPr>
+              <m:e>
+                <m:r>
+                  <w:rPr>
+                    <w:rFonts w:ascii="Cambria Math" w:eastAsiaTheme="minorEastAsia" w:hAnsi="Cambria Math"/>
+                  </w:rPr>
+                  <m:t>z</m:t>
+                </m:r>
+              </m:e>
+              <m:sub>
+                <m:r>
+                  <w:rPr>
+                    <w:rFonts w:ascii="Cambria Math" w:eastAsiaTheme="minorEastAsia" w:hAnsi="Cambria Math"/>
+                  </w:rPr>
+                  <m:t>5</m:t>
+                </m:r>
+              </m:sub>
+            </m:sSub>
+          </m:den>
+        </m:f>
+        <m:r>
+          <w:rPr>
+            <w:rFonts w:ascii="Cambria Math" w:eastAsiaTheme="minorEastAsia" w:hAnsi="Cambria Math"/>
+          </w:rPr>
+          <m:t>=</m:t>
+        </m:r>
+        <m:r>
+          <m:rPr>
+            <m:sty m:val="bi"/>
+          </m:rPr>
+          <w:rPr>
+            <w:rFonts w:ascii="Cambria Math" w:eastAsiaTheme="minorEastAsia" w:hAnsi="Cambria Math"/>
+          </w:rPr>
+          <m:t>0.62</m:t>
+        </m:r>
+      </m:oMath>
+    </w:p>
+    <w:p>
+      <w:pPr>
+        <w:pStyle w:val="ListParagraph"/>
+        <w:numPr>
+          <w:ilvl w:val="1"/>
+          <w:numId w:val="1"/>
+        </w:numPr>
+        <w:rPr>
+          <w:rFonts w:eastAsiaTheme="minorEastAsia"/>
+        </w:rPr>
+      </w:pPr>
+      <m:oMath>
+        <m:f>
+          <m:fPr>
+            <m:ctrlPr>
+              <w:rPr>
+                <w:rFonts w:ascii="Cambria Math" w:eastAsiaTheme="minorEastAsia" w:hAnsi="Cambria Math"/>
+                <w:i/>
+              </w:rPr>
+            </m:ctrlPr>
+          </m:fPr>
+          <m:num>
+            <m:r>
+              <w:rPr>
+                <w:rFonts w:ascii="Cambria Math" w:eastAsiaTheme="minorEastAsia" w:hAnsi="Cambria Math"/>
+              </w:rPr>
+              <m:t>∂</m:t>
+            </m:r>
+            <m:sSub>
+              <m:sSubPr>
+                <m:ctrlPr>
+                  <w:rPr>
+                    <w:rFonts w:ascii="Cambria Math" w:eastAsiaTheme="minorEastAsia" w:hAnsi="Cambria Math"/>
+                    <w:i/>
+                  </w:rPr>
+                </m:ctrlPr>
+              </m:sSubPr>
+              <m:e>
+                <m:r>
+                  <w:rPr>
+                    <w:rFonts w:ascii="Cambria Math" w:eastAsiaTheme="minorEastAsia" w:hAnsi="Cambria Math"/>
+                  </w:rPr>
+                  <m:t>z</m:t>
+                </m:r>
+              </m:e>
+              <m:sub>
+                <m:r>
+                  <w:rPr>
+                    <w:rFonts w:ascii="Cambria Math" w:eastAsiaTheme="minorEastAsia" w:hAnsi="Cambria Math"/>
+                  </w:rPr>
+                  <m:t>5</m:t>
+                </m:r>
+              </m:sub>
+            </m:sSub>
+          </m:num>
+          <m:den>
+            <m:r>
+              <w:rPr>
+                <w:rFonts w:ascii="Cambria Math" w:eastAsiaTheme="minorEastAsia" w:hAnsi="Cambria Math"/>
+              </w:rPr>
+              <m:t>∂</m:t>
+            </m:r>
+            <m:sSub>
+              <m:sSubPr>
+                <m:ctrlPr>
+                  <w:rPr>
+                    <w:rFonts w:ascii="Cambria Math" w:eastAsiaTheme="minorEastAsia" w:hAnsi="Cambria Math"/>
+                    <w:i/>
+                  </w:rPr>
+                </m:ctrlPr>
+              </m:sSubPr>
+              <m:e>
+                <m:r>
+                  <w:rPr>
+                    <w:rFonts w:ascii="Cambria Math" w:eastAsiaTheme="minorEastAsia" w:hAnsi="Cambria Math"/>
+                  </w:rPr>
+                  <m:t>w</m:t>
+                </m:r>
+              </m:e>
+              <m:sub>
+                <m:r>
+                  <w:rPr>
+                    <w:rFonts w:ascii="Cambria Math" w:eastAsiaTheme="minorEastAsia" w:hAnsi="Cambria Math"/>
+                  </w:rPr>
+                  <m:t>35</m:t>
+                </m:r>
+              </m:sub>
+            </m:sSub>
+          </m:den>
+        </m:f>
+        <m:r>
+          <w:rPr>
+            <w:rFonts w:ascii="Cambria Math" w:eastAsiaTheme="minorEastAsia" w:hAnsi="Cambria Math"/>
+          </w:rPr>
+          <m:t>=</m:t>
+        </m:r>
+        <m:sSub>
+          <m:sSubPr>
+            <m:ctrlPr>
+              <w:rPr>
+                <w:rFonts w:ascii="Cambria Math" w:eastAsiaTheme="minorEastAsia" w:hAnsi="Cambria Math"/>
+                <w:i/>
+              </w:rPr>
+            </m:ctrlPr>
+          </m:sSubPr>
+          <m:e>
+            <m:r>
+              <w:rPr>
+                <w:rFonts w:ascii="Cambria Math" w:eastAsiaTheme="minorEastAsia" w:hAnsi="Cambria Math"/>
+              </w:rPr>
+              <m:t>a</m:t>
+            </m:r>
+          </m:e>
+          <m:sub>
+            <m:r>
+              <w:rPr>
+                <w:rFonts w:ascii="Cambria Math" w:eastAsiaTheme="minorEastAsia" w:hAnsi="Cambria Math"/>
+              </w:rPr>
+              <m:t>3</m:t>
+            </m:r>
+          </m:sub>
+        </m:sSub>
+        <m:r>
+          <w:rPr>
+            <w:rFonts w:ascii="Cambria Math" w:eastAsiaTheme="minorEastAsia" w:hAnsi="Cambria Math"/>
+          </w:rPr>
+          <m:t>=2.4    0.62×2.4=</m:t>
+        </m:r>
+        <m:r>
+          <m:rPr>
+            <m:sty m:val="bi"/>
+          </m:rPr>
+          <w:rPr>
+            <w:rFonts w:ascii="Cambria Math" w:eastAsiaTheme="minorEastAsia" w:hAnsi="Cambria Math"/>
+          </w:rPr>
+          <m:t>1.488</m:t>
+        </m:r>
+      </m:oMath>
+    </w:p>
+    <w:p>
+      <w:pPr>
+        <w:pStyle w:val="ListParagraph"/>
+        <w:numPr>
+          <w:ilvl w:val="1"/>
+          <w:numId w:val="1"/>
+        </w:numPr>
+        <w:rPr>
+          <w:rFonts w:eastAsiaTheme="minorEastAsia"/>
+          <w:b/>
+        </w:rPr>
+      </w:pPr>
+      <w:r>
+        <w:rPr>
+          <w:rFonts w:eastAsiaTheme="minorEastAsia"/>
+          <w:b/>
+        </w:rPr>
+        <w:t>Increase</w:t>
+      </w:r>
+      <w:r>
+        <w:rPr>
+          <w:rFonts w:eastAsiaTheme="minorEastAsia"/>
+        </w:rPr>
+        <w:t xml:space="preserve"> because </w:t>
+      </w:r>
+      <m:oMath>
+        <m:r>
+          <w:rPr>
+            <w:rFonts w:ascii="Cambria Math" w:eastAsiaTheme="minorEastAsia" w:hAnsi="Cambria Math"/>
+          </w:rPr>
+          <m:t>1.488&gt;0</m:t>
+        </m:r>
+      </m:oMath>
+    </w:p>
+    <w:p>
+      <w:pPr>
+        <w:pStyle w:val="ListParagraph"/>
+        <w:numPr>
+          <w:ilvl w:val="1"/>
+          <w:numId w:val="1"/>
+        </w:numPr>
+        <w:rPr>
+          <w:rFonts w:eastAsiaTheme="minorEastAsia"/>
+          <w:b/>
+        </w:rPr>
+      </w:pPr>
+      <w:r>
+        <w:rPr>
+          <w:rFonts w:eastAsiaTheme="minorEastAsia"/>
+        </w:rPr>
+        <w:t xml:space="preserve">If the step size is too large then it will </w:t>
+      </w:r>
+      <w:r>
+        <w:rPr>
+          <w:rFonts w:eastAsiaTheme="minorEastAsia"/>
+        </w:rPr>
+        <w:t>skip</w:t>
+      </w:r>
+      <w:r>
+        <w:rPr>
+          <w:rFonts w:eastAsiaTheme="minorEastAsia"/>
+        </w:rPr>
+        <w:t xml:space="preserve"> over the minimum</w:t>
+      </w:r>
+      <w:r>
+        <w:rPr>
+          <w:rFonts w:eastAsiaTheme="minorEastAsia"/>
+        </w:rPr>
+        <w:t xml:space="preserve"> (overshoot)</w:t>
+      </w:r>
+      <w:r>
+        <w:rPr>
+          <w:rFonts w:eastAsiaTheme="minorEastAsia"/>
+        </w:rPr>
+        <w:t>, causing it to never stabilize</w:t>
+      </w:r>
+      <w:r>
+        <w:rPr>
+          <w:rFonts w:eastAsiaTheme="minorEastAsia"/>
+        </w:rPr>
+        <w:t xml:space="preserve">. If the step size is too small it will </w:t>
+      </w:r>
+      <w:bookmarkStart w:id="0" w:name="_GoBack"/>
+      <w:bookmarkEnd w:id="0"/>
+      <w:r>
+        <w:rPr>
+          <w:rFonts w:eastAsiaTheme="minorEastAsia"/>
+        </w:rPr>
+        <w:t>take a long time to get to the minimum.</w:t>
       </w:r>
     </w:p>
     <w:p>
@@ -12528,13 +15244,7 @@
                 <w:rPr>
                   <w:rFonts w:ascii="Cambria Math" w:eastAsiaTheme="minorEastAsia" w:hAnsi="Cambria Math"/>
                 </w:rPr>
-                <m:t>999</m:t>
-              </m:r>
-              <m:r>
-                <w:rPr>
-                  <w:rFonts w:ascii="Cambria Math" w:eastAsiaTheme="minorEastAsia" w:hAnsi="Cambria Math"/>
-                </w:rPr>
-                <m:t>0</m:t>
+                <m:t>9990</m:t>
               </m:r>
             </m:num>
             <m:den>
@@ -12681,13 +15391,7 @@
                 <w:rPr>
                   <w:rFonts w:ascii="Cambria Math" w:eastAsiaTheme="minorEastAsia" w:hAnsi="Cambria Math"/>
                 </w:rPr>
-                <m:t>9000</m:t>
-              </m:r>
-              <m:r>
-                <w:rPr>
-                  <w:rFonts w:ascii="Cambria Math" w:eastAsiaTheme="minorEastAsia" w:hAnsi="Cambria Math"/>
-                </w:rPr>
-                <m:t>+1</m:t>
+                <m:t>9000+1</m:t>
               </m:r>
             </m:num>
             <m:den>
@@ -12695,13 +15399,7 @@
                 <w:rPr>
                   <w:rFonts w:ascii="Cambria Math" w:eastAsiaTheme="minorEastAsia" w:hAnsi="Cambria Math"/>
                 </w:rPr>
-                <m:t>10000</m:t>
-              </m:r>
-              <m:r>
-                <w:rPr>
-                  <w:rFonts w:ascii="Cambria Math" w:eastAsiaTheme="minorEastAsia" w:hAnsi="Cambria Math"/>
-                </w:rPr>
-                <m:t>+2</m:t>
+                <m:t>10000+2</m:t>
               </m:r>
             </m:den>
           </m:f>
@@ -12725,13 +15423,7 @@
                 <w:rPr>
                   <w:rFonts w:ascii="Cambria Math" w:eastAsiaTheme="minorEastAsia" w:hAnsi="Cambria Math"/>
                 </w:rPr>
-                <m:t>9985</m:t>
-              </m:r>
-              <m:r>
-                <w:rPr>
-                  <w:rFonts w:ascii="Cambria Math" w:eastAsiaTheme="minorEastAsia" w:hAnsi="Cambria Math"/>
-                </w:rPr>
-                <m:t>+1</m:t>
+                <m:t>9985+1</m:t>
               </m:r>
             </m:num>
             <m:den>
@@ -12739,13 +15431,7 @@
                 <w:rPr>
                   <w:rFonts w:ascii="Cambria Math" w:eastAsiaTheme="minorEastAsia" w:hAnsi="Cambria Math"/>
                 </w:rPr>
-                <m:t>10000</m:t>
-              </m:r>
-              <m:r>
-                <w:rPr>
-                  <w:rFonts w:ascii="Cambria Math" w:eastAsiaTheme="minorEastAsia" w:hAnsi="Cambria Math"/>
-                </w:rPr>
-                <m:t>+2</m:t>
+                <m:t>10000+2</m:t>
               </m:r>
             </m:den>
           </m:f>
@@ -12769,13 +15455,7 @@
                 <w:rPr>
                   <w:rFonts w:ascii="Cambria Math" w:eastAsiaTheme="minorEastAsia" w:hAnsi="Cambria Math"/>
                 </w:rPr>
-                <m:t>10</m:t>
-              </m:r>
-              <m:r>
-                <w:rPr>
-                  <w:rFonts w:ascii="Cambria Math" w:eastAsiaTheme="minorEastAsia" w:hAnsi="Cambria Math"/>
-                </w:rPr>
-                <m:t>+1</m:t>
+                <m:t>10+1</m:t>
               </m:r>
             </m:num>
             <m:den>
@@ -12783,13 +15463,7 @@
                 <w:rPr>
                   <w:rFonts w:ascii="Cambria Math" w:eastAsiaTheme="minorEastAsia" w:hAnsi="Cambria Math"/>
                 </w:rPr>
-                <m:t>10000</m:t>
-              </m:r>
-              <m:r>
-                <w:rPr>
-                  <w:rFonts w:ascii="Cambria Math" w:eastAsiaTheme="minorEastAsia" w:hAnsi="Cambria Math"/>
-                </w:rPr>
-                <m:t>+2</m:t>
+                <m:t>10000+2</m:t>
               </m:r>
             </m:den>
           </m:f>
@@ -12813,13 +15487,7 @@
                 <w:rPr>
                   <w:rFonts w:ascii="Cambria Math" w:eastAsiaTheme="minorEastAsia" w:hAnsi="Cambria Math"/>
                 </w:rPr>
-                <m:t>5</m:t>
-              </m:r>
-              <m:r>
-                <w:rPr>
-                  <w:rFonts w:ascii="Cambria Math" w:eastAsiaTheme="minorEastAsia" w:hAnsi="Cambria Math"/>
-                </w:rPr>
-                <m:t>+1</m:t>
+                <m:t>5+1</m:t>
               </m:r>
             </m:num>
             <m:den>
@@ -12827,13 +15495,7 @@
                 <w:rPr>
                   <w:rFonts w:ascii="Cambria Math" w:eastAsiaTheme="minorEastAsia" w:hAnsi="Cambria Math"/>
                 </w:rPr>
-                <m:t>10000</m:t>
-              </m:r>
-              <m:r>
-                <w:rPr>
-                  <w:rFonts w:ascii="Cambria Math" w:eastAsiaTheme="minorEastAsia" w:hAnsi="Cambria Math"/>
-                </w:rPr>
-                <m:t>+2</m:t>
+                <m:t>10000+2</m:t>
               </m:r>
             </m:den>
           </m:f>
@@ -12857,13 +15519,7 @@
                 <w:rPr>
                   <w:rFonts w:ascii="Cambria Math" w:eastAsiaTheme="minorEastAsia" w:hAnsi="Cambria Math"/>
                 </w:rPr>
-                <m:t>9995</m:t>
-              </m:r>
-              <m:r>
-                <w:rPr>
-                  <w:rFonts w:ascii="Cambria Math" w:eastAsiaTheme="minorEastAsia" w:hAnsi="Cambria Math"/>
-                </w:rPr>
-                <m:t>+1</m:t>
+                <m:t>9995+1</m:t>
               </m:r>
             </m:num>
             <m:den>
@@ -12871,13 +15527,7 @@
                 <w:rPr>
                   <w:rFonts w:ascii="Cambria Math" w:eastAsiaTheme="minorEastAsia" w:hAnsi="Cambria Math"/>
                 </w:rPr>
-                <m:t>10000</m:t>
-              </m:r>
-              <m:r>
-                <w:rPr>
-                  <w:rFonts w:ascii="Cambria Math" w:eastAsiaTheme="minorEastAsia" w:hAnsi="Cambria Math"/>
-                </w:rPr>
-                <m:t>+2</m:t>
+                <m:t>10000+2</m:t>
               </m:r>
             </m:den>
           </m:f>
@@ -13027,13 +15677,7 @@
                 <w:rPr>
                   <w:rFonts w:ascii="Cambria Math" w:eastAsiaTheme="minorEastAsia" w:hAnsi="Cambria Math"/>
                 </w:rPr>
-                <m:t>9950</m:t>
-              </m:r>
-              <m:r>
-                <w:rPr>
-                  <w:rFonts w:ascii="Cambria Math" w:eastAsiaTheme="minorEastAsia" w:hAnsi="Cambria Math"/>
-                </w:rPr>
-                <m:t>+1</m:t>
+                <m:t>9950+1</m:t>
               </m:r>
             </m:num>
             <m:den>
@@ -13041,13 +15685,7 @@
                 <w:rPr>
                   <w:rFonts w:ascii="Cambria Math" w:eastAsiaTheme="minorEastAsia" w:hAnsi="Cambria Math"/>
                 </w:rPr>
-                <m:t>10000</m:t>
-              </m:r>
-              <m:r>
-                <w:rPr>
-                  <w:rFonts w:ascii="Cambria Math" w:eastAsiaTheme="minorEastAsia" w:hAnsi="Cambria Math"/>
-                </w:rPr>
-                <m:t>+2</m:t>
+                <m:t>10000+2</m:t>
               </m:r>
             </m:den>
           </m:f>
@@ -13071,13 +15709,7 @@
                 <w:rPr>
                   <w:rFonts w:ascii="Cambria Math" w:eastAsiaTheme="minorEastAsia" w:hAnsi="Cambria Math"/>
                 </w:rPr>
-                <m:t>10000</m:t>
-              </m:r>
-              <m:r>
-                <w:rPr>
-                  <w:rFonts w:ascii="Cambria Math" w:eastAsiaTheme="minorEastAsia" w:hAnsi="Cambria Math"/>
-                </w:rPr>
-                <m:t>+1</m:t>
+                <m:t>10000+1</m:t>
               </m:r>
             </m:num>
             <m:den>
@@ -13085,13 +15717,7 @@
                 <w:rPr>
                   <w:rFonts w:ascii="Cambria Math" w:eastAsiaTheme="minorEastAsia" w:hAnsi="Cambria Math"/>
                 </w:rPr>
-                <m:t>10000</m:t>
-              </m:r>
-              <m:r>
-                <w:rPr>
-                  <w:rFonts w:ascii="Cambria Math" w:eastAsiaTheme="minorEastAsia" w:hAnsi="Cambria Math"/>
-                </w:rPr>
-                <m:t>+2</m:t>
+                <m:t>10000+2</m:t>
               </m:r>
             </m:den>
           </m:f>
@@ -13115,13 +15741,7 @@
                 <w:rPr>
                   <w:rFonts w:ascii="Cambria Math" w:eastAsiaTheme="minorEastAsia" w:hAnsi="Cambria Math"/>
                 </w:rPr>
-                <m:t>0</m:t>
-              </m:r>
-              <m:r>
-                <w:rPr>
-                  <w:rFonts w:ascii="Cambria Math" w:eastAsiaTheme="minorEastAsia" w:hAnsi="Cambria Math"/>
-                </w:rPr>
-                <m:t>+1</m:t>
+                <m:t>0+1</m:t>
               </m:r>
             </m:num>
             <m:den>
@@ -13129,13 +15749,7 @@
                 <w:rPr>
                   <w:rFonts w:ascii="Cambria Math" w:eastAsiaTheme="minorEastAsia" w:hAnsi="Cambria Math"/>
                 </w:rPr>
-                <m:t>10000</m:t>
-              </m:r>
-              <m:r>
-                <w:rPr>
-                  <w:rFonts w:ascii="Cambria Math" w:eastAsiaTheme="minorEastAsia" w:hAnsi="Cambria Math"/>
-                </w:rPr>
-                <m:t>+2</m:t>
+                <m:t>10000+2</m:t>
               </m:r>
             </m:den>
           </m:f>
@@ -13159,13 +15773,7 @@
                 <w:rPr>
                   <w:rFonts w:ascii="Cambria Math" w:eastAsiaTheme="minorEastAsia" w:hAnsi="Cambria Math"/>
                 </w:rPr>
-                <m:t>1000</m:t>
-              </m:r>
-              <m:r>
-                <w:rPr>
-                  <w:rFonts w:ascii="Cambria Math" w:eastAsiaTheme="minorEastAsia" w:hAnsi="Cambria Math"/>
-                </w:rPr>
-                <m:t>+1</m:t>
+                <m:t>1000+1</m:t>
               </m:r>
             </m:num>
             <m:den>
@@ -13173,13 +15781,7 @@
                 <w:rPr>
                   <w:rFonts w:ascii="Cambria Math" w:eastAsiaTheme="minorEastAsia" w:hAnsi="Cambria Math"/>
                 </w:rPr>
-                <m:t>10000</m:t>
-              </m:r>
-              <m:r>
-                <w:rPr>
-                  <w:rFonts w:ascii="Cambria Math" w:eastAsiaTheme="minorEastAsia" w:hAnsi="Cambria Math"/>
-                </w:rPr>
-                <m:t>+2</m:t>
+                <m:t>10000+2</m:t>
               </m:r>
             </m:den>
           </m:f>
@@ -13203,13 +15805,7 @@
                 <w:rPr>
                   <w:rFonts w:ascii="Cambria Math" w:eastAsiaTheme="minorEastAsia" w:hAnsi="Cambria Math"/>
                 </w:rPr>
-                <m:t>9990</m:t>
-              </m:r>
-              <m:r>
-                <w:rPr>
-                  <w:rFonts w:ascii="Cambria Math" w:eastAsiaTheme="minorEastAsia" w:hAnsi="Cambria Math"/>
-                </w:rPr>
-                <m:t>+1</m:t>
+                <m:t>9990+1</m:t>
               </m:r>
             </m:num>
             <m:den>
@@ -13217,13 +15813,7 @@
                 <w:rPr>
                   <w:rFonts w:ascii="Cambria Math" w:eastAsiaTheme="minorEastAsia" w:hAnsi="Cambria Math"/>
                 </w:rPr>
-                <m:t>10000</m:t>
-              </m:r>
-              <m:r>
-                <w:rPr>
-                  <w:rFonts w:ascii="Cambria Math" w:eastAsiaTheme="minorEastAsia" w:hAnsi="Cambria Math"/>
-                </w:rPr>
-                <m:t>+2</m:t>
+                <m:t>10000+2</m:t>
               </m:r>
             </m:den>
           </m:f>
@@ -13231,13 +15821,7 @@
             <w:rPr>
               <w:rFonts w:ascii="Cambria Math" w:eastAsiaTheme="minorEastAsia" w:hAnsi="Cambria Math"/>
             </w:rPr>
-            <m:t>=</m:t>
-          </m:r>
-          <m:r>
-            <w:rPr>
-              <w:rFonts w:ascii="Cambria Math" w:eastAsiaTheme="minorEastAsia" w:hAnsi="Cambria Math"/>
-            </w:rPr>
-            <m:t>9.94×</m:t>
+            <m:t>=9.94×</m:t>
           </m:r>
           <m:sSup>
             <m:sSupPr>
@@ -13430,12 +16014,21 @@
           <w:strike/>
         </w:rPr>
       </w:pPr>
+      <w:proofErr w:type="gramStart"/>
       <w:r>
         <w:rPr>
           <w:rFonts w:eastAsiaTheme="minorEastAsia"/>
           <w:strike/>
         </w:rPr>
-        <w:t>Overlap(Open Sky, Central)</w:t>
+        <w:t>Overlap(</w:t>
+      </w:r>
+      <w:proofErr w:type="gramEnd"/>
+      <w:r>
+        <w:rPr>
+          <w:rFonts w:eastAsiaTheme="minorEastAsia"/>
+          <w:strike/>
+        </w:rPr>
+        <w:t>Open Sky, Central)</w:t>
       </w:r>
       <w:r>
         <w:rPr>
@@ -13458,12 +16051,46 @@
           <w:strike/>
         </w:rPr>
       </w:pPr>
+      <w:proofErr w:type="gramStart"/>
       <w:r>
         <w:rPr>
           <w:rFonts w:eastAsiaTheme="minorEastAsia"/>
           <w:strike/>
         </w:rPr>
-        <w:t>Overlap(SpecCom, FiveCo)</w:t>
+        <w:t>Overlap(</w:t>
+      </w:r>
+      <w:proofErr w:type="spellStart"/>
+      <w:proofErr w:type="gramEnd"/>
+      <w:r>
+        <w:rPr>
+          <w:rFonts w:eastAsiaTheme="minorEastAsia"/>
+          <w:strike/>
+        </w:rPr>
+        <w:t>SpecCom</w:t>
+      </w:r>
+      <w:proofErr w:type="spellEnd"/>
+      <w:r>
+        <w:rPr>
+          <w:rFonts w:eastAsiaTheme="minorEastAsia"/>
+          <w:strike/>
+        </w:rPr>
+        <w:t xml:space="preserve">, </w:t>
+      </w:r>
+      <w:proofErr w:type="spellStart"/>
+      <w:r>
+        <w:rPr>
+          <w:rFonts w:eastAsiaTheme="minorEastAsia"/>
+          <w:strike/>
+        </w:rPr>
+        <w:t>FiveCo</w:t>
+      </w:r>
+      <w:proofErr w:type="spellEnd"/>
+      <w:r>
+        <w:rPr>
+          <w:rFonts w:eastAsiaTheme="minorEastAsia"/>
+          <w:strike/>
+        </w:rPr>
+        <w:t>)</w:t>
       </w:r>
       <w:r>
         <w:rPr>
@@ -13485,11 +16112,27 @@
           <w:rFonts w:eastAsiaTheme="minorEastAsia"/>
         </w:rPr>
       </w:pPr>
-      <w:r>
-        <w:rPr>
-          <w:rFonts w:eastAsiaTheme="minorEastAsia"/>
-        </w:rPr>
-        <w:t>Overlap(FiveCo, Central)</w:t>
+      <w:proofErr w:type="gramStart"/>
+      <w:r>
+        <w:rPr>
+          <w:rFonts w:eastAsiaTheme="minorEastAsia"/>
+        </w:rPr>
+        <w:t>Overlap(</w:t>
+      </w:r>
+      <w:proofErr w:type="spellStart"/>
+      <w:proofErr w:type="gramEnd"/>
+      <w:r>
+        <w:rPr>
+          <w:rFonts w:eastAsiaTheme="minorEastAsia"/>
+        </w:rPr>
+        <w:t>FiveCo</w:t>
+      </w:r>
+      <w:proofErr w:type="spellEnd"/>
+      <w:r>
+        <w:rPr>
+          <w:rFonts w:eastAsiaTheme="minorEastAsia"/>
+        </w:rPr>
+        <w:t>, Central)</w:t>
       </w:r>
       <w:r>
         <w:rPr>
@@ -13510,11 +16153,41 @@
           <w:rFonts w:eastAsiaTheme="minorEastAsia"/>
         </w:rPr>
       </w:pPr>
-      <w:r>
-        <w:rPr>
-          <w:rFonts w:eastAsiaTheme="minorEastAsia"/>
-        </w:rPr>
-        <w:t>Overlap(FiveCo, MidCo)</w:t>
+      <w:proofErr w:type="gramStart"/>
+      <w:r>
+        <w:rPr>
+          <w:rFonts w:eastAsiaTheme="minorEastAsia"/>
+        </w:rPr>
+        <w:t>Overlap(</w:t>
+      </w:r>
+      <w:proofErr w:type="spellStart"/>
+      <w:proofErr w:type="gramEnd"/>
+      <w:r>
+        <w:rPr>
+          <w:rFonts w:eastAsiaTheme="minorEastAsia"/>
+        </w:rPr>
+        <w:t>FiveCo</w:t>
+      </w:r>
+      <w:proofErr w:type="spellEnd"/>
+      <w:r>
+        <w:rPr>
+          <w:rFonts w:eastAsiaTheme="minorEastAsia"/>
+        </w:rPr>
+        <w:t xml:space="preserve">, </w:t>
+      </w:r>
+      <w:proofErr w:type="spellStart"/>
+      <w:r>
+        <w:rPr>
+          <w:rFonts w:eastAsiaTheme="minorEastAsia"/>
+        </w:rPr>
+        <w:t>MidCo</w:t>
+      </w:r>
+      <w:proofErr w:type="spellEnd"/>
+      <w:r>
+        <w:rPr>
+          <w:rFonts w:eastAsiaTheme="minorEastAsia"/>
+        </w:rPr>
+        <w:t>)</w:t>
       </w:r>
       <w:r>
         <w:rPr>
@@ -13536,6 +16209,7 @@
           <w:strike/>
         </w:rPr>
       </w:pPr>
+      <w:proofErr w:type="gramStart"/>
       <w:r>
         <w:rPr>
           <w:rFonts w:eastAsiaTheme="minorEastAsia"/>
@@ -13543,19 +16217,38 @@
         </w:rPr>
         <w:t>Overlap(</w:t>
       </w:r>
+      <w:proofErr w:type="spellStart"/>
+      <w:proofErr w:type="gramEnd"/>
       <w:r>
         <w:rPr>
           <w:rFonts w:eastAsiaTheme="minorEastAsia"/>
           <w:strike/>
         </w:rPr>
-        <w:t xml:space="preserve">MidCo, </w:t>
-      </w:r>
+        <w:t>MidCo</w:t>
+      </w:r>
+      <w:proofErr w:type="spellEnd"/>
       <w:r>
         <w:rPr>
           <w:rFonts w:eastAsiaTheme="minorEastAsia"/>
           <w:strike/>
         </w:rPr>
-        <w:t>EastCom)</w:t>
+        <w:t xml:space="preserve">, </w:t>
+      </w:r>
+      <w:proofErr w:type="spellStart"/>
+      <w:r>
+        <w:rPr>
+          <w:rFonts w:eastAsiaTheme="minorEastAsia"/>
+          <w:strike/>
+        </w:rPr>
+        <w:t>EastCom</w:t>
+      </w:r>
+      <w:proofErr w:type="spellEnd"/>
+      <w:r>
+        <w:rPr>
+          <w:rFonts w:eastAsiaTheme="minorEastAsia"/>
+          <w:strike/>
+        </w:rPr>
+        <w:t>)</w:t>
       </w:r>
       <w:r>
         <w:rPr>
@@ -13577,11 +16270,33 @@
           <w:rFonts w:eastAsiaTheme="minorEastAsia"/>
         </w:rPr>
       </w:pPr>
-      <w:r>
-        <w:rPr>
-          <w:rFonts w:eastAsiaTheme="minorEastAsia"/>
-        </w:rPr>
-        <w:t>Overlap(Central, MidCo)</w:t>
+      <w:proofErr w:type="gramStart"/>
+      <w:r>
+        <w:rPr>
+          <w:rFonts w:eastAsiaTheme="minorEastAsia"/>
+        </w:rPr>
+        <w:t>Overlap(</w:t>
+      </w:r>
+      <w:proofErr w:type="gramEnd"/>
+      <w:r>
+        <w:rPr>
+          <w:rFonts w:eastAsiaTheme="minorEastAsia"/>
+        </w:rPr>
+        <w:t xml:space="preserve">Central, </w:t>
+      </w:r>
+      <w:proofErr w:type="spellStart"/>
+      <w:r>
+        <w:rPr>
+          <w:rFonts w:eastAsiaTheme="minorEastAsia"/>
+        </w:rPr>
+        <w:t>MidCo</w:t>
+      </w:r>
+      <w:proofErr w:type="spellEnd"/>
+      <w:r>
+        <w:rPr>
+          <w:rFonts w:eastAsiaTheme="minorEastAsia"/>
+        </w:rPr>
+        <w:t>)</w:t>
       </w:r>
       <w:r>
         <w:rPr>
@@ -13603,13 +16318,24 @@
           <w:strike/>
         </w:rPr>
       </w:pPr>
+      <w:proofErr w:type="spellStart"/>
+      <w:proofErr w:type="gramStart"/>
       <w:r>
         <w:rPr>
           <w:rFonts w:eastAsiaTheme="minorEastAsia"/>
           <w:strike/>
         </w:rPr>
-        <w:t>HasChannel(</w:t>
-      </w:r>
+        <w:t>HasChannel</w:t>
+      </w:r>
+      <w:proofErr w:type="spellEnd"/>
+      <w:r>
+        <w:rPr>
+          <w:rFonts w:eastAsiaTheme="minorEastAsia"/>
+          <w:strike/>
+        </w:rPr>
+        <w:t>(</w:t>
+      </w:r>
+      <w:proofErr w:type="gramEnd"/>
       <w:r>
         <w:rPr>
           <w:rFonts w:eastAsiaTheme="minorEastAsia"/>
@@ -13675,12 +16401,39 @@
           <w:rFonts w:eastAsiaTheme="minorEastAsia"/>
         </w:rPr>
       </w:pPr>
+      <w:proofErr w:type="spellStart"/>
+      <w:proofErr w:type="gramStart"/>
       <w:r>
         <w:rPr>
           <w:rFonts w:eastAsiaTheme="minorEastAsia"/>
           <w:strike/>
         </w:rPr>
-        <w:t xml:space="preserve">HasChannel(SpecCom, </w:t>
+        <w:t>HasChannel</w:t>
+      </w:r>
+      <w:proofErr w:type="spellEnd"/>
+      <w:r>
+        <w:rPr>
+          <w:rFonts w:eastAsiaTheme="minorEastAsia"/>
+          <w:strike/>
+        </w:rPr>
+        <w:t>(</w:t>
+      </w:r>
+      <w:proofErr w:type="spellStart"/>
+      <w:proofErr w:type="gramEnd"/>
+      <w:r>
+        <w:rPr>
+          <w:rFonts w:eastAsiaTheme="minorEastAsia"/>
+          <w:strike/>
+        </w:rPr>
+        <w:t>SpecCom</w:t>
+      </w:r>
+      <w:proofErr w:type="spellEnd"/>
+      <w:r>
+        <w:rPr>
+          <w:rFonts w:eastAsiaTheme="minorEastAsia"/>
+          <w:strike/>
+        </w:rPr>
+        <w:t xml:space="preserve">, </w:t>
       </w:r>
       <m:oMath>
         <m:sSub>
@@ -13739,11 +16492,35 @@
           <w:rFonts w:eastAsiaTheme="minorEastAsia"/>
         </w:rPr>
       </w:pPr>
-      <w:r>
-        <w:rPr>
-          <w:rFonts w:eastAsiaTheme="minorEastAsia"/>
-        </w:rPr>
-        <w:t xml:space="preserve">HasChannel(EastCom, </w:t>
+      <w:proofErr w:type="spellStart"/>
+      <w:proofErr w:type="gramStart"/>
+      <w:r>
+        <w:rPr>
+          <w:rFonts w:eastAsiaTheme="minorEastAsia"/>
+        </w:rPr>
+        <w:t>HasChannel</w:t>
+      </w:r>
+      <w:proofErr w:type="spellEnd"/>
+      <w:r>
+        <w:rPr>
+          <w:rFonts w:eastAsiaTheme="minorEastAsia"/>
+        </w:rPr>
+        <w:t>(</w:t>
+      </w:r>
+      <w:proofErr w:type="spellStart"/>
+      <w:proofErr w:type="gramEnd"/>
+      <w:r>
+        <w:rPr>
+          <w:rFonts w:eastAsiaTheme="minorEastAsia"/>
+        </w:rPr>
+        <w:t>EastCom</w:t>
+      </w:r>
+      <w:proofErr w:type="spellEnd"/>
+      <w:r>
+        <w:rPr>
+          <w:rFonts w:eastAsiaTheme="minorEastAsia"/>
+        </w:rPr>
+        <w:t xml:space="preserve">, </w:t>
       </w:r>
       <m:oMath>
         <m:sSub>
@@ -13807,25 +16584,28 @@
           <m:t>¬</m:t>
         </m:r>
       </m:oMath>
+      <w:proofErr w:type="gramStart"/>
       <w:r>
         <w:rPr>
           <w:rFonts w:eastAsiaTheme="minorEastAsia"/>
           <w:strike/>
         </w:rPr>
-        <w:t>Overlap(Open Sky, Central)</w:t>
+        <w:t>Overlap(</w:t>
+      </w:r>
+      <w:proofErr w:type="gramEnd"/>
+      <w:r>
+        <w:rPr>
+          <w:rFonts w:eastAsiaTheme="minorEastAsia"/>
+          <w:strike/>
+        </w:rPr>
+        <w:t>Open Sky, Central)</w:t>
       </w:r>
       <m:oMath>
         <m:r>
           <w:rPr>
             <w:rFonts w:ascii="Cambria Math" w:eastAsiaTheme="minorEastAsia" w:hAnsi="Cambria Math"/>
           </w:rPr>
-          <m:t>∨</m:t>
-        </m:r>
-        <m:r>
-          <w:rPr>
-            <w:rFonts w:ascii="Cambria Math" w:eastAsiaTheme="minorEastAsia" w:hAnsi="Cambria Math"/>
-          </w:rPr>
-          <m:t>¬</m:t>
+          <m:t>∨¬</m:t>
         </m:r>
       </m:oMath>
       <w:r>
@@ -13873,13 +16653,7 @@
           <w:rPr>
             <w:rFonts w:ascii="Cambria Math" w:eastAsiaTheme="minorEastAsia" w:hAnsi="Cambria Math"/>
           </w:rPr>
-          <m:t>∨</m:t>
-        </m:r>
-        <m:r>
-          <w:rPr>
-            <w:rFonts w:ascii="Cambria Math" w:eastAsiaTheme="minorEastAsia" w:hAnsi="Cambria Math"/>
-          </w:rPr>
-          <m:t>¬</m:t>
+          <m:t>∨¬</m:t>
         </m:r>
       </m:oMath>
       <w:r>
@@ -13956,12 +16730,21 @@
           <m:t>¬</m:t>
         </m:r>
       </m:oMath>
+      <w:proofErr w:type="gramStart"/>
       <w:r>
         <w:rPr>
           <w:rFonts w:eastAsiaTheme="minorEastAsia"/>
           <w:strike/>
         </w:rPr>
-        <w:t>Overlap(SpecCom, FiveCo)</w:t>
+        <w:t>Overlap(</w:t>
+      </w:r>
+      <w:proofErr w:type="gramEnd"/>
+      <w:r>
+        <w:rPr>
+          <w:rFonts w:eastAsiaTheme="minorEastAsia"/>
+          <w:strike/>
+        </w:rPr>
+        <w:t>SpecCom, FiveCo)</w:t>
       </w:r>
       <m:oMath>
         <m:r>
@@ -14100,6 +16883,7 @@
           <m:t>¬</m:t>
         </m:r>
       </m:oMath>
+      <w:proofErr w:type="gramStart"/>
       <w:r>
         <w:rPr>
           <w:rFonts w:eastAsiaTheme="minorEastAsia"/>
@@ -14107,6 +16891,8 @@
         </w:rPr>
         <w:t>Overlap(</w:t>
       </w:r>
+      <w:proofErr w:type="spellStart"/>
+      <w:proofErr w:type="gramEnd"/>
       <w:r>
         <w:rPr>
           <w:rFonts w:eastAsiaTheme="minorEastAsia"/>
@@ -14114,6 +16900,7 @@
         </w:rPr>
         <w:t>MidCo</w:t>
       </w:r>
+      <w:proofErr w:type="spellEnd"/>
       <w:r>
         <w:rPr>
           <w:rFonts w:eastAsiaTheme="minorEastAsia"/>
@@ -14121,6 +16908,7 @@
         </w:rPr>
         <w:t xml:space="preserve">, </w:t>
       </w:r>
+      <w:proofErr w:type="spellStart"/>
       <w:r>
         <w:rPr>
           <w:rFonts w:eastAsiaTheme="minorEastAsia"/>
@@ -14128,6 +16916,7 @@
         </w:rPr>
         <w:t>EastCom</w:t>
       </w:r>
+      <w:proofErr w:type="spellEnd"/>
       <w:r>
         <w:rPr>
           <w:rFonts w:eastAsiaTheme="minorEastAsia"/>
@@ -14156,12 +16945,14 @@
         </w:rPr>
         <w:t>HasChannel(</w:t>
       </w:r>
+      <w:proofErr w:type="spellStart"/>
       <w:r>
         <w:rPr>
           <w:rFonts w:eastAsiaTheme="minorEastAsia"/>
         </w:rPr>
         <w:t>MidCo</w:t>
       </w:r>
+      <w:proofErr w:type="spellEnd"/>
       <w:r>
         <w:rPr>
           <w:rFonts w:eastAsiaTheme="minorEastAsia"/>
@@ -14216,12 +17007,14 @@
         </w:rPr>
         <w:t>HasChannel(</w:t>
       </w:r>
+      <w:proofErr w:type="spellStart"/>
       <w:r>
         <w:rPr>
           <w:rFonts w:eastAsiaTheme="minorEastAsia"/>
         </w:rPr>
         <w:t>EastCom</w:t>
       </w:r>
+      <w:proofErr w:type="spellEnd"/>
       <w:r>
         <w:rPr>
           <w:rFonts w:eastAsiaTheme="minorEastAsia"/>
@@ -14287,12 +17080,39 @@
           <w:rFonts w:eastAsiaTheme="minorEastAsia"/>
         </w:rPr>
       </w:pPr>
+      <w:proofErr w:type="spellStart"/>
+      <w:proofErr w:type="gramStart"/>
       <w:r>
         <w:rPr>
           <w:rFonts w:eastAsiaTheme="minorEastAsia"/>
           <w:strike/>
         </w:rPr>
-        <w:t xml:space="preserve">HasChannel(FiveCo, </w:t>
+        <w:t>HasChannel</w:t>
+      </w:r>
+      <w:proofErr w:type="spellEnd"/>
+      <w:r>
+        <w:rPr>
+          <w:rFonts w:eastAsiaTheme="minorEastAsia"/>
+          <w:strike/>
+        </w:rPr>
+        <w:t>(</w:t>
+      </w:r>
+      <w:proofErr w:type="spellStart"/>
+      <w:proofErr w:type="gramEnd"/>
+      <w:r>
+        <w:rPr>
+          <w:rFonts w:eastAsiaTheme="minorEastAsia"/>
+          <w:strike/>
+        </w:rPr>
+        <w:t>FiveCo</w:t>
+      </w:r>
+      <w:proofErr w:type="spellEnd"/>
+      <w:r>
+        <w:rPr>
+          <w:rFonts w:eastAsiaTheme="minorEastAsia"/>
+          <w:strike/>
+        </w:rPr>
+        <w:t xml:space="preserve">, </w:t>
       </w:r>
       <m:oMath>
         <m:sSub>
@@ -14387,11 +17207,33 @@
         </w:rPr>
         <w:t xml:space="preserve"> </w:t>
       </w:r>
-      <w:r>
-        <w:rPr>
-          <w:rFonts w:eastAsiaTheme="minorEastAsia"/>
-        </w:rPr>
-        <w:t xml:space="preserve">HasChannel(FiveCo, </w:t>
+      <w:proofErr w:type="spellStart"/>
+      <w:r>
+        <w:rPr>
+          <w:rFonts w:eastAsiaTheme="minorEastAsia"/>
+        </w:rPr>
+        <w:t>HasChannel</w:t>
+      </w:r>
+      <w:proofErr w:type="spellEnd"/>
+      <w:r>
+        <w:rPr>
+          <w:rFonts w:eastAsiaTheme="minorEastAsia"/>
+        </w:rPr>
+        <w:t>(</w:t>
+      </w:r>
+      <w:proofErr w:type="spellStart"/>
+      <w:r>
+        <w:rPr>
+          <w:rFonts w:eastAsiaTheme="minorEastAsia"/>
+        </w:rPr>
+        <w:t>FiveCo</w:t>
+      </w:r>
+      <w:proofErr w:type="spellEnd"/>
+      <w:r>
+        <w:rPr>
+          <w:rFonts w:eastAsiaTheme="minorEastAsia"/>
+        </w:rPr>
+        <w:t xml:space="preserve">, </w:t>
       </w:r>
       <m:oMath>
         <m:sSub>
@@ -14446,12 +17288,31 @@
           <w:rFonts w:eastAsiaTheme="minorEastAsia"/>
         </w:rPr>
       </w:pPr>
+      <w:proofErr w:type="spellStart"/>
+      <w:proofErr w:type="gramStart"/>
       <w:r>
         <w:rPr>
           <w:rFonts w:eastAsiaTheme="minorEastAsia"/>
           <w:strike/>
         </w:rPr>
-        <w:t xml:space="preserve">HasChannel(Central, </w:t>
+        <w:lastRenderedPageBreak/>
+        <w:t>HasChannel</w:t>
+      </w:r>
+      <w:proofErr w:type="spellEnd"/>
+      <w:r>
+        <w:rPr>
+          <w:rFonts w:eastAsiaTheme="minorEastAsia"/>
+          <w:strike/>
+        </w:rPr>
+        <w:t>(</w:t>
+      </w:r>
+      <w:proofErr w:type="gramEnd"/>
+      <w:r>
+        <w:rPr>
+          <w:rFonts w:eastAsiaTheme="minorEastAsia"/>
+          <w:strike/>
+        </w:rPr>
+        <w:t xml:space="preserve">Central, </w:t>
       </w:r>
       <m:oMath>
         <m:sSub>
@@ -14546,11 +17407,19 @@
         </w:rPr>
         <w:t xml:space="preserve"> </w:t>
       </w:r>
-      <w:r>
-        <w:rPr>
-          <w:rFonts w:eastAsiaTheme="minorEastAsia"/>
-        </w:rPr>
-        <w:t xml:space="preserve">HasChannel(Central, </w:t>
+      <w:proofErr w:type="spellStart"/>
+      <w:r>
+        <w:rPr>
+          <w:rFonts w:eastAsiaTheme="minorEastAsia"/>
+        </w:rPr>
+        <w:t>HasChannel</w:t>
+      </w:r>
+      <w:proofErr w:type="spellEnd"/>
+      <w:r>
+        <w:rPr>
+          <w:rFonts w:eastAsiaTheme="minorEastAsia"/>
+        </w:rPr>
+        <w:t xml:space="preserve">(Central, </w:t>
       </w:r>
       <m:oMath>
         <m:sSub>
@@ -14605,11 +17474,35 @@
           <w:rFonts w:eastAsiaTheme="minorEastAsia"/>
         </w:rPr>
       </w:pPr>
-      <w:r>
-        <w:rPr>
-          <w:rFonts w:eastAsiaTheme="minorEastAsia"/>
-        </w:rPr>
-        <w:t xml:space="preserve">HasChannel(MidCol, </w:t>
+      <w:proofErr w:type="spellStart"/>
+      <w:proofErr w:type="gramStart"/>
+      <w:r>
+        <w:rPr>
+          <w:rFonts w:eastAsiaTheme="minorEastAsia"/>
+        </w:rPr>
+        <w:t>HasChannel</w:t>
+      </w:r>
+      <w:proofErr w:type="spellEnd"/>
+      <w:r>
+        <w:rPr>
+          <w:rFonts w:eastAsiaTheme="minorEastAsia"/>
+        </w:rPr>
+        <w:t>(</w:t>
+      </w:r>
+      <w:proofErr w:type="spellStart"/>
+      <w:proofErr w:type="gramEnd"/>
+      <w:r>
+        <w:rPr>
+          <w:rFonts w:eastAsiaTheme="minorEastAsia"/>
+        </w:rPr>
+        <w:t>MidCol</w:t>
+      </w:r>
+      <w:proofErr w:type="spellEnd"/>
+      <w:r>
+        <w:rPr>
+          <w:rFonts w:eastAsiaTheme="minorEastAsia"/>
+        </w:rPr>
+        <w:t xml:space="preserve">, </w:t>
       </w:r>
       <m:oMath>
         <m:sSub>
@@ -14657,7 +17550,21 @@
         <w:rPr>
           <w:rFonts w:eastAsiaTheme="minorEastAsia"/>
         </w:rPr>
-        <w:t xml:space="preserve">HasChannel(MidCo, </w:t>
+        <w:t>HasChannel(</w:t>
+      </w:r>
+      <w:proofErr w:type="spellStart"/>
+      <w:r>
+        <w:rPr>
+          <w:rFonts w:eastAsiaTheme="minorEastAsia"/>
+        </w:rPr>
+        <w:t>MidCo</w:t>
+      </w:r>
+      <w:proofErr w:type="spellEnd"/>
+      <w:r>
+        <w:rPr>
+          <w:rFonts w:eastAsiaTheme="minorEastAsia"/>
+        </w:rPr>
+        <w:t xml:space="preserve">, </w:t>
       </w:r>
       <m:oMath>
         <m:sSub>
@@ -14699,11 +17606,33 @@
         </w:rPr>
         <w:t xml:space="preserve"> </w:t>
       </w:r>
-      <w:r>
-        <w:rPr>
-          <w:rFonts w:eastAsiaTheme="minorEastAsia"/>
-        </w:rPr>
-        <w:t xml:space="preserve">HasChannel(MidCo, </w:t>
+      <w:proofErr w:type="spellStart"/>
+      <w:r>
+        <w:rPr>
+          <w:rFonts w:eastAsiaTheme="minorEastAsia"/>
+        </w:rPr>
+        <w:t>HasChannel</w:t>
+      </w:r>
+      <w:proofErr w:type="spellEnd"/>
+      <w:r>
+        <w:rPr>
+          <w:rFonts w:eastAsiaTheme="minorEastAsia"/>
+        </w:rPr>
+        <w:t>(</w:t>
+      </w:r>
+      <w:proofErr w:type="spellStart"/>
+      <w:r>
+        <w:rPr>
+          <w:rFonts w:eastAsiaTheme="minorEastAsia"/>
+        </w:rPr>
+        <w:t>MidCo</w:t>
+      </w:r>
+      <w:proofErr w:type="spellEnd"/>
+      <w:r>
+        <w:rPr>
+          <w:rFonts w:eastAsiaTheme="minorEastAsia"/>
+        </w:rPr>
+        <w:t xml:space="preserve">, </w:t>
       </w:r>
       <m:oMath>
         <m:sSub>
@@ -14773,12 +17702,21 @@
           <m:t>¬</m:t>
         </m:r>
       </m:oMath>
+      <w:proofErr w:type="gramStart"/>
       <w:r>
         <w:rPr>
           <w:rFonts w:eastAsiaTheme="minorEastAsia"/>
           <w:strike/>
         </w:rPr>
-        <w:t xml:space="preserve">HasChannel(Open Sky, </w:t>
+        <w:t>HasChannel(</w:t>
+      </w:r>
+      <w:proofErr w:type="gramEnd"/>
+      <w:r>
+        <w:rPr>
+          <w:rFonts w:eastAsiaTheme="minorEastAsia"/>
+          <w:strike/>
+        </w:rPr>
+        <w:t xml:space="preserve">Open Sky, </w:t>
       </w:r>
       <m:oMath>
         <m:sSub>
@@ -14824,14 +17762,7 @@
             <w:rFonts w:ascii="Cambria Math" w:eastAsiaTheme="minorEastAsia" w:hAnsi="Cambria Math"/>
             <w:strike/>
           </w:rPr>
-          <m:t>∨</m:t>
-        </m:r>
-        <m:r>
-          <w:rPr>
-            <w:rFonts w:ascii="Cambria Math" w:eastAsiaTheme="minorEastAsia" w:hAnsi="Cambria Math"/>
-            <w:strike/>
-          </w:rPr>
-          <m:t>¬</m:t>
+          <m:t>∨¬</m:t>
         </m:r>
       </m:oMath>
       <w:r>
@@ -14921,11 +17852,19 @@
           <m:t>¬</m:t>
         </m:r>
       </m:oMath>
-      <w:r>
-        <w:rPr>
-          <w:rFonts w:eastAsiaTheme="minorEastAsia"/>
-        </w:rPr>
-        <w:t xml:space="preserve">HasChannel(Central, </w:t>
+      <w:proofErr w:type="gramStart"/>
+      <w:r>
+        <w:rPr>
+          <w:rFonts w:eastAsiaTheme="minorEastAsia"/>
+        </w:rPr>
+        <w:t>HasChannel(</w:t>
+      </w:r>
+      <w:proofErr w:type="gramEnd"/>
+      <w:r>
+        <w:rPr>
+          <w:rFonts w:eastAsiaTheme="minorEastAsia"/>
+        </w:rPr>
+        <w:t xml:space="preserve">Central, </w:t>
       </w:r>
       <m:oMath>
         <m:sSub>
@@ -15001,12 +17940,21 @@
           <m:t>¬</m:t>
         </m:r>
       </m:oMath>
+      <w:proofErr w:type="gramStart"/>
       <w:r>
         <w:rPr>
           <w:rFonts w:eastAsiaTheme="minorEastAsia"/>
           <w:strike/>
         </w:rPr>
-        <w:t xml:space="preserve">HasChannel(SpecCom, </w:t>
+        <w:t>HasChannel(</w:t>
+      </w:r>
+      <w:proofErr w:type="gramEnd"/>
+      <w:r>
+        <w:rPr>
+          <w:rFonts w:eastAsiaTheme="minorEastAsia"/>
+          <w:strike/>
+        </w:rPr>
+        <w:t xml:space="preserve">SpecCom, </w:t>
       </w:r>
       <m:oMath>
         <m:sSub>
@@ -15126,11 +18074,19 @@
           <m:t>¬</m:t>
         </m:r>
       </m:oMath>
-      <w:r>
-        <w:rPr>
-          <w:rFonts w:eastAsiaTheme="minorEastAsia"/>
-        </w:rPr>
-        <w:t xml:space="preserve">HasChannel(FiveCo, </w:t>
+      <w:proofErr w:type="gramStart"/>
+      <w:r>
+        <w:rPr>
+          <w:rFonts w:eastAsiaTheme="minorEastAsia"/>
+        </w:rPr>
+        <w:t>HasChannel(</w:t>
+      </w:r>
+      <w:proofErr w:type="gramEnd"/>
+      <w:r>
+        <w:rPr>
+          <w:rFonts w:eastAsiaTheme="minorEastAsia"/>
+        </w:rPr>
+        <w:t xml:space="preserve">FiveCo, </w:t>
       </w:r>
       <m:oMath>
         <m:sSub>
@@ -15196,15 +18152,22 @@
           <w:rPr>
             <w:rFonts w:ascii="Cambria Math" w:eastAsiaTheme="minorEastAsia" w:hAnsi="Cambria Math"/>
           </w:rPr>
-          <w:lastRenderedPageBreak/>
           <m:t>¬</m:t>
         </m:r>
       </m:oMath>
-      <w:r>
-        <w:rPr>
-          <w:rFonts w:eastAsiaTheme="minorEastAsia"/>
-        </w:rPr>
-        <w:t xml:space="preserve">HasChannel(MidCo, </w:t>
+      <w:proofErr w:type="gramStart"/>
+      <w:r>
+        <w:rPr>
+          <w:rFonts w:eastAsiaTheme="minorEastAsia"/>
+        </w:rPr>
+        <w:t>HasChannel(</w:t>
+      </w:r>
+      <w:proofErr w:type="gramEnd"/>
+      <w:r>
+        <w:rPr>
+          <w:rFonts w:eastAsiaTheme="minorEastAsia"/>
+        </w:rPr>
+        <w:t xml:space="preserve">MidCo, </w:t>
       </w:r>
       <m:oMath>
         <m:sSub>
@@ -15307,11 +18270,27 @@
           <w:rFonts w:eastAsiaTheme="minorEastAsia"/>
         </w:rPr>
       </w:pPr>
-      <w:r>
-        <w:rPr>
-          <w:rFonts w:eastAsiaTheme="minorEastAsia"/>
-        </w:rPr>
-        <w:t xml:space="preserve">HasChannel(Central, </w:t>
+      <w:proofErr w:type="spellStart"/>
+      <w:proofErr w:type="gramStart"/>
+      <w:r>
+        <w:rPr>
+          <w:rFonts w:eastAsiaTheme="minorEastAsia"/>
+        </w:rPr>
+        <w:t>HasChannel</w:t>
+      </w:r>
+      <w:proofErr w:type="spellEnd"/>
+      <w:r>
+        <w:rPr>
+          <w:rFonts w:eastAsiaTheme="minorEastAsia"/>
+        </w:rPr>
+        <w:t>(</w:t>
+      </w:r>
+      <w:proofErr w:type="gramEnd"/>
+      <w:r>
+        <w:rPr>
+          <w:rFonts w:eastAsiaTheme="minorEastAsia"/>
+        </w:rPr>
+        <w:t xml:space="preserve">Central, </w:t>
       </w:r>
       <m:oMath>
         <m:sSub>
@@ -15353,11 +18332,19 @@
         </w:rPr>
         <w:t xml:space="preserve"> </w:t>
       </w:r>
-      <w:r>
-        <w:rPr>
-          <w:rFonts w:eastAsiaTheme="minorEastAsia"/>
-        </w:rPr>
-        <w:t xml:space="preserve">HasChannel(Central, </w:t>
+      <w:proofErr w:type="spellStart"/>
+      <w:r>
+        <w:rPr>
+          <w:rFonts w:eastAsiaTheme="minorEastAsia"/>
+        </w:rPr>
+        <w:t>HasChannel</w:t>
+      </w:r>
+      <w:proofErr w:type="spellEnd"/>
+      <w:r>
+        <w:rPr>
+          <w:rFonts w:eastAsiaTheme="minorEastAsia"/>
+        </w:rPr>
+        <w:t xml:space="preserve">(Central, </w:t>
       </w:r>
       <m:oMath>
         <m:sSub>
@@ -15406,11 +18393,35 @@
           <w:rFonts w:eastAsiaTheme="minorEastAsia"/>
         </w:rPr>
       </w:pPr>
-      <w:r>
-        <w:rPr>
-          <w:rFonts w:eastAsiaTheme="minorEastAsia"/>
-        </w:rPr>
-        <w:t xml:space="preserve">HasChannel(FiveCo, </w:t>
+      <w:proofErr w:type="spellStart"/>
+      <w:proofErr w:type="gramStart"/>
+      <w:r>
+        <w:rPr>
+          <w:rFonts w:eastAsiaTheme="minorEastAsia"/>
+        </w:rPr>
+        <w:t>HasChannel</w:t>
+      </w:r>
+      <w:proofErr w:type="spellEnd"/>
+      <w:r>
+        <w:rPr>
+          <w:rFonts w:eastAsiaTheme="minorEastAsia"/>
+        </w:rPr>
+        <w:t>(</w:t>
+      </w:r>
+      <w:proofErr w:type="spellStart"/>
+      <w:proofErr w:type="gramEnd"/>
+      <w:r>
+        <w:rPr>
+          <w:rFonts w:eastAsiaTheme="minorEastAsia"/>
+        </w:rPr>
+        <w:t>FiveCo</w:t>
+      </w:r>
+      <w:proofErr w:type="spellEnd"/>
+      <w:r>
+        <w:rPr>
+          <w:rFonts w:eastAsiaTheme="minorEastAsia"/>
+        </w:rPr>
+        <w:t xml:space="preserve">, </w:t>
       </w:r>
       <m:oMath>
         <m:sSub>
@@ -15452,11 +18463,33 @@
         </w:rPr>
         <w:t xml:space="preserve"> </w:t>
       </w:r>
-      <w:r>
-        <w:rPr>
-          <w:rFonts w:eastAsiaTheme="minorEastAsia"/>
-        </w:rPr>
-        <w:t xml:space="preserve">HasChannel(FiveCo, </w:t>
+      <w:proofErr w:type="spellStart"/>
+      <w:r>
+        <w:rPr>
+          <w:rFonts w:eastAsiaTheme="minorEastAsia"/>
+        </w:rPr>
+        <w:t>HasChannel</w:t>
+      </w:r>
+      <w:proofErr w:type="spellEnd"/>
+      <w:r>
+        <w:rPr>
+          <w:rFonts w:eastAsiaTheme="minorEastAsia"/>
+        </w:rPr>
+        <w:t>(</w:t>
+      </w:r>
+      <w:proofErr w:type="spellStart"/>
+      <w:r>
+        <w:rPr>
+          <w:rFonts w:eastAsiaTheme="minorEastAsia"/>
+        </w:rPr>
+        <w:t>FiveCo</w:t>
+      </w:r>
+      <w:proofErr w:type="spellEnd"/>
+      <w:r>
+        <w:rPr>
+          <w:rFonts w:eastAsiaTheme="minorEastAsia"/>
+        </w:rPr>
+        <w:t xml:space="preserve">, </w:t>
       </w:r>
       <m:oMath>
         <m:sSub>
@@ -15538,11 +18571,19 @@
           <m:t>¬</m:t>
         </m:r>
       </m:oMath>
-      <w:r>
-        <w:rPr>
-          <w:rFonts w:eastAsiaTheme="minorEastAsia"/>
-        </w:rPr>
-        <w:t xml:space="preserve">Overlap(FiveCo, Central) </w:t>
+      <w:proofErr w:type="gramStart"/>
+      <w:r>
+        <w:rPr>
+          <w:rFonts w:eastAsiaTheme="minorEastAsia"/>
+        </w:rPr>
+        <w:t>Overlap(</w:t>
+      </w:r>
+      <w:proofErr w:type="gramEnd"/>
+      <w:r>
+        <w:rPr>
+          <w:rFonts w:eastAsiaTheme="minorEastAsia"/>
+        </w:rPr>
+        <w:t xml:space="preserve">FiveCo, Central) </w:t>
       </w:r>
       <m:oMath>
         <m:r>
@@ -15604,19 +18645,7 @@
         <w:rPr>
           <w:rFonts w:eastAsiaTheme="minorEastAsia"/>
         </w:rPr>
-        <w:t>HasChannel(</w:t>
-      </w:r>
-      <w:r>
-        <w:rPr>
-          <w:rFonts w:eastAsiaTheme="minorEastAsia"/>
-        </w:rPr>
-        <w:t>Central</w:t>
-      </w:r>
-      <w:r>
-        <w:rPr>
-          <w:rFonts w:eastAsiaTheme="minorEastAsia"/>
-        </w:rPr>
-        <w:t xml:space="preserve">, </w:t>
+        <w:t xml:space="preserve">HasChannel(Central, </w:t>
       </w:r>
       <m:oMath>
         <m:sSub>
@@ -15650,13 +18679,7 @@
         <w:rPr>
           <w:rFonts w:eastAsiaTheme="minorEastAsia"/>
         </w:rPr>
-        <w:t>)</w:t>
-      </w:r>
-      <w:r>
-        <w:rPr>
-          <w:rFonts w:eastAsiaTheme="minorEastAsia"/>
-        </w:rPr>
-        <w:t xml:space="preserve"> [knowledge base]</w:t>
+        <w:t>) [knowledge base]</w:t>
       </w:r>
     </w:p>
     <w:p>
@@ -15679,11 +18702,19 @@
           <m:t>¬</m:t>
         </m:r>
       </m:oMath>
-      <w:r>
-        <w:rPr>
-          <w:rFonts w:eastAsiaTheme="minorEastAsia"/>
-        </w:rPr>
-        <w:t xml:space="preserve">Overlap(FiveCo, Central) </w:t>
+      <w:proofErr w:type="gramStart"/>
+      <w:r>
+        <w:rPr>
+          <w:rFonts w:eastAsiaTheme="minorEastAsia"/>
+        </w:rPr>
+        <w:t>Overlap(</w:t>
+      </w:r>
+      <w:proofErr w:type="gramEnd"/>
+      <w:r>
+        <w:rPr>
+          <w:rFonts w:eastAsiaTheme="minorEastAsia"/>
+        </w:rPr>
+        <w:t xml:space="preserve">FiveCo, Central) </w:t>
       </w:r>
       <m:oMath>
         <m:r>
@@ -15779,13 +18810,7 @@
         <w:rPr>
           <w:rFonts w:eastAsiaTheme="minorEastAsia"/>
         </w:rPr>
-        <w:t>)</w:t>
-      </w:r>
-      <w:r>
-        <w:rPr>
-          <w:rFonts w:eastAsiaTheme="minorEastAsia"/>
-        </w:rPr>
-        <w:t xml:space="preserve"> [knowledge base]</w:t>
+        <w:t>) [knowledge base]</w:t>
       </w:r>
     </w:p>
     <w:p>
@@ -15808,11 +18833,19 @@
           <m:t>¬</m:t>
         </m:r>
       </m:oMath>
-      <w:r>
-        <w:rPr>
-          <w:rFonts w:eastAsiaTheme="minorEastAsia"/>
-        </w:rPr>
-        <w:t xml:space="preserve">Overlap(FiveCo, Central) </w:t>
+      <w:proofErr w:type="gramStart"/>
+      <w:r>
+        <w:rPr>
+          <w:rFonts w:eastAsiaTheme="minorEastAsia"/>
+        </w:rPr>
+        <w:t>Overlap(</w:t>
+      </w:r>
+      <w:proofErr w:type="gramEnd"/>
+      <w:r>
+        <w:rPr>
+          <w:rFonts w:eastAsiaTheme="minorEastAsia"/>
+        </w:rPr>
+        <w:t xml:space="preserve">FiveCo, Central) </w:t>
       </w:r>
       <m:oMath>
         <m:r>
@@ -15908,13 +18941,7 @@
         <w:rPr>
           <w:rFonts w:eastAsiaTheme="minorEastAsia"/>
         </w:rPr>
-        <w:t>)</w:t>
-      </w:r>
-      <w:r>
-        <w:rPr>
-          <w:rFonts w:eastAsiaTheme="minorEastAsia"/>
-        </w:rPr>
-        <w:t xml:space="preserve"> [knowledge base]</w:t>
+        <w:t>) [knowledge base]</w:t>
       </w:r>
     </w:p>
     <w:p>
@@ -15956,8 +18983,6 @@
         </w:rPr>
         <w:t>I know how to do it though</w:t>
       </w:r>
-      <w:bookmarkStart w:id="0" w:name="_GoBack"/>
-      <w:bookmarkEnd w:id="0"/>
     </w:p>
     <w:p>
       <w:pPr>

</xml_diff>

<commit_message>
fixed something in last question; making up English sentences for a logic sentence
</commit_message>
<xml_diff>
--- a/Test Prep/CS 4700 Final Review.docx
+++ b/Test Prep/CS 4700 Final Review.docx
@@ -13028,13 +13028,7 @@
             <w:rPr>
               <w:rFonts w:ascii="Cambria Math" w:eastAsiaTheme="minorEastAsia" w:hAnsi="Cambria Math"/>
             </w:rPr>
-            <m:t>=1.</m:t>
-          </m:r>
-          <m:r>
-            <w:rPr>
-              <w:rFonts w:ascii="Cambria Math" w:eastAsiaTheme="minorEastAsia" w:hAnsi="Cambria Math"/>
-            </w:rPr>
-            <m:t>4</m:t>
+            <m:t>=1.4</m:t>
           </m:r>
         </m:oMath>
       </m:oMathPara>
@@ -13391,19 +13385,7 @@
           <w:rPr>
             <w:rFonts w:ascii="Cambria Math" w:eastAsiaTheme="minorEastAsia" w:hAnsi="Cambria Math"/>
           </w:rPr>
-          <m:t>-y</m:t>
-        </m:r>
-        <m:r>
-          <w:rPr>
-            <w:rFonts w:ascii="Cambria Math" w:eastAsiaTheme="minorEastAsia" w:hAnsi="Cambria Math"/>
-          </w:rPr>
-          <m:t>=</m:t>
-        </m:r>
-        <m:r>
-          <w:rPr>
-            <w:rFonts w:ascii="Cambria Math" w:eastAsiaTheme="minorEastAsia" w:hAnsi="Cambria Math"/>
-          </w:rPr>
-          <m:t>1.62-1=</m:t>
+          <m:t>-y=1.62-1=</m:t>
         </m:r>
         <m:r>
           <m:rPr>
@@ -13510,13 +13492,7 @@
           <w:rPr>
             <w:rFonts w:ascii="Cambria Math" w:eastAsiaTheme="minorEastAsia" w:hAnsi="Cambria Math"/>
           </w:rPr>
-          <m:t>=1</m:t>
-        </m:r>
-        <m:r>
-          <w:rPr>
-            <w:rFonts w:ascii="Cambria Math" w:eastAsiaTheme="minorEastAsia" w:hAnsi="Cambria Math"/>
-          </w:rPr>
-          <m:t xml:space="preserve">  </m:t>
+          <m:t xml:space="preserve">=1  </m:t>
         </m:r>
       </m:oMath>
       <w:r>
@@ -13814,15 +13790,7 @@
         <w:rPr>
           <w:rFonts w:eastAsiaTheme="minorEastAsia"/>
         </w:rPr>
-        <w:t xml:space="preserve">. If the step size is too small it will </w:t>
-      </w:r>
-      <w:bookmarkStart w:id="0" w:name="_GoBack"/>
-      <w:bookmarkEnd w:id="0"/>
-      <w:r>
-        <w:rPr>
-          <w:rFonts w:eastAsiaTheme="minorEastAsia"/>
-        </w:rPr>
-        <w:t>take a long time to get to the minimum.</w:t>
+        <w:t>. If the step size is too small it will take a long time to get to the minimum.</w:t>
       </w:r>
     </w:p>
     <w:p>
@@ -17550,21 +17518,7 @@
         <w:rPr>
           <w:rFonts w:eastAsiaTheme="minorEastAsia"/>
         </w:rPr>
-        <w:t>HasChannel(</w:t>
-      </w:r>
-      <w:proofErr w:type="spellStart"/>
-      <w:r>
-        <w:rPr>
-          <w:rFonts w:eastAsiaTheme="minorEastAsia"/>
-        </w:rPr>
-        <w:t>MidCo</w:t>
-      </w:r>
-      <w:proofErr w:type="spellEnd"/>
-      <w:r>
-        <w:rPr>
-          <w:rFonts w:eastAsiaTheme="minorEastAsia"/>
-        </w:rPr>
-        <w:t xml:space="preserve">, </w:t>
+        <w:t xml:space="preserve">HasChannel(MidCo, </w:t>
       </w:r>
       <m:oMath>
         <m:sSub>
@@ -18964,25 +18918,8 @@
           <m:t>I fucking give up</m:t>
         </m:r>
       </m:oMath>
-    </w:p>
-    <w:p>
-      <w:pPr>
-        <w:pStyle w:val="ListParagraph"/>
-        <w:numPr>
-          <w:ilvl w:val="3"/>
-          <w:numId w:val="1"/>
-        </w:numPr>
-        <w:ind w:left="1800" w:firstLine="0"/>
-        <w:rPr>
-          <w:rFonts w:eastAsiaTheme="minorEastAsia"/>
-        </w:rPr>
-      </w:pPr>
-      <w:r>
-        <w:rPr>
-          <w:rFonts w:eastAsiaTheme="minorEastAsia"/>
-        </w:rPr>
-        <w:t>I know how to do it though</w:t>
-      </w:r>
+      <w:bookmarkStart w:id="0" w:name="_GoBack"/>
+      <w:bookmarkEnd w:id="0"/>
     </w:p>
     <w:p>
       <w:pPr>
@@ -19455,6 +19392,7 @@
         </w:numPr>
         <w:rPr>
           <w:rFonts w:eastAsiaTheme="minorEastAsia"/>
+          <w:color w:val="FF0000"/>
         </w:rPr>
       </w:pPr>
       <m:oMath>
@@ -19464,6 +19402,7 @@
               <w:rPr>
                 <w:rFonts w:ascii="Cambria Math" w:eastAsiaTheme="minorEastAsia" w:hAnsi="Cambria Math"/>
                 <w:i/>
+                <w:color w:val="FF0000"/>
               </w:rPr>
             </m:ctrlPr>
           </m:sSubPr>
@@ -19471,6 +19410,7 @@
             <m:r>
               <w:rPr>
                 <w:rFonts w:ascii="Cambria Math" w:eastAsiaTheme="minorEastAsia" w:hAnsi="Cambria Math"/>
+                <w:color w:val="FF0000"/>
               </w:rPr>
               <m:t>A</m:t>
             </m:r>
@@ -19479,6 +19419,7 @@
             <m:r>
               <w:rPr>
                 <w:rFonts w:ascii="Cambria Math" w:eastAsiaTheme="minorEastAsia" w:hAnsi="Cambria Math"/>
+                <w:color w:val="FF0000"/>
               </w:rPr>
               <m:t>1</m:t>
             </m:r>
@@ -19488,8 +19429,23 @@
       <w:r>
         <w:rPr>
           <w:rFonts w:eastAsiaTheme="minorEastAsia"/>
-        </w:rPr>
-        <w:t xml:space="preserve">: “I am 5 years old”. </w:t>
+          <w:color w:val="FF0000"/>
+        </w:rPr>
+        <w:t>: “</w:t>
+      </w:r>
+      <w:r>
+        <w:rPr>
+          <w:rFonts w:eastAsiaTheme="minorEastAsia"/>
+          <w:color w:val="FF0000"/>
+        </w:rPr>
+        <w:t>It is raining</w:t>
+      </w:r>
+      <w:r>
+        <w:rPr>
+          <w:rFonts w:eastAsiaTheme="minorEastAsia"/>
+          <w:color w:val="FF0000"/>
+        </w:rPr>
+        <w:t xml:space="preserve">”. </w:t>
       </w:r>
       <m:oMath>
         <m:sSub>
@@ -19498,6 +19454,7 @@
               <w:rPr>
                 <w:rFonts w:ascii="Cambria Math" w:eastAsiaTheme="minorEastAsia" w:hAnsi="Cambria Math"/>
                 <w:i/>
+                <w:color w:val="FF0000"/>
               </w:rPr>
             </m:ctrlPr>
           </m:sSubPr>
@@ -19505,6 +19462,7 @@
             <m:r>
               <w:rPr>
                 <w:rFonts w:ascii="Cambria Math" w:eastAsiaTheme="minorEastAsia" w:hAnsi="Cambria Math"/>
+                <w:color w:val="FF0000"/>
               </w:rPr>
               <m:t>A</m:t>
             </m:r>
@@ -19513,6 +19471,7 @@
             <m:r>
               <w:rPr>
                 <w:rFonts w:ascii="Cambria Math" w:eastAsiaTheme="minorEastAsia" w:hAnsi="Cambria Math"/>
+                <w:color w:val="FF0000"/>
               </w:rPr>
               <m:t>2</m:t>
             </m:r>
@@ -19522,24 +19481,28 @@
       <w:r>
         <w:rPr>
           <w:rFonts w:eastAsiaTheme="minorEastAsia"/>
-        </w:rPr>
-        <w:t xml:space="preserve">: “I </w:t>
-      </w:r>
-      <w:r>
-        <w:rPr>
-          <w:rFonts w:eastAsiaTheme="minorEastAsia"/>
-        </w:rPr>
-        <w:t>go to high school</w:t>
-      </w:r>
-      <w:r>
-        <w:rPr>
-          <w:rFonts w:eastAsiaTheme="minorEastAsia"/>
+          <w:color w:val="FF0000"/>
+        </w:rPr>
+        <w:t>: “</w:t>
+      </w:r>
+      <w:r>
+        <w:rPr>
+          <w:rFonts w:eastAsiaTheme="minorEastAsia"/>
+          <w:color w:val="FF0000"/>
+        </w:rPr>
+        <w:t>It is cloudy</w:t>
+      </w:r>
+      <w:r>
+        <w:rPr>
+          <w:rFonts w:eastAsiaTheme="minorEastAsia"/>
+          <w:color w:val="FF0000"/>
         </w:rPr>
         <w:t>”</w:t>
       </w:r>
       <w:r>
         <w:rPr>
           <w:rFonts w:eastAsiaTheme="minorEastAsia"/>
+          <w:color w:val="FF0000"/>
         </w:rPr>
         <w:t xml:space="preserve">. </w:t>
       </w:r>
@@ -19547,6 +19510,7 @@
         <m:r>
           <w:rPr>
             <w:rFonts w:ascii="Cambria Math" w:eastAsiaTheme="minorEastAsia" w:hAnsi="Cambria Math"/>
+            <w:color w:val="FF0000"/>
           </w:rPr>
           <m:t>C</m:t>
         </m:r>
@@ -19554,12 +19518,28 @@
       <w:r>
         <w:rPr>
           <w:rFonts w:eastAsiaTheme="minorEastAsia"/>
-        </w:rPr>
-        <w:t>: “I love cake”</w:t>
-      </w:r>
-      <w:r>
-        <w:rPr>
-          <w:rFonts w:eastAsiaTheme="minorEastAsia"/>
+          <w:color w:val="FF0000"/>
+        </w:rPr>
+        <w:t>: “</w:t>
+      </w:r>
+      <w:r>
+        <w:rPr>
+          <w:rFonts w:eastAsiaTheme="minorEastAsia"/>
+          <w:color w:val="FF0000"/>
+        </w:rPr>
+        <w:t>The sun is visible</w:t>
+      </w:r>
+      <w:r>
+        <w:rPr>
+          <w:rFonts w:eastAsiaTheme="minorEastAsia"/>
+          <w:color w:val="FF0000"/>
+        </w:rPr>
+        <w:t>”</w:t>
+      </w:r>
+      <w:r>
+        <w:rPr>
+          <w:rFonts w:eastAsiaTheme="minorEastAsia"/>
+          <w:color w:val="FF0000"/>
         </w:rPr>
         <w:t xml:space="preserve">. </w:t>
       </w:r>
@@ -19570,6 +19550,7 @@
               <w:rPr>
                 <w:rFonts w:ascii="Cambria Math" w:eastAsiaTheme="minorEastAsia" w:hAnsi="Cambria Math"/>
                 <w:i/>
+                <w:color w:val="FF0000"/>
               </w:rPr>
             </m:ctrlPr>
           </m:sSubPr>
@@ -19577,6 +19558,7 @@
             <m:r>
               <w:rPr>
                 <w:rFonts w:ascii="Cambria Math" w:eastAsiaTheme="minorEastAsia" w:hAnsi="Cambria Math"/>
+                <w:color w:val="FF0000"/>
               </w:rPr>
               <m:t>B</m:t>
             </m:r>
@@ -19585,6 +19567,7 @@
             <m:r>
               <w:rPr>
                 <w:rFonts w:ascii="Cambria Math" w:eastAsiaTheme="minorEastAsia" w:hAnsi="Cambria Math"/>
+                <w:color w:val="FF0000"/>
               </w:rPr>
               <m:t>1</m:t>
             </m:r>
@@ -19594,14 +19577,23 @@
       <w:r>
         <w:rPr>
           <w:rFonts w:eastAsiaTheme="minorEastAsia"/>
-        </w:rPr>
-        <w:t>: “I</w:t>
-      </w:r>
-      <w:r>
-        <w:rPr>
-          <w:rFonts w:eastAsiaTheme="minorEastAsia"/>
-        </w:rPr>
-        <w:t xml:space="preserve"> live in Ithaca”. </w:t>
+          <w:color w:val="FF0000"/>
+        </w:rPr>
+        <w:t>: “</w:t>
+      </w:r>
+      <w:r>
+        <w:rPr>
+          <w:rFonts w:eastAsiaTheme="minorEastAsia"/>
+          <w:color w:val="FF0000"/>
+        </w:rPr>
+        <w:t>The sky is clear</w:t>
+      </w:r>
+      <w:r>
+        <w:rPr>
+          <w:rFonts w:eastAsiaTheme="minorEastAsia"/>
+          <w:color w:val="FF0000"/>
+        </w:rPr>
+        <w:t xml:space="preserve">”. </w:t>
       </w:r>
       <m:oMath>
         <m:sSub>
@@ -19610,6 +19602,7 @@
               <w:rPr>
                 <w:rFonts w:ascii="Cambria Math" w:eastAsiaTheme="minorEastAsia" w:hAnsi="Cambria Math"/>
                 <w:i/>
+                <w:color w:val="FF0000"/>
               </w:rPr>
             </m:ctrlPr>
           </m:sSubPr>
@@ -19617,6 +19610,7 @@
             <m:r>
               <w:rPr>
                 <w:rFonts w:ascii="Cambria Math" w:eastAsiaTheme="minorEastAsia" w:hAnsi="Cambria Math"/>
+                <w:color w:val="FF0000"/>
               </w:rPr>
               <m:t>B</m:t>
             </m:r>
@@ -19625,6 +19619,7 @@
             <m:r>
               <w:rPr>
                 <w:rFonts w:ascii="Cambria Math" w:eastAsiaTheme="minorEastAsia" w:hAnsi="Cambria Math"/>
+                <w:color w:val="FF0000"/>
               </w:rPr>
               <m:t>2</m:t>
             </m:r>
@@ -19634,14 +19629,64 @@
       <w:r>
         <w:rPr>
           <w:rFonts w:eastAsiaTheme="minorEastAsia"/>
+          <w:color w:val="FF0000"/>
         </w:rPr>
         <w:t xml:space="preserve">: </w:t>
       </w:r>
       <w:r>
         <w:rPr>
           <w:rFonts w:eastAsiaTheme="minorEastAsia"/>
-        </w:rPr>
-        <w:t>“I have a car”.</w:t>
+          <w:color w:val="FF0000"/>
+        </w:rPr>
+        <w:t>“</w:t>
+      </w:r>
+      <w:r>
+        <w:rPr>
+          <w:rFonts w:eastAsiaTheme="minorEastAsia"/>
+          <w:color w:val="FF0000"/>
+        </w:rPr>
+        <w:t>The sky is blue</w:t>
+      </w:r>
+      <w:r>
+        <w:rPr>
+          <w:rFonts w:eastAsiaTheme="minorEastAsia"/>
+          <w:color w:val="FF0000"/>
+        </w:rPr>
+        <w:t>”.</w:t>
+      </w:r>
+    </w:p>
+    <w:p>
+      <w:pPr>
+        <w:pStyle w:val="ListParagraph"/>
+        <w:ind w:left="2160"/>
+        <w:rPr>
+          <w:rFonts w:eastAsiaTheme="minorEastAsia"/>
+          <w:color w:val="FF0000"/>
+        </w:rPr>
+      </w:pPr>
+    </w:p>
+    <w:p>
+      <w:pPr>
+        <w:pStyle w:val="ListParagraph"/>
+        <w:ind w:left="2160"/>
+        <w:rPr>
+          <w:rFonts w:eastAsiaTheme="minorEastAsia"/>
+          <w:color w:val="FF0000"/>
+        </w:rPr>
+      </w:pPr>
+      <w:r>
+        <w:rPr>
+          <w:rFonts w:eastAsiaTheme="minorEastAsia"/>
+          <w:color w:val="FF0000"/>
+        </w:rPr>
+        <w:t xml:space="preserve">If the sun is visible, then that forces the second clause to be the sky clear or the sky is blue. If the sun is invisible, then that forces the first clause to be </w:t>
+      </w:r>
+      <w:r>
+        <w:rPr>
+          <w:rFonts w:eastAsiaTheme="minorEastAsia"/>
+          <w:color w:val="FF0000"/>
+        </w:rPr>
+        <w:t>it’s cloudy or it’s raining.</w:t>
       </w:r>
     </w:p>
     <w:tbl>

</xml_diff>